<commit_message>
Update figures and take care of TODOs in proposal/SEKE paper
</commit_message>
<xml_diff>
--- a/doc/SEKE-paper.docx
+++ b/doc/SEKE-paper.docx
@@ -37,21 +37,11 @@
       </w:pPr>
       <w:r>
         <w:lastRenderedPageBreak/>
-        <w:t xml:space="preserve">James </w:t>
-      </w:r>
-      <w:proofErr w:type="spellStart"/>
-      <w:r>
-        <w:t>Tunnell</w:t>
-      </w:r>
-      <w:proofErr w:type="spellEnd"/>
-      <w:r>
-        <w:t xml:space="preserve">, John </w:t>
-      </w:r>
-      <w:proofErr w:type="spellStart"/>
-      <w:r>
-        <w:t>Anvik</w:t>
-      </w:r>
-      <w:proofErr w:type="spellEnd"/>
+        <w:t>James Tunnell</w:t>
+      </w:r>
+      <w:r>
+        <w:t>, John Anvik</w:t>
+      </w:r>
     </w:p>
     <w:p>
       <w:pPr>
@@ -84,23 +74,11 @@
       <w:r>
         <w:t>[</w:t>
       </w:r>
-      <w:proofErr w:type="spellStart"/>
-      <w:proofErr w:type="gramStart"/>
       <w:r>
         <w:t>tunnellj</w:t>
       </w:r>
-      <w:proofErr w:type="spellEnd"/>
-      <w:proofErr w:type="gramEnd"/>
-      <w:r>
-        <w:t xml:space="preserve">, </w:t>
-      </w:r>
-      <w:proofErr w:type="spellStart"/>
-      <w:r>
-        <w:t>janvik</w:t>
-      </w:r>
-      <w:proofErr w:type="spellEnd"/>
-      <w:r>
-        <w:t>]</w:t>
+      <w:r>
+        <w:t>, janvik]</w:t>
       </w:r>
       <w:r>
         <w:t>@cwu.edu</w:t>
@@ -138,23 +116,7 @@
         <w:t>Abstract</w:t>
       </w:r>
       <w:r>
-        <w:t>—</w:t>
-      </w:r>
-      <w:proofErr w:type="gramStart"/>
-      <w:r>
-        <w:t>To</w:t>
-      </w:r>
-      <w:proofErr w:type="gramEnd"/>
-      <w:r>
-        <w:t xml:space="preserve"> maintain a high-quality software release, sufficient time should be allowed for testing and fixing defects. Otherwise, there is a risk of schedule or quality slip. To this end, a time series model is developed for predicting the number of defects detected during development. The model depends on previous values of: defects created, new features resolved, and improvements resolved. This model structure supports defect prediction using hypothetical future values of new features resolved and improvements resolved</w:t>
-      </w:r>
-      <w:proofErr w:type="gramStart"/>
-      <w:r>
-        <w:t>,</w:t>
-      </w:r>
-      <w:proofErr w:type="gramEnd"/>
-      <w:r>
-        <w:t xml:space="preserve"> meaning hypothetical release plans could be compared according to their predicted impact on testing and defe</w:t>
+        <w:t>—To maintain a high-quality software release, sufficient time should be allowed for testing and fixing defects. Otherwise, there is a risk of schedule or quality slip. To this end, a time series model is developed for predicting the number of defects detected during development. The model depends on previous values of: defects created, new features resolved, and improvements resolved. This model structure supports defect prediction using hypothetical future values of new features resolved and improvements resolved, meaning hypothetical release plans could be compared according to their predicted impact on testing and defe</w:t>
       </w:r>
       <w:r>
         <w:t>ct-fixing time.</w:t>
@@ -239,14 +201,12 @@
       <w:r>
         <w:t xml:space="preserve">The model is then applied to data from the </w:t>
       </w:r>
-      <w:proofErr w:type="spellStart"/>
       <w:r>
         <w:rPr>
           <w:i/>
         </w:rPr>
         <w:t>MongoDB</w:t>
       </w:r>
-      <w:proofErr w:type="spellEnd"/>
       <w:r>
         <w:rPr>
           <w:rStyle w:val="FootnoteReference"/>
@@ -270,24 +230,25 @@
         <w:pStyle w:val="Textbody"/>
       </w:pPr>
       <w:r>
-        <w:t xml:space="preserve">When software releases are planned in the </w:t>
-      </w:r>
-      <w:commentRangeStart w:id="0"/>
-      <w:r>
-        <w:t>usual way</w:t>
-      </w:r>
-      <w:commentRangeEnd w:id="0"/>
-      <w:r>
-        <w:rPr>
-          <w:rStyle w:val="CommentReference"/>
-          <w:rFonts w:ascii="Liberation Serif" w:eastAsia="Droid Sans Fallback" w:hAnsi="Liberation Serif" w:cs="Mangal"/>
-          <w:spacing w:val="0"/>
-          <w:lang w:bidi="hi-IN"/>
-        </w:rPr>
-        <w:commentReference w:id="0"/>
-      </w:r>
-      <w:r>
-        <w:t>, then it is reasonable to construct a statistical predictive model that depends only on previous defects occurrences. After all, planned features and improvements will probably be selected in the same manner for the next release as in previous releases. So why not assume that defect occurrences in the next release will occur in like manner as in previous releases?</w:t>
+        <w:t>When software release</w:t>
+      </w:r>
+      <w:r>
+        <w:t xml:space="preserve">s are planned in a way that is consistent with previous releases (in the same project), </w:t>
+      </w:r>
+      <w:r>
+        <w:t xml:space="preserve">then it is reasonable to construct a statistical predictive model that depends only on previous defects occurrences. After all, planned features and improvements will probably be selected in </w:t>
+      </w:r>
+      <w:r>
+        <w:t xml:space="preserve">a similar </w:t>
+      </w:r>
+      <w:r>
+        <w:t xml:space="preserve">manner for the next release as </w:t>
+      </w:r>
+      <w:r>
+        <w:t xml:space="preserve">they were </w:t>
+      </w:r>
+      <w:r>
+        <w:t>in previous releases. So why not assume that defect occurrences in the next release will occur in like manner as in previous releases?</w:t>
       </w:r>
     </w:p>
     <w:p>
@@ -298,7 +259,67 @@
         </w:rPr>
       </w:pPr>
       <w:r>
-        <w:t xml:space="preserve">This assumption makes sense under normal planning conditions. But what if release planners wished to put together multiple release plans, and predict defect occurrences for each? Surely the predicted number of defects should not be the same for all release plans. Yet this would be the case if the predictive model depended only on previous defect </w:t>
+        <w:t>This assumption makes sense under normal planning conditions</w:t>
+      </w:r>
+      <w:r>
+        <w:t xml:space="preserve">, where planners are likely </w:t>
+      </w:r>
+      <w:r>
+        <w:t xml:space="preserve">relying </w:t>
+      </w:r>
+      <w:r>
+        <w:t xml:space="preserve">on </w:t>
+      </w:r>
+      <w:r>
+        <w:t xml:space="preserve">their </w:t>
+      </w:r>
+      <w:r>
+        <w:t xml:space="preserve">experience and </w:t>
+      </w:r>
+      <w:r>
+        <w:t xml:space="preserve">on established </w:t>
+      </w:r>
+      <w:r>
+        <w:t>convention</w:t>
+      </w:r>
+      <w:r>
+        <w:t>s</w:t>
+      </w:r>
+      <w:r>
+        <w:t xml:space="preserve"> to </w:t>
+      </w:r>
+      <w:r>
+        <w:t xml:space="preserve">arrive at </w:t>
+      </w:r>
+      <w:r>
+        <w:t xml:space="preserve">a satisfactory set of requirements </w:t>
+      </w:r>
+      <w:r>
+        <w:t xml:space="preserve">for </w:t>
+      </w:r>
+      <w:r>
+        <w:t>an upcoming release</w:t>
+      </w:r>
+      <w:r>
+        <w:t>. But what if release planners</w:t>
+      </w:r>
+      <w:r>
+        <w:t xml:space="preserve"> instead opt to employ a heuristic or optimization to make their decision? This would require the comparison of multiple hypothetical </w:t>
+      </w:r>
+      <w:r>
+        <w:t>release plans</w:t>
+      </w:r>
+      <w:r>
+        <w:t xml:space="preserve">. In this case, we would expect </w:t>
+      </w:r>
+      <w:r>
+        <w:t xml:space="preserve">the predicted number of defects </w:t>
+      </w:r>
+      <w:r>
+        <w:t xml:space="preserve">to not necessarily </w:t>
+      </w:r>
+      <w:r>
+        <w:t xml:space="preserve">be the same for all release plans. Yet this would be the case if the predictive model depended only on previous defect </w:t>
       </w:r>
       <w:r>
         <w:t xml:space="preserve">occurrences </w:t>
@@ -313,25 +334,19 @@
         <w:rPr>
           <w:color w:val="000000"/>
         </w:rPr>
-        <w:t>see</w:t>
+        <w:t xml:space="preserve">Fig. </w:t>
       </w:r>
       <w:r>
         <w:rPr>
           <w:color w:val="000000"/>
         </w:rPr>
-        <w:t xml:space="preserve"> </w:t>
+        <w:t>1</w:t>
       </w:r>
       <w:r>
         <w:rPr>
           <w:color w:val="000000"/>
         </w:rPr>
-        <w:t xml:space="preserve">Fig. </w:t>
-      </w:r>
-      <w:r>
-        <w:rPr>
-          <w:color w:val="000000"/>
-        </w:rPr>
-        <w:t>1</w:t>
+        <w:t xml:space="preserve"> illustrates this limitation</w:t>
       </w:r>
       <w:r>
         <w:rPr>
@@ -366,7 +381,7 @@
                     <pic:cNvPicPr/>
                   </pic:nvPicPr>
                   <pic:blipFill>
-                    <a:blip r:embed="rId10" cstate="print">
+                    <a:blip r:embed="rId9" cstate="print">
                       <a:extLst>
                         <a:ext uri="{28A0092B-C50C-407E-A947-70E740481C1C}">
                           <a14:useLocalDpi xmlns:a14="http://schemas.microsoft.com/office/drawing/2010/main" val="0"/>
@@ -409,6 +424,7 @@
         <w:pStyle w:val="Textbody"/>
       </w:pPr>
       <w:r>
+        <w:lastRenderedPageBreak/>
         <w:t>Instead, to support these “what-if” scenarios, a predictive model should depend also</w:t>
       </w:r>
       <w:r>
@@ -427,11 +443,7 @@
         <w:t xml:space="preserve"> </w:t>
       </w:r>
       <w:r>
-        <w:t xml:space="preserve">a model would assume some explanatory relationship, so that planned </w:t>
-      </w:r>
-      <w:r>
-        <w:lastRenderedPageBreak/>
-        <w:t>features and improvements somehow affect the outcome (see</w:t>
+        <w:t>a model would assume some explanatory relationship, so that planned features and improvements somehow affect the outcome (see</w:t>
       </w:r>
       <w:r>
         <w:t xml:space="preserve"> </w:t>
@@ -473,7 +485,7 @@
                     <pic:cNvPicPr/>
                   </pic:nvPicPr>
                   <pic:blipFill>
-                    <a:blip r:embed="rId11" cstate="print">
+                    <a:blip r:embed="rId10" cstate="print">
                       <a:extLst>
                         <a:ext uri="{28A0092B-C50C-407E-A947-70E740481C1C}">
                           <a14:useLocalDpi xmlns:a14="http://schemas.microsoft.com/office/drawing/2010/main" val="0"/>
@@ -641,34 +653,75 @@
         <w:pStyle w:val="Textbody"/>
       </w:pPr>
       <w:r>
-        <w:t xml:space="preserve">The Next Release Problem (NRP) was defined by </w:t>
-      </w:r>
-      <w:proofErr w:type="spellStart"/>
-      <w:r>
-        <w:t>Bagnall</w:t>
-      </w:r>
-      <w:proofErr w:type="spellEnd"/>
+        <w:t>The Next Release Problem (NRP) was defined by Bagnall, Rayward-Smith, and Whittley</w:t>
+      </w:r>
+      <w:r>
+        <w:t xml:space="preserve"> [2]</w:t>
+      </w:r>
+      <w:r>
+        <w:t>, and was shown to be</w:t>
+      </w:r>
+      <w:r>
+        <w:rPr>
+          <w:rFonts w:eastAsia="Times New Roman"/>
+        </w:rPr>
+        <w:t xml:space="preserve"> </w:t>
+      </w:r>
+      <w:r>
+        <w:t>NP-Hard. Being abstract in its treatment of feature cost, a broad range of optimization</w:t>
+      </w:r>
+      <w:r>
+        <w:rPr>
+          <w:rFonts w:eastAsia="Times New Roman"/>
+        </w:rPr>
+        <w:t xml:space="preserve"> </w:t>
+      </w:r>
+      <w:r>
+        <w:t>techniques can be applied to the NRP, such as integer programming, hill climbing, simulated annealing, genetic algorithms, etc. The NRP is the subject of academic research</w:t>
+      </w:r>
+      <w:r>
+        <w:rPr>
+          <w:rFonts w:eastAsia="Times New Roman"/>
+        </w:rPr>
+        <w:t xml:space="preserve"> </w:t>
+      </w:r>
+      <w:r>
+        <w:t>in the area of Search-Based Software Engineering</w:t>
+      </w:r>
+      <w:r>
+        <w:t xml:space="preserve"> [10, 15, 17]</w:t>
+      </w:r>
+      <w:r>
+        <w:t>.</w:t>
+      </w:r>
+    </w:p>
+    <w:p>
+      <w:pPr>
+        <w:pStyle w:val="Textbody"/>
+      </w:pPr>
+      <w:r>
+        <w:t xml:space="preserve">The NRP </w:t>
+      </w:r>
+      <w:r>
+        <w:t xml:space="preserve">describes the situation where </w:t>
+      </w:r>
+      <w:r>
+        <w:t>software project planners, who have multiple customers</w:t>
+      </w:r>
+      <w:r>
+        <w:rPr>
+          <w:rFonts w:eastAsia="Times New Roman"/>
+        </w:rPr>
+        <w:t xml:space="preserve"> </w:t>
+      </w:r>
+      <w:r>
+        <w:t>to satisfy</w:t>
+      </w:r>
       <w:r>
         <w:t xml:space="preserve">, </w:t>
       </w:r>
-      <w:proofErr w:type="spellStart"/>
-      <w:r>
-        <w:t>Rayward</w:t>
-      </w:r>
-      <w:proofErr w:type="spellEnd"/>
-      <w:r>
-        <w:t xml:space="preserve">-Smith, and </w:t>
-      </w:r>
-      <w:proofErr w:type="spellStart"/>
-      <w:r>
-        <w:t>Whittley</w:t>
-      </w:r>
-      <w:proofErr w:type="spellEnd"/>
-      <w:r>
-        <w:t xml:space="preserve"> [2]</w:t>
-      </w:r>
-      <w:r>
-        <w:t>, and was shown to be</w:t>
+      <w:r>
+        <w:t>would like to maximize the revenue produced from</w:t>
       </w:r>
       <w:r>
         <w:rPr>
@@ -677,79 +730,91 @@
         <w:t xml:space="preserve"> </w:t>
       </w:r>
       <w:r>
-        <w:t>NP-Hard. Being abstract in its treatment of feature cost, a broad range of optimization</w:t>
-      </w:r>
-      <w:r>
-        <w:rPr>
-          <w:rFonts w:eastAsia="Times New Roman"/>
-        </w:rPr>
-        <w:t xml:space="preserve"> </w:t>
-      </w:r>
-      <w:r>
-        <w:t>techniques can be applied to the NRP, such as integer programming, hill climbing, simulated annealing, genetic algorithms, etc. The NRP is the subject of academic research</w:t>
-      </w:r>
-      <w:r>
-        <w:rPr>
-          <w:rFonts w:eastAsia="Times New Roman"/>
-        </w:rPr>
-        <w:t xml:space="preserve"> </w:t>
-      </w:r>
-      <w:r>
-        <w:t>in the area of Search-Based Software Engineering</w:t>
-      </w:r>
-      <w:r>
-        <w:t xml:space="preserve"> [10, 15, </w:t>
-      </w:r>
-      <w:proofErr w:type="gramStart"/>
-      <w:r>
-        <w:t>17</w:t>
-      </w:r>
-      <w:proofErr w:type="gramEnd"/>
-      <w:r>
-        <w:t>]</w:t>
-      </w:r>
-      <w:r>
-        <w:t>.</w:t>
+        <w:t>completing the project.</w:t>
+      </w:r>
+      <w:r>
+        <w:t xml:space="preserve"> Briefly, the problem is posed as follows:</w:t>
       </w:r>
     </w:p>
     <w:p>
       <w:pPr>
         <w:pStyle w:val="Textbody"/>
-      </w:pPr>
-      <w:r>
-        <w:t>The NRP is designed to aid software project planners, who have multiple customers</w:t>
-      </w:r>
-      <w:r>
-        <w:rPr>
-          <w:rFonts w:eastAsia="Times New Roman"/>
-        </w:rPr>
-        <w:t xml:space="preserve"> </w:t>
-      </w:r>
-      <w:r>
-        <w:t>to satisfy. The project planner would like to maximize the revenue produced from</w:t>
-      </w:r>
-      <w:r>
-        <w:rPr>
-          <w:rFonts w:eastAsia="Times New Roman"/>
-        </w:rPr>
-        <w:t xml:space="preserve"> </w:t>
-      </w:r>
-      <w:r>
-        <w:t>completing the project.</w:t>
+        <w:numPr>
+          <w:ilvl w:val="0"/>
+          <w:numId w:val="14"/>
+        </w:numPr>
+      </w:pPr>
+      <w:r>
+        <w:t>A software project has some set of requirements to consider for implementation in the next release</w:t>
       </w:r>
     </w:p>
     <w:p>
       <w:pPr>
         <w:pStyle w:val="Textbody"/>
-        <w:rPr>
-          <w:shd w:val="clear" w:color="auto" w:fill="FFFF00"/>
-        </w:rPr>
-      </w:pPr>
-      <w:r>
-        <w:rPr>
-          <w:shd w:val="clear" w:color="auto" w:fill="FFFF00"/>
-        </w:rPr>
-        <w:t>TODO: briefly summarize the way NRP abstracts release plan optimization</w:t>
+        <w:numPr>
+          <w:ilvl w:val="0"/>
+          <w:numId w:val="14"/>
+        </w:numPr>
+      </w:pPr>
+      <w:r>
+        <w:t>A customer will provide revenue when a particular subset is included in the release</w:t>
+      </w:r>
+    </w:p>
+    <w:p>
+      <w:pPr>
+        <w:pStyle w:val="Textbody"/>
+        <w:numPr>
+          <w:ilvl w:val="0"/>
+          <w:numId w:val="14"/>
+        </w:numPr>
+      </w:pPr>
+      <w:r>
+        <w:t>Requirements may have dependencies on other requirements as well</w:t>
+      </w:r>
+    </w:p>
+    <w:p>
+      <w:pPr>
+        <w:pStyle w:val="Textbody"/>
+        <w:numPr>
+          <w:ilvl w:val="0"/>
+          <w:numId w:val="14"/>
+        </w:numPr>
+      </w:pPr>
+      <w:r>
+        <w:t>Each requirements has an associated cost</w:t>
+      </w:r>
+    </w:p>
+    <w:p>
+      <w:pPr>
+        <w:pStyle w:val="Textbody"/>
+        <w:numPr>
+          <w:ilvl w:val="0"/>
+          <w:numId w:val="14"/>
+        </w:numPr>
+      </w:pPr>
+      <w:r>
+        <w:lastRenderedPageBreak/>
+        <w:t>Total cost is the sum of costs for all requirements included for the next release, including dependencies</w:t>
+      </w:r>
+    </w:p>
+    <w:p>
+      <w:pPr>
+        <w:pStyle w:val="Textbody"/>
+        <w:numPr>
+          <w:ilvl w:val="0"/>
+          <w:numId w:val="14"/>
+        </w:numPr>
+      </w:pPr>
+      <w:r>
+        <w:t>Total cost must be below some budgeted amount</w:t>
+      </w:r>
+    </w:p>
+    <w:p>
+      <w:pPr>
+        <w:pStyle w:val="Textbody"/>
+      </w:pPr>
+      <w:r>
+        <w:t>Given this problem, the goal of the NRP is to choose the requirements subset that maximizes the total customer revenue while staying under budget.</w:t>
       </w:r>
     </w:p>
     <w:p>
@@ -761,15 +826,7 @@
         </w:numPr>
       </w:pPr>
       <w:r>
-        <w:t xml:space="preserve">The Gap </w:t>
-      </w:r>
-      <w:proofErr w:type="gramStart"/>
-      <w:r>
-        <w:t>Between</w:t>
-      </w:r>
-      <w:proofErr w:type="gramEnd"/>
-      <w:r>
-        <w:t xml:space="preserve"> Abstraction and Reality</w:t>
+        <w:t>The Gap Between Abstraction and Reality</w:t>
       </w:r>
     </w:p>
     <w:p>
@@ -857,7 +914,6 @@
         <w:pStyle w:val="Textbody"/>
       </w:pPr>
       <w:r>
-        <w:lastRenderedPageBreak/>
         <w:t>Having all these in hand, a planner could proceed to optimize the subset of requirements planned for the next release. One difficulty with this that can be highlighted is in the definition of a cost function. It might be suggested that the estimated time to</w:t>
       </w:r>
       <w:r>
@@ -991,7 +1047,7 @@
                     <pic:cNvPicPr/>
                   </pic:nvPicPr>
                   <pic:blipFill>
-                    <a:blip r:embed="rId12" cstate="print">
+                    <a:blip r:embed="rId11" cstate="print">
                       <a:extLst>
                         <a:ext uri="{28A0092B-C50C-407E-A947-70E740481C1C}">
                           <a14:useLocalDpi xmlns:a14="http://schemas.microsoft.com/office/drawing/2010/main" val="0"/>
@@ -1073,7 +1129,11 @@
         <w:t xml:space="preserve"> </w:t>
       </w:r>
       <w:r>
-        <w:t>take more of a chance that the prediction is inaccurate. A wider prediction window</w:t>
+        <w:t xml:space="preserve">take more of a chance that the prediction is inaccurate. A wider prediction </w:t>
+      </w:r>
+      <w:r>
+        <w:lastRenderedPageBreak/>
+        <w:t>window</w:t>
       </w:r>
       <w:r>
         <w:rPr>
@@ -1160,21 +1220,28 @@
         <w:t xml:space="preserve"> </w:t>
       </w:r>
       <w:r>
-        <w:t xml:space="preserve">and the number of subroutine calls. </w:t>
-      </w:r>
-      <w:proofErr w:type="spellStart"/>
-      <w:r>
-        <w:t>Gafney</w:t>
-      </w:r>
-      <w:proofErr w:type="spellEnd"/>
-      <w:r>
+        <w:t xml:space="preserve">and the number of subroutine calls. Gafney </w:t>
+      </w:r>
+      <w:r>
+        <w:t>[6]</w:t>
+      </w:r>
+      <w:r>
+        <w:t xml:space="preserve"> likewise predicted defect count based on</w:t>
+      </w:r>
+      <w:r>
+        <w:rPr>
+          <w:rFonts w:eastAsia="Times New Roman"/>
+        </w:rPr>
         <w:t xml:space="preserve"> </w:t>
       </w:r>
       <w:r>
-        <w:t>[6]</w:t>
-      </w:r>
-      <w:r>
-        <w:t xml:space="preserve"> likewise predicted defect count based on</w:t>
+        <w:t xml:space="preserve">LOC. Rather than code itself, Henry and Kafura </w:t>
+      </w:r>
+      <w:r>
+        <w:t>[9]</w:t>
+      </w:r>
+      <w:r>
+        <w:t xml:space="preserve"> define metrics that are based on</w:t>
       </w:r>
       <w:r>
         <w:rPr>
@@ -1183,21 +1250,22 @@
         <w:t xml:space="preserve"> </w:t>
       </w:r>
       <w:r>
-        <w:t xml:space="preserve">LOC. Rather than code itself, Henry and </w:t>
-      </w:r>
-      <w:proofErr w:type="spellStart"/>
-      <w:r>
-        <w:t>Kafura</w:t>
-      </w:r>
-      <w:proofErr w:type="spellEnd"/>
-      <w:r>
+        <w:t>information taken from design documents, to be used in defect prediction. Nagappan</w:t>
+      </w:r>
+      <w:r>
+        <w:rPr>
+          <w:rFonts w:eastAsia="Times New Roman"/>
+        </w:rPr>
         <w:t xml:space="preserve"> </w:t>
       </w:r>
       <w:r>
-        <w:t>[9]</w:t>
-      </w:r>
-      <w:r>
-        <w:t xml:space="preserve"> define metrics that are based on</w:t>
+        <w:t xml:space="preserve">and Ball </w:t>
+      </w:r>
+      <w:r>
+        <w:t>[13]</w:t>
+      </w:r>
+      <w:r>
+        <w:t xml:space="preserve"> use relative code churn (lines modified) as a metric for predicting the</w:t>
       </w:r>
       <w:r>
         <w:rPr>
@@ -1206,52 +1274,7 @@
         <w:t xml:space="preserve"> </w:t>
       </w:r>
       <w:r>
-        <w:t xml:space="preserve">information taken from design documents, to be used in defect prediction. </w:t>
-      </w:r>
-      <w:proofErr w:type="spellStart"/>
-      <w:r>
-        <w:t>Nagappan</w:t>
-      </w:r>
-      <w:proofErr w:type="spellEnd"/>
-      <w:r>
-        <w:rPr>
-          <w:rFonts w:eastAsia="Times New Roman"/>
-        </w:rPr>
-        <w:t xml:space="preserve"> </w:t>
-      </w:r>
-      <w:r>
-        <w:t xml:space="preserve">and Ball </w:t>
-      </w:r>
-      <w:r>
-        <w:t>[13]</w:t>
-      </w:r>
-      <w:r>
-        <w:t xml:space="preserve"> use relative code churn (lines modified) as a metric for predicting the</w:t>
-      </w:r>
-      <w:r>
-        <w:rPr>
-          <w:rFonts w:eastAsia="Times New Roman"/>
-        </w:rPr>
-        <w:t xml:space="preserve"> </w:t>
-      </w:r>
-      <w:r>
-        <w:t xml:space="preserve">density of defects. </w:t>
-      </w:r>
-      <w:proofErr w:type="spellStart"/>
-      <w:r>
-        <w:t>Giger</w:t>
-      </w:r>
-      <w:proofErr w:type="spellEnd"/>
-      <w:r>
-        <w:t xml:space="preserve">, </w:t>
-      </w:r>
-      <w:proofErr w:type="spellStart"/>
-      <w:r>
-        <w:t>Pinzger</w:t>
-      </w:r>
-      <w:proofErr w:type="spellEnd"/>
-      <w:r>
-        <w:t xml:space="preserve">, and Gall </w:t>
+        <w:t xml:space="preserve">density of defects. Giger, Pinzger, and Gall </w:t>
       </w:r>
       <w:r>
         <w:t>[7]</w:t>
@@ -1293,294 +1316,227 @@
         </w:numPr>
       </w:pPr>
       <w:r>
+        <w:t>Statistical Approaches</w:t>
+      </w:r>
+    </w:p>
+    <w:p>
+      <w:pPr>
+        <w:pStyle w:val="Textbody"/>
+      </w:pPr>
+      <w:r>
+        <w:t>Rather than requiring a detailed code analysis to predict defects, the approach proposed</w:t>
+      </w:r>
+      <w:r>
+        <w:rPr>
+          <w:rFonts w:eastAsia="Times New Roman"/>
+        </w:rPr>
+        <w:t xml:space="preserve"> </w:t>
+      </w:r>
+      <w:r>
+        <w:t>in this paper is to develop a mathematical model based on historical data on defect</w:t>
+      </w:r>
+      <w:r>
+        <w:rPr>
+          <w:rFonts w:eastAsia="Times New Roman"/>
+        </w:rPr>
+        <w:t xml:space="preserve"> </w:t>
+      </w:r>
+      <w:r>
+        <w:t>occurrences. Specifically, the proposed approach is to develop a defect prediction model</w:t>
+      </w:r>
+      <w:r>
+        <w:rPr>
+          <w:rFonts w:eastAsia="Times New Roman"/>
+        </w:rPr>
+        <w:t xml:space="preserve"> </w:t>
+      </w:r>
+      <w:r>
+        <w:t>using previous software features, improvements, and defects.</w:t>
+      </w:r>
+    </w:p>
+    <w:p>
+      <w:pPr>
+        <w:pStyle w:val="Textbody"/>
+      </w:pPr>
+      <w:r>
+        <w:t>A related approach, used by Li, Shaw, Herbsleb, Ray, and Santhanam</w:t>
+      </w:r>
+      <w:r>
+        <w:t xml:space="preserve"> [11]</w:t>
+      </w:r>
+      <w:r>
+        <w:t>, is to study only the defect occurrences</w:t>
+      </w:r>
+      <w:r>
+        <w:rPr>
+          <w:rFonts w:eastAsia="Times New Roman"/>
+        </w:rPr>
+        <w:t xml:space="preserve"> </w:t>
+      </w:r>
+      <w:r>
+        <w:t>themselves, and attempt to develop a mathematical model for defect projection. In</w:t>
+      </w:r>
+      <w:r>
+        <w:rPr>
+          <w:rFonts w:eastAsia="Times New Roman"/>
+        </w:rPr>
+        <w:t xml:space="preserve"> </w:t>
+      </w:r>
+      <w:r>
+        <w:t>their work, functions were fitted to a time series of defect occurrences, then the function parameters themselves were extrapolated for each new release. They found that</w:t>
+      </w:r>
+      <w:r>
+        <w:rPr>
+          <w:rFonts w:eastAsia="Times New Roman"/>
+        </w:rPr>
+        <w:t xml:space="preserve"> </w:t>
+      </w:r>
+      <w:r>
+        <w:t>the Weibull model fit best in 73% of the tested software releases. They attempted to</w:t>
+      </w:r>
+      <w:r>
+        <w:rPr>
+          <w:rFonts w:eastAsia="Times New Roman"/>
+        </w:rPr>
+        <w:t xml:space="preserve"> </w:t>
+      </w:r>
+      <w:r>
+        <w:t>extrapolate model parameters using naive methods, moving averages, and exponential</w:t>
+      </w:r>
+      <w:r>
+        <w:rPr>
+          <w:rFonts w:eastAsia="Times New Roman"/>
+        </w:rPr>
+        <w:t xml:space="preserve"> </w:t>
+      </w:r>
+      <w:r>
+        <w:t xml:space="preserve">smoothing, but found these techniques to be </w:t>
+      </w:r>
+      <w:r>
+        <w:t>“</w:t>
+      </w:r>
+      <w:r>
+        <w:t>...inadequate in extrapolating model parameters of the Weibull model for defect-occurrence projection”. The reason given for</w:t>
+      </w:r>
+      <w:r>
+        <w:rPr>
+          <w:rFonts w:eastAsia="Times New Roman"/>
+        </w:rPr>
+        <w:t xml:space="preserve"> </w:t>
+      </w:r>
+      <w:r>
+        <w:t>this ineffectiveness is the changing nature of the software development system. For example, development practices, staffing levels, and usage patterns may all change between</w:t>
+      </w:r>
+      <w:r>
+        <w:rPr>
+          <w:rFonts w:eastAsia="Times New Roman"/>
+        </w:rPr>
+        <w:t xml:space="preserve"> </w:t>
+      </w:r>
+      <w:r>
+        <w:t>releases.</w:t>
+      </w:r>
+    </w:p>
+    <w:p>
+      <w:pPr>
+        <w:pStyle w:val="Textbody"/>
+      </w:pPr>
+      <w:r>
+        <w:t xml:space="preserve">In another related approach, </w:t>
+      </w:r>
+      <w:r>
+        <w:rPr>
+          <w:color w:val="000000"/>
+        </w:rPr>
+        <w:t>Graves, Karr, Marron, and Siy</w:t>
+      </w:r>
+      <w:r>
+        <w:rPr>
+          <w:color w:val="000000"/>
+        </w:rPr>
+        <w:t xml:space="preserve"> [8]</w:t>
+      </w:r>
+      <w:r>
+        <w:t xml:space="preserve"> developed several models that predict</w:t>
+      </w:r>
+      <w:r>
+        <w:rPr>
+          <w:rFonts w:eastAsia="Times New Roman"/>
+        </w:rPr>
+        <w:t xml:space="preserve"> </w:t>
+      </w:r>
+      <w:r>
+        <w:t>the future distribution of software faults in a given code module. The basis of their</w:t>
+      </w:r>
+      <w:r>
+        <w:rPr>
+          <w:rFonts w:eastAsia="Times New Roman"/>
+        </w:rPr>
+        <w:t xml:space="preserve"> </w:t>
+      </w:r>
+      <w:r>
+        <w:t>predictive models is a statistical analysis of change management data, which describes</w:t>
+      </w:r>
+      <w:r>
+        <w:rPr>
+          <w:rFonts w:eastAsia="Times New Roman"/>
+        </w:rPr>
+        <w:t xml:space="preserve"> </w:t>
+      </w:r>
+      <w:r>
+        <w:t>only the changes made to code files. The best model they found was a weighted time</w:t>
+      </w:r>
+      <w:r>
+        <w:rPr>
+          <w:rFonts w:eastAsia="Times New Roman"/>
+        </w:rPr>
+        <w:t xml:space="preserve"> </w:t>
+      </w:r>
+      <w:r>
+        <w:t>damping model, where every change in the module files contributed to fault prediction,</w:t>
+      </w:r>
+      <w:r>
+        <w:rPr>
+          <w:rFonts w:eastAsia="Times New Roman"/>
+        </w:rPr>
+        <w:t xml:space="preserve"> </w:t>
+      </w:r>
+      <w:r>
+        <w:t>with time-damping to account for age of changes. They achieved “slightly less successful</w:t>
+      </w:r>
+      <w:r>
+        <w:rPr>
+          <w:rFonts w:eastAsia="Times New Roman"/>
+        </w:rPr>
+        <w:t xml:space="preserve"> </w:t>
+      </w:r>
+      <w:r>
+        <w:t>performance” by basing a generalized linear model on just the modules age and the number of past changes. They also found factors that did not improve model performance: module length, number of developers making changes in the module, and how often a</w:t>
+      </w:r>
+      <w:r>
+        <w:rPr>
+          <w:rFonts w:eastAsia="Times New Roman"/>
+        </w:rPr>
+        <w:t xml:space="preserve"> </w:t>
+      </w:r>
+      <w:r>
+        <w:t>module is changed simultaneously with another module.</w:t>
+      </w:r>
+    </w:p>
+    <w:p>
+      <w:pPr>
+        <w:pStyle w:val="Textbody"/>
+      </w:pPr>
+      <w:r>
         <w:lastRenderedPageBreak/>
-        <w:t>Statistical Approaches</w:t>
-      </w:r>
-    </w:p>
-    <w:p>
-      <w:pPr>
-        <w:pStyle w:val="Textbody"/>
-      </w:pPr>
-      <w:r>
-        <w:t>Rather than requiring a detailed code analysis to predict defects, the approach proposed</w:t>
-      </w:r>
-      <w:r>
-        <w:rPr>
-          <w:rFonts w:eastAsia="Times New Roman"/>
-        </w:rPr>
-        <w:t xml:space="preserve"> </w:t>
-      </w:r>
-      <w:r>
-        <w:t>in this paper is to develop a mathematical model based on historical data on defect</w:t>
-      </w:r>
-      <w:r>
-        <w:rPr>
-          <w:rFonts w:eastAsia="Times New Roman"/>
-        </w:rPr>
-        <w:t xml:space="preserve"> </w:t>
-      </w:r>
-      <w:r>
-        <w:t>occurrences. Specifically, the proposed approach is to develop a defect prediction model</w:t>
-      </w:r>
-      <w:r>
-        <w:rPr>
-          <w:rFonts w:eastAsia="Times New Roman"/>
-        </w:rPr>
-        <w:t xml:space="preserve"> </w:t>
-      </w:r>
-      <w:r>
-        <w:t>using previous software features, improvements, and defects.</w:t>
-      </w:r>
-    </w:p>
-    <w:p>
-      <w:pPr>
-        <w:pStyle w:val="Textbody"/>
-      </w:pPr>
-      <w:r>
-        <w:t xml:space="preserve">A related approach, used by Li, Shaw, </w:t>
-      </w:r>
-      <w:proofErr w:type="spellStart"/>
-      <w:r>
-        <w:t>Herbsleb</w:t>
-      </w:r>
-      <w:proofErr w:type="spellEnd"/>
-      <w:r>
-        <w:t xml:space="preserve">, Ray, and </w:t>
-      </w:r>
-      <w:proofErr w:type="spellStart"/>
-      <w:r>
-        <w:t>Santhanam</w:t>
-      </w:r>
-      <w:proofErr w:type="spellEnd"/>
-      <w:r>
-        <w:t xml:space="preserve"> [11]</w:t>
-      </w:r>
-      <w:r>
-        <w:t>, is to study only the defect occurrences</w:t>
-      </w:r>
-      <w:r>
-        <w:rPr>
-          <w:rFonts w:eastAsia="Times New Roman"/>
-        </w:rPr>
-        <w:t xml:space="preserve"> </w:t>
-      </w:r>
-      <w:r>
-        <w:t>themselves, and attempt to develop a mathematical model for defect projection. In</w:t>
-      </w:r>
-      <w:r>
-        <w:rPr>
-          <w:rFonts w:eastAsia="Times New Roman"/>
-        </w:rPr>
-        <w:t xml:space="preserve"> </w:t>
-      </w:r>
-      <w:r>
-        <w:t xml:space="preserve">their work, functions were fitted to a time series of defect occurrences, </w:t>
-      </w:r>
-      <w:proofErr w:type="gramStart"/>
-      <w:r>
-        <w:t>then</w:t>
-      </w:r>
-      <w:proofErr w:type="gramEnd"/>
-      <w:r>
-        <w:t xml:space="preserve"> the function parameters themselves were extrapolated for each new release. They found that</w:t>
-      </w:r>
-      <w:r>
-        <w:rPr>
-          <w:rFonts w:eastAsia="Times New Roman"/>
-        </w:rPr>
-        <w:t xml:space="preserve"> </w:t>
-      </w:r>
-      <w:r>
-        <w:t xml:space="preserve">the </w:t>
-      </w:r>
-      <w:proofErr w:type="spellStart"/>
-      <w:r>
-        <w:t>Weibull</w:t>
-      </w:r>
-      <w:proofErr w:type="spellEnd"/>
-      <w:r>
-        <w:t xml:space="preserve"> model fit best in 73% of the tested software releases. They attempted to</w:t>
-      </w:r>
-      <w:r>
-        <w:rPr>
-          <w:rFonts w:eastAsia="Times New Roman"/>
-        </w:rPr>
-        <w:t xml:space="preserve"> </w:t>
-      </w:r>
-      <w:r>
-        <w:t>extrapolate model parameters using naive methods, moving averages, and exponential</w:t>
-      </w:r>
-      <w:r>
-        <w:rPr>
-          <w:rFonts w:eastAsia="Times New Roman"/>
-        </w:rPr>
-        <w:t xml:space="preserve"> </w:t>
-      </w:r>
-      <w:r>
-        <w:t xml:space="preserve">smoothing, but found these techniques to be </w:t>
-      </w:r>
-      <w:r>
-        <w:t>“</w:t>
-      </w:r>
-      <w:r>
-        <w:t xml:space="preserve">...inadequate in extrapolating model parameters of the </w:t>
-      </w:r>
-      <w:proofErr w:type="spellStart"/>
-      <w:r>
-        <w:t>Weibull</w:t>
-      </w:r>
-      <w:proofErr w:type="spellEnd"/>
-      <w:r>
-        <w:t xml:space="preserve"> model for defect-occurrence projection”. The reason given for</w:t>
-      </w:r>
-      <w:r>
-        <w:rPr>
-          <w:rFonts w:eastAsia="Times New Roman"/>
-        </w:rPr>
-        <w:t xml:space="preserve"> </w:t>
-      </w:r>
-      <w:r>
-        <w:t>this ineffectiveness is the changing nature of the software development system. For example, development practices, staffing levels, and usage patterns may all change between</w:t>
-      </w:r>
-      <w:r>
-        <w:rPr>
-          <w:rFonts w:eastAsia="Times New Roman"/>
-        </w:rPr>
-        <w:t xml:space="preserve"> </w:t>
-      </w:r>
-      <w:r>
-        <w:t>releases.</w:t>
-      </w:r>
-    </w:p>
-    <w:p>
-      <w:pPr>
-        <w:pStyle w:val="Textbody"/>
-      </w:pPr>
-      <w:r>
-        <w:t xml:space="preserve">In another related approach, </w:t>
+        <w:t xml:space="preserve">In the final approach discussed here, by </w:t>
       </w:r>
       <w:r>
         <w:rPr>
           <w:color w:val="000000"/>
         </w:rPr>
-        <w:t xml:space="preserve">Graves, Karr, </w:t>
-      </w:r>
-      <w:proofErr w:type="spellStart"/>
-      <w:r>
-        <w:rPr>
-          <w:color w:val="000000"/>
-        </w:rPr>
-        <w:t>Marron</w:t>
-      </w:r>
-      <w:proofErr w:type="spellEnd"/>
-      <w:r>
-        <w:rPr>
-          <w:color w:val="000000"/>
-        </w:rPr>
-        <w:t xml:space="preserve">, and </w:t>
-      </w:r>
-      <w:proofErr w:type="spellStart"/>
-      <w:r>
-        <w:rPr>
-          <w:color w:val="000000"/>
-        </w:rPr>
-        <w:t>Siy</w:t>
-      </w:r>
-      <w:proofErr w:type="spellEnd"/>
-      <w:r>
-        <w:rPr>
-          <w:color w:val="000000"/>
-        </w:rPr>
-        <w:t xml:space="preserve"> [8]</w:t>
-      </w:r>
-      <w:r>
-        <w:t xml:space="preserve"> developed several models that predict</w:t>
-      </w:r>
-      <w:r>
-        <w:rPr>
-          <w:rFonts w:eastAsia="Times New Roman"/>
-        </w:rPr>
-        <w:t xml:space="preserve"> </w:t>
-      </w:r>
-      <w:r>
-        <w:t>the future distribution of software faults in a given code module. The basis of their</w:t>
-      </w:r>
-      <w:r>
-        <w:rPr>
-          <w:rFonts w:eastAsia="Times New Roman"/>
-        </w:rPr>
-        <w:t xml:space="preserve"> </w:t>
-      </w:r>
-      <w:r>
-        <w:t>predictive models is a statistical analysis of change management data, which describes</w:t>
-      </w:r>
-      <w:r>
-        <w:rPr>
-          <w:rFonts w:eastAsia="Times New Roman"/>
-        </w:rPr>
-        <w:t xml:space="preserve"> </w:t>
-      </w:r>
-      <w:r>
-        <w:t>only the changes made to code files. The best model they found was a weighted time</w:t>
-      </w:r>
-      <w:r>
-        <w:rPr>
-          <w:rFonts w:eastAsia="Times New Roman"/>
-        </w:rPr>
-        <w:t xml:space="preserve"> </w:t>
-      </w:r>
-      <w:r>
-        <w:t>damping model, where every change in the module files contributed to fault prediction,</w:t>
-      </w:r>
-      <w:r>
-        <w:rPr>
-          <w:rFonts w:eastAsia="Times New Roman"/>
-        </w:rPr>
-        <w:t xml:space="preserve"> </w:t>
-      </w:r>
-      <w:r>
-        <w:t>with time-damping to account for age of changes. They achieved “slightly less successful</w:t>
-      </w:r>
-      <w:r>
-        <w:rPr>
-          <w:rFonts w:eastAsia="Times New Roman"/>
-        </w:rPr>
-        <w:t xml:space="preserve"> </w:t>
-      </w:r>
-      <w:r>
-        <w:t>performance” by basing a generalized linear model on just the modules age and the number of past changes. They also found factors that did not improve model performance: module length, number of developers making changes in the module, and how often a</w:t>
-      </w:r>
-      <w:r>
-        <w:rPr>
-          <w:rFonts w:eastAsia="Times New Roman"/>
-        </w:rPr>
-        <w:t xml:space="preserve"> </w:t>
-      </w:r>
-      <w:r>
-        <w:t>module is changed simultaneously with another module.</w:t>
-      </w:r>
-    </w:p>
-    <w:p>
-      <w:pPr>
-        <w:pStyle w:val="Textbody"/>
-      </w:pPr>
-      <w:r>
-        <w:t xml:space="preserve">In the final approach discussed here, by </w:t>
-      </w:r>
-      <w:r>
-        <w:rPr>
-          <w:color w:val="000000"/>
-        </w:rPr>
-        <w:t xml:space="preserve">Singh, Abbas, Ahmad, and </w:t>
-      </w:r>
-      <w:proofErr w:type="spellStart"/>
-      <w:r>
-        <w:rPr>
-          <w:color w:val="000000"/>
-        </w:rPr>
-        <w:t>Ramaswamy</w:t>
-      </w:r>
-      <w:proofErr w:type="spellEnd"/>
+        <w:t>Singh, Abbas, Ahmad, and Ramaswamy</w:t>
+      </w:r>
       <w:r>
         <w:rPr>
           <w:color w:val="000000"/>
@@ -1717,7 +1673,6 @@
         </w:numPr>
       </w:pPr>
       <w:r>
-        <w:lastRenderedPageBreak/>
         <w:t>Autocorrelation, ACF, and PCF</w:t>
       </w:r>
     </w:p>
@@ -1792,15 +1747,7 @@
         </w:numPr>
       </w:pPr>
       <w:r>
-        <w:t>ARMA and ARIMA (</w:t>
-      </w:r>
-      <w:proofErr w:type="spellStart"/>
-      <w:r>
-        <w:t>Univariate</w:t>
-      </w:r>
-      <w:proofErr w:type="spellEnd"/>
-      <w:r>
-        <w:t>) Models</w:t>
+        <w:t>ARMA and ARIMA (Univariate) Models</w:t>
       </w:r>
     </w:p>
     <w:p>
@@ -1808,15 +1755,7 @@
         <w:pStyle w:val="Textbody"/>
       </w:pPr>
       <w:r>
-        <w:t xml:space="preserve">The Box-Jenkins methodology describes the </w:t>
-      </w:r>
-      <w:proofErr w:type="spellStart"/>
-      <w:r>
-        <w:t>univariate</w:t>
-      </w:r>
-      <w:proofErr w:type="spellEnd"/>
-      <w:r>
-        <w:t xml:space="preserve"> ARMA and ARIMA models. The</w:t>
+        <w:t>The Box-Jenkins methodology describes the univariate ARMA and ARIMA models. The</w:t>
       </w:r>
       <w:r>
         <w:rPr>
@@ -1840,15 +1779,7 @@
         <w:t xml:space="preserve"> [4]</w:t>
       </w:r>
       <w:r>
-        <w:t xml:space="preserve">. These shocks are </w:t>
-      </w:r>
-      <w:proofErr w:type="spellStart"/>
-      <w:r>
-        <w:t>knowns</w:t>
-      </w:r>
-      <w:proofErr w:type="spellEnd"/>
-      <w:r>
-        <w:t xml:space="preserve"> as a white</w:t>
+        <w:t>. These shocks are knowns as a white</w:t>
       </w:r>
       <w:r>
         <w:rPr>
@@ -1884,15 +1815,7 @@
         <w:t xml:space="preserve"> </w:t>
       </w:r>
       <w:r>
-        <w:t xml:space="preserve">time series is </w:t>
-      </w:r>
-      <w:proofErr w:type="spellStart"/>
-      <w:r>
-        <w:t>univariate</w:t>
-      </w:r>
-      <w:proofErr w:type="spellEnd"/>
-      <w:r>
-        <w:t>.</w:t>
+        <w:t>time series is univariate.</w:t>
       </w:r>
     </w:p>
     <w:p>
@@ -1900,23 +1823,7 @@
         <w:pStyle w:val="Textbody"/>
       </w:pPr>
       <w:r>
-        <w:t xml:space="preserve">The ARMA stochastic model requires </w:t>
-      </w:r>
-      <w:proofErr w:type="spellStart"/>
-      <w:r>
-        <w:t>stationarity</w:t>
-      </w:r>
-      <w:proofErr w:type="spellEnd"/>
-      <w:r>
-        <w:t xml:space="preserve"> (or approximate </w:t>
-      </w:r>
-      <w:proofErr w:type="spellStart"/>
-      <w:r>
-        <w:t>stationarity</w:t>
-      </w:r>
-      <w:proofErr w:type="spellEnd"/>
-      <w:r>
-        <w:t>). Differencing is performed to deal with data that is non-stationary. Adding differenced data</w:t>
+        <w:t>The ARMA stochastic model requires stationarity (or approximate stationarity). Differencing is performed to deal with data that is non-stationary. Adding differenced data</w:t>
       </w:r>
       <w:r>
         <w:rPr>
@@ -1940,31 +1847,13 @@
           <w:iCs w:val="0"/>
         </w:rPr>
       </w:pPr>
-      <w:proofErr w:type="spellStart"/>
       <w:r>
         <w:rPr>
           <w:i w:val="0"/>
           <w:iCs w:val="0"/>
         </w:rPr>
-        <w:t>Endogeneity</w:t>
-      </w:r>
-      <w:proofErr w:type="spellEnd"/>
-      <w:r>
-        <w:rPr>
-          <w:i w:val="0"/>
-          <w:iCs w:val="0"/>
-        </w:rPr>
-        <w:t xml:space="preserve"> and </w:t>
-      </w:r>
-      <w:proofErr w:type="spellStart"/>
-      <w:r>
-        <w:rPr>
-          <w:i w:val="0"/>
-          <w:iCs w:val="0"/>
-        </w:rPr>
-        <w:t>Exogeneity</w:t>
-      </w:r>
-      <w:proofErr w:type="spellEnd"/>
+        <w:t>Endogeneity and Exogeneity</w:t>
+      </w:r>
     </w:p>
     <w:p>
       <w:pPr>
@@ -2042,6 +1931,7 @@
           <w:i w:val="0"/>
           <w:iCs w:val="0"/>
         </w:rPr>
+        <w:lastRenderedPageBreak/>
         <w:t>VAR and VARX (Multivariate) Models</w:t>
       </w:r>
     </w:p>
@@ -2112,13 +2002,8 @@
         <w:t xml:space="preserve"> </w:t>
       </w:r>
       <w:r>
-        <w:t xml:space="preserve">already, or differenced to become stationary. Trends and tests for </w:t>
-      </w:r>
-      <w:proofErr w:type="spellStart"/>
-      <w:r>
-        <w:t>stationarity</w:t>
-      </w:r>
-      <w:proofErr w:type="spellEnd"/>
+        <w:t>already, or differenced to become stationary. Trends and tests for stationarity</w:t>
+      </w:r>
       <w:r>
         <w:rPr>
           <w:rFonts w:eastAsia="Times New Roman"/>
@@ -2163,15 +2048,7 @@
         <w:t xml:space="preserve"> </w:t>
       </w:r>
       <w:r>
-        <w:t xml:space="preserve">variance, and </w:t>
-      </w:r>
-      <w:proofErr w:type="spellStart"/>
-      <w:r>
-        <w:t>autocovariance</w:t>
-      </w:r>
-      <w:proofErr w:type="spellEnd"/>
-      <w:r>
-        <w:t xml:space="preserve"> will vary over time, and are therefore not interpretable</w:t>
+        <w:t>variance, and autocovariance will vary over time, and are therefore not interpretable</w:t>
       </w:r>
       <w:r>
         <w:t xml:space="preserve"> [5].</w:t>
@@ -2218,11 +2095,7 @@
         <w:t xml:space="preserve"> </w:t>
       </w:r>
       <w:r>
-        <w:t>generally the deterministic function, with non-</w:t>
-      </w:r>
-      <w:r>
-        <w:lastRenderedPageBreak/>
-        <w:t>permanent fluctuations above or below.</w:t>
+        <w:t>generally the deterministic function, with non-permanent fluctuations above or below.</w:t>
       </w:r>
       <w:r>
         <w:rPr>
@@ -2290,42 +2163,20 @@
           <w:iCs w:val="0"/>
         </w:rPr>
       </w:pPr>
-      <w:proofErr w:type="spellStart"/>
       <w:r>
         <w:rPr>
           <w:i w:val="0"/>
           <w:iCs w:val="0"/>
         </w:rPr>
-        <w:t>Stationarity</w:t>
-      </w:r>
-      <w:proofErr w:type="spellEnd"/>
-      <w:r>
-        <w:rPr>
-          <w:i w:val="0"/>
-          <w:iCs w:val="0"/>
-        </w:rPr>
-        <w:t xml:space="preserve"> Tests</w:t>
+        <w:t>Stationarity Tests</w:t>
       </w:r>
     </w:p>
     <w:p>
       <w:pPr>
         <w:pStyle w:val="Textbody"/>
       </w:pPr>
-      <w:proofErr w:type="spellStart"/>
-      <w:r>
-        <w:t>Stationarity</w:t>
-      </w:r>
-      <w:proofErr w:type="spellEnd"/>
-      <w:r>
-        <w:t xml:space="preserve"> can be strict or weak (of some order). Strict </w:t>
-      </w:r>
-      <w:proofErr w:type="spellStart"/>
-      <w:r>
-        <w:t>stationarity</w:t>
-      </w:r>
-      <w:proofErr w:type="spellEnd"/>
-      <w:r>
-        <w:t xml:space="preserve"> occurs when statistical properties are invariant with respect to shifts of the time origin</w:t>
+      <w:r>
+        <w:t>Stationarity can be strict or weak (of some order). Strict stationarity occurs when statistical properties are invariant with respect to shifts of the time origin</w:t>
       </w:r>
       <w:r>
         <w:t xml:space="preserve"> [12]</w:t>
@@ -2340,21 +2191,8 @@
         <w:t xml:space="preserve"> </w:t>
       </w:r>
       <w:r>
-        <w:t xml:space="preserve">a weak </w:t>
-      </w:r>
-      <w:proofErr w:type="spellStart"/>
-      <w:r>
-        <w:t>stationarity</w:t>
-      </w:r>
-      <w:proofErr w:type="spellEnd"/>
-      <w:r>
-        <w:t xml:space="preserve"> (of second order) can be established, and from this strict </w:t>
-      </w:r>
-      <w:proofErr w:type="spellStart"/>
-      <w:r>
-        <w:t>stationarity</w:t>
-      </w:r>
-      <w:proofErr w:type="spellEnd"/>
+        <w:t>a weak stationarity (of second order) can be established, and from this strict stationarity</w:t>
+      </w:r>
       <w:r>
         <w:rPr>
           <w:rFonts w:eastAsia="Times New Roman"/>
@@ -2376,23 +2214,7 @@
         <w:pStyle w:val="Textbody"/>
       </w:pPr>
       <w:r>
-        <w:t xml:space="preserve">For a multivariate time series, </w:t>
-      </w:r>
-      <w:proofErr w:type="spellStart"/>
-      <w:r>
-        <w:t>stationarity</w:t>
-      </w:r>
-      <w:proofErr w:type="spellEnd"/>
-      <w:r>
-        <w:t xml:space="preserve"> holds if all the component </w:t>
-      </w:r>
-      <w:proofErr w:type="spellStart"/>
-      <w:r>
-        <w:t>univariate</w:t>
-      </w:r>
-      <w:proofErr w:type="spellEnd"/>
-      <w:r>
-        <w:t xml:space="preserve"> time</w:t>
+        <w:t>For a multivariate time series, stationarity holds if all the component univariate time</w:t>
       </w:r>
       <w:r>
         <w:rPr>
@@ -2407,31 +2229,7 @@
         <w:t xml:space="preserve"> [16]</w:t>
       </w:r>
       <w:r>
-        <w:t xml:space="preserve">, so the goal of </w:t>
-      </w:r>
-      <w:proofErr w:type="spellStart"/>
-      <w:r>
-        <w:t>stationarity</w:t>
-      </w:r>
-      <w:proofErr w:type="spellEnd"/>
-      <w:r>
-        <w:t xml:space="preserve"> testing will be to establish second-order </w:t>
-      </w:r>
-      <w:proofErr w:type="spellStart"/>
-      <w:r>
-        <w:t>stationarity</w:t>
-      </w:r>
-      <w:proofErr w:type="spellEnd"/>
-      <w:r>
-        <w:t xml:space="preserve"> for each </w:t>
-      </w:r>
-      <w:proofErr w:type="spellStart"/>
-      <w:r>
-        <w:t>univariate</w:t>
-      </w:r>
-      <w:proofErr w:type="spellEnd"/>
-      <w:r>
-        <w:t xml:space="preserve"> time series component, and then show that the</w:t>
+        <w:t>, so the goal of stationarity testing will be to establish second-order stationarity for each univariate time series component, and then show that the</w:t>
       </w:r>
       <w:r>
         <w:rPr>
@@ -2440,15 +2238,7 @@
         <w:t xml:space="preserve"> </w:t>
       </w:r>
       <w:r>
-        <w:t xml:space="preserve">assumption of normality is reasonable. This will establish the </w:t>
-      </w:r>
-      <w:proofErr w:type="spellStart"/>
-      <w:r>
-        <w:t>stationarity</w:t>
-      </w:r>
-      <w:proofErr w:type="spellEnd"/>
-      <w:r>
-        <w:t xml:space="preserve"> of the multivariate time series as a whole.</w:t>
+        <w:t>assumption of normality is reasonable. This will establish the stationarity of the multivariate time series as a whole.</w:t>
       </w:r>
     </w:p>
     <w:p>
@@ -2500,15 +2290,7 @@
         <w:t xml:space="preserve"> </w:t>
       </w:r>
       <w:r>
-        <w:t>unit root can therefore be used to test for non-</w:t>
-      </w:r>
-      <w:proofErr w:type="spellStart"/>
-      <w:r>
-        <w:t>stationarity</w:t>
-      </w:r>
-      <w:proofErr w:type="spellEnd"/>
-      <w:r>
-        <w:t>. A unit-root test poses as the</w:t>
+        <w:t>unit root can therefore be used to test for non-stationarity. A unit-root test poses as the</w:t>
       </w:r>
       <w:r>
         <w:rPr>
@@ -2565,21 +2347,13 @@
           <w:iCs w:val="0"/>
         </w:rPr>
       </w:pPr>
-      <w:proofErr w:type="spellStart"/>
       <w:r>
         <w:rPr>
           <w:i w:val="0"/>
           <w:iCs w:val="0"/>
         </w:rPr>
-        <w:t>Stationarity</w:t>
-      </w:r>
-      <w:proofErr w:type="spellEnd"/>
-      <w:r>
-        <w:rPr>
-          <w:i w:val="0"/>
-          <w:iCs w:val="0"/>
-        </w:rPr>
-        <w:t xml:space="preserve"> Testing</w:t>
+        <w:lastRenderedPageBreak/>
+        <w:t>Stationarity Testing</w:t>
       </w:r>
     </w:p>
     <w:p>
@@ -2587,97 +2361,7 @@
         <w:pStyle w:val="Textbody"/>
       </w:pPr>
       <w:r>
-        <w:t xml:space="preserve">On the other hand, a </w:t>
-      </w:r>
-      <w:proofErr w:type="spellStart"/>
-      <w:r>
-        <w:t>stationarity</w:t>
-      </w:r>
-      <w:proofErr w:type="spellEnd"/>
-      <w:r>
-        <w:t xml:space="preserve"> test uses the null hypothesis that a time series is</w:t>
-      </w:r>
-      <w:r>
-        <w:rPr>
-          <w:rFonts w:eastAsia="Times New Roman"/>
-        </w:rPr>
-        <w:t xml:space="preserve"> </w:t>
-      </w:r>
-      <w:r>
-        <w:t xml:space="preserve">stationary around a deterministic trend, with the alternative that </w:t>
-      </w:r>
-      <w:proofErr w:type="gramStart"/>
-      <w:r>
-        <w:t>Then</w:t>
-      </w:r>
-      <w:proofErr w:type="gramEnd"/>
-      <w:r>
-        <w:t>, if the test</w:t>
-      </w:r>
-      <w:r>
-        <w:rPr>
-          <w:rFonts w:eastAsia="Times New Roman"/>
-        </w:rPr>
-        <w:t xml:space="preserve"> </w:t>
-      </w:r>
-      <w:r>
-        <w:t>statistic shows that this hypothesis can be rejected, at some significance level, then a</w:t>
-      </w:r>
-      <w:r>
-        <w:rPr>
-          <w:rFonts w:eastAsia="Times New Roman"/>
-        </w:rPr>
-        <w:t xml:space="preserve"> </w:t>
-      </w:r>
-      <w:r>
-        <w:t xml:space="preserve">stochastic trend should be considered, by the unit root test. The </w:t>
-      </w:r>
-      <w:r>
-        <w:t>Kwiatkowski</w:t>
-      </w:r>
-      <w:r>
-        <w:t>-</w:t>
-      </w:r>
-      <w:r>
-        <w:t>Phillips</w:t>
-      </w:r>
-      <w:r>
-        <w:t>-</w:t>
-      </w:r>
-      <w:r>
-        <w:t>Schmidt</w:t>
-      </w:r>
-      <w:r>
-        <w:t>-</w:t>
-      </w:r>
-      <w:r>
-        <w:t>Shin</w:t>
-      </w:r>
-      <w:r>
-        <w:t xml:space="preserve"> (</w:t>
-      </w:r>
-      <w:r>
-        <w:t>KPSS</w:t>
-      </w:r>
-      <w:r>
-        <w:t>)</w:t>
-      </w:r>
-      <w:r>
-        <w:t xml:space="preserve"> test </w:t>
-      </w:r>
-      <w:r>
-        <w:t xml:space="preserve">can be </w:t>
-      </w:r>
-      <w:r>
-        <w:t xml:space="preserve">applied for testing </w:t>
-      </w:r>
-      <w:proofErr w:type="spellStart"/>
-      <w:r>
-        <w:t>stationarity</w:t>
-      </w:r>
-      <w:proofErr w:type="spellEnd"/>
-      <w:r>
-        <w:t>.</w:t>
+        <w:t>On the other hand, a stationarity test uses the null hypothesis that a time series is stationary around a deterministic trend. If the test statistic shows that this hypothesis can be rejected, at some significance level, then a stochastic trend should be considered, by the unit root test. The Kwiatkowski–Phillips–Schmidt–Shin (KPSS) test can be applied for testing stationarity.</w:t>
       </w:r>
     </w:p>
     <w:p>
@@ -2727,24 +2411,14 @@
       <w:r>
         <w:t xml:space="preserve">The data used so far comes from the </w:t>
       </w:r>
-      <w:proofErr w:type="spellStart"/>
       <w:r>
         <w:rPr>
           <w:i/>
         </w:rPr>
         <w:t>MongoDB</w:t>
       </w:r>
-      <w:proofErr w:type="spellEnd"/>
-      <w:r>
-        <w:t xml:space="preserve"> </w:t>
-      </w:r>
-      <w:hyperlink r:id="rId13" w:history="1">
-        <w:r>
-          <w:t>Core Server</w:t>
-        </w:r>
-      </w:hyperlink>
-      <w:r>
-        <w:t xml:space="preserve"> project, which has been ongoing since May of 2009. Data from versions 0.9.3 through 3.0.0-rc6 are used. The dataset contained 7042 issues.</w:t>
+      <w:r>
+        <w:t xml:space="preserve"> Core Server project, which has been ongoing since May of 2009. Data from versions 0.9.3 through 3.0.0-rc6 are used. The dataset contained 7042 issues.</w:t>
       </w:r>
     </w:p>
     <w:p>
@@ -2760,7 +2434,6 @@
           <w:i w:val="0"/>
           <w:iCs w:val="0"/>
         </w:rPr>
-        <w:lastRenderedPageBreak/>
         <w:t>Data Collection &amp; Cleansing</w:t>
       </w:r>
     </w:p>
@@ -2768,14 +2441,12 @@
       <w:pPr>
         <w:pStyle w:val="Textbody"/>
       </w:pPr>
-      <w:proofErr w:type="spellStart"/>
       <w:r>
         <w:rPr>
           <w:i/>
         </w:rPr>
         <w:t>MongoDB</w:t>
       </w:r>
-      <w:proofErr w:type="spellEnd"/>
       <w:r>
         <w:t xml:space="preserve"> uses Jira</w:t>
       </w:r>
@@ -2941,7 +2612,11 @@
         <w:pStyle w:val="Textbody"/>
       </w:pPr>
       <w:r>
-        <w:t>Once read into an R script, the data is operated on to prepare it for time series modeling. The data will be sampled, made stationary, and windowed. These steps are discussed next.</w:t>
+        <w:t xml:space="preserve">Once read into an R script, the data is operated on to prepare it for time series modeling. The data will be sampled, </w:t>
+      </w:r>
+      <w:r>
+        <w:lastRenderedPageBreak/>
+        <w:t>made stationary, and windowed. These steps are discussed next.</w:t>
       </w:r>
     </w:p>
     <w:p>
@@ -2988,260 +2663,6 @@
     </w:p>
     <w:p>
       <w:pPr>
-        <w:pStyle w:val="tablehead"/>
-      </w:pPr>
-      <w:r>
-        <w:t xml:space="preserve">Results of sampling example </w:t>
-      </w:r>
-      <w:r>
-        <w:t xml:space="preserve">the </w:t>
-      </w:r>
-      <w:r>
-        <w:t xml:space="preserve">issues shown in </w:t>
-      </w:r>
-      <w:r>
-        <w:t>Fig. 4.</w:t>
-      </w:r>
-    </w:p>
-    <w:tbl>
-      <w:tblPr>
-        <w:tblStyle w:val="TableGrid"/>
-        <w:tblW w:w="5172" w:type="dxa"/>
-        <w:tblLook w:val="04A0" w:firstRow="1" w:lastRow="0" w:firstColumn="1" w:lastColumn="0" w:noHBand="0" w:noVBand="1"/>
-      </w:tblPr>
-      <w:tblGrid>
-        <w:gridCol w:w="738"/>
-        <w:gridCol w:w="1440"/>
-        <w:gridCol w:w="1440"/>
-        <w:gridCol w:w="1554"/>
-      </w:tblGrid>
-      <w:tr>
-        <w:trPr>
-          <w:trHeight w:val="449"/>
-        </w:trPr>
-        <w:tc>
-          <w:tcPr>
-            <w:tcW w:w="738" w:type="dxa"/>
-          </w:tcPr>
-          <w:p>
-            <w:pPr>
-              <w:pStyle w:val="tablecolhead"/>
-            </w:pPr>
-            <w:r>
-              <w:t>Period</w:t>
-            </w:r>
-          </w:p>
-        </w:tc>
-        <w:tc>
-          <w:tcPr>
-            <w:tcW w:w="1440" w:type="dxa"/>
-          </w:tcPr>
-          <w:p>
-            <w:pPr>
-              <w:pStyle w:val="tablecolhead"/>
-            </w:pPr>
-            <w:r>
-              <w:t>Improvements Resolved</w:t>
-            </w:r>
-          </w:p>
-        </w:tc>
-        <w:tc>
-          <w:tcPr>
-            <w:tcW w:w="1440" w:type="dxa"/>
-          </w:tcPr>
-          <w:p>
-            <w:pPr>
-              <w:pStyle w:val="tablecolhead"/>
-            </w:pPr>
-            <w:r>
-              <w:t>New Features Resolved</w:t>
-            </w:r>
-          </w:p>
-        </w:tc>
-        <w:tc>
-          <w:tcPr>
-            <w:tcW w:w="1554" w:type="dxa"/>
-          </w:tcPr>
-          <w:p>
-            <w:pPr>
-              <w:pStyle w:val="tablecolhead"/>
-            </w:pPr>
-            <w:r>
-              <w:t>Bugs Created</w:t>
-            </w:r>
-          </w:p>
-        </w:tc>
-      </w:tr>
-      <w:tr>
-        <w:tc>
-          <w:tcPr>
-            <w:tcW w:w="738" w:type="dxa"/>
-          </w:tcPr>
-          <w:p>
-            <w:pPr>
-              <w:pStyle w:val="tablecopy"/>
-            </w:pPr>
-            <w:r>
-              <w:t>1</w:t>
-            </w:r>
-          </w:p>
-        </w:tc>
-        <w:tc>
-          <w:tcPr>
-            <w:tcW w:w="1440" w:type="dxa"/>
-          </w:tcPr>
-          <w:p>
-            <w:pPr>
-              <w:pStyle w:val="tablecopy"/>
-            </w:pPr>
-            <w:r>
-              <w:t>0</w:t>
-            </w:r>
-          </w:p>
-        </w:tc>
-        <w:tc>
-          <w:tcPr>
-            <w:tcW w:w="1440" w:type="dxa"/>
-          </w:tcPr>
-          <w:p>
-            <w:pPr>
-              <w:pStyle w:val="tablecopy"/>
-            </w:pPr>
-            <w:r>
-              <w:t>0</w:t>
-            </w:r>
-          </w:p>
-        </w:tc>
-        <w:tc>
-          <w:tcPr>
-            <w:tcW w:w="1554" w:type="dxa"/>
-          </w:tcPr>
-          <w:p>
-            <w:pPr>
-              <w:pStyle w:val="tablecopy"/>
-            </w:pPr>
-            <w:r>
-              <w:t>1</w:t>
-            </w:r>
-          </w:p>
-        </w:tc>
-      </w:tr>
-      <w:tr>
-        <w:tc>
-          <w:tcPr>
-            <w:tcW w:w="738" w:type="dxa"/>
-          </w:tcPr>
-          <w:p>
-            <w:pPr>
-              <w:pStyle w:val="tablecopy"/>
-            </w:pPr>
-            <w:r>
-              <w:t>2</w:t>
-            </w:r>
-          </w:p>
-        </w:tc>
-        <w:tc>
-          <w:tcPr>
-            <w:tcW w:w="1440" w:type="dxa"/>
-          </w:tcPr>
-          <w:p>
-            <w:pPr>
-              <w:pStyle w:val="tablecopy"/>
-            </w:pPr>
-            <w:r>
-              <w:t>1</w:t>
-            </w:r>
-          </w:p>
-        </w:tc>
-        <w:tc>
-          <w:tcPr>
-            <w:tcW w:w="1440" w:type="dxa"/>
-          </w:tcPr>
-          <w:p>
-            <w:pPr>
-              <w:pStyle w:val="tablecopy"/>
-            </w:pPr>
-            <w:r>
-              <w:t>1</w:t>
-            </w:r>
-          </w:p>
-        </w:tc>
-        <w:tc>
-          <w:tcPr>
-            <w:tcW w:w="1554" w:type="dxa"/>
-          </w:tcPr>
-          <w:p>
-            <w:pPr>
-              <w:pStyle w:val="tablecopy"/>
-            </w:pPr>
-            <w:r>
-              <w:t>1</w:t>
-            </w:r>
-          </w:p>
-        </w:tc>
-      </w:tr>
-      <w:tr>
-        <w:tc>
-          <w:tcPr>
-            <w:tcW w:w="738" w:type="dxa"/>
-          </w:tcPr>
-          <w:p>
-            <w:pPr>
-              <w:pStyle w:val="tablecopy"/>
-            </w:pPr>
-            <w:r>
-              <w:t>3</w:t>
-            </w:r>
-          </w:p>
-        </w:tc>
-        <w:tc>
-          <w:tcPr>
-            <w:tcW w:w="1440" w:type="dxa"/>
-          </w:tcPr>
-          <w:p>
-            <w:pPr>
-              <w:pStyle w:val="tablecopy"/>
-            </w:pPr>
-            <w:r>
-              <w:t>1</w:t>
-            </w:r>
-          </w:p>
-        </w:tc>
-        <w:tc>
-          <w:tcPr>
-            <w:tcW w:w="1440" w:type="dxa"/>
-          </w:tcPr>
-          <w:p>
-            <w:pPr>
-              <w:pStyle w:val="tablecopy"/>
-            </w:pPr>
-            <w:r>
-              <w:t>0</w:t>
-            </w:r>
-          </w:p>
-        </w:tc>
-        <w:tc>
-          <w:tcPr>
-            <w:tcW w:w="1554" w:type="dxa"/>
-          </w:tcPr>
-          <w:p>
-            <w:pPr>
-              <w:pStyle w:val="tablecopy"/>
-            </w:pPr>
-            <w:r>
-              <w:t>1</w:t>
-            </w:r>
-          </w:p>
-        </w:tc>
-      </w:tr>
-    </w:tbl>
-    <w:p>
-      <w:pPr>
-        <w:pStyle w:val="Textbody"/>
-      </w:pPr>
-    </w:p>
-    <w:p>
-      <w:pPr>
         <w:pStyle w:val="Textbody"/>
         <w:keepNext/>
         <w:jc w:val="center"/>
@@ -3251,9 +2672,8 @@
           <w:noProof/>
           <w:lang w:eastAsia="en-US"/>
         </w:rPr>
-        <w:lastRenderedPageBreak/>
         <w:drawing>
-          <wp:inline distT="0" distB="0" distL="0" distR="0">
+          <wp:inline distT="0" distB="0" distL="0" distR="0" wp14:anchorId="601F09EF" wp14:editId="21CCFEF3">
             <wp:extent cx="1876567" cy="1829142"/>
             <wp:effectExtent l="0" t="0" r="0" b="0"/>
             <wp:docPr id="15" name="Picture 15"/>
@@ -3268,7 +2688,7 @@
                     <pic:cNvPicPr/>
                   </pic:nvPicPr>
                   <pic:blipFill>
-                    <a:blip r:embed="rId14" cstate="print">
+                    <a:blip r:embed="rId12" cstate="print">
                       <a:extLst>
                         <a:ext uri="{28A0092B-C50C-407E-A947-70E740481C1C}">
                           <a14:useLocalDpi xmlns:a14="http://schemas.microsoft.com/office/drawing/2010/main" val="0"/>
@@ -3308,6 +2728,262 @@
       <w:r>
         <w:t>equally-spaced periods.</w:t>
       </w:r>
+      <w:bookmarkStart w:id="0" w:name="_GoBack"/>
+      <w:bookmarkEnd w:id="0"/>
+    </w:p>
+    <w:p>
+      <w:pPr>
+        <w:pStyle w:val="tablehead"/>
+      </w:pPr>
+      <w:r>
+        <w:t xml:space="preserve">Results of sampling example </w:t>
+      </w:r>
+      <w:r>
+        <w:t xml:space="preserve">the </w:t>
+      </w:r>
+      <w:r>
+        <w:t xml:space="preserve">issues shown in </w:t>
+      </w:r>
+      <w:r>
+        <w:t>Fig. 4.</w:t>
+      </w:r>
+    </w:p>
+    <w:tbl>
+      <w:tblPr>
+        <w:tblStyle w:val="TableGrid"/>
+        <w:tblW w:w="5172" w:type="dxa"/>
+        <w:tblLook w:val="04A0" w:firstRow="1" w:lastRow="0" w:firstColumn="1" w:lastColumn="0" w:noHBand="0" w:noVBand="1"/>
+      </w:tblPr>
+      <w:tblGrid>
+        <w:gridCol w:w="738"/>
+        <w:gridCol w:w="1440"/>
+        <w:gridCol w:w="1440"/>
+        <w:gridCol w:w="1554"/>
+      </w:tblGrid>
+      <w:tr>
+        <w:trPr>
+          <w:trHeight w:val="449"/>
+        </w:trPr>
+        <w:tc>
+          <w:tcPr>
+            <w:tcW w:w="738" w:type="dxa"/>
+          </w:tcPr>
+          <w:p>
+            <w:pPr>
+              <w:pStyle w:val="tablecolhead"/>
+            </w:pPr>
+            <w:r>
+              <w:t>Period</w:t>
+            </w:r>
+          </w:p>
+        </w:tc>
+        <w:tc>
+          <w:tcPr>
+            <w:tcW w:w="1440" w:type="dxa"/>
+          </w:tcPr>
+          <w:p>
+            <w:pPr>
+              <w:pStyle w:val="tablecolhead"/>
+            </w:pPr>
+            <w:r>
+              <w:t>Improvements Resolved</w:t>
+            </w:r>
+          </w:p>
+        </w:tc>
+        <w:tc>
+          <w:tcPr>
+            <w:tcW w:w="1440" w:type="dxa"/>
+          </w:tcPr>
+          <w:p>
+            <w:pPr>
+              <w:pStyle w:val="tablecolhead"/>
+            </w:pPr>
+            <w:r>
+              <w:t>New Features Resolved</w:t>
+            </w:r>
+          </w:p>
+        </w:tc>
+        <w:tc>
+          <w:tcPr>
+            <w:tcW w:w="1554" w:type="dxa"/>
+          </w:tcPr>
+          <w:p>
+            <w:pPr>
+              <w:pStyle w:val="tablecolhead"/>
+            </w:pPr>
+            <w:r>
+              <w:t>Bugs Created</w:t>
+            </w:r>
+          </w:p>
+        </w:tc>
+      </w:tr>
+      <w:tr>
+        <w:tc>
+          <w:tcPr>
+            <w:tcW w:w="738" w:type="dxa"/>
+          </w:tcPr>
+          <w:p>
+            <w:pPr>
+              <w:pStyle w:val="tablecopy"/>
+            </w:pPr>
+            <w:r>
+              <w:t>1</w:t>
+            </w:r>
+          </w:p>
+        </w:tc>
+        <w:tc>
+          <w:tcPr>
+            <w:tcW w:w="1440" w:type="dxa"/>
+          </w:tcPr>
+          <w:p>
+            <w:pPr>
+              <w:pStyle w:val="tablecopy"/>
+            </w:pPr>
+            <w:r>
+              <w:t>0</w:t>
+            </w:r>
+          </w:p>
+        </w:tc>
+        <w:tc>
+          <w:tcPr>
+            <w:tcW w:w="1440" w:type="dxa"/>
+          </w:tcPr>
+          <w:p>
+            <w:pPr>
+              <w:pStyle w:val="tablecopy"/>
+            </w:pPr>
+            <w:r>
+              <w:t>0</w:t>
+            </w:r>
+          </w:p>
+        </w:tc>
+        <w:tc>
+          <w:tcPr>
+            <w:tcW w:w="1554" w:type="dxa"/>
+          </w:tcPr>
+          <w:p>
+            <w:pPr>
+              <w:pStyle w:val="tablecopy"/>
+            </w:pPr>
+            <w:r>
+              <w:t>1</w:t>
+            </w:r>
+          </w:p>
+        </w:tc>
+      </w:tr>
+      <w:tr>
+        <w:tc>
+          <w:tcPr>
+            <w:tcW w:w="738" w:type="dxa"/>
+          </w:tcPr>
+          <w:p>
+            <w:pPr>
+              <w:pStyle w:val="tablecopy"/>
+            </w:pPr>
+            <w:r>
+              <w:t>2</w:t>
+            </w:r>
+          </w:p>
+        </w:tc>
+        <w:tc>
+          <w:tcPr>
+            <w:tcW w:w="1440" w:type="dxa"/>
+          </w:tcPr>
+          <w:p>
+            <w:pPr>
+              <w:pStyle w:val="tablecopy"/>
+            </w:pPr>
+            <w:r>
+              <w:t>1</w:t>
+            </w:r>
+          </w:p>
+        </w:tc>
+        <w:tc>
+          <w:tcPr>
+            <w:tcW w:w="1440" w:type="dxa"/>
+          </w:tcPr>
+          <w:p>
+            <w:pPr>
+              <w:pStyle w:val="tablecopy"/>
+            </w:pPr>
+            <w:r>
+              <w:t>1</w:t>
+            </w:r>
+          </w:p>
+        </w:tc>
+        <w:tc>
+          <w:tcPr>
+            <w:tcW w:w="1554" w:type="dxa"/>
+          </w:tcPr>
+          <w:p>
+            <w:pPr>
+              <w:pStyle w:val="tablecopy"/>
+            </w:pPr>
+            <w:r>
+              <w:t>1</w:t>
+            </w:r>
+          </w:p>
+        </w:tc>
+      </w:tr>
+      <w:tr>
+        <w:tc>
+          <w:tcPr>
+            <w:tcW w:w="738" w:type="dxa"/>
+          </w:tcPr>
+          <w:p>
+            <w:pPr>
+              <w:pStyle w:val="tablecopy"/>
+            </w:pPr>
+            <w:r>
+              <w:t>3</w:t>
+            </w:r>
+          </w:p>
+        </w:tc>
+        <w:tc>
+          <w:tcPr>
+            <w:tcW w:w="1440" w:type="dxa"/>
+          </w:tcPr>
+          <w:p>
+            <w:pPr>
+              <w:pStyle w:val="tablecopy"/>
+            </w:pPr>
+            <w:r>
+              <w:t>1</w:t>
+            </w:r>
+          </w:p>
+        </w:tc>
+        <w:tc>
+          <w:tcPr>
+            <w:tcW w:w="1440" w:type="dxa"/>
+          </w:tcPr>
+          <w:p>
+            <w:pPr>
+              <w:pStyle w:val="tablecopy"/>
+            </w:pPr>
+            <w:r>
+              <w:t>0</w:t>
+            </w:r>
+          </w:p>
+        </w:tc>
+        <w:tc>
+          <w:tcPr>
+            <w:tcW w:w="1554" w:type="dxa"/>
+          </w:tcPr>
+          <w:p>
+            <w:pPr>
+              <w:pStyle w:val="tablecopy"/>
+            </w:pPr>
+            <w:r>
+              <w:t>1</w:t>
+            </w:r>
+          </w:p>
+        </w:tc>
+      </w:tr>
+    </w:tbl>
+    <w:p>
+      <w:pPr>
+        <w:pStyle w:val="Textbody"/>
+      </w:pPr>
     </w:p>
     <w:p>
       <w:pPr>
@@ -3322,68 +2998,27 @@
           <w:i w:val="0"/>
           <w:iCs w:val="0"/>
         </w:rPr>
-        <w:t xml:space="preserve">Establishing </w:t>
-      </w:r>
-      <w:proofErr w:type="spellStart"/>
-      <w:r>
-        <w:rPr>
-          <w:i w:val="0"/>
-          <w:iCs w:val="0"/>
-        </w:rPr>
-        <w:t>Stationarity</w:t>
-      </w:r>
-      <w:proofErr w:type="spellEnd"/>
+        <w:t>Establishing Stationarity</w:t>
+      </w:r>
     </w:p>
     <w:p>
       <w:pPr>
         <w:pStyle w:val="Textbody"/>
       </w:pPr>
       <w:r>
-        <w:t xml:space="preserve">To establish </w:t>
-      </w:r>
-      <w:proofErr w:type="spellStart"/>
-      <w:r>
-        <w:t>stationarity</w:t>
-      </w:r>
-      <w:proofErr w:type="spellEnd"/>
-      <w:r>
-        <w:t xml:space="preserve">, we first need to see if we can rule out the presence of a stochastic trend by applying the augmented Dickey-Fuller (ADF) test. If we can indeed rule out a stochastic trend, we should be able to confirm </w:t>
-      </w:r>
-      <w:proofErr w:type="spellStart"/>
-      <w:r>
-        <w:t>stationarity</w:t>
-      </w:r>
-      <w:proofErr w:type="spellEnd"/>
-      <w:r>
-        <w:t xml:space="preserve"> by applying the KPSS test. Or, if a stochastic trend </w:t>
+        <w:t xml:space="preserve">To establish stationarity, we first need to see if we can rule out the presence of a stochastic trend by applying the augmented Dickey-Fuller (ADF) test. If we can indeed rule out a stochastic trend, we should be able to confirm stationarity by applying the KPSS test. Or, if a stochastic trend </w:t>
       </w:r>
       <w:r>
         <w:t>cannot</w:t>
       </w:r>
       <w:r>
-        <w:t xml:space="preserve"> be ruled out, then KPSS test should be applied to check that trend </w:t>
-      </w:r>
-      <w:proofErr w:type="spellStart"/>
-      <w:r>
-        <w:t>stationarity</w:t>
-      </w:r>
-      <w:proofErr w:type="spellEnd"/>
-      <w:r>
-        <w:t xml:space="preserve"> is also rejected. If </w:t>
+        <w:t xml:space="preserve"> be ruled out, then KPSS test should be applied to check that trend stationarity is also rejected. If </w:t>
       </w:r>
       <w:r>
         <w:t xml:space="preserve">the </w:t>
       </w:r>
       <w:r>
-        <w:t xml:space="preserve">data is found to have a stochastic trend, it should be differenced and then retested to confirm (trend) </w:t>
-      </w:r>
-      <w:proofErr w:type="spellStart"/>
-      <w:r>
-        <w:t>stationarity</w:t>
-      </w:r>
-      <w:proofErr w:type="spellEnd"/>
-      <w:r>
-        <w:t>.</w:t>
+        <w:t>data is found to have a stochastic trend, it should be differenced and then retested to confirm (trend) stationarity.</w:t>
       </w:r>
     </w:p>
     <w:p>
@@ -3393,7 +3028,6 @@
       <w:r>
         <w:t xml:space="preserve">The </w:t>
       </w:r>
-      <w:proofErr w:type="spellStart"/>
       <w:r>
         <w:rPr>
           <w:i/>
@@ -3401,7 +3035,6 @@
         </w:rPr>
         <w:t>urca</w:t>
       </w:r>
-      <w:proofErr w:type="spellEnd"/>
       <w:r>
         <w:rPr>
           <w:rStyle w:val="FootnoteReference"/>
@@ -3413,7 +3046,6 @@
       <w:r>
         <w:t xml:space="preserve"> library provides </w:t>
       </w:r>
-      <w:proofErr w:type="spellStart"/>
       <w:r>
         <w:rPr>
           <w:rFonts w:ascii="Courier New" w:hAnsi="Courier New" w:cs="Courier New"/>
@@ -3422,11 +3054,9 @@
         </w:rPr>
         <w:t>ur.df</w:t>
       </w:r>
-      <w:proofErr w:type="spellEnd"/>
       <w:r>
         <w:t xml:space="preserve"> and </w:t>
       </w:r>
-      <w:proofErr w:type="spellStart"/>
       <w:r>
         <w:rPr>
           <w:rFonts w:ascii="Courier New" w:hAnsi="Courier New" w:cs="Courier New"/>
@@ -3435,7 +3065,6 @@
         </w:rPr>
         <w:t>ur.kpss</w:t>
       </w:r>
-      <w:proofErr w:type="spellEnd"/>
       <w:r>
         <w:t xml:space="preserve"> functions for performing these test. In both tests, it will be assumed that the deterministic component is constant, with an intercept but no trend.</w:t>
       </w:r>
@@ -3476,6 +3105,7 @@
         <w:t xml:space="preserve"> more observations to capture consistent long-term behaviors, and </w:t>
       </w:r>
       <w:r>
+        <w:lastRenderedPageBreak/>
         <w:t>fewer observations</w:t>
       </w:r>
       <w:r>
@@ -3562,13 +3192,8 @@
         </m:r>
       </m:oMath>
       <w:r>
-        <w:t xml:space="preserve"> model is accomplished by choosing an </w:t>
-      </w:r>
-      <w:proofErr w:type="gramStart"/>
-      <w:r>
-        <w:t xml:space="preserve">order </w:t>
-      </w:r>
-      <w:proofErr w:type="gramEnd"/>
+        <w:t xml:space="preserve"> model is accomplished by choosing an order </w:t>
+      </w:r>
       <m:oMath>
         <m:r>
           <w:rPr>
@@ -3578,11 +3203,7 @@
         </m:r>
       </m:oMath>
       <w:r>
-        <w:t xml:space="preserve">, which is the number of autoregressive terms to include in the model. Once an order is specified, the </w:t>
-      </w:r>
-      <w:r>
-        <w:lastRenderedPageBreak/>
-        <w:t>model parameters can be estimated by a procedure such as least squares regression.</w:t>
+        <w:t>, which is the number of autoregressive terms to include in the model. Once an order is specified, the model parameters can be estimated by a procedure such as least squares regression.</w:t>
       </w:r>
     </w:p>
     <w:p>
@@ -3653,15 +3274,7 @@
         <w:t xml:space="preserve"> </w:t>
       </w:r>
       <w:r>
-        <w:t xml:space="preserve">total observations for </w:t>
-      </w:r>
-      <w:proofErr w:type="spellStart"/>
-      <w:r>
-        <w:t>all time</w:t>
-      </w:r>
-      <w:proofErr w:type="spellEnd"/>
-      <w:r>
-        <w:t xml:space="preserve"> series. Next, for a </w:t>
+        <w:t xml:space="preserve">total observations for all time series. Next, for a </w:t>
       </w:r>
       <m:oMath>
         <m:r>
@@ -3829,13 +3442,8 @@
         <w:t>K</w:t>
       </w:r>
       <w:r>
-        <w:t xml:space="preserve"> at or above some minimum </w:t>
-      </w:r>
-      <w:proofErr w:type="gramStart"/>
-      <w:r>
-        <w:t xml:space="preserve">ratio </w:t>
-      </w:r>
-      <w:proofErr w:type="gramEnd"/>
+        <w:t xml:space="preserve"> at or above some minimum ratio </w:t>
+      </w:r>
       <m:oMath>
         <m:sSub>
           <m:sSubPr>
@@ -4030,16 +3638,11 @@
         <w:pStyle w:val="Textbody"/>
       </w:pPr>
       <w:r>
-        <w:t xml:space="preserve">For a fixed value </w:t>
-      </w:r>
-      <w:proofErr w:type="gramStart"/>
-      <w:r>
-        <w:t>of</w:t>
+        <w:t>For a fixed value of</w:t>
       </w:r>
       <w:r>
         <w:t xml:space="preserve"> </w:t>
       </w:r>
-      <w:proofErr w:type="gramEnd"/>
       <m:oMath>
         <m:sSub>
           <m:sSubPr>
@@ -4243,7 +3846,6 @@
       <w:r>
         <w:t xml:space="preserve"> the parameters of a VARX model, the </w:t>
       </w:r>
-      <w:proofErr w:type="spellStart"/>
       <w:r>
         <w:rPr>
           <w:i/>
@@ -4251,7 +3853,6 @@
         </w:rPr>
         <w:t>dse</w:t>
       </w:r>
-      <w:proofErr w:type="spellEnd"/>
       <w:r>
         <w:rPr>
           <w:rStyle w:val="FootnoteReference"/>
@@ -4263,7 +3864,6 @@
       <w:r>
         <w:t xml:space="preserve"> library provides the </w:t>
       </w:r>
-      <w:proofErr w:type="spellStart"/>
       <w:r>
         <w:rPr>
           <w:rFonts w:ascii="Courier New" w:hAnsi="Courier New" w:cs="Courier New"/>
@@ -4272,7 +3872,6 @@
         </w:rPr>
         <w:t>estVARXar</w:t>
       </w:r>
-      <w:proofErr w:type="spellEnd"/>
       <w:r>
         <w:rPr>
           <w:rFonts w:ascii="Liberation Mono" w:hAnsi="Liberation Mono"/>
@@ -4298,6 +3897,7 @@
           <w:i w:val="0"/>
           <w:iCs w:val="0"/>
         </w:rPr>
+        <w:lastRenderedPageBreak/>
         <w:t>Diagnostics Checking</w:t>
       </w:r>
     </w:p>
@@ -4338,7 +3938,6 @@
       <w:r>
         <w:t xml:space="preserve">. Equivalently, the inverse of the roots must lie inside the unit circle. The </w:t>
       </w:r>
-      <w:proofErr w:type="spellStart"/>
       <w:r>
         <w:rPr>
           <w:i/>
@@ -4346,7 +3945,6 @@
         </w:rPr>
         <w:t>dse</w:t>
       </w:r>
-      <w:proofErr w:type="spellEnd"/>
       <w:r>
         <w:t xml:space="preserve"> library provides the </w:t>
       </w:r>
@@ -4409,16 +4007,7 @@
         <w:pStyle w:val="Textbody"/>
       </w:pPr>
       <w:r>
-        <w:lastRenderedPageBreak/>
-        <w:t xml:space="preserve">One of these tests, the </w:t>
-      </w:r>
-      <w:proofErr w:type="spellStart"/>
-      <w:r>
-        <w:t>Ljung</w:t>
-      </w:r>
-      <w:proofErr w:type="spellEnd"/>
-      <w:r>
-        <w:t xml:space="preserve">-Box test, forms a statistic from the autocorrelation of the residuals (up to some lag). In this test, the null hypothesis is that residuals are independent, so their autocorrelation is not high enough to be distinguished from a white noise series. To support this hypothesis, the test p-value should be above some level of significance, say 5%. The </w:t>
+        <w:t xml:space="preserve">One of these tests, the Ljung-Box test, forms a statistic from the autocorrelation of the residuals (up to some lag). In this test, the null hypothesis is that residuals are independent, so their autocorrelation is not high enough to be distinguished from a white noise series. To support this hypothesis, the test p-value should be above some level of significance, say 5%. The </w:t>
       </w:r>
       <w:r>
         <w:rPr>
@@ -4438,7 +4027,6 @@
       <w:r>
         <w:t xml:space="preserve"> library provides the </w:t>
       </w:r>
-      <w:proofErr w:type="spellStart"/>
       <w:r>
         <w:rPr>
           <w:rFonts w:ascii="Courier New" w:hAnsi="Courier New" w:cs="Courier New"/>
@@ -4447,17 +4035,8 @@
         </w:rPr>
         <w:t>Box.test</w:t>
       </w:r>
-      <w:proofErr w:type="spellEnd"/>
-      <w:r>
-        <w:t xml:space="preserve"> function for performing the </w:t>
-      </w:r>
-      <w:proofErr w:type="spellStart"/>
-      <w:r>
-        <w:t>Ljung</w:t>
-      </w:r>
-      <w:proofErr w:type="spellEnd"/>
-      <w:r>
-        <w:t>-Box test.</w:t>
+      <w:r>
+        <w:t xml:space="preserve"> function for performing the Ljung-Box test.</w:t>
       </w:r>
     </w:p>
     <w:p>
@@ -4481,15 +4060,7 @@
         <w:pStyle w:val="Textbody"/>
       </w:pPr>
       <w:r>
-        <w:t xml:space="preserve">Model selection criteria are used to compare models by their fit, to minimize residual error, and penalizing the model to some degree by the number of parameters. In the case of </w:t>
-      </w:r>
-      <w:proofErr w:type="spellStart"/>
-      <w:r>
-        <w:t>Akaike</w:t>
-      </w:r>
-      <w:proofErr w:type="spellEnd"/>
-      <w:r>
-        <w:t xml:space="preserve"> Information Criterion (AIC), for ARMA models in general:</w:t>
+        <w:t>Model selection criteria are used to compare models by their fit, to minimize residual error, and penalizing the model to some degree by the number of parameters. In the case of Akaike Information Criterion (AIC), for ARMA models in general:</w:t>
       </w:r>
     </w:p>
     <w:p>
@@ -4625,13 +4196,8 @@
         <w:pStyle w:val="Textbody"/>
         <w:ind w:firstLine="0"/>
       </w:pPr>
-      <w:proofErr w:type="gramStart"/>
-      <w:r>
-        <w:t>where</w:t>
-      </w:r>
-      <w:proofErr w:type="gramEnd"/>
-      <w:r>
-        <w:t xml:space="preserve"> </w:t>
+      <w:r>
+        <w:t xml:space="preserve">where </w:t>
       </w:r>
       <m:oMath>
         <m:r>
@@ -4707,18 +4273,10 @@
         </m:r>
       </m:oMath>
       <w:r>
-        <w:t xml:space="preserve">is the residual covariance matrix estimate. </w:t>
-      </w:r>
-      <w:proofErr w:type="spellStart"/>
-      <w:r>
-        <w:t>AIC</w:t>
-      </w:r>
-      <w:r>
-        <w:t>c</w:t>
-      </w:r>
-      <w:proofErr w:type="spellEnd"/>
-      <w:r>
-        <w:t xml:space="preserve"> (AIC with correction)</w:t>
+        <w:t>is the residual covariance matrix estimate. AIC</w:t>
+      </w:r>
+      <w:r>
+        <w:t>c (AIC with correction)</w:t>
       </w:r>
       <w:r>
         <w:t xml:space="preserve"> and BIC </w:t>
@@ -4746,7 +4304,6 @@
       <w:r>
         <w:t xml:space="preserve">The </w:t>
       </w:r>
-      <w:proofErr w:type="spellStart"/>
       <w:r>
         <w:rPr>
           <w:i/>
@@ -4754,11 +4311,9 @@
         </w:rPr>
         <w:t>dse</w:t>
       </w:r>
-      <w:proofErr w:type="spellEnd"/>
       <w:r>
         <w:t xml:space="preserve"> library provides the </w:t>
       </w:r>
-      <w:proofErr w:type="spellStart"/>
       <w:r>
         <w:rPr>
           <w:rFonts w:ascii="Courier New" w:hAnsi="Courier New" w:cs="Courier New"/>
@@ -4767,7 +4322,6 @@
         </w:rPr>
         <w:t>bestTSestModel</w:t>
       </w:r>
-      <w:proofErr w:type="spellEnd"/>
       <w:r>
         <w:t xml:space="preserve"> function for performing model selection.</w:t>
       </w:r>
@@ -4803,22 +4357,22 @@
       <w:r>
         <w:t xml:space="preserve">The </w:t>
       </w:r>
-      <w:proofErr w:type="spellStart"/>
       <w:r>
         <w:rPr>
           <w:i/>
         </w:rPr>
         <w:t>MongoDB</w:t>
       </w:r>
-      <w:proofErr w:type="spellEnd"/>
-      <w:r>
-        <w:t xml:space="preserve"> dataset was collected according to the methodology in the Data Methodology section, and the data set was sampled with a 7-day sample period to create the following time series: bugs created, improvements resolved, and new features resolved. These time series will be </w:t>
-      </w:r>
-      <w:proofErr w:type="gramStart"/>
+      <w:r>
+        <w:t xml:space="preserve"> dataset was collected according to the methodology in the Data Methodology section, and the data set was sampled with a 7-day sample period to create the </w:t>
+      </w:r>
+      <w:r>
+        <w:lastRenderedPageBreak/>
+        <w:t xml:space="preserve">following time series: bugs created, improvements resolved, and new features resolved. These time series will be </w:t>
+      </w:r>
       <w:r>
         <w:t xml:space="preserve">denoted </w:t>
       </w:r>
-      <w:proofErr w:type="gramEnd"/>
       <m:oMath>
         <m:sSub>
           <m:sSubPr>
@@ -4924,21 +4478,12 @@
           <w:numId w:val="5"/>
         </w:numPr>
       </w:pPr>
-      <w:proofErr w:type="spellStart"/>
       <w:r>
         <w:rPr>
           <w:i w:val="0"/>
           <w:iCs w:val="0"/>
         </w:rPr>
-        <w:t>Stationarity</w:t>
-      </w:r>
-      <w:proofErr w:type="spellEnd"/>
-      <w:r>
-        <w:rPr>
-          <w:i w:val="0"/>
-          <w:iCs w:val="0"/>
-        </w:rPr>
-        <w:t xml:space="preserve"> Testing</w:t>
+        <w:t>Stationarity Testing</w:t>
       </w:r>
     </w:p>
     <w:p>
@@ -4946,23 +4491,7 @@
         <w:pStyle w:val="Textbody"/>
       </w:pPr>
       <w:r>
-        <w:t xml:space="preserve">Before modeling, the time series were all checked for </w:t>
-      </w:r>
-      <w:proofErr w:type="spellStart"/>
-      <w:r>
-        <w:t>stationarity</w:t>
-      </w:r>
-      <w:proofErr w:type="spellEnd"/>
-      <w:r>
-        <w:t xml:space="preserve">. The result of the ADF unit root and KPSS </w:t>
-      </w:r>
-      <w:proofErr w:type="spellStart"/>
-      <w:r>
-        <w:t>stationarity</w:t>
-      </w:r>
-      <w:proofErr w:type="spellEnd"/>
-      <w:r>
-        <w:t xml:space="preserve"> tests are listed in </w:t>
+        <w:t xml:space="preserve">Before modeling, the time series were all checked for stationarity. The result of the ADF unit root and KPSS stationarity tests are listed in </w:t>
       </w:r>
       <w:r>
         <w:t>T</w:t>
@@ -4979,24 +4508,17 @@
         <w:pStyle w:val="tablehead"/>
       </w:pPr>
       <w:r>
-        <w:t xml:space="preserve">Results of running the ADF unit root test and KPSS </w:t>
-      </w:r>
-      <w:proofErr w:type="spellStart"/>
-      <w:r>
-        <w:t>stationarity</w:t>
-      </w:r>
-      <w:proofErr w:type="spellEnd"/>
+        <w:t>Results of running the ADF unit root test and KPSS stationarity</w:t>
+      </w:r>
       <w:r>
         <w:t xml:space="preserve"> </w:t>
       </w:r>
       <w:r>
         <w:t xml:space="preserve">test </w:t>
       </w:r>
-      <w:proofErr w:type="gramStart"/>
       <w:r>
         <w:t xml:space="preserve">on </w:t>
       </w:r>
-      <w:proofErr w:type="gramEnd"/>
       <m:oMath>
         <m:sSub>
           <m:sSubPr>
@@ -5291,13 +4813,8 @@
             <w:pPr>
               <w:pStyle w:val="tablecolsubhead"/>
             </w:pPr>
-            <w:proofErr w:type="spellStart"/>
-            <w:r>
-              <w:t>Signif</w:t>
-            </w:r>
-            <w:proofErr w:type="spellEnd"/>
-            <w:r>
-              <w:t>.</w:t>
+            <w:r>
+              <w:t>Signif.</w:t>
             </w:r>
           </w:p>
         </w:tc>
@@ -5322,13 +4839,8 @@
             <w:pPr>
               <w:pStyle w:val="tablecolsubhead"/>
             </w:pPr>
-            <w:proofErr w:type="spellStart"/>
-            <w:r>
-              <w:t>Signif</w:t>
-            </w:r>
-            <w:proofErr w:type="spellEnd"/>
-            <w:r>
-              <w:t>.</w:t>
+            <w:r>
+              <w:t>Signif.</w:t>
             </w:r>
           </w:p>
         </w:tc>
@@ -5353,13 +4865,8 @@
             <w:pPr>
               <w:pStyle w:val="tablecolsubhead"/>
             </w:pPr>
-            <w:proofErr w:type="spellStart"/>
-            <w:r>
-              <w:t>Signif</w:t>
-            </w:r>
-            <w:proofErr w:type="spellEnd"/>
-            <w:r>
-              <w:t>.</w:t>
+            <w:r>
+              <w:t>Signif.</w:t>
             </w:r>
           </w:p>
         </w:tc>
@@ -5739,12 +5246,11 @@
           <w:noProof/>
           <w:lang w:eastAsia="en-US"/>
         </w:rPr>
-        <w:lastRenderedPageBreak/>
         <w:drawing>
-          <wp:inline distT="0" distB="0" distL="0" distR="0" wp14:anchorId="5BE753AB" wp14:editId="5481C0F4">
-            <wp:extent cx="2726713" cy="2272352"/>
-            <wp:effectExtent l="0" t="0" r="0" b="0"/>
-            <wp:docPr id="1" name="Picture 1"/>
+          <wp:inline distT="0" distB="0" distL="0" distR="0">
+            <wp:extent cx="3090545" cy="2317750"/>
+            <wp:effectExtent l="0" t="0" r="0" b="6350"/>
+            <wp:docPr id="10" name="Picture 10"/>
             <wp:cNvGraphicFramePr>
               <a:graphicFrameLocks xmlns:a="http://schemas.openxmlformats.org/drawingml/2006/main" noChangeAspect="1"/>
             </wp:cNvGraphicFramePr>
@@ -5756,7 +5262,7 @@
                     <pic:cNvPicPr/>
                   </pic:nvPicPr>
                   <pic:blipFill>
-                    <a:blip r:embed="rId15" cstate="print">
+                    <a:blip r:embed="rId13" cstate="print">
                       <a:extLst>
                         <a:ext uri="{28A0092B-C50C-407E-A947-70E740481C1C}">
                           <a14:useLocalDpi xmlns:a14="http://schemas.microsoft.com/office/drawing/2010/main" val="0"/>
@@ -5770,7 +5276,7 @@
                   <pic:spPr>
                     <a:xfrm>
                       <a:off x="0" y="0"/>
-                      <a:ext cx="2739625" cy="2283113"/>
+                      <a:ext cx="3090545" cy="2317750"/>
                     </a:xfrm>
                     <a:prstGeom prst="rect">
                       <a:avLst/>
@@ -5796,14 +5302,12 @@
       <w:r>
         <w:t xml:space="preserve">the </w:t>
       </w:r>
-      <w:proofErr w:type="spellStart"/>
       <w:r>
         <w:rPr>
           <w:i/>
         </w:rPr>
         <w:t>MongoDB</w:t>
       </w:r>
-      <w:proofErr w:type="spellEnd"/>
       <w:r>
         <w:t xml:space="preserve"> dataset</w:t>
       </w:r>
@@ -5816,23 +5320,7 @@
         <w:pStyle w:val="Textbody"/>
       </w:pPr>
       <w:r>
-        <w:t xml:space="preserve">The unit root tests showed less than 1% significance for </w:t>
-      </w:r>
-      <w:proofErr w:type="spellStart"/>
-      <w:r>
-        <w:t>all time</w:t>
-      </w:r>
-      <w:proofErr w:type="spellEnd"/>
-      <w:r>
-        <w:t xml:space="preserve"> series. However, the </w:t>
-      </w:r>
-      <w:proofErr w:type="spellStart"/>
-      <w:r>
-        <w:t>stationarity</w:t>
-      </w:r>
-      <w:proofErr w:type="spellEnd"/>
-      <w:r>
-        <w:t xml:space="preserve"> test also showed low significance, meaning we have evidence to reject the hypothesis of stability. Since there is disagreement in the test results, the time series are differenced and the tests rerun.</w:t>
+        <w:t>The unit root tests showed less than 1% significance for all time series. However, the stationarity test also showed low significance, meaning we have evidence to reject the hypothesis of stability. Since there is disagreement in the test results, the time series are differenced and the tests rerun.</w:t>
       </w:r>
     </w:p>
     <w:p>
@@ -5840,12 +5328,7 @@
         <w:pStyle w:val="Textbody"/>
       </w:pPr>
       <w:r>
-        <w:t>After differencing we obtain the time s</w:t>
-      </w:r>
-      <w:bookmarkStart w:id="1" w:name="_GoBack"/>
-      <w:bookmarkEnd w:id="1"/>
-      <w:r>
-        <w:t xml:space="preserve">eries shown in </w:t>
+        <w:t xml:space="preserve">After differencing we obtain the time series shown in </w:t>
       </w:r>
       <w:r>
         <w:t xml:space="preserve">Fig. </w:t>
@@ -5853,11 +5336,9 @@
       <w:r>
         <w:t xml:space="preserve">6, which will be referred to </w:t>
       </w:r>
-      <w:proofErr w:type="gramStart"/>
       <w:r>
         <w:t xml:space="preserve">as </w:t>
       </w:r>
-      <w:proofErr w:type="gramEnd"/>
       <m:oMath>
         <m:sSub>
           <m:sSubPr>
@@ -5949,21 +5430,13 @@
         </m:sSub>
       </m:oMath>
       <w:r>
-        <w:t xml:space="preserve">. Now the </w:t>
-      </w:r>
-      <w:proofErr w:type="gramStart"/>
-      <w:r>
-        <w:t xml:space="preserve">result of the unit root and stationarity test (listed in </w:t>
+        <w:t xml:space="preserve">. Now the result of the unit root and stationarity test (listed in </w:t>
       </w:r>
       <w:r>
         <w:t>Table 3</w:t>
       </w:r>
       <w:r>
-        <w:t>) both agree</w:t>
-      </w:r>
-      <w:proofErr w:type="gramEnd"/>
-      <w:r>
-        <w:t xml:space="preserve">. That is, we can reject the hypothesis that a unit root </w:t>
+        <w:t xml:space="preserve">) both agree. That is, we can reject the hypothesis that a unit root </w:t>
       </w:r>
       <w:r>
         <w:t xml:space="preserve">(stochastic trend) </w:t>
@@ -5974,13 +5447,8 @@
       <w:r>
         <w:t xml:space="preserve">fail to reject the hypothesis of </w:t>
       </w:r>
-      <w:proofErr w:type="spellStart"/>
-      <w:r>
-        <w:t>stationarity</w:t>
-      </w:r>
-      <w:proofErr w:type="spellEnd"/>
-      <w:r>
-        <w:t xml:space="preserve"> with greater than 10% significance. Hence, the differenced time series will be used to move forward with modeling.</w:t>
+      <w:r>
+        <w:t>stationarity with greater than 10% significance. Hence, the differenced time series will be used to move forward with modeling.</w:t>
       </w:r>
     </w:p>
     <w:p>
@@ -5988,21 +5456,11 @@
         <w:pStyle w:val="tablehead"/>
       </w:pPr>
       <w:r>
-        <w:t xml:space="preserve">Results of running the ADF unit root test and KPSS </w:t>
-      </w:r>
-      <w:proofErr w:type="spellStart"/>
-      <w:r>
-        <w:t>stationarity</w:t>
-      </w:r>
-      <w:proofErr w:type="spellEnd"/>
-      <w:r>
-        <w:t xml:space="preserve"> test </w:t>
-      </w:r>
-      <w:proofErr w:type="gramStart"/>
-      <w:r>
-        <w:t xml:space="preserve">on </w:t>
-      </w:r>
-      <w:proofErr w:type="gramEnd"/>
+        <w:t>Results of running the ADF unit root test and KPSS stationarity</w:t>
+      </w:r>
+      <w:r>
+        <w:t xml:space="preserve"> test on </w:t>
+      </w:r>
       <m:oMath>
         <m:sSub>
           <m:sSubPr>
@@ -6055,7 +5513,13 @@
               <w:rPr>
                 <w:rFonts w:ascii="Cambria Math" w:hAnsi="Cambria Math"/>
               </w:rPr>
-              <m:t>∇imp</m:t>
+              <m:t>∇i</m:t>
+            </m:r>
+            <m:r>
+              <w:rPr>
+                <w:rFonts w:ascii="Cambria Math" w:hAnsi="Cambria Math"/>
+              </w:rPr>
+              <m:t>mp</m:t>
             </m:r>
           </m:sub>
         </m:sSub>
@@ -6297,13 +5761,8 @@
             <w:pPr>
               <w:pStyle w:val="tablecolsubhead"/>
             </w:pPr>
-            <w:proofErr w:type="spellStart"/>
-            <w:r>
-              <w:t>Signif</w:t>
-            </w:r>
-            <w:proofErr w:type="spellEnd"/>
-            <w:r>
-              <w:t>.</w:t>
+            <w:r>
+              <w:t>Signif.</w:t>
             </w:r>
           </w:p>
         </w:tc>
@@ -6328,13 +5787,8 @@
             <w:pPr>
               <w:pStyle w:val="tablecolsubhead"/>
             </w:pPr>
-            <w:proofErr w:type="spellStart"/>
-            <w:r>
-              <w:t>Signif</w:t>
-            </w:r>
-            <w:proofErr w:type="spellEnd"/>
-            <w:r>
-              <w:t>.</w:t>
+            <w:r>
+              <w:t>Signif.</w:t>
             </w:r>
           </w:p>
         </w:tc>
@@ -6359,13 +5813,8 @@
             <w:pPr>
               <w:pStyle w:val="tablecolsubhead"/>
             </w:pPr>
-            <w:proofErr w:type="spellStart"/>
-            <w:r>
-              <w:t>Signif</w:t>
-            </w:r>
-            <w:proofErr w:type="spellEnd"/>
-            <w:r>
-              <w:t>.</w:t>
+            <w:r>
+              <w:t>Signif.</w:t>
             </w:r>
           </w:p>
         </w:tc>
@@ -6730,11 +6179,12 @@
           <w:noProof/>
           <w:lang w:eastAsia="en-US"/>
         </w:rPr>
+        <w:lastRenderedPageBreak/>
         <w:drawing>
           <wp:inline distT="0" distB="0" distL="0" distR="0">
-            <wp:extent cx="2972360" cy="2477069"/>
-            <wp:effectExtent l="0" t="0" r="0" b="0"/>
-            <wp:docPr id="3" name="Picture 3"/>
+            <wp:extent cx="3090545" cy="2317750"/>
+            <wp:effectExtent l="0" t="0" r="0" b="6350"/>
+            <wp:docPr id="6" name="Picture 6"/>
             <wp:cNvGraphicFramePr>
               <a:graphicFrameLocks xmlns:a="http://schemas.openxmlformats.org/drawingml/2006/main" noChangeAspect="1"/>
             </wp:cNvGraphicFramePr>
@@ -6746,7 +6196,7 @@
                     <pic:cNvPicPr/>
                   </pic:nvPicPr>
                   <pic:blipFill>
-                    <a:blip r:embed="rId16" cstate="print">
+                    <a:blip r:embed="rId14" cstate="print">
                       <a:extLst>
                         <a:ext uri="{28A0092B-C50C-407E-A947-70E740481C1C}">
                           <a14:useLocalDpi xmlns:a14="http://schemas.microsoft.com/office/drawing/2010/main" val="0"/>
@@ -6760,7 +6210,7 @@
                   <pic:spPr>
                     <a:xfrm>
                       <a:off x="0" y="0"/>
-                      <a:ext cx="2976992" cy="2480929"/>
+                      <a:ext cx="3090545" cy="2317750"/>
                     </a:xfrm>
                     <a:prstGeom prst="rect">
                       <a:avLst/>
@@ -6794,7 +6244,6 @@
           <w:i w:val="0"/>
           <w:iCs w:val="0"/>
         </w:rPr>
-        <w:lastRenderedPageBreak/>
         <w:t>Time Windowing</w:t>
       </w:r>
     </w:p>
@@ -6803,7 +6252,13 @@
         <w:pStyle w:val="Textbody"/>
       </w:pPr>
       <w:r>
-        <w:t xml:space="preserve">A 78-week time window (approximately 18 months) was established to restrict model scope. Three of these windowed periods, non-overlapping, were kept for modeling, and will be denoted </w:t>
+        <w:t>A 78-week time window (approximately 18 months) was established to restrict model scope. Three of these windowed periods, non-overlapping, were kept for modeling</w:t>
+      </w:r>
+      <w:r>
+        <w:t xml:space="preserve">. Since the data is being differenced, the first sample (week) is skipped. These windowed periods are </w:t>
+      </w:r>
+      <w:r>
+        <w:t xml:space="preserve">denoted </w:t>
       </w:r>
       <w:r>
         <w:rPr>
@@ -6819,7 +6274,7 @@
           <w:spacing w:val="-2"/>
           <w:vertAlign w:val="subscript"/>
         </w:rPr>
-        <w:t>1−78</w:t>
+        <w:t>2-79</w:t>
       </w:r>
       <w:r>
         <w:t xml:space="preserve">, </w:t>
@@ -6838,17 +6293,7 @@
           <w:spacing w:val="-2"/>
           <w:vertAlign w:val="subscript"/>
         </w:rPr>
-        <w:t>79−156</w:t>
-      </w:r>
-      <w:r>
-        <w:t xml:space="preserve">, and </w:t>
-      </w:r>
-      <w:r>
-        <w:rPr>
-          <w:i/>
-          <w:iCs/>
-        </w:rPr>
-        <w:t>W</w:t>
+        <w:t>80</w:t>
       </w:r>
       <w:r>
         <w:rPr>
@@ -6857,7 +6302,62 @@
           <w:spacing w:val="-2"/>
           <w:vertAlign w:val="subscript"/>
         </w:rPr>
-        <w:t>157−234</w:t>
+        <w:t>−15</w:t>
+      </w:r>
+      <w:r>
+        <w:rPr>
+          <w:i/>
+          <w:iCs/>
+          <w:spacing w:val="-2"/>
+          <w:vertAlign w:val="subscript"/>
+        </w:rPr>
+        <w:t>7</w:t>
+      </w:r>
+      <w:r>
+        <w:t xml:space="preserve">, and </w:t>
+      </w:r>
+      <w:r>
+        <w:rPr>
+          <w:i/>
+          <w:iCs/>
+        </w:rPr>
+        <w:t>W</w:t>
+      </w:r>
+      <w:r>
+        <w:rPr>
+          <w:i/>
+          <w:iCs/>
+          <w:spacing w:val="-2"/>
+          <w:vertAlign w:val="subscript"/>
+        </w:rPr>
+        <w:t>15</w:t>
+      </w:r>
+      <w:r>
+        <w:rPr>
+          <w:i/>
+          <w:iCs/>
+          <w:spacing w:val="-2"/>
+          <w:vertAlign w:val="subscript"/>
+        </w:rPr>
+        <w:t>8</w:t>
+      </w:r>
+      <w:r>
+        <w:rPr>
+          <w:i/>
+          <w:iCs/>
+          <w:spacing w:val="-2"/>
+          <w:vertAlign w:val="subscript"/>
+        </w:rPr>
+        <w:t>−23</w:t>
+      </w:r>
+      <w:r>
+        <w:rPr>
+          <w:i/>
+          <w:iCs/>
+          <w:spacing w:val="-2"/>
+          <w:vertAlign w:val="subscript"/>
+        </w:rPr>
+        <w:t>5</w:t>
       </w:r>
       <w:r>
         <w:t>.</w:t>
@@ -6988,13 +6488,8 @@
         <w:pStyle w:val="Textbody"/>
       </w:pPr>
       <w:r>
-        <w:t xml:space="preserve">By </w:t>
-      </w:r>
-      <w:proofErr w:type="gramStart"/>
-      <w:r>
-        <w:t xml:space="preserve">selecting </w:t>
-      </w:r>
-      <w:proofErr w:type="gramEnd"/>
+        <w:t xml:space="preserve">By selecting </w:t>
+      </w:r>
       <m:oMath>
         <m:sSub>
           <m:sSubPr>
@@ -7251,15 +6746,7 @@
         <w:pStyle w:val="Textbody"/>
       </w:pPr>
       <w:r>
-        <w:t xml:space="preserve">Candidate models were tested for stability and inadequacy. A 5% significance level was used in the </w:t>
-      </w:r>
-      <w:proofErr w:type="spellStart"/>
-      <w:r>
-        <w:t>Ljung</w:t>
-      </w:r>
-      <w:proofErr w:type="spellEnd"/>
-      <w:r>
-        <w:t xml:space="preserve">-Box test. The results for each windowed period are shown in </w:t>
+        <w:t xml:space="preserve">Candidate models were tested for stability and inadequacy. A 5% significance level was used in the Ljung-Box test. The results for each windowed period are shown in </w:t>
       </w:r>
       <w:r>
         <w:t>T</w:t>
@@ -7271,15 +6758,7 @@
         <w:t>4</w:t>
       </w:r>
       <w:r>
-        <w:t xml:space="preserve">. All model orders were stable for all windowed periods. Several model orders were found to be inadequate by the </w:t>
-      </w:r>
-      <w:proofErr w:type="spellStart"/>
-      <w:r>
-        <w:t>Ljung</w:t>
-      </w:r>
-      <w:proofErr w:type="spellEnd"/>
-      <w:r>
-        <w:t xml:space="preserve">-Box test: orders 1-2 for period </w:t>
+        <w:t xml:space="preserve">. All model orders were stable for all windowed periods. Several model orders were found to be inadequate by the Ljung-Box test: orders 1-2 for period </w:t>
       </w:r>
       <w:r>
         <w:rPr>
@@ -7295,7 +6774,7 @@
           <w:spacing w:val="-2"/>
           <w:vertAlign w:val="subscript"/>
         </w:rPr>
-        <w:t>1−78</w:t>
+        <w:t>2-79</w:t>
       </w:r>
       <w:r>
         <w:t xml:space="preserve">, and order 5 for period </w:t>
@@ -7314,7 +6793,7 @@
           <w:spacing w:val="-2"/>
           <w:vertAlign w:val="subscript"/>
         </w:rPr>
-        <w:t>157−234</w:t>
+        <w:t>158−235</w:t>
       </w:r>
       <w:r>
         <w:t>.</w:t>
@@ -7325,15 +6804,7 @@
         <w:pStyle w:val="tablehead"/>
       </w:pPr>
       <w:r>
-        <w:t xml:space="preserve">Results of running stability and </w:t>
-      </w:r>
-      <w:proofErr w:type="spellStart"/>
-      <w:r>
-        <w:t>Ljung</w:t>
-      </w:r>
-      <w:proofErr w:type="spellEnd"/>
-      <w:r>
-        <w:t>-Box test on each windowed period.</w:t>
+        <w:t>Results of running stability and Ljung-Box test on each windowed period.</w:t>
       </w:r>
     </w:p>
     <w:tbl>
@@ -7389,7 +6860,7 @@
                 <w:spacing w:val="-2"/>
                 <w:vertAlign w:val="subscript"/>
               </w:rPr>
-              <w:t>1−78</w:t>
+              <w:t>2-79</w:t>
             </w:r>
           </w:p>
         </w:tc>
@@ -7416,7 +6887,7 @@
                 <w:spacing w:val="-2"/>
                 <w:vertAlign w:val="subscript"/>
               </w:rPr>
-              <w:t>79−156</w:t>
+              <w:t>80−157</w:t>
             </w:r>
           </w:p>
         </w:tc>
@@ -7443,7 +6914,7 @@
                 <w:spacing w:val="-2"/>
                 <w:vertAlign w:val="subscript"/>
               </w:rPr>
-              <w:t>157−234</w:t>
+              <w:t>158−235</w:t>
             </w:r>
           </w:p>
         </w:tc>
@@ -7922,6 +7393,7 @@
               <w:pStyle w:val="tablecopy"/>
             </w:pPr>
             <w:r>
+              <w:lastRenderedPageBreak/>
               <w:t>5</w:t>
             </w:r>
           </w:p>
@@ -8153,7 +7625,7 @@
           <w:spacing w:val="-2"/>
           <w:vertAlign w:val="subscript"/>
         </w:rPr>
-        <w:t>1−78</w:t>
+        <w:t>2-79</w:t>
       </w:r>
       <w:r>
         <w:t xml:space="preserve">, </w:t>
@@ -8172,7 +7644,7 @@
           <w:spacing w:val="-2"/>
           <w:vertAlign w:val="subscript"/>
         </w:rPr>
-        <w:t>79−156</w:t>
+        <w:t>80−157</w:t>
       </w:r>
       <w:r>
         <w:t xml:space="preserve">, and </w:t>
@@ -8191,7 +7663,7 @@
           <w:spacing w:val="-2"/>
           <w:vertAlign w:val="subscript"/>
         </w:rPr>
-        <w:t>157−234</w:t>
+        <w:t>158−235</w:t>
       </w:r>
       <w:r>
         <w:t xml:space="preserve">, respectively. The fit for each of these models is demonstrated by plotting one-step predictions along with actual values, shown for each model in </w:t>
@@ -8228,7 +7700,6 @@
         <w:pStyle w:val="tablehead"/>
       </w:pPr>
       <w:r>
-        <w:lastRenderedPageBreak/>
         <w:t>Results of model selection, using AIC score to compare models of different order.</w:t>
       </w:r>
     </w:p>
@@ -8302,7 +7773,7 @@
               <w:rPr>
                 <w:vertAlign w:val="subscript"/>
               </w:rPr>
-              <w:t>1−78</w:t>
+              <w:t>2-79</w:t>
             </w:r>
           </w:p>
         </w:tc>
@@ -8319,9 +7790,13 @@
             </w:r>
             <w:r>
               <w:rPr>
+                <w:b w:val="0"/>
+                <w:i w:val="0"/>
+                <w:iCs w:val="0"/>
+                <w:spacing w:val="-2"/>
                 <w:vertAlign w:val="subscript"/>
               </w:rPr>
-              <w:t>79−156</w:t>
+              <w:t>80−157</w:t>
             </w:r>
           </w:p>
         </w:tc>
@@ -8338,9 +7813,13 @@
             </w:r>
             <w:r>
               <w:rPr>
+                <w:b w:val="0"/>
+                <w:i w:val="0"/>
+                <w:iCs w:val="0"/>
+                <w:spacing w:val="-2"/>
                 <w:vertAlign w:val="subscript"/>
               </w:rPr>
-              <w:t>157−234</w:t>
+              <w:t>158−235</w:t>
             </w:r>
           </w:p>
         </w:tc>
@@ -8708,10 +8187,10 @@
                 <w:lang w:eastAsia="en-US"/>
               </w:rPr>
               <w:drawing>
-                <wp:inline distT="0" distB="0" distL="0" distR="0" wp14:anchorId="074D7443" wp14:editId="4171F5E6">
+                <wp:inline distT="0" distB="0" distL="0" distR="0">
                   <wp:extent cx="3090545" cy="1029970"/>
                   <wp:effectExtent l="0" t="0" r="0" b="0"/>
-                  <wp:docPr id="7" name="Picture 7"/>
+                  <wp:docPr id="2" name="Picture 2"/>
                   <wp:cNvGraphicFramePr>
                     <a:graphicFrameLocks xmlns:a="http://schemas.openxmlformats.org/drawingml/2006/main" noChangeAspect="1"/>
                   </wp:cNvGraphicFramePr>
@@ -8719,7 +8198,127 @@
                     <a:graphicData uri="http://schemas.openxmlformats.org/drawingml/2006/picture">
                       <pic:pic xmlns:pic="http://schemas.openxmlformats.org/drawingml/2006/picture">
                         <pic:nvPicPr>
-                          <pic:cNvPr id="0" name="1-78_one-step_predictions.png"/>
+                          <pic:cNvPr id="0" name="2-79_one-step_predictions.png"/>
+                          <pic:cNvPicPr/>
+                        </pic:nvPicPr>
+                        <pic:blipFill>
+                          <a:blip r:embed="rId15" cstate="print">
+                            <a:extLst>
+                              <a:ext uri="{28A0092B-C50C-407E-A947-70E740481C1C}">
+                                <a14:useLocalDpi xmlns:a14="http://schemas.microsoft.com/office/drawing/2010/main" val="0"/>
+                              </a:ext>
+                            </a:extLst>
+                          </a:blip>
+                          <a:stretch>
+                            <a:fillRect/>
+                          </a:stretch>
+                        </pic:blipFill>
+                        <pic:spPr>
+                          <a:xfrm>
+                            <a:off x="0" y="0"/>
+                            <a:ext cx="3090545" cy="1029970"/>
+                          </a:xfrm>
+                          <a:prstGeom prst="rect">
+                            <a:avLst/>
+                          </a:prstGeom>
+                        </pic:spPr>
+                      </pic:pic>
+                    </a:graphicData>
+                  </a:graphic>
+                </wp:inline>
+              </w:drawing>
+            </w:r>
+          </w:p>
+        </w:tc>
+      </w:tr>
+      <w:tr>
+        <w:tc>
+          <w:tcPr>
+            <w:tcW w:w="5083" w:type="dxa"/>
+          </w:tcPr>
+          <w:p>
+            <w:pPr>
+              <w:pStyle w:val="Textbody"/>
+              <w:ind w:firstLine="0"/>
+            </w:pPr>
+            <w:r>
+              <w:rPr>
+                <w:noProof/>
+                <w:lang w:eastAsia="en-US"/>
+              </w:rPr>
+              <w:drawing>
+                <wp:inline distT="0" distB="0" distL="0" distR="0">
+                  <wp:extent cx="3090545" cy="1029970"/>
+                  <wp:effectExtent l="0" t="0" r="0" b="0"/>
+                  <wp:docPr id="4" name="Picture 4"/>
+                  <wp:cNvGraphicFramePr>
+                    <a:graphicFrameLocks xmlns:a="http://schemas.openxmlformats.org/drawingml/2006/main" noChangeAspect="1"/>
+                  </wp:cNvGraphicFramePr>
+                  <a:graphic xmlns:a="http://schemas.openxmlformats.org/drawingml/2006/main">
+                    <a:graphicData uri="http://schemas.openxmlformats.org/drawingml/2006/picture">
+                      <pic:pic xmlns:pic="http://schemas.openxmlformats.org/drawingml/2006/picture">
+                        <pic:nvPicPr>
+                          <pic:cNvPr id="0" name="80-157_one-step_predictions.png"/>
+                          <pic:cNvPicPr/>
+                        </pic:nvPicPr>
+                        <pic:blipFill>
+                          <a:blip r:embed="rId16" cstate="print">
+                            <a:extLst>
+                              <a:ext uri="{28A0092B-C50C-407E-A947-70E740481C1C}">
+                                <a14:useLocalDpi xmlns:a14="http://schemas.microsoft.com/office/drawing/2010/main" val="0"/>
+                              </a:ext>
+                            </a:extLst>
+                          </a:blip>
+                          <a:stretch>
+                            <a:fillRect/>
+                          </a:stretch>
+                        </pic:blipFill>
+                        <pic:spPr>
+                          <a:xfrm>
+                            <a:off x="0" y="0"/>
+                            <a:ext cx="3090545" cy="1029970"/>
+                          </a:xfrm>
+                          <a:prstGeom prst="rect">
+                            <a:avLst/>
+                          </a:prstGeom>
+                        </pic:spPr>
+                      </pic:pic>
+                    </a:graphicData>
+                  </a:graphic>
+                </wp:inline>
+              </w:drawing>
+            </w:r>
+          </w:p>
+        </w:tc>
+      </w:tr>
+      <w:tr>
+        <w:tc>
+          <w:tcPr>
+            <w:tcW w:w="5083" w:type="dxa"/>
+          </w:tcPr>
+          <w:p>
+            <w:pPr>
+              <w:pStyle w:val="Textbody"/>
+              <w:ind w:firstLine="0"/>
+            </w:pPr>
+            <w:r>
+              <w:rPr>
+                <w:noProof/>
+                <w:lang w:eastAsia="en-US"/>
+              </w:rPr>
+              <w:drawing>
+                <wp:inline distT="0" distB="0" distL="0" distR="0">
+                  <wp:extent cx="3090545" cy="1029970"/>
+                  <wp:effectExtent l="0" t="0" r="0" b="0"/>
+                  <wp:docPr id="5" name="Picture 5"/>
+                  <wp:cNvGraphicFramePr>
+                    <a:graphicFrameLocks xmlns:a="http://schemas.openxmlformats.org/drawingml/2006/main" noChangeAspect="1"/>
+                  </wp:cNvGraphicFramePr>
+                  <a:graphic xmlns:a="http://schemas.openxmlformats.org/drawingml/2006/main">
+                    <a:graphicData uri="http://schemas.openxmlformats.org/drawingml/2006/picture">
+                      <pic:pic xmlns:pic="http://schemas.openxmlformats.org/drawingml/2006/picture">
+                        <pic:nvPicPr>
+                          <pic:cNvPr id="0" name="158-235_one-step_predictions.png"/>
                           <pic:cNvPicPr/>
                         </pic:nvPicPr>
                         <pic:blipFill>
@@ -8752,126 +8351,6 @@
           </w:p>
         </w:tc>
       </w:tr>
-      <w:tr>
-        <w:tc>
-          <w:tcPr>
-            <w:tcW w:w="5083" w:type="dxa"/>
-          </w:tcPr>
-          <w:p>
-            <w:pPr>
-              <w:pStyle w:val="Textbody"/>
-              <w:ind w:firstLine="0"/>
-            </w:pPr>
-            <w:r>
-              <w:rPr>
-                <w:noProof/>
-                <w:lang w:eastAsia="en-US"/>
-              </w:rPr>
-              <w:drawing>
-                <wp:inline distT="0" distB="0" distL="0" distR="0" wp14:anchorId="4BF33DF0" wp14:editId="4D9C01AB">
-                  <wp:extent cx="3090545" cy="1029970"/>
-                  <wp:effectExtent l="0" t="0" r="0" b="0"/>
-                  <wp:docPr id="8" name="Picture 8"/>
-                  <wp:cNvGraphicFramePr>
-                    <a:graphicFrameLocks xmlns:a="http://schemas.openxmlformats.org/drawingml/2006/main" noChangeAspect="1"/>
-                  </wp:cNvGraphicFramePr>
-                  <a:graphic xmlns:a="http://schemas.openxmlformats.org/drawingml/2006/main">
-                    <a:graphicData uri="http://schemas.openxmlformats.org/drawingml/2006/picture">
-                      <pic:pic xmlns:pic="http://schemas.openxmlformats.org/drawingml/2006/picture">
-                        <pic:nvPicPr>
-                          <pic:cNvPr id="0" name="79-156_one-step_predictions.png"/>
-                          <pic:cNvPicPr/>
-                        </pic:nvPicPr>
-                        <pic:blipFill>
-                          <a:blip r:embed="rId18" cstate="print">
-                            <a:extLst>
-                              <a:ext uri="{28A0092B-C50C-407E-A947-70E740481C1C}">
-                                <a14:useLocalDpi xmlns:a14="http://schemas.microsoft.com/office/drawing/2010/main" val="0"/>
-                              </a:ext>
-                            </a:extLst>
-                          </a:blip>
-                          <a:stretch>
-                            <a:fillRect/>
-                          </a:stretch>
-                        </pic:blipFill>
-                        <pic:spPr>
-                          <a:xfrm>
-                            <a:off x="0" y="0"/>
-                            <a:ext cx="3090545" cy="1029970"/>
-                          </a:xfrm>
-                          <a:prstGeom prst="rect">
-                            <a:avLst/>
-                          </a:prstGeom>
-                        </pic:spPr>
-                      </pic:pic>
-                    </a:graphicData>
-                  </a:graphic>
-                </wp:inline>
-              </w:drawing>
-            </w:r>
-          </w:p>
-        </w:tc>
-      </w:tr>
-      <w:tr>
-        <w:tc>
-          <w:tcPr>
-            <w:tcW w:w="5083" w:type="dxa"/>
-          </w:tcPr>
-          <w:p>
-            <w:pPr>
-              <w:pStyle w:val="Textbody"/>
-              <w:ind w:firstLine="0"/>
-            </w:pPr>
-            <w:r>
-              <w:rPr>
-                <w:noProof/>
-                <w:lang w:eastAsia="en-US"/>
-              </w:rPr>
-              <w:drawing>
-                <wp:inline distT="0" distB="0" distL="0" distR="0" wp14:anchorId="74F8E305" wp14:editId="0B2A3839">
-                  <wp:extent cx="3090545" cy="1029970"/>
-                  <wp:effectExtent l="0" t="0" r="0" b="0"/>
-                  <wp:docPr id="9" name="Picture 9"/>
-                  <wp:cNvGraphicFramePr>
-                    <a:graphicFrameLocks xmlns:a="http://schemas.openxmlformats.org/drawingml/2006/main" noChangeAspect="1"/>
-                  </wp:cNvGraphicFramePr>
-                  <a:graphic xmlns:a="http://schemas.openxmlformats.org/drawingml/2006/main">
-                    <a:graphicData uri="http://schemas.openxmlformats.org/drawingml/2006/picture">
-                      <pic:pic xmlns:pic="http://schemas.openxmlformats.org/drawingml/2006/picture">
-                        <pic:nvPicPr>
-                          <pic:cNvPr id="0" name="157-234_one-step_predictions.png"/>
-                          <pic:cNvPicPr/>
-                        </pic:nvPicPr>
-                        <pic:blipFill>
-                          <a:blip r:embed="rId19" cstate="print">
-                            <a:extLst>
-                              <a:ext uri="{28A0092B-C50C-407E-A947-70E740481C1C}">
-                                <a14:useLocalDpi xmlns:a14="http://schemas.microsoft.com/office/drawing/2010/main" val="0"/>
-                              </a:ext>
-                            </a:extLst>
-                          </a:blip>
-                          <a:stretch>
-                            <a:fillRect/>
-                          </a:stretch>
-                        </pic:blipFill>
-                        <pic:spPr>
-                          <a:xfrm>
-                            <a:off x="0" y="0"/>
-                            <a:ext cx="3090545" cy="1029970"/>
-                          </a:xfrm>
-                          <a:prstGeom prst="rect">
-                            <a:avLst/>
-                          </a:prstGeom>
-                        </pic:spPr>
-                      </pic:pic>
-                    </a:graphicData>
-                  </a:graphic>
-                </wp:inline>
-              </w:drawing>
-            </w:r>
-          </w:p>
-        </w:tc>
-      </w:tr>
     </w:tbl>
     <w:p>
       <w:pPr>
@@ -8902,6 +8381,7 @@
         <w:pStyle w:val="Heading5"/>
       </w:pPr>
       <w:r>
+        <w:lastRenderedPageBreak/>
         <w:t>References</w:t>
       </w:r>
     </w:p>
@@ -8918,31 +8398,7 @@
         <w:pStyle w:val="references"/>
       </w:pPr>
       <w:r>
-        <w:t xml:space="preserve">A. J. </w:t>
-      </w:r>
-      <w:proofErr w:type="spellStart"/>
-      <w:r>
-        <w:t>Bagnall</w:t>
-      </w:r>
-      <w:proofErr w:type="spellEnd"/>
-      <w:r>
-        <w:t xml:space="preserve">, V. J. </w:t>
-      </w:r>
-      <w:proofErr w:type="spellStart"/>
-      <w:r>
-        <w:t>Rayward</w:t>
-      </w:r>
-      <w:proofErr w:type="spellEnd"/>
-      <w:r>
-        <w:t xml:space="preserve">-Smith, and I. M. </w:t>
-      </w:r>
-      <w:proofErr w:type="spellStart"/>
-      <w:r>
-        <w:t>Whittley</w:t>
-      </w:r>
-      <w:proofErr w:type="spellEnd"/>
-      <w:r>
-        <w:t>. The next release problem. Information and software technology, 43(14):883–890, 2001.</w:t>
+        <w:t>A. J. Bagnall, V. J. Rayward-Smith, and I. M. Whittley. The next release problem. Information and software technology, 43(14):883–890, 2001.</w:t>
       </w:r>
     </w:p>
     <w:p>
@@ -8950,23 +8406,7 @@
         <w:pStyle w:val="references"/>
       </w:pPr>
       <w:r>
-        <w:t xml:space="preserve">S. </w:t>
-      </w:r>
-      <w:proofErr w:type="spellStart"/>
-      <w:r>
-        <w:t>Bisgaard</w:t>
-      </w:r>
-      <w:proofErr w:type="spellEnd"/>
-      <w:r>
-        <w:t xml:space="preserve"> and M. </w:t>
-      </w:r>
-      <w:proofErr w:type="spellStart"/>
-      <w:r>
-        <w:t>Kulahci</w:t>
-      </w:r>
-      <w:proofErr w:type="spellEnd"/>
-      <w:r>
-        <w:t>. Time series analysis and forecasting by example. John Wiley &amp; Sons, 2011.</w:t>
+        <w:t>S. Bisgaard and M. Kulahci. Time series analysis and forecasting by example. John Wiley &amp; Sons, 2011.</w:t>
       </w:r>
     </w:p>
     <w:p>
@@ -8974,15 +8414,7 @@
         <w:pStyle w:val="references"/>
       </w:pPr>
       <w:r>
-        <w:t xml:space="preserve">G. E. P. Box, G. M. Jenkins, and G. C. </w:t>
-      </w:r>
-      <w:proofErr w:type="spellStart"/>
-      <w:r>
-        <w:t>Reinsel</w:t>
-      </w:r>
-      <w:proofErr w:type="spellEnd"/>
-      <w:r>
-        <w:t>. Time Series Analysis. John Wiley, 2008.</w:t>
+        <w:t>G. E. P. Box, G. M. Jenkins, and G. C. Reinsel. Time Series Analysis. John Wiley, 2008.</w:t>
       </w:r>
     </w:p>
     <w:p>
@@ -8990,15 +8422,7 @@
         <w:pStyle w:val="references"/>
       </w:pPr>
       <w:r>
-        <w:t xml:space="preserve">P. H. </w:t>
-      </w:r>
-      <w:proofErr w:type="spellStart"/>
-      <w:r>
-        <w:t>Franses</w:t>
-      </w:r>
-      <w:proofErr w:type="spellEnd"/>
-      <w:r>
-        <w:t>. Time series models for business and economic forecasting. Cambridge university press, 1998.</w:t>
+        <w:t>P. H. Franses. Time series models for business and economic forecasting. Cambridge university press, 1998.</w:t>
       </w:r>
     </w:p>
     <w:p>
@@ -9014,23 +8438,7 @@
         <w:pStyle w:val="references"/>
       </w:pPr>
       <w:r>
-        <w:t xml:space="preserve">E. </w:t>
-      </w:r>
-      <w:proofErr w:type="spellStart"/>
-      <w:r>
-        <w:t>Giger</w:t>
-      </w:r>
-      <w:proofErr w:type="spellEnd"/>
-      <w:r>
-        <w:t xml:space="preserve">, M. </w:t>
-      </w:r>
-      <w:proofErr w:type="spellStart"/>
-      <w:r>
-        <w:t>Pinzger</w:t>
-      </w:r>
-      <w:proofErr w:type="spellEnd"/>
-      <w:r>
-        <w:t>, and H. C. Gall. Comparing fine-grained source code changes and code churn for bug prediction. In Proceedings of the 8th Working Conference on Mining Software Repositories, pages 83–92. ACM, 2011.</w:t>
+        <w:t>E. Giger, M. Pinzger, and H. C. Gall. Comparing fine-grained source code changes and code churn for bug prediction. In Proceedings of the 8th Working Conference on Mining Software Repositories, pages 83–92. ACM, 2011.</w:t>
       </w:r>
     </w:p>
     <w:p>
@@ -9038,23 +8446,7 @@
         <w:pStyle w:val="references"/>
       </w:pPr>
       <w:r>
-        <w:t xml:space="preserve">T. L. Graves, A. F. Karr, J. S. </w:t>
-      </w:r>
-      <w:proofErr w:type="spellStart"/>
-      <w:r>
-        <w:t>Marron</w:t>
-      </w:r>
-      <w:proofErr w:type="spellEnd"/>
-      <w:r>
-        <w:t xml:space="preserve">, and H. </w:t>
-      </w:r>
-      <w:proofErr w:type="spellStart"/>
-      <w:r>
-        <w:t>Siy</w:t>
-      </w:r>
-      <w:proofErr w:type="spellEnd"/>
-      <w:r>
-        <w:t>. Predicting fault incidence using software change history. Software Engineering, IEEE Transactions on, 26(7):653–661, 2000.</w:t>
+        <w:t>T. L. Graves, A. F. Karr, J. S. Marron, and H. Siy. Predicting fault incidence using software change history. Software Engineering, IEEE Transactions on, 26(7):653–661, 2000.</w:t>
       </w:r>
     </w:p>
     <w:p>
@@ -9062,16 +8454,28 @@
         <w:pStyle w:val="references"/>
       </w:pPr>
       <w:r>
+        <w:t>S. Henry and D. Kafura. The evaluation of software systems’ structure using quantitative software metrics. Software: Practice and Experience, 14(6):561–573, 1984.</w:t>
+      </w:r>
+    </w:p>
+    <w:p>
+      <w:pPr>
+        <w:pStyle w:val="references"/>
+      </w:pPr>
+      <w:r>
         <w:lastRenderedPageBreak/>
-        <w:t xml:space="preserve">S. Henry and D. </w:t>
-      </w:r>
-      <w:proofErr w:type="spellStart"/>
-      <w:r>
-        <w:t>Kafura</w:t>
-      </w:r>
-      <w:proofErr w:type="spellEnd"/>
-      <w:r>
-        <w:t>. The evaluation of software systems’ structure using quantitative software metrics. Software: Practice and Experience, 14(6):561–573, 1984.</w:t>
+        <w:t>H. Jiang, J. Zhang, J. Xuan, Z. Ren, and Y. Hu. A</w:t>
+      </w:r>
+      <w:r>
+        <w:t xml:space="preserve"> </w:t>
+      </w:r>
+      <w:r>
+        <w:t xml:space="preserve">hybrid </w:t>
+      </w:r>
+      <w:r>
+        <w:t xml:space="preserve">ACO </w:t>
+      </w:r>
+      <w:r>
+        <w:t>algorithm for the next release problem. In Software Engineering and Data Mining (SEDM), 2010 2nd International Conference on, pages 166–171. IEEE, 2010.</w:t>
       </w:r>
     </w:p>
     <w:p>
@@ -9079,19 +8483,7 @@
         <w:pStyle w:val="references"/>
       </w:pPr>
       <w:r>
-        <w:t>H. Jiang, J. Zhang, J. Xuan, Z. Ren, and Y. Hu. A</w:t>
-      </w:r>
-      <w:r>
-        <w:t xml:space="preserve"> </w:t>
-      </w:r>
-      <w:r>
-        <w:t xml:space="preserve">hybrid </w:t>
-      </w:r>
-      <w:r>
-        <w:t xml:space="preserve">ACO </w:t>
-      </w:r>
-      <w:r>
-        <w:t>algorithm for the next release problem. In Software Engineering and Data Mining (SEDM), 2010 2nd International Conference on, pages 166–171. IEEE, 2010.</w:t>
+        <w:t>P. L. Li, M. Shaw, J. Herbsleb, B. Ray, and P. Santhanam. Empirical evaluation of defect projection models for widely-deployed production software systems. SIGSOFT Softw. Eng. Notes, 29(6):263–272, Oct. 2004.</w:t>
       </w:r>
     </w:p>
     <w:p>
@@ -9099,31 +8491,7 @@
         <w:pStyle w:val="references"/>
       </w:pPr>
       <w:r>
-        <w:t xml:space="preserve">P. L. Li, M. Shaw, J. </w:t>
-      </w:r>
-      <w:proofErr w:type="spellStart"/>
-      <w:r>
-        <w:t>Herbsleb</w:t>
-      </w:r>
-      <w:proofErr w:type="spellEnd"/>
-      <w:r>
-        <w:t xml:space="preserve">, B. Ray, and P. </w:t>
-      </w:r>
-      <w:proofErr w:type="spellStart"/>
-      <w:r>
-        <w:t>Santhanam</w:t>
-      </w:r>
-      <w:proofErr w:type="spellEnd"/>
-      <w:r>
-        <w:t xml:space="preserve">. Empirical evaluation of defect projection models for widely-deployed production software systems. SIGSOFT </w:t>
-      </w:r>
-      <w:proofErr w:type="spellStart"/>
-      <w:r>
-        <w:t>Softw</w:t>
-      </w:r>
-      <w:proofErr w:type="spellEnd"/>
-      <w:r>
-        <w:t>. Eng. Notes, 29(6):263–272, Oct. 2004.</w:t>
+        <w:t>T. K. Moon and W. C. Stirling. Mathematical methods and algorithms for signal processing, volume 1. Prentice hall New York, 2000.</w:t>
       </w:r>
     </w:p>
     <w:p>
@@ -9131,15 +8499,7 @@
         <w:pStyle w:val="references"/>
       </w:pPr>
       <w:r>
-        <w:t xml:space="preserve">T. K. Moon and W. C. </w:t>
-      </w:r>
-      <w:proofErr w:type="spellStart"/>
-      <w:r>
-        <w:t>Stirling</w:t>
-      </w:r>
-      <w:proofErr w:type="spellEnd"/>
-      <w:r>
-        <w:t>. Mathematical methods and algorithms for signal processing, volume 1. Prentice hall New York, 2000.</w:t>
+        <w:t>N. Nagappan and T. Ball. Use of relative code churn measures to predict system defect density. In Software Engineering, 2005. ICSE 2005. Proceedings. 27th International Conference on, pages 284–292. IEEE, 2005.</w:t>
       </w:r>
     </w:p>
     <w:p>
@@ -9147,23 +8507,7 @@
         <w:pStyle w:val="references"/>
       </w:pPr>
       <w:r>
-        <w:t xml:space="preserve">N. </w:t>
-      </w:r>
-      <w:proofErr w:type="spellStart"/>
-      <w:r>
-        <w:t>Nagappan</w:t>
-      </w:r>
-      <w:proofErr w:type="spellEnd"/>
-      <w:r>
-        <w:t xml:space="preserve"> and T. Ball. </w:t>
-      </w:r>
-      <w:proofErr w:type="gramStart"/>
-      <w:r>
-        <w:t>Use of relative code churn</w:t>
-      </w:r>
-      <w:proofErr w:type="gramEnd"/>
-      <w:r>
-        <w:t xml:space="preserve"> measures to predict system defect density. In Software Engineering, 2005. ICSE 2005. Proceedings. 27th International Conference on, pages 284–292. IEEE, 2005.</w:t>
+        <w:t>L. L. Singh, A. M. Abbas, F. Ahmad, and S. Ramaswamy. Predicting software bugs using arima model. In Proceedings of the 48th Annual Southeast Regional Conference, page 27. ACM, 2010.</w:t>
       </w:r>
     </w:p>
     <w:p>
@@ -9171,24 +8515,7 @@
         <w:pStyle w:val="references"/>
       </w:pPr>
       <w:r>
-        <w:lastRenderedPageBreak/>
-        <w:t xml:space="preserve">L. L. Singh, A. M. Abbas, F. Ahmad, and S. </w:t>
-      </w:r>
-      <w:proofErr w:type="spellStart"/>
-      <w:r>
-        <w:t>Ramaswamy</w:t>
-      </w:r>
-      <w:proofErr w:type="spellEnd"/>
-      <w:r>
-        <w:t xml:space="preserve">. Predicting software bugs using </w:t>
-      </w:r>
-      <w:proofErr w:type="spellStart"/>
-      <w:r>
-        <w:t>arima</w:t>
-      </w:r>
-      <w:proofErr w:type="spellEnd"/>
-      <w:r>
-        <w:t xml:space="preserve"> model. In Proceedings of the 48th Annual Southeast Regional Conference, page 27. ACM, 2010.</w:t>
+        <w:t>J. Xuan, H. Jiang, Z. Ren, and Z. Luo. Solving the large scale next release problem with a backbone-based multilevel algorithm. Software Engineering, IEEE Transactions on, 38(5):1195–1212, 2012.</w:t>
       </w:r>
     </w:p>
     <w:p>
@@ -9196,31 +8523,7 @@
         <w:pStyle w:val="references"/>
       </w:pPr>
       <w:r>
-        <w:t>J. Xuan, H. Jiang, Z. Ren, and Z. Luo. Solving the large scale next release problem with a backbone-based multilevel algorithm. Software Engineering, IEEE Transactions on, 38(5):1195–1212, 2012.</w:t>
-      </w:r>
-    </w:p>
-    <w:p>
-      <w:pPr>
-        <w:pStyle w:val="references"/>
-      </w:pPr>
-      <w:r>
-        <w:t xml:space="preserve">K. Yang and C. </w:t>
-      </w:r>
-      <w:proofErr w:type="spellStart"/>
-      <w:r>
-        <w:t>Shahabi</w:t>
-      </w:r>
-      <w:proofErr w:type="spellEnd"/>
-      <w:r>
-        <w:t xml:space="preserve">. On the </w:t>
-      </w:r>
-      <w:proofErr w:type="spellStart"/>
-      <w:r>
-        <w:t>stationarity</w:t>
-      </w:r>
-      <w:proofErr w:type="spellEnd"/>
-      <w:r>
-        <w:t xml:space="preserve"> of multivariate time series for correlation-based data analysis. In Data Mining, Fifth IEEE International Conference on, pages 4–pp. IEEE, 2005.</w:t>
+        <w:t>K. Yang and C. Shahabi. On the stationarity of multivariate time series for correlation-based data analysis. In Data Mining, Fifth IEEE International Conference on, pages 4–pp. IEEE, 2005.</w:t>
       </w:r>
     </w:p>
     <w:p>
@@ -9237,15 +8540,7 @@
         </w:sectPr>
       </w:pPr>
       <w:r>
-        <w:t xml:space="preserve">Y. Zhang, M. Harman, and S. A. </w:t>
-      </w:r>
-      <w:proofErr w:type="spellStart"/>
-      <w:r>
-        <w:t>Mansouri</w:t>
-      </w:r>
-      <w:proofErr w:type="spellEnd"/>
-      <w:r>
-        <w:t>. The multi-objective next release problem. In Proceedings of the 9th annual conference on Genetic and evolutionary computation, pages 1129–1137. ACM, 2007.</w:t>
+        <w:t>Y. Zhang, M. Harman, and S. A. Mansouri. The multi-objective next release problem. In Proceedings of the 9th annual conference on Genetic and evolutionary computation, pages 1129–1137. ACM, 2007.</w:t>
       </w:r>
     </w:p>
     <w:p>
@@ -9263,27 +8558,6 @@
 </w:document>
 </file>
 
-<file path=word/comments.xml><?xml version="1.0" encoding="utf-8"?>
-<w:comments xmlns:wpc="http://schemas.microsoft.com/office/word/2010/wordprocessingCanvas" xmlns:mc="http://schemas.openxmlformats.org/markup-compatibility/2006" xmlns:o="urn:schemas-microsoft-com:office:office" xmlns:r="http://schemas.openxmlformats.org/officeDocument/2006/relationships" xmlns:m="http://schemas.openxmlformats.org/officeDocument/2006/math" xmlns:v="urn:schemas-microsoft-com:vml" xmlns:wp14="http://schemas.microsoft.com/office/word/2010/wordprocessingDrawing" xmlns:wp="http://schemas.openxmlformats.org/drawingml/2006/wordprocessingDrawing" xmlns:w10="urn:schemas-microsoft-com:office:word" xmlns:w="http://schemas.openxmlformats.org/wordprocessingml/2006/main" xmlns:w14="http://schemas.microsoft.com/office/word/2010/wordml" xmlns:wpg="http://schemas.microsoft.com/office/word/2010/wordprocessingGroup" xmlns:wpi="http://schemas.microsoft.com/office/word/2010/wordprocessingInk" xmlns:wne="http://schemas.microsoft.com/office/word/2006/wordml" xmlns:wps="http://schemas.microsoft.com/office/word/2010/wordprocessingShape" mc:Ignorable="w14 wp14">
-  <w:comment w:id="0" w:author="James" w:date="2015-03-11T03:32:00Z" w:initials="J">
-    <w:p>
-      <w:pPr>
-        <w:pStyle w:val="CommentText"/>
-      </w:pPr>
-      <w:r>
-        <w:rPr>
-          <w:rStyle w:val="CommentReference"/>
-        </w:rPr>
-        <w:annotationRef/>
-      </w:r>
-      <w:r>
-        <w:t>Elaborate on this</w:t>
-      </w:r>
-    </w:p>
-  </w:comment>
-</w:comments>
-</file>
-
 <file path=word/endnotes.xml><?xml version="1.0" encoding="utf-8"?>
 <w:endnotes xmlns:wpc="http://schemas.microsoft.com/office/word/2010/wordprocessingCanvas" xmlns:mc="http://schemas.openxmlformats.org/markup-compatibility/2006" xmlns:o="urn:schemas-microsoft-com:office:office" xmlns:r="http://schemas.openxmlformats.org/officeDocument/2006/relationships" xmlns:m="http://schemas.openxmlformats.org/officeDocument/2006/math" xmlns:v="urn:schemas-microsoft-com:vml" xmlns:wp14="http://schemas.microsoft.com/office/word/2010/wordprocessingDrawing" xmlns:wp="http://schemas.openxmlformats.org/drawingml/2006/wordprocessingDrawing" xmlns:w10="urn:schemas-microsoft-com:office:word" xmlns:w="http://schemas.openxmlformats.org/wordprocessingml/2006/main" xmlns:w14="http://schemas.microsoft.com/office/word/2010/wordml" xmlns:wpg="http://schemas.microsoft.com/office/word/2010/wordprocessingGroup" xmlns:wpi="http://schemas.microsoft.com/office/word/2010/wordprocessingInk" xmlns:wne="http://schemas.microsoft.com/office/word/2006/wordml" xmlns:wps="http://schemas.microsoft.com/office/word/2010/wordprocessingShape" mc:Ignorable="w14 wp14">
   <w:endnote w:type="separator" w:id="-1">
@@ -9334,27 +8608,11 @@
         <w:t>MongoDB</w:t>
       </w:r>
       <w:r>
-        <w:t xml:space="preserve"> is a document-oriented, </w:t>
-      </w:r>
-      <w:proofErr w:type="spellStart"/>
-      <w:r>
-        <w:t>NoSQL</w:t>
-      </w:r>
-      <w:proofErr w:type="spellEnd"/>
-      <w:r>
-        <w:t xml:space="preserve"> database, and is available under the </w:t>
+        <w:t xml:space="preserve"> is a document-oriented, NoSQL database, and is available under the </w:t>
       </w:r>
       <w:hyperlink r:id="rId1" w:history="1">
         <w:r>
-          <w:t xml:space="preserve">GNU </w:t>
-        </w:r>
-        <w:proofErr w:type="spellStart"/>
-        <w:r>
-          <w:t>Affero</w:t>
-        </w:r>
-        <w:proofErr w:type="spellEnd"/>
-        <w:r>
-          <w:t xml:space="preserve"> GPL</w:t>
+          <w:t>GNU Affero GPL</w:t>
         </w:r>
       </w:hyperlink>
       <w:r>
@@ -9368,27 +8626,7 @@
         <w:pStyle w:val="footnote"/>
       </w:pPr>
       <w:r>
-        <w:t xml:space="preserve">JIRA </w:t>
-      </w:r>
-      <w:r>
-        <w:t>is an issue tracking and project management</w:t>
-      </w:r>
-      <w:r>
-        <w:t xml:space="preserve"> system made by </w:t>
-      </w:r>
-      <w:proofErr w:type="spellStart"/>
-      <w:r>
-        <w:t>Atlassian</w:t>
-      </w:r>
-      <w:proofErr w:type="spellEnd"/>
-      <w:r>
-        <w:t>, who provide free JIRA subscription</w:t>
-      </w:r>
-      <w:r>
-        <w:t>s</w:t>
-      </w:r>
-      <w:r>
-        <w:t xml:space="preserve"> for qualified open source projects.</w:t>
+        <w:t>JIRA is an issue tracking and project management system made by Atlassian, who provide free JIRA subscriptions for qualified open source projects.</w:t>
       </w:r>
     </w:p>
   </w:footnote>
@@ -9398,10 +8636,7 @@
         <w:pStyle w:val="footnote"/>
       </w:pPr>
       <w:r>
-        <w:t xml:space="preserve">Python </w:t>
-      </w:r>
-      <w:r>
-        <w:t>is a dynamic, general purpose programming language.</w:t>
+        <w:t>Python is a dynamic, general purpose programming language.</w:t>
       </w:r>
     </w:p>
   </w:footnote>
@@ -9411,10 +8646,7 @@
         <w:pStyle w:val="footnote"/>
       </w:pPr>
       <w:r>
-        <w:t xml:space="preserve">R </w:t>
-      </w:r>
-      <w:r>
-        <w:t>is a popular software environment for statistical computing.</w:t>
+        <w:t>R is a popular software environment for statistical computing.</w:t>
       </w:r>
     </w:p>
   </w:footnote>
@@ -9427,23 +8659,15 @@
         <w:t xml:space="preserve">The </w:t>
       </w:r>
       <w:hyperlink r:id="rId2" w:history="1">
-        <w:proofErr w:type="spellStart"/>
         <w:r>
           <w:rPr>
             <w:i/>
           </w:rPr>
           <w:t>urca</w:t>
         </w:r>
-        <w:proofErr w:type="spellEnd"/>
       </w:hyperlink>
       <w:r>
-        <w:t xml:space="preserve"> library </w:t>
-      </w:r>
-      <w:r>
-        <w:t xml:space="preserve">for R </w:t>
-      </w:r>
-      <w:r>
-        <w:t>provides tests for time series data.</w:t>
+        <w:t xml:space="preserve"> library for R provides tests for time series data.</w:t>
       </w:r>
     </w:p>
   </w:footnote>
@@ -9453,24 +8677,16 @@
         <w:pStyle w:val="footnote"/>
       </w:pPr>
       <w:r>
-        <w:t>T</w:t>
-      </w:r>
-      <w:r>
-        <w:t xml:space="preserve">he </w:t>
-      </w:r>
-      <w:proofErr w:type="spellStart"/>
+        <w:t xml:space="preserve">The </w:t>
+      </w:r>
       <w:r>
         <w:rPr>
           <w:i/>
         </w:rPr>
         <w:t>dse</w:t>
       </w:r>
-      <w:proofErr w:type="spellEnd"/>
-      <w:r>
-        <w:t xml:space="preserve"> </w:t>
-      </w:r>
-      <w:r>
-        <w:t xml:space="preserve">library </w:t>
+      <w:r>
+        <w:t xml:space="preserve"> library </w:t>
       </w:r>
       <w:r>
         <w:t xml:space="preserve">for R </w:t>
@@ -9495,10 +8711,7 @@
         <w:t>stats</w:t>
       </w:r>
       <w:r>
-        <w:t xml:space="preserve"> </w:t>
-      </w:r>
-      <w:r>
-        <w:t xml:space="preserve">library </w:t>
+        <w:t xml:space="preserve"> library </w:t>
       </w:r>
       <w:r>
         <w:t xml:space="preserve">for R </w:t>
@@ -10143,6 +9356,119 @@
     </w:lvl>
   </w:abstractNum>
   <w:abstractNum w:abstractNumId="7">
+    <w:nsid w:val="59E577F9"/>
+    <w:multiLevelType w:val="hybridMultilevel"/>
+    <w:tmpl w:val="C4BABCB2"/>
+    <w:lvl w:ilvl="0" w:tplc="04090001">
+      <w:start w:val="1"/>
+      <w:numFmt w:val="bullet"/>
+      <w:lvlText w:val=""/>
+      <w:lvlJc w:val="left"/>
+      <w:pPr>
+        <w:ind w:left="1008" w:hanging="360"/>
+      </w:pPr>
+      <w:rPr>
+        <w:rFonts w:ascii="Symbol" w:hAnsi="Symbol" w:hint="default"/>
+      </w:rPr>
+    </w:lvl>
+    <w:lvl w:ilvl="1" w:tplc="04090003" w:tentative="1">
+      <w:start w:val="1"/>
+      <w:numFmt w:val="bullet"/>
+      <w:lvlText w:val="o"/>
+      <w:lvlJc w:val="left"/>
+      <w:pPr>
+        <w:ind w:left="1728" w:hanging="360"/>
+      </w:pPr>
+      <w:rPr>
+        <w:rFonts w:ascii="Courier New" w:hAnsi="Courier New" w:cs="Courier New" w:hint="default"/>
+      </w:rPr>
+    </w:lvl>
+    <w:lvl w:ilvl="2" w:tplc="04090005" w:tentative="1">
+      <w:start w:val="1"/>
+      <w:numFmt w:val="bullet"/>
+      <w:lvlText w:val=""/>
+      <w:lvlJc w:val="left"/>
+      <w:pPr>
+        <w:ind w:left="2448" w:hanging="360"/>
+      </w:pPr>
+      <w:rPr>
+        <w:rFonts w:ascii="Wingdings" w:hAnsi="Wingdings" w:hint="default"/>
+      </w:rPr>
+    </w:lvl>
+    <w:lvl w:ilvl="3" w:tplc="04090001" w:tentative="1">
+      <w:start w:val="1"/>
+      <w:numFmt w:val="bullet"/>
+      <w:lvlText w:val=""/>
+      <w:lvlJc w:val="left"/>
+      <w:pPr>
+        <w:ind w:left="3168" w:hanging="360"/>
+      </w:pPr>
+      <w:rPr>
+        <w:rFonts w:ascii="Symbol" w:hAnsi="Symbol" w:hint="default"/>
+      </w:rPr>
+    </w:lvl>
+    <w:lvl w:ilvl="4" w:tplc="04090003" w:tentative="1">
+      <w:start w:val="1"/>
+      <w:numFmt w:val="bullet"/>
+      <w:lvlText w:val="o"/>
+      <w:lvlJc w:val="left"/>
+      <w:pPr>
+        <w:ind w:left="3888" w:hanging="360"/>
+      </w:pPr>
+      <w:rPr>
+        <w:rFonts w:ascii="Courier New" w:hAnsi="Courier New" w:cs="Courier New" w:hint="default"/>
+      </w:rPr>
+    </w:lvl>
+    <w:lvl w:ilvl="5" w:tplc="04090005" w:tentative="1">
+      <w:start w:val="1"/>
+      <w:numFmt w:val="bullet"/>
+      <w:lvlText w:val=""/>
+      <w:lvlJc w:val="left"/>
+      <w:pPr>
+        <w:ind w:left="4608" w:hanging="360"/>
+      </w:pPr>
+      <w:rPr>
+        <w:rFonts w:ascii="Wingdings" w:hAnsi="Wingdings" w:hint="default"/>
+      </w:rPr>
+    </w:lvl>
+    <w:lvl w:ilvl="6" w:tplc="04090001" w:tentative="1">
+      <w:start w:val="1"/>
+      <w:numFmt w:val="bullet"/>
+      <w:lvlText w:val=""/>
+      <w:lvlJc w:val="left"/>
+      <w:pPr>
+        <w:ind w:left="5328" w:hanging="360"/>
+      </w:pPr>
+      <w:rPr>
+        <w:rFonts w:ascii="Symbol" w:hAnsi="Symbol" w:hint="default"/>
+      </w:rPr>
+    </w:lvl>
+    <w:lvl w:ilvl="7" w:tplc="04090003" w:tentative="1">
+      <w:start w:val="1"/>
+      <w:numFmt w:val="bullet"/>
+      <w:lvlText w:val="o"/>
+      <w:lvlJc w:val="left"/>
+      <w:pPr>
+        <w:ind w:left="6048" w:hanging="360"/>
+      </w:pPr>
+      <w:rPr>
+        <w:rFonts w:ascii="Courier New" w:hAnsi="Courier New" w:cs="Courier New" w:hint="default"/>
+      </w:rPr>
+    </w:lvl>
+    <w:lvl w:ilvl="8" w:tplc="04090005" w:tentative="1">
+      <w:start w:val="1"/>
+      <w:numFmt w:val="bullet"/>
+      <w:lvlText w:val=""/>
+      <w:lvlJc w:val="left"/>
+      <w:pPr>
+        <w:ind w:left="6768" w:hanging="360"/>
+      </w:pPr>
+      <w:rPr>
+        <w:rFonts w:ascii="Wingdings" w:hAnsi="Wingdings" w:hint="default"/>
+      </w:rPr>
+    </w:lvl>
+  </w:abstractNum>
+  <w:abstractNum w:abstractNumId="8">
     <w:nsid w:val="5C353306"/>
     <w:multiLevelType w:val="multilevel"/>
     <w:tmpl w:val="2FE0305C"/>
@@ -10213,7 +9539,7 @@
       <w:lvlJc w:val="left"/>
     </w:lvl>
   </w:abstractNum>
-  <w:abstractNum w:abstractNumId="8">
+  <w:abstractNum w:abstractNumId="9">
     <w:nsid w:val="5C573FAB"/>
     <w:multiLevelType w:val="multilevel"/>
     <w:tmpl w:val="64D0138C"/>
@@ -10283,7 +9609,7 @@
       <w:lvlJc w:val="left"/>
     </w:lvl>
   </w:abstractNum>
-  <w:abstractNum w:abstractNumId="9">
+  <w:abstractNum w:abstractNumId="10">
     <w:nsid w:val="60C93A97"/>
     <w:multiLevelType w:val="multilevel"/>
     <w:tmpl w:val="01A67FC0"/>
@@ -10422,7 +9748,7 @@
     <w:abstractNumId w:val="0"/>
   </w:num>
   <w:num w:numId="2">
-    <w:abstractNumId w:val="9"/>
+    <w:abstractNumId w:val="10"/>
   </w:num>
   <w:num w:numId="3">
     <w:abstractNumId w:val="6"/>
@@ -10437,10 +9763,10 @@
     <w:abstractNumId w:val="2"/>
   </w:num>
   <w:num w:numId="7">
-    <w:abstractNumId w:val="7"/>
+    <w:abstractNumId w:val="8"/>
   </w:num>
   <w:num w:numId="8">
-    <w:abstractNumId w:val="8"/>
+    <w:abstractNumId w:val="9"/>
   </w:num>
   <w:num w:numId="9">
     <w:abstractNumId w:val="4"/>
@@ -10465,6 +9791,9 @@
   </w:num>
   <w:num w:numId="13">
     <w:abstractNumId w:val="3"/>
+  </w:num>
+  <w:num w:numId="14">
+    <w:abstractNumId w:val="7"/>
   </w:num>
 </w:numbering>
 </file>
@@ -13233,7 +12562,7 @@
 </file>
 
 <file path=customXml/itemProps1.xml><?xml version="1.0" encoding="utf-8"?>
-<ds:datastoreItem xmlns:ds="http://schemas.openxmlformats.org/officeDocument/2006/customXml" ds:itemID="{37B8B676-DDE3-4182-A6E5-17CDEF909D06}">
+<ds:datastoreItem xmlns:ds="http://schemas.openxmlformats.org/officeDocument/2006/customXml" ds:itemID="{C19FE4E9-CF16-4F20-9F49-577F0ECE4BC6}">
   <ds:schemaRefs>
     <ds:schemaRef ds:uri="http://schemas.openxmlformats.org/officeDocument/2006/bibliography"/>
   </ds:schemaRefs>

</xml_diff>

<commit_message>
Fixes from Dr. Anvik
</commit_message>
<xml_diff>
--- a/doc/SEKE-paper.docx
+++ b/doc/SEKE-paper.docx
@@ -241,6 +241,9 @@
       </w:r>
       <w:proofErr w:type="spellStart"/>
       <w:r>
+        <w:rPr>
+          <w:i/>
+        </w:rPr>
         <w:t>MongoDB</w:t>
       </w:r>
       <w:proofErr w:type="spellEnd"/>
@@ -2627,13 +2630,43 @@
         <w:t xml:space="preserve"> </w:t>
       </w:r>
       <w:r>
-        <w:t>stochastic trend should be considered, by the unit root test. The KPSS test is often</w:t>
-      </w:r>
-      <w:r>
-        <w:rPr>
-          <w:rFonts w:eastAsia="Times New Roman"/>
-        </w:rPr>
-        <w:t xml:space="preserve"> </w:t>
+        <w:t xml:space="preserve">stochastic trend should be considered, by the unit root test. The </w:t>
+      </w:r>
+      <w:r>
+        <w:t>Kwiatkowski</w:t>
+      </w:r>
+      <w:r>
+        <w:t>-</w:t>
+      </w:r>
+      <w:r>
+        <w:t>Phillips</w:t>
+      </w:r>
+      <w:r>
+        <w:t>-</w:t>
+      </w:r>
+      <w:r>
+        <w:t>Schmidt</w:t>
+      </w:r>
+      <w:r>
+        <w:t>-</w:t>
+      </w:r>
+      <w:r>
+        <w:t>Shin</w:t>
+      </w:r>
+      <w:r>
+        <w:t xml:space="preserve"> (</w:t>
+      </w:r>
+      <w:r>
+        <w:t>KPSS</w:t>
+      </w:r>
+      <w:r>
+        <w:t>)</w:t>
+      </w:r>
+      <w:r>
+        <w:t xml:space="preserve"> test </w:t>
+      </w:r>
+      <w:r>
+        <w:t xml:space="preserve">can be </w:t>
       </w:r>
       <w:r>
         <w:t xml:space="preserve">applied for testing </w:t>
@@ -2696,6 +2729,9 @@
       </w:r>
       <w:proofErr w:type="spellStart"/>
       <w:r>
+        <w:rPr>
+          <w:i/>
+        </w:rPr>
         <w:t>MongoDB</w:t>
       </w:r>
       <w:proofErr w:type="spellEnd"/>
@@ -2734,6 +2770,9 @@
       </w:pPr>
       <w:proofErr w:type="spellStart"/>
       <w:r>
+        <w:rPr>
+          <w:i/>
+        </w:rPr>
         <w:t>MongoDB</w:t>
       </w:r>
       <w:proofErr w:type="spellEnd"/>
@@ -3330,7 +3369,13 @@
       </w:r>
       <w:proofErr w:type="spellEnd"/>
       <w:r>
-        <w:t xml:space="preserve"> is also rejected. If data is found to be have a stochastic trend, it should be differenced and then retested to confirm (trend) </w:t>
+        <w:t xml:space="preserve"> is also rejected. If </w:t>
+      </w:r>
+      <w:r>
+        <w:t xml:space="preserve">the </w:t>
+      </w:r>
+      <w:r>
+        <w:t xml:space="preserve">data is found to have a stochastic trend, it should be differenced and then retested to confirm (trend) </w:t>
       </w:r>
       <w:proofErr w:type="spellStart"/>
       <w:r>
@@ -3416,7 +3461,13 @@
         <w:pStyle w:val="Textbody"/>
       </w:pPr>
       <w:r>
-        <w:t>It is assumed that the SW development process underlying a given project may change over time. Rather than developing a model that also changes over time, the data will be kept for modeling only if it occurs within a time window. This will limit the amount of process change the model is exposed to. The time window should balance between</w:t>
+        <w:t xml:space="preserve">It is assumed that the </w:t>
+      </w:r>
+      <w:r>
+        <w:t>software</w:t>
+      </w:r>
+      <w:r>
+        <w:t xml:space="preserve"> development process underlying a given project may change over time. Rather than developing a model that also changes over time, the data will be kept for modeling only if it occurs within a time window. This will limit the amount of process change the model is exposed to. The time window should balance between</w:t>
       </w:r>
       <w:r>
         <w:t>:</w:t>
@@ -3424,19 +3475,20 @@
       <w:r>
         <w:t xml:space="preserve"> more observations to capture consistent long-term behaviors, and </w:t>
       </w:r>
-      <w:proofErr w:type="gramStart"/>
-      <w:r>
-        <w:t xml:space="preserve">less </w:t>
-      </w:r>
-      <w:r>
-        <w:t>observations</w:t>
-      </w:r>
-      <w:proofErr w:type="gramEnd"/>
+      <w:r>
+        <w:t>fewer observations</w:t>
+      </w:r>
       <w:r>
         <w:t xml:space="preserve"> to</w:t>
       </w:r>
       <w:r>
-        <w:t xml:space="preserve"> limit exposure inconsistent short-term behaviors.</w:t>
+        <w:t xml:space="preserve"> limit exposure </w:t>
+      </w:r>
+      <w:r>
+        <w:t xml:space="preserve">to </w:t>
+      </w:r>
+      <w:r>
+        <w:t>inconsistent short-term behaviors.</w:t>
       </w:r>
     </w:p>
     <w:p>
@@ -3497,6 +3549,9 @@
       </w:pPr>
       <w:r>
         <w:t xml:space="preserve">Specification of </w:t>
+      </w:r>
+      <w:r>
+        <w:t xml:space="preserve">a </w:t>
       </w:r>
       <m:oMath>
         <m:r>
@@ -3535,7 +3590,13 @@
         <w:pStyle w:val="Textbody"/>
       </w:pPr>
       <w:r>
-        <w:t xml:space="preserve">The model order will directly affect number of parameters included in the model. One goal of specification will be to avoid having too many parameters relative to the number of observations. The following derivation will lead to a simple rule for limiting the model order in this respect. First, let </w:t>
+        <w:t xml:space="preserve">The model order will directly affect </w:t>
+      </w:r>
+      <w:r>
+        <w:t xml:space="preserve">the </w:t>
+      </w:r>
+      <w:r>
+        <w:t xml:space="preserve">number of parameters included in the model. One goal of specification will be to avoid having too many parameters relative to the number of observations. The following derivation will lead to a simple rule for limiting the model order in this respect. First, let </w:t>
       </w:r>
       <m:oMath>
         <m:r>
@@ -3774,6 +3835,7 @@
       <w:r>
         <w:t xml:space="preserve">ratio </w:t>
       </w:r>
+      <w:proofErr w:type="gramEnd"/>
       <m:oMath>
         <m:sSub>
           <m:sSubPr>
@@ -3786,7 +3848,6 @@
             </m:ctrlPr>
           </m:sSubPr>
           <m:e>
-            <w:proofErr w:type="gramEnd"/>
             <m:r>
               <w:rPr>
                 <w:rFonts w:ascii="Cambria Math" w:hAnsi="Cambria Math"/>
@@ -4177,7 +4238,10 @@
         <w:pStyle w:val="Textbody"/>
       </w:pPr>
       <w:r>
-        <w:t xml:space="preserve">To estimating the parameters of a VARX model, the </w:t>
+        <w:t>To estimate</w:t>
+      </w:r>
+      <w:r>
+        <w:t xml:space="preserve"> the parameters of a VARX model, the </w:t>
       </w:r>
       <w:proofErr w:type="spellStart"/>
       <w:r>
@@ -4741,6 +4805,9 @@
       </w:r>
       <w:proofErr w:type="spellStart"/>
       <w:r>
+        <w:rPr>
+          <w:i/>
+        </w:rPr>
         <w:t>MongoDB</w:t>
       </w:r>
       <w:proofErr w:type="spellEnd"/>
@@ -5731,6 +5798,9 @@
       </w:r>
       <w:proofErr w:type="spellStart"/>
       <w:r>
+        <w:rPr>
+          <w:i/>
+        </w:rPr>
         <w:t>MongoDB</w:t>
       </w:r>
       <w:proofErr w:type="spellEnd"/>
@@ -5762,7 +5832,7 @@
       </w:r>
       <w:proofErr w:type="spellEnd"/>
       <w:r>
-        <w:t xml:space="preserve"> test also showed low significance, meaning we have evidence to reject the hypothesis of stability. Since there is disagreement in the test results, the time series are differenced and the tests re-run.</w:t>
+        <w:t xml:space="preserve"> test also showed low significance, meaning we have evidence to reject the hypothesis of stability. Since there is disagreement in the test results, the time series are differenced and the tests rerun.</w:t>
       </w:r>
     </w:p>
     <w:p>
@@ -5770,7 +5840,12 @@
         <w:pStyle w:val="Textbody"/>
       </w:pPr>
       <w:r>
-        <w:t xml:space="preserve">After differencing we obtain the time series shown in </w:t>
+        <w:t>After differencing we obtain the time s</w:t>
+      </w:r>
+      <w:bookmarkStart w:id="1" w:name="_GoBack"/>
+      <w:bookmarkEnd w:id="1"/>
+      <w:r>
+        <w:t xml:space="preserve">eries shown in </w:t>
       </w:r>
       <w:r>
         <w:t xml:space="preserve">Fig. </w:t>
@@ -6088,16 +6163,7 @@
                       <w:rPr>
                         <w:rFonts w:ascii="Cambria Math" w:hAnsi="Cambria Math"/>
                       </w:rPr>
-                      <m:t>∇</m:t>
-                    </m:r>
-                    <m:r>
-                      <m:rPr>
-                        <m:sty m:val="bi"/>
-                      </m:rPr>
-                      <w:rPr>
-                        <w:rFonts w:ascii="Cambria Math" w:hAnsi="Cambria Math"/>
-                      </w:rPr>
-                      <m:t>bug</m:t>
+                      <m:t>∇bug</m:t>
                     </m:r>
                   </m:sub>
                 </m:sSub>
@@ -6143,16 +6209,7 @@
                       <w:rPr>
                         <w:rFonts w:ascii="Cambria Math" w:hAnsi="Cambria Math"/>
                       </w:rPr>
-                      <m:t>∇</m:t>
-                    </m:r>
-                    <m:r>
-                      <m:rPr>
-                        <m:sty m:val="bi"/>
-                      </m:rPr>
-                      <w:rPr>
-                        <w:rFonts w:ascii="Cambria Math" w:hAnsi="Cambria Math"/>
-                      </w:rPr>
-                      <m:t>imp</m:t>
+                      <m:t>∇imp</m:t>
                     </m:r>
                   </m:sub>
                 </m:sSub>
@@ -6198,16 +6255,7 @@
                       <w:rPr>
                         <w:rFonts w:ascii="Cambria Math" w:hAnsi="Cambria Math"/>
                       </w:rPr>
-                      <m:t>∇</m:t>
-                    </m:r>
-                    <m:r>
-                      <m:rPr>
-                        <m:sty m:val="bi"/>
-                      </m:rPr>
-                      <w:rPr>
-                        <w:rFonts w:ascii="Cambria Math" w:hAnsi="Cambria Math"/>
-                      </w:rPr>
-                      <m:t>new</m:t>
+                      <m:t>∇new</m:t>
                     </m:r>
                   </m:sub>
                 </m:sSub>
@@ -7368,25 +7416,7 @@
                 <w:spacing w:val="-2"/>
                 <w:vertAlign w:val="subscript"/>
               </w:rPr>
-              <w:t>79</w:t>
-            </w:r>
-            <w:r>
-              <w:rPr>
-                <w:i/>
-                <w:iCs/>
-                <w:spacing w:val="-2"/>
-                <w:vertAlign w:val="subscript"/>
-              </w:rPr>
-              <w:t>−</w:t>
-            </w:r>
-            <w:r>
-              <w:rPr>
-                <w:i/>
-                <w:iCs/>
-                <w:spacing w:val="-2"/>
-                <w:vertAlign w:val="subscript"/>
-              </w:rPr>
-              <w:t>156</w:t>
+              <w:t>79−156</w:t>
             </w:r>
           </w:p>
         </w:tc>
@@ -8190,9 +8220,15 @@
     </w:p>
     <w:p>
       <w:pPr>
+        <w:pStyle w:val="Textbody"/>
+      </w:pPr>
+    </w:p>
+    <w:p>
+      <w:pPr>
         <w:pStyle w:val="tablehead"/>
       </w:pPr>
       <w:r>
+        <w:lastRenderedPageBreak/>
         <w:t>Results of model selection, using AIC score to compare models of different order.</w:t>
       </w:r>
     </w:p>
@@ -8219,7 +8255,6 @@
               <w:pStyle w:val="tablecolhead"/>
             </w:pPr>
             <w:r>
-              <w:lastRenderedPageBreak/>
               <w:t>Model order</w:t>
             </w:r>
           </w:p>
@@ -8834,8 +8869,6 @@
                 </wp:inline>
               </w:drawing>
             </w:r>
-            <w:bookmarkStart w:id="1" w:name="_GoBack"/>
-            <w:bookmarkEnd w:id="1"/>
           </w:p>
         </w:tc>
       </w:tr>
@@ -9029,6 +9062,7 @@
         <w:pStyle w:val="references"/>
       </w:pPr>
       <w:r>
+        <w:lastRenderedPageBreak/>
         <w:t xml:space="preserve">S. Henry and D. </w:t>
       </w:r>
       <w:proofErr w:type="spellStart"/>
@@ -9045,7 +9079,6 @@
         <w:pStyle w:val="references"/>
       </w:pPr>
       <w:r>
-        <w:lastRenderedPageBreak/>
         <w:t>H. Jiang, J. Zhang, J. Xuan, Z. Ren, and Y. Hu. A</w:t>
       </w:r>
       <w:r>
@@ -9295,6 +9328,9 @@
         <w:pStyle w:val="footnote"/>
       </w:pPr>
       <w:r>
+        <w:rPr>
+          <w:i/>
+        </w:rPr>
         <w:t>MongoDB</w:t>
       </w:r>
       <w:r>
@@ -13197,7 +13233,7 @@
 </file>
 
 <file path=customXml/itemProps1.xml><?xml version="1.0" encoding="utf-8"?>
-<ds:datastoreItem xmlns:ds="http://schemas.openxmlformats.org/officeDocument/2006/customXml" ds:itemID="{8F564A47-480F-445F-BB05-F6F1091A7255}">
+<ds:datastoreItem xmlns:ds="http://schemas.openxmlformats.org/officeDocument/2006/customXml" ds:itemID="{37B8B676-DDE3-4182-A6E5-17CDEF909D06}">
   <ds:schemaRefs>
     <ds:schemaRef ds:uri="http://schemas.openxmlformats.org/officeDocument/2006/bibliography"/>
   </ds:schemaRefs>

</xml_diff>

<commit_message>
A few changes to abstract and first two paragraphs.
</commit_message>
<xml_diff>
--- a/doc/SEKE-paper.docx
+++ b/doc/SEKE-paper.docx
@@ -40,7 +40,10 @@
         <w:t>James Tunnell</w:t>
       </w:r>
       <w:r>
-        <w:t>, John Anvik</w:t>
+        <w:t xml:space="preserve"> and</w:t>
+      </w:r>
+      <w:r>
+        <w:t xml:space="preserve"> John Anvik</w:t>
       </w:r>
     </w:p>
     <w:p>
@@ -116,7 +119,242 @@
         <w:t>Abstract</w:t>
       </w:r>
       <w:r>
-        <w:t>—To maintain a high-quality software release, sufficient time should be allowed for testing and fixing defects. Otherwise, there is a risk of schedule or quality slip. To this end, a time series model is developed for predicting the number of defects detected during development. The model depends on previous values of: defects created, new features resolved, and improvements resolved. This model structure supports defect prediction using hypothetical future values of new features resolved and improvements resolved, meaning hypothetical release plans could be compared according to their predicted impact on testing and defe</w:t>
+        <w:t xml:space="preserve">—To </w:t>
+      </w:r>
+      <w:del w:id="0" w:author="Anvik, John" w:date="2015-03-12T17:42:00Z">
+        <w:r>
+          <w:delText xml:space="preserve">maintain </w:delText>
+        </w:r>
+      </w:del>
+      <w:ins w:id="1" w:author="Anvik, John" w:date="2015-03-12T17:42:00Z">
+        <w:r>
+          <w:t xml:space="preserve">produce </w:t>
+        </w:r>
+      </w:ins>
+      <w:r>
+        <w:t xml:space="preserve">a high-quality software release, sufficient time should be allowed for testing and fixing defects. Otherwise, there is a risk of </w:t>
+      </w:r>
+      <w:ins w:id="2" w:author="Anvik, John" w:date="2015-03-12T17:43:00Z">
+        <w:r>
+          <w:t xml:space="preserve">a slip in the </w:t>
+        </w:r>
+      </w:ins>
+      <w:r>
+        <w:t xml:space="preserve">schedule </w:t>
+      </w:r>
+      <w:ins w:id="3" w:author="Anvik, John" w:date="2015-03-12T17:43:00Z">
+        <w:r>
+          <w:t>and/</w:t>
+        </w:r>
+      </w:ins>
+      <w:r>
+        <w:t xml:space="preserve">or </w:t>
+      </w:r>
+      <w:ins w:id="4" w:author="Anvik, John" w:date="2015-03-12T17:43:00Z">
+        <w:r>
+          <w:t xml:space="preserve">the </w:t>
+        </w:r>
+      </w:ins>
+      <w:r>
+        <w:t>quality</w:t>
+      </w:r>
+      <w:del w:id="5" w:author="Anvik, John" w:date="2015-03-12T17:43:00Z">
+        <w:r>
+          <w:delText xml:space="preserve"> slip</w:delText>
+        </w:r>
+      </w:del>
+      <w:r>
+        <w:t xml:space="preserve">. To this end, </w:t>
+      </w:r>
+      <w:ins w:id="6" w:author="Anvik, John" w:date="2015-03-12T17:43:00Z">
+        <w:r>
+          <w:t xml:space="preserve">this paper presents </w:t>
+        </w:r>
+      </w:ins>
+      <w:r>
+        <w:t xml:space="preserve">a time series model </w:t>
+      </w:r>
+      <w:del w:id="7" w:author="Anvik, John" w:date="2015-03-12T17:44:00Z">
+        <w:r>
+          <w:delText xml:space="preserve">is developed </w:delText>
+        </w:r>
+      </w:del>
+      <w:ins w:id="8" w:author="Anvik, John" w:date="2015-03-12T17:45:00Z">
+        <w:r>
+          <w:t xml:space="preserve">using historical information </w:t>
+        </w:r>
+      </w:ins>
+      <w:r>
+        <w:t xml:space="preserve">for predicting the number of defects </w:t>
+      </w:r>
+      <w:del w:id="9" w:author="Anvik, John" w:date="2015-03-12T17:44:00Z">
+        <w:r>
+          <w:delText>detected during development</w:delText>
+        </w:r>
+      </w:del>
+      <w:ins w:id="10" w:author="Anvik, John" w:date="2015-03-12T17:44:00Z">
+        <w:r>
+          <w:t>for the next product release</w:t>
+        </w:r>
+      </w:ins>
+      <w:ins w:id="11" w:author="Anvik, John" w:date="2015-03-12T17:46:00Z">
+        <w:r>
+          <w:t xml:space="preserve"> based on </w:t>
+        </w:r>
+      </w:ins>
+      <w:del w:id="12" w:author="Anvik, John" w:date="2015-03-12T17:46:00Z">
+        <w:r>
+          <w:delText xml:space="preserve">. </w:delText>
+        </w:r>
+      </w:del>
+      <w:del w:id="13" w:author="Anvik, John" w:date="2015-03-12T17:45:00Z">
+        <w:r>
+          <w:delText>Th</w:delText>
+        </w:r>
+      </w:del>
+      <w:del w:id="14" w:author="Anvik, John" w:date="2015-03-12T17:44:00Z">
+        <w:r>
+          <w:delText>e</w:delText>
+        </w:r>
+      </w:del>
+      <w:del w:id="15" w:author="Anvik, John" w:date="2015-03-12T17:45:00Z">
+        <w:r>
+          <w:delText xml:space="preserve"> model </w:delText>
+        </w:r>
+      </w:del>
+      <w:del w:id="16" w:author="Anvik, John" w:date="2015-03-12T17:44:00Z">
+        <w:r>
+          <w:delText>depends on previous values of:</w:delText>
+        </w:r>
+      </w:del>
+      <w:del w:id="17" w:author="Anvik, John" w:date="2015-03-12T17:45:00Z">
+        <w:r>
+          <w:delText xml:space="preserve"> defects created, new features resolved, and improvements resolved. </w:delText>
+        </w:r>
+      </w:del>
+      <w:del w:id="18" w:author="Anvik, John" w:date="2015-03-12T17:46:00Z">
+        <w:r>
+          <w:delText xml:space="preserve">This model structure supports defect prediction using </w:delText>
+        </w:r>
+      </w:del>
+      <w:r>
+        <w:t xml:space="preserve">hypothetical </w:t>
+      </w:r>
+      <w:del w:id="19" w:author="Anvik, John" w:date="2015-03-12T17:46:00Z">
+        <w:r>
+          <w:delText xml:space="preserve">future </w:delText>
+        </w:r>
+      </w:del>
+      <w:r>
+        <w:t xml:space="preserve">values </w:t>
+      </w:r>
+      <w:del w:id="20" w:author="Anvik, John" w:date="2015-03-12T17:46:00Z">
+        <w:r>
+          <w:delText>of new</w:delText>
+        </w:r>
+      </w:del>
+      <w:ins w:id="21" w:author="Anvik, John" w:date="2015-03-12T17:46:00Z">
+        <w:r>
+          <w:t>for</w:t>
+        </w:r>
+      </w:ins>
+      <w:r>
+        <w:t xml:space="preserve"> features </w:t>
+      </w:r>
+      <w:del w:id="22" w:author="Anvik, John" w:date="2015-03-12T17:47:00Z">
+        <w:r>
+          <w:delText xml:space="preserve">resolved </w:delText>
+        </w:r>
+      </w:del>
+      <w:r>
+        <w:t xml:space="preserve">and improvements </w:t>
+      </w:r>
+      <w:del w:id="23" w:author="Anvik, John" w:date="2015-03-12T17:47:00Z">
+        <w:r>
+          <w:delText>resolved</w:delText>
+        </w:r>
+      </w:del>
+      <w:ins w:id="24" w:author="Anvik, John" w:date="2015-03-12T17:47:00Z">
+        <w:r>
+          <w:t xml:space="preserve">completed in </w:t>
+        </w:r>
+        <w:commentRangeStart w:id="25"/>
+        <w:r>
+          <w:t>the next release.</w:t>
+        </w:r>
+        <w:commentRangeEnd w:id="25"/>
+        <w:r>
+          <w:rPr>
+            <w:rStyle w:val="CommentReference"/>
+            <w:rFonts w:ascii="Liberation Serif" w:eastAsia="Droid Sans Fallback" w:hAnsi="Liberation Serif" w:cs="Mangal"/>
+            <w:b w:val="0"/>
+            <w:bCs w:val="0"/>
+            <w:lang w:bidi="hi-IN"/>
+          </w:rPr>
+          <w:commentReference w:id="25"/>
+        </w:r>
+      </w:ins>
+      <w:ins w:id="26" w:author="Anvik, John" w:date="2015-03-12T17:49:00Z">
+        <w:r>
+          <w:t xml:space="preserve"> This allows for</w:t>
+        </w:r>
+      </w:ins>
+      <w:del w:id="27" w:author="Anvik, John" w:date="2015-03-12T17:48:00Z">
+        <w:r>
+          <w:delText>,</w:delText>
+        </w:r>
+      </w:del>
+      <w:del w:id="28" w:author="Anvik, John" w:date="2015-03-12T17:49:00Z">
+        <w:r>
+          <w:delText xml:space="preserve"> meaning</w:delText>
+        </w:r>
+      </w:del>
+      <w:r>
+        <w:t xml:space="preserve"> hypothetical release plans </w:t>
+      </w:r>
+      <w:del w:id="29" w:author="Anvik, John" w:date="2015-03-12T17:49:00Z">
+        <w:r>
+          <w:delText xml:space="preserve">could </w:delText>
+        </w:r>
+      </w:del>
+      <w:ins w:id="30" w:author="Anvik, John" w:date="2015-03-12T17:49:00Z">
+        <w:r>
+          <w:t xml:space="preserve">to </w:t>
+        </w:r>
+      </w:ins>
+      <w:r>
+        <w:t xml:space="preserve">be compared </w:t>
+      </w:r>
+      <w:ins w:id="31" w:author="Anvik, John" w:date="2015-03-12T17:49:00Z">
+        <w:r>
+          <w:t xml:space="preserve">to assess </w:t>
+        </w:r>
+      </w:ins>
+      <w:del w:id="32" w:author="Anvik, John" w:date="2015-03-12T17:49:00Z">
+        <w:r>
+          <w:delText xml:space="preserve">according to </w:delText>
+        </w:r>
+      </w:del>
+      <w:r>
+        <w:t xml:space="preserve">their predicted impact </w:t>
+      </w:r>
+      <w:del w:id="33" w:author="Anvik, John" w:date="2015-03-12T17:49:00Z">
+        <w:r>
+          <w:delText xml:space="preserve">on </w:delText>
+        </w:r>
+      </w:del>
+      <w:ins w:id="34" w:author="Anvik, John" w:date="2015-03-12T17:52:00Z">
+        <w:r>
+          <w:t>on</w:t>
+        </w:r>
+      </w:ins>
+      <w:ins w:id="35" w:author="Anvik, John" w:date="2015-03-12T17:49:00Z">
+        <w:r>
+          <w:t xml:space="preserve"> </w:t>
+        </w:r>
+      </w:ins>
+      <w:r>
+        <w:t>testing and defe</w:t>
       </w:r>
       <w:r>
         <w:t>ct-fixing time.</w:t>
@@ -127,7 +365,28 @@
         <w:pStyle w:val="keywords"/>
       </w:pPr>
       <w:r>
-        <w:t>Keywords-software; defect; quality; release; plan; testing; prediction; time-series;</w:t>
+        <w:t>Keywords-software; defect; quality; release</w:t>
+      </w:r>
+      <w:ins w:id="36" w:author="Anvik, John" w:date="2015-03-12T17:53:00Z">
+        <w:r>
+          <w:t xml:space="preserve"> </w:t>
+        </w:r>
+      </w:ins>
+      <w:del w:id="37" w:author="Anvik, John" w:date="2015-03-12T17:53:00Z">
+        <w:r>
+          <w:delText xml:space="preserve">; </w:delText>
+        </w:r>
+      </w:del>
+      <w:r>
+        <w:t>plan</w:t>
+      </w:r>
+      <w:ins w:id="38" w:author="Anvik, John" w:date="2015-03-12T17:53:00Z">
+        <w:r>
+          <w:t>ning</w:t>
+        </w:r>
+      </w:ins>
+      <w:r>
+        <w:t>; testing; prediction; time-series;</w:t>
       </w:r>
     </w:p>
     <w:p>
@@ -152,8 +411,216 @@
       <w:pPr>
         <w:pStyle w:val="Textbody"/>
       </w:pPr>
-      <w:r>
-        <w:t>In software release planning there are two primary concerns: functionality and quality. To improve functionality and maintain high quality are the common objectives. Both objectives are constrained by limits on development time and cost. In order to respect these constraints and still pursue both objectives, the scope of planned work must be limited, so that time is available to properly deal with the inevitable defects (bugs) that will arise. Thus, a high quality of software can be ensured while also improving functionality.</w:t>
+      <w:ins w:id="39" w:author="Anvik, John" w:date="2015-03-12T17:54:00Z">
+        <w:r>
+          <w:t>T</w:t>
+        </w:r>
+        <w:r>
+          <w:t>here are two primary concerns</w:t>
+        </w:r>
+        <w:r>
+          <w:t xml:space="preserve"> i</w:t>
+        </w:r>
+      </w:ins>
+      <w:del w:id="40" w:author="Anvik, John" w:date="2015-03-12T17:54:00Z">
+        <w:r>
+          <w:delText>I</w:delText>
+        </w:r>
+      </w:del>
+      <w:r>
+        <w:t>n software release planning</w:t>
+      </w:r>
+      <w:del w:id="41" w:author="Anvik, John" w:date="2015-03-12T17:54:00Z">
+        <w:r>
+          <w:delText xml:space="preserve"> there are two primary concerns</w:delText>
+        </w:r>
+      </w:del>
+      <w:r>
+        <w:t xml:space="preserve">: </w:t>
+      </w:r>
+      <w:del w:id="42" w:author="Anvik, John" w:date="2015-03-12T17:55:00Z">
+        <w:r>
+          <w:delText xml:space="preserve">functionality and quality. To </w:delText>
+        </w:r>
+      </w:del>
+      <w:r>
+        <w:t>improv</w:t>
+      </w:r>
+      <w:ins w:id="43" w:author="Anvik, John" w:date="2015-03-12T17:55:00Z">
+        <w:r>
+          <w:t>ing</w:t>
+        </w:r>
+      </w:ins>
+      <w:del w:id="44" w:author="Anvik, John" w:date="2015-03-12T17:55:00Z">
+        <w:r>
+          <w:delText>e</w:delText>
+        </w:r>
+      </w:del>
+      <w:r>
+        <w:t xml:space="preserve"> functionality and maintain</w:t>
+      </w:r>
+      <w:ins w:id="45" w:author="Anvik, John" w:date="2015-03-12T17:55:00Z">
+        <w:r>
+          <w:t>ing</w:t>
+        </w:r>
+      </w:ins>
+      <w:r>
+        <w:t xml:space="preserve"> high quality</w:t>
+      </w:r>
+      <w:del w:id="46" w:author="Anvik, John" w:date="2015-03-12T17:55:00Z">
+        <w:r>
+          <w:delText xml:space="preserve"> are the common objectives</w:delText>
+        </w:r>
+      </w:del>
+      <w:r>
+        <w:t xml:space="preserve">. Both objectives are constrained by limits on development time and </w:t>
+      </w:r>
+      <w:del w:id="47" w:author="Anvik, John" w:date="2015-03-12T17:56:00Z">
+        <w:r>
+          <w:delText>cost</w:delText>
+        </w:r>
+      </w:del>
+      <w:ins w:id="48" w:author="Anvik, John" w:date="2015-03-12T17:56:00Z">
+        <w:r>
+          <w:t>budget</w:t>
+        </w:r>
+      </w:ins>
+      <w:r>
+        <w:t xml:space="preserve">. </w:t>
+      </w:r>
+      <w:del w:id="49" w:author="Anvik, John" w:date="2015-03-12T17:56:00Z">
+        <w:r>
+          <w:delText>In order t</w:delText>
+        </w:r>
+      </w:del>
+      <w:ins w:id="50" w:author="Anvik, John" w:date="2015-03-12T17:56:00Z">
+        <w:r>
+          <w:t>T</w:t>
+        </w:r>
+      </w:ins>
+      <w:r>
+        <w:t xml:space="preserve">o respect these constraints and </w:t>
+      </w:r>
+      <w:del w:id="51" w:author="Anvik, John" w:date="2015-03-12T17:56:00Z">
+        <w:r>
+          <w:delText>still pursue</w:delText>
+        </w:r>
+      </w:del>
+      <w:ins w:id="52" w:author="Anvik, John" w:date="2015-03-12T17:56:00Z">
+        <w:r>
+          <w:t>meet</w:t>
+        </w:r>
+      </w:ins>
+      <w:r>
+        <w:t xml:space="preserve"> both objectives, the scope of </w:t>
+      </w:r>
+      <w:ins w:id="53" w:author="Anvik, John" w:date="2015-03-12T17:56:00Z">
+        <w:r>
+          <w:t xml:space="preserve">the </w:t>
+        </w:r>
+      </w:ins>
+      <w:r>
+        <w:t xml:space="preserve">planned work must be limited, </w:t>
+      </w:r>
+      <w:del w:id="54" w:author="Anvik, John" w:date="2015-03-12T17:57:00Z">
+        <w:r>
+          <w:delText xml:space="preserve">so </w:delText>
+        </w:r>
+      </w:del>
+      <w:ins w:id="55" w:author="Anvik, John" w:date="2015-03-12T17:57:00Z">
+        <w:r>
+          <w:t>such that</w:t>
+        </w:r>
+        <w:r>
+          <w:t xml:space="preserve"> </w:t>
+        </w:r>
+      </w:ins>
+      <w:del w:id="56" w:author="Anvik, John" w:date="2015-03-12T17:57:00Z">
+        <w:r>
+          <w:delText xml:space="preserve">that </w:delText>
+        </w:r>
+      </w:del>
+      <w:ins w:id="57" w:author="Anvik, John" w:date="2015-03-12T17:57:00Z">
+        <w:r>
+          <w:t xml:space="preserve">there is </w:t>
+        </w:r>
+      </w:ins>
+      <w:r>
+        <w:t xml:space="preserve">time </w:t>
+      </w:r>
+      <w:del w:id="58" w:author="Anvik, John" w:date="2015-03-12T17:57:00Z">
+        <w:r>
+          <w:delText xml:space="preserve">is </w:delText>
+        </w:r>
+      </w:del>
+      <w:r>
+        <w:t xml:space="preserve">available to properly </w:t>
+      </w:r>
+      <w:ins w:id="59" w:author="Anvik, John" w:date="2015-03-12T17:57:00Z">
+        <w:r>
+          <w:t>handle</w:t>
+        </w:r>
+      </w:ins>
+      <w:del w:id="60" w:author="Anvik, John" w:date="2015-03-12T17:57:00Z">
+        <w:r>
+          <w:delText>deal</w:delText>
+        </w:r>
+      </w:del>
+      <w:r>
+        <w:t xml:space="preserve"> </w:t>
+      </w:r>
+      <w:del w:id="61" w:author="Anvik, John" w:date="2015-03-12T17:57:00Z">
+        <w:r>
+          <w:delText xml:space="preserve">with </w:delText>
+        </w:r>
+      </w:del>
+      <w:r>
+        <w:t xml:space="preserve">the inevitable defects (bugs) that will arise. </w:t>
+      </w:r>
+      <w:del w:id="62" w:author="Anvik, John" w:date="2015-03-12T17:58:00Z">
+        <w:r>
+          <w:delText>Thus</w:delText>
+        </w:r>
+      </w:del>
+      <w:ins w:id="63" w:author="Anvik, John" w:date="2015-03-12T17:58:00Z">
+        <w:r>
+          <w:t>In this way</w:t>
+        </w:r>
+      </w:ins>
+      <w:r>
+        <w:t xml:space="preserve">, a high quality of software </w:t>
+      </w:r>
+      <w:ins w:id="64" w:author="Anvik, John" w:date="2015-03-12T17:58:00Z">
+        <w:r>
+          <w:t xml:space="preserve">product </w:t>
+        </w:r>
+      </w:ins>
+      <w:r>
+        <w:t xml:space="preserve">can be </w:t>
+      </w:r>
+      <w:del w:id="65" w:author="Anvik, John" w:date="2015-03-12T17:58:00Z">
+        <w:r>
+          <w:delText xml:space="preserve">ensured </w:delText>
+        </w:r>
+      </w:del>
+      <w:ins w:id="66" w:author="Anvik, John" w:date="2015-03-12T17:58:00Z">
+        <w:r>
+          <w:t>produced</w:t>
+        </w:r>
+        <w:r>
+          <w:t xml:space="preserve"> </w:t>
+        </w:r>
+      </w:ins>
+      <w:r>
+        <w:t xml:space="preserve">while also improving </w:t>
+      </w:r>
+      <w:ins w:id="67" w:author="Anvik, John" w:date="2015-03-12T17:58:00Z">
+        <w:r>
+          <w:t xml:space="preserve">its </w:t>
+        </w:r>
+      </w:ins>
+      <w:r>
+        <w:t>functionality.</w:t>
       </w:r>
     </w:p>
     <w:p>
@@ -161,7 +628,157 @@
         <w:pStyle w:val="Textbody"/>
       </w:pPr>
       <w:r>
-        <w:t>A critical step in this planning process is to factor in a suitable amount of time for testing and bug-fixing. Otherwise, there is a risk of schedule or quality slip. Since the time required for testing and bug-fixing will likely be a function of the number of defects introduced during development, it would be desirable to have a technique for predicting how many bugs can be expected as development proceeds.</w:t>
+        <w:t xml:space="preserve">A </w:t>
+      </w:r>
+      <w:del w:id="68" w:author="Anvik, John" w:date="2015-03-12T18:01:00Z">
+        <w:r>
+          <w:delText>critical step</w:delText>
+        </w:r>
+      </w:del>
+      <w:ins w:id="69" w:author="Anvik, John" w:date="2015-03-12T18:01:00Z">
+        <w:r>
+          <w:t>significant consideration in the release planning process</w:t>
+        </w:r>
+      </w:ins>
+      <w:del w:id="70" w:author="Anvik, John" w:date="2015-03-12T18:01:00Z">
+        <w:r>
+          <w:delText xml:space="preserve"> in this planning process</w:delText>
+        </w:r>
+      </w:del>
+      <w:r>
+        <w:t xml:space="preserve"> is </w:t>
+      </w:r>
+      <w:del w:id="71" w:author="Anvik, John" w:date="2015-03-12T18:01:00Z">
+        <w:r>
+          <w:delText xml:space="preserve">to factor in a suitable </w:delText>
+        </w:r>
+      </w:del>
+      <w:ins w:id="72" w:author="Anvik, John" w:date="2015-03-12T18:01:00Z">
+        <w:r>
+          <w:t xml:space="preserve">the </w:t>
+        </w:r>
+      </w:ins>
+      <w:r>
+        <w:t xml:space="preserve">amount of time </w:t>
+      </w:r>
+      <w:ins w:id="73" w:author="Anvik, John" w:date="2015-03-12T18:01:00Z">
+        <w:r>
+          <w:t xml:space="preserve">allocated </w:t>
+        </w:r>
+      </w:ins>
+      <w:r>
+        <w:t xml:space="preserve">for testing and bug-fixing. </w:t>
+      </w:r>
+      <w:ins w:id="74" w:author="Anvik, John" w:date="2015-03-12T18:01:00Z">
+        <w:r>
+          <w:t xml:space="preserve">If this </w:t>
+        </w:r>
+      </w:ins>
+      <w:ins w:id="75" w:author="Anvik, John" w:date="2015-03-12T18:02:00Z">
+        <w:r>
+          <w:t xml:space="preserve">factor is not considered, the project risks </w:t>
+        </w:r>
+      </w:ins>
+      <w:del w:id="76" w:author="Anvik, John" w:date="2015-03-12T18:02:00Z">
+        <w:r>
+          <w:delText xml:space="preserve">Otherwise, there is a risk of </w:delText>
+        </w:r>
+      </w:del>
+      <w:ins w:id="77" w:author="Anvik, John" w:date="2015-03-12T18:02:00Z">
+        <w:r>
+          <w:t xml:space="preserve">a slip in the </w:t>
+        </w:r>
+      </w:ins>
+      <w:r>
+        <w:t xml:space="preserve">schedule or </w:t>
+      </w:r>
+      <w:ins w:id="78" w:author="Anvik, John" w:date="2015-03-12T18:02:00Z">
+        <w:r>
+          <w:t xml:space="preserve">the </w:t>
+        </w:r>
+      </w:ins>
+      <w:r>
+        <w:t xml:space="preserve">quality </w:t>
+      </w:r>
+      <w:del w:id="79" w:author="Anvik, John" w:date="2015-03-12T18:02:00Z">
+        <w:r>
+          <w:delText>slip</w:delText>
+        </w:r>
+      </w:del>
+      <w:ins w:id="80" w:author="Anvik, John" w:date="2015-03-12T18:02:00Z">
+        <w:r>
+          <w:t>of the product</w:t>
+        </w:r>
+      </w:ins>
+      <w:r>
+        <w:t xml:space="preserve">. </w:t>
+      </w:r>
+      <w:del w:id="81" w:author="Anvik, John" w:date="2015-03-12T18:02:00Z">
+        <w:r>
+          <w:delText xml:space="preserve">Since </w:delText>
+        </w:r>
+      </w:del>
+      <w:ins w:id="82" w:author="Anvik, John" w:date="2015-03-12T18:02:00Z">
+        <w:r>
+          <w:t>As</w:t>
+        </w:r>
+        <w:r>
+          <w:t xml:space="preserve"> </w:t>
+        </w:r>
+      </w:ins>
+      <w:r>
+        <w:t xml:space="preserve">the time required for testing and bug-fixing will likely be a function of the number of defects introduced during development, it </w:t>
+      </w:r>
+      <w:del w:id="83" w:author="Anvik, John" w:date="2015-03-12T18:03:00Z">
+        <w:r>
+          <w:delText>would be</w:delText>
+        </w:r>
+      </w:del>
+      <w:ins w:id="84" w:author="Anvik, John" w:date="2015-03-12T18:03:00Z">
+        <w:r>
+          <w:t>is</w:t>
+        </w:r>
+      </w:ins>
+      <w:r>
+        <w:t xml:space="preserve"> desirable to </w:t>
+      </w:r>
+      <w:ins w:id="85" w:author="Anvik, John" w:date="2015-03-12T18:03:00Z">
+        <w:r>
+          <w:t xml:space="preserve">be able to </w:t>
+        </w:r>
+      </w:ins>
+      <w:del w:id="86" w:author="Anvik, John" w:date="2015-03-12T18:03:00Z">
+        <w:r>
+          <w:delText xml:space="preserve">have a technique for </w:delText>
+        </w:r>
+      </w:del>
+      <w:r>
+        <w:t>predict</w:t>
+      </w:r>
+      <w:del w:id="87" w:author="Anvik, John" w:date="2015-03-12T18:03:00Z">
+        <w:r>
+          <w:delText>ing</w:delText>
+        </w:r>
+      </w:del>
+      <w:r>
+        <w:t xml:space="preserve"> </w:t>
+      </w:r>
+      <w:commentRangeStart w:id="88"/>
+      <w:r>
+        <w:t>how many bugs</w:t>
+      </w:r>
+      <w:commentRangeEnd w:id="88"/>
+      <w:r>
+        <w:rPr>
+          <w:rStyle w:val="CommentReference"/>
+          <w:rFonts w:ascii="Liberation Serif" w:eastAsia="Droid Sans Fallback" w:hAnsi="Liberation Serif" w:cs="Mangal"/>
+          <w:spacing w:val="0"/>
+          <w:lang w:bidi="hi-IN"/>
+        </w:rPr>
+        <w:commentReference w:id="88"/>
+      </w:r>
+      <w:r>
+        <w:t xml:space="preserve"> can be expected as development proceeds.</w:t>
       </w:r>
     </w:p>
     <w:p>
@@ -366,7 +983,7 @@
           <w:lang w:eastAsia="en-US"/>
         </w:rPr>
         <w:drawing>
-          <wp:inline distT="0" distB="0" distL="0" distR="0" wp14:anchorId="6C91C64E" wp14:editId="2F718A29">
+          <wp:inline distT="0" distB="0" distL="0" distR="0" wp14:anchorId="5AE778D9" wp14:editId="7D14085A">
             <wp:extent cx="3090545" cy="862965"/>
             <wp:effectExtent l="0" t="0" r="0" b="0"/>
             <wp:docPr id="14" name="Picture 14"/>
@@ -381,7 +998,7 @@
                     <pic:cNvPicPr/>
                   </pic:nvPicPr>
                   <pic:blipFill>
-                    <a:blip r:embed="rId9" cstate="print">
+                    <a:blip r:embed="rId10" cstate="print">
                       <a:extLst>
                         <a:ext uri="{28A0092B-C50C-407E-A947-70E740481C1C}">
                           <a14:useLocalDpi xmlns:a14="http://schemas.microsoft.com/office/drawing/2010/main" val="0"/>
@@ -470,7 +1087,7 @@
           <w:lang w:eastAsia="en-US"/>
         </w:rPr>
         <w:drawing>
-          <wp:inline distT="0" distB="0" distL="0" distR="0" wp14:anchorId="4FC8155A" wp14:editId="49E7ED0B">
+          <wp:inline distT="0" distB="0" distL="0" distR="0" wp14:anchorId="049157A4" wp14:editId="56DBD444">
             <wp:extent cx="3090545" cy="681990"/>
             <wp:effectExtent l="0" t="0" r="0" b="3810"/>
             <wp:docPr id="11" name="Picture 11"/>
@@ -485,7 +1102,7 @@
                     <pic:cNvPicPr/>
                   </pic:nvPicPr>
                   <pic:blipFill>
-                    <a:blip r:embed="rId10" cstate="print">
+                    <a:blip r:embed="rId11" cstate="print">
                       <a:extLst>
                         <a:ext uri="{28A0092B-C50C-407E-A947-70E740481C1C}">
                           <a14:useLocalDpi xmlns:a14="http://schemas.microsoft.com/office/drawing/2010/main" val="0"/>
@@ -1032,7 +1649,7 @@
           <w:lang w:eastAsia="en-US"/>
         </w:rPr>
         <w:drawing>
-          <wp:inline distT="0" distB="0" distL="0" distR="0" wp14:anchorId="7B93480F" wp14:editId="5C406AA6">
+          <wp:inline distT="0" distB="0" distL="0" distR="0" wp14:anchorId="4A6B1C8E" wp14:editId="0A3343FD">
             <wp:extent cx="3090545" cy="1283970"/>
             <wp:effectExtent l="0" t="0" r="0" b="0"/>
             <wp:docPr id="12" name="Picture 12"/>
@@ -1047,7 +1664,7 @@
                     <pic:cNvPicPr/>
                   </pic:nvPicPr>
                   <pic:blipFill>
-                    <a:blip r:embed="rId11" cstate="print">
+                    <a:blip r:embed="rId12" cstate="print">
                       <a:extLst>
                         <a:ext uri="{28A0092B-C50C-407E-A947-70E740481C1C}">
                           <a14:useLocalDpi xmlns:a14="http://schemas.microsoft.com/office/drawing/2010/main" val="0"/>
@@ -2673,7 +3290,7 @@
           <w:lang w:eastAsia="en-US"/>
         </w:rPr>
         <w:drawing>
-          <wp:inline distT="0" distB="0" distL="0" distR="0" wp14:anchorId="601F09EF" wp14:editId="21CCFEF3">
+          <wp:inline distT="0" distB="0" distL="0" distR="0" wp14:anchorId="6BC3F090" wp14:editId="56F0B23B">
             <wp:extent cx="1876567" cy="1829142"/>
             <wp:effectExtent l="0" t="0" r="0" b="0"/>
             <wp:docPr id="15" name="Picture 15"/>
@@ -2688,7 +3305,7 @@
                     <pic:cNvPicPr/>
                   </pic:nvPicPr>
                   <pic:blipFill>
-                    <a:blip r:embed="rId12" cstate="print">
+                    <a:blip r:embed="rId13" cstate="print">
                       <a:extLst>
                         <a:ext uri="{28A0092B-C50C-407E-A947-70E740481C1C}">
                           <a14:useLocalDpi xmlns:a14="http://schemas.microsoft.com/office/drawing/2010/main" val="0"/>
@@ -2728,8 +3345,6 @@
       <w:r>
         <w:t>equally-spaced periods.</w:t>
       </w:r>
-      <w:bookmarkStart w:id="0" w:name="_GoBack"/>
-      <w:bookmarkEnd w:id="0"/>
     </w:p>
     <w:p>
       <w:pPr>
@@ -3105,27 +3720,27 @@
         <w:t xml:space="preserve"> more observations to capture consistent long-term behaviors, and </w:t>
       </w:r>
       <w:r>
+        <w:t>fewer observations</w:t>
+      </w:r>
+      <w:r>
+        <w:t xml:space="preserve"> to</w:t>
+      </w:r>
+      <w:r>
+        <w:t xml:space="preserve"> limit exposure </w:t>
+      </w:r>
+      <w:r>
+        <w:t xml:space="preserve">to </w:t>
+      </w:r>
+      <w:r>
+        <w:t>inconsistent short-term behaviors.</w:t>
+      </w:r>
+    </w:p>
+    <w:p>
+      <w:pPr>
+        <w:pStyle w:val="Textbody"/>
+      </w:pPr>
+      <w:r>
         <w:lastRenderedPageBreak/>
-        <w:t>fewer observations</w:t>
-      </w:r>
-      <w:r>
-        <w:t xml:space="preserve"> to</w:t>
-      </w:r>
-      <w:r>
-        <w:t xml:space="preserve"> limit exposure </w:t>
-      </w:r>
-      <w:r>
-        <w:t xml:space="preserve">to </w:t>
-      </w:r>
-      <w:r>
-        <w:t>inconsistent short-term behaviors.</w:t>
-      </w:r>
-    </w:p>
-    <w:p>
-      <w:pPr>
-        <w:pStyle w:val="Textbody"/>
-      </w:pPr>
-      <w:r>
         <w:t>Taking this approach means that the entire modeling methodology will be executed for each time-windowed part of the data.</w:t>
       </w:r>
     </w:p>
@@ -5247,7 +5862,7 @@
           <w:lang w:eastAsia="en-US"/>
         </w:rPr>
         <w:drawing>
-          <wp:inline distT="0" distB="0" distL="0" distR="0">
+          <wp:inline distT="0" distB="0" distL="0" distR="0" wp14:anchorId="6AF26D41" wp14:editId="71563F10">
             <wp:extent cx="3090545" cy="2317750"/>
             <wp:effectExtent l="0" t="0" r="0" b="6350"/>
             <wp:docPr id="10" name="Picture 10"/>
@@ -5262,7 +5877,7 @@
                     <pic:cNvPicPr/>
                   </pic:nvPicPr>
                   <pic:blipFill>
-                    <a:blip r:embed="rId13" cstate="print">
+                    <a:blip r:embed="rId14" cstate="print">
                       <a:extLst>
                         <a:ext uri="{28A0092B-C50C-407E-A947-70E740481C1C}">
                           <a14:useLocalDpi xmlns:a14="http://schemas.microsoft.com/office/drawing/2010/main" val="0"/>
@@ -6181,7 +6796,7 @@
         </w:rPr>
         <w:lastRenderedPageBreak/>
         <w:drawing>
-          <wp:inline distT="0" distB="0" distL="0" distR="0">
+          <wp:inline distT="0" distB="0" distL="0" distR="0" wp14:anchorId="14BE2ABF" wp14:editId="5E7AA472">
             <wp:extent cx="3090545" cy="2317750"/>
             <wp:effectExtent l="0" t="0" r="0" b="6350"/>
             <wp:docPr id="6" name="Picture 6"/>
@@ -6196,7 +6811,7 @@
                     <pic:cNvPicPr/>
                   </pic:nvPicPr>
                   <pic:blipFill>
-                    <a:blip r:embed="rId14" cstate="print">
+                    <a:blip r:embed="rId15" cstate="print">
                       <a:extLst>
                         <a:ext uri="{28A0092B-C50C-407E-A947-70E740481C1C}">
                           <a14:useLocalDpi xmlns:a14="http://schemas.microsoft.com/office/drawing/2010/main" val="0"/>
@@ -6455,7 +7070,13 @@
               <w:rPr>
                 <w:rFonts w:ascii="Cambria Math" w:hAnsi="Cambria Math"/>
               </w:rPr>
-              <m:t>∇imp</m:t>
+              <m:t>∇i</m:t>
+            </m:r>
+            <m:r>
+              <w:rPr>
+                <w:rFonts w:ascii="Cambria Math" w:hAnsi="Cambria Math"/>
+              </w:rPr>
+              <m:t>mp</m:t>
             </m:r>
           </m:sub>
         </m:sSub>
@@ -8187,7 +8808,7 @@
                 <w:lang w:eastAsia="en-US"/>
               </w:rPr>
               <w:drawing>
-                <wp:inline distT="0" distB="0" distL="0" distR="0">
+                <wp:inline distT="0" distB="0" distL="0" distR="0" wp14:anchorId="2203990F" wp14:editId="7F13A0A6">
                   <wp:extent cx="3090545" cy="1029970"/>
                   <wp:effectExtent l="0" t="0" r="0" b="0"/>
                   <wp:docPr id="2" name="Picture 2"/>
@@ -8199,66 +8820,6 @@
                       <pic:pic xmlns:pic="http://schemas.openxmlformats.org/drawingml/2006/picture">
                         <pic:nvPicPr>
                           <pic:cNvPr id="0" name="2-79_one-step_predictions.png"/>
-                          <pic:cNvPicPr/>
-                        </pic:nvPicPr>
-                        <pic:blipFill>
-                          <a:blip r:embed="rId15" cstate="print">
-                            <a:extLst>
-                              <a:ext uri="{28A0092B-C50C-407E-A947-70E740481C1C}">
-                                <a14:useLocalDpi xmlns:a14="http://schemas.microsoft.com/office/drawing/2010/main" val="0"/>
-                              </a:ext>
-                            </a:extLst>
-                          </a:blip>
-                          <a:stretch>
-                            <a:fillRect/>
-                          </a:stretch>
-                        </pic:blipFill>
-                        <pic:spPr>
-                          <a:xfrm>
-                            <a:off x="0" y="0"/>
-                            <a:ext cx="3090545" cy="1029970"/>
-                          </a:xfrm>
-                          <a:prstGeom prst="rect">
-                            <a:avLst/>
-                          </a:prstGeom>
-                        </pic:spPr>
-                      </pic:pic>
-                    </a:graphicData>
-                  </a:graphic>
-                </wp:inline>
-              </w:drawing>
-            </w:r>
-          </w:p>
-        </w:tc>
-      </w:tr>
-      <w:tr>
-        <w:tc>
-          <w:tcPr>
-            <w:tcW w:w="5083" w:type="dxa"/>
-          </w:tcPr>
-          <w:p>
-            <w:pPr>
-              <w:pStyle w:val="Textbody"/>
-              <w:ind w:firstLine="0"/>
-            </w:pPr>
-            <w:r>
-              <w:rPr>
-                <w:noProof/>
-                <w:lang w:eastAsia="en-US"/>
-              </w:rPr>
-              <w:drawing>
-                <wp:inline distT="0" distB="0" distL="0" distR="0">
-                  <wp:extent cx="3090545" cy="1029970"/>
-                  <wp:effectExtent l="0" t="0" r="0" b="0"/>
-                  <wp:docPr id="4" name="Picture 4"/>
-                  <wp:cNvGraphicFramePr>
-                    <a:graphicFrameLocks xmlns:a="http://schemas.openxmlformats.org/drawingml/2006/main" noChangeAspect="1"/>
-                  </wp:cNvGraphicFramePr>
-                  <a:graphic xmlns:a="http://schemas.openxmlformats.org/drawingml/2006/main">
-                    <a:graphicData uri="http://schemas.openxmlformats.org/drawingml/2006/picture">
-                      <pic:pic xmlns:pic="http://schemas.openxmlformats.org/drawingml/2006/picture">
-                        <pic:nvPicPr>
-                          <pic:cNvPr id="0" name="80-157_one-step_predictions.png"/>
                           <pic:cNvPicPr/>
                         </pic:nvPicPr>
                         <pic:blipFill>
@@ -8307,10 +8868,10 @@
                 <w:lang w:eastAsia="en-US"/>
               </w:rPr>
               <w:drawing>
-                <wp:inline distT="0" distB="0" distL="0" distR="0">
+                <wp:inline distT="0" distB="0" distL="0" distR="0" wp14:anchorId="2F06F618" wp14:editId="391BBEE0">
                   <wp:extent cx="3090545" cy="1029970"/>
                   <wp:effectExtent l="0" t="0" r="0" b="0"/>
-                  <wp:docPr id="5" name="Picture 5"/>
+                  <wp:docPr id="4" name="Picture 4"/>
                   <wp:cNvGraphicFramePr>
                     <a:graphicFrameLocks xmlns:a="http://schemas.openxmlformats.org/drawingml/2006/main" noChangeAspect="1"/>
                   </wp:cNvGraphicFramePr>
@@ -8318,7 +8879,7 @@
                     <a:graphicData uri="http://schemas.openxmlformats.org/drawingml/2006/picture">
                       <pic:pic xmlns:pic="http://schemas.openxmlformats.org/drawingml/2006/picture">
                         <pic:nvPicPr>
-                          <pic:cNvPr id="0" name="158-235_one-step_predictions.png"/>
+                          <pic:cNvPr id="0" name="80-157_one-step_predictions.png"/>
                           <pic:cNvPicPr/>
                         </pic:nvPicPr>
                         <pic:blipFill>
@@ -8351,6 +8912,66 @@
           </w:p>
         </w:tc>
       </w:tr>
+      <w:tr>
+        <w:tc>
+          <w:tcPr>
+            <w:tcW w:w="5083" w:type="dxa"/>
+          </w:tcPr>
+          <w:p>
+            <w:pPr>
+              <w:pStyle w:val="Textbody"/>
+              <w:ind w:firstLine="0"/>
+            </w:pPr>
+            <w:r>
+              <w:rPr>
+                <w:noProof/>
+                <w:lang w:eastAsia="en-US"/>
+              </w:rPr>
+              <w:drawing>
+                <wp:inline distT="0" distB="0" distL="0" distR="0" wp14:anchorId="78766E24" wp14:editId="726C41F4">
+                  <wp:extent cx="3090545" cy="1029970"/>
+                  <wp:effectExtent l="0" t="0" r="0" b="0"/>
+                  <wp:docPr id="5" name="Picture 5"/>
+                  <wp:cNvGraphicFramePr>
+                    <a:graphicFrameLocks xmlns:a="http://schemas.openxmlformats.org/drawingml/2006/main" noChangeAspect="1"/>
+                  </wp:cNvGraphicFramePr>
+                  <a:graphic xmlns:a="http://schemas.openxmlformats.org/drawingml/2006/main">
+                    <a:graphicData uri="http://schemas.openxmlformats.org/drawingml/2006/picture">
+                      <pic:pic xmlns:pic="http://schemas.openxmlformats.org/drawingml/2006/picture">
+                        <pic:nvPicPr>
+                          <pic:cNvPr id="0" name="158-235_one-step_predictions.png"/>
+                          <pic:cNvPicPr/>
+                        </pic:nvPicPr>
+                        <pic:blipFill>
+                          <a:blip r:embed="rId18" cstate="print">
+                            <a:extLst>
+                              <a:ext uri="{28A0092B-C50C-407E-A947-70E740481C1C}">
+                                <a14:useLocalDpi xmlns:a14="http://schemas.microsoft.com/office/drawing/2010/main" val="0"/>
+                              </a:ext>
+                            </a:extLst>
+                          </a:blip>
+                          <a:stretch>
+                            <a:fillRect/>
+                          </a:stretch>
+                        </pic:blipFill>
+                        <pic:spPr>
+                          <a:xfrm>
+                            <a:off x="0" y="0"/>
+                            <a:ext cx="3090545" cy="1029970"/>
+                          </a:xfrm>
+                          <a:prstGeom prst="rect">
+                            <a:avLst/>
+                          </a:prstGeom>
+                        </pic:spPr>
+                      </pic:pic>
+                    </a:graphicData>
+                  </a:graphic>
+                </wp:inline>
+              </w:drawing>
+            </w:r>
+          </w:p>
+        </w:tc>
+      </w:tr>
     </w:tbl>
     <w:p>
       <w:pPr>
@@ -8372,8 +8993,19 @@
       <w:pPr>
         <w:pStyle w:val="Heading5"/>
       </w:pPr>
+      <w:commentRangeStart w:id="90"/>
       <w:r>
         <w:t>Acknowledgment</w:t>
+      </w:r>
+      <w:commentRangeEnd w:id="90"/>
+      <w:r>
+        <w:rPr>
+          <w:rStyle w:val="CommentReference"/>
+          <w:rFonts w:ascii="Liberation Serif" w:eastAsia="Droid Sans Fallback" w:hAnsi="Liberation Serif" w:cs="Mangal"/>
+          <w:smallCaps w:val="0"/>
+          <w:lang w:eastAsia="zh-CN" w:bidi="hi-IN"/>
+        </w:rPr>
+        <w:commentReference w:id="90"/>
       </w:r>
     </w:p>
     <w:p>
@@ -8556,6 +9188,61 @@
     </w:sectPr>
   </w:body>
 </w:document>
+</file>
+
+<file path=word/comments.xml><?xml version="1.0" encoding="utf-8"?>
+<w:comments xmlns:wpc="http://schemas.microsoft.com/office/word/2010/wordprocessingCanvas" xmlns:mc="http://schemas.openxmlformats.org/markup-compatibility/2006" xmlns:o="urn:schemas-microsoft-com:office:office" xmlns:r="http://schemas.openxmlformats.org/officeDocument/2006/relationships" xmlns:m="http://schemas.openxmlformats.org/officeDocument/2006/math" xmlns:v="urn:schemas-microsoft-com:vml" xmlns:wp14="http://schemas.microsoft.com/office/word/2010/wordprocessingDrawing" xmlns:wp="http://schemas.openxmlformats.org/drawingml/2006/wordprocessingDrawing" xmlns:w10="urn:schemas-microsoft-com:office:word" xmlns:w="http://schemas.openxmlformats.org/wordprocessingml/2006/main" xmlns:w14="http://schemas.microsoft.com/office/word/2010/wordml" xmlns:wpg="http://schemas.microsoft.com/office/word/2010/wordprocessingGroup" xmlns:wpi="http://schemas.microsoft.com/office/word/2010/wordprocessingInk" xmlns:wne="http://schemas.microsoft.com/office/word/2006/wordml" xmlns:wps="http://schemas.microsoft.com/office/word/2010/wordprocessingShape" mc:Ignorable="w14 wp14">
+  <w:comment w:id="25" w:author="Anvik, John" w:date="2015-03-12T18:03:00Z" w:initials="AJ">
+    <w:p>
+      <w:pPr>
+        <w:pStyle w:val="CommentText"/>
+      </w:pPr>
+      <w:r>
+        <w:rPr>
+          <w:rStyle w:val="CommentReference"/>
+        </w:rPr>
+        <w:annotationRef/>
+      </w:r>
+      <w:r>
+        <w:t>Perhaps we focus on just the next release, and talk about in Future Work how this model can be used for other releases in the future.</w:t>
+      </w:r>
+    </w:p>
+  </w:comment>
+  <w:comment w:id="88" w:author="Anvik, John" w:date="2015-03-12T18:03:00Z" w:initials="AJ">
+    <w:p>
+      <w:pPr>
+        <w:pStyle w:val="CommentText"/>
+      </w:pPr>
+      <w:r>
+        <w:rPr>
+          <w:rStyle w:val="CommentReference"/>
+        </w:rPr>
+        <w:annotationRef/>
+      </w:r>
+      <w:r>
+        <w:t>Not just how many, but also the size or effort these will take.</w:t>
+      </w:r>
+      <w:bookmarkStart w:id="89" w:name="_GoBack"/>
+      <w:bookmarkEnd w:id="89"/>
+    </w:p>
+  </w:comment>
+  <w:comment w:id="90" w:author="Anvik, John" w:date="2015-03-12T18:03:00Z" w:initials="AJ">
+    <w:p>
+      <w:pPr>
+        <w:pStyle w:val="CommentText"/>
+      </w:pPr>
+      <w:r>
+        <w:rPr>
+          <w:rStyle w:val="CommentReference"/>
+        </w:rPr>
+        <w:annotationRef/>
+      </w:r>
+      <w:r>
+        <w:t>Should probably acknowledge Drs. Cheuh and Temple</w:t>
+      </w:r>
+    </w:p>
+  </w:comment>
+</w:comments>
 </file>
 
 <file path=word/endnotes.xml><?xml version="1.0" encoding="utf-8"?>
@@ -11005,7 +11692,6 @@
     <w:uiPriority w:val="59"/>
     <w:rsid w:val="00A117A6"/>
     <w:tblPr>
-      <w:tblInd w:w="0" w:type="dxa"/>
       <w:tblBorders>
         <w:top w:val="single" w:sz="4" w:space="0" w:color="auto"/>
         <w:left w:val="single" w:sz="4" w:space="0" w:color="auto"/>
@@ -11014,12 +11700,6 @@
         <w:insideH w:val="single" w:sz="4" w:space="0" w:color="auto"/>
         <w:insideV w:val="single" w:sz="4" w:space="0" w:color="auto"/>
       </w:tblBorders>
-      <w:tblCellMar>
-        <w:top w:w="0" w:type="dxa"/>
-        <w:left w:w="108" w:type="dxa"/>
-        <w:bottom w:w="0" w:type="dxa"/>
-        <w:right w:w="108" w:type="dxa"/>
-      </w:tblCellMar>
     </w:tblPr>
   </w:style>
   <w:style w:type="character" w:styleId="PlaceholderText">
@@ -11030,6 +11710,23 @@
     <w:rsid w:val="007F0D2F"/>
     <w:rPr>
       <w:color w:val="808080"/>
+    </w:rPr>
+  </w:style>
+  <w:style w:type="paragraph" w:styleId="Revision">
+    <w:name w:val="Revision"/>
+    <w:hidden/>
+    <w:uiPriority w:val="99"/>
+    <w:semiHidden/>
+    <w:rsid w:val="00764932"/>
+    <w:pPr>
+      <w:widowControl/>
+      <w:suppressAutoHyphens w:val="0"/>
+      <w:autoSpaceDN/>
+      <w:textAlignment w:val="auto"/>
+    </w:pPr>
+    <w:rPr>
+      <w:rFonts w:cs="Mangal"/>
+      <w:szCs w:val="21"/>
     </w:rPr>
   </w:style>
 </w:styles>
@@ -12242,7 +12939,6 @@
     <w:uiPriority w:val="59"/>
     <w:rsid w:val="00A117A6"/>
     <w:tblPr>
-      <w:tblInd w:w="0" w:type="dxa"/>
       <w:tblBorders>
         <w:top w:val="single" w:sz="4" w:space="0" w:color="auto"/>
         <w:left w:val="single" w:sz="4" w:space="0" w:color="auto"/>
@@ -12251,12 +12947,6 @@
         <w:insideH w:val="single" w:sz="4" w:space="0" w:color="auto"/>
         <w:insideV w:val="single" w:sz="4" w:space="0" w:color="auto"/>
       </w:tblBorders>
-      <w:tblCellMar>
-        <w:top w:w="0" w:type="dxa"/>
-        <w:left w:w="108" w:type="dxa"/>
-        <w:bottom w:w="0" w:type="dxa"/>
-        <w:right w:w="108" w:type="dxa"/>
-      </w:tblCellMar>
     </w:tblPr>
   </w:style>
   <w:style w:type="character" w:styleId="PlaceholderText">
@@ -12267,6 +12957,23 @@
     <w:rsid w:val="007F0D2F"/>
     <w:rPr>
       <w:color w:val="808080"/>
+    </w:rPr>
+  </w:style>
+  <w:style w:type="paragraph" w:styleId="Revision">
+    <w:name w:val="Revision"/>
+    <w:hidden/>
+    <w:uiPriority w:val="99"/>
+    <w:semiHidden/>
+    <w:rsid w:val="00764932"/>
+    <w:pPr>
+      <w:widowControl/>
+      <w:suppressAutoHyphens w:val="0"/>
+      <w:autoSpaceDN/>
+      <w:textAlignment w:val="auto"/>
+    </w:pPr>
+    <w:rPr>
+      <w:rFonts w:cs="Mangal"/>
+      <w:szCs w:val="21"/>
     </w:rPr>
   </w:style>
 </w:styles>
@@ -12562,7 +13269,7 @@
 </file>
 
 <file path=customXml/itemProps1.xml><?xml version="1.0" encoding="utf-8"?>
-<ds:datastoreItem xmlns:ds="http://schemas.openxmlformats.org/officeDocument/2006/customXml" ds:itemID="{C19FE4E9-CF16-4F20-9F49-577F0ECE4BC6}">
+<ds:datastoreItem xmlns:ds="http://schemas.openxmlformats.org/officeDocument/2006/customXml" ds:itemID="{D82C9B8E-AC75-4082-989D-2F8736099EDD}">
   <ds:schemaRefs>
     <ds:schemaRef ds:uri="http://schemas.openxmlformats.org/officeDocument/2006/bibliography"/>
   </ds:schemaRefs>

</xml_diff>

<commit_message>
Update diagram to only show explanatory model
</commit_message>
<xml_diff>
--- a/doc/SEKE-paper.docx
+++ b/doc/SEKE-paper.docx
@@ -541,10 +541,7 @@
       </w:del>
       <w:ins w:id="12" w:author="Anvik, John" w:date="2015-03-14T10:12:00Z">
         <w:r>
-          <w:t>for</w:t>
-        </w:r>
-        <w:r>
-          <w:t xml:space="preserve"> </w:t>
+          <w:t xml:space="preserve">for </w:t>
         </w:r>
       </w:ins>
       <w:r>
@@ -643,16 +640,7 @@
       </w:ins>
       <w:ins w:id="15" w:author="Anvik, John" w:date="2015-03-14T10:12:00Z">
         <w:r>
-          <w:t xml:space="preserve">ost previous approaches to defect </w:t>
-        </w:r>
-        <w:r>
-          <w:t xml:space="preserve">prediction </w:t>
-        </w:r>
-        <w:r>
-          <w:t xml:space="preserve">focus on </w:t>
-        </w:r>
-        <w:r>
-          <w:t xml:space="preserve">either </w:t>
+          <w:t xml:space="preserve">ost previous approaches to defect prediction focus on either </w:t>
         </w:r>
         <w:r>
           <w:t>code analysis [</w:t>
@@ -727,10 +715,7 @@
       </w:ins>
       <w:ins w:id="23" w:author="Anvik, John" w:date="2015-03-14T10:13:00Z">
         <w:r>
-          <w:t>uld also</w:t>
-        </w:r>
-        <w:r>
-          <w:t xml:space="preserve"> </w:t>
+          <w:t xml:space="preserve">uld also </w:t>
         </w:r>
       </w:ins>
       <w:r>
@@ -864,26 +849,46 @@
       <w:r>
         <w:t xml:space="preserve">This paper proceeds as follows. First, further motivation for the use of a time-series model is presented in Section </w:t>
       </w:r>
-      <w:fldSimple w:instr=" REF _Ref414001223 \r ">
-        <w:r>
-          <w:t>II</w:t>
-        </w:r>
-      </w:fldSimple>
+      <w:r>
+        <w:fldChar w:fldCharType="begin"/>
+      </w:r>
+      <w:r>
+        <w:instrText xml:space="preserve"> REF _Ref414001223 \r </w:instrText>
+      </w:r>
+      <w:r>
+        <w:fldChar w:fldCharType="separate"/>
+      </w:r>
+      <w:r>
+        <w:t>II</w:t>
+      </w:r>
+      <w:r>
+        <w:fldChar w:fldCharType="end"/>
+      </w:r>
       <w:r>
         <w:t xml:space="preserve">. Next, we present some background about time series modelling in Section </w:t>
       </w:r>
-      <w:fldSimple w:instr=" REF _Ref414001286 \r ">
-        <w:ins w:id="34" w:author="Anvik, John" w:date="2015-03-14T10:18:00Z">
-          <w:r>
-            <w:t>III</w:t>
-          </w:r>
-        </w:ins>
-        <w:del w:id="35" w:author="Anvik, John" w:date="2015-03-14T10:18:00Z">
-          <w:r>
-            <w:delText>IV</w:delText>
-          </w:r>
-        </w:del>
-      </w:fldSimple>
+      <w:r>
+        <w:fldChar w:fldCharType="begin"/>
+      </w:r>
+      <w:r>
+        <w:instrText xml:space="preserve"> REF _Ref414001286 \r </w:instrText>
+      </w:r>
+      <w:r>
+        <w:fldChar w:fldCharType="separate"/>
+      </w:r>
+      <w:ins w:id="34" w:author="Anvik, John" w:date="2015-03-14T10:18:00Z">
+        <w:r>
+          <w:t>III</w:t>
+        </w:r>
+      </w:ins>
+      <w:del w:id="35" w:author="Anvik, John" w:date="2015-03-14T10:18:00Z">
+        <w:r>
+          <w:delText>IV</w:delText>
+        </w:r>
+      </w:del>
+      <w:r>
+        <w:fldChar w:fldCharType="end"/>
+      </w:r>
       <w:r>
         <w:t>. Section</w:t>
       </w:r>
@@ -1034,6 +1039,7 @@
         <w:t xml:space="preserve">to data from the </w:t>
       </w:r>
       <w:commentRangeStart w:id="48"/>
+      <w:proofErr w:type="spellStart"/>
       <w:r>
         <w:rPr>
           <w:i/>
@@ -1041,6 +1047,7 @@
         <w:t>MongoDB</w:t>
       </w:r>
       <w:commentRangeEnd w:id="48"/>
+      <w:proofErr w:type="spellEnd"/>
       <w:r>
         <w:rPr>
           <w:rStyle w:val="CommentReference"/>
@@ -1116,10 +1123,7 @@
       </w:del>
       <w:ins w:id="54" w:author="Anvik, John" w:date="2015-03-14T10:20:00Z">
         <w:r>
-          <w:t>t</w:t>
-        </w:r>
-        <w:r>
-          <w:t xml:space="preserve">he </w:t>
+          <w:t xml:space="preserve">the </w:t>
         </w:r>
       </w:ins>
       <w:r>
@@ -1133,18 +1137,28 @@
       <w:r>
         <w:t xml:space="preserve">concludes in Section </w:t>
       </w:r>
-      <w:fldSimple w:instr=" REF _Ref414001612 \r ">
-        <w:ins w:id="56" w:author="Anvik, John" w:date="2015-03-14T10:19:00Z">
-          <w:r>
-            <w:t>VII</w:t>
-          </w:r>
-        </w:ins>
-        <w:del w:id="57" w:author="Anvik, John" w:date="2015-03-14T10:19:00Z">
-          <w:r>
-            <w:delText>VIII</w:delText>
-          </w:r>
-        </w:del>
-      </w:fldSimple>
+      <w:r>
+        <w:fldChar w:fldCharType="begin"/>
+      </w:r>
+      <w:r>
+        <w:instrText xml:space="preserve"> REF _Ref414001612 \r </w:instrText>
+      </w:r>
+      <w:r>
+        <w:fldChar w:fldCharType="separate"/>
+      </w:r>
+      <w:ins w:id="56" w:author="Anvik, John" w:date="2015-03-14T10:19:00Z">
+        <w:r>
+          <w:t>VII</w:t>
+        </w:r>
+      </w:ins>
+      <w:del w:id="57" w:author="Anvik, John" w:date="2015-03-14T10:19:00Z">
+        <w:r>
+          <w:delText>VIII</w:delText>
+        </w:r>
+      </w:del>
+      <w:r>
+        <w:fldChar w:fldCharType="end"/>
+      </w:r>
       <w:r>
         <w:t>.</w:t>
       </w:r>
@@ -1416,221 +1430,216 @@
         <w:rPr>
           <w:del w:id="104" w:author="Anvik, John" w:date="2015-03-14T11:34:00Z"/>
         </w:rPr>
-        <w:pPrChange w:id="105" w:author="Anvik, John" w:date="2015-03-14T12:16:00Z">
+      </w:pPr>
+      <w:ins w:id="105" w:author="Anvik, John" w:date="2015-03-14T11:20:00Z">
+        <w:r>
+          <w:lastRenderedPageBreak/>
+          <w:t xml:space="preserve">The alternative is to have a </w:t>
+        </w:r>
+      </w:ins>
+      <w:ins w:id="106" w:author="Anvik, John" w:date="2015-03-14T11:26:00Z">
+        <w:r>
+          <w:t>model-based</w:t>
+        </w:r>
+      </w:ins>
+      <w:ins w:id="107" w:author="Anvik, John" w:date="2015-03-14T11:20:00Z">
+        <w:r>
+          <w:t xml:space="preserve"> approach where</w:t>
+        </w:r>
+      </w:ins>
+      <w:ins w:id="108" w:author="Anvik, John" w:date="2015-03-14T12:16:00Z">
+        <w:r>
+          <w:t xml:space="preserve"> </w:t>
+        </w:r>
+      </w:ins>
+      <w:del w:id="109" w:author="Anvik, John" w:date="2015-03-14T11:32:00Z">
+        <w:r>
+          <w:delText xml:space="preserve">If </w:delText>
+        </w:r>
+        <w:r>
+          <w:delText>software release</w:delText>
+        </w:r>
+        <w:r>
+          <w:delText xml:space="preserve">s </w:delText>
+        </w:r>
+        <w:r>
+          <w:delText xml:space="preserve">for a project </w:delText>
+        </w:r>
+        <w:r>
+          <w:delText xml:space="preserve">are planned in a </w:delText>
+        </w:r>
+        <w:r>
+          <w:delText xml:space="preserve">manner </w:delText>
+        </w:r>
+        <w:r>
+          <w:delText xml:space="preserve">consistent with previous releases, </w:delText>
+        </w:r>
+        <w:r>
+          <w:delText xml:space="preserve">it is reasonable to </w:delText>
+        </w:r>
+      </w:del>
+      <w:del w:id="110" w:author="Anvik, John" w:date="2015-03-14T12:15:00Z">
+        <w:r>
+          <w:delText xml:space="preserve">construct a statistical predictive model </w:delText>
+        </w:r>
+        <w:r>
+          <w:delText xml:space="preserve">of defects </w:delText>
+        </w:r>
+        <w:r>
+          <w:delText xml:space="preserve">that </w:delText>
+        </w:r>
+        <w:r>
+          <w:delText xml:space="preserve">is </w:delText>
+        </w:r>
+        <w:r>
+          <w:delText>depend</w:delText>
+        </w:r>
+        <w:r>
+          <w:delText>ent</w:delText>
+        </w:r>
+        <w:r>
+          <w:delText xml:space="preserve"> only on </w:delText>
+        </w:r>
+        <w:r>
+          <w:delText xml:space="preserve">the occurrence of </w:delText>
+        </w:r>
+        <w:r>
+          <w:delText>previous defects</w:delText>
+        </w:r>
+      </w:del>
+      <w:del w:id="111" w:author="Anvik, John" w:date="2015-03-14T11:34:00Z">
+        <w:r>
+          <w:delText xml:space="preserve"> within the project</w:delText>
+        </w:r>
+      </w:del>
+      <w:del w:id="112" w:author="Anvik, John" w:date="2015-03-14T12:15:00Z">
+        <w:r>
+          <w:delText>.</w:delText>
+        </w:r>
+      </w:del>
+      <w:del w:id="113" w:author="Anvik, John" w:date="2015-03-14T11:34:00Z">
+        <w:r>
+          <w:delText xml:space="preserve"> After all, </w:delText>
+        </w:r>
+      </w:del>
+      <w:del w:id="114" w:author="Anvik, John" w:date="2015-03-14T11:33:00Z">
+        <w:r>
+          <w:delText xml:space="preserve">planned features and improvements </w:delText>
+        </w:r>
+        <w:r>
+          <w:delText>are likely to</w:delText>
+        </w:r>
+        <w:r>
+          <w:delText xml:space="preserve"> be selected in </w:delText>
+        </w:r>
+        <w:r>
+          <w:delText xml:space="preserve">a </w:delText>
+        </w:r>
+        <w:r>
+          <w:delText xml:space="preserve">manner </w:delText>
+        </w:r>
+        <w:r>
+          <w:delText xml:space="preserve">similar to that used </w:delText>
+        </w:r>
+        <w:r>
+          <w:delText>for previous releases</w:delText>
+        </w:r>
+      </w:del>
+      <w:del w:id="115" w:author="Anvik, John" w:date="2015-03-14T10:22:00Z">
+        <w:r>
+          <w:delText xml:space="preserve">, so it should be </w:delText>
+        </w:r>
+      </w:del>
+      <w:del w:id="116" w:author="Anvik, John" w:date="2015-03-14T11:34:00Z">
+        <w:r>
+          <w:delText>safe to assume</w:delText>
+        </w:r>
+        <w:r>
+          <w:delText xml:space="preserve"> that defect occurrences in the next release will occur in like manner </w:delText>
+        </w:r>
+      </w:del>
+      <w:del w:id="117" w:author="Anvik, John" w:date="2015-03-14T10:21:00Z">
+        <w:r>
+          <w:delText>as in</w:delText>
+        </w:r>
+      </w:del>
+      <w:del w:id="118" w:author="Anvik, John" w:date="2015-03-14T11:34:00Z">
+        <w:r>
+          <w:delText xml:space="preserve"> previous releases</w:delText>
+        </w:r>
+        <w:r>
+          <w:delText>.</w:delText>
+        </w:r>
+      </w:del>
+    </w:p>
+    <w:p>
+      <w:pPr>
+        <w:pStyle w:val="Textbody"/>
+        <w:ind w:firstLine="0"/>
+        <w:rPr>
+          <w:color w:val="000000"/>
+        </w:rPr>
+        <w:pPrChange w:id="119" w:author="Anvik, John" w:date="2015-03-14T12:17:00Z">
           <w:pPr>
             <w:pStyle w:val="Textbody"/>
           </w:pPr>
         </w:pPrChange>
       </w:pPr>
-      <w:ins w:id="106" w:author="Anvik, John" w:date="2015-03-14T11:20:00Z">
-        <w:r>
-          <w:lastRenderedPageBreak/>
-          <w:t xml:space="preserve">The alternative is to have a </w:t>
-        </w:r>
-      </w:ins>
-      <w:ins w:id="107" w:author="Anvik, John" w:date="2015-03-14T11:26:00Z">
-        <w:r>
-          <w:t>model-based</w:t>
-        </w:r>
-      </w:ins>
-      <w:ins w:id="108" w:author="Anvik, John" w:date="2015-03-14T11:20:00Z">
-        <w:r>
-          <w:t xml:space="preserve"> approach where</w:t>
-        </w:r>
-      </w:ins>
-      <w:ins w:id="109" w:author="Anvik, John" w:date="2015-03-14T12:16:00Z">
-        <w:r>
-          <w:t xml:space="preserve"> </w:t>
-        </w:r>
-      </w:ins>
-      <w:del w:id="110" w:author="Anvik, John" w:date="2015-03-14T11:32:00Z">
-        <w:r>
-          <w:delText xml:space="preserve">If </w:delText>
-        </w:r>
-        <w:r>
-          <w:delText>software release</w:delText>
-        </w:r>
-        <w:r>
-          <w:delText xml:space="preserve">s </w:delText>
-        </w:r>
-        <w:r>
-          <w:delText xml:space="preserve">for a project </w:delText>
-        </w:r>
-        <w:r>
-          <w:delText xml:space="preserve">are planned in a </w:delText>
-        </w:r>
-        <w:r>
-          <w:delText xml:space="preserve">manner </w:delText>
-        </w:r>
-        <w:r>
-          <w:delText xml:space="preserve">consistent with previous releases, </w:delText>
-        </w:r>
-        <w:r>
-          <w:delText xml:space="preserve">it is reasonable to </w:delText>
+      <w:del w:id="120" w:author="Anvik, John" w:date="2015-03-14T11:42:00Z">
+        <w:r>
+          <w:delText>T</w:delText>
+        </w:r>
+        <w:r>
+          <w:delText xml:space="preserve">his assumption </w:delText>
+        </w:r>
+        <w:r>
+          <w:delText>is logical</w:delText>
+        </w:r>
+        <w:r>
+          <w:delText xml:space="preserve"> </w:delText>
         </w:r>
       </w:del>
-      <w:del w:id="111" w:author="Anvik, John" w:date="2015-03-14T12:15:00Z">
-        <w:r>
-          <w:delText xml:space="preserve">construct a statistical predictive model </w:delText>
-        </w:r>
-        <w:r>
-          <w:delText xml:space="preserve">of defects </w:delText>
-        </w:r>
-        <w:r>
-          <w:delText xml:space="preserve">that </w:delText>
-        </w:r>
-        <w:r>
-          <w:delText xml:space="preserve">is </w:delText>
-        </w:r>
-        <w:r>
-          <w:delText>depend</w:delText>
-        </w:r>
-        <w:r>
-          <w:delText>ent</w:delText>
-        </w:r>
-        <w:r>
-          <w:delText xml:space="preserve"> only on </w:delText>
-        </w:r>
-        <w:r>
-          <w:delText xml:space="preserve">the occurrence of </w:delText>
-        </w:r>
-        <w:r>
-          <w:delText>previous defects</w:delText>
+      <w:del w:id="121" w:author="Anvik, John" w:date="2015-03-14T10:28:00Z">
+        <w:r>
+          <w:delText>under normal planning conditions</w:delText>
+        </w:r>
+        <w:r>
+          <w:delText xml:space="preserve"> </w:delText>
         </w:r>
       </w:del>
-      <w:del w:id="112" w:author="Anvik, John" w:date="2015-03-14T11:34:00Z">
-        <w:r>
-          <w:delText xml:space="preserve"> within the project</w:delText>
-        </w:r>
-      </w:del>
-      <w:del w:id="113" w:author="Anvik, John" w:date="2015-03-14T12:15:00Z">
-        <w:r>
-          <w:delText>.</w:delText>
-        </w:r>
-      </w:del>
-      <w:del w:id="114" w:author="Anvik, John" w:date="2015-03-14T11:34:00Z">
-        <w:r>
-          <w:delText xml:space="preserve"> After all, </w:delText>
-        </w:r>
-      </w:del>
-      <w:del w:id="115" w:author="Anvik, John" w:date="2015-03-14T11:33:00Z">
-        <w:r>
-          <w:delText xml:space="preserve">planned features and improvements </w:delText>
-        </w:r>
-        <w:r>
-          <w:delText>are likely to</w:delText>
-        </w:r>
-        <w:r>
-          <w:delText xml:space="preserve"> be selected in </w:delText>
-        </w:r>
-        <w:r>
-          <w:delText xml:space="preserve">a </w:delText>
-        </w:r>
-        <w:r>
-          <w:delText xml:space="preserve">manner </w:delText>
-        </w:r>
-        <w:r>
-          <w:delText xml:space="preserve">similar to that used </w:delText>
-        </w:r>
-        <w:r>
-          <w:delText>for previous releases</w:delText>
-        </w:r>
-      </w:del>
-      <w:del w:id="116" w:author="Anvik, John" w:date="2015-03-14T10:22:00Z">
-        <w:r>
-          <w:delText xml:space="preserve">, so it should be </w:delText>
-        </w:r>
-      </w:del>
-      <w:del w:id="117" w:author="Anvik, John" w:date="2015-03-14T11:34:00Z">
-        <w:r>
-          <w:delText>safe to assume</w:delText>
-        </w:r>
-        <w:r>
-          <w:delText xml:space="preserve"> that defect occurrences in the next release will occur in like manner </w:delText>
-        </w:r>
-      </w:del>
-      <w:del w:id="118" w:author="Anvik, John" w:date="2015-03-14T10:21:00Z">
-        <w:r>
-          <w:delText>as in</w:delText>
-        </w:r>
-      </w:del>
-      <w:del w:id="119" w:author="Anvik, John" w:date="2015-03-14T11:34:00Z">
-        <w:r>
-          <w:delText xml:space="preserve"> previous releases</w:delText>
-        </w:r>
-        <w:r>
-          <w:delText>.</w:delText>
-        </w:r>
-      </w:del>
-    </w:p>
-    <w:p>
-      <w:pPr>
-        <w:pStyle w:val="Textbody"/>
-        <w:ind w:firstLine="0"/>
-        <w:rPr>
-          <w:color w:val="000000"/>
-        </w:rPr>
-        <w:pPrChange w:id="120" w:author="Anvik, John" w:date="2015-03-14T12:17:00Z">
-          <w:pPr>
-            <w:pStyle w:val="Textbody"/>
-          </w:pPr>
-        </w:pPrChange>
-      </w:pPr>
-      <w:del w:id="121" w:author="Anvik, John" w:date="2015-03-14T11:42:00Z">
-        <w:r>
-          <w:delText>T</w:delText>
-        </w:r>
-        <w:r>
-          <w:delText xml:space="preserve">his assumption </w:delText>
-        </w:r>
-        <w:r>
-          <w:delText>is logical</w:delText>
+      <w:del w:id="122" w:author="Anvik, John" w:date="2015-03-14T11:42:00Z">
+        <w:r>
+          <w:delText xml:space="preserve">where planners </w:delText>
+        </w:r>
+        <w:r>
+          <w:delText xml:space="preserve">rely </w:delText>
+        </w:r>
+        <w:r>
+          <w:delText xml:space="preserve">on </w:delText>
+        </w:r>
+        <w:r>
+          <w:delText xml:space="preserve">their </w:delText>
+        </w:r>
+        <w:r>
+          <w:delText xml:space="preserve">experience and </w:delText>
+        </w:r>
+        <w:commentRangeStart w:id="123"/>
+        <w:r>
+          <w:delText xml:space="preserve">established </w:delText>
+        </w:r>
+        <w:r>
+          <w:delText xml:space="preserve">project </w:delText>
+        </w:r>
+        <w:r>
+          <w:delText>convention</w:delText>
+        </w:r>
+        <w:r>
+          <w:delText>s</w:delText>
         </w:r>
         <w:r>
           <w:delText xml:space="preserve"> </w:delText>
         </w:r>
-      </w:del>
-      <w:del w:id="122" w:author="Anvik, John" w:date="2015-03-14T10:28:00Z">
-        <w:r>
-          <w:delText>under normal planning conditions</w:delText>
-        </w:r>
-        <w:r>
-          <w:delText xml:space="preserve"> </w:delText>
-        </w:r>
-      </w:del>
-      <w:del w:id="123" w:author="Anvik, John" w:date="2015-03-14T11:42:00Z">
-        <w:r>
-          <w:delText xml:space="preserve">where planners </w:delText>
-        </w:r>
-        <w:r>
-          <w:delText xml:space="preserve">rely </w:delText>
-        </w:r>
-        <w:r>
-          <w:delText xml:space="preserve">on </w:delText>
-        </w:r>
-        <w:r>
-          <w:delText xml:space="preserve">their </w:delText>
-        </w:r>
-        <w:r>
-          <w:delText xml:space="preserve">experience and </w:delText>
-        </w:r>
-        <w:commentRangeStart w:id="124"/>
-        <w:r>
-          <w:delText xml:space="preserve">established </w:delText>
-        </w:r>
-        <w:r>
-          <w:delText xml:space="preserve">project </w:delText>
-        </w:r>
-        <w:r>
-          <w:delText>convention</w:delText>
-        </w:r>
-        <w:r>
-          <w:delText>s</w:delText>
-        </w:r>
-        <w:r>
-          <w:delText xml:space="preserve"> </w:delText>
-        </w:r>
-        <w:commentRangeEnd w:id="124"/>
+        <w:commentRangeEnd w:id="123"/>
         <w:r>
           <w:rPr>
             <w:rStyle w:val="CommentReference"/>
@@ -1638,7 +1647,7 @@
             <w:spacing w:val="0"/>
             <w:lang w:bidi="hi-IN"/>
           </w:rPr>
-          <w:commentReference w:id="124"/>
+          <w:commentReference w:id="123"/>
         </w:r>
         <w:r>
           <w:delText xml:space="preserve">to </w:delText>
@@ -1647,32 +1656,32 @@
           <w:delText xml:space="preserve">arrive at </w:delText>
         </w:r>
       </w:del>
-      <w:del w:id="125" w:author="Anvik, John" w:date="2015-03-14T10:29:00Z">
+      <w:del w:id="124" w:author="Anvik, John" w:date="2015-03-14T10:29:00Z">
         <w:r>
           <w:delText xml:space="preserve">a satisfactory </w:delText>
         </w:r>
       </w:del>
-      <w:del w:id="126" w:author="Anvik, John" w:date="2015-03-14T11:42:00Z">
+      <w:del w:id="125" w:author="Anvik, John" w:date="2015-03-14T11:42:00Z">
         <w:r>
           <w:delText xml:space="preserve">set of </w:delText>
         </w:r>
       </w:del>
-      <w:del w:id="127" w:author="Anvik, John" w:date="2015-03-14T10:29:00Z">
+      <w:del w:id="126" w:author="Anvik, John" w:date="2015-03-14T10:29:00Z">
         <w:r>
           <w:delText xml:space="preserve">requirements </w:delText>
         </w:r>
       </w:del>
-      <w:del w:id="128" w:author="Anvik, John" w:date="2015-03-14T11:42:00Z">
+      <w:del w:id="127" w:author="Anvik, John" w:date="2015-03-14T11:42:00Z">
         <w:r>
           <w:delText xml:space="preserve">for </w:delText>
         </w:r>
       </w:del>
-      <w:del w:id="129" w:author="Anvik, John" w:date="2015-03-14T10:30:00Z">
+      <w:del w:id="128" w:author="Anvik, John" w:date="2015-03-14T10:30:00Z">
         <w:r>
           <w:delText>an upcoming</w:delText>
         </w:r>
       </w:del>
-      <w:del w:id="130" w:author="Anvik, John" w:date="2015-03-14T11:42:00Z">
+      <w:del w:id="129" w:author="Anvik, John" w:date="2015-03-14T11:42:00Z">
         <w:r>
           <w:delText xml:space="preserve"> release</w:delText>
         </w:r>
@@ -1686,7 +1695,7 @@
           <w:delText>i</w:delText>
         </w:r>
       </w:del>
-      <w:del w:id="131" w:author="Anvik, John" w:date="2015-03-14T12:15:00Z">
+      <w:del w:id="130" w:author="Anvik, John" w:date="2015-03-14T12:15:00Z">
         <w:r>
           <w:delText>f release planners</w:delText>
         </w:r>
@@ -1694,27 +1703,27 @@
           <w:delText xml:space="preserve"> </w:delText>
         </w:r>
       </w:del>
-      <w:del w:id="132" w:author="Anvik, John" w:date="2015-03-14T10:31:00Z">
+      <w:del w:id="131" w:author="Anvik, John" w:date="2015-03-14T10:31:00Z">
         <w:r>
           <w:delText xml:space="preserve">instead </w:delText>
         </w:r>
       </w:del>
-      <w:del w:id="133" w:author="Anvik, John" w:date="2015-03-14T12:15:00Z">
+      <w:del w:id="132" w:author="Anvik, John" w:date="2015-03-14T12:15:00Z">
         <w:r>
           <w:delText xml:space="preserve">opt to </w:delText>
         </w:r>
       </w:del>
-      <w:del w:id="134" w:author="Anvik, John" w:date="2015-03-14T10:31:00Z">
+      <w:del w:id="133" w:author="Anvik, John" w:date="2015-03-14T10:31:00Z">
         <w:r>
           <w:delText xml:space="preserve">employ a </w:delText>
         </w:r>
       </w:del>
-      <w:del w:id="135" w:author="Anvik, John" w:date="2015-03-14T10:30:00Z">
+      <w:del w:id="134" w:author="Anvik, John" w:date="2015-03-14T10:30:00Z">
         <w:r>
           <w:delText xml:space="preserve">heuristic or optimization </w:delText>
         </w:r>
       </w:del>
-      <w:del w:id="136" w:author="Anvik, John" w:date="2015-03-14T12:15:00Z">
+      <w:del w:id="135" w:author="Anvik, John" w:date="2015-03-14T12:15:00Z">
         <w:r>
           <w:delText>to make their decision</w:delText>
         </w:r>
@@ -1723,7 +1732,7 @@
         </w:r>
       </w:del>
       <w:proofErr w:type="gramStart"/>
-      <w:ins w:id="137" w:author="Anvik, John" w:date="2015-03-14T11:46:00Z">
+      <w:ins w:id="136" w:author="Anvik, John" w:date="2015-03-14T11:46:00Z">
         <w:r>
           <w:t>the</w:t>
         </w:r>
@@ -1732,22 +1741,22 @@
           <w:t xml:space="preserve"> model must take into account the differences in </w:t>
         </w:r>
       </w:ins>
-      <w:ins w:id="138" w:author="Anvik, John" w:date="2015-03-14T11:47:00Z">
+      <w:ins w:id="137" w:author="Anvik, John" w:date="2015-03-14T11:47:00Z">
         <w:r>
           <w:t>composition</w:t>
         </w:r>
       </w:ins>
-      <w:ins w:id="139" w:author="Anvik, John" w:date="2015-03-14T11:46:00Z">
+      <w:ins w:id="138" w:author="Anvik, John" w:date="2015-03-14T11:46:00Z">
         <w:r>
           <w:t xml:space="preserve"> of features and improvements between the release plans.</w:t>
         </w:r>
       </w:ins>
-      <w:ins w:id="140" w:author="Anvik, John" w:date="2015-03-14T11:44:00Z">
+      <w:ins w:id="139" w:author="Anvik, John" w:date="2015-03-14T11:44:00Z">
         <w:r>
           <w:t xml:space="preserve"> </w:t>
         </w:r>
       </w:ins>
-      <w:del w:id="141" w:author="Anvik, John" w:date="2015-03-14T12:17:00Z">
+      <w:del w:id="140" w:author="Anvik, John" w:date="2015-03-14T12:17:00Z">
         <w:r>
           <w:delText>t</w:delText>
         </w:r>
@@ -1785,7 +1794,7 @@
       <w:r>
         <w:t xml:space="preserve"> as the set of features and improvements would differ in each hypothetical scenario. </w:t>
       </w:r>
-      <w:del w:id="142" w:author="Anvik, John" w:date="2015-03-14T12:18:00Z">
+      <w:del w:id="141" w:author="Anvik, John" w:date="2015-03-14T12:18:00Z">
         <w:r>
           <w:delText xml:space="preserve">In other words, in order for release planners to be able to create ‘what-if’ release plan scenarios, the defect prediction needs to also consider the proposed features and improvements, not just the previous defects. </w:delText>
         </w:r>
@@ -1802,32 +1811,32 @@
       <w:r>
         <w:t>a model would assume some explanatory relationship</w:t>
       </w:r>
-      <w:ins w:id="143" w:author="Anvik, John" w:date="2015-03-14T12:18:00Z">
+      <w:ins w:id="142" w:author="Anvik, John" w:date="2015-03-14T12:18:00Z">
         <w:r>
           <w:t xml:space="preserve"> as shown in</w:t>
         </w:r>
       </w:ins>
+      <w:del w:id="143" w:author="Anvik, John" w:date="2015-03-14T12:18:00Z">
+        <w:r>
+          <w:delText>.</w:delText>
+        </w:r>
+      </w:del>
+      <w:r>
+        <w:t xml:space="preserve"> </w:t>
+      </w:r>
+      <w:r>
+        <w:rPr>
+          <w:color w:val="000000"/>
+        </w:rPr>
+        <w:t xml:space="preserve">Fig. </w:t>
+      </w:r>
+      <w:r>
+        <w:rPr>
+          <w:color w:val="000000"/>
+        </w:rPr>
+        <w:t>1</w:t>
+      </w:r>
       <w:del w:id="144" w:author="Anvik, John" w:date="2015-03-14T12:18:00Z">
-        <w:r>
-          <w:delText>.</w:delText>
-        </w:r>
-      </w:del>
-      <w:r>
-        <w:t xml:space="preserve"> </w:t>
-      </w:r>
-      <w:r>
-        <w:rPr>
-          <w:color w:val="000000"/>
-        </w:rPr>
-        <w:t xml:space="preserve">Fig. </w:t>
-      </w:r>
-      <w:r>
-        <w:rPr>
-          <w:color w:val="000000"/>
-        </w:rPr>
-        <w:t>1</w:t>
-      </w:r>
-      <w:del w:id="145" w:author="Anvik, John" w:date="2015-03-14T12:18:00Z">
         <w:r>
           <w:rPr>
             <w:color w:val="000000"/>
@@ -1853,7 +1862,7 @@
         <w:pStyle w:val="Textbody"/>
         <w:ind w:firstLine="0"/>
       </w:pPr>
-      <w:commentRangeStart w:id="146"/>
+      <w:commentRangeStart w:id="145"/>
       <w:r>
         <w:t>The use of such a model may give release planners a more accurate means for evaluating the additional development time needed to address bug fallout for a given hypothetical release plan. By improving the accuracy of defect prediction, the release planner can ensure</w:t>
       </w:r>
@@ -1875,7 +1884,7 @@
       <w:r>
         <w:t>revenue of the next release.</w:t>
       </w:r>
-      <w:commentRangeEnd w:id="146"/>
+      <w:commentRangeEnd w:id="145"/>
       <w:r>
         <w:rPr>
           <w:rStyle w:val="CommentReference"/>
@@ -1883,60 +1892,63 @@
           <w:spacing w:val="0"/>
           <w:lang w:bidi="hi-IN"/>
         </w:rPr>
-        <w:commentReference w:id="146"/>
-      </w:r>
-    </w:p>
-    <w:commentRangeStart w:id="147"/>
+        <w:commentReference w:id="145"/>
+      </w:r>
+    </w:p>
     <w:p>
       <w:pPr>
         <w:pStyle w:val="Textbody"/>
         <w:jc w:val="center"/>
       </w:pPr>
-      <w:r>
-        <w:object w:dxaOrig="3954" w:dyaOrig="2060">
-          <v:shapetype id="_x0000_t75" coordsize="21600,21600" o:spt="75" o:preferrelative="t" path="m@4@5l@4@11@9@11@9@5xe" filled="f" stroked="f">
-            <v:stroke joinstyle="miter"/>
-            <v:formulas>
-              <v:f eqn="if lineDrawn pixelLineWidth 0"/>
-              <v:f eqn="sum @0 1 0"/>
-              <v:f eqn="sum 0 0 @1"/>
-              <v:f eqn="prod @2 1 2"/>
-              <v:f eqn="prod @3 21600 pixelWidth"/>
-              <v:f eqn="prod @3 21600 pixelHeight"/>
-              <v:f eqn="sum @0 0 1"/>
-              <v:f eqn="prod @6 1 2"/>
-              <v:f eqn="prod @7 21600 pixelWidth"/>
-              <v:f eqn="sum @8 21600 0"/>
-              <v:f eqn="prod @7 21600 pixelHeight"/>
-              <v:f eqn="sum @10 21600 0"/>
-            </v:formulas>
-            <v:path o:extrusionok="f" gradientshapeok="t" o:connecttype="rect"/>
-            <o:lock v:ext="edit" aspectratio="t"/>
-          </v:shapetype>
-          <v:shape id="_x0000_i1025" type="#_x0000_t75" style="width:197.55pt;height:103.1pt" o:ole="">
-            <v:imagedata r:id="rId10" o:title=""/>
-          </v:shape>
-          <o:OLEObject Type="Embed" ProgID="Visio.Drawing.11" ShapeID="_x0000_i1025" DrawAspect="Content" ObjectID="_1487840950" r:id="rId11"/>
-        </w:object>
-      </w:r>
-      <w:commentRangeEnd w:id="147"/>
-      <w:r>
-        <w:rPr>
-          <w:rStyle w:val="CommentReference"/>
-          <w:rFonts w:ascii="Liberation Serif" w:eastAsia="Droid Sans Fallback" w:hAnsi="Liberation Serif" w:cs="Mangal"/>
-          <w:spacing w:val="0"/>
-          <w:lang w:bidi="hi-IN"/>
-        </w:rPr>
-        <w:commentReference w:id="147"/>
-      </w:r>
+      <w:ins w:id="146" w:author="James" w:date="2015-03-14T12:50:00Z">
+        <w:r>
+          <w:object w:dxaOrig="2919" w:dyaOrig="2043">
+            <v:shapetype id="_x0000_t75" coordsize="21600,21600" o:spt="75" o:preferrelative="t" path="m@4@5l@4@11@9@11@9@5xe" filled="f" stroked="f">
+              <v:stroke joinstyle="miter"/>
+              <v:formulas>
+                <v:f eqn="if lineDrawn pixelLineWidth 0"/>
+                <v:f eqn="sum @0 1 0"/>
+                <v:f eqn="sum 0 0 @1"/>
+                <v:f eqn="prod @2 1 2"/>
+                <v:f eqn="prod @3 21600 pixelWidth"/>
+                <v:f eqn="prod @3 21600 pixelHeight"/>
+                <v:f eqn="sum @0 0 1"/>
+                <v:f eqn="prod @6 1 2"/>
+                <v:f eqn="prod @7 21600 pixelWidth"/>
+                <v:f eqn="sum @8 21600 0"/>
+                <v:f eqn="prod @7 21600 pixelHeight"/>
+                <v:f eqn="sum @10 21600 0"/>
+              </v:formulas>
+              <v:path o:extrusionok="f" gradientshapeok="t" o:connecttype="rect"/>
+              <o:lock v:ext="edit" aspectratio="t"/>
+            </v:shapetype>
+            <v:shape id="_x0000_i1027" type="#_x0000_t75" style="width:145.75pt;height:101.95pt" o:ole="">
+              <v:imagedata r:id="rId10" o:title=""/>
+            </v:shape>
+            <o:OLEObject Type="Embed" ProgID="Visio.Drawing.11" ShapeID="_x0000_i1027" DrawAspect="Content" ObjectID="_1487842661" r:id="rId11"/>
+          </w:object>
+        </w:r>
+      </w:ins>
+      <w:bookmarkStart w:id="147" w:name="_GoBack"/>
+      <w:bookmarkEnd w:id="147"/>
+      <w:del w:id="148" w:author="James" w:date="2015-03-14T12:50:00Z">
+        <w:r>
+          <w:object w:dxaOrig="3954" w:dyaOrig="2060">
+            <v:shape id="_x0000_i1025" type="#_x0000_t75" style="width:197.55pt;height:103.1pt" o:ole="">
+              <v:imagedata r:id="rId12" o:title=""/>
+            </v:shape>
+            <o:OLEObject Type="Embed" ProgID="Visio.Drawing.11" ShapeID="_x0000_i1025" DrawAspect="Content" ObjectID="_1487842662" r:id="rId13"/>
+          </w:object>
+        </w:r>
+      </w:del>
     </w:p>
     <w:p>
       <w:pPr>
         <w:pStyle w:val="figurecaption"/>
         <w:rPr>
-          <w:ins w:id="148" w:author="Anvik, John" w:date="2015-03-14T12:19:00Z"/>
-        </w:rPr>
-        <w:pPrChange w:id="149" w:author="Anvik, John" w:date="2015-03-14T12:20:00Z">
+          <w:ins w:id="149" w:author="Anvik, John" w:date="2015-03-14T12:19:00Z"/>
+        </w:rPr>
+        <w:pPrChange w:id="150" w:author="Anvik, John" w:date="2015-03-14T12:20:00Z">
           <w:pPr>
             <w:pStyle w:val="Heading2"/>
             <w:numPr>
@@ -1958,10 +1970,10 @@
           <w:numId w:val="5"/>
         </w:numPr>
         <w:rPr>
-          <w:del w:id="150" w:author="Anvik, John" w:date="2015-03-14T12:20:00Z"/>
-        </w:rPr>
-      </w:pPr>
-      <w:del w:id="151" w:author="Anvik, John" w:date="2015-03-14T12:20:00Z">
+          <w:del w:id="151" w:author="Anvik, John" w:date="2015-03-14T12:20:00Z"/>
+        </w:rPr>
+      </w:pPr>
+      <w:del w:id="152" w:author="Anvik, John" w:date="2015-03-14T12:20:00Z">
         <w:r>
           <w:delText>T</w:delText>
         </w:r>
@@ -1974,10 +1986,10 @@
       <w:pPr>
         <w:pStyle w:val="Textbody"/>
         <w:rPr>
-          <w:del w:id="152" w:author="Anvik, John" w:date="2015-03-14T12:20:00Z"/>
-        </w:rPr>
-      </w:pPr>
-      <w:del w:id="153" w:author="Anvik, John" w:date="2015-03-14T12:20:00Z">
+          <w:del w:id="153" w:author="Anvik, John" w:date="2015-03-14T12:20:00Z"/>
+        </w:rPr>
+      </w:pPr>
+      <w:del w:id="154" w:author="Anvik, John" w:date="2015-03-14T12:20:00Z">
         <w:r>
           <w:delText>Release plan optimization is the goal of The Next Release Problem (NRP)</w:delText>
         </w:r>
@@ -2029,10 +2041,10 @@
       <w:pPr>
         <w:pStyle w:val="Textbody"/>
         <w:rPr>
-          <w:del w:id="154" w:author="Anvik, John" w:date="2015-03-14T12:20:00Z"/>
-        </w:rPr>
-      </w:pPr>
-      <w:del w:id="155" w:author="Anvik, John" w:date="2015-03-14T12:20:00Z">
+          <w:del w:id="155" w:author="Anvik, John" w:date="2015-03-14T12:20:00Z"/>
+        </w:rPr>
+      </w:pPr>
+      <w:del w:id="156" w:author="Anvik, John" w:date="2015-03-14T12:20:00Z">
         <w:r>
           <w:delText xml:space="preserve">The NRP </w:delText>
         </w:r>
@@ -2100,10 +2112,10 @@
         <w:pStyle w:val="Textbody"/>
         <w:ind w:firstLine="0"/>
         <w:rPr>
-          <w:del w:id="156" w:author="Anvik, John" w:date="2015-03-14T12:20:00Z"/>
-        </w:rPr>
-      </w:pPr>
-      <w:del w:id="157" w:author="Anvik, John" w:date="2015-03-14T12:20:00Z">
+          <w:del w:id="157" w:author="Anvik, John" w:date="2015-03-14T12:20:00Z"/>
+        </w:rPr>
+      </w:pPr>
+      <w:del w:id="158" w:author="Anvik, John" w:date="2015-03-14T12:20:00Z">
         <w:r>
           <w:delText>To begin, a</w:delText>
         </w:r>
@@ -2114,7 +2126,7 @@
             <w:spacing w:val="0"/>
             <w:lang w:bidi="hi-IN"/>
           </w:rPr>
-          <w:commentReference w:id="158"/>
+          <w:commentReference w:id="159"/>
         </w:r>
         <w:r>
           <w:delText xml:space="preserve"> software project has some set of requirements to consider for implementation in the next release</w:delText>
@@ -2140,10 +2152,10 @@
       <w:pPr>
         <w:pStyle w:val="Textbody"/>
         <w:rPr>
-          <w:del w:id="159" w:author="Anvik, John" w:date="2015-03-14T12:20:00Z"/>
-        </w:rPr>
-      </w:pPr>
-      <w:del w:id="160" w:author="Anvik, John" w:date="2015-03-14T12:20:00Z">
+          <w:del w:id="160" w:author="Anvik, John" w:date="2015-03-14T12:20:00Z"/>
+        </w:rPr>
+      </w:pPr>
+      <w:del w:id="161" w:author="Anvik, John" w:date="2015-03-14T12:20:00Z">
         <w:r>
           <w:delText xml:space="preserve">However, there </w:delText>
         </w:r>
@@ -2183,10 +2195,10 @@
       <w:pPr>
         <w:pStyle w:val="Textbody"/>
         <w:rPr>
-          <w:del w:id="161" w:author="Anvik, John" w:date="2015-03-14T12:20:00Z"/>
-        </w:rPr>
-      </w:pPr>
-      <w:del w:id="162" w:author="Anvik, John" w:date="2015-03-14T12:20:00Z">
+          <w:del w:id="162" w:author="Anvik, John" w:date="2015-03-14T12:20:00Z"/>
+        </w:rPr>
+      </w:pPr>
+      <w:del w:id="163" w:author="Anvik, John" w:date="2015-03-14T12:20:00Z">
         <w:r>
           <w:delText>As was previous</w:delText>
         </w:r>
@@ -2224,18 +2236,18 @@
           <w:numId w:val="11"/>
         </w:numPr>
         <w:rPr>
-          <w:del w:id="163" w:author="Anvik, John" w:date="2015-03-14T12:20:00Z"/>
-        </w:rPr>
-      </w:pPr>
-      <w:del w:id="164" w:author="Anvik, John" w:date="2015-03-14T12:20:00Z">
+          <w:del w:id="164" w:author="Anvik, John" w:date="2015-03-14T12:20:00Z"/>
+        </w:rPr>
+      </w:pPr>
+      <w:del w:id="165" w:author="Anvik, John" w:date="2015-03-14T12:20:00Z">
         <w:r>
           <w:delText xml:space="preserve">A </w:delText>
         </w:r>
-        <w:commentRangeStart w:id="165"/>
+        <w:commentRangeStart w:id="166"/>
         <w:r>
           <w:delText>set</w:delText>
         </w:r>
-        <w:commentRangeEnd w:id="165"/>
+        <w:commentRangeEnd w:id="166"/>
         <w:r>
           <w:rPr>
             <w:rStyle w:val="CommentReference"/>
@@ -2243,7 +2255,7 @@
             <w:spacing w:val="0"/>
             <w:lang w:bidi="hi-IN"/>
           </w:rPr>
-          <w:commentReference w:id="165"/>
+          <w:commentReference w:id="166"/>
         </w:r>
         <w:r>
           <w:delText xml:space="preserve"> of </w:delText>
@@ -2270,10 +2282,10 @@
           <w:numId w:val="9"/>
         </w:numPr>
         <w:rPr>
-          <w:del w:id="166" w:author="Anvik, John" w:date="2015-03-14T12:20:00Z"/>
-        </w:rPr>
-      </w:pPr>
-      <w:del w:id="167" w:author="Anvik, John" w:date="2015-03-14T12:20:00Z">
+          <w:del w:id="167" w:author="Anvik, John" w:date="2015-03-14T12:20:00Z"/>
+        </w:rPr>
+      </w:pPr>
+      <w:del w:id="168" w:author="Anvik, John" w:date="2015-03-14T12:20:00Z">
         <w:r>
           <w:delText xml:space="preserve">A set of customers </w:delText>
         </w:r>
@@ -2314,10 +2326,10 @@
           <w:numId w:val="9"/>
         </w:numPr>
         <w:rPr>
-          <w:del w:id="168" w:author="Anvik, John" w:date="2015-03-14T12:20:00Z"/>
-        </w:rPr>
-      </w:pPr>
-      <w:del w:id="169" w:author="Anvik, John" w:date="2015-03-14T12:20:00Z">
+          <w:del w:id="169" w:author="Anvik, John" w:date="2015-03-14T12:20:00Z"/>
+        </w:rPr>
+      </w:pPr>
+      <w:del w:id="170" w:author="Anvik, John" w:date="2015-03-14T12:20:00Z">
         <w:r>
           <w:delText>A cost function</w:delText>
         </w:r>
@@ -2343,10 +2355,10 @@
           <w:numId w:val="9"/>
         </w:numPr>
         <w:rPr>
-          <w:del w:id="170" w:author="Anvik, John" w:date="2015-03-14T12:20:00Z"/>
-        </w:rPr>
-      </w:pPr>
-      <w:del w:id="171" w:author="Anvik, John" w:date="2015-03-14T12:20:00Z">
+          <w:del w:id="171" w:author="Anvik, John" w:date="2015-03-14T12:20:00Z"/>
+        </w:rPr>
+      </w:pPr>
+      <w:del w:id="172" w:author="Anvik, John" w:date="2015-03-14T12:20:00Z">
         <w:r>
           <w:delText xml:space="preserve">A cost </w:delText>
         </w:r>
@@ -2362,7 +2374,7 @@
       <w:pPr>
         <w:pStyle w:val="Textbody"/>
       </w:pPr>
-      <w:del w:id="172" w:author="Anvik, John" w:date="2015-03-14T12:20:00Z">
+      <w:del w:id="173" w:author="Anvik, John" w:date="2015-03-14T12:20:00Z">
         <w:r>
           <w:delText>With this set of information,</w:delText>
         </w:r>
@@ -2370,7 +2382,7 @@
           <w:delText xml:space="preserve"> a</w:delText>
         </w:r>
       </w:del>
-      <w:ins w:id="173" w:author="Anvik, John" w:date="2015-03-14T12:20:00Z">
+      <w:ins w:id="174" w:author="Anvik, John" w:date="2015-03-14T12:20:00Z">
         <w:r>
           <w:t>A</w:t>
         </w:r>
@@ -2378,7 +2390,7 @@
       <w:r>
         <w:t xml:space="preserve"> planner could </w:t>
       </w:r>
-      <w:ins w:id="174" w:author="Anvik, John" w:date="2015-03-14T12:21:00Z">
+      <w:ins w:id="175" w:author="Anvik, John" w:date="2015-03-14T12:21:00Z">
         <w:r>
           <w:t xml:space="preserve">then </w:t>
         </w:r>
@@ -2386,22 +2398,14 @@
       <w:r>
         <w:t xml:space="preserve">proceed to optimize the subset of requirements planned for the next release. </w:t>
       </w:r>
-      <w:ins w:id="175" w:author="Anvik, John" w:date="2015-03-14T12:21:00Z">
+      <w:ins w:id="176" w:author="Anvik, John" w:date="2015-03-14T12:21:00Z">
         <w:r>
           <w:t>This is the goal of the</w:t>
         </w:r>
       </w:ins>
-      <w:ins w:id="176" w:author="Anvik, John" w:date="2015-03-14T12:22:00Z">
-        <w:r>
-          <w:t xml:space="preserve"> Next Release Problem [2]</w:t>
-        </w:r>
-        <w:bookmarkStart w:id="177" w:name="_GoBack"/>
-        <w:bookmarkEnd w:id="177"/>
-        <w:r>
-          <w:t>.</w:t>
-        </w:r>
-        <w:r>
-          <w:t xml:space="preserve"> </w:t>
+      <w:ins w:id="177" w:author="Anvik, John" w:date="2015-03-14T12:22:00Z">
+        <w:r>
+          <w:t xml:space="preserve"> Next Release Problem [2]. </w:t>
         </w:r>
       </w:ins>
       <w:r>
@@ -2580,9 +2584,9 @@
       <w:r>
         <w:object w:dxaOrig="4404" w:dyaOrig="1575">
           <v:shape id="_x0000_i1026" type="#_x0000_t75" style="width:220.05pt;height:78.9pt" o:ole="">
-            <v:imagedata r:id="rId12" o:title=""/>
+            <v:imagedata r:id="rId14" o:title=""/>
           </v:shape>
-          <o:OLEObject Type="Embed" ProgID="Visio.Drawing.11" ShapeID="_x0000_i1026" DrawAspect="Content" ObjectID="_1487840951" r:id="rId13"/>
+          <o:OLEObject Type="Embed" ProgID="Visio.Drawing.11" ShapeID="_x0000_i1026" DrawAspect="Content" ObjectID="_1487842663" r:id="rId15"/>
         </w:object>
       </w:r>
     </w:p>
@@ -2650,31 +2654,31 @@
         <w:t>relying on</w:t>
       </w:r>
       <w:r>
-        <w:t xml:space="preserve"> the defect </w:t>
+        <w:t xml:space="preserve"> the defect prediction. </w:t>
+      </w:r>
+      <w:r>
+        <w:t>P</w:t>
+      </w:r>
+      <w:r>
+        <w:t xml:space="preserve">lanners </w:t>
+      </w:r>
+      <w:r>
+        <w:t xml:space="preserve">can choose </w:t>
+      </w:r>
+      <w:proofErr w:type="gramStart"/>
+      <w:r>
+        <w:t xml:space="preserve">a </w:t>
+      </w:r>
+      <w:r>
+        <w:t xml:space="preserve"> narrower</w:t>
+      </w:r>
+      <w:proofErr w:type="gramEnd"/>
+      <w:r>
+        <w:t xml:space="preserve"> prediction window, </w:t>
       </w:r>
       <w:r>
         <w:lastRenderedPageBreak/>
-        <w:t xml:space="preserve">prediction. </w:t>
-      </w:r>
-      <w:r>
-        <w:t>P</w:t>
-      </w:r>
-      <w:r>
-        <w:t xml:space="preserve">lanners </w:t>
-      </w:r>
-      <w:r>
-        <w:t xml:space="preserve">can choose </w:t>
-      </w:r>
-      <w:proofErr w:type="gramStart"/>
-      <w:r>
-        <w:t xml:space="preserve">a </w:t>
-      </w:r>
-      <w:r>
-        <w:t xml:space="preserve"> narrower</w:t>
-      </w:r>
-      <w:proofErr w:type="gramEnd"/>
-      <w:r>
-        <w:t xml:space="preserve"> prediction window, in exchange</w:t>
+        <w:t>in exchange</w:t>
       </w:r>
       <w:r>
         <w:rPr>
@@ -3905,7 +3909,15 @@
       </w:r>
       <w:proofErr w:type="spellEnd"/>
       <w:r>
-        <w:t xml:space="preserve"> for each univariate time series component, and then show that the</w:t>
+        <w:t xml:space="preserve"> for each </w:t>
+      </w:r>
+      <w:proofErr w:type="spellStart"/>
+      <w:r>
+        <w:t>univariate</w:t>
+      </w:r>
+      <w:proofErr w:type="spellEnd"/>
+      <w:r>
+        <w:t xml:space="preserve"> time series component, and then show that the</w:t>
       </w:r>
       <w:r>
         <w:rPr>
@@ -5076,15 +5088,15 @@
       <w:pPr>
         <w:pStyle w:val="Heading4"/>
       </w:pPr>
-      <w:bookmarkStart w:id="182" w:name="_Ref414001552"/>
-      <w:bookmarkStart w:id="183" w:name="_Ref414091678"/>
+      <w:bookmarkStart w:id="182" w:name="_Ref414091678"/>
+      <w:bookmarkStart w:id="183" w:name="_Ref414001552"/>
       <w:r>
         <w:t>Application</w:t>
       </w:r>
       <w:r>
         <w:t xml:space="preserve"> of Methodology</w:t>
       </w:r>
-      <w:bookmarkEnd w:id="183"/>
+      <w:bookmarkEnd w:id="182"/>
     </w:p>
     <w:p>
       <w:pPr>
@@ -7274,7 +7286,7 @@
                     <pic:cNvPicPr/>
                   </pic:nvPicPr>
                   <pic:blipFill>
-                    <a:blip r:embed="rId14" cstate="print">
+                    <a:blip r:embed="rId16" cstate="print">
                       <a:extLst>
                         <a:ext uri="{28A0092B-C50C-407E-A947-70E740481C1C}">
                           <a14:useLocalDpi xmlns:a14="http://schemas.microsoft.com/office/drawing/2010/main" val="0"/>
@@ -7432,7 +7444,7 @@
       <w:r>
         <w:t>.</w:t>
       </w:r>
-      <w:bookmarkEnd w:id="182"/>
+      <w:bookmarkEnd w:id="183"/>
     </w:p>
     <w:p>
       <w:pPr>
@@ -9467,126 +9479,6 @@
                           <pic:cNvPicPr/>
                         </pic:nvPicPr>
                         <pic:blipFill>
-                          <a:blip r:embed="rId15" cstate="print">
-                            <a:extLst>
-                              <a:ext uri="{28A0092B-C50C-407E-A947-70E740481C1C}">
-                                <a14:useLocalDpi xmlns:a14="http://schemas.microsoft.com/office/drawing/2010/main" val="0"/>
-                              </a:ext>
-                            </a:extLst>
-                          </a:blip>
-                          <a:stretch>
-                            <a:fillRect/>
-                          </a:stretch>
-                        </pic:blipFill>
-                        <pic:spPr>
-                          <a:xfrm>
-                            <a:off x="0" y="0"/>
-                            <a:ext cx="3090545" cy="1029970"/>
-                          </a:xfrm>
-                          <a:prstGeom prst="rect">
-                            <a:avLst/>
-                          </a:prstGeom>
-                        </pic:spPr>
-                      </pic:pic>
-                    </a:graphicData>
-                  </a:graphic>
-                </wp:inline>
-              </w:drawing>
-            </w:r>
-          </w:p>
-        </w:tc>
-      </w:tr>
-      <w:tr>
-        <w:tc>
-          <w:tcPr>
-            <w:tcW w:w="5083" w:type="dxa"/>
-          </w:tcPr>
-          <w:p>
-            <w:pPr>
-              <w:pStyle w:val="Textbody"/>
-              <w:ind w:firstLine="0"/>
-            </w:pPr>
-            <w:r>
-              <w:rPr>
-                <w:noProof/>
-                <w:lang w:eastAsia="en-US"/>
-              </w:rPr>
-              <w:drawing>
-                <wp:inline distT="0" distB="0" distL="0" distR="0" wp14:anchorId="0C5839F2" wp14:editId="2FB3C14C">
-                  <wp:extent cx="3090545" cy="1029970"/>
-                  <wp:effectExtent l="0" t="0" r="0" b="0"/>
-                  <wp:docPr id="4" name="Picture 4"/>
-                  <wp:cNvGraphicFramePr>
-                    <a:graphicFrameLocks xmlns:a="http://schemas.openxmlformats.org/drawingml/2006/main" noChangeAspect="1"/>
-                  </wp:cNvGraphicFramePr>
-                  <a:graphic xmlns:a="http://schemas.openxmlformats.org/drawingml/2006/main">
-                    <a:graphicData uri="http://schemas.openxmlformats.org/drawingml/2006/picture">
-                      <pic:pic xmlns:pic="http://schemas.openxmlformats.org/drawingml/2006/picture">
-                        <pic:nvPicPr>
-                          <pic:cNvPr id="0" name="80-157_one-step_predictions.png"/>
-                          <pic:cNvPicPr/>
-                        </pic:nvPicPr>
-                        <pic:blipFill>
-                          <a:blip r:embed="rId16" cstate="print">
-                            <a:extLst>
-                              <a:ext uri="{28A0092B-C50C-407E-A947-70E740481C1C}">
-                                <a14:useLocalDpi xmlns:a14="http://schemas.microsoft.com/office/drawing/2010/main" val="0"/>
-                              </a:ext>
-                            </a:extLst>
-                          </a:blip>
-                          <a:stretch>
-                            <a:fillRect/>
-                          </a:stretch>
-                        </pic:blipFill>
-                        <pic:spPr>
-                          <a:xfrm>
-                            <a:off x="0" y="0"/>
-                            <a:ext cx="3090545" cy="1029970"/>
-                          </a:xfrm>
-                          <a:prstGeom prst="rect">
-                            <a:avLst/>
-                          </a:prstGeom>
-                        </pic:spPr>
-                      </pic:pic>
-                    </a:graphicData>
-                  </a:graphic>
-                </wp:inline>
-              </w:drawing>
-            </w:r>
-          </w:p>
-        </w:tc>
-      </w:tr>
-      <w:tr>
-        <w:tc>
-          <w:tcPr>
-            <w:tcW w:w="5083" w:type="dxa"/>
-          </w:tcPr>
-          <w:p>
-            <w:pPr>
-              <w:pStyle w:val="Textbody"/>
-              <w:ind w:firstLine="0"/>
-            </w:pPr>
-            <w:r>
-              <w:rPr>
-                <w:noProof/>
-                <w:lang w:eastAsia="en-US"/>
-              </w:rPr>
-              <w:drawing>
-                <wp:inline distT="0" distB="0" distL="0" distR="0" wp14:anchorId="1E0B45EC" wp14:editId="318622E3">
-                  <wp:extent cx="3090545" cy="1029970"/>
-                  <wp:effectExtent l="0" t="0" r="0" b="0"/>
-                  <wp:docPr id="5" name="Picture 5"/>
-                  <wp:cNvGraphicFramePr>
-                    <a:graphicFrameLocks xmlns:a="http://schemas.openxmlformats.org/drawingml/2006/main" noChangeAspect="1"/>
-                  </wp:cNvGraphicFramePr>
-                  <a:graphic xmlns:a="http://schemas.openxmlformats.org/drawingml/2006/main">
-                    <a:graphicData uri="http://schemas.openxmlformats.org/drawingml/2006/picture">
-                      <pic:pic xmlns:pic="http://schemas.openxmlformats.org/drawingml/2006/picture">
-                        <pic:nvPicPr>
-                          <pic:cNvPr id="0" name="158-235_one-step_predictions.png"/>
-                          <pic:cNvPicPr/>
-                        </pic:nvPicPr>
-                        <pic:blipFill>
                           <a:blip r:embed="rId17" cstate="print">
                             <a:extLst>
                               <a:ext uri="{28A0092B-C50C-407E-A947-70E740481C1C}">
@@ -9616,6 +9508,126 @@
           </w:p>
         </w:tc>
       </w:tr>
+      <w:tr>
+        <w:tc>
+          <w:tcPr>
+            <w:tcW w:w="5083" w:type="dxa"/>
+          </w:tcPr>
+          <w:p>
+            <w:pPr>
+              <w:pStyle w:val="Textbody"/>
+              <w:ind w:firstLine="0"/>
+            </w:pPr>
+            <w:r>
+              <w:rPr>
+                <w:noProof/>
+                <w:lang w:eastAsia="en-US"/>
+              </w:rPr>
+              <w:drawing>
+                <wp:inline distT="0" distB="0" distL="0" distR="0" wp14:anchorId="0C5839F2" wp14:editId="2FB3C14C">
+                  <wp:extent cx="3090545" cy="1029970"/>
+                  <wp:effectExtent l="0" t="0" r="0" b="0"/>
+                  <wp:docPr id="4" name="Picture 4"/>
+                  <wp:cNvGraphicFramePr>
+                    <a:graphicFrameLocks xmlns:a="http://schemas.openxmlformats.org/drawingml/2006/main" noChangeAspect="1"/>
+                  </wp:cNvGraphicFramePr>
+                  <a:graphic xmlns:a="http://schemas.openxmlformats.org/drawingml/2006/main">
+                    <a:graphicData uri="http://schemas.openxmlformats.org/drawingml/2006/picture">
+                      <pic:pic xmlns:pic="http://schemas.openxmlformats.org/drawingml/2006/picture">
+                        <pic:nvPicPr>
+                          <pic:cNvPr id="0" name="80-157_one-step_predictions.png"/>
+                          <pic:cNvPicPr/>
+                        </pic:nvPicPr>
+                        <pic:blipFill>
+                          <a:blip r:embed="rId18" cstate="print">
+                            <a:extLst>
+                              <a:ext uri="{28A0092B-C50C-407E-A947-70E740481C1C}">
+                                <a14:useLocalDpi xmlns:a14="http://schemas.microsoft.com/office/drawing/2010/main" val="0"/>
+                              </a:ext>
+                            </a:extLst>
+                          </a:blip>
+                          <a:stretch>
+                            <a:fillRect/>
+                          </a:stretch>
+                        </pic:blipFill>
+                        <pic:spPr>
+                          <a:xfrm>
+                            <a:off x="0" y="0"/>
+                            <a:ext cx="3090545" cy="1029970"/>
+                          </a:xfrm>
+                          <a:prstGeom prst="rect">
+                            <a:avLst/>
+                          </a:prstGeom>
+                        </pic:spPr>
+                      </pic:pic>
+                    </a:graphicData>
+                  </a:graphic>
+                </wp:inline>
+              </w:drawing>
+            </w:r>
+          </w:p>
+        </w:tc>
+      </w:tr>
+      <w:tr>
+        <w:tc>
+          <w:tcPr>
+            <w:tcW w:w="5083" w:type="dxa"/>
+          </w:tcPr>
+          <w:p>
+            <w:pPr>
+              <w:pStyle w:val="Textbody"/>
+              <w:ind w:firstLine="0"/>
+            </w:pPr>
+            <w:r>
+              <w:rPr>
+                <w:noProof/>
+                <w:lang w:eastAsia="en-US"/>
+              </w:rPr>
+              <w:drawing>
+                <wp:inline distT="0" distB="0" distL="0" distR="0" wp14:anchorId="1E0B45EC" wp14:editId="318622E3">
+                  <wp:extent cx="3090545" cy="1029970"/>
+                  <wp:effectExtent l="0" t="0" r="0" b="0"/>
+                  <wp:docPr id="5" name="Picture 5"/>
+                  <wp:cNvGraphicFramePr>
+                    <a:graphicFrameLocks xmlns:a="http://schemas.openxmlformats.org/drawingml/2006/main" noChangeAspect="1"/>
+                  </wp:cNvGraphicFramePr>
+                  <a:graphic xmlns:a="http://schemas.openxmlformats.org/drawingml/2006/main">
+                    <a:graphicData uri="http://schemas.openxmlformats.org/drawingml/2006/picture">
+                      <pic:pic xmlns:pic="http://schemas.openxmlformats.org/drawingml/2006/picture">
+                        <pic:nvPicPr>
+                          <pic:cNvPr id="0" name="158-235_one-step_predictions.png"/>
+                          <pic:cNvPicPr/>
+                        </pic:nvPicPr>
+                        <pic:blipFill>
+                          <a:blip r:embed="rId19" cstate="print">
+                            <a:extLst>
+                              <a:ext uri="{28A0092B-C50C-407E-A947-70E740481C1C}">
+                                <a14:useLocalDpi xmlns:a14="http://schemas.microsoft.com/office/drawing/2010/main" val="0"/>
+                              </a:ext>
+                            </a:extLst>
+                          </a:blip>
+                          <a:stretch>
+                            <a:fillRect/>
+                          </a:stretch>
+                        </pic:blipFill>
+                        <pic:spPr>
+                          <a:xfrm>
+                            <a:off x="0" y="0"/>
+                            <a:ext cx="3090545" cy="1029970"/>
+                          </a:xfrm>
+                          <a:prstGeom prst="rect">
+                            <a:avLst/>
+                          </a:prstGeom>
+                        </pic:spPr>
+                      </pic:pic>
+                    </a:graphicData>
+                  </a:graphic>
+                </wp:inline>
+              </w:drawing>
+            </w:r>
+          </w:p>
+        </w:tc>
+      </w:tr>
     </w:tbl>
     <w:p>
       <w:pPr>
@@ -9856,7 +9868,15 @@
         <w:t xml:space="preserve"> </w:t>
       </w:r>
       <w:r>
-        <w:t xml:space="preserve">density of defects. Giger, </w:t>
+        <w:t xml:space="preserve">density of defects. </w:t>
+      </w:r>
+      <w:proofErr w:type="spellStart"/>
+      <w:r>
+        <w:t>Giger</w:t>
+      </w:r>
+      <w:proofErr w:type="spellEnd"/>
+      <w:r>
+        <w:t xml:space="preserve">, </w:t>
       </w:r>
       <w:proofErr w:type="spellStart"/>
       <w:r>
@@ -10724,7 +10744,7 @@
       </w:r>
     </w:p>
   </w:comment>
-  <w:comment w:id="124" w:author="Anvik, John" w:date="2015-03-14T10:24:00Z" w:initials="AJ">
+  <w:comment w:id="123" w:author="Anvik, John" w:date="2015-03-14T10:24:00Z" w:initials="AJ">
     <w:p>
       <w:pPr>
         <w:pStyle w:val="CommentText"/>
@@ -10746,7 +10766,7 @@
       </w:r>
     </w:p>
   </w:comment>
-  <w:comment w:id="146" w:author="Anvik, John" w:date="2015-03-14T12:19:00Z" w:initials="AJ">
+  <w:comment w:id="145" w:author="Anvik, John" w:date="2015-03-14T12:19:00Z" w:initials="AJ">
     <w:p>
       <w:pPr>
         <w:pStyle w:val="CommentText"/>
@@ -10762,7 +10782,7 @@
       </w:r>
     </w:p>
   </w:comment>
-  <w:comment w:id="147" w:author="Anvik, John" w:date="2015-03-14T12:19:00Z" w:initials="AJ">
+  <w:comment w:id="159" w:author="Anvik, John" w:date="2015-03-14T10:08:00Z" w:initials="AJ">
     <w:p>
       <w:pPr>
         <w:pStyle w:val="CommentText"/>
@@ -10774,27 +10794,11 @@
         <w:annotationRef/>
       </w:r>
       <w:r>
-        <w:t>Update to show only explanatory</w:t>
+        <w:t>Potential place to tighten up by making a paragraph.</w:t>
       </w:r>
     </w:p>
   </w:comment>
-  <w:comment w:id="158" w:author="Anvik, John" w:date="2015-03-14T10:08:00Z" w:initials="AJ">
-    <w:p>
-      <w:pPr>
-        <w:pStyle w:val="CommentText"/>
-      </w:pPr>
-      <w:r>
-        <w:rPr>
-          <w:rStyle w:val="CommentReference"/>
-        </w:rPr>
-        <w:annotationRef/>
-      </w:r>
-      <w:r>
-        <w:t>Potential place to tighten up by making a paragraph.</w:t>
-      </w:r>
-    </w:p>
-  </w:comment>
-  <w:comment w:id="165" w:author="Anvik, John" w:date="2015-03-14T10:08:00Z" w:initials="AJ">
+  <w:comment w:id="166" w:author="Anvik, John" w:date="2015-03-14T10:08:00Z" w:initials="AJ">
     <w:p>
       <w:pPr>
         <w:pStyle w:val="CommentText"/>
@@ -13458,6 +13462,7 @@
     <w:uiPriority w:val="59"/>
     <w:rsid w:val="00A117A6"/>
     <w:tblPr>
+      <w:tblInd w:w="0" w:type="dxa"/>
       <w:tblBorders>
         <w:top w:val="single" w:sz="4" w:space="0" w:color="auto"/>
         <w:left w:val="single" w:sz="4" w:space="0" w:color="auto"/>
@@ -13466,6 +13471,12 @@
         <w:insideH w:val="single" w:sz="4" w:space="0" w:color="auto"/>
         <w:insideV w:val="single" w:sz="4" w:space="0" w:color="auto"/>
       </w:tblBorders>
+      <w:tblCellMar>
+        <w:top w:w="0" w:type="dxa"/>
+        <w:left w:w="108" w:type="dxa"/>
+        <w:bottom w:w="0" w:type="dxa"/>
+        <w:right w:w="108" w:type="dxa"/>
+      </w:tblCellMar>
     </w:tblPr>
   </w:style>
   <w:style w:type="character" w:styleId="PlaceholderText">
@@ -14705,6 +14716,7 @@
     <w:uiPriority w:val="59"/>
     <w:rsid w:val="00A117A6"/>
     <w:tblPr>
+      <w:tblInd w:w="0" w:type="dxa"/>
       <w:tblBorders>
         <w:top w:val="single" w:sz="4" w:space="0" w:color="auto"/>
         <w:left w:val="single" w:sz="4" w:space="0" w:color="auto"/>
@@ -14713,6 +14725,12 @@
         <w:insideH w:val="single" w:sz="4" w:space="0" w:color="auto"/>
         <w:insideV w:val="single" w:sz="4" w:space="0" w:color="auto"/>
       </w:tblBorders>
+      <w:tblCellMar>
+        <w:top w:w="0" w:type="dxa"/>
+        <w:left w:w="108" w:type="dxa"/>
+        <w:bottom w:w="0" w:type="dxa"/>
+        <w:right w:w="108" w:type="dxa"/>
+      </w:tblCellMar>
     </w:tblPr>
   </w:style>
   <w:style w:type="character" w:styleId="PlaceholderText">
@@ -15035,7 +15053,7 @@
 </file>
 
 <file path=customXml/itemProps1.xml><?xml version="1.0" encoding="utf-8"?>
-<ds:datastoreItem xmlns:ds="http://schemas.openxmlformats.org/officeDocument/2006/customXml" ds:itemID="{EFB4FEDD-598B-4E82-AB4A-E3A8F703C03F}">
+<ds:datastoreItem xmlns:ds="http://schemas.openxmlformats.org/officeDocument/2006/customXml" ds:itemID="{18E88F6D-974F-4BA4-B442-FE166E375B16}">
   <ds:schemaRefs>
     <ds:schemaRef ds:uri="http://schemas.openxmlformats.org/officeDocument/2006/bibliography"/>
   </ds:schemaRefs>

</xml_diff>

<commit_message>
Minor revisions to Motivation
</commit_message>
<xml_diff>
--- a/doc/SEKE-paper.docx
+++ b/doc/SEKE-paper.docx
@@ -37,24 +37,14 @@
       </w:pPr>
       <w:r>
         <w:lastRenderedPageBreak/>
-        <w:t xml:space="preserve">James </w:t>
-      </w:r>
-      <w:proofErr w:type="spellStart"/>
-      <w:r>
-        <w:t>Tunnell</w:t>
-      </w:r>
-      <w:proofErr w:type="spellEnd"/>
+        <w:t>James Tunnell</w:t>
+      </w:r>
       <w:r>
         <w:t xml:space="preserve"> and</w:t>
       </w:r>
       <w:r>
-        <w:t xml:space="preserve"> John </w:t>
-      </w:r>
-      <w:proofErr w:type="spellStart"/>
-      <w:r>
-        <w:t>Anvik</w:t>
-      </w:r>
-      <w:proofErr w:type="spellEnd"/>
+        <w:t xml:space="preserve"> John Anvik</w:t>
+      </w:r>
     </w:p>
     <w:p>
       <w:pPr>
@@ -87,23 +77,11 @@
       <w:r>
         <w:t>[</w:t>
       </w:r>
-      <w:proofErr w:type="spellStart"/>
-      <w:proofErr w:type="gramStart"/>
       <w:r>
         <w:t>tunnellj</w:t>
       </w:r>
-      <w:proofErr w:type="spellEnd"/>
-      <w:proofErr w:type="gramEnd"/>
-      <w:r>
-        <w:t xml:space="preserve">, </w:t>
-      </w:r>
-      <w:proofErr w:type="spellStart"/>
-      <w:r>
-        <w:t>janvik</w:t>
-      </w:r>
-      <w:proofErr w:type="spellEnd"/>
-      <w:r>
-        <w:t>]</w:t>
+      <w:r>
+        <w:t>, janvik]</w:t>
       </w:r>
       <w:r>
         <w:t>@cwu.edu</w:t>
@@ -141,15 +119,7 @@
         <w:t>Abstract</w:t>
       </w:r>
       <w:r>
-        <w:t>—</w:t>
-      </w:r>
-      <w:proofErr w:type="gramStart"/>
-      <w:r>
-        <w:t>To</w:t>
-      </w:r>
-      <w:proofErr w:type="gramEnd"/>
-      <w:r>
-        <w:t xml:space="preserve"> </w:t>
+        <w:t xml:space="preserve">—To </w:t>
       </w:r>
       <w:r>
         <w:t xml:space="preserve">produce </w:t>
@@ -541,10 +511,7 @@
       </w:del>
       <w:ins w:id="12" w:author="Anvik, John" w:date="2015-03-14T10:12:00Z">
         <w:r>
-          <w:t>for</w:t>
-        </w:r>
-        <w:r>
-          <w:t xml:space="preserve"> </w:t>
+          <w:t xml:space="preserve">for </w:t>
         </w:r>
       </w:ins>
       <w:r>
@@ -643,16 +610,7 @@
       </w:ins>
       <w:ins w:id="15" w:author="Anvik, John" w:date="2015-03-14T10:12:00Z">
         <w:r>
-          <w:t xml:space="preserve">ost previous approaches to defect </w:t>
-        </w:r>
-        <w:r>
-          <w:t xml:space="preserve">prediction </w:t>
-        </w:r>
-        <w:r>
-          <w:t xml:space="preserve">focus on </w:t>
-        </w:r>
-        <w:r>
-          <w:t xml:space="preserve">either </w:t>
+          <w:t xml:space="preserve">ost previous approaches to defect prediction focus on either </w:t>
         </w:r>
         <w:r>
           <w:t>code analysis [</w:t>
@@ -727,10 +685,7 @@
       </w:ins>
       <w:ins w:id="23" w:author="Anvik, John" w:date="2015-03-14T10:13:00Z">
         <w:r>
-          <w:t>uld also</w:t>
-        </w:r>
-        <w:r>
-          <w:t xml:space="preserve"> </w:t>
+          <w:t xml:space="preserve">uld also </w:t>
         </w:r>
       </w:ins>
       <w:r>
@@ -864,26 +819,46 @@
       <w:r>
         <w:t xml:space="preserve">This paper proceeds as follows. First, further motivation for the use of a time-series model is presented in Section </w:t>
       </w:r>
-      <w:fldSimple w:instr=" REF _Ref414001223 \r ">
-        <w:r>
-          <w:t>II</w:t>
-        </w:r>
-      </w:fldSimple>
+      <w:r>
+        <w:fldChar w:fldCharType="begin"/>
+      </w:r>
+      <w:r>
+        <w:instrText xml:space="preserve"> REF _Ref414001223 \r </w:instrText>
+      </w:r>
+      <w:r>
+        <w:fldChar w:fldCharType="separate"/>
+      </w:r>
+      <w:r>
+        <w:t>II</w:t>
+      </w:r>
+      <w:r>
+        <w:fldChar w:fldCharType="end"/>
+      </w:r>
       <w:r>
         <w:t xml:space="preserve">. Next, we present some background about time series modelling in Section </w:t>
       </w:r>
-      <w:fldSimple w:instr=" REF _Ref414001286 \r ">
-        <w:ins w:id="34" w:author="Anvik, John" w:date="2015-03-14T10:18:00Z">
-          <w:r>
-            <w:t>III</w:t>
-          </w:r>
-        </w:ins>
-        <w:del w:id="35" w:author="Anvik, John" w:date="2015-03-14T10:18:00Z">
-          <w:r>
-            <w:delText>IV</w:delText>
-          </w:r>
-        </w:del>
-      </w:fldSimple>
+      <w:r>
+        <w:fldChar w:fldCharType="begin"/>
+      </w:r>
+      <w:r>
+        <w:instrText xml:space="preserve"> REF _Ref414001286 \r </w:instrText>
+      </w:r>
+      <w:r>
+        <w:fldChar w:fldCharType="separate"/>
+      </w:r>
+      <w:ins w:id="34" w:author="Anvik, John" w:date="2015-03-14T10:18:00Z">
+        <w:r>
+          <w:t>III</w:t>
+        </w:r>
+      </w:ins>
+      <w:del w:id="35" w:author="Anvik, John" w:date="2015-03-14T10:18:00Z">
+        <w:r>
+          <w:delText>IV</w:delText>
+        </w:r>
+      </w:del>
+      <w:r>
+        <w:fldChar w:fldCharType="end"/>
+      </w:r>
       <w:r>
         <w:t>. Section</w:t>
       </w:r>
@@ -999,15 +974,7 @@
         </w:r>
       </w:ins>
       <w:r>
-        <w:t xml:space="preserve"> </w:t>
-      </w:r>
-      <w:proofErr w:type="gramStart"/>
-      <w:r>
-        <w:t>present</w:t>
-      </w:r>
-      <w:proofErr w:type="gramEnd"/>
-      <w:r>
-        <w:t xml:space="preserve"> the </w:t>
+        <w:t xml:space="preserve"> present the </w:t>
       </w:r>
       <w:del w:id="45" w:author="Anvik, John" w:date="2015-03-14T10:19:00Z">
         <w:r>
@@ -1116,10 +1083,7 @@
       </w:del>
       <w:ins w:id="54" w:author="Anvik, John" w:date="2015-03-14T10:20:00Z">
         <w:r>
-          <w:t>t</w:t>
-        </w:r>
-        <w:r>
-          <w:t xml:space="preserve">he </w:t>
+          <w:t xml:space="preserve">the </w:t>
         </w:r>
       </w:ins>
       <w:r>
@@ -1133,18 +1097,28 @@
       <w:r>
         <w:t xml:space="preserve">concludes in Section </w:t>
       </w:r>
-      <w:fldSimple w:instr=" REF _Ref414001612 \r ">
-        <w:ins w:id="56" w:author="Anvik, John" w:date="2015-03-14T10:19:00Z">
-          <w:r>
-            <w:t>VII</w:t>
-          </w:r>
-        </w:ins>
-        <w:del w:id="57" w:author="Anvik, John" w:date="2015-03-14T10:19:00Z">
-          <w:r>
-            <w:delText>VIII</w:delText>
-          </w:r>
-        </w:del>
-      </w:fldSimple>
+      <w:r>
+        <w:fldChar w:fldCharType="begin"/>
+      </w:r>
+      <w:r>
+        <w:instrText xml:space="preserve"> REF _Ref414001612 \r </w:instrText>
+      </w:r>
+      <w:r>
+        <w:fldChar w:fldCharType="separate"/>
+      </w:r>
+      <w:ins w:id="56" w:author="Anvik, John" w:date="2015-03-14T10:19:00Z">
+        <w:r>
+          <w:t>VII</w:t>
+        </w:r>
+      </w:ins>
+      <w:del w:id="57" w:author="Anvik, John" w:date="2015-03-14T10:19:00Z">
+        <w:r>
+          <w:delText>VIII</w:delText>
+        </w:r>
+      </w:del>
+      <w:r>
+        <w:fldChar w:fldCharType="end"/>
+      </w:r>
       <w:r>
         <w:t>.</w:t>
       </w:r>
@@ -1183,41 +1157,61 @@
       </w:ins>
       <w:ins w:id="63" w:author="Anvik, John" w:date="2015-03-14T12:08:00Z">
         <w:r>
-          <w:t xml:space="preserve">is </w:t>
+          <w:t>is</w:t>
         </w:r>
       </w:ins>
-      <w:ins w:id="64" w:author="Anvik, John" w:date="2015-03-14T12:10:00Z">
-        <w:r>
-          <w:t>in</w:t>
+      <w:ins w:id="64" w:author="Anvik, John" w:date="2015-03-14T14:17:00Z">
+        <w:r>
+          <w:t xml:space="preserve"> the</w:t>
         </w:r>
       </w:ins>
       <w:ins w:id="65" w:author="Anvik, John" w:date="2015-03-14T12:09:00Z">
         <w:r>
-          <w:t xml:space="preserve"> planning software releases.  </w:t>
+          <w:t xml:space="preserve"> planning </w:t>
         </w:r>
       </w:ins>
-      <w:ins w:id="66" w:author="Anvik, John" w:date="2015-03-14T12:12:00Z">
-        <w:r>
-          <w:t xml:space="preserve">The </w:t>
+      <w:ins w:id="66" w:author="Anvik, John" w:date="2015-03-14T14:17:00Z">
+        <w:r>
+          <w:t xml:space="preserve">of </w:t>
         </w:r>
       </w:ins>
-      <w:ins w:id="67" w:author="Anvik, John" w:date="2015-03-14T12:13:00Z">
-        <w:r>
-          <w:t>predicted</w:t>
+      <w:ins w:id="67" w:author="Anvik, John" w:date="2015-03-14T12:09:00Z">
+        <w:r>
+          <w:t xml:space="preserve">software releases.  </w:t>
         </w:r>
       </w:ins>
       <w:ins w:id="68" w:author="Anvik, John" w:date="2015-03-14T12:12:00Z">
         <w:r>
-          <w:t xml:space="preserve"> number of defects can be used to estimate the time that will be required for testing and bug fixing</w:t>
+          <w:t xml:space="preserve">The </w:t>
         </w:r>
       </w:ins>
       <w:ins w:id="69" w:author="Anvik, John" w:date="2015-03-14T12:13:00Z">
         <w:r>
-          <w:t xml:space="preserve"> for a planned release</w:t>
+          <w:t>predicted</w:t>
         </w:r>
       </w:ins>
       <w:ins w:id="70" w:author="Anvik, John" w:date="2015-03-14T12:12:00Z">
         <w:r>
+          <w:t xml:space="preserve"> number of defects can be used to estimate the time that will be required for testing and bug fixing</w:t>
+        </w:r>
+      </w:ins>
+      <w:ins w:id="71" w:author="Anvik, John" w:date="2015-03-14T12:13:00Z">
+        <w:r>
+          <w:t xml:space="preserve"> </w:t>
+        </w:r>
+      </w:ins>
+      <w:ins w:id="72" w:author="Anvik, John" w:date="2015-03-14T14:18:00Z">
+        <w:r>
+          <w:t>during</w:t>
+        </w:r>
+      </w:ins>
+      <w:ins w:id="73" w:author="Anvik, John" w:date="2015-03-14T12:13:00Z">
+        <w:r>
+          <w:t xml:space="preserve"> a planned release</w:t>
+        </w:r>
+      </w:ins>
+      <w:ins w:id="74" w:author="Anvik, John" w:date="2015-03-14T12:12:00Z">
+        <w:r>
           <w:t xml:space="preserve">. </w:t>
         </w:r>
       </w:ins>
@@ -1226,123 +1220,145 @@
       <w:pPr>
         <w:pStyle w:val="Textbody"/>
         <w:rPr>
-          <w:ins w:id="71" w:author="Anvik, John" w:date="2015-03-14T11:09:00Z"/>
-        </w:rPr>
-      </w:pPr>
-      <w:ins w:id="72" w:author="Anvik, John" w:date="2015-03-14T10:44:00Z">
+          <w:ins w:id="75" w:author="Anvik, John" w:date="2015-03-14T11:09:00Z"/>
+        </w:rPr>
+      </w:pPr>
+      <w:ins w:id="76" w:author="Anvik, John" w:date="2015-03-14T10:44:00Z">
         <w:r>
           <w:t xml:space="preserve">Release planners typically rely on their experience and project conventions to generate a release plan. </w:t>
-        </w:r>
-      </w:ins>
-      <w:ins w:id="73" w:author="Anvik, John" w:date="2015-03-14T11:04:00Z">
-        <w:r>
-          <w:t>A common approach is to use an ad</w:t>
-        </w:r>
-      </w:ins>
-      <w:ins w:id="74" w:author="Anvik, John" w:date="2015-03-14T11:05:00Z">
-        <w:r>
-          <w:t>-</w:t>
-        </w:r>
-      </w:ins>
-      <w:ins w:id="75" w:author="Anvik, John" w:date="2015-03-14T11:04:00Z">
-        <w:r>
-          <w:t>hoc method where one</w:t>
-        </w:r>
-      </w:ins>
-      <w:ins w:id="76" w:author="Anvik, John" w:date="2015-03-14T11:02:00Z">
-        <w:r>
-          <w:t xml:space="preserve"> select</w:t>
         </w:r>
       </w:ins>
       <w:ins w:id="77" w:author="Anvik, John" w:date="2015-03-14T11:04:00Z">
         <w:r>
-          <w:t>s</w:t>
+          <w:t>A common approach is to use an ad</w:t>
         </w:r>
       </w:ins>
-      <w:ins w:id="78" w:author="Anvik, John" w:date="2015-03-14T11:02:00Z">
-        <w:r>
-          <w:t xml:space="preserve"> a set of features and improvements such that the estimated time to fix and test defects will not exceed the budget</w:t>
+      <w:ins w:id="78" w:author="Anvik, John" w:date="2015-03-14T11:05:00Z">
+        <w:r>
+          <w:t>-</w:t>
         </w:r>
       </w:ins>
-      <w:ins w:id="79" w:author="Anvik, John" w:date="2015-03-14T11:03:00Z">
-        <w:r>
-          <w:t>ed development time</w:t>
+      <w:ins w:id="79" w:author="Anvik, John" w:date="2015-03-14T11:04:00Z">
+        <w:r>
+          <w:t>hoc method where one</w:t>
         </w:r>
       </w:ins>
       <w:ins w:id="80" w:author="Anvik, John" w:date="2015-03-14T11:02:00Z">
         <w:r>
-          <w:t>.</w:t>
+          <w:t xml:space="preserve"> select</w:t>
         </w:r>
       </w:ins>
       <w:ins w:id="81" w:author="Anvik, John" w:date="2015-03-14T11:04:00Z">
         <w:r>
+          <w:t>s</w:t>
+        </w:r>
+      </w:ins>
+      <w:ins w:id="82" w:author="Anvik, John" w:date="2015-03-14T11:02:00Z">
+        <w:r>
+          <w:t xml:space="preserve"> a set of features and improvements such that the estimated time to fix and test defects will not exceed the budget</w:t>
+        </w:r>
+      </w:ins>
+      <w:ins w:id="83" w:author="Anvik, John" w:date="2015-03-14T11:03:00Z">
+        <w:r>
+          <w:t>ed development time</w:t>
+        </w:r>
+      </w:ins>
+      <w:ins w:id="84" w:author="Anvik, John" w:date="2015-03-14T11:02:00Z">
+        <w:r>
+          <w:t>.</w:t>
+        </w:r>
+      </w:ins>
+      <w:ins w:id="85" w:author="Anvik, John" w:date="2015-03-14T11:04:00Z">
+        <w:r>
           <w:t xml:space="preserve"> </w:t>
         </w:r>
       </w:ins>
-      <w:ins w:id="82" w:author="Anvik, John" w:date="2015-03-14T11:06:00Z">
+      <w:ins w:id="86" w:author="Anvik, John" w:date="2015-03-14T11:06:00Z">
         <w:r>
           <w:t xml:space="preserve">However, if the estimation technique for the impact of defects is based on past experience, this can lead to significant inaccuracies. </w:t>
-        </w:r>
-      </w:ins>
-      <w:ins w:id="83" w:author="Anvik, John" w:date="2015-03-14T10:46:00Z">
-        <w:r>
-          <w:t xml:space="preserve">For example, </w:t>
-        </w:r>
-      </w:ins>
-      <w:ins w:id="84" w:author="Anvik, John" w:date="2015-03-14T11:07:00Z">
-        <w:r>
-          <w:t xml:space="preserve">a release planner could use the approach whereby </w:t>
-        </w:r>
-      </w:ins>
-      <w:ins w:id="85" w:author="Anvik, John" w:date="2015-03-14T10:46:00Z">
-        <w:r>
-          <w:t xml:space="preserve">if a previous release had 10 features and improvements which led to 2 weeks of bug fixing, </w:t>
-        </w:r>
-        <w:proofErr w:type="gramStart"/>
-        <w:r>
-          <w:t>then</w:t>
-        </w:r>
-        <w:proofErr w:type="gramEnd"/>
-        <w:r>
-          <w:t xml:space="preserve"> if the next release has 5 features and improvements, the </w:t>
-        </w:r>
-      </w:ins>
-      <w:ins w:id="86" w:author="Anvik, John" w:date="2015-03-14T11:08:00Z">
-        <w:r>
-          <w:t xml:space="preserve">time to fix bugs will </w:t>
         </w:r>
       </w:ins>
       <w:ins w:id="87" w:author="Anvik, John" w:date="2015-03-14T10:46:00Z">
         <w:r>
-          <w:t xml:space="preserve">either </w:t>
+          <w:t xml:space="preserve">For example, </w:t>
         </w:r>
       </w:ins>
-      <w:ins w:id="88" w:author="Anvik, John" w:date="2015-03-14T11:08:00Z">
-        <w:r>
-          <w:t xml:space="preserve">be </w:t>
+      <w:ins w:id="88" w:author="Anvik, John" w:date="2015-03-14T11:07:00Z">
+        <w:r>
+          <w:t xml:space="preserve">a release planner could use the approach whereby </w:t>
         </w:r>
       </w:ins>
       <w:ins w:id="89" w:author="Anvik, John" w:date="2015-03-14T10:46:00Z">
         <w:r>
+          <w:t xml:space="preserve">if a previous release had 10 features and improvements which led to 2 weeks of bug fixing, then if the next release has 5 features and improvements, the </w:t>
+        </w:r>
+      </w:ins>
+      <w:ins w:id="90" w:author="Anvik, John" w:date="2015-03-14T11:08:00Z">
+        <w:r>
+          <w:t xml:space="preserve">time to fix bugs will </w:t>
+        </w:r>
+      </w:ins>
+      <w:ins w:id="91" w:author="Anvik, John" w:date="2015-03-14T10:46:00Z">
+        <w:r>
+          <w:t xml:space="preserve">either </w:t>
+        </w:r>
+      </w:ins>
+      <w:ins w:id="92" w:author="Anvik, John" w:date="2015-03-14T11:08:00Z">
+        <w:r>
+          <w:t xml:space="preserve">be </w:t>
+        </w:r>
+      </w:ins>
+      <w:ins w:id="93" w:author="Anvik, John" w:date="2015-03-14T10:46:00Z">
+        <w:r>
           <w:t xml:space="preserve">the same </w:t>
         </w:r>
       </w:ins>
-      <w:ins w:id="90" w:author="Anvik, John" w:date="2015-03-14T10:48:00Z">
-        <w:r>
-          <w:t xml:space="preserve">amount of time (2 weeks) or a prorated </w:t>
+      <w:ins w:id="94" w:author="Anvik, John" w:date="2015-03-14T10:48:00Z">
+        <w:r>
+          <w:t xml:space="preserve">amount of time (2 weeks) </w:t>
         </w:r>
       </w:ins>
-      <w:ins w:id="91" w:author="Anvik, John" w:date="2015-03-14T11:08:00Z">
+      <w:ins w:id="95" w:author="Anvik, John" w:date="2015-03-14T14:21:00Z">
+        <w:r>
+          <w:t xml:space="preserve">as the features </w:t>
+        </w:r>
+      </w:ins>
+      <w:ins w:id="96" w:author="Anvik, John" w:date="2015-03-14T14:22:00Z">
+        <w:r>
+          <w:t xml:space="preserve">and improvements </w:t>
+        </w:r>
+      </w:ins>
+      <w:ins w:id="97" w:author="Anvik, John" w:date="2015-03-14T14:21:00Z">
+        <w:r>
+          <w:t xml:space="preserve">are twice as large </w:t>
+        </w:r>
+      </w:ins>
+      <w:ins w:id="98" w:author="Anvik, John" w:date="2015-03-14T14:22:00Z">
+        <w:r>
+          <w:t xml:space="preserve">as the previous items, </w:t>
+        </w:r>
+      </w:ins>
+      <w:ins w:id="99" w:author="Anvik, John" w:date="2015-03-14T10:48:00Z">
+        <w:r>
+          <w:t xml:space="preserve">or a prorated </w:t>
+        </w:r>
+      </w:ins>
+      <w:ins w:id="100" w:author="Anvik, John" w:date="2015-03-14T11:08:00Z">
         <w:r>
           <w:t xml:space="preserve">amount </w:t>
         </w:r>
       </w:ins>
-      <w:ins w:id="92" w:author="Anvik, John" w:date="2015-03-14T10:48:00Z">
+      <w:ins w:id="101" w:author="Anvik, John" w:date="2015-03-14T14:22:00Z">
+        <w:r>
+          <w:t xml:space="preserve">of time </w:t>
+        </w:r>
+      </w:ins>
+      <w:ins w:id="102" w:author="Anvik, John" w:date="2015-03-14T10:48:00Z">
         <w:r>
           <w:t>(1 week).</w:t>
         </w:r>
       </w:ins>
-      <w:ins w:id="93" w:author="Anvik, John" w:date="2015-03-14T11:08:00Z">
+      <w:ins w:id="103" w:author="Anvik, John" w:date="2015-03-14T11:08:00Z">
         <w:r>
           <w:t xml:space="preserve"> </w:t>
         </w:r>
@@ -1353,68 +1369,7 @@
         <w:pStyle w:val="Textbody"/>
         <w:ind w:firstLine="0"/>
         <w:rPr>
-          <w:ins w:id="94" w:author="Anvik, John" w:date="2015-03-14T12:16:00Z"/>
-        </w:rPr>
-        <w:pPrChange w:id="95" w:author="Anvik, John" w:date="2015-03-14T12:16:00Z">
-          <w:pPr>
-            <w:pStyle w:val="Textbody"/>
-          </w:pPr>
-        </w:pPrChange>
-      </w:pPr>
-      <w:ins w:id="96" w:author="Anvik, John" w:date="2015-03-14T11:16:00Z">
-        <w:r>
-          <w:t xml:space="preserve">A problem with this approach is that the estimation of bug fixing time is course. If you </w:t>
-        </w:r>
-      </w:ins>
-      <w:ins w:id="97" w:author="Anvik, John" w:date="2015-03-14T11:17:00Z">
-        <w:r>
-          <w:t>were to try and compare</w:t>
-        </w:r>
-      </w:ins>
-      <w:ins w:id="98" w:author="Anvik, John" w:date="2015-03-14T11:16:00Z">
-        <w:r>
-          <w:t xml:space="preserve"> release plans </w:t>
-        </w:r>
-      </w:ins>
-      <w:ins w:id="99" w:author="Anvik, John" w:date="2015-03-14T11:17:00Z">
-        <w:r>
-          <w:t xml:space="preserve">with different subsets of features and improvements, the course nature of </w:t>
-        </w:r>
-      </w:ins>
-      <w:ins w:id="100" w:author="Anvik, John" w:date="2015-03-14T11:18:00Z">
-        <w:r>
-          <w:t>the</w:t>
-        </w:r>
-      </w:ins>
-      <w:ins w:id="101" w:author="Anvik, John" w:date="2015-03-14T11:17:00Z">
-        <w:r>
-          <w:t xml:space="preserve"> </w:t>
-        </w:r>
-      </w:ins>
-      <w:ins w:id="102" w:author="Anvik, John" w:date="2015-03-14T11:18:00Z">
-        <w:r>
-          <w:t xml:space="preserve">estimation technique would </w:t>
-        </w:r>
-      </w:ins>
-      <w:ins w:id="103" w:author="Anvik, John" w:date="2015-03-14T11:19:00Z">
-        <w:r>
-          <w:t xml:space="preserve">be hard to distinguish the impact of the features and improvements </w:t>
-        </w:r>
-        <w:proofErr w:type="spellStart"/>
-        <w:r>
-          <w:t>ont</w:t>
-        </w:r>
-        <w:proofErr w:type="spellEnd"/>
-        <w:r>
-          <w:t xml:space="preserve"> he bug fixing time. </w:t>
-        </w:r>
-      </w:ins>
-    </w:p>
-    <w:p>
-      <w:pPr>
-        <w:pStyle w:val="Textbody"/>
-        <w:rPr>
-          <w:del w:id="104" w:author="Anvik, John" w:date="2015-03-14T11:34:00Z"/>
+          <w:ins w:id="104" w:author="Anvik, John" w:date="2015-03-14T12:16:00Z"/>
         </w:rPr>
         <w:pPrChange w:id="105" w:author="Anvik, John" w:date="2015-03-14T12:16:00Z">
           <w:pPr>
@@ -1422,28 +1377,97 @@
           </w:pPr>
         </w:pPrChange>
       </w:pPr>
-      <w:ins w:id="106" w:author="Anvik, John" w:date="2015-03-14T11:20:00Z">
+      <w:ins w:id="106" w:author="Anvik, John" w:date="2015-03-14T11:16:00Z">
+        <w:r>
+          <w:t xml:space="preserve">A problem with this approach is that the estimation of bug fixing time is course. If you </w:t>
+        </w:r>
+      </w:ins>
+      <w:ins w:id="107" w:author="Anvik, John" w:date="2015-03-14T11:17:00Z">
+        <w:r>
+          <w:t>were to try and compare</w:t>
+        </w:r>
+      </w:ins>
+      <w:ins w:id="108" w:author="Anvik, John" w:date="2015-03-14T11:16:00Z">
+        <w:r>
+          <w:t xml:space="preserve"> release plans </w:t>
+        </w:r>
+      </w:ins>
+      <w:ins w:id="109" w:author="Anvik, John" w:date="2015-03-14T11:17:00Z">
+        <w:r>
+          <w:t xml:space="preserve">with different subsets of features and improvements, the course nature of </w:t>
+        </w:r>
+      </w:ins>
+      <w:ins w:id="110" w:author="Anvik, John" w:date="2015-03-14T11:18:00Z">
+        <w:r>
+          <w:t>the</w:t>
+        </w:r>
+      </w:ins>
+      <w:ins w:id="111" w:author="Anvik, John" w:date="2015-03-14T11:17:00Z">
+        <w:r>
+          <w:t xml:space="preserve"> </w:t>
+        </w:r>
+      </w:ins>
+      <w:ins w:id="112" w:author="Anvik, John" w:date="2015-03-14T11:18:00Z">
+        <w:r>
+          <w:t xml:space="preserve">estimation technique would </w:t>
+        </w:r>
+      </w:ins>
+      <w:ins w:id="113" w:author="Anvik, John" w:date="2015-03-14T14:23:00Z">
+        <w:r>
+          <w:t>make it challe</w:t>
+        </w:r>
+        <w:r>
+          <w:t>nging</w:t>
+        </w:r>
+      </w:ins>
+      <w:ins w:id="114" w:author="Anvik, John" w:date="2015-03-14T11:19:00Z">
+        <w:r>
+          <w:t xml:space="preserve"> to distinguish the impact of the features and improvements on</w:t>
+        </w:r>
+      </w:ins>
+      <w:ins w:id="115" w:author="Anvik, John" w:date="2015-03-14T14:23:00Z">
+        <w:r>
+          <w:t xml:space="preserve"> </w:t>
+        </w:r>
+      </w:ins>
+      <w:ins w:id="116" w:author="Anvik, John" w:date="2015-03-14T11:19:00Z">
+        <w:r>
+          <w:t>t</w:t>
+        </w:r>
+        <w:r>
+          <w:t xml:space="preserve">he bug fixing time. </w:t>
+        </w:r>
+      </w:ins>
+    </w:p>
+    <w:p>
+      <w:pPr>
+        <w:pStyle w:val="Textbody"/>
+        <w:rPr>
+          <w:del w:id="117" w:author="Anvik, John" w:date="2015-03-14T11:34:00Z"/>
+        </w:rPr>
+      </w:pPr>
+      <w:ins w:id="118" w:author="Anvik, John" w:date="2015-03-14T11:20:00Z">
         <w:r>
           <w:lastRenderedPageBreak/>
           <w:t xml:space="preserve">The alternative is to have a </w:t>
         </w:r>
       </w:ins>
-      <w:ins w:id="107" w:author="Anvik, John" w:date="2015-03-14T11:26:00Z">
+      <w:ins w:id="119" w:author="Anvik, John" w:date="2015-03-14T11:26:00Z">
         <w:r>
           <w:t>model-based</w:t>
         </w:r>
       </w:ins>
-      <w:ins w:id="108" w:author="Anvik, John" w:date="2015-03-14T11:20:00Z">
+      <w:ins w:id="120" w:author="Anvik, John" w:date="2015-03-14T11:20:00Z">
         <w:r>
           <w:t xml:space="preserve"> approach where</w:t>
         </w:r>
       </w:ins>
-      <w:ins w:id="109" w:author="Anvik, John" w:date="2015-03-14T12:16:00Z">
+      <w:ins w:id="121" w:author="Anvik, John" w:date="2015-03-14T12:16:00Z">
         <w:r>
           <w:t xml:space="preserve"> </w:t>
         </w:r>
       </w:ins>
-      <w:del w:id="110" w:author="Anvik, John" w:date="2015-03-14T11:32:00Z">
+      <w:del w:id="122" w:author="Anvik, John" w:date="2015-03-14T11:32:00Z">
         <w:r>
           <w:delText xml:space="preserve">If </w:delText>
         </w:r>
@@ -1469,7 +1493,7 @@
           <w:delText xml:space="preserve">it is reasonable to </w:delText>
         </w:r>
       </w:del>
-      <w:del w:id="111" w:author="Anvik, John" w:date="2015-03-14T12:15:00Z">
+      <w:del w:id="123" w:author="Anvik, John" w:date="2015-03-14T12:15:00Z">
         <w:r>
           <w:delText xml:space="preserve">construct a statistical predictive model </w:delText>
         </w:r>
@@ -1498,22 +1522,22 @@
           <w:delText>previous defects</w:delText>
         </w:r>
       </w:del>
-      <w:del w:id="112" w:author="Anvik, John" w:date="2015-03-14T11:34:00Z">
+      <w:del w:id="124" w:author="Anvik, John" w:date="2015-03-14T11:34:00Z">
         <w:r>
           <w:delText xml:space="preserve"> within the project</w:delText>
         </w:r>
       </w:del>
-      <w:del w:id="113" w:author="Anvik, John" w:date="2015-03-14T12:15:00Z">
+      <w:del w:id="125" w:author="Anvik, John" w:date="2015-03-14T12:15:00Z">
         <w:r>
           <w:delText>.</w:delText>
         </w:r>
       </w:del>
-      <w:del w:id="114" w:author="Anvik, John" w:date="2015-03-14T11:34:00Z">
+      <w:del w:id="126" w:author="Anvik, John" w:date="2015-03-14T11:34:00Z">
         <w:r>
           <w:delText xml:space="preserve"> After all, </w:delText>
         </w:r>
       </w:del>
-      <w:del w:id="115" w:author="Anvik, John" w:date="2015-03-14T11:33:00Z">
+      <w:del w:id="127" w:author="Anvik, John" w:date="2015-03-14T11:33:00Z">
         <w:r>
           <w:delText xml:space="preserve">planned features and improvements </w:delText>
         </w:r>
@@ -1536,12 +1560,12 @@
           <w:delText>for previous releases</w:delText>
         </w:r>
       </w:del>
-      <w:del w:id="116" w:author="Anvik, John" w:date="2015-03-14T10:22:00Z">
+      <w:del w:id="128" w:author="Anvik, John" w:date="2015-03-14T10:22:00Z">
         <w:r>
           <w:delText xml:space="preserve">, so it should be </w:delText>
         </w:r>
       </w:del>
-      <w:del w:id="117" w:author="Anvik, John" w:date="2015-03-14T11:34:00Z">
+      <w:del w:id="129" w:author="Anvik, John" w:date="2015-03-14T11:34:00Z">
         <w:r>
           <w:delText>safe to assume</w:delText>
         </w:r>
@@ -1549,12 +1573,12 @@
           <w:delText xml:space="preserve"> that defect occurrences in the next release will occur in like manner </w:delText>
         </w:r>
       </w:del>
-      <w:del w:id="118" w:author="Anvik, John" w:date="2015-03-14T10:21:00Z">
+      <w:del w:id="130" w:author="Anvik, John" w:date="2015-03-14T10:21:00Z">
         <w:r>
           <w:delText>as in</w:delText>
         </w:r>
       </w:del>
-      <w:del w:id="119" w:author="Anvik, John" w:date="2015-03-14T11:34:00Z">
+      <w:del w:id="131" w:author="Anvik, John" w:date="2015-03-14T11:34:00Z">
         <w:r>
           <w:delText xml:space="preserve"> previous releases</w:delText>
         </w:r>
@@ -1570,13 +1594,13 @@
         <w:rPr>
           <w:color w:val="000000"/>
         </w:rPr>
-        <w:pPrChange w:id="120" w:author="Anvik, John" w:date="2015-03-14T12:17:00Z">
+        <w:pPrChange w:id="132" w:author="Anvik, John" w:date="2015-03-14T14:23:00Z">
           <w:pPr>
             <w:pStyle w:val="Textbody"/>
           </w:pPr>
         </w:pPrChange>
       </w:pPr>
-      <w:del w:id="121" w:author="Anvik, John" w:date="2015-03-14T11:42:00Z">
+      <w:del w:id="133" w:author="Anvik, John" w:date="2015-03-14T11:42:00Z">
         <w:r>
           <w:delText>T</w:delText>
         </w:r>
@@ -1590,7 +1614,7 @@
           <w:delText xml:space="preserve"> </w:delText>
         </w:r>
       </w:del>
-      <w:del w:id="122" w:author="Anvik, John" w:date="2015-03-14T10:28:00Z">
+      <w:del w:id="134" w:author="Anvik, John" w:date="2015-03-14T10:28:00Z">
         <w:r>
           <w:delText>under normal planning conditions</w:delText>
         </w:r>
@@ -1598,7 +1622,7 @@
           <w:delText xml:space="preserve"> </w:delText>
         </w:r>
       </w:del>
-      <w:del w:id="123" w:author="Anvik, John" w:date="2015-03-14T11:42:00Z">
+      <w:del w:id="135" w:author="Anvik, John" w:date="2015-03-14T11:42:00Z">
         <w:r>
           <w:delText xml:space="preserve">where planners </w:delText>
         </w:r>
@@ -1614,7 +1638,7 @@
         <w:r>
           <w:delText xml:space="preserve">experience and </w:delText>
         </w:r>
-        <w:commentRangeStart w:id="124"/>
+        <w:commentRangeStart w:id="136"/>
         <w:r>
           <w:delText xml:space="preserve">established </w:delText>
         </w:r>
@@ -1630,7 +1654,7 @@
         <w:r>
           <w:delText xml:space="preserve"> </w:delText>
         </w:r>
-        <w:commentRangeEnd w:id="124"/>
+        <w:commentRangeEnd w:id="136"/>
         <w:r>
           <w:rPr>
             <w:rStyle w:val="CommentReference"/>
@@ -1638,7 +1662,7 @@
             <w:spacing w:val="0"/>
             <w:lang w:bidi="hi-IN"/>
           </w:rPr>
-          <w:commentReference w:id="124"/>
+          <w:commentReference w:id="136"/>
         </w:r>
         <w:r>
           <w:delText xml:space="preserve">to </w:delText>
@@ -1647,32 +1671,32 @@
           <w:delText xml:space="preserve">arrive at </w:delText>
         </w:r>
       </w:del>
-      <w:del w:id="125" w:author="Anvik, John" w:date="2015-03-14T10:29:00Z">
+      <w:del w:id="137" w:author="Anvik, John" w:date="2015-03-14T10:29:00Z">
         <w:r>
           <w:delText xml:space="preserve">a satisfactory </w:delText>
         </w:r>
       </w:del>
-      <w:del w:id="126" w:author="Anvik, John" w:date="2015-03-14T11:42:00Z">
+      <w:del w:id="138" w:author="Anvik, John" w:date="2015-03-14T11:42:00Z">
         <w:r>
           <w:delText xml:space="preserve">set of </w:delText>
         </w:r>
       </w:del>
-      <w:del w:id="127" w:author="Anvik, John" w:date="2015-03-14T10:29:00Z">
+      <w:del w:id="139" w:author="Anvik, John" w:date="2015-03-14T10:29:00Z">
         <w:r>
           <w:delText xml:space="preserve">requirements </w:delText>
         </w:r>
       </w:del>
-      <w:del w:id="128" w:author="Anvik, John" w:date="2015-03-14T11:42:00Z">
+      <w:del w:id="140" w:author="Anvik, John" w:date="2015-03-14T11:42:00Z">
         <w:r>
           <w:delText xml:space="preserve">for </w:delText>
         </w:r>
       </w:del>
-      <w:del w:id="129" w:author="Anvik, John" w:date="2015-03-14T10:30:00Z">
+      <w:del w:id="141" w:author="Anvik, John" w:date="2015-03-14T10:30:00Z">
         <w:r>
           <w:delText>an upcoming</w:delText>
         </w:r>
       </w:del>
-      <w:del w:id="130" w:author="Anvik, John" w:date="2015-03-14T11:42:00Z">
+      <w:del w:id="142" w:author="Anvik, John" w:date="2015-03-14T11:42:00Z">
         <w:r>
           <w:delText xml:space="preserve"> release</w:delText>
         </w:r>
@@ -1686,7 +1710,7 @@
           <w:delText>i</w:delText>
         </w:r>
       </w:del>
-      <w:del w:id="131" w:author="Anvik, John" w:date="2015-03-14T12:15:00Z">
+      <w:del w:id="143" w:author="Anvik, John" w:date="2015-03-14T12:15:00Z">
         <w:r>
           <w:delText>f release planners</w:delText>
         </w:r>
@@ -1694,27 +1718,27 @@
           <w:delText xml:space="preserve"> </w:delText>
         </w:r>
       </w:del>
-      <w:del w:id="132" w:author="Anvik, John" w:date="2015-03-14T10:31:00Z">
+      <w:del w:id="144" w:author="Anvik, John" w:date="2015-03-14T10:31:00Z">
         <w:r>
           <w:delText xml:space="preserve">instead </w:delText>
         </w:r>
       </w:del>
-      <w:del w:id="133" w:author="Anvik, John" w:date="2015-03-14T12:15:00Z">
+      <w:del w:id="145" w:author="Anvik, John" w:date="2015-03-14T12:15:00Z">
         <w:r>
           <w:delText xml:space="preserve">opt to </w:delText>
         </w:r>
       </w:del>
-      <w:del w:id="134" w:author="Anvik, John" w:date="2015-03-14T10:31:00Z">
+      <w:del w:id="146" w:author="Anvik, John" w:date="2015-03-14T10:31:00Z">
         <w:r>
           <w:delText xml:space="preserve">employ a </w:delText>
         </w:r>
       </w:del>
-      <w:del w:id="135" w:author="Anvik, John" w:date="2015-03-14T10:30:00Z">
+      <w:del w:id="147" w:author="Anvik, John" w:date="2015-03-14T10:30:00Z">
         <w:r>
           <w:delText xml:space="preserve">heuristic or optimization </w:delText>
         </w:r>
       </w:del>
-      <w:del w:id="136" w:author="Anvik, John" w:date="2015-03-14T12:15:00Z">
+      <w:del w:id="148" w:author="Anvik, John" w:date="2015-03-14T12:15:00Z">
         <w:r>
           <w:delText>to make their decision</w:delText>
         </w:r>
@@ -1722,32 +1746,52 @@
           <w:delText xml:space="preserve">, </w:delText>
         </w:r>
       </w:del>
-      <w:proofErr w:type="gramStart"/>
-      <w:ins w:id="137" w:author="Anvik, John" w:date="2015-03-14T11:46:00Z">
-        <w:r>
-          <w:t>the</w:t>
-        </w:r>
-        <w:proofErr w:type="gramEnd"/>
-        <w:r>
-          <w:t xml:space="preserve"> model must take into account the differences in </w:t>
+      <w:ins w:id="149" w:author="Anvik, John" w:date="2015-03-14T14:23:00Z">
+        <w:r>
+          <w:t>a</w:t>
         </w:r>
       </w:ins>
-      <w:ins w:id="138" w:author="Anvik, John" w:date="2015-03-14T11:47:00Z">
+      <w:ins w:id="150" w:author="Anvik, John" w:date="2015-03-14T11:46:00Z">
+        <w:r>
+          <w:t xml:space="preserve"> model take</w:t>
+        </w:r>
+      </w:ins>
+      <w:ins w:id="151" w:author="Anvik, John" w:date="2015-03-14T14:23:00Z">
+        <w:r>
+          <w:t>s</w:t>
+        </w:r>
+      </w:ins>
+      <w:ins w:id="152" w:author="Anvik, John" w:date="2015-03-14T11:46:00Z">
+        <w:r>
+          <w:t xml:space="preserve"> into account the differences </w:t>
+        </w:r>
+      </w:ins>
+      <w:ins w:id="153" w:author="Anvik, John" w:date="2015-03-14T11:47:00Z">
         <w:r>
           <w:t>composition</w:t>
         </w:r>
       </w:ins>
-      <w:ins w:id="139" w:author="Anvik, John" w:date="2015-03-14T11:46:00Z">
-        <w:r>
-          <w:t xml:space="preserve"> of features and improvements between the release plans.</w:t>
+      <w:ins w:id="154" w:author="Anvik, John" w:date="2015-03-14T11:46:00Z">
+        <w:r>
+          <w:t xml:space="preserve"> between the </w:t>
         </w:r>
       </w:ins>
-      <w:ins w:id="140" w:author="Anvik, John" w:date="2015-03-14T11:44:00Z">
+      <w:ins w:id="155" w:author="Anvik, John" w:date="2015-03-14T14:24:00Z">
+        <w:r>
+          <w:t xml:space="preserve">hypothetical </w:t>
+        </w:r>
+      </w:ins>
+      <w:ins w:id="156" w:author="Anvik, John" w:date="2015-03-14T11:46:00Z">
+        <w:r>
+          <w:t>release plans.</w:t>
+        </w:r>
+      </w:ins>
+      <w:ins w:id="157" w:author="Anvik, John" w:date="2015-03-14T11:44:00Z">
         <w:r>
           <w:t xml:space="preserve"> </w:t>
         </w:r>
       </w:ins>
-      <w:del w:id="141" w:author="Anvik, John" w:date="2015-03-14T12:17:00Z">
+      <w:del w:id="158" w:author="Anvik, John" w:date="2015-03-14T12:17:00Z">
         <w:r>
           <w:delText>t</w:delText>
         </w:r>
@@ -1785,7 +1829,7 @@
       <w:r>
         <w:t xml:space="preserve"> as the set of features and improvements would differ in each hypothetical scenario. </w:t>
       </w:r>
-      <w:del w:id="142" w:author="Anvik, John" w:date="2015-03-14T12:18:00Z">
+      <w:del w:id="159" w:author="Anvik, John" w:date="2015-03-14T12:18:00Z">
         <w:r>
           <w:delText xml:space="preserve">In other words, in order for release planners to be able to create ‘what-if’ release plan scenarios, the defect prediction needs to also consider the proposed features and improvements, not just the previous defects. </w:delText>
         </w:r>
@@ -1802,12 +1846,12 @@
       <w:r>
         <w:t>a model would assume some explanatory relationship</w:t>
       </w:r>
-      <w:ins w:id="143" w:author="Anvik, John" w:date="2015-03-14T12:18:00Z">
+      <w:ins w:id="160" w:author="Anvik, John" w:date="2015-03-14T12:18:00Z">
         <w:r>
           <w:t xml:space="preserve"> as shown in</w:t>
         </w:r>
       </w:ins>
-      <w:del w:id="144" w:author="Anvik, John" w:date="2015-03-14T12:18:00Z">
+      <w:del w:id="161" w:author="Anvik, John" w:date="2015-03-14T12:18:00Z">
         <w:r>
           <w:delText>.</w:delText>
         </w:r>
@@ -1827,7 +1871,7 @@
         </w:rPr>
         <w:t>1</w:t>
       </w:r>
-      <w:del w:id="145" w:author="Anvik, John" w:date="2015-03-14T12:18:00Z">
+      <w:del w:id="162" w:author="Anvik, John" w:date="2015-03-14T12:18:00Z">
         <w:r>
           <w:rPr>
             <w:color w:val="000000"/>
@@ -1853,7 +1897,7 @@
         <w:pStyle w:val="Textbody"/>
         <w:ind w:firstLine="0"/>
       </w:pPr>
-      <w:commentRangeStart w:id="146"/>
+      <w:commentRangeStart w:id="163"/>
       <w:r>
         <w:t>The use of such a model may give release planners a more accurate means for evaluating the additional development time needed to address bug fallout for a given hypothetical release plan. By improving the accuracy of defect prediction, the release planner can ensure</w:t>
       </w:r>
@@ -1875,7 +1919,7 @@
       <w:r>
         <w:t>revenue of the next release.</w:t>
       </w:r>
-      <w:commentRangeEnd w:id="146"/>
+      <w:commentRangeEnd w:id="163"/>
       <w:r>
         <w:rPr>
           <w:rStyle w:val="CommentReference"/>
@@ -1883,10 +1927,10 @@
           <w:spacing w:val="0"/>
           <w:lang w:bidi="hi-IN"/>
         </w:rPr>
-        <w:commentReference w:id="146"/>
-      </w:r>
-    </w:p>
-    <w:commentRangeStart w:id="147"/>
+        <w:commentReference w:id="163"/>
+      </w:r>
+    </w:p>
+    <w:commentRangeStart w:id="164"/>
     <w:p>
       <w:pPr>
         <w:pStyle w:val="Textbody"/>
@@ -1916,10 +1960,10 @@
           <v:shape id="_x0000_i1025" type="#_x0000_t75" style="width:197.55pt;height:103.1pt" o:ole="">
             <v:imagedata r:id="rId10" o:title=""/>
           </v:shape>
-          <o:OLEObject Type="Embed" ProgID="Visio.Drawing.11" ShapeID="_x0000_i1025" DrawAspect="Content" ObjectID="_1487840950" r:id="rId11"/>
+          <o:OLEObject Type="Embed" ProgID="Visio.Drawing.11" ShapeID="_x0000_i1025" DrawAspect="Content" ObjectID="_1487848994" r:id="rId11"/>
         </w:object>
       </w:r>
-      <w:commentRangeEnd w:id="147"/>
+      <w:commentRangeEnd w:id="164"/>
       <w:r>
         <w:rPr>
           <w:rStyle w:val="CommentReference"/>
@@ -1927,16 +1971,16 @@
           <w:spacing w:val="0"/>
           <w:lang w:bidi="hi-IN"/>
         </w:rPr>
-        <w:commentReference w:id="147"/>
+        <w:commentReference w:id="164"/>
       </w:r>
     </w:p>
     <w:p>
       <w:pPr>
         <w:pStyle w:val="figurecaption"/>
         <w:rPr>
-          <w:ins w:id="148" w:author="Anvik, John" w:date="2015-03-14T12:19:00Z"/>
-        </w:rPr>
-        <w:pPrChange w:id="149" w:author="Anvik, John" w:date="2015-03-14T12:20:00Z">
+          <w:ins w:id="165" w:author="Anvik, John" w:date="2015-03-14T12:19:00Z"/>
+        </w:rPr>
+        <w:pPrChange w:id="166" w:author="Anvik, John" w:date="2015-03-14T12:20:00Z">
           <w:pPr>
             <w:pStyle w:val="Heading2"/>
             <w:numPr>
@@ -1958,10 +2002,10 @@
           <w:numId w:val="5"/>
         </w:numPr>
         <w:rPr>
-          <w:del w:id="150" w:author="Anvik, John" w:date="2015-03-14T12:20:00Z"/>
-        </w:rPr>
-      </w:pPr>
-      <w:del w:id="151" w:author="Anvik, John" w:date="2015-03-14T12:20:00Z">
+          <w:del w:id="167" w:author="Anvik, John" w:date="2015-03-14T12:20:00Z"/>
+        </w:rPr>
+      </w:pPr>
+      <w:del w:id="168" w:author="Anvik, John" w:date="2015-03-14T12:20:00Z">
         <w:r>
           <w:delText>T</w:delText>
         </w:r>
@@ -1974,10 +2018,10 @@
       <w:pPr>
         <w:pStyle w:val="Textbody"/>
         <w:rPr>
-          <w:del w:id="152" w:author="Anvik, John" w:date="2015-03-14T12:20:00Z"/>
-        </w:rPr>
-      </w:pPr>
-      <w:del w:id="153" w:author="Anvik, John" w:date="2015-03-14T12:20:00Z">
+          <w:del w:id="169" w:author="Anvik, John" w:date="2015-03-14T12:20:00Z"/>
+        </w:rPr>
+      </w:pPr>
+      <w:del w:id="170" w:author="Anvik, John" w:date="2015-03-14T12:20:00Z">
         <w:r>
           <w:delText>Release plan optimization is the goal of The Next Release Problem (NRP)</w:delText>
         </w:r>
@@ -2029,10 +2073,10 @@
       <w:pPr>
         <w:pStyle w:val="Textbody"/>
         <w:rPr>
-          <w:del w:id="154" w:author="Anvik, John" w:date="2015-03-14T12:20:00Z"/>
-        </w:rPr>
-      </w:pPr>
-      <w:del w:id="155" w:author="Anvik, John" w:date="2015-03-14T12:20:00Z">
+          <w:del w:id="171" w:author="Anvik, John" w:date="2015-03-14T12:20:00Z"/>
+        </w:rPr>
+      </w:pPr>
+      <w:del w:id="172" w:author="Anvik, John" w:date="2015-03-14T12:20:00Z">
         <w:r>
           <w:delText xml:space="preserve">The NRP </w:delText>
         </w:r>
@@ -2100,10 +2144,10 @@
         <w:pStyle w:val="Textbody"/>
         <w:ind w:firstLine="0"/>
         <w:rPr>
-          <w:del w:id="156" w:author="Anvik, John" w:date="2015-03-14T12:20:00Z"/>
-        </w:rPr>
-      </w:pPr>
-      <w:del w:id="157" w:author="Anvik, John" w:date="2015-03-14T12:20:00Z">
+          <w:del w:id="173" w:author="Anvik, John" w:date="2015-03-14T12:20:00Z"/>
+        </w:rPr>
+      </w:pPr>
+      <w:del w:id="174" w:author="Anvik, John" w:date="2015-03-14T12:20:00Z">
         <w:r>
           <w:delText>To begin, a</w:delText>
         </w:r>
@@ -2114,7 +2158,7 @@
             <w:spacing w:val="0"/>
             <w:lang w:bidi="hi-IN"/>
           </w:rPr>
-          <w:commentReference w:id="158"/>
+          <w:commentReference w:id="175"/>
         </w:r>
         <w:r>
           <w:delText xml:space="preserve"> software project has some set of requirements to consider for implementation in the next release</w:delText>
@@ -2140,10 +2184,10 @@
       <w:pPr>
         <w:pStyle w:val="Textbody"/>
         <w:rPr>
-          <w:del w:id="159" w:author="Anvik, John" w:date="2015-03-14T12:20:00Z"/>
-        </w:rPr>
-      </w:pPr>
-      <w:del w:id="160" w:author="Anvik, John" w:date="2015-03-14T12:20:00Z">
+          <w:del w:id="176" w:author="Anvik, John" w:date="2015-03-14T12:20:00Z"/>
+        </w:rPr>
+      </w:pPr>
+      <w:del w:id="177" w:author="Anvik, John" w:date="2015-03-14T12:20:00Z">
         <w:r>
           <w:delText xml:space="preserve">However, there </w:delText>
         </w:r>
@@ -2183,10 +2227,10 @@
       <w:pPr>
         <w:pStyle w:val="Textbody"/>
         <w:rPr>
-          <w:del w:id="161" w:author="Anvik, John" w:date="2015-03-14T12:20:00Z"/>
-        </w:rPr>
-      </w:pPr>
-      <w:del w:id="162" w:author="Anvik, John" w:date="2015-03-14T12:20:00Z">
+          <w:del w:id="178" w:author="Anvik, John" w:date="2015-03-14T12:20:00Z"/>
+        </w:rPr>
+      </w:pPr>
+      <w:del w:id="179" w:author="Anvik, John" w:date="2015-03-14T12:20:00Z">
         <w:r>
           <w:delText>As was previous</w:delText>
         </w:r>
@@ -2224,18 +2268,18 @@
           <w:numId w:val="11"/>
         </w:numPr>
         <w:rPr>
-          <w:del w:id="163" w:author="Anvik, John" w:date="2015-03-14T12:20:00Z"/>
-        </w:rPr>
-      </w:pPr>
-      <w:del w:id="164" w:author="Anvik, John" w:date="2015-03-14T12:20:00Z">
+          <w:del w:id="180" w:author="Anvik, John" w:date="2015-03-14T12:20:00Z"/>
+        </w:rPr>
+      </w:pPr>
+      <w:del w:id="181" w:author="Anvik, John" w:date="2015-03-14T12:20:00Z">
         <w:r>
           <w:delText xml:space="preserve">A </w:delText>
         </w:r>
-        <w:commentRangeStart w:id="165"/>
+        <w:commentRangeStart w:id="182"/>
         <w:r>
           <w:delText>set</w:delText>
         </w:r>
-        <w:commentRangeEnd w:id="165"/>
+        <w:commentRangeEnd w:id="182"/>
         <w:r>
           <w:rPr>
             <w:rStyle w:val="CommentReference"/>
@@ -2243,7 +2287,7 @@
             <w:spacing w:val="0"/>
             <w:lang w:bidi="hi-IN"/>
           </w:rPr>
-          <w:commentReference w:id="165"/>
+          <w:commentReference w:id="182"/>
         </w:r>
         <w:r>
           <w:delText xml:space="preserve"> of </w:delText>
@@ -2270,10 +2314,10 @@
           <w:numId w:val="9"/>
         </w:numPr>
         <w:rPr>
-          <w:del w:id="166" w:author="Anvik, John" w:date="2015-03-14T12:20:00Z"/>
-        </w:rPr>
-      </w:pPr>
-      <w:del w:id="167" w:author="Anvik, John" w:date="2015-03-14T12:20:00Z">
+          <w:del w:id="183" w:author="Anvik, John" w:date="2015-03-14T12:20:00Z"/>
+        </w:rPr>
+      </w:pPr>
+      <w:del w:id="184" w:author="Anvik, John" w:date="2015-03-14T12:20:00Z">
         <w:r>
           <w:delText xml:space="preserve">A set of customers </w:delText>
         </w:r>
@@ -2314,10 +2358,10 @@
           <w:numId w:val="9"/>
         </w:numPr>
         <w:rPr>
-          <w:del w:id="168" w:author="Anvik, John" w:date="2015-03-14T12:20:00Z"/>
-        </w:rPr>
-      </w:pPr>
-      <w:del w:id="169" w:author="Anvik, John" w:date="2015-03-14T12:20:00Z">
+          <w:del w:id="185" w:author="Anvik, John" w:date="2015-03-14T12:20:00Z"/>
+        </w:rPr>
+      </w:pPr>
+      <w:del w:id="186" w:author="Anvik, John" w:date="2015-03-14T12:20:00Z">
         <w:r>
           <w:delText>A cost function</w:delText>
         </w:r>
@@ -2343,10 +2387,10 @@
           <w:numId w:val="9"/>
         </w:numPr>
         <w:rPr>
-          <w:del w:id="170" w:author="Anvik, John" w:date="2015-03-14T12:20:00Z"/>
-        </w:rPr>
-      </w:pPr>
-      <w:del w:id="171" w:author="Anvik, John" w:date="2015-03-14T12:20:00Z">
+          <w:del w:id="187" w:author="Anvik, John" w:date="2015-03-14T12:20:00Z"/>
+        </w:rPr>
+      </w:pPr>
+      <w:del w:id="188" w:author="Anvik, John" w:date="2015-03-14T12:20:00Z">
         <w:r>
           <w:delText xml:space="preserve">A cost </w:delText>
         </w:r>
@@ -2362,7 +2406,7 @@
       <w:pPr>
         <w:pStyle w:val="Textbody"/>
       </w:pPr>
-      <w:del w:id="172" w:author="Anvik, John" w:date="2015-03-14T12:20:00Z">
+      <w:del w:id="189" w:author="Anvik, John" w:date="2015-03-14T12:20:00Z">
         <w:r>
           <w:delText>With this set of information,</w:delText>
         </w:r>
@@ -2370,48 +2414,105 @@
           <w:delText xml:space="preserve"> a</w:delText>
         </w:r>
       </w:del>
-      <w:ins w:id="173" w:author="Anvik, John" w:date="2015-03-14T12:20:00Z">
-        <w:r>
-          <w:t>A</w:t>
+      <w:ins w:id="190" w:author="Anvik, John" w:date="2015-03-14T14:27:00Z">
+        <w:r>
+          <w:t>The</w:t>
         </w:r>
       </w:ins>
-      <w:r>
-        <w:t xml:space="preserve"> planner could </w:t>
-      </w:r>
-      <w:ins w:id="174" w:author="Anvik, John" w:date="2015-03-14T12:21:00Z">
-        <w:r>
-          <w:t xml:space="preserve">then </w:t>
+      <w:del w:id="191" w:author="Anvik, John" w:date="2015-03-14T14:27:00Z">
+        <w:r>
+          <w:delText xml:space="preserve"> planner could proceed to</w:delText>
+        </w:r>
+      </w:del>
+      <w:r>
+        <w:t xml:space="preserve"> </w:t>
+      </w:r>
+      <w:del w:id="192" w:author="Anvik, John" w:date="2015-03-14T14:27:00Z">
+        <w:r>
+          <w:delText>optimiz</w:delText>
+        </w:r>
+      </w:del>
+      <w:ins w:id="193" w:author="Anvik, John" w:date="2015-03-14T14:27:00Z">
+        <w:r>
+          <w:t>optimization of</w:t>
         </w:r>
       </w:ins>
-      <w:r>
-        <w:t xml:space="preserve">proceed to optimize the subset of requirements planned for the next release. </w:t>
-      </w:r>
-      <w:ins w:id="175" w:author="Anvik, John" w:date="2015-03-14T12:21:00Z">
-        <w:r>
-          <w:t>This is the goal of the</w:t>
+      <w:del w:id="194" w:author="Anvik, John" w:date="2015-03-14T14:27:00Z">
+        <w:r>
+          <w:delText>e</w:delText>
+        </w:r>
+      </w:del>
+      <w:r>
+        <w:t xml:space="preserve"> the subset of requirements planned for the next release</w:t>
+      </w:r>
+      <w:del w:id="195" w:author="Anvik, John" w:date="2015-03-14T14:29:00Z">
+        <w:r>
+          <w:delText xml:space="preserve">. </w:delText>
+        </w:r>
+      </w:del>
+      <w:ins w:id="196" w:author="Anvik, John" w:date="2015-03-14T14:29:00Z">
+        <w:r>
+          <w:t xml:space="preserve"> is known as the</w:t>
         </w:r>
       </w:ins>
-      <w:ins w:id="176" w:author="Anvik, John" w:date="2015-03-14T12:22:00Z">
-        <w:r>
-          <w:t xml:space="preserve"> Next Release Problem [2]</w:t>
-        </w:r>
-        <w:bookmarkStart w:id="177" w:name="_GoBack"/>
-        <w:bookmarkEnd w:id="177"/>
-        <w:r>
-          <w:t>.</w:t>
+      <w:ins w:id="197" w:author="Anvik, John" w:date="2015-03-14T12:22:00Z">
+        <w:r>
+          <w:t xml:space="preserve"> Next Release Problem [2]. </w:t>
+        </w:r>
+      </w:ins>
+      <w:ins w:id="198" w:author="Anvik, John" w:date="2015-03-14T14:33:00Z">
+        <w:r>
+          <w:t>A critical</w:t>
+        </w:r>
+      </w:ins>
+      <w:ins w:id="199" w:author="Anvik, John" w:date="2015-03-14T14:34:00Z">
+        <w:r>
+          <w:t>, and challenging,</w:t>
+        </w:r>
+      </w:ins>
+      <w:ins w:id="200" w:author="Anvik, John" w:date="2015-03-14T14:33:00Z">
+        <w:r>
+          <w:t xml:space="preserve"> aspect for a </w:t>
+        </w:r>
+      </w:ins>
+      <w:ins w:id="201" w:author="Anvik, John" w:date="2015-03-14T14:34:00Z">
+        <w:r>
+          <w:t xml:space="preserve">creating a </w:t>
+        </w:r>
+      </w:ins>
+      <w:ins w:id="202" w:author="Anvik, John" w:date="2015-03-14T14:33:00Z">
+        <w:r>
+          <w:t xml:space="preserve">solution to the Next Release Problem is the definition </w:t>
+        </w:r>
+      </w:ins>
+      <w:ins w:id="203" w:author="Anvik, John" w:date="2015-03-14T14:34:00Z">
+        <w:r>
+          <w:t xml:space="preserve">of a cost function. </w:t>
+        </w:r>
+      </w:ins>
+      <w:del w:id="204" w:author="Anvik, John" w:date="2015-03-14T14:34:00Z">
+        <w:r>
+          <w:delText xml:space="preserve">However, an obvious difficulty is </w:delText>
+        </w:r>
+        <w:r>
+          <w:delText xml:space="preserve">the definition of a cost function. </w:delText>
+        </w:r>
+      </w:del>
+      <w:del w:id="205" w:author="Anvik, John" w:date="2015-03-14T14:31:00Z">
+        <w:r>
+          <w:delText xml:space="preserve">A </w:delText>
+        </w:r>
+      </w:del>
+      <w:ins w:id="206" w:author="Anvik, John" w:date="2015-03-14T14:31:00Z">
+        <w:r>
+          <w:t>One</w:t>
         </w:r>
         <w:r>
           <w:t xml:space="preserve"> </w:t>
         </w:r>
       </w:ins>
       <w:r>
-        <w:t xml:space="preserve">However, an obvious difficulty is </w:t>
-      </w:r>
-      <w:r>
-        <w:t xml:space="preserve">the definition of a cost function. </w:t>
-      </w:r>
-      <w:r>
-        <w:t>A possibility is to use</w:t>
+        <w:t>possibility is to use</w:t>
       </w:r>
       <w:r>
         <w:t xml:space="preserve"> the estimated time to</w:t>
@@ -2434,8 +2535,13 @@
       <w:r>
         <w:t xml:space="preserve">. However, </w:t>
       </w:r>
-      <w:r>
-        <w:t>in order to maintain quality software, the total cost of any</w:t>
+      <w:del w:id="207" w:author="Anvik, John" w:date="2015-03-14T14:34:00Z">
+        <w:r>
+          <w:delText xml:space="preserve">in order </w:delText>
+        </w:r>
+      </w:del>
+      <w:r>
+        <w:t>to maintain quality software, the total cost of any</w:t>
       </w:r>
       <w:r>
         <w:rPr>
@@ -2446,9 +2552,11 @@
       <w:r>
         <w:t xml:space="preserve">requirement should take into consideration </w:t>
       </w:r>
-      <w:r>
-        <w:t xml:space="preserve">which includes </w:t>
-      </w:r>
+      <w:del w:id="208" w:author="Anvik, John" w:date="2015-03-14T14:35:00Z">
+        <w:r>
+          <w:delText xml:space="preserve">which includes </w:delText>
+        </w:r>
+      </w:del>
       <w:r>
         <w:t>both the cost of implementation and the</w:t>
       </w:r>
@@ -2505,8 +2613,21 @@
       <w:r>
         <w:t xml:space="preserve"> explanatory model </w:t>
       </w:r>
-      <w:r>
-        <w:t xml:space="preserve">is used </w:t>
+      <w:del w:id="209" w:author="Anvik, John" w:date="2015-03-14T14:36:00Z">
+        <w:r>
+          <w:delText xml:space="preserve">is </w:delText>
+        </w:r>
+      </w:del>
+      <w:ins w:id="210" w:author="Anvik, John" w:date="2015-03-14T14:36:00Z">
+        <w:r>
+          <w:t>can be</w:t>
+        </w:r>
+        <w:r>
+          <w:t xml:space="preserve"> </w:t>
+        </w:r>
+      </w:ins>
+      <w:r>
+        <w:t xml:space="preserve">used </w:t>
       </w:r>
       <w:r>
         <w:t>to address the consider</w:t>
@@ -2515,7 +2636,17 @@
         <w:t>ation of</w:t>
       </w:r>
       <w:r>
-        <w:t xml:space="preserve"> defect cost. </w:t>
+        <w:t xml:space="preserve"> defect cost</w:t>
+      </w:r>
+      <w:ins w:id="211" w:author="Anvik, John" w:date="2015-03-14T14:36:00Z">
+        <w:r>
+          <w:t xml:space="preserve"> in release planning</w:t>
+        </w:r>
+      </w:ins>
+      <w:bookmarkStart w:id="212" w:name="_GoBack"/>
+      <w:bookmarkEnd w:id="212"/>
+      <w:r>
+        <w:t xml:space="preserve">. </w:t>
       </w:r>
       <w:r>
         <w:t>G</w:t>
@@ -2582,7 +2713,7 @@
           <v:shape id="_x0000_i1026" type="#_x0000_t75" style="width:220.05pt;height:78.9pt" o:ole="">
             <v:imagedata r:id="rId12" o:title=""/>
           </v:shape>
-          <o:OLEObject Type="Embed" ProgID="Visio.Drawing.11" ShapeID="_x0000_i1026" DrawAspect="Content" ObjectID="_1487840951" r:id="rId13"/>
+          <o:OLEObject Type="Embed" ProgID="Visio.Drawing.11" ShapeID="_x0000_i1026" DrawAspect="Content" ObjectID="_1487848995" r:id="rId13"/>
         </w:object>
       </w:r>
     </w:p>
@@ -2663,18 +2794,10 @@
         <w:t xml:space="preserve">lanners </w:t>
       </w:r>
       <w:r>
-        <w:t xml:space="preserve">can choose </w:t>
-      </w:r>
-      <w:proofErr w:type="gramStart"/>
-      <w:r>
-        <w:t xml:space="preserve">a </w:t>
-      </w:r>
-      <w:r>
-        <w:t xml:space="preserve"> narrower</w:t>
-      </w:r>
-      <w:proofErr w:type="gramEnd"/>
-      <w:r>
-        <w:t xml:space="preserve"> prediction window, in exchange</w:t>
+        <w:t xml:space="preserve">can choose a </w:t>
+      </w:r>
+      <w:r>
+        <w:t xml:space="preserve"> narrower prediction window, in exchange</w:t>
       </w:r>
       <w:r>
         <w:rPr>
@@ -2729,11 +2852,11 @@
       <w:pPr>
         <w:pStyle w:val="Heading4"/>
       </w:pPr>
-      <w:bookmarkStart w:id="178" w:name="_Ref414001286"/>
+      <w:bookmarkStart w:id="213" w:name="_Ref414001286"/>
       <w:r>
         <w:t>Time Series Modeling</w:t>
       </w:r>
-      <w:bookmarkEnd w:id="178"/>
+      <w:bookmarkEnd w:id="213"/>
     </w:p>
     <w:p>
       <w:pPr>
@@ -2751,26 +2874,8 @@
       <w:r>
         <w:t xml:space="preserve"> further concepts related to modeling, </w:t>
       </w:r>
-      <w:proofErr w:type="spellStart"/>
-      <w:r>
-        <w:t>exogeneity</w:t>
-      </w:r>
-      <w:proofErr w:type="spellEnd"/>
-      <w:r>
-        <w:t xml:space="preserve"> and </w:t>
-      </w:r>
-      <w:proofErr w:type="spellStart"/>
-      <w:proofErr w:type="gramStart"/>
-      <w:r>
-        <w:t>stationarity</w:t>
-      </w:r>
-      <w:proofErr w:type="spellEnd"/>
-      <w:r>
-        <w:t>,</w:t>
-      </w:r>
-      <w:proofErr w:type="gramEnd"/>
-      <w:r>
-        <w:t xml:space="preserve"> are discussed.</w:t>
+      <w:r>
+        <w:t>exogeneity and stationarity, are discussed.</w:t>
       </w:r>
     </w:p>
     <w:p>
@@ -2881,13 +2986,8 @@
       <w:r>
         <w:t xml:space="preserve">A basic autoregressive (AR) model is formed as a linear combination of previous values, plus a white noise term that account for random variations (the stochastic portion). </w:t>
       </w:r>
-      <w:proofErr w:type="gramStart"/>
-      <w:r>
-        <w:t>An</w:t>
-      </w:r>
-      <w:proofErr w:type="gramEnd"/>
-      <w:r>
-        <w:t xml:space="preserve"> </w:t>
+      <w:r>
+        <w:t xml:space="preserve">An </w:t>
       </w:r>
       <m:oMath>
         <m:r>
@@ -3073,13 +3173,8 @@
       <w:pPr>
         <w:pStyle w:val="Textbody"/>
       </w:pPr>
-      <w:proofErr w:type="gramStart"/>
-      <w:r>
-        <w:t>where</w:t>
-      </w:r>
-      <w:proofErr w:type="gramEnd"/>
-      <w:r>
-        <w:t xml:space="preserve"> </w:t>
+      <w:r>
+        <w:t xml:space="preserve">where </w:t>
       </w:r>
       <m:oMath>
         <m:sSub>
@@ -3244,7 +3339,7 @@
           <w:iCs w:val="0"/>
         </w:rPr>
       </w:pPr>
-      <w:bookmarkStart w:id="179" w:name="_Ref414018757"/>
+      <w:bookmarkStart w:id="214" w:name="_Ref414018757"/>
       <w:r>
         <w:rPr>
           <w:iCs w:val="0"/>
@@ -3257,7 +3352,7 @@
         </w:rPr>
         <w:t>Models</w:t>
       </w:r>
-      <w:bookmarkEnd w:id="179"/>
+      <w:bookmarkEnd w:id="214"/>
     </w:p>
     <w:p>
       <w:pPr>
@@ -3332,28 +3427,12 @@
           <w:iCs w:val="0"/>
         </w:rPr>
       </w:pPr>
-      <w:proofErr w:type="spellStart"/>
       <w:r>
         <w:rPr>
           <w:iCs w:val="0"/>
         </w:rPr>
-        <w:t>Endogeneity</w:t>
-      </w:r>
-      <w:proofErr w:type="spellEnd"/>
-      <w:r>
-        <w:rPr>
-          <w:iCs w:val="0"/>
-        </w:rPr>
-        <w:t xml:space="preserve"> and </w:t>
-      </w:r>
-      <w:proofErr w:type="spellStart"/>
-      <w:r>
-        <w:rPr>
-          <w:iCs w:val="0"/>
-        </w:rPr>
-        <w:t>Exogeneity</w:t>
-      </w:r>
-      <w:proofErr w:type="spellEnd"/>
+        <w:t>Endogeneity and Exogeneity</w:t>
+      </w:r>
     </w:p>
     <w:p>
       <w:pPr>
@@ -3520,13 +3599,8 @@
         <w:t>differencing may produce a stationary series</w:t>
       </w:r>
       <w:r>
-        <w:t xml:space="preserve">. Trends and tests for </w:t>
-      </w:r>
-      <w:proofErr w:type="spellStart"/>
-      <w:r>
-        <w:t>stationarity</w:t>
-      </w:r>
-      <w:proofErr w:type="spellEnd"/>
+        <w:t>. Trends and tests for stationarity</w:t>
+      </w:r>
       <w:r>
         <w:rPr>
           <w:rFonts w:eastAsia="Times New Roman"/>
@@ -3551,15 +3625,7 @@
         <w:t xml:space="preserve"> </w:t>
       </w:r>
       <w:r>
-        <w:t xml:space="preserve">variance, and </w:t>
-      </w:r>
-      <w:proofErr w:type="spellStart"/>
-      <w:r>
-        <w:t>autocovariance</w:t>
-      </w:r>
-      <w:proofErr w:type="spellEnd"/>
-      <w:r>
-        <w:t xml:space="preserve"> will </w:t>
+        <w:t xml:space="preserve">variance, and autocovariance will </w:t>
       </w:r>
       <w:r>
         <w:lastRenderedPageBreak/>
@@ -3755,32 +3821,19 @@
           <w:iCs w:val="0"/>
         </w:rPr>
       </w:pPr>
-      <w:proofErr w:type="spellStart"/>
       <w:r>
         <w:rPr>
           <w:iCs w:val="0"/>
         </w:rPr>
-        <w:t>Stationarity</w:t>
-      </w:r>
-      <w:proofErr w:type="spellEnd"/>
-      <w:r>
-        <w:rPr>
-          <w:iCs w:val="0"/>
-        </w:rPr>
-        <w:t xml:space="preserve"> Tests</w:t>
+        <w:t>Stationarity Tests</w:t>
       </w:r>
     </w:p>
     <w:p>
       <w:pPr>
         <w:pStyle w:val="Textbody"/>
       </w:pPr>
-      <w:proofErr w:type="spellStart"/>
-      <w:r>
-        <w:t>Stationarity</w:t>
-      </w:r>
-      <w:proofErr w:type="spellEnd"/>
-      <w:r>
-        <w:t xml:space="preserve"> can be strict or weak</w:t>
+      <w:r>
+        <w:t>Stationarity can be strict or weak</w:t>
       </w:r>
       <w:r>
         <w:t xml:space="preserve"> (</w:t>
@@ -3792,15 +3845,7 @@
         <w:t>)</w:t>
       </w:r>
       <w:r>
-        <w:t xml:space="preserve">. Strict </w:t>
-      </w:r>
-      <w:proofErr w:type="spellStart"/>
-      <w:r>
-        <w:t>stationarity</w:t>
-      </w:r>
-      <w:proofErr w:type="spellEnd"/>
-      <w:r>
-        <w:t xml:space="preserve"> occurs when </w:t>
+        <w:t xml:space="preserve">. Strict stationarity occurs when </w:t>
       </w:r>
       <w:r>
         <w:t xml:space="preserve">the </w:t>
@@ -3821,21 +3866,8 @@
         <w:t xml:space="preserve"> </w:t>
       </w:r>
       <w:r>
-        <w:t xml:space="preserve">a weak </w:t>
-      </w:r>
-      <w:proofErr w:type="spellStart"/>
-      <w:r>
-        <w:t>stationarity</w:t>
-      </w:r>
-      <w:proofErr w:type="spellEnd"/>
-      <w:r>
-        <w:t xml:space="preserve"> (of second order) can be established, and strict </w:t>
-      </w:r>
-      <w:proofErr w:type="spellStart"/>
-      <w:r>
-        <w:t>stationarity</w:t>
-      </w:r>
-      <w:proofErr w:type="spellEnd"/>
+        <w:t>a weak stationarity (of second order) can be established, and strict stationarity</w:t>
+      </w:r>
       <w:r>
         <w:rPr>
           <w:rFonts w:eastAsia="Times New Roman"/>
@@ -3857,15 +3889,7 @@
         <w:pStyle w:val="Textbody"/>
       </w:pPr>
       <w:r>
-        <w:t xml:space="preserve">For a multivariate time series, </w:t>
-      </w:r>
-      <w:proofErr w:type="spellStart"/>
-      <w:r>
-        <w:t>stationarity</w:t>
-      </w:r>
-      <w:proofErr w:type="spellEnd"/>
-      <w:r>
-        <w:t xml:space="preserve"> holds if all the component univariate time</w:t>
+        <w:t>For a multivariate time series, stationarity holds if all the component univariate time</w:t>
       </w:r>
       <w:r>
         <w:rPr>
@@ -3883,29 +3907,13 @@
         <w:t>. Therefore,</w:t>
       </w:r>
       <w:r>
-        <w:t xml:space="preserve"> the goal of </w:t>
-      </w:r>
-      <w:proofErr w:type="spellStart"/>
-      <w:r>
-        <w:t>stationarity</w:t>
-      </w:r>
-      <w:proofErr w:type="spellEnd"/>
-      <w:r>
-        <w:t xml:space="preserve"> testing </w:t>
+        <w:t xml:space="preserve"> the goal of stationarity testing </w:t>
       </w:r>
       <w:r>
         <w:t xml:space="preserve">is </w:t>
       </w:r>
       <w:r>
-        <w:t xml:space="preserve">to establish second-order </w:t>
-      </w:r>
-      <w:proofErr w:type="spellStart"/>
-      <w:r>
-        <w:t>stationarity</w:t>
-      </w:r>
-      <w:proofErr w:type="spellEnd"/>
-      <w:r>
-        <w:t xml:space="preserve"> for each univariate time series component, and then show that the</w:t>
+        <w:t>to establish second-order stationarity for each univariate time series component, and then show that the</w:t>
       </w:r>
       <w:r>
         <w:rPr>
@@ -3926,15 +3934,7 @@
         <w:t>ing</w:t>
       </w:r>
       <w:r>
-        <w:t xml:space="preserve"> the </w:t>
-      </w:r>
-      <w:proofErr w:type="spellStart"/>
-      <w:r>
-        <w:t>stationarity</w:t>
-      </w:r>
-      <w:proofErr w:type="spellEnd"/>
-      <w:r>
-        <w:t xml:space="preserve"> of the multivariate time series as a whole.</w:t>
+        <w:t xml:space="preserve"> the stationarity of the multivariate time series as a whole.</w:t>
       </w:r>
     </w:p>
     <w:p>
@@ -3960,25 +3960,94 @@
         </w:rPr>
         <w:t xml:space="preserve">and </w:t>
       </w:r>
-      <w:proofErr w:type="spellStart"/>
       <w:r>
         <w:rPr>
           <w:iCs w:val="0"/>
         </w:rPr>
-        <w:t>Stationarity</w:t>
-      </w:r>
-      <w:proofErr w:type="spellEnd"/>
+        <w:t xml:space="preserve">Stationarity </w:t>
+      </w:r>
       <w:r>
         <w:rPr>
           <w:iCs w:val="0"/>
         </w:rPr>
+        <w:t>Testing</w:t>
+      </w:r>
+    </w:p>
+    <w:p>
+      <w:pPr>
+        <w:pStyle w:val="Textbody"/>
+      </w:pPr>
+      <w:r>
+        <w:t>A time series that contains a stochastic trend is non-stationary. A pure auto-regressive</w:t>
+      </w:r>
+      <w:r>
+        <w:rPr>
+          <w:rFonts w:eastAsia="Times New Roman"/>
+        </w:rPr>
         <w:t xml:space="preserve"> </w:t>
       </w:r>
       <w:r>
-        <w:rPr>
-          <w:iCs w:val="0"/>
-        </w:rPr>
-        <w:t>Testing</w:t>
+        <w:t>(AR) model of such a time series contains a unit root</w:t>
+      </w:r>
+      <w:r>
+        <w:t xml:space="preserve"> [5]</w:t>
+      </w:r>
+      <w:r>
+        <w:t>. Testing for the presence of a</w:t>
+      </w:r>
+      <w:r>
+        <w:rPr>
+          <w:rFonts w:eastAsia="Times New Roman"/>
+        </w:rPr>
+        <w:t xml:space="preserve"> </w:t>
+      </w:r>
+      <w:r>
+        <w:t>unit root can therefore be used to test for non-stationarity. A unit-root test poses as the</w:t>
+      </w:r>
+      <w:r>
+        <w:rPr>
+          <w:rFonts w:eastAsia="Times New Roman"/>
+        </w:rPr>
+        <w:t xml:space="preserve"> </w:t>
+      </w:r>
+      <w:r>
+        <w:t>null hypothesis that an AR model has a unit root. Then, a test statistic is measured. If</w:t>
+      </w:r>
+      <w:r>
+        <w:t xml:space="preserve"> test statistic is</w:t>
+      </w:r>
+      <w:r>
+        <w:rPr>
+          <w:rFonts w:eastAsia="Times New Roman"/>
+        </w:rPr>
+        <w:t xml:space="preserve"> </w:t>
+      </w:r>
+      <w:r>
+        <w:t xml:space="preserve">found to be significant, the null hypothesis </w:t>
+      </w:r>
+      <w:r>
+        <w:t>cannot</w:t>
+      </w:r>
+      <w:r>
+        <w:t xml:space="preserve"> be rejected, and it is established that</w:t>
+      </w:r>
+      <w:r>
+        <w:rPr>
+          <w:rFonts w:eastAsia="Times New Roman"/>
+        </w:rPr>
+        <w:t xml:space="preserve"> </w:t>
+      </w:r>
+      <w:r>
+        <w:t>the time series has a stochastic trend and is therefore non-stationary. The augmented</w:t>
+      </w:r>
+      <w:r>
+        <w:rPr>
+          <w:rFonts w:eastAsia="Times New Roman"/>
+        </w:rPr>
+        <w:t xml:space="preserve"> </w:t>
+      </w:r>
+      <w:r>
+        <w:t>Dickey Fuller (ADF) test is often used for unit root testing.</w:t>
       </w:r>
     </w:p>
     <w:p>
@@ -3986,125 +4055,24 @@
         <w:pStyle w:val="Textbody"/>
       </w:pPr>
       <w:r>
-        <w:t>A time series that contains a stochastic trend is non-stationary. A pure auto-regressive</w:t>
-      </w:r>
-      <w:r>
-        <w:rPr>
-          <w:rFonts w:eastAsia="Times New Roman"/>
-        </w:rPr>
+        <w:t>On the other hand, a stationarity test uses the null hypothesis that a time series is stationary around a deterministic trend. If the test statistic shows that this hypothesis can be rejected, at some significance level, then a stochastic trend should be considered</w:t>
+      </w:r>
+      <w:r>
         <w:t xml:space="preserve"> </w:t>
       </w:r>
       <w:r>
-        <w:t>(AR) model of such a time series contains a unit root</w:t>
-      </w:r>
-      <w:r>
-        <w:t xml:space="preserve"> [5]</w:t>
-      </w:r>
-      <w:r>
-        <w:t>. Testing for the presence of a</w:t>
-      </w:r>
-      <w:r>
-        <w:rPr>
-          <w:rFonts w:eastAsia="Times New Roman"/>
-        </w:rPr>
-        <w:t xml:space="preserve"> </w:t>
-      </w:r>
-      <w:r>
-        <w:t>unit root can therefore be used to test for non-</w:t>
-      </w:r>
-      <w:proofErr w:type="spellStart"/>
-      <w:r>
-        <w:t>stationarity</w:t>
-      </w:r>
-      <w:proofErr w:type="spellEnd"/>
-      <w:r>
-        <w:t>. A unit-root test poses as the</w:t>
-      </w:r>
-      <w:r>
-        <w:rPr>
-          <w:rFonts w:eastAsia="Times New Roman"/>
-        </w:rPr>
-        <w:t xml:space="preserve"> </w:t>
-      </w:r>
-      <w:r>
-        <w:t>null hypothesis that an AR model has a unit root. Then, a test statistic is measured. If</w:t>
-      </w:r>
-      <w:r>
-        <w:t xml:space="preserve"> test statistic is</w:t>
-      </w:r>
-      <w:r>
-        <w:rPr>
-          <w:rFonts w:eastAsia="Times New Roman"/>
-        </w:rPr>
-        <w:t xml:space="preserve"> </w:t>
-      </w:r>
-      <w:r>
-        <w:t xml:space="preserve">found to be significant, the null hypothesis </w:t>
-      </w:r>
-      <w:r>
-        <w:t>cannot</w:t>
-      </w:r>
-      <w:r>
-        <w:t xml:space="preserve"> be rejected, and it is established that</w:t>
-      </w:r>
-      <w:r>
-        <w:rPr>
-          <w:rFonts w:eastAsia="Times New Roman"/>
-        </w:rPr>
-        <w:t xml:space="preserve"> </w:t>
-      </w:r>
-      <w:r>
-        <w:t>the time series has a stochastic trend and is therefore non-stationary. The augmented</w:t>
-      </w:r>
-      <w:r>
-        <w:rPr>
-          <w:rFonts w:eastAsia="Times New Roman"/>
-        </w:rPr>
-        <w:t xml:space="preserve"> </w:t>
-      </w:r>
-      <w:r>
-        <w:t>Dickey Fuller (ADF) test is often used for unit root testing.</w:t>
-      </w:r>
-    </w:p>
-    <w:p>
-      <w:pPr>
-        <w:pStyle w:val="Textbody"/>
-      </w:pPr>
-      <w:r>
-        <w:t xml:space="preserve">On the other hand, a </w:t>
-      </w:r>
-      <w:proofErr w:type="spellStart"/>
-      <w:r>
-        <w:t>stationarity</w:t>
-      </w:r>
-      <w:proofErr w:type="spellEnd"/>
-      <w:r>
-        <w:t xml:space="preserve"> test uses the null hypothesis that a time series is stationary around a deterministic trend. If the test statistic shows that this hypothesis can be rejected, at some significance level, then a stochastic trend should be considered</w:t>
-      </w:r>
-      <w:r>
-        <w:t xml:space="preserve"> </w:t>
-      </w:r>
-      <w:r>
-        <w:t xml:space="preserve">by the unit root test. The Kwiatkowski–Phillips–Schmidt–Shin (KPSS) test can be applied for testing </w:t>
-      </w:r>
-      <w:proofErr w:type="spellStart"/>
-      <w:r>
-        <w:t>stationarity</w:t>
-      </w:r>
-      <w:proofErr w:type="spellEnd"/>
-      <w:r>
-        <w:t>.</w:t>
+        <w:t>by the unit root test. The Kwiatkowski–Phillips–Schmidt–Shin (KPSS) test can be applied for testing stationarity.</w:t>
       </w:r>
     </w:p>
     <w:p>
       <w:pPr>
         <w:pStyle w:val="Heading4"/>
       </w:pPr>
-      <w:bookmarkStart w:id="180" w:name="_Ref414001407"/>
+      <w:bookmarkStart w:id="215" w:name="_Ref414001407"/>
       <w:r>
         <w:t>Modeling Methodology</w:t>
       </w:r>
-      <w:bookmarkEnd w:id="180"/>
+      <w:bookmarkEnd w:id="215"/>
     </w:p>
     <w:p>
       <w:pPr>
@@ -4153,14 +4121,14 @@
           <w:numId w:val="5"/>
         </w:numPr>
       </w:pPr>
-      <w:commentRangeStart w:id="181"/>
+      <w:commentRangeStart w:id="216"/>
       <w:r>
         <w:rPr>
           <w:iCs w:val="0"/>
         </w:rPr>
         <w:t>Model Specification &amp; Estimation</w:t>
       </w:r>
-      <w:commentRangeEnd w:id="181"/>
+      <w:commentRangeEnd w:id="216"/>
       <w:r>
         <w:rPr>
           <w:rStyle w:val="CommentReference"/>
@@ -4169,7 +4137,7 @@
           <w:iCs w:val="0"/>
           <w:lang w:eastAsia="zh-CN" w:bidi="hi-IN"/>
         </w:rPr>
-        <w:commentReference w:id="181"/>
+        <w:commentReference w:id="216"/>
       </w:r>
     </w:p>
     <w:p>
@@ -4194,13 +4162,8 @@
         </m:r>
       </m:oMath>
       <w:r>
-        <w:t xml:space="preserve"> model is accomplished by choosing an </w:t>
-      </w:r>
-      <w:proofErr w:type="gramStart"/>
-      <w:r>
-        <w:t xml:space="preserve">order </w:t>
-      </w:r>
-      <w:proofErr w:type="gramEnd"/>
+        <w:t xml:space="preserve"> model is accomplished by choosing an order </w:t>
+      </w:r>
       <m:oMath>
         <m:r>
           <w:rPr>
@@ -4281,15 +4244,7 @@
         <w:t xml:space="preserve"> </w:t>
       </w:r>
       <w:r>
-        <w:t xml:space="preserve">total observations for </w:t>
-      </w:r>
-      <w:proofErr w:type="spellStart"/>
-      <w:r>
-        <w:t>all time</w:t>
-      </w:r>
-      <w:proofErr w:type="spellEnd"/>
-      <w:r>
-        <w:t xml:space="preserve"> series. Next, for a </w:t>
+        <w:t xml:space="preserve">total observations for all time series. Next, for a </w:t>
       </w:r>
       <m:oMath>
         <m:r>
@@ -4457,13 +4412,8 @@
         <w:t>K</w:t>
       </w:r>
       <w:r>
-        <w:t xml:space="preserve"> at or above some minimum </w:t>
-      </w:r>
-      <w:proofErr w:type="gramStart"/>
-      <w:r>
-        <w:t xml:space="preserve">ratio </w:t>
-      </w:r>
-      <w:proofErr w:type="gramEnd"/>
+        <w:t xml:space="preserve"> at or above some minimum ratio </w:t>
+      </w:r>
       <m:oMath>
         <m:sSub>
           <m:sSubPr>
@@ -4658,16 +4608,11 @@
         <w:pStyle w:val="Textbody"/>
       </w:pPr>
       <w:r>
-        <w:t xml:space="preserve">For a fixed value </w:t>
-      </w:r>
-      <w:proofErr w:type="gramStart"/>
-      <w:r>
-        <w:t>of</w:t>
+        <w:t>For a fixed value of</w:t>
       </w:r>
       <w:r>
         <w:t xml:space="preserve"> </w:t>
       </w:r>
-      <w:proofErr w:type="gramEnd"/>
       <m:oMath>
         <m:sSub>
           <m:sSubPr>
@@ -4959,13 +4904,8 @@
       <w:r>
         <w:t xml:space="preserve">t. The </w:t>
       </w:r>
-      <w:proofErr w:type="spellStart"/>
-      <w:r>
-        <w:t>Ljung</w:t>
-      </w:r>
-      <w:proofErr w:type="spellEnd"/>
-      <w:r>
-        <w:t>-Box test</w:t>
+      <w:r>
+        <w:t>Ljung-Box test</w:t>
       </w:r>
       <w:r>
         <w:t xml:space="preserve"> is used for this purpose</w:t>
@@ -5010,33 +4950,20 @@
         <w:t xml:space="preserve">the number of parameters. </w:t>
       </w:r>
       <w:r>
-        <w:t xml:space="preserve">There are a number of different selection criteria, including </w:t>
-      </w:r>
-      <w:proofErr w:type="spellStart"/>
-      <w:r>
-        <w:t>Akaike</w:t>
-      </w:r>
-      <w:proofErr w:type="spellEnd"/>
-      <w:r>
-        <w:t xml:space="preserve"> Information Criterion (AIC), AIC with correction</w:t>
+        <w:t>There are a number of different selection criteria, including Akaike Information Criterion (AIC), AIC with correction</w:t>
+      </w:r>
+      <w:r>
+        <w:t xml:space="preserve"> (AICc</w:t>
+      </w:r>
+      <w:r>
+        <w:t xml:space="preserve">), and </w:t>
+      </w:r>
+      <w:r>
+        <w:t>Bayesian Information Criterion</w:t>
       </w:r>
       <w:r>
         <w:t xml:space="preserve"> (</w:t>
       </w:r>
-      <w:proofErr w:type="spellStart"/>
-      <w:r>
-        <w:t>AICc</w:t>
-      </w:r>
-      <w:proofErr w:type="spellEnd"/>
-      <w:r>
-        <w:t xml:space="preserve">), and </w:t>
-      </w:r>
-      <w:r>
-        <w:t>Bayesian Information Criterion</w:t>
-      </w:r>
-      <w:r>
-        <w:t xml:space="preserve"> (</w:t>
-      </w:r>
       <w:r>
         <w:t>BIC</w:t>
       </w:r>
@@ -5044,23 +4971,7 @@
         <w:t>)</w:t>
       </w:r>
       <w:r>
-        <w:t xml:space="preserve">. </w:t>
-      </w:r>
-      <w:proofErr w:type="spellStart"/>
-      <w:r>
-        <w:t>Bisgaard</w:t>
-      </w:r>
-      <w:proofErr w:type="spellEnd"/>
-      <w:r>
-        <w:t xml:space="preserve"> and </w:t>
-      </w:r>
-      <w:proofErr w:type="spellStart"/>
-      <w:r>
-        <w:t>Kulahci</w:t>
-      </w:r>
-      <w:proofErr w:type="spellEnd"/>
-      <w:r>
-        <w:t xml:space="preserve"> noted that “[t]he penalty for introducing unnecessary parameters is more severe for BIC and AICC than for AIC” [3]. A less severe penalty for the number of parameters would be preferred in this case, since we are already limiting the number of parameters in the model specification step, and because additional parameters may in fact be necessary to account for time series autocorrelations with higher lags. Therefore, AIC </w:t>
+        <w:t xml:space="preserve">. Bisgaard and Kulahci noted that “[t]he penalty for introducing unnecessary parameters is more severe for BIC and AICC than for AIC” [3]. A less severe penalty for the number of parameters would be preferred in this case, since we are already limiting the number of parameters in the model specification step, and because additional parameters may in fact be necessary to account for time series autocorrelations with higher lags. Therefore, AIC </w:t>
       </w:r>
       <w:r>
         <w:t>was chosen</w:t>
@@ -5076,15 +4987,15 @@
       <w:pPr>
         <w:pStyle w:val="Heading4"/>
       </w:pPr>
-      <w:bookmarkStart w:id="182" w:name="_Ref414001552"/>
-      <w:bookmarkStart w:id="183" w:name="_Ref414091678"/>
+      <w:bookmarkStart w:id="217" w:name="_Ref414091678"/>
+      <w:bookmarkStart w:id="218" w:name="_Ref414001552"/>
       <w:r>
         <w:t>Application</w:t>
       </w:r>
       <w:r>
         <w:t xml:space="preserve"> of Methodology</w:t>
       </w:r>
-      <w:bookmarkEnd w:id="183"/>
+      <w:bookmarkEnd w:id="217"/>
     </w:p>
     <w:p>
       <w:pPr>
@@ -5449,21 +5360,13 @@
         <w:t xml:space="preserve">bugs created. </w:t>
       </w:r>
       <w:r>
-        <w:t xml:space="preserve">A 7-day sampling period was </w:t>
-      </w:r>
-      <w:proofErr w:type="spellStart"/>
-      <w:r>
-        <w:t>used.</w:t>
+        <w:t>A 7-day sampling period was used.</w:t>
       </w:r>
       <w:r>
         <w:t>T</w:t>
       </w:r>
       <w:r>
-        <w:t>his</w:t>
-      </w:r>
-      <w:proofErr w:type="spellEnd"/>
-      <w:r>
-        <w:t xml:space="preserve"> sampling process is illustrated in Fig. </w:t>
+        <w:t xml:space="preserve">his sampling process is illustrated in Fig. </w:t>
       </w:r>
       <w:r>
         <w:t>3</w:t>
@@ -5489,32 +5392,15 @@
           <w:iCs w:val="0"/>
         </w:rPr>
         <w:lastRenderedPageBreak/>
-        <w:t xml:space="preserve">Establishing </w:t>
-      </w:r>
-      <w:proofErr w:type="spellStart"/>
-      <w:r>
-        <w:rPr>
-          <w:i w:val="0"/>
-          <w:iCs w:val="0"/>
-        </w:rPr>
-        <w:t>Stationarity</w:t>
-      </w:r>
-      <w:proofErr w:type="spellEnd"/>
+        <w:t>Establishing Stationarity</w:t>
+      </w:r>
     </w:p>
     <w:p>
       <w:pPr>
         <w:pStyle w:val="Textbody"/>
       </w:pPr>
       <w:r>
-        <w:t xml:space="preserve">To establish </w:t>
-      </w:r>
-      <w:proofErr w:type="spellStart"/>
-      <w:r>
-        <w:t>stationarity</w:t>
-      </w:r>
-      <w:proofErr w:type="spellEnd"/>
-      <w:r>
-        <w:t xml:space="preserve">, </w:t>
+        <w:t xml:space="preserve">To establish stationarity, </w:t>
       </w:r>
       <w:r>
         <w:t xml:space="preserve">the </w:t>
@@ -5526,15 +5412,7 @@
         <w:t xml:space="preserve"> </w:t>
       </w:r>
       <w:r>
-        <w:t xml:space="preserve">and KPSS </w:t>
-      </w:r>
-      <w:proofErr w:type="spellStart"/>
-      <w:r>
-        <w:t>stationarity</w:t>
-      </w:r>
-      <w:proofErr w:type="spellEnd"/>
-      <w:r>
-        <w:t xml:space="preserve"> tests were applied. </w:t>
+        <w:t xml:space="preserve">and KPSS stationarity tests were applied. </w:t>
       </w:r>
       <w:r>
         <w:t xml:space="preserve">In both tests, it </w:t>
@@ -5558,15 +5436,7 @@
         <w:t>.</w:t>
       </w:r>
       <w:r>
-        <w:t xml:space="preserve"> The </w:t>
-      </w:r>
-      <w:proofErr w:type="gramStart"/>
-      <w:r>
-        <w:t>result of the tests are</w:t>
-      </w:r>
-      <w:proofErr w:type="gramEnd"/>
-      <w:r>
-        <w:t xml:space="preserve"> listed in Table </w:t>
+        <w:t xml:space="preserve"> The result of the tests are listed in Table </w:t>
       </w:r>
       <w:r>
         <w:t>1</w:t>
@@ -5586,23 +5456,7 @@
         <w:t xml:space="preserve"> results</w:t>
       </w:r>
       <w:r>
-        <w:t xml:space="preserve"> showed less than 1% significance for </w:t>
-      </w:r>
-      <w:proofErr w:type="spellStart"/>
-      <w:r>
-        <w:t>all time</w:t>
-      </w:r>
-      <w:proofErr w:type="spellEnd"/>
-      <w:r>
-        <w:t xml:space="preserve"> series. However, the </w:t>
-      </w:r>
-      <w:proofErr w:type="spellStart"/>
-      <w:r>
-        <w:t>stationarity</w:t>
-      </w:r>
-      <w:proofErr w:type="spellEnd"/>
-      <w:r>
-        <w:t xml:space="preserve"> test also showed low significance, meaning there is evidence to reject the hypothesis of stability. Since there is disagreement in the test results, the time series w</w:t>
+        <w:t xml:space="preserve"> showed less than 1% significance for all time series. However, the stationarity test also showed low significance, meaning there is evidence to reject the hypothesis of stability. Since there is disagreement in the test results, the time series w</w:t>
       </w:r>
       <w:r>
         <w:t>ere</w:t>
@@ -5619,15 +5473,7 @@
         <w:t xml:space="preserve">As </w:t>
       </w:r>
       <w:r>
-        <w:t xml:space="preserve">the result of the unit root and </w:t>
-      </w:r>
-      <w:proofErr w:type="spellStart"/>
-      <w:r>
-        <w:t>stationarity</w:t>
-      </w:r>
-      <w:proofErr w:type="spellEnd"/>
-      <w:r>
-        <w:t xml:space="preserve"> test (Table </w:t>
+        <w:t xml:space="preserve">the result of the unit root and stationarity test (Table </w:t>
       </w:r>
       <w:r>
         <w:t>2</w:t>
@@ -5651,15 +5497,7 @@
         <w:t>ed</w:t>
       </w:r>
       <w:r>
-        <w:t xml:space="preserve"> to reject the hypothesis of </w:t>
-      </w:r>
-      <w:proofErr w:type="spellStart"/>
-      <w:r>
-        <w:t>stationarity</w:t>
-      </w:r>
-      <w:proofErr w:type="spellEnd"/>
-      <w:r>
-        <w:t xml:space="preserve"> with greater than 10% significance. Hence, the differenced time series </w:t>
+        <w:t xml:space="preserve"> to reject the hypothesis of stationarity with greater than 10% significance. Hence, the differenced time series </w:t>
       </w:r>
       <w:r>
         <w:t>(see Fig. 3</w:t>
@@ -5677,13 +5515,8 @@
         <w:t xml:space="preserve"> modeling</w:t>
       </w:r>
       <w:r>
-        <w:t xml:space="preserve">, and are referred to </w:t>
-      </w:r>
-      <w:proofErr w:type="gramStart"/>
-      <w:r>
-        <w:t xml:space="preserve">as </w:t>
-      </w:r>
-      <w:proofErr w:type="gramEnd"/>
+        <w:t xml:space="preserve">, and are referred to as </w:t>
+      </w:r>
       <m:oMath>
         <m:sSub>
           <m:sSubPr>
@@ -5780,21 +5613,11 @@
         <w:pStyle w:val="tablehead"/>
       </w:pPr>
       <w:r>
-        <w:t xml:space="preserve">Results of running the ADF unit root test and KPSS </w:t>
-      </w:r>
-      <w:proofErr w:type="spellStart"/>
-      <w:r>
-        <w:t>stationarity</w:t>
-      </w:r>
-      <w:proofErr w:type="spellEnd"/>
-      <w:r>
-        <w:t xml:space="preserve"> test </w:t>
-      </w:r>
-      <w:proofErr w:type="gramStart"/>
-      <w:r>
-        <w:t xml:space="preserve">on </w:t>
-      </w:r>
-      <w:proofErr w:type="gramEnd"/>
+        <w:t>Results of running the ADF unit root test and KPSS stationarity</w:t>
+      </w:r>
+      <w:r>
+        <w:t xml:space="preserve"> test on </w:t>
+      </w:r>
       <m:oMath>
         <m:sSub>
           <m:sSubPr>
@@ -6089,13 +5912,8 @@
             <w:pPr>
               <w:pStyle w:val="tablecolsubhead"/>
             </w:pPr>
-            <w:proofErr w:type="spellStart"/>
-            <w:r>
-              <w:t>Signif</w:t>
-            </w:r>
-            <w:proofErr w:type="spellEnd"/>
-            <w:r>
-              <w:t>.</w:t>
+            <w:r>
+              <w:t>Signif.</w:t>
             </w:r>
           </w:p>
         </w:tc>
@@ -6120,13 +5938,8 @@
             <w:pPr>
               <w:pStyle w:val="tablecolsubhead"/>
             </w:pPr>
-            <w:proofErr w:type="spellStart"/>
-            <w:r>
-              <w:t>Signif</w:t>
-            </w:r>
-            <w:proofErr w:type="spellEnd"/>
-            <w:r>
-              <w:t>.</w:t>
+            <w:r>
+              <w:t>Signif.</w:t>
             </w:r>
           </w:p>
         </w:tc>
@@ -6151,13 +5964,8 @@
             <w:pPr>
               <w:pStyle w:val="tablecolsubhead"/>
             </w:pPr>
-            <w:proofErr w:type="spellStart"/>
-            <w:r>
-              <w:t>Signif</w:t>
-            </w:r>
-            <w:proofErr w:type="spellEnd"/>
-            <w:r>
-              <w:t>.</w:t>
+            <w:r>
+              <w:t>Signif.</w:t>
             </w:r>
           </w:p>
         </w:tc>
@@ -6516,21 +6324,11 @@
         <w:pStyle w:val="tablehead"/>
       </w:pPr>
       <w:r>
-        <w:t xml:space="preserve">Results of running the ADF unit root test and KPSS </w:t>
-      </w:r>
-      <w:proofErr w:type="spellStart"/>
-      <w:r>
-        <w:t>stationarity</w:t>
-      </w:r>
-      <w:proofErr w:type="spellEnd"/>
-      <w:r>
-        <w:t xml:space="preserve"> test </w:t>
-      </w:r>
-      <w:proofErr w:type="gramStart"/>
-      <w:r>
-        <w:t xml:space="preserve">on </w:t>
-      </w:r>
-      <w:proofErr w:type="gramEnd"/>
+        <w:t>Results of running the ADF unit root test and KPSS stationarity</w:t>
+      </w:r>
+      <w:r>
+        <w:t xml:space="preserve"> test on </w:t>
+      </w:r>
       <m:oMath>
         <m:sSub>
           <m:sSubPr>
@@ -6825,13 +6623,8 @@
             <w:pPr>
               <w:pStyle w:val="tablecolsubhead"/>
             </w:pPr>
-            <w:proofErr w:type="spellStart"/>
-            <w:r>
-              <w:t>Signif</w:t>
-            </w:r>
-            <w:proofErr w:type="spellEnd"/>
-            <w:r>
-              <w:t>.</w:t>
+            <w:r>
+              <w:t>Signif.</w:t>
             </w:r>
           </w:p>
         </w:tc>
@@ -6856,13 +6649,8 @@
             <w:pPr>
               <w:pStyle w:val="tablecolsubhead"/>
             </w:pPr>
-            <w:proofErr w:type="spellStart"/>
-            <w:r>
-              <w:t>Signif</w:t>
-            </w:r>
-            <w:proofErr w:type="spellEnd"/>
-            <w:r>
-              <w:t>.</w:t>
+            <w:r>
+              <w:t>Signif.</w:t>
             </w:r>
           </w:p>
         </w:tc>
@@ -6887,13 +6675,8 @@
             <w:pPr>
               <w:pStyle w:val="tablecolsubhead"/>
             </w:pPr>
-            <w:proofErr w:type="spellStart"/>
-            <w:r>
-              <w:t>Signif</w:t>
-            </w:r>
-            <w:proofErr w:type="spellEnd"/>
-            <w:r>
-              <w:t>.</w:t>
+            <w:r>
+              <w:t>Signif.</w:t>
             </w:r>
           </w:p>
         </w:tc>
@@ -7432,7 +7215,7 @@
       <w:r>
         <w:t>.</w:t>
       </w:r>
-      <w:bookmarkEnd w:id="182"/>
+      <w:bookmarkEnd w:id="218"/>
     </w:p>
     <w:p>
       <w:pPr>
@@ -7609,11 +7392,7 @@
         <w:t>because there are multiple time series to be considered jointly</w:t>
       </w:r>
       <w:r>
-        <w:t xml:space="preserve">. </w:t>
-      </w:r>
-      <w:proofErr w:type="gramStart"/>
-      <w:r>
-        <w:t>The</w:t>
+        <w:t>. The</w:t>
       </w:r>
       <w:r>
         <w:t xml:space="preserve"> </w:t>
@@ -7649,11 +7428,7 @@
         <w:t xml:space="preserve"> </w:t>
       </w:r>
       <w:r>
-        <w:t>and</w:t>
-      </w:r>
-      <w:proofErr w:type="gramEnd"/>
-      <w:r>
-        <w:t xml:space="preserve"> </w:t>
+        <w:t xml:space="preserve">and </w:t>
       </w:r>
       <m:oMath>
         <m:sSub>
@@ -7712,13 +7487,8 @@
         <w:pStyle w:val="Textbody"/>
       </w:pPr>
       <w:r>
-        <w:t xml:space="preserve">By </w:t>
-      </w:r>
-      <w:proofErr w:type="gramStart"/>
-      <w:r>
-        <w:t xml:space="preserve">selecting </w:t>
-      </w:r>
-      <w:proofErr w:type="gramEnd"/>
+        <w:t xml:space="preserve">By selecting </w:t>
+      </w:r>
       <m:oMath>
         <m:sSub>
           <m:sSubPr>
@@ -7975,15 +7745,7 @@
         <w:pStyle w:val="Textbody"/>
       </w:pPr>
       <w:r>
-        <w:t xml:space="preserve">Candidate models were tested for stability and inadequacy. A 5% significance level was used in the </w:t>
-      </w:r>
-      <w:proofErr w:type="spellStart"/>
-      <w:r>
-        <w:t>Ljung</w:t>
-      </w:r>
-      <w:proofErr w:type="spellEnd"/>
-      <w:r>
-        <w:t xml:space="preserve">-Box test. The results for each windowed period are shown in </w:t>
+        <w:t xml:space="preserve">Candidate models were tested for stability and inadequacy. A 5% significance level was used in the Ljung-Box test. The results for each windowed period are shown in </w:t>
       </w:r>
       <w:r>
         <w:t>T</w:t>
@@ -7995,15 +7757,7 @@
         <w:t>4</w:t>
       </w:r>
       <w:r>
-        <w:t xml:space="preserve">. All model orders were stable for all windowed periods. Several model orders were found to be inadequate by the </w:t>
-      </w:r>
-      <w:proofErr w:type="spellStart"/>
-      <w:r>
-        <w:t>Ljung</w:t>
-      </w:r>
-      <w:proofErr w:type="spellEnd"/>
-      <w:r>
-        <w:t>-Box test</w:t>
+        <w:t>. All model orders were stable for all windowed periods. Several model orders were found to be inadequate by the Ljung-Box test</w:t>
       </w:r>
       <w:r>
         <w:t xml:space="preserve">, specifically </w:t>
@@ -8055,15 +7809,7 @@
         <w:pStyle w:val="tablehead"/>
       </w:pPr>
       <w:r>
-        <w:t xml:space="preserve">Results of running stability and </w:t>
-      </w:r>
-      <w:proofErr w:type="spellStart"/>
-      <w:r>
-        <w:t>Ljung</w:t>
-      </w:r>
-      <w:proofErr w:type="spellEnd"/>
-      <w:r>
-        <w:t>-Box test on each windowed period.</w:t>
+        <w:t>Results of running stability and Ljung-Box test on each windowed period.</w:t>
       </w:r>
     </w:p>
     <w:tbl>
@@ -8938,7 +8684,7 @@
       <w:r>
         <w:t xml:space="preserve">shown for each model </w:t>
       </w:r>
-      <w:commentRangeStart w:id="184"/>
+      <w:commentRangeStart w:id="219"/>
       <w:r>
         <w:t xml:space="preserve">in </w:t>
       </w:r>
@@ -8948,7 +8694,7 @@
       <w:r>
         <w:t>7.</w:t>
       </w:r>
-      <w:commentRangeEnd w:id="184"/>
+      <w:commentRangeEnd w:id="219"/>
       <w:r>
         <w:rPr>
           <w:rStyle w:val="CommentReference"/>
@@ -8956,7 +8702,7 @@
           <w:spacing w:val="0"/>
           <w:lang w:bidi="hi-IN"/>
         </w:rPr>
-        <w:commentReference w:id="184"/>
+        <w:commentReference w:id="219"/>
       </w:r>
     </w:p>
     <w:p>
@@ -9629,12 +9375,12 @@
       <w:pPr>
         <w:pStyle w:val="Heading4"/>
       </w:pPr>
-      <w:bookmarkStart w:id="185" w:name="_Ref414091734"/>
-      <w:commentRangeStart w:id="186"/>
+      <w:bookmarkStart w:id="220" w:name="_Ref414091734"/>
+      <w:commentRangeStart w:id="221"/>
       <w:r>
         <w:t>Related Work</w:t>
       </w:r>
-      <w:commentRangeEnd w:id="186"/>
+      <w:commentRangeEnd w:id="221"/>
       <w:r>
         <w:rPr>
           <w:rStyle w:val="CommentReference"/>
@@ -9643,23 +9389,23 @@
           <w:iCs w:val="0"/>
           <w:lang w:eastAsia="zh-CN" w:bidi="hi-IN"/>
         </w:rPr>
-        <w:commentReference w:id="186"/>
-      </w:r>
-      <w:bookmarkEnd w:id="185"/>
+        <w:commentReference w:id="221"/>
+      </w:r>
+      <w:bookmarkEnd w:id="220"/>
     </w:p>
     <w:p>
       <w:pPr>
         <w:pStyle w:val="Textbody"/>
         <w:rPr>
-          <w:ins w:id="187" w:author="Anvik, John" w:date="2015-03-14T10:06:00Z"/>
-        </w:rPr>
-      </w:pPr>
-      <w:ins w:id="188" w:author="Anvik, John" w:date="2015-03-14T10:06:00Z">
+          <w:ins w:id="222" w:author="Anvik, John" w:date="2015-03-14T10:06:00Z"/>
+        </w:rPr>
+      </w:pPr>
+      <w:ins w:id="223" w:author="Anvik, John" w:date="2015-03-14T10:06:00Z">
         <w:r>
           <w:t xml:space="preserve">Prior defect prediction techniques generally fall into two categories; those based on code analysis and those based on statistical analysis. Code analysis techniques </w:t>
         </w:r>
       </w:ins>
-      <w:ins w:id="189" w:author="Anvik, John" w:date="2015-03-14T10:07:00Z">
+      <w:ins w:id="224" w:author="Anvik, John" w:date="2015-03-14T10:07:00Z">
         <w:r>
           <w:t>typically involves a detailed analysis of code or proposed</w:t>
         </w:r>
@@ -9673,42 +9419,42 @@
           <w:t>design changes</w:t>
         </w:r>
       </w:ins>
-      <w:ins w:id="190" w:author="Anvik, John" w:date="2015-03-14T10:06:00Z">
+      <w:ins w:id="225" w:author="Anvik, John" w:date="2015-03-14T10:06:00Z">
         <w:r>
           <w:t xml:space="preserve"> </w:t>
         </w:r>
       </w:ins>
-      <w:ins w:id="191" w:author="Anvik, John" w:date="2015-03-14T10:07:00Z">
+      <w:ins w:id="226" w:author="Anvik, John" w:date="2015-03-14T10:07:00Z">
         <w:r>
           <w:t xml:space="preserve">using metrics </w:t>
         </w:r>
       </w:ins>
-      <w:ins w:id="192" w:author="Anvik, John" w:date="2015-03-14T10:06:00Z">
+      <w:ins w:id="227" w:author="Anvik, John" w:date="2015-03-14T10:06:00Z">
         <w:r>
           <w:t>such as lines of code (LOC) or decision</w:t>
         </w:r>
       </w:ins>
-      <w:ins w:id="193" w:author="Anvik, John" w:date="2015-03-14T10:07:00Z">
+      <w:ins w:id="228" w:author="Anvik, John" w:date="2015-03-14T10:07:00Z">
         <w:r>
           <w:t xml:space="preserve"> point</w:t>
         </w:r>
       </w:ins>
-      <w:ins w:id="194" w:author="Anvik, John" w:date="2015-03-14T10:06:00Z">
+      <w:ins w:id="229" w:author="Anvik, John" w:date="2015-03-14T10:06:00Z">
         <w:r>
           <w:t xml:space="preserve">s. Statistical analysis techniques create mathematical models based on historical defect occurrence information.  This </w:t>
         </w:r>
       </w:ins>
-      <w:ins w:id="195" w:author="Anvik, John" w:date="2015-03-14T10:07:00Z">
+      <w:ins w:id="230" w:author="Anvik, John" w:date="2015-03-14T10:07:00Z">
         <w:r>
           <w:t>section</w:t>
         </w:r>
       </w:ins>
-      <w:ins w:id="196" w:author="Anvik, John" w:date="2015-03-14T10:06:00Z">
+      <w:ins w:id="231" w:author="Anvik, John" w:date="2015-03-14T10:06:00Z">
         <w:r>
           <w:t xml:space="preserve"> presents </w:t>
         </w:r>
       </w:ins>
-      <w:ins w:id="197" w:author="Anvik, John" w:date="2015-03-14T10:08:00Z">
+      <w:ins w:id="232" w:author="Anvik, John" w:date="2015-03-14T10:08:00Z">
         <w:r>
           <w:t>an overview of some of the previous work on defect prediction that fall into these two categories.</w:t>
         </w:r>
@@ -9718,15 +9464,15 @@
       <w:pPr>
         <w:pStyle w:val="Textbody"/>
         <w:rPr>
-          <w:del w:id="198" w:author="Anvik, John" w:date="2015-03-14T10:08:00Z"/>
-        </w:rPr>
-      </w:pPr>
-      <w:del w:id="199" w:author="Anvik, John" w:date="2015-03-14T10:08:00Z">
+          <w:del w:id="233" w:author="Anvik, John" w:date="2015-03-14T10:08:00Z"/>
+        </w:rPr>
+      </w:pPr>
+      <w:del w:id="234" w:author="Anvik, John" w:date="2015-03-14T10:08:00Z">
         <w:r>
           <w:delText xml:space="preserve">Software defect (bug) prediction </w:delText>
         </w:r>
       </w:del>
-      <w:del w:id="200" w:author="Anvik, John" w:date="2015-03-14T10:07:00Z">
+      <w:del w:id="235" w:author="Anvik, John" w:date="2015-03-14T10:07:00Z">
         <w:r>
           <w:delText>typically involves a detailed analysis of code or proposed</w:delText>
         </w:r>
@@ -9740,7 +9486,7 @@
           <w:delText xml:space="preserve">design changes. </w:delText>
         </w:r>
       </w:del>
-      <w:del w:id="201" w:author="Anvik, John" w:date="2015-03-14T10:08:00Z">
+      <w:del w:id="236" w:author="Anvik, John" w:date="2015-03-14T10:08:00Z">
         <w:r>
           <w:delText>Some of these analytical methods are mentioned next. Then several</w:delText>
         </w:r>
@@ -9781,15 +9527,7 @@
         <w:t xml:space="preserve"> </w:t>
       </w:r>
       <w:r>
-        <w:t xml:space="preserve">and the number of subroutine calls. </w:t>
-      </w:r>
-      <w:proofErr w:type="spellStart"/>
-      <w:r>
-        <w:t>Gafney</w:t>
-      </w:r>
-      <w:proofErr w:type="spellEnd"/>
-      <w:r>
-        <w:t xml:space="preserve"> [6] likewise predicted defect count based on</w:t>
+        <w:t>and the number of subroutine calls. Gafney [6] likewise predicted defect count based on</w:t>
       </w:r>
       <w:r>
         <w:rPr>
@@ -9798,15 +9536,7 @@
         <w:t xml:space="preserve"> </w:t>
       </w:r>
       <w:r>
-        <w:t xml:space="preserve">LOC. Rather than code itself, Henry and </w:t>
-      </w:r>
-      <w:proofErr w:type="spellStart"/>
-      <w:r>
-        <w:t>Kafura</w:t>
-      </w:r>
-      <w:proofErr w:type="spellEnd"/>
-      <w:r>
-        <w:t xml:space="preserve"> [9] define</w:t>
+        <w:t>LOC. Rather than code itself, Henry and Kafura [9] define</w:t>
       </w:r>
       <w:r>
         <w:t>d</w:t>
@@ -9827,13 +9557,8 @@
         <w:t xml:space="preserve"> </w:t>
       </w:r>
       <w:r>
-        <w:t xml:space="preserve">information taken from design documents, to be used in defect prediction. </w:t>
-      </w:r>
-      <w:proofErr w:type="spellStart"/>
-      <w:r>
-        <w:t>Nagappan</w:t>
-      </w:r>
-      <w:proofErr w:type="spellEnd"/>
+        <w:t>information taken from design documents, to be used in defect prediction. Nagappan</w:t>
+      </w:r>
       <w:r>
         <w:rPr>
           <w:rFonts w:eastAsia="Times New Roman"/>
@@ -9856,15 +9581,7 @@
         <w:t xml:space="preserve"> </w:t>
       </w:r>
       <w:r>
-        <w:t xml:space="preserve">density of defects. Giger, </w:t>
-      </w:r>
-      <w:proofErr w:type="spellStart"/>
-      <w:r>
-        <w:t>Pinzger</w:t>
-      </w:r>
-      <w:proofErr w:type="spellEnd"/>
-      <w:r>
-        <w:t>, and Gall [7] compare</w:t>
+        <w:t>density of defects. Giger, Pinzger, and Gall [7] compare</w:t>
       </w:r>
       <w:r>
         <w:t>d</w:t>
@@ -9950,26 +9667,10 @@
         <w:pStyle w:val="Textbody"/>
       </w:pPr>
       <w:r>
-        <w:t xml:space="preserve">A related approach, used by Li, Shaw, </w:t>
-      </w:r>
-      <w:proofErr w:type="spellStart"/>
-      <w:r>
-        <w:t>Herbs</w:t>
-      </w:r>
-      <w:r>
-        <w:t>leb</w:t>
-      </w:r>
-      <w:proofErr w:type="spellEnd"/>
-      <w:r>
-        <w:t xml:space="preserve">, Ray, and </w:t>
-      </w:r>
-      <w:proofErr w:type="spellStart"/>
-      <w:r>
-        <w:t>Santhanam</w:t>
-      </w:r>
-      <w:proofErr w:type="spellEnd"/>
-      <w:r>
-        <w:t xml:space="preserve"> [11], was</w:t>
+        <w:t>A related approach, used by Li, Shaw, Herbs</w:t>
+      </w:r>
+      <w:r>
+        <w:t>leb, Ray, and Santhanam [11], was</w:t>
       </w:r>
       <w:r>
         <w:t xml:space="preserve"> to study only the defect occurrences</w:t>
@@ -9990,15 +9691,7 @@
         <w:t xml:space="preserve"> </w:t>
       </w:r>
       <w:r>
-        <w:t xml:space="preserve">their work, functions were fitted to a time series of defect occurrences, </w:t>
-      </w:r>
-      <w:proofErr w:type="gramStart"/>
-      <w:r>
-        <w:t>then</w:t>
-      </w:r>
-      <w:proofErr w:type="gramEnd"/>
-      <w:r>
-        <w:t xml:space="preserve"> the function parameters themselves were extrapolated for each new release. They found that</w:t>
+        <w:t>their work, functions were fitted to a time series of defect occurrences, then the function parameters themselves were extrapolated for each new release. They found that</w:t>
       </w:r>
       <w:r>
         <w:rPr>
@@ -10060,38 +9753,120 @@
         <w:rPr>
           <w:color w:val="000000"/>
         </w:rPr>
-        <w:t xml:space="preserve">Graves, Karr, </w:t>
-      </w:r>
-      <w:proofErr w:type="spellStart"/>
+        <w:t>Graves, Karr, Marron, and Siy [8]</w:t>
+      </w:r>
+      <w:r>
+        <w:t xml:space="preserve"> developed several models that predict</w:t>
+      </w:r>
+      <w:r>
+        <w:rPr>
+          <w:rFonts w:eastAsia="Times New Roman"/>
+        </w:rPr>
+        <w:t xml:space="preserve"> </w:t>
+      </w:r>
+      <w:r>
+        <w:t>the future distribution of software faults in a given code module. The basis of their</w:t>
+      </w:r>
+      <w:r>
+        <w:rPr>
+          <w:rFonts w:eastAsia="Times New Roman"/>
+        </w:rPr>
+        <w:t xml:space="preserve"> </w:t>
+      </w:r>
+      <w:r>
+        <w:t>predictive models is a statistical analysis of change management data, which describes</w:t>
+      </w:r>
+      <w:r>
+        <w:rPr>
+          <w:rFonts w:eastAsia="Times New Roman"/>
+        </w:rPr>
+        <w:t xml:space="preserve"> </w:t>
+      </w:r>
+      <w:r>
+        <w:t>only the changes made to code files. The best model they found was a weighted time</w:t>
+      </w:r>
+      <w:r>
+        <w:rPr>
+          <w:rFonts w:eastAsia="Times New Roman"/>
+        </w:rPr>
+        <w:t xml:space="preserve"> </w:t>
+      </w:r>
+      <w:r>
+        <w:t>damping model, where every change in the module files contributed to fault prediction,</w:t>
+      </w:r>
+      <w:r>
+        <w:rPr>
+          <w:rFonts w:eastAsia="Times New Roman"/>
+        </w:rPr>
+        <w:t xml:space="preserve"> </w:t>
+      </w:r>
+      <w:r>
+        <w:t>with time-damping to account for age of changes. They achieved “slightly less successful</w:t>
+      </w:r>
+      <w:r>
+        <w:rPr>
+          <w:rFonts w:eastAsia="Times New Roman"/>
+        </w:rPr>
+        <w:t xml:space="preserve"> </w:t>
+      </w:r>
+      <w:r>
+        <w:t>performance” by basing a generalized linear model on just the modules age and the number of past changes. They also found factors that did not improve model performance: module length, number of developers making changes in the module, and how often a</w:t>
+      </w:r>
+      <w:r>
+        <w:rPr>
+          <w:rFonts w:eastAsia="Times New Roman"/>
+        </w:rPr>
+        <w:t xml:space="preserve"> </w:t>
+      </w:r>
+      <w:r>
+        <w:t>module is changed simultaneously with another module.</w:t>
+      </w:r>
+    </w:p>
+    <w:p>
+      <w:pPr>
+        <w:pStyle w:val="Textbody"/>
+      </w:pPr>
+      <w:r>
+        <w:t>Finally,</w:t>
+      </w:r>
+      <w:r>
+        <w:t xml:space="preserve"> </w:t>
+      </w:r>
       <w:r>
         <w:rPr>
           <w:color w:val="000000"/>
         </w:rPr>
-        <w:t>Marron</w:t>
-      </w:r>
-      <w:proofErr w:type="spellEnd"/>
-      <w:r>
-        <w:rPr>
-          <w:color w:val="000000"/>
-        </w:rPr>
-        <w:t xml:space="preserve">, and </w:t>
-      </w:r>
-      <w:proofErr w:type="spellStart"/>
-      <w:r>
-        <w:rPr>
-          <w:color w:val="000000"/>
-        </w:rPr>
-        <w:t>Siy</w:t>
-      </w:r>
-      <w:proofErr w:type="spellEnd"/>
-      <w:r>
-        <w:rPr>
-          <w:color w:val="000000"/>
-        </w:rPr>
-        <w:t xml:space="preserve"> [8]</w:t>
-      </w:r>
-      <w:r>
-        <w:t xml:space="preserve"> developed several models that predict</w:t>
+        <w:t>Singh, Abbas, Ahmad, and Ramaswamy [14]</w:t>
+      </w:r>
+      <w:r>
+        <w:t xml:space="preserve">, </w:t>
+      </w:r>
+      <w:r>
+        <w:t xml:space="preserve">applied </w:t>
+      </w:r>
+      <w:r>
+        <w:t xml:space="preserve">the Box-Jenkins method to </w:t>
+      </w:r>
+      <w:r>
+        <w:t xml:space="preserve">time series </w:t>
+      </w:r>
+      <w:r>
+        <w:t>datasets from the Eclipse and Mozilla software projects</w:t>
+      </w:r>
+      <w:r>
+        <w:t xml:space="preserve"> </w:t>
+      </w:r>
+      <w:r>
+        <w:t>to predict</w:t>
+      </w:r>
+      <w:r>
+        <w:t xml:space="preserve"> defect count</w:t>
+      </w:r>
+      <w:r>
+        <w:t>s</w:t>
+      </w:r>
+      <w:r>
+        <w:t xml:space="preserve"> using an ARIMA model. Their</w:t>
       </w:r>
       <w:r>
         <w:rPr>
@@ -10100,7 +9875,19 @@
         <w:t xml:space="preserve"> </w:t>
       </w:r>
       <w:r>
-        <w:t>the future distribution of software faults in a given code module. The basis of their</w:t>
+        <w:t xml:space="preserve">modeling effort </w:t>
+      </w:r>
+      <w:r>
+        <w:t>was</w:t>
+      </w:r>
+      <w:r>
+        <w:t xml:space="preserve"> focused at the component-level, and they conclude</w:t>
+      </w:r>
+      <w:r>
+        <w:t>d</w:t>
+      </w:r>
+      <w:r>
+        <w:t xml:space="preserve"> that “current bug</w:t>
       </w:r>
       <w:r>
         <w:rPr>
@@ -10109,142 +9896,6 @@
         <w:t xml:space="preserve"> </w:t>
       </w:r>
       <w:r>
-        <w:t>predictive models is a statistical analysis of change management data, which describes</w:t>
-      </w:r>
-      <w:r>
-        <w:rPr>
-          <w:rFonts w:eastAsia="Times New Roman"/>
-        </w:rPr>
-        <w:t xml:space="preserve"> </w:t>
-      </w:r>
-      <w:r>
-        <w:t>only the changes made to code files. The best model they found was a weighted time</w:t>
-      </w:r>
-      <w:r>
-        <w:rPr>
-          <w:rFonts w:eastAsia="Times New Roman"/>
-        </w:rPr>
-        <w:t xml:space="preserve"> </w:t>
-      </w:r>
-      <w:r>
-        <w:t>damping model, where every change in the module files contributed to fault prediction,</w:t>
-      </w:r>
-      <w:r>
-        <w:rPr>
-          <w:rFonts w:eastAsia="Times New Roman"/>
-        </w:rPr>
-        <w:t xml:space="preserve"> </w:t>
-      </w:r>
-      <w:r>
-        <w:t>with time-damping to account for age of changes. They achieved “slightly less successful</w:t>
-      </w:r>
-      <w:r>
-        <w:rPr>
-          <w:rFonts w:eastAsia="Times New Roman"/>
-        </w:rPr>
-        <w:t xml:space="preserve"> </w:t>
-      </w:r>
-      <w:r>
-        <w:t>performance” by basing a generalized linear model on just the modules age and the number of past changes. They also found factors that did not improve model performance: module length, number of developers making changes in the module, and how often a</w:t>
-      </w:r>
-      <w:r>
-        <w:rPr>
-          <w:rFonts w:eastAsia="Times New Roman"/>
-        </w:rPr>
-        <w:t xml:space="preserve"> </w:t>
-      </w:r>
-      <w:r>
-        <w:t>module is changed simultaneously with another module.</w:t>
-      </w:r>
-    </w:p>
-    <w:p>
-      <w:pPr>
-        <w:pStyle w:val="Textbody"/>
-      </w:pPr>
-      <w:r>
-        <w:t>Finally,</w:t>
-      </w:r>
-      <w:r>
-        <w:t xml:space="preserve"> </w:t>
-      </w:r>
-      <w:r>
-        <w:rPr>
-          <w:color w:val="000000"/>
-        </w:rPr>
-        <w:t xml:space="preserve">Singh, Abbas, Ahmad, and </w:t>
-      </w:r>
-      <w:proofErr w:type="spellStart"/>
-      <w:r>
-        <w:rPr>
-          <w:color w:val="000000"/>
-        </w:rPr>
-        <w:t>Ramaswamy</w:t>
-      </w:r>
-      <w:proofErr w:type="spellEnd"/>
-      <w:r>
-        <w:rPr>
-          <w:color w:val="000000"/>
-        </w:rPr>
-        <w:t xml:space="preserve"> [14]</w:t>
-      </w:r>
-      <w:r>
-        <w:t xml:space="preserve">, </w:t>
-      </w:r>
-      <w:r>
-        <w:t xml:space="preserve">applied </w:t>
-      </w:r>
-      <w:r>
-        <w:t xml:space="preserve">the Box-Jenkins method to </w:t>
-      </w:r>
-      <w:r>
-        <w:t xml:space="preserve">time series </w:t>
-      </w:r>
-      <w:r>
-        <w:t>datasets from the Eclipse and Mozilla software projects</w:t>
-      </w:r>
-      <w:r>
-        <w:t xml:space="preserve"> </w:t>
-      </w:r>
-      <w:r>
-        <w:t>to predict</w:t>
-      </w:r>
-      <w:r>
-        <w:t xml:space="preserve"> defect count</w:t>
-      </w:r>
-      <w:r>
-        <w:t>s</w:t>
-      </w:r>
-      <w:r>
-        <w:t xml:space="preserve"> using an ARIMA model. Their</w:t>
-      </w:r>
-      <w:r>
-        <w:rPr>
-          <w:rFonts w:eastAsia="Times New Roman"/>
-        </w:rPr>
-        <w:t xml:space="preserve"> </w:t>
-      </w:r>
-      <w:r>
-        <w:t xml:space="preserve">modeling effort </w:t>
-      </w:r>
-      <w:r>
-        <w:t>was</w:t>
-      </w:r>
-      <w:r>
-        <w:t xml:space="preserve"> focused at the component-level, and they conclude</w:t>
-      </w:r>
-      <w:r>
-        <w:t>d</w:t>
-      </w:r>
-      <w:r>
-        <w:t xml:space="preserve"> that “current bug</w:t>
-      </w:r>
-      <w:r>
-        <w:rPr>
-          <w:rFonts w:eastAsia="Times New Roman"/>
-        </w:rPr>
-        <w:t xml:space="preserve"> </w:t>
-      </w:r>
-      <w:r>
         <w:t>count of a component is linearly related to its previous bug count”.</w:t>
       </w:r>
     </w:p>
@@ -10252,22 +9903,22 @@
       <w:pPr>
         <w:pStyle w:val="Heading4"/>
       </w:pPr>
-      <w:bookmarkStart w:id="202" w:name="_Ref414001612"/>
+      <w:bookmarkStart w:id="237" w:name="_Ref414001612"/>
       <w:r>
         <w:lastRenderedPageBreak/>
         <w:t>Conclusions and Future Work</w:t>
       </w:r>
-      <w:bookmarkEnd w:id="202"/>
+      <w:bookmarkEnd w:id="237"/>
     </w:p>
     <w:p>
       <w:pPr>
         <w:pStyle w:val="Heading5"/>
       </w:pPr>
-      <w:commentRangeStart w:id="203"/>
+      <w:commentRangeStart w:id="238"/>
       <w:r>
         <w:t>Acknowledgment</w:t>
       </w:r>
-      <w:commentRangeEnd w:id="203"/>
+      <w:commentRangeEnd w:id="238"/>
       <w:r>
         <w:rPr>
           <w:rStyle w:val="CommentReference"/>
@@ -10275,7 +9926,7 @@
           <w:smallCaps w:val="0"/>
           <w:lang w:eastAsia="zh-CN" w:bidi="hi-IN"/>
         </w:rPr>
-        <w:commentReference w:id="203"/>
+        <w:commentReference w:id="238"/>
       </w:r>
     </w:p>
     <w:p>
@@ -10299,31 +9950,7 @@
         <w:pStyle w:val="references"/>
       </w:pPr>
       <w:r>
-        <w:t xml:space="preserve">A. J. </w:t>
-      </w:r>
-      <w:proofErr w:type="spellStart"/>
-      <w:r>
-        <w:t>Bagnall</w:t>
-      </w:r>
-      <w:proofErr w:type="spellEnd"/>
-      <w:r>
-        <w:t xml:space="preserve">, V. J. </w:t>
-      </w:r>
-      <w:proofErr w:type="spellStart"/>
-      <w:r>
-        <w:t>Rayward</w:t>
-      </w:r>
-      <w:proofErr w:type="spellEnd"/>
-      <w:r>
-        <w:t xml:space="preserve">-Smith, and I. M. </w:t>
-      </w:r>
-      <w:proofErr w:type="spellStart"/>
-      <w:r>
-        <w:t>Whittley</w:t>
-      </w:r>
-      <w:proofErr w:type="spellEnd"/>
-      <w:r>
-        <w:t>. The next release problem. Information and software technology, 43(14):883–890, 2001.</w:t>
+        <w:t>A. J. Bagnall, V. J. Rayward-Smith, and I. M. Whittley. The next release problem. Information and software technology, 43(14):883–890, 2001.</w:t>
       </w:r>
     </w:p>
     <w:p>
@@ -10331,23 +9958,7 @@
         <w:pStyle w:val="references"/>
       </w:pPr>
       <w:r>
-        <w:t xml:space="preserve">S. </w:t>
-      </w:r>
-      <w:proofErr w:type="spellStart"/>
-      <w:r>
-        <w:t>Bisgaard</w:t>
-      </w:r>
-      <w:proofErr w:type="spellEnd"/>
-      <w:r>
-        <w:t xml:space="preserve"> and M. </w:t>
-      </w:r>
-      <w:proofErr w:type="spellStart"/>
-      <w:r>
-        <w:t>Kulahci</w:t>
-      </w:r>
-      <w:proofErr w:type="spellEnd"/>
-      <w:r>
-        <w:t>. Time series analysis and forecasting by example. John Wiley &amp; Sons, 2011.</w:t>
+        <w:t>S. Bisgaard and M. Kulahci. Time series analysis and forecasting by example. John Wiley &amp; Sons, 2011.</w:t>
       </w:r>
     </w:p>
     <w:p>
@@ -10355,15 +9966,7 @@
         <w:pStyle w:val="references"/>
       </w:pPr>
       <w:r>
-        <w:t xml:space="preserve">G. E. P. Box, G. M. Jenkins, and G. C. </w:t>
-      </w:r>
-      <w:proofErr w:type="spellStart"/>
-      <w:r>
-        <w:t>Reinsel</w:t>
-      </w:r>
-      <w:proofErr w:type="spellEnd"/>
-      <w:r>
-        <w:t>. Time Series Analysis. John Wiley, 2008.</w:t>
+        <w:t>G. E. P. Box, G. M. Jenkins, and G. C. Reinsel. Time Series Analysis. John Wiley, 2008.</w:t>
       </w:r>
     </w:p>
     <w:p>
@@ -10371,15 +9974,7 @@
         <w:pStyle w:val="references"/>
       </w:pPr>
       <w:r>
-        <w:t xml:space="preserve">P. H. </w:t>
-      </w:r>
-      <w:proofErr w:type="spellStart"/>
-      <w:r>
-        <w:t>Franses</w:t>
-      </w:r>
-      <w:proofErr w:type="spellEnd"/>
-      <w:r>
-        <w:t>. Time series models for business and economic forecasting. Cambridge university press, 1998.</w:t>
+        <w:t>P. H. Franses. Time series models for business and economic forecasting. Cambridge university press, 1998.</w:t>
       </w:r>
     </w:p>
     <w:p>
@@ -10395,15 +9990,7 @@
         <w:pStyle w:val="references"/>
       </w:pPr>
       <w:r>
-        <w:t xml:space="preserve">E. Giger, M. </w:t>
-      </w:r>
-      <w:proofErr w:type="spellStart"/>
-      <w:r>
-        <w:t>Pinzger</w:t>
-      </w:r>
-      <w:proofErr w:type="spellEnd"/>
-      <w:r>
-        <w:t>, and H. C. Gall. Comparing fine-grained source code changes and code churn for bug prediction. In Proceedings of the 8th Working Conference on Mining Software Repositories, pages 83–92. ACM, 2011.</w:t>
+        <w:t>E. Giger, M. Pinzger, and H. C. Gall. Comparing fine-grained source code changes and code churn for bug prediction. In Proceedings of the 8th Working Conference on Mining Software Repositories, pages 83–92. ACM, 2011.</w:t>
       </w:r>
     </w:p>
     <w:p>
@@ -10411,23 +9998,7 @@
         <w:pStyle w:val="references"/>
       </w:pPr>
       <w:r>
-        <w:t xml:space="preserve">T. L. Graves, A. F. Karr, J. S. </w:t>
-      </w:r>
-      <w:proofErr w:type="spellStart"/>
-      <w:r>
-        <w:t>Marron</w:t>
-      </w:r>
-      <w:proofErr w:type="spellEnd"/>
-      <w:r>
-        <w:t xml:space="preserve">, and H. </w:t>
-      </w:r>
-      <w:proofErr w:type="spellStart"/>
-      <w:r>
-        <w:t>Siy</w:t>
-      </w:r>
-      <w:proofErr w:type="spellEnd"/>
-      <w:r>
-        <w:t>. Predicting fault incidence using software change history. Software Engineering, IEEE Transactions on, 26(7):653–661, 2000.</w:t>
+        <w:t>T. L. Graves, A. F. Karr, J. S. Marron, and H. Siy. Predicting fault incidence using software change history. Software Engineering, IEEE Transactions on, 26(7):653–661, 2000.</w:t>
       </w:r>
     </w:p>
     <w:p>
@@ -10435,15 +10006,7 @@
         <w:pStyle w:val="references"/>
       </w:pPr>
       <w:r>
-        <w:t xml:space="preserve">S. Henry and D. </w:t>
-      </w:r>
-      <w:proofErr w:type="spellStart"/>
-      <w:r>
-        <w:t>Kafura</w:t>
-      </w:r>
-      <w:proofErr w:type="spellEnd"/>
-      <w:r>
-        <w:t>. The evaluation of software systems’ structure using quantitative software metrics. Software: Practice and Experience, 14(6):561–573, 1984.</w:t>
+        <w:t>S. Henry and D. Kafura. The evaluation of software systems’ structure using quantitative software metrics. Software: Practice and Experience, 14(6):561–573, 1984.</w:t>
       </w:r>
     </w:p>
     <w:p>
@@ -10471,31 +10034,7 @@
         <w:pStyle w:val="references"/>
       </w:pPr>
       <w:r>
-        <w:t xml:space="preserve">P. L. Li, M. Shaw, J. </w:t>
-      </w:r>
-      <w:proofErr w:type="spellStart"/>
-      <w:r>
-        <w:t>Herbsleb</w:t>
-      </w:r>
-      <w:proofErr w:type="spellEnd"/>
-      <w:r>
-        <w:t xml:space="preserve">, B. Ray, and P. </w:t>
-      </w:r>
-      <w:proofErr w:type="spellStart"/>
-      <w:r>
-        <w:t>Santhanam</w:t>
-      </w:r>
-      <w:proofErr w:type="spellEnd"/>
-      <w:r>
-        <w:t xml:space="preserve">. Empirical evaluation of defect projection models for widely-deployed production software systems. SIGSOFT </w:t>
-      </w:r>
-      <w:proofErr w:type="spellStart"/>
-      <w:r>
-        <w:t>Softw</w:t>
-      </w:r>
-      <w:proofErr w:type="spellEnd"/>
-      <w:r>
-        <w:t>. Eng. Notes, 29(6):263–272, Oct. 2004.</w:t>
+        <w:t>P. L. Li, M. Shaw, J. Herbsleb, B. Ray, and P. Santhanam. Empirical evaluation of defect projection models for widely-deployed production software systems. SIGSOFT Softw. Eng. Notes, 29(6):263–272, Oct. 2004.</w:t>
       </w:r>
     </w:p>
     <w:p>
@@ -10503,15 +10042,7 @@
         <w:pStyle w:val="references"/>
       </w:pPr>
       <w:r>
-        <w:t xml:space="preserve">T. K. Moon and W. C. </w:t>
-      </w:r>
-      <w:proofErr w:type="spellStart"/>
-      <w:r>
-        <w:t>Stirling</w:t>
-      </w:r>
-      <w:proofErr w:type="spellEnd"/>
-      <w:r>
-        <w:t>. Mathematical methods and algorithms for signal processing, volume 1. Prentice hall New York, 2000.</w:t>
+        <w:t>T. K. Moon and W. C. Stirling. Mathematical methods and algorithms for signal processing, volume 1. Prentice hall New York, 2000.</w:t>
       </w:r>
     </w:p>
     <w:p>
@@ -10519,23 +10050,7 @@
         <w:pStyle w:val="references"/>
       </w:pPr>
       <w:r>
-        <w:t xml:space="preserve">N. </w:t>
-      </w:r>
-      <w:proofErr w:type="spellStart"/>
-      <w:r>
-        <w:t>Nagappan</w:t>
-      </w:r>
-      <w:proofErr w:type="spellEnd"/>
-      <w:r>
-        <w:t xml:space="preserve"> and T. Ball. </w:t>
-      </w:r>
-      <w:proofErr w:type="gramStart"/>
-      <w:r>
-        <w:t>Use of relative code churn</w:t>
-      </w:r>
-      <w:proofErr w:type="gramEnd"/>
-      <w:r>
-        <w:t xml:space="preserve"> measures to predict system defect density. In Software Engineering, 2005. ICSE 2005. Proceedings. 27th International Conference on, pages 284–292. IEEE, 2005.</w:t>
+        <w:t>N. Nagappan and T. Ball. Use of relative code churn measures to predict system defect density. In Software Engineering, 2005. ICSE 2005. Proceedings. 27th International Conference on, pages 284–292. IEEE, 2005.</w:t>
       </w:r>
     </w:p>
     <w:p>
@@ -10543,23 +10058,7 @@
         <w:pStyle w:val="references"/>
       </w:pPr>
       <w:r>
-        <w:t xml:space="preserve">L. L. Singh, A. M. Abbas, F. Ahmad, and S. </w:t>
-      </w:r>
-      <w:proofErr w:type="spellStart"/>
-      <w:r>
-        <w:t>Ramaswamy</w:t>
-      </w:r>
-      <w:proofErr w:type="spellEnd"/>
-      <w:r>
-        <w:t xml:space="preserve">. Predicting software bugs using </w:t>
-      </w:r>
-      <w:proofErr w:type="spellStart"/>
-      <w:r>
-        <w:t>arima</w:t>
-      </w:r>
-      <w:proofErr w:type="spellEnd"/>
-      <w:r>
-        <w:t xml:space="preserve"> model. In Proceedings of the 48th Annual Southeast Regional Conference, page 27. ACM, 2010.</w:t>
+        <w:t>L. L. Singh, A. M. Abbas, F. Ahmad, and S. Ramaswamy. Predicting software bugs using arima model. In Proceedings of the 48th Annual Southeast Regional Conference, page 27. ACM, 2010.</w:t>
       </w:r>
     </w:p>
     <w:p>
@@ -10575,23 +10074,7 @@
         <w:pStyle w:val="references"/>
       </w:pPr>
       <w:r>
-        <w:t xml:space="preserve">K. Yang and C. </w:t>
-      </w:r>
-      <w:proofErr w:type="spellStart"/>
-      <w:r>
-        <w:t>Shahabi</w:t>
-      </w:r>
-      <w:proofErr w:type="spellEnd"/>
-      <w:r>
-        <w:t xml:space="preserve">. On the </w:t>
-      </w:r>
-      <w:proofErr w:type="spellStart"/>
-      <w:r>
-        <w:t>stationarity</w:t>
-      </w:r>
-      <w:proofErr w:type="spellEnd"/>
-      <w:r>
-        <w:t xml:space="preserve"> of multivariate time series for correlation-based data analysis. In Data Mining, Fifth IEEE International Conference on, pages 4–pp. IEEE, 2005.</w:t>
+        <w:t>K. Yang and C. Shahabi. On the stationarity of multivariate time series for correlation-based data analysis. In Data Mining, Fifth IEEE International Conference on, pages 4–pp. IEEE, 2005.</w:t>
       </w:r>
     </w:p>
     <w:p>
@@ -10608,15 +10091,7 @@
         </w:sectPr>
       </w:pPr>
       <w:r>
-        <w:t xml:space="preserve">Y. Zhang, M. Harman, and S. A. </w:t>
-      </w:r>
-      <w:proofErr w:type="spellStart"/>
-      <w:r>
-        <w:t>Mansouri</w:t>
-      </w:r>
-      <w:proofErr w:type="spellEnd"/>
-      <w:r>
-        <w:t>. The multi-objective next release problem. In Proceedings of the 9th annual conference on Genetic and evolutionary computation, pages 1129–1137. ACM, 2007.</w:t>
+        <w:t>Y. Zhang, M. Harman, and S. A. Mansouri. The multi-objective next release problem. In Proceedings of the 9th annual conference on Genetic and evolutionary computation, pages 1129–1137. ACM, 2007.</w:t>
       </w:r>
     </w:p>
     <w:p>
@@ -10648,15 +10123,7 @@
         <w:annotationRef/>
       </w:r>
       <w:r>
-        <w:t xml:space="preserve">Summary </w:t>
-      </w:r>
-      <w:proofErr w:type="spellStart"/>
-      <w:r>
-        <w:t>or</w:t>
-      </w:r>
-      <w:proofErr w:type="spellEnd"/>
-      <w:r>
-        <w:t xml:space="preserve"> results, whatever they are.</w:t>
+        <w:t>Summary or results, whatever they are.</w:t>
       </w:r>
     </w:p>
   </w:comment>
@@ -10724,7 +10191,7 @@
       </w:r>
     </w:p>
   </w:comment>
-  <w:comment w:id="124" w:author="Anvik, John" w:date="2015-03-14T10:24:00Z" w:initials="AJ">
+  <w:comment w:id="136" w:author="Anvik, John" w:date="2015-03-14T10:24:00Z" w:initials="AJ">
     <w:p>
       <w:pPr>
         <w:pStyle w:val="CommentText"/>
@@ -10746,7 +10213,7 @@
       </w:r>
     </w:p>
   </w:comment>
-  <w:comment w:id="146" w:author="Anvik, John" w:date="2015-03-14T12:19:00Z" w:initials="AJ">
+  <w:comment w:id="163" w:author="Anvik, John" w:date="2015-03-14T12:19:00Z" w:initials="AJ">
     <w:p>
       <w:pPr>
         <w:pStyle w:val="CommentText"/>
@@ -10762,7 +10229,7 @@
       </w:r>
     </w:p>
   </w:comment>
-  <w:comment w:id="147" w:author="Anvik, John" w:date="2015-03-14T12:19:00Z" w:initials="AJ">
+  <w:comment w:id="164" w:author="Anvik, John" w:date="2015-03-14T12:19:00Z" w:initials="AJ">
     <w:p>
       <w:pPr>
         <w:pStyle w:val="CommentText"/>
@@ -10778,7 +10245,7 @@
       </w:r>
     </w:p>
   </w:comment>
-  <w:comment w:id="158" w:author="Anvik, John" w:date="2015-03-14T10:08:00Z" w:initials="AJ">
+  <w:comment w:id="175" w:author="Anvik, John" w:date="2015-03-14T10:08:00Z" w:initials="AJ">
     <w:p>
       <w:pPr>
         <w:pStyle w:val="CommentText"/>
@@ -10794,7 +10261,7 @@
       </w:r>
     </w:p>
   </w:comment>
-  <w:comment w:id="165" w:author="Anvik, John" w:date="2015-03-14T10:08:00Z" w:initials="AJ">
+  <w:comment w:id="182" w:author="Anvik, John" w:date="2015-03-14T10:08:00Z" w:initials="AJ">
     <w:p>
       <w:pPr>
         <w:pStyle w:val="CommentText"/>
@@ -10810,7 +10277,7 @@
       </w:r>
     </w:p>
   </w:comment>
-  <w:comment w:id="181" w:author="Anvik, John" w:date="2015-03-14T10:08:00Z" w:initials="AJ">
+  <w:comment w:id="216" w:author="Anvik, John" w:date="2015-03-14T10:08:00Z" w:initials="AJ">
     <w:p>
       <w:pPr>
         <w:pStyle w:val="CommentText"/>
@@ -10822,24 +10289,11 @@
         <w:annotationRef/>
       </w:r>
       <w:r>
-        <w:t xml:space="preserve">There needs to be a summary/high-level description of the process. Something like “We use a VARX model, with X test to determine </w:t>
-      </w:r>
-      <w:proofErr w:type="spellStart"/>
-      <w:proofErr w:type="gramStart"/>
-      <w:r>
-        <w:t>stationarity</w:t>
-      </w:r>
-      <w:proofErr w:type="spellEnd"/>
-      <w:r>
-        <w:t>, …”</w:t>
-      </w:r>
-      <w:proofErr w:type="gramEnd"/>
-      <w:r>
-        <w:t xml:space="preserve"> and a nice diagram.</w:t>
+        <w:t>There needs to be a summary/high-level description of the process. Something like “We use a VARX model, with X test to determine stationarity, …” and a nice diagram.</w:t>
       </w:r>
     </w:p>
   </w:comment>
-  <w:comment w:id="184" w:author="Anvik, John" w:date="2015-03-14T10:08:00Z" w:initials="AJ">
+  <w:comment w:id="219" w:author="Anvik, John" w:date="2015-03-14T10:08:00Z" w:initials="AJ">
     <w:p>
       <w:pPr>
         <w:pStyle w:val="CommentText"/>
@@ -10855,7 +10309,7 @@
       </w:r>
     </w:p>
   </w:comment>
-  <w:comment w:id="186" w:author="Anvik, John" w:date="2015-03-14T10:08:00Z" w:initials="AJ">
+  <w:comment w:id="221" w:author="Anvik, John" w:date="2015-03-14T10:08:00Z" w:initials="AJ">
     <w:p>
       <w:pPr>
         <w:pStyle w:val="CommentText"/>
@@ -10871,7 +10325,7 @@
       </w:r>
     </w:p>
   </w:comment>
-  <w:comment w:id="203" w:author="Anvik, John" w:date="2015-03-14T10:08:00Z" w:initials="AJ">
+  <w:comment w:id="238" w:author="Anvik, John" w:date="2015-03-14T10:08:00Z" w:initials="AJ">
     <w:p>
       <w:pPr>
         <w:pStyle w:val="CommentText"/>
@@ -10883,15 +10337,7 @@
         <w:annotationRef/>
       </w:r>
       <w:r>
-        <w:t xml:space="preserve">Should probably acknowledge Drs. </w:t>
-      </w:r>
-      <w:proofErr w:type="spellStart"/>
-      <w:r>
-        <w:t>Cheuh</w:t>
-      </w:r>
-      <w:proofErr w:type="spellEnd"/>
-      <w:r>
-        <w:t xml:space="preserve"> and Temple</w:t>
+        <w:t>Should probably acknowledge Drs. Cheuh and Temple</w:t>
       </w:r>
     </w:p>
   </w:comment>
@@ -10978,15 +10424,7 @@
         <w:t>JIRA</w:t>
       </w:r>
       <w:r>
-        <w:t xml:space="preserve"> is an issue tracking and project management system made by </w:t>
-      </w:r>
-      <w:proofErr w:type="spellStart"/>
-      <w:r>
-        <w:t>Atlassian</w:t>
-      </w:r>
-      <w:proofErr w:type="spellEnd"/>
-      <w:r>
-        <w:t>, who provide free JIRA subscriptions for qualified open source projects.</w:t>
+        <w:t xml:space="preserve"> is an issue tracking and project management system made by Atlassian, who provide free JIRA subscriptions for qualified open source projects.</w:t>
       </w:r>
     </w:p>
   </w:footnote>
@@ -15035,7 +14473,7 @@
 </file>
 
 <file path=customXml/itemProps1.xml><?xml version="1.0" encoding="utf-8"?>
-<ds:datastoreItem xmlns:ds="http://schemas.openxmlformats.org/officeDocument/2006/customXml" ds:itemID="{EFB4FEDD-598B-4E82-AB4A-E3A8F703C03F}">
+<ds:datastoreItem xmlns:ds="http://schemas.openxmlformats.org/officeDocument/2006/customXml" ds:itemID="{8271E9BD-472E-46AC-AF60-6DD1833FB671}">
   <ds:schemaRefs>
     <ds:schemaRef ds:uri="http://schemas.openxmlformats.org/officeDocument/2006/bibliography"/>
   </ds:schemaRefs>

</xml_diff>

<commit_message>
Change Firefox to Mozilla
</commit_message>
<xml_diff>
--- a/doc/SEKE-paper.docx
+++ b/doc/SEKE-paper.docx
@@ -788,46 +788,26 @@
       <w:r>
         <w:t xml:space="preserve">This paper proceeds as follows. First, further motivation for the use of a time-series model is presented in Section </w:t>
       </w:r>
-      <w:r>
-        <w:fldChar w:fldCharType="begin"/>
-      </w:r>
-      <w:r>
-        <w:instrText xml:space="preserve"> REF _Ref414001223 \r </w:instrText>
-      </w:r>
-      <w:r>
-        <w:fldChar w:fldCharType="separate"/>
-      </w:r>
-      <w:r>
-        <w:t>II</w:t>
-      </w:r>
-      <w:r>
-        <w:fldChar w:fldCharType="end"/>
-      </w:r>
+      <w:fldSimple w:instr=" REF _Ref414001223 \r ">
+        <w:r>
+          <w:t>II</w:t>
+        </w:r>
+      </w:fldSimple>
       <w:r>
         <w:t xml:space="preserve">. Next, we present some background about time series modelling in Section </w:t>
       </w:r>
-      <w:r>
-        <w:fldChar w:fldCharType="begin"/>
-      </w:r>
-      <w:r>
-        <w:instrText xml:space="preserve"> REF _Ref414001286 \r </w:instrText>
-      </w:r>
-      <w:r>
-        <w:fldChar w:fldCharType="separate"/>
-      </w:r>
-      <w:ins w:id="32" w:author="Anvik, John" w:date="2015-03-14T10:18:00Z">
-        <w:r>
-          <w:t>III</w:t>
-        </w:r>
-      </w:ins>
-      <w:del w:id="33" w:author="Anvik, John" w:date="2015-03-14T10:18:00Z">
-        <w:r>
-          <w:delText>IV</w:delText>
-        </w:r>
-      </w:del>
-      <w:r>
-        <w:fldChar w:fldCharType="end"/>
-      </w:r>
+      <w:fldSimple w:instr=" REF _Ref414001286 \r ">
+        <w:ins w:id="32" w:author="Anvik, John" w:date="2015-03-14T10:18:00Z">
+          <w:r>
+            <w:t>III</w:t>
+          </w:r>
+        </w:ins>
+        <w:del w:id="33" w:author="Anvik, John" w:date="2015-03-14T10:18:00Z">
+          <w:r>
+            <w:delText>IV</w:delText>
+          </w:r>
+        </w:del>
+      </w:fldSimple>
       <w:r>
         <w:t>. Section</w:t>
       </w:r>
@@ -1055,28 +1035,18 @@
       <w:r>
         <w:t xml:space="preserve">concludes in Section </w:t>
       </w:r>
-      <w:r>
-        <w:fldChar w:fldCharType="begin"/>
-      </w:r>
-      <w:r>
-        <w:instrText xml:space="preserve"> REF _Ref414001612 \r </w:instrText>
-      </w:r>
-      <w:r>
-        <w:fldChar w:fldCharType="separate"/>
-      </w:r>
-      <w:ins w:id="53" w:author="Anvik, John" w:date="2015-03-14T10:19:00Z">
-        <w:r>
-          <w:t>VII</w:t>
-        </w:r>
-      </w:ins>
-      <w:del w:id="54" w:author="Anvik, John" w:date="2015-03-14T10:19:00Z">
-        <w:r>
-          <w:delText>VIII</w:delText>
-        </w:r>
-      </w:del>
-      <w:r>
-        <w:fldChar w:fldCharType="end"/>
-      </w:r>
+      <w:fldSimple w:instr=" REF _Ref414001612 \r ">
+        <w:ins w:id="53" w:author="Anvik, John" w:date="2015-03-14T10:19:00Z">
+          <w:r>
+            <w:t>VII</w:t>
+          </w:r>
+        </w:ins>
+        <w:del w:id="54" w:author="Anvik, John" w:date="2015-03-14T10:19:00Z">
+          <w:r>
+            <w:delText>VIII</w:delText>
+          </w:r>
+        </w:del>
+      </w:fldSimple>
       <w:r>
         <w:t>.</w:t>
       </w:r>
@@ -1822,7 +1792,7 @@
             <v:shape id="_x0000_i1025" type="#_x0000_t75" style="width:145.25pt;height:102.05pt" o:ole="">
               <v:imagedata r:id="rId10" o:title=""/>
             </v:shape>
-            <o:OLEObject Type="Embed" ProgID="Visio.Drawing.11" ShapeID="_x0000_i1025" DrawAspect="Content" ObjectID="_1487875567" r:id="rId11"/>
+            <o:OLEObject Type="Embed" ProgID="Visio.Drawing.11" ShapeID="_x0000_i1025" DrawAspect="Content" ObjectID="_1487875716" r:id="rId11"/>
           </w:object>
         </w:r>
       </w:ins>
@@ -1832,7 +1802,7 @@
             <v:shape id="_x0000_i1026" type="#_x0000_t75" style="width:197.2pt;height:102.7pt" o:ole="">
               <v:imagedata r:id="rId12" o:title=""/>
             </v:shape>
-            <o:OLEObject Type="Embed" ProgID="Visio.Drawing.11" ShapeID="_x0000_i1026" DrawAspect="Content" ObjectID="_1487875568" r:id="rId13"/>
+            <o:OLEObject Type="Embed" ProgID="Visio.Drawing.11" ShapeID="_x0000_i1026" DrawAspect="Content" ObjectID="_1487875717" r:id="rId13"/>
           </w:object>
         </w:r>
       </w:del>
@@ -2481,7 +2451,7 @@
           <v:shape id="_x0000_i1027" type="#_x0000_t75" style="width:219.75pt;height:78.9pt" o:ole="">
             <v:imagedata r:id="rId14" o:title=""/>
           </v:shape>
-          <o:OLEObject Type="Embed" ProgID="Visio.Drawing.11" ShapeID="_x0000_i1027" DrawAspect="Content" ObjectID="_1487875569" r:id="rId15"/>
+          <o:OLEObject Type="Embed" ProgID="Visio.Drawing.11" ShapeID="_x0000_i1027" DrawAspect="Content" ObjectID="_1487875718" r:id="rId15"/>
         </w:object>
       </w:r>
     </w:p>
@@ -9280,13 +9250,7 @@
       </w:ins>
       <w:ins w:id="203" w:author="James" w:date="2015-03-14T21:23:00Z">
         <w:r>
-          <w:t xml:space="preserve">including </w:t>
-        </w:r>
-        <w:r>
-          <w:t>upper and lower bounds from confidence intervals.</w:t>
-        </w:r>
-        <w:r>
-          <w:t xml:space="preserve"> A</w:t>
+          <w:t>including upper and lower bounds from confidence intervals. A</w:t>
         </w:r>
       </w:ins>
       <w:ins w:id="204" w:author="James" w:date="2015-03-14T21:20:00Z">
@@ -9375,16 +9339,7 @@
             <w:spacing w:val="-2"/>
             <w:vertAlign w:val="subscript"/>
           </w:rPr>
-          <w:t>2-79</w:t>
-        </w:r>
-        <w:r>
-          <w:rPr>
-            <w:i/>
-            <w:iCs/>
-            <w:spacing w:val="-2"/>
-            <w:vertAlign w:val="subscript"/>
-          </w:rPr>
-          <w:t xml:space="preserve">. </w:t>
+          <w:t xml:space="preserve">2-79. </w:t>
         </w:r>
       </w:ins>
       <w:ins w:id="218" w:author="James" w:date="2015-03-14T21:03:00Z">
@@ -15821,28 +15776,23 @@
         <w:rPr>
           <w:ins w:id="974" w:author="James" w:date="2015-03-14T16:36:00Z"/>
         </w:rPr>
-        <w:pPrChange w:id="975" w:author="James" w:date="2015-03-14T21:32:00Z">
-          <w:pPr>
-            <w:pStyle w:val="Textbody"/>
-          </w:pPr>
-        </w:pPrChange>
-      </w:pPr>
-      <w:ins w:id="976" w:author="James" w:date="2015-03-14T21:15:00Z">
+      </w:pPr>
+      <w:ins w:id="975" w:author="James" w:date="2015-03-14T21:15:00Z">
         <w:r>
           <w:t xml:space="preserve">The </w:t>
         </w:r>
       </w:ins>
-      <w:ins w:id="977" w:author="James" w:date="2015-03-14T21:17:00Z">
+      <w:ins w:id="976" w:author="James" w:date="2015-03-14T21:17:00Z">
         <w:r>
           <w:t xml:space="preserve">predicted </w:t>
         </w:r>
       </w:ins>
-      <w:ins w:id="978" w:author="James" w:date="2015-03-14T21:25:00Z">
+      <w:ins w:id="977" w:author="James" w:date="2015-03-14T21:25:00Z">
         <w:r>
           <w:t xml:space="preserve">output </w:t>
         </w:r>
       </w:ins>
-      <w:ins w:id="979" w:author="James" w:date="2015-03-14T21:18:00Z">
+      <w:ins w:id="978" w:author="James" w:date="2015-03-14T21:18:00Z">
         <w:r>
           <w:t>value</w:t>
         </w:r>
@@ -15850,62 +15800,62 @@
           <w:t xml:space="preserve"> </w:t>
         </w:r>
       </w:ins>
-      <w:ins w:id="980" w:author="James" w:date="2015-03-14T21:25:00Z">
+      <w:ins w:id="979" w:author="James" w:date="2015-03-14T21:25:00Z">
         <w:r>
           <w:t xml:space="preserve">follows </w:t>
         </w:r>
       </w:ins>
-      <w:ins w:id="981" w:author="James" w:date="2015-03-14T21:18:00Z">
+      <w:ins w:id="980" w:author="James" w:date="2015-03-14T21:18:00Z">
         <w:r>
           <w:t xml:space="preserve">an </w:t>
         </w:r>
       </w:ins>
-      <w:ins w:id="982" w:author="James" w:date="2015-03-14T21:19:00Z">
+      <w:ins w:id="981" w:author="James" w:date="2015-03-14T21:19:00Z">
         <w:r>
           <w:t>increasing relationship</w:t>
         </w:r>
       </w:ins>
-      <w:ins w:id="983" w:author="James" w:date="2015-03-14T21:25:00Z">
+      <w:ins w:id="982" w:author="James" w:date="2015-03-14T21:25:00Z">
         <w:r>
           <w:t xml:space="preserve"> with input</w:t>
         </w:r>
       </w:ins>
-      <w:ins w:id="984" w:author="James" w:date="2015-03-14T21:26:00Z">
+      <w:ins w:id="983" w:author="James" w:date="2015-03-14T21:26:00Z">
         <w:r>
           <w:t xml:space="preserve"> values, with features having a stronger effect than improvements.</w:t>
         </w:r>
       </w:ins>
-      <w:ins w:id="985" w:author="James" w:date="2015-03-14T21:27:00Z">
+      <w:ins w:id="984" w:author="James" w:date="2015-03-14T21:27:00Z">
         <w:r>
           <w:t xml:space="preserve"> Data from the two other time windows are not shown</w:t>
         </w:r>
       </w:ins>
-      <w:ins w:id="986" w:author="James" w:date="2015-03-14T21:28:00Z">
+      <w:ins w:id="985" w:author="James" w:date="2015-03-14T21:28:00Z">
         <w:r>
           <w:t xml:space="preserve">, but it should be </w:t>
         </w:r>
       </w:ins>
-      <w:ins w:id="987" w:author="James" w:date="2015-03-14T21:29:00Z">
+      <w:ins w:id="986" w:author="James" w:date="2015-03-14T21:29:00Z">
         <w:r>
           <w:t xml:space="preserve">known that </w:t>
         </w:r>
       </w:ins>
-      <w:ins w:id="988" w:author="James" w:date="2015-03-14T21:30:00Z">
+      <w:ins w:id="987" w:author="James" w:date="2015-03-14T21:30:00Z">
         <w:r>
           <w:t xml:space="preserve">the other results are similar for the most part. However, </w:t>
         </w:r>
       </w:ins>
-      <w:ins w:id="989" w:author="James" w:date="2015-03-14T21:32:00Z">
+      <w:ins w:id="988" w:author="James" w:date="2015-03-14T21:32:00Z">
         <w:r>
           <w:t xml:space="preserve">the predictions </w:t>
         </w:r>
       </w:ins>
-      <w:ins w:id="990" w:author="James" w:date="2015-03-14T21:30:00Z">
+      <w:ins w:id="989" w:author="James" w:date="2015-03-14T21:30:00Z">
         <w:r>
           <w:t xml:space="preserve">for the second time window </w:t>
         </w:r>
       </w:ins>
-      <w:ins w:id="991" w:author="James" w:date="2015-03-14T21:32:00Z">
+      <w:ins w:id="990" w:author="James" w:date="2015-03-14T21:32:00Z">
         <w:r>
           <w:t xml:space="preserve">showed a slight </w:t>
         </w:r>
@@ -15923,9 +15873,9 @@
         </w:numPr>
         <w:jc w:val="left"/>
         <w:rPr>
-          <w:del w:id="992" w:author="James" w:date="2015-03-14T16:36:00Z"/>
+          <w:del w:id="991" w:author="James" w:date="2015-03-14T16:36:00Z"/>
         </w:rPr>
-        <w:pPrChange w:id="993" w:author="James" w:date="2015-03-14T16:36:00Z">
+        <w:pPrChange w:id="992" w:author="James" w:date="2015-03-14T16:36:00Z">
           <w:pPr>
             <w:pStyle w:val="figurecaption"/>
           </w:pPr>
@@ -15936,15 +15886,15 @@
       <w:pPr>
         <w:pStyle w:val="Heading4"/>
       </w:pPr>
-      <w:bookmarkStart w:id="994" w:name="_Ref414091734"/>
-      <w:commentRangeStart w:id="995"/>
+      <w:bookmarkStart w:id="993" w:name="_Ref414091734"/>
+      <w:commentRangeStart w:id="994"/>
       <w:r>
         <w:t>Related</w:t>
       </w:r>
       <w:r>
         <w:t xml:space="preserve"> Work</w:t>
       </w:r>
-      <w:commentRangeEnd w:id="995"/>
+      <w:commentRangeEnd w:id="994"/>
       <w:r>
         <w:rPr>
           <w:rStyle w:val="CommentReference"/>
@@ -15953,23 +15903,23 @@
           <w:iCs w:val="0"/>
           <w:lang w:eastAsia="zh-CN" w:bidi="hi-IN"/>
         </w:rPr>
-        <w:commentReference w:id="995"/>
-      </w:r>
-      <w:bookmarkEnd w:id="994"/>
+        <w:commentReference w:id="994"/>
+      </w:r>
+      <w:bookmarkEnd w:id="993"/>
     </w:p>
     <w:p>
       <w:pPr>
         <w:pStyle w:val="Textbody"/>
         <w:rPr>
-          <w:ins w:id="996" w:author="Anvik, John" w:date="2015-03-14T10:06:00Z"/>
+          <w:ins w:id="995" w:author="Anvik, John" w:date="2015-03-14T10:06:00Z"/>
         </w:rPr>
       </w:pPr>
-      <w:ins w:id="997" w:author="Anvik, John" w:date="2015-03-14T10:06:00Z">
+      <w:ins w:id="996" w:author="Anvik, John" w:date="2015-03-14T10:06:00Z">
         <w:r>
           <w:t xml:space="preserve">Prior defect prediction techniques generally fall into two categories; those based on code analysis and those based on statistical analysis. Code analysis techniques </w:t>
         </w:r>
       </w:ins>
-      <w:ins w:id="998" w:author="Anvik, John" w:date="2015-03-14T10:07:00Z">
+      <w:ins w:id="997" w:author="Anvik, John" w:date="2015-03-14T10:07:00Z">
         <w:r>
           <w:t>typically involves a detailed analysis of code or proposed</w:t>
         </w:r>
@@ -15983,12 +15933,12 @@
           <w:t>design changes</w:t>
         </w:r>
       </w:ins>
-      <w:ins w:id="999" w:author="Anvik, John" w:date="2015-03-14T10:06:00Z">
+      <w:ins w:id="998" w:author="Anvik, John" w:date="2015-03-14T10:06:00Z">
         <w:r>
           <w:t xml:space="preserve"> </w:t>
         </w:r>
       </w:ins>
-      <w:ins w:id="1000" w:author="Anvik, John" w:date="2015-03-14T10:07:00Z">
+      <w:ins w:id="999" w:author="Anvik, John" w:date="2015-03-14T10:07:00Z">
         <w:r>
           <w:t xml:space="preserve">using </w:t>
         </w:r>
@@ -15997,32 +15947,32 @@
           <w:t xml:space="preserve">metrics </w:t>
         </w:r>
       </w:ins>
-      <w:ins w:id="1001" w:author="Anvik, John" w:date="2015-03-14T10:06:00Z">
+      <w:ins w:id="1000" w:author="Anvik, John" w:date="2015-03-14T10:06:00Z">
         <w:r>
           <w:t>such as lines of code (LOC) or decision</w:t>
         </w:r>
       </w:ins>
-      <w:ins w:id="1002" w:author="Anvik, John" w:date="2015-03-14T10:07:00Z">
+      <w:ins w:id="1001" w:author="Anvik, John" w:date="2015-03-14T10:07:00Z">
         <w:r>
           <w:t xml:space="preserve"> point</w:t>
         </w:r>
       </w:ins>
-      <w:ins w:id="1003" w:author="Anvik, John" w:date="2015-03-14T10:06:00Z">
+      <w:ins w:id="1002" w:author="Anvik, John" w:date="2015-03-14T10:06:00Z">
         <w:r>
           <w:t xml:space="preserve">s. Statistical analysis techniques create mathematical models based on historical defect occurrence information.  This </w:t>
         </w:r>
       </w:ins>
-      <w:ins w:id="1004" w:author="Anvik, John" w:date="2015-03-14T10:07:00Z">
+      <w:ins w:id="1003" w:author="Anvik, John" w:date="2015-03-14T10:07:00Z">
         <w:r>
           <w:t>section</w:t>
         </w:r>
       </w:ins>
-      <w:ins w:id="1005" w:author="Anvik, John" w:date="2015-03-14T10:06:00Z">
+      <w:ins w:id="1004" w:author="Anvik, John" w:date="2015-03-14T10:06:00Z">
         <w:r>
           <w:t xml:space="preserve"> presents </w:t>
         </w:r>
       </w:ins>
-      <w:ins w:id="1006" w:author="Anvik, John" w:date="2015-03-14T10:08:00Z">
+      <w:ins w:id="1005" w:author="Anvik, John" w:date="2015-03-14T10:08:00Z">
         <w:r>
           <w:t>an overview of some of the previous work on defect prediction that fall into these two categories.</w:t>
         </w:r>
@@ -16032,15 +15982,15 @@
       <w:pPr>
         <w:pStyle w:val="Textbody"/>
         <w:rPr>
-          <w:del w:id="1007" w:author="Anvik, John" w:date="2015-03-14T10:08:00Z"/>
+          <w:del w:id="1006" w:author="Anvik, John" w:date="2015-03-14T10:08:00Z"/>
         </w:rPr>
       </w:pPr>
-      <w:del w:id="1008" w:author="Anvik, John" w:date="2015-03-14T10:08:00Z">
+      <w:del w:id="1007" w:author="Anvik, John" w:date="2015-03-14T10:08:00Z">
         <w:r>
           <w:delText xml:space="preserve">Software defect (bug) prediction </w:delText>
         </w:r>
       </w:del>
-      <w:del w:id="1009" w:author="Anvik, John" w:date="2015-03-14T10:07:00Z">
+      <w:del w:id="1008" w:author="Anvik, John" w:date="2015-03-14T10:07:00Z">
         <w:r>
           <w:delText>typically involves a detailed analysis of code or proposed</w:delText>
         </w:r>
@@ -16054,7 +16004,7 @@
           <w:delText xml:space="preserve">design changes. </w:delText>
         </w:r>
       </w:del>
-      <w:del w:id="1010" w:author="Anvik, John" w:date="2015-03-14T10:08:00Z">
+      <w:del w:id="1009" w:author="Anvik, John" w:date="2015-03-14T10:08:00Z">
         <w:r>
           <w:delText>Some of these analytical methods are mentioned next. Then several</w:delText>
         </w:r>
@@ -16471,24 +16421,24 @@
       <w:pPr>
         <w:pStyle w:val="Heading4"/>
         <w:rPr>
-          <w:ins w:id="1011" w:author="James" w:date="2015-03-14T21:33:00Z"/>
+          <w:ins w:id="1010" w:author="James" w:date="2015-03-14T21:33:00Z"/>
         </w:rPr>
       </w:pPr>
-      <w:bookmarkStart w:id="1012" w:name="_Ref414001612"/>
+      <w:bookmarkStart w:id="1011" w:name="_Ref414001612"/>
       <w:r>
         <w:t>Conclusions and Future Work</w:t>
       </w:r>
-      <w:bookmarkEnd w:id="1012"/>
+      <w:bookmarkEnd w:id="1011"/>
     </w:p>
     <w:p>
       <w:pPr>
         <w:pStyle w:val="Textbody"/>
         <w:rPr>
-          <w:ins w:id="1013" w:author="James" w:date="2015-03-14T21:51:00Z"/>
+          <w:ins w:id="1012" w:author="James" w:date="2015-03-14T21:51:00Z"/>
           <w:lang w:eastAsia="en-US"/>
         </w:rPr>
       </w:pPr>
-      <w:ins w:id="1014" w:author="James" w:date="2015-03-14T21:33:00Z">
+      <w:ins w:id="1013" w:author="James" w:date="2015-03-14T21:33:00Z">
         <w:r>
           <w:rPr>
             <w:lang w:eastAsia="en-US"/>
@@ -16496,7 +16446,7 @@
           <w:t xml:space="preserve">The VARX modeling methodology was successfully applied to </w:t>
         </w:r>
       </w:ins>
-      <w:ins w:id="1015" w:author="James" w:date="2015-03-14T21:34:00Z">
+      <w:ins w:id="1014" w:author="James" w:date="2015-03-14T21:34:00Z">
         <w:r>
           <w:rPr>
             <w:lang w:eastAsia="en-US"/>
@@ -16504,7 +16454,7 @@
           <w:t xml:space="preserve">time series </w:t>
         </w:r>
       </w:ins>
-      <w:ins w:id="1016" w:author="James" w:date="2015-03-14T21:33:00Z">
+      <w:ins w:id="1015" w:author="James" w:date="2015-03-14T21:33:00Z">
         <w:r>
           <w:rPr>
             <w:lang w:eastAsia="en-US"/>
@@ -16512,7 +16462,7 @@
           <w:t xml:space="preserve">data </w:t>
         </w:r>
       </w:ins>
-      <w:ins w:id="1017" w:author="James" w:date="2015-03-14T21:34:00Z">
+      <w:ins w:id="1016" w:author="James" w:date="2015-03-14T21:34:00Z">
         <w:r>
           <w:rPr>
             <w:lang w:eastAsia="en-US"/>
@@ -16520,7 +16470,7 @@
           <w:t xml:space="preserve">collected </w:t>
         </w:r>
       </w:ins>
-      <w:ins w:id="1018" w:author="James" w:date="2015-03-14T21:33:00Z">
+      <w:ins w:id="1017" w:author="James" w:date="2015-03-14T21:33:00Z">
         <w:r>
           <w:rPr>
             <w:lang w:eastAsia="en-US"/>
@@ -16531,7 +16481,7 @@
           <w:rPr>
             <w:i/>
             <w:lang w:eastAsia="en-US"/>
-            <w:rPrChange w:id="1019" w:author="James" w:date="2015-03-14T21:34:00Z">
+            <w:rPrChange w:id="1018" w:author="James" w:date="2015-03-14T21:34:00Z">
               <w:rPr>
                 <w:lang w:eastAsia="en-US"/>
               </w:rPr>
@@ -16546,7 +16496,7 @@
           <w:t xml:space="preserve"> </w:t>
         </w:r>
       </w:ins>
-      <w:ins w:id="1020" w:author="James" w:date="2015-03-14T21:34:00Z">
+      <w:ins w:id="1019" w:author="James" w:date="2015-03-14T21:34:00Z">
         <w:r>
           <w:rPr>
             <w:lang w:eastAsia="en-US"/>
@@ -16554,7 +16504,7 @@
           <w:t xml:space="preserve">project. A model was created for each of three time windows, and </w:t>
         </w:r>
       </w:ins>
-      <w:ins w:id="1021" w:author="James" w:date="2015-03-14T21:37:00Z">
+      <w:ins w:id="1020" w:author="James" w:date="2015-03-14T21:37:00Z">
         <w:r>
           <w:rPr>
             <w:lang w:eastAsia="en-US"/>
@@ -16562,7 +16512,7 @@
           <w:t xml:space="preserve">then used to make defect </w:t>
         </w:r>
       </w:ins>
-      <w:ins w:id="1022" w:author="James" w:date="2015-03-14T21:36:00Z">
+      <w:ins w:id="1021" w:author="James" w:date="2015-03-14T21:36:00Z">
         <w:r>
           <w:rPr>
             <w:lang w:eastAsia="en-US"/>
@@ -16570,7 +16520,7 @@
           <w:t xml:space="preserve">predictions </w:t>
         </w:r>
       </w:ins>
-      <w:ins w:id="1023" w:author="James" w:date="2015-03-14T21:37:00Z">
+      <w:ins w:id="1022" w:author="James" w:date="2015-03-14T21:37:00Z">
         <w:r>
           <w:rPr>
             <w:lang w:eastAsia="en-US"/>
@@ -16578,7 +16528,7 @@
           <w:t>for a range of hypothetical values for improvements and features.</w:t>
         </w:r>
       </w:ins>
-      <w:ins w:id="1024" w:author="James" w:date="2015-03-14T21:38:00Z">
+      <w:ins w:id="1023" w:author="James" w:date="2015-03-14T21:38:00Z">
         <w:r>
           <w:rPr>
             <w:lang w:eastAsia="en-US"/>
@@ -16586,7 +16536,7 @@
           <w:t xml:space="preserve"> Data from these predictions tended to show an increasing relationship </w:t>
         </w:r>
       </w:ins>
-      <w:ins w:id="1025" w:author="James" w:date="2015-03-14T21:39:00Z">
+      <w:ins w:id="1024" w:author="James" w:date="2015-03-14T21:39:00Z">
         <w:r>
           <w:rPr>
             <w:lang w:eastAsia="en-US"/>
@@ -16594,7 +16544,7 @@
           <w:t xml:space="preserve">with </w:t>
         </w:r>
       </w:ins>
-      <w:ins w:id="1026" w:author="James" w:date="2015-03-14T21:38:00Z">
+      <w:ins w:id="1025" w:author="James" w:date="2015-03-14T21:38:00Z">
         <w:r>
           <w:rPr>
             <w:lang w:eastAsia="en-US"/>
@@ -16602,7 +16552,7 @@
           <w:t>the input values</w:t>
         </w:r>
       </w:ins>
-      <w:ins w:id="1027" w:author="James" w:date="2015-03-14T21:39:00Z">
+      <w:ins w:id="1026" w:author="James" w:date="2015-03-14T21:39:00Z">
         <w:r>
           <w:rPr>
             <w:lang w:eastAsia="en-US"/>
@@ -16610,33 +16560,15 @@
           <w:t xml:space="preserve">. </w:t>
         </w:r>
       </w:ins>
-      <w:ins w:id="1028" w:author="James" w:date="2015-03-14T21:46:00Z">
+      <w:ins w:id="1027" w:author="James" w:date="2015-03-14T21:46:00Z">
         <w:r>
           <w:rPr>
             <w:lang w:eastAsia="en-US"/>
           </w:rPr>
-          <w:t xml:space="preserve">Of concern </w:t>
-        </w:r>
-        <w:r>
-          <w:rPr>
-            <w:lang w:eastAsia="en-US"/>
-          </w:rPr>
-          <w:t xml:space="preserve">still </w:t>
-        </w:r>
-        <w:r>
-          <w:rPr>
-            <w:lang w:eastAsia="en-US"/>
-          </w:rPr>
-          <w:t>is the slight decreasing</w:t>
-        </w:r>
-        <w:r>
-          <w:rPr>
-            <w:lang w:eastAsia="en-US"/>
-          </w:rPr>
-          <w:t xml:space="preserve"> relationship found </w:t>
+          <w:t xml:space="preserve">Of concern still is the slight decreasing relationship found </w:t>
         </w:r>
       </w:ins>
-      <w:ins w:id="1029" w:author="James" w:date="2015-03-14T21:47:00Z">
+      <w:ins w:id="1028" w:author="James" w:date="2015-03-14T21:47:00Z">
         <w:r>
           <w:rPr>
             <w:lang w:eastAsia="en-US"/>
@@ -16649,16 +16581,15 @@
       <w:pPr>
         <w:pStyle w:val="Textbody"/>
         <w:rPr>
-          <w:ins w:id="1030" w:author="James" w:date="2015-03-14T21:46:00Z"/>
-          <w:lang w:eastAsia="en-US"/>
+          <w:ins w:id="1029" w:author="James" w:date="2015-03-14T21:46:00Z"/>
         </w:rPr>
-        <w:pPrChange w:id="1031" w:author="James" w:date="2015-03-14T21:58:00Z">
+        <w:pPrChange w:id="1030" w:author="James" w:date="2015-03-14T21:58:00Z">
           <w:pPr>
             <w:pStyle w:val="Heading4"/>
           </w:pPr>
         </w:pPrChange>
       </w:pPr>
-      <w:ins w:id="1032" w:author="James" w:date="2015-03-14T21:54:00Z">
+      <w:ins w:id="1031" w:author="James" w:date="2015-03-14T21:54:00Z">
         <w:r>
           <w:rPr>
             <w:lang w:eastAsia="en-US"/>
@@ -16666,7 +16597,7 @@
           <w:t xml:space="preserve">Now that the methodology has been </w:t>
         </w:r>
       </w:ins>
-      <w:ins w:id="1033" w:author="James" w:date="2015-03-14T21:56:00Z">
+      <w:ins w:id="1032" w:author="James" w:date="2015-03-14T21:56:00Z">
         <w:r>
           <w:rPr>
             <w:lang w:eastAsia="en-US"/>
@@ -16674,7 +16605,7 @@
           <w:t xml:space="preserve">applied to one </w:t>
         </w:r>
       </w:ins>
-      <w:ins w:id="1034" w:author="James" w:date="2015-03-14T21:58:00Z">
+      <w:ins w:id="1033" w:author="James" w:date="2015-03-14T21:58:00Z">
         <w:r>
           <w:rPr>
             <w:lang w:eastAsia="en-US"/>
@@ -16682,7 +16613,7 @@
           <w:t xml:space="preserve">project </w:t>
         </w:r>
       </w:ins>
-      <w:ins w:id="1035" w:author="James" w:date="2015-03-14T21:56:00Z">
+      <w:ins w:id="1034" w:author="James" w:date="2015-03-14T21:56:00Z">
         <w:r>
           <w:rPr>
             <w:lang w:eastAsia="en-US"/>
@@ -16690,7 +16621,7 @@
           <w:t xml:space="preserve">dataset, it remains to be seen </w:t>
         </w:r>
       </w:ins>
-      <w:ins w:id="1036" w:author="James" w:date="2015-03-14T21:57:00Z">
+      <w:ins w:id="1035" w:author="James" w:date="2015-03-14T21:57:00Z">
         <w:r>
           <w:rPr>
             <w:lang w:eastAsia="en-US"/>
@@ -16698,7 +16629,7 @@
           <w:t>how well it will work for other</w:t>
         </w:r>
       </w:ins>
-      <w:ins w:id="1037" w:author="James" w:date="2015-03-14T21:58:00Z">
+      <w:ins w:id="1036" w:author="James" w:date="2015-03-14T21:58:00Z">
         <w:r>
           <w:rPr>
             <w:lang w:eastAsia="en-US"/>
@@ -16706,7 +16637,7 @@
           <w:t>s</w:t>
         </w:r>
       </w:ins>
-      <w:ins w:id="1038" w:author="James" w:date="2015-03-14T21:59:00Z">
+      <w:ins w:id="1037" w:author="James" w:date="2015-03-14T21:59:00Z">
         <w:r>
           <w:rPr>
             <w:lang w:eastAsia="en-US"/>
@@ -16717,8 +16648,11 @@
           <w:rPr>
             <w:i/>
             <w:lang w:eastAsia="en-US"/>
-            <w:rPrChange w:id="1039" w:author="James" w:date="2015-03-14T21:59:00Z">
-              <w:rPr/>
+            <w:rPrChange w:id="1038" w:author="James" w:date="2015-03-14T21:59:00Z">
+              <w:rPr>
+                <w:i w:val="0"/>
+                <w:iCs w:val="0"/>
+              </w:rPr>
             </w:rPrChange>
           </w:rPr>
           <w:t>Eclipse</w:t>
@@ -16729,16 +16663,19 @@
           </w:rPr>
           <w:t xml:space="preserve"> or </w:t>
         </w:r>
+      </w:ins>
+      <w:ins w:id="1039" w:author="James" w:date="2015-03-14T22:02:00Z">
         <w:r>
           <w:rPr>
             <w:i/>
             <w:lang w:eastAsia="en-US"/>
-            <w:rPrChange w:id="1040" w:author="James" w:date="2015-03-14T21:59:00Z">
-              <w:rPr/>
-            </w:rPrChange>
           </w:rPr>
-          <w:t>Firefox</w:t>
-        </w:r>
+          <w:t>Mozilla</w:t>
+        </w:r>
+      </w:ins>
+      <w:bookmarkStart w:id="1040" w:name="_GoBack"/>
+      <w:bookmarkEnd w:id="1040"/>
+      <w:ins w:id="1041" w:author="James" w:date="2015-03-14T21:59:00Z">
         <w:r>
           <w:rPr>
             <w:lang w:eastAsia="en-US"/>
@@ -16746,22 +16683,14 @@
           <w:t xml:space="preserve"> might be good choices.</w:t>
         </w:r>
       </w:ins>
-      <w:bookmarkStart w:id="1041" w:name="_GoBack"/>
-      <w:bookmarkEnd w:id="1041"/>
     </w:p>
     <w:p>
       <w:pPr>
         <w:pStyle w:val="Textbody"/>
         <w:rPr>
           <w:del w:id="1042" w:author="James" w:date="2015-03-14T21:46:00Z"/>
-          <w:lang w:eastAsia="en-US"/>
-          <w:rPrChange w:id="1043" w:author="James" w:date="2015-03-14T21:33:00Z">
-            <w:rPr>
-              <w:del w:id="1044" w:author="James" w:date="2015-03-14T21:46:00Z"/>
-            </w:rPr>
-          </w:rPrChange>
         </w:rPr>
-        <w:pPrChange w:id="1045" w:author="James" w:date="2015-03-14T21:33:00Z">
+        <w:pPrChange w:id="1043" w:author="James" w:date="2015-03-14T21:33:00Z">
           <w:pPr>
             <w:pStyle w:val="Heading4"/>
           </w:pPr>
@@ -16772,11 +16701,11 @@
       <w:pPr>
         <w:pStyle w:val="Heading5"/>
       </w:pPr>
-      <w:commentRangeStart w:id="1046"/>
+      <w:commentRangeStart w:id="1044"/>
       <w:r>
         <w:t>Acknowledgment</w:t>
       </w:r>
-      <w:commentRangeEnd w:id="1046"/>
+      <w:commentRangeEnd w:id="1044"/>
       <w:r>
         <w:rPr>
           <w:rStyle w:val="CommentReference"/>
@@ -16784,7 +16713,7 @@
           <w:smallCaps w:val="0"/>
           <w:lang w:eastAsia="zh-CN" w:bidi="hi-IN"/>
         </w:rPr>
-        <w:commentReference w:id="1046"/>
+        <w:commentReference w:id="1044"/>
       </w:r>
     </w:p>
     <w:p>
@@ -17098,7 +17027,7 @@
       </w:r>
     </w:p>
   </w:comment>
-  <w:comment w:id="995" w:author="Anvik, John" w:date="2015-03-14T10:08:00Z" w:initials="AJ">
+  <w:comment w:id="994" w:author="Anvik, John" w:date="2015-03-14T10:08:00Z" w:initials="AJ">
     <w:p>
       <w:pPr>
         <w:pStyle w:val="CommentText"/>
@@ -17114,7 +17043,7 @@
       </w:r>
     </w:p>
   </w:comment>
-  <w:comment w:id="1046" w:author="Anvik, John" w:date="2015-03-14T10:08:00Z" w:initials="AJ">
+  <w:comment w:id="1044" w:author="Anvik, John" w:date="2015-03-14T10:08:00Z" w:initials="AJ">
     <w:p>
       <w:pPr>
         <w:pStyle w:val="CommentText"/>
@@ -21392,7 +21321,7 @@
 </file>
 
 <file path=customXml/itemProps1.xml><?xml version="1.0" encoding="utf-8"?>
-<ds:datastoreItem xmlns:ds="http://schemas.openxmlformats.org/officeDocument/2006/customXml" ds:itemID="{7803E837-DFF9-4EE4-8BB2-05CC7DC0A3FE}">
+<ds:datastoreItem xmlns:ds="http://schemas.openxmlformats.org/officeDocument/2006/customXml" ds:itemID="{A8FAB4BA-D66F-40AF-B6FF-E34960BFBFC9}">
   <ds:schemaRefs>
     <ds:schemaRef ds:uri="http://schemas.openxmlformats.org/officeDocument/2006/bibliography"/>
   </ds:schemaRefs>

</xml_diff>

<commit_message>
Revisions to tightened up document.
</commit_message>
<xml_diff>
--- a/doc/SEKE-paper.docx
+++ b/doc/SEKE-paper.docx
@@ -6,8 +6,6 @@
       <w:pPr>
         <w:pStyle w:val="papertitle"/>
       </w:pPr>
-      <w:bookmarkStart w:id="0" w:name="_GoBack"/>
-      <w:bookmarkEnd w:id="0"/>
       <w:r>
         <w:t>Using Time Series Models for Defect</w:t>
       </w:r>
@@ -249,21 +247,46 @@
       <w:r>
         <w:t xml:space="preserve"> We found that</w:t>
       </w:r>
-      <w:commentRangeStart w:id="1"/>
-      <w:r>
-        <w:t xml:space="preserve"> …</w:t>
-      </w:r>
-      <w:commentRangeEnd w:id="1"/>
-      <w:r>
-        <w:rPr>
-          <w:rStyle w:val="CommentReference"/>
-          <w:rFonts w:ascii="Liberation Serif" w:eastAsia="Droid Sans Fallback" w:hAnsi="Liberation Serif" w:cs="Mangal"/>
-          <w:b w:val="0"/>
-          <w:bCs w:val="0"/>
-          <w:lang w:bidi="hi-IN"/>
-        </w:rPr>
-        <w:commentReference w:id="1"/>
-      </w:r>
+      <w:commentRangeStart w:id="0"/>
+      <w:r>
+        <w:t xml:space="preserve"> </w:t>
+      </w:r>
+      <w:del w:id="1" w:author="Anvik, John" w:date="2015-03-19T15:30:00Z">
+        <w:r>
+          <w:delText>…</w:delText>
+        </w:r>
+        <w:commentRangeEnd w:id="0"/>
+        <w:r>
+          <w:rPr>
+            <w:rStyle w:val="CommentReference"/>
+            <w:rFonts w:ascii="Liberation Serif" w:eastAsia="Droid Sans Fallback" w:hAnsi="Liberation Serif" w:cs="Mangal"/>
+            <w:b w:val="0"/>
+            <w:bCs w:val="0"/>
+            <w:lang w:bidi="hi-IN"/>
+          </w:rPr>
+          <w:commentReference w:id="0"/>
+        </w:r>
+      </w:del>
+      <w:ins w:id="2" w:author="Anvik, John" w:date="2015-03-19T15:30:00Z">
+        <w:r>
+          <w:t xml:space="preserve">a time-series model </w:t>
+        </w:r>
+      </w:ins>
+      <w:ins w:id="3" w:author="Anvik, John" w:date="2015-03-19T15:33:00Z">
+        <w:r>
+          <w:t xml:space="preserve">provides a reasonable </w:t>
+        </w:r>
+      </w:ins>
+      <w:ins w:id="4" w:author="Anvik, John" w:date="2015-03-19T15:34:00Z">
+        <w:r>
+          <w:t>approach to defect prediction for release planning.</w:t>
+        </w:r>
+      </w:ins>
+      <w:ins w:id="5" w:author="Anvik, John" w:date="2015-03-19T15:30:00Z">
+        <w:r>
+          <w:t xml:space="preserve"> </w:t>
+        </w:r>
+      </w:ins>
     </w:p>
     <w:p>
       <w:pPr>
@@ -299,11 +322,11 @@
         </w:rPr>
         <w:t xml:space="preserve"> </w:t>
       </w:r>
-      <w:commentRangeStart w:id="2"/>
+      <w:commentRangeStart w:id="6"/>
       <w:r>
         <w:t>Introduction</w:t>
       </w:r>
-      <w:commentRangeEnd w:id="2"/>
+      <w:commentRangeEnd w:id="6"/>
       <w:r>
         <w:rPr>
           <w:rStyle w:val="CommentReference"/>
@@ -312,7 +335,7 @@
           <w:iCs w:val="0"/>
           <w:lang w:eastAsia="zh-CN" w:bidi="hi-IN"/>
         </w:rPr>
-        <w:commentReference w:id="2"/>
+        <w:commentReference w:id="6"/>
       </w:r>
     </w:p>
     <w:p>
@@ -581,25 +604,102 @@
         <w:t xml:space="preserve">ost previous approaches to defect prediction focus on either </w:t>
       </w:r>
       <w:r>
-        <w:t>code analysis [</w:t>
-      </w:r>
-      <w:r>
-        <w:rPr>
-          <w:b/>
-        </w:rPr>
-        <w:t>add refs</w:t>
-      </w:r>
-      <w:r>
-        <w:t>] or historical defect information [</w:t>
-      </w:r>
-      <w:r>
-        <w:rPr>
-          <w:b/>
-        </w:rPr>
-        <w:t>add refs</w:t>
-      </w:r>
-      <w:r>
-        <w:t>]. However, f</w:t>
+        <w:t xml:space="preserve">code analysis </w:t>
+      </w:r>
+      <w:r>
+        <w:t>[</w:t>
+      </w:r>
+      <w:del w:id="7" w:author="Anvik, John" w:date="2015-03-19T15:59:00Z">
+        <w:r>
+          <w:rPr>
+            <w:rPrChange w:id="8" w:author="Anvik, John" w:date="2015-03-19T16:00:00Z">
+              <w:rPr>
+                <w:b/>
+              </w:rPr>
+            </w:rPrChange>
+          </w:rPr>
+          <w:delText>add refs</w:delText>
+        </w:r>
+      </w:del>
+      <w:ins w:id="9" w:author="Anvik, John" w:date="2015-03-19T15:59:00Z">
+        <w:r>
+          <w:rPr>
+            <w:rPrChange w:id="10" w:author="Anvik, John" w:date="2015-03-19T16:00:00Z">
+              <w:rPr>
+                <w:b/>
+              </w:rPr>
+            </w:rPrChange>
+          </w:rPr>
+          <w:t>1</w:t>
+        </w:r>
+      </w:ins>
+      <w:ins w:id="11" w:author="Anvik, John" w:date="2015-03-19T16:00:00Z">
+        <w:r>
+          <w:rPr>
+            <w:rPrChange w:id="12" w:author="Anvik, John" w:date="2015-03-19T16:00:00Z">
+              <w:rPr>
+                <w:b/>
+              </w:rPr>
+            </w:rPrChange>
+          </w:rPr>
+          <w:t xml:space="preserve">, 6, 7, 9, </w:t>
+        </w:r>
+        <w:proofErr w:type="gramStart"/>
+        <w:r>
+          <w:rPr>
+            <w:rPrChange w:id="13" w:author="Anvik, John" w:date="2015-03-19T16:00:00Z">
+              <w:rPr>
+                <w:b/>
+              </w:rPr>
+            </w:rPrChange>
+          </w:rPr>
+          <w:t>1</w:t>
+        </w:r>
+        <w:r>
+          <w:t>3</w:t>
+        </w:r>
+      </w:ins>
+      <w:proofErr w:type="gramEnd"/>
+      <w:r>
+        <w:t>]</w:t>
+      </w:r>
+      <w:r>
+        <w:t xml:space="preserve"> or historical defect information </w:t>
+      </w:r>
+      <w:bookmarkStart w:id="14" w:name="_GoBack"/>
+      <w:r>
+        <w:t>[</w:t>
+      </w:r>
+      <w:del w:id="15" w:author="Anvik, John" w:date="2015-03-19T16:01:00Z">
+        <w:r>
+          <w:rPr>
+            <w:rPrChange w:id="16" w:author="Anvik, John" w:date="2015-03-19T16:01:00Z">
+              <w:rPr>
+                <w:b/>
+              </w:rPr>
+            </w:rPrChange>
+          </w:rPr>
+          <w:delText>add refs</w:delText>
+        </w:r>
+      </w:del>
+      <w:ins w:id="17" w:author="Anvik, John" w:date="2015-03-19T16:01:00Z">
+        <w:r>
+          <w:rPr>
+            <w:rPrChange w:id="18" w:author="Anvik, John" w:date="2015-03-19T16:01:00Z">
+              <w:rPr>
+                <w:b/>
+              </w:rPr>
+            </w:rPrChange>
+          </w:rPr>
+          <w:t>8, 11, 14</w:t>
+        </w:r>
+      </w:ins>
+      <w:r>
+        <w:t>]</w:t>
+      </w:r>
+      <w:bookmarkEnd w:id="14"/>
+      <w:r>
+        <w:t>. However, f</w:t>
       </w:r>
       <w:r>
         <w:t>or</w:t>
@@ -620,10 +720,10 @@
         <w:t xml:space="preserve">comparing release plans, the model </w:t>
       </w:r>
       <w:r>
+        <w:lastRenderedPageBreak/>
         <w:t xml:space="preserve">should also </w:t>
       </w:r>
       <w:r>
-        <w:lastRenderedPageBreak/>
         <w:t xml:space="preserve">depend on </w:t>
       </w:r>
       <w:r>
@@ -799,11 +899,11 @@
       <w:pPr>
         <w:pStyle w:val="Heading4"/>
       </w:pPr>
-      <w:bookmarkStart w:id="3" w:name="_Ref414001223"/>
+      <w:bookmarkStart w:id="19" w:name="_Ref414001223"/>
       <w:r>
         <w:t>Motivation</w:t>
       </w:r>
-      <w:bookmarkEnd w:id="3"/>
+      <w:bookmarkEnd w:id="19"/>
     </w:p>
     <w:p>
       <w:pPr>
@@ -1027,13 +1127,12 @@
       <w:pPr>
         <w:pStyle w:val="Textbody"/>
       </w:pPr>
-      <w:commentRangeStart w:id="4"/>
-      <w:r>
-        <w:t xml:space="preserve">The use of such a model may give release planners a more accurate means for evaluating the additional development time needed to address bug fallout for a given release plan. By improving the accuracy of defect prediction, the release planner </w:t>
+      <w:r>
+        <w:t xml:space="preserve">The use of such a model may give release planners a more accurate means for evaluating the additional development time needed to address bug fallout for a given release plan. By </w:t>
       </w:r>
       <w:r>
         <w:lastRenderedPageBreak/>
-        <w:t>can ensure</w:t>
+        <w:t>improving the accuracy of defect prediction, the release planner can ensure</w:t>
       </w:r>
       <w:r>
         <w:rPr>
@@ -1044,7 +1143,6 @@
       <w:r>
         <w:t>sufficient time in the schedule to fix bugs, thereby maintaining a high software quality and giving the release planner the freedom to</w:t>
       </w:r>
-      <w:commentRangeEnd w:id="4"/>
       <w:r>
         <w:t xml:space="preserve"> optimize the subset of requirements planned for the next release to maximize the expected</w:t>
       </w:r>
@@ -1093,7 +1191,7 @@
           <v:shape id="_x0000_i1025" type="#_x0000_t75" style="width:145.25pt;height:102.05pt" o:ole="">
             <v:imagedata r:id="rId10" o:title=""/>
           </v:shape>
-          <o:OLEObject Type="Embed" ProgID="Visio.Drawing.11" ShapeID="_x0000_i1025" DrawAspect="Content" ObjectID="_1488283567" r:id="rId11"/>
+          <o:OLEObject Type="Embed" ProgID="Visio.Drawing.11" ShapeID="_x0000_i1025" DrawAspect="Content" ObjectID="_1488286097" r:id="rId11"/>
         </w:object>
       </w:r>
     </w:p>
@@ -1201,7 +1299,7 @@
           <v:shape id="_x0000_i1026" type="#_x0000_t75" style="width:219.75pt;height:78.9pt" o:ole="">
             <v:imagedata r:id="rId12" o:title=""/>
           </v:shape>
-          <o:OLEObject Type="Embed" ProgID="Visio.Drawing.11" ShapeID="_x0000_i1026" DrawAspect="Content" ObjectID="_1488283568" r:id="rId13"/>
+          <o:OLEObject Type="Embed" ProgID="Visio.Drawing.11" ShapeID="_x0000_i1026" DrawAspect="Content" ObjectID="_1488286098" r:id="rId13"/>
         </w:object>
       </w:r>
     </w:p>
@@ -1347,11 +1445,11 @@
       <w:pPr>
         <w:pStyle w:val="Heading4"/>
       </w:pPr>
-      <w:bookmarkStart w:id="5" w:name="_Ref414001286"/>
+      <w:bookmarkStart w:id="20" w:name="_Ref414001286"/>
       <w:r>
         <w:t>Time Series Modeling</w:t>
       </w:r>
-      <w:bookmarkEnd w:id="5"/>
+      <w:bookmarkEnd w:id="20"/>
     </w:p>
     <w:p>
       <w:pPr>
@@ -1377,14 +1475,9 @@
       <w:r>
         <w:t xml:space="preserve"> and </w:t>
       </w:r>
-      <w:proofErr w:type="spellStart"/>
       <w:proofErr w:type="gramStart"/>
       <w:r>
-        <w:t>stationarity</w:t>
-      </w:r>
-      <w:proofErr w:type="spellEnd"/>
-      <w:r>
-        <w:t>,</w:t>
+        <w:t>stationarity,</w:t>
       </w:r>
       <w:proofErr w:type="gramEnd"/>
       <w:r>
@@ -1863,7 +1956,7 @@
           <w:iCs w:val="0"/>
         </w:rPr>
       </w:pPr>
-      <w:bookmarkStart w:id="6" w:name="_Ref414018757"/>
+      <w:bookmarkStart w:id="21" w:name="_Ref414018757"/>
       <w:r>
         <w:rPr>
           <w:iCs w:val="0"/>
@@ -1876,7 +1969,7 @@
         </w:rPr>
         <w:t>Models</w:t>
       </w:r>
-      <w:bookmarkEnd w:id="6"/>
+      <w:bookmarkEnd w:id="21"/>
     </w:p>
     <w:p>
       <w:pPr>
@@ -2139,13 +2232,8 @@
         <w:t>differencing may produce a stationary series</w:t>
       </w:r>
       <w:r>
-        <w:t xml:space="preserve">. Trends and tests for </w:t>
-      </w:r>
-      <w:proofErr w:type="spellStart"/>
-      <w:r>
-        <w:t>stationarity</w:t>
-      </w:r>
-      <w:proofErr w:type="spellEnd"/>
+        <w:t>. Trends and tests for stationarity</w:t>
+      </w:r>
       <w:r>
         <w:rPr>
           <w:rFonts w:eastAsia="Times New Roman"/>
@@ -2370,33 +2458,20 @@
           <w:iCs w:val="0"/>
         </w:rPr>
       </w:pPr>
-      <w:proofErr w:type="spellStart"/>
       <w:r>
         <w:rPr>
           <w:iCs w:val="0"/>
         </w:rPr>
         <w:lastRenderedPageBreak/>
-        <w:t>Stationarity</w:t>
-      </w:r>
-      <w:proofErr w:type="spellEnd"/>
-      <w:r>
-        <w:rPr>
-          <w:iCs w:val="0"/>
-        </w:rPr>
-        <w:t xml:space="preserve"> Tests</w:t>
+        <w:t>Stationarity Tests</w:t>
       </w:r>
     </w:p>
     <w:p>
       <w:pPr>
         <w:pStyle w:val="Textbody"/>
       </w:pPr>
-      <w:proofErr w:type="spellStart"/>
-      <w:r>
-        <w:t>Stationarity</w:t>
-      </w:r>
-      <w:proofErr w:type="spellEnd"/>
-      <w:r>
-        <w:t xml:space="preserve"> can be strict or weak</w:t>
+      <w:r>
+        <w:t>Stationarity can be strict or weak</w:t>
       </w:r>
       <w:r>
         <w:t xml:space="preserve"> (</w:t>
@@ -2408,15 +2483,7 @@
         <w:t>)</w:t>
       </w:r>
       <w:r>
-        <w:t xml:space="preserve">. Strict </w:t>
-      </w:r>
-      <w:proofErr w:type="spellStart"/>
-      <w:r>
-        <w:t>stationarity</w:t>
-      </w:r>
-      <w:proofErr w:type="spellEnd"/>
-      <w:r>
-        <w:t xml:space="preserve"> occurs when </w:t>
+        <w:t xml:space="preserve">. Strict stationarity occurs when </w:t>
       </w:r>
       <w:r>
         <w:t xml:space="preserve">the </w:t>
@@ -2437,21 +2504,8 @@
         <w:t xml:space="preserve"> </w:t>
       </w:r>
       <w:r>
-        <w:t xml:space="preserve">a weak </w:t>
-      </w:r>
-      <w:proofErr w:type="spellStart"/>
-      <w:r>
-        <w:t>stationarity</w:t>
-      </w:r>
-      <w:proofErr w:type="spellEnd"/>
-      <w:r>
-        <w:t xml:space="preserve"> (of second order) can be established, and strict </w:t>
-      </w:r>
-      <w:proofErr w:type="spellStart"/>
-      <w:r>
-        <w:t>stationarity</w:t>
-      </w:r>
-      <w:proofErr w:type="spellEnd"/>
+        <w:t>a weak stationarity (of second order) can be established, and strict stationarity</w:t>
+      </w:r>
       <w:r>
         <w:rPr>
           <w:rFonts w:eastAsia="Times New Roman"/>
@@ -2473,15 +2527,7 @@
         <w:pStyle w:val="Textbody"/>
       </w:pPr>
       <w:r>
-        <w:t xml:space="preserve">For a multivariate time series, </w:t>
-      </w:r>
-      <w:proofErr w:type="spellStart"/>
-      <w:r>
-        <w:t>stationarity</w:t>
-      </w:r>
-      <w:proofErr w:type="spellEnd"/>
-      <w:r>
-        <w:t xml:space="preserve"> holds if all the component univariate time</w:t>
+        <w:t>For a multivariate time series, stationarity holds if all the component univariate time</w:t>
       </w:r>
       <w:r>
         <w:rPr>
@@ -2499,29 +2545,13 @@
         <w:t>. Therefore,</w:t>
       </w:r>
       <w:r>
-        <w:t xml:space="preserve"> the goal of </w:t>
-      </w:r>
-      <w:proofErr w:type="spellStart"/>
-      <w:r>
-        <w:t>stationarity</w:t>
-      </w:r>
-      <w:proofErr w:type="spellEnd"/>
-      <w:r>
-        <w:t xml:space="preserve"> testing </w:t>
+        <w:t xml:space="preserve"> the goal of stationarity testing </w:t>
       </w:r>
       <w:r>
         <w:t xml:space="preserve">is </w:t>
       </w:r>
       <w:r>
-        <w:t xml:space="preserve">to establish second-order </w:t>
-      </w:r>
-      <w:proofErr w:type="spellStart"/>
-      <w:r>
-        <w:t>stationarity</w:t>
-      </w:r>
-      <w:proofErr w:type="spellEnd"/>
-      <w:r>
-        <w:t xml:space="preserve"> for each univariate time series component, and then show that the</w:t>
+        <w:t>to establish second-order stationarity for each univariate time series component, and then show that the</w:t>
       </w:r>
       <w:r>
         <w:rPr>
@@ -2542,15 +2572,7 @@
         <w:t>ing</w:t>
       </w:r>
       <w:r>
-        <w:t xml:space="preserve"> the </w:t>
-      </w:r>
-      <w:proofErr w:type="spellStart"/>
-      <w:r>
-        <w:t>stationarity</w:t>
-      </w:r>
-      <w:proofErr w:type="spellEnd"/>
-      <w:r>
-        <w:t xml:space="preserve"> of the multivariate time series as a whole.</w:t>
+        <w:t xml:space="preserve"> the stationarity of the multivariate time series as a whole.</w:t>
       </w:r>
     </w:p>
     <w:p>
@@ -2576,25 +2598,94 @@
         </w:rPr>
         <w:t xml:space="preserve">and </w:t>
       </w:r>
-      <w:proofErr w:type="spellStart"/>
       <w:r>
         <w:rPr>
           <w:iCs w:val="0"/>
         </w:rPr>
-        <w:t>Stationarity</w:t>
-      </w:r>
-      <w:proofErr w:type="spellEnd"/>
+        <w:t xml:space="preserve">Stationarity </w:t>
+      </w:r>
       <w:r>
         <w:rPr>
           <w:iCs w:val="0"/>
         </w:rPr>
+        <w:t>Testing</w:t>
+      </w:r>
+    </w:p>
+    <w:p>
+      <w:pPr>
+        <w:pStyle w:val="Textbody"/>
+      </w:pPr>
+      <w:r>
+        <w:t>A time series that contains a stochastic trend is non-stationary. A pure auto-regressive</w:t>
+      </w:r>
+      <w:r>
+        <w:rPr>
+          <w:rFonts w:eastAsia="Times New Roman"/>
+        </w:rPr>
         <w:t xml:space="preserve"> </w:t>
       </w:r>
       <w:r>
-        <w:rPr>
-          <w:iCs w:val="0"/>
-        </w:rPr>
-        <w:t>Testing</w:t>
+        <w:t>(AR) model of such a time series contains a unit root</w:t>
+      </w:r>
+      <w:r>
+        <w:t xml:space="preserve"> [5]</w:t>
+      </w:r>
+      <w:r>
+        <w:t>. Testing for the presence of a</w:t>
+      </w:r>
+      <w:r>
+        <w:rPr>
+          <w:rFonts w:eastAsia="Times New Roman"/>
+        </w:rPr>
+        <w:t xml:space="preserve"> </w:t>
+      </w:r>
+      <w:r>
+        <w:t>unit root can therefore be used to test for non-stationarity. A unit-root test poses as the</w:t>
+      </w:r>
+      <w:r>
+        <w:rPr>
+          <w:rFonts w:eastAsia="Times New Roman"/>
+        </w:rPr>
+        <w:t xml:space="preserve"> </w:t>
+      </w:r>
+      <w:r>
+        <w:t>null hypothesis that an AR model has a unit root. Then, a test statistic is measured. If</w:t>
+      </w:r>
+      <w:r>
+        <w:t xml:space="preserve"> test statistic is</w:t>
+      </w:r>
+      <w:r>
+        <w:rPr>
+          <w:rFonts w:eastAsia="Times New Roman"/>
+        </w:rPr>
+        <w:t xml:space="preserve"> </w:t>
+      </w:r>
+      <w:r>
+        <w:t xml:space="preserve">found to be significant, the null hypothesis </w:t>
+      </w:r>
+      <w:r>
+        <w:t>cannot</w:t>
+      </w:r>
+      <w:r>
+        <w:t xml:space="preserve"> be rejected, and it is established that</w:t>
+      </w:r>
+      <w:r>
+        <w:rPr>
+          <w:rFonts w:eastAsia="Times New Roman"/>
+        </w:rPr>
+        <w:t xml:space="preserve"> </w:t>
+      </w:r>
+      <w:r>
+        <w:t>the time series has a stochastic trend and is therefore non-stationary. The augmented</w:t>
+      </w:r>
+      <w:r>
+        <w:rPr>
+          <w:rFonts w:eastAsia="Times New Roman"/>
+        </w:rPr>
+        <w:t xml:space="preserve"> </w:t>
+      </w:r>
+      <w:r>
+        <w:t>Dickey Fuller (ADF) test is often used for unit root testing.</w:t>
       </w:r>
     </w:p>
     <w:p>
@@ -2602,125 +2693,24 @@
         <w:pStyle w:val="Textbody"/>
       </w:pPr>
       <w:r>
-        <w:t>A time series that contains a stochastic trend is non-stationary. A pure auto-regressive</w:t>
-      </w:r>
-      <w:r>
-        <w:rPr>
-          <w:rFonts w:eastAsia="Times New Roman"/>
-        </w:rPr>
+        <w:t>On the other hand, a stationarity test uses the null hypothesis that a time series is stationary around a deterministic trend. If the test statistic shows that this hypothesis can be rejected, at some significance level, then a stochastic trend should be considered</w:t>
+      </w:r>
+      <w:r>
         <w:t xml:space="preserve"> </w:t>
       </w:r>
       <w:r>
-        <w:t>(AR) model of such a time series contains a unit root</w:t>
-      </w:r>
-      <w:r>
-        <w:t xml:space="preserve"> [5]</w:t>
-      </w:r>
-      <w:r>
-        <w:t>. Testing for the presence of a</w:t>
-      </w:r>
-      <w:r>
-        <w:rPr>
-          <w:rFonts w:eastAsia="Times New Roman"/>
-        </w:rPr>
-        <w:t xml:space="preserve"> </w:t>
-      </w:r>
-      <w:r>
-        <w:t>unit root can therefore be used to test for non-</w:t>
-      </w:r>
-      <w:proofErr w:type="spellStart"/>
-      <w:r>
-        <w:t>stationarity</w:t>
-      </w:r>
-      <w:proofErr w:type="spellEnd"/>
-      <w:r>
-        <w:t>. A unit-root test poses as the</w:t>
-      </w:r>
-      <w:r>
-        <w:rPr>
-          <w:rFonts w:eastAsia="Times New Roman"/>
-        </w:rPr>
-        <w:t xml:space="preserve"> </w:t>
-      </w:r>
-      <w:r>
-        <w:t>null hypothesis that an AR model has a unit root. Then, a test statistic is measured. If</w:t>
-      </w:r>
-      <w:r>
-        <w:t xml:space="preserve"> test statistic is</w:t>
-      </w:r>
-      <w:r>
-        <w:rPr>
-          <w:rFonts w:eastAsia="Times New Roman"/>
-        </w:rPr>
-        <w:t xml:space="preserve"> </w:t>
-      </w:r>
-      <w:r>
-        <w:t xml:space="preserve">found to be significant, the null hypothesis </w:t>
-      </w:r>
-      <w:r>
-        <w:t>cannot</w:t>
-      </w:r>
-      <w:r>
-        <w:t xml:space="preserve"> be rejected, and it is established that</w:t>
-      </w:r>
-      <w:r>
-        <w:rPr>
-          <w:rFonts w:eastAsia="Times New Roman"/>
-        </w:rPr>
-        <w:t xml:space="preserve"> </w:t>
-      </w:r>
-      <w:r>
-        <w:t>the time series has a stochastic trend and is therefore non-stationary. The augmented</w:t>
-      </w:r>
-      <w:r>
-        <w:rPr>
-          <w:rFonts w:eastAsia="Times New Roman"/>
-        </w:rPr>
-        <w:t xml:space="preserve"> </w:t>
-      </w:r>
-      <w:r>
-        <w:t>Dickey Fuller (ADF) test is often used for unit root testing.</w:t>
-      </w:r>
-    </w:p>
-    <w:p>
-      <w:pPr>
-        <w:pStyle w:val="Textbody"/>
-      </w:pPr>
-      <w:r>
-        <w:t xml:space="preserve">On the other hand, a </w:t>
-      </w:r>
-      <w:proofErr w:type="spellStart"/>
-      <w:r>
-        <w:t>stationarity</w:t>
-      </w:r>
-      <w:proofErr w:type="spellEnd"/>
-      <w:r>
-        <w:t xml:space="preserve"> test uses the null hypothesis that a time series is stationary around a deterministic trend. If the test statistic shows that this hypothesis can be rejected, at some significance level, then a stochastic trend should be considered</w:t>
-      </w:r>
-      <w:r>
-        <w:t xml:space="preserve"> </w:t>
-      </w:r>
-      <w:r>
-        <w:t xml:space="preserve">by the unit root test. The Kwiatkowski–Phillips–Schmidt–Shin (KPSS) test can be applied for testing </w:t>
-      </w:r>
-      <w:proofErr w:type="spellStart"/>
-      <w:r>
-        <w:t>stationarity</w:t>
-      </w:r>
-      <w:proofErr w:type="spellEnd"/>
-      <w:r>
-        <w:t>.</w:t>
+        <w:t>by the unit root test. The Kwiatkowski–Phillips–Schmidt–Shin (KPSS) test can be applied for testing stationarity.</w:t>
       </w:r>
     </w:p>
     <w:p>
       <w:pPr>
         <w:pStyle w:val="Heading4"/>
       </w:pPr>
-      <w:bookmarkStart w:id="7" w:name="_Ref414001407"/>
+      <w:bookmarkStart w:id="22" w:name="_Ref414001407"/>
       <w:r>
         <w:t>Modeling Methodology</w:t>
       </w:r>
-      <w:bookmarkEnd w:id="7"/>
+      <w:bookmarkEnd w:id="22"/>
     </w:p>
     <w:p>
       <w:pPr>
@@ -2765,14 +2755,14 @@
           <w:numId w:val="5"/>
         </w:numPr>
       </w:pPr>
-      <w:commentRangeStart w:id="8"/>
+      <w:commentRangeStart w:id="23"/>
       <w:r>
         <w:rPr>
           <w:iCs w:val="0"/>
         </w:rPr>
         <w:t>Model Specification &amp; Estimation</w:t>
       </w:r>
-      <w:commentRangeEnd w:id="8"/>
+      <w:commentRangeEnd w:id="23"/>
       <w:r>
         <w:rPr>
           <w:rStyle w:val="CommentReference"/>
@@ -2781,7 +2771,7 @@
           <w:iCs w:val="0"/>
           <w:lang w:eastAsia="zh-CN" w:bidi="hi-IN"/>
         </w:rPr>
-        <w:commentReference w:id="8"/>
+        <w:commentReference w:id="23"/>
       </w:r>
     </w:p>
     <w:p>
@@ -2849,11 +2839,9 @@
       <w:r>
         <w:t xml:space="preserve"> be the number of time samples in a time series. When ther</w:t>
       </w:r>
-      <w:proofErr w:type="spellStart"/>
       <w:r>
         <w:t>e</w:t>
       </w:r>
-      <w:proofErr w:type="spellEnd"/>
       <w:r>
         <w:t xml:space="preserve"> are </w:t>
       </w:r>
@@ -3479,15 +3467,7 @@
         </m:sSub>
       </m:oMath>
       <w:r>
-        <w:t>. These models, with their estimated parameters, will be candidates for final model selection after undergoing diagnostic c</w:t>
-      </w:r>
-      <w:proofErr w:type="spellStart"/>
-      <w:r>
-        <w:t>hecking</w:t>
-      </w:r>
-      <w:proofErr w:type="spellEnd"/>
-      <w:r>
-        <w:t>.</w:t>
+        <w:t>. These models, with their estimated parameters, will be candidates for final model selection after undergoing diagnostic checking.</w:t>
       </w:r>
     </w:p>
     <w:p>
@@ -3698,15 +3678,15 @@
       <w:pPr>
         <w:pStyle w:val="Heading4"/>
       </w:pPr>
-      <w:bookmarkStart w:id="9" w:name="_Ref414091678"/>
-      <w:bookmarkStart w:id="10" w:name="_Ref414001552"/>
+      <w:bookmarkStart w:id="24" w:name="_Ref414091678"/>
+      <w:bookmarkStart w:id="25" w:name="_Ref414001552"/>
       <w:r>
         <w:t>Application</w:t>
       </w:r>
       <w:r>
         <w:t xml:space="preserve"> of Methodology</w:t>
       </w:r>
-      <w:bookmarkEnd w:id="9"/>
+      <w:bookmarkEnd w:id="24"/>
     </w:p>
     <w:p>
       <w:pPr>
@@ -4075,21 +4055,18 @@
         <w:t xml:space="preserve">bugs created. </w:t>
       </w:r>
       <w:r>
-        <w:t xml:space="preserve">A 7-day sampling period was </w:t>
-      </w:r>
-      <w:proofErr w:type="spellStart"/>
-      <w:r>
-        <w:t>used.</w:t>
-      </w:r>
+        <w:t>A 7-day sampling period was used.</w:t>
+      </w:r>
+      <w:ins w:id="26" w:author="Anvik, John" w:date="2015-03-19T15:58:00Z">
+        <w:r>
+          <w:t xml:space="preserve"> </w:t>
+        </w:r>
+      </w:ins>
       <w:r>
         <w:t>T</w:t>
       </w:r>
       <w:r>
-        <w:t>his</w:t>
-      </w:r>
-      <w:proofErr w:type="spellEnd"/>
-      <w:r>
-        <w:t xml:space="preserve"> sampling process is illustrated in Fig. </w:t>
+        <w:t xml:space="preserve">his sampling process is illustrated in Fig. </w:t>
       </w:r>
       <w:r>
         <w:t>3</w:t>
@@ -4114,145 +4091,104 @@
           <w:i w:val="0"/>
           <w:iCs w:val="0"/>
         </w:rPr>
-        <w:t xml:space="preserve">Establishing </w:t>
+        <w:t>Establishing Stationarity</w:t>
+      </w:r>
+    </w:p>
+    <w:p>
+      <w:pPr>
+        <w:pStyle w:val="Textbody"/>
+      </w:pPr>
+      <w:r>
+        <w:t xml:space="preserve">To establish stationarity, </w:t>
+      </w:r>
+      <w:r>
+        <w:t xml:space="preserve">the </w:t>
+      </w:r>
+      <w:r>
+        <w:t>ADF unit root</w:t>
+      </w:r>
+      <w:r>
+        <w:t xml:space="preserve"> </w:t>
+      </w:r>
+      <w:r>
+        <w:t xml:space="preserve">and KPSS stationarity tests were applied. </w:t>
+      </w:r>
+      <w:r>
+        <w:t xml:space="preserve">In both tests, it </w:t>
+      </w:r>
+      <w:r>
+        <w:t>was</w:t>
+      </w:r>
+      <w:r>
+        <w:t xml:space="preserve"> assumed that the deterministic component </w:t>
+      </w:r>
+      <w:r>
+        <w:t>was</w:t>
+      </w:r>
+      <w:r>
+        <w:t xml:space="preserve"> constant </w:t>
+      </w:r>
+      <w:r>
+        <w:t>(without slope)</w:t>
+      </w:r>
+      <w:r>
+        <w:t>.</w:t>
+      </w:r>
+      <w:r>
+        <w:t xml:space="preserve"> The </w:t>
+      </w:r>
+      <w:proofErr w:type="gramStart"/>
+      <w:r>
+        <w:t>result of the tests are</w:t>
+      </w:r>
+      <w:proofErr w:type="gramEnd"/>
+      <w:r>
+        <w:t xml:space="preserve"> listed in Table </w:t>
+      </w:r>
+      <w:r>
+        <w:t>1</w:t>
+      </w:r>
+      <w:r>
+        <w:t>.</w:t>
+      </w:r>
+    </w:p>
+    <w:p>
+      <w:pPr>
+        <w:pStyle w:val="Textbody"/>
+      </w:pPr>
+      <w:r>
+        <w:t>The unit root test</w:t>
+      </w:r>
+      <w:r>
+        <w:t xml:space="preserve"> results</w:t>
+      </w:r>
+      <w:r>
+        <w:t xml:space="preserve"> showed less than 1% significance for </w:t>
       </w:r>
       <w:proofErr w:type="spellStart"/>
       <w:r>
-        <w:rPr>
-          <w:i w:val="0"/>
-          <w:iCs w:val="0"/>
-        </w:rPr>
-        <w:t>Stationarity</w:t>
+        <w:t>all time</w:t>
       </w:r>
       <w:proofErr w:type="spellEnd"/>
+      <w:r>
+        <w:t xml:space="preserve"> series. However, the stationarity test also showed low significance, meaning there is evidence to reject the hypothesis of stability. Since there is disagreement in the test results, the time series w</w:t>
+      </w:r>
+      <w:r>
+        <w:t>ere</w:t>
+      </w:r>
+      <w:r>
+        <w:t xml:space="preserve"> differenced and the tests rerun.</w:t>
+      </w:r>
     </w:p>
     <w:p>
       <w:pPr>
         <w:pStyle w:val="Textbody"/>
       </w:pPr>
       <w:r>
-        <w:t xml:space="preserve">To establish </w:t>
-      </w:r>
-      <w:proofErr w:type="spellStart"/>
-      <w:r>
-        <w:t>stationarity</w:t>
-      </w:r>
-      <w:proofErr w:type="spellEnd"/>
-      <w:r>
-        <w:t xml:space="preserve">, </w:t>
-      </w:r>
-      <w:r>
-        <w:t xml:space="preserve">the </w:t>
-      </w:r>
-      <w:r>
-        <w:t>ADF unit root</w:t>
-      </w:r>
-      <w:r>
-        <w:t xml:space="preserve"> </w:t>
-      </w:r>
-      <w:r>
-        <w:t xml:space="preserve">and KPSS </w:t>
-      </w:r>
-      <w:proofErr w:type="spellStart"/>
-      <w:r>
-        <w:t>stationarity</w:t>
-      </w:r>
-      <w:proofErr w:type="spellEnd"/>
-      <w:r>
-        <w:t xml:space="preserve"> tests were applied. </w:t>
-      </w:r>
-      <w:r>
-        <w:t xml:space="preserve">In both tests, it </w:t>
-      </w:r>
-      <w:r>
-        <w:t>was</w:t>
-      </w:r>
-      <w:r>
-        <w:t xml:space="preserve"> assumed that the deterministic component </w:t>
-      </w:r>
-      <w:r>
-        <w:t>was</w:t>
-      </w:r>
-      <w:r>
-        <w:t xml:space="preserve"> constant </w:t>
-      </w:r>
-      <w:r>
-        <w:t>(without slope)</w:t>
-      </w:r>
-      <w:r>
-        <w:t>.</w:t>
-      </w:r>
-      <w:r>
-        <w:t xml:space="preserve"> The </w:t>
-      </w:r>
-      <w:proofErr w:type="gramStart"/>
-      <w:r>
-        <w:t>result of the tests are</w:t>
-      </w:r>
-      <w:proofErr w:type="gramEnd"/>
-      <w:r>
-        <w:t xml:space="preserve"> listed in Table </w:t>
-      </w:r>
-      <w:r>
-        <w:t>1</w:t>
-      </w:r>
-      <w:r>
-        <w:t>.</w:t>
-      </w:r>
-    </w:p>
-    <w:p>
-      <w:pPr>
-        <w:pStyle w:val="Textbody"/>
-      </w:pPr>
-      <w:r>
-        <w:t>The unit root test</w:t>
-      </w:r>
-      <w:r>
-        <w:t xml:space="preserve"> results</w:t>
-      </w:r>
-      <w:r>
-        <w:t xml:space="preserve"> showed less than 1% significance for </w:t>
-      </w:r>
-      <w:proofErr w:type="spellStart"/>
-      <w:r>
-        <w:t>all time</w:t>
-      </w:r>
-      <w:proofErr w:type="spellEnd"/>
-      <w:r>
-        <w:t xml:space="preserve"> series. However, the </w:t>
-      </w:r>
-      <w:proofErr w:type="spellStart"/>
-      <w:r>
-        <w:t>stationarity</w:t>
-      </w:r>
-      <w:proofErr w:type="spellEnd"/>
-      <w:r>
-        <w:t xml:space="preserve"> test also showed low significance, meaning there is evidence to reject the hypothesis of stability. Since there is disagreement in the test results, the time series w</w:t>
-      </w:r>
-      <w:r>
-        <w:t>ere</w:t>
-      </w:r>
-      <w:r>
-        <w:t xml:space="preserve"> differenced and the tests rerun.</w:t>
-      </w:r>
-    </w:p>
-    <w:p>
-      <w:pPr>
-        <w:pStyle w:val="Textbody"/>
-      </w:pPr>
-      <w:r>
         <w:t xml:space="preserve">As </w:t>
       </w:r>
       <w:r>
-        <w:t xml:space="preserve">the result of the unit root and </w:t>
-      </w:r>
-      <w:proofErr w:type="spellStart"/>
-      <w:r>
-        <w:t>stationarity</w:t>
-      </w:r>
-      <w:proofErr w:type="spellEnd"/>
-      <w:r>
-        <w:t xml:space="preserve"> test (Table </w:t>
+        <w:t xml:space="preserve">the result of the unit root and stationarity test (Table </w:t>
       </w:r>
       <w:r>
         <w:t>2</w:t>
@@ -4276,15 +4212,7 @@
         <w:t>ed</w:t>
       </w:r>
       <w:r>
-        <w:t xml:space="preserve"> to reject the hypothesis of </w:t>
-      </w:r>
-      <w:proofErr w:type="spellStart"/>
-      <w:r>
-        <w:t>stationarity</w:t>
-      </w:r>
-      <w:proofErr w:type="spellEnd"/>
-      <w:r>
-        <w:t xml:space="preserve"> with greater than 10% significance. Hence, the differenced time series </w:t>
+        <w:t xml:space="preserve"> to reject the hypothesis of stationarity with greater than 10% significance. Hence, the differenced time series </w:t>
       </w:r>
       <w:r>
         <w:t>(see Fig. 3</w:t>
@@ -4405,13 +4333,8 @@
         <w:pStyle w:val="tablehead"/>
       </w:pPr>
       <w:r>
-        <w:t xml:space="preserve">Results of running the ADF unit root test and KPSS </w:t>
-      </w:r>
-      <w:proofErr w:type="spellStart"/>
-      <w:r>
-        <w:t>stationarity</w:t>
-      </w:r>
-      <w:proofErr w:type="spellEnd"/>
+        <w:t>Results of running the ADF unit root test and KPSS stationarity</w:t>
+      </w:r>
       <w:r>
         <w:t xml:space="preserve"> test </w:t>
       </w:r>
@@ -4627,16 +4550,7 @@
                       <w:rPr>
                         <w:rFonts w:ascii="Cambria Math" w:hAnsi="Cambria Math"/>
                       </w:rPr>
-                      <m:t>im</m:t>
-                    </m:r>
-                    <m:r>
-                      <m:rPr>
-                        <m:sty m:val="bi"/>
-                      </m:rPr>
-                      <w:rPr>
-                        <w:rFonts w:ascii="Cambria Math" w:hAnsi="Cambria Math"/>
-                      </w:rPr>
-                      <m:t>p</m:t>
+                      <m:t>imp</m:t>
                     </m:r>
                   </m:sub>
                 </m:sSub>
@@ -5151,13 +5065,8 @@
         <w:pStyle w:val="tablehead"/>
       </w:pPr>
       <w:r>
-        <w:t xml:space="preserve">Results of running the ADF unit root test and KPSS </w:t>
-      </w:r>
-      <w:proofErr w:type="spellStart"/>
-      <w:r>
-        <w:t>stationarity</w:t>
-      </w:r>
-      <w:proofErr w:type="spellEnd"/>
+        <w:t>Results of running the ADF unit root test and KPSS stationarity</w:t>
+      </w:r>
       <w:r>
         <w:t xml:space="preserve"> test </w:t>
       </w:r>
@@ -5894,7 +5803,7 @@
           <w:lang w:eastAsia="en-US"/>
         </w:rPr>
         <w:drawing>
-          <wp:inline distT="0" distB="0" distL="0" distR="0" wp14:anchorId="5D78DE9D" wp14:editId="01011D0F">
+          <wp:inline distT="0" distB="0" distL="0" distR="0" wp14:anchorId="454A8AE4" wp14:editId="57BF36ED">
             <wp:extent cx="3090545" cy="2317750"/>
             <wp:effectExtent l="0" t="0" r="0" b="6350"/>
             <wp:docPr id="3" name="Picture 3"/>
@@ -6063,7 +5972,7 @@
       <w:r>
         <w:t>.</w:t>
       </w:r>
-      <w:bookmarkEnd w:id="10"/>
+      <w:bookmarkEnd w:id="25"/>
     </w:p>
     <w:p>
       <w:pPr>
@@ -7569,7 +7478,7 @@
       <w:r>
         <w:t xml:space="preserve">shown for each model </w:t>
       </w:r>
-      <w:commentRangeStart w:id="11"/>
+      <w:commentRangeStart w:id="27"/>
       <w:r>
         <w:t xml:space="preserve">in </w:t>
       </w:r>
@@ -7579,7 +7488,7 @@
       <w:r>
         <w:t>7.</w:t>
       </w:r>
-      <w:commentRangeEnd w:id="11"/>
+      <w:commentRangeEnd w:id="27"/>
       <w:r>
         <w:rPr>
           <w:rStyle w:val="CommentReference"/>
@@ -7587,7 +7496,7 @@
           <w:spacing w:val="0"/>
           <w:lang w:bidi="hi-IN"/>
         </w:rPr>
-        <w:commentReference w:id="11"/>
+        <w:commentReference w:id="27"/>
       </w:r>
     </w:p>
     <w:p>
@@ -8082,7 +7991,7 @@
                 <w:lang w:eastAsia="en-US"/>
               </w:rPr>
               <w:drawing>
-                <wp:inline distT="0" distB="0" distL="0" distR="0" wp14:anchorId="22C46AC5" wp14:editId="6440C262">
+                <wp:inline distT="0" distB="0" distL="0" distR="0" wp14:anchorId="5DAB03BA" wp14:editId="04BAEA6A">
                   <wp:extent cx="3090545" cy="1029970"/>
                   <wp:effectExtent l="0" t="0" r="0" b="0"/>
                   <wp:docPr id="2" name="Picture 2"/>
@@ -8143,7 +8052,7 @@
               </w:rPr>
               <w:lastRenderedPageBreak/>
               <w:drawing>
-                <wp:inline distT="0" distB="0" distL="0" distR="0" wp14:anchorId="236E257F" wp14:editId="53A14CE8">
+                <wp:inline distT="0" distB="0" distL="0" distR="0" wp14:anchorId="11BF90F2" wp14:editId="7D283C5F">
                   <wp:extent cx="3090545" cy="1029970"/>
                   <wp:effectExtent l="0" t="0" r="0" b="0"/>
                   <wp:docPr id="4" name="Picture 4"/>
@@ -8203,7 +8112,7 @@
                 <w:lang w:eastAsia="en-US"/>
               </w:rPr>
               <w:drawing>
-                <wp:inline distT="0" distB="0" distL="0" distR="0" wp14:anchorId="6E103CF7" wp14:editId="7FFFC404">
+                <wp:inline distT="0" distB="0" distL="0" distR="0" wp14:anchorId="0BA10C04" wp14:editId="3C56A08A">
                   <wp:extent cx="3090545" cy="1029970"/>
                   <wp:effectExtent l="0" t="0" r="0" b="0"/>
                   <wp:docPr id="5" name="Picture 5"/>
@@ -8314,45 +8223,99 @@
       <w:r>
         <w:t xml:space="preserve"> the number of improvements and features that are expected to be resolved. </w:t>
       </w:r>
-      <w:r>
-        <w:t xml:space="preserve">To perform the prediction, the input values were </w:t>
+      <w:del w:id="28" w:author="Anvik, John" w:date="2015-03-19T15:22:00Z">
+        <w:r>
+          <w:delText>To perform the prediction, t</w:delText>
+        </w:r>
+      </w:del>
+      <w:ins w:id="29" w:author="Anvik, John" w:date="2015-03-19T15:22:00Z">
+        <w:r>
+          <w:t>T</w:t>
+        </w:r>
+      </w:ins>
+      <w:r>
+        <w:t xml:space="preserve">he input values were </w:t>
       </w:r>
       <w:r>
         <w:t>converted to differences</w:t>
       </w:r>
-      <w:r>
-        <w:t xml:space="preserve">. </w:t>
-      </w:r>
-      <w:r>
-        <w:t>D</w:t>
-      </w:r>
-      <w:r>
-        <w:t>ifferencing w</w:t>
-      </w:r>
-      <w:r>
-        <w:t>as</w:t>
-      </w:r>
-      <w:r>
-        <w:t xml:space="preserve"> </w:t>
-      </w:r>
-      <w:r>
-        <w:t xml:space="preserve">then </w:t>
-      </w:r>
+      <w:ins w:id="30" w:author="Anvik, John" w:date="2015-03-19T15:21:00Z">
+        <w:r>
+          <w:t xml:space="preserve">, the model created, and </w:t>
+        </w:r>
+      </w:ins>
+      <w:del w:id="31" w:author="Anvik, John" w:date="2015-03-19T15:22:00Z">
+        <w:r>
+          <w:delText xml:space="preserve">. </w:delText>
+        </w:r>
+        <w:r>
+          <w:delText>D</w:delText>
+        </w:r>
+      </w:del>
+      <w:ins w:id="32" w:author="Anvik, John" w:date="2015-03-19T15:22:00Z">
+        <w:r>
+          <w:t>d</w:t>
+        </w:r>
+      </w:ins>
+      <w:r>
+        <w:t xml:space="preserve">ifferencing </w:t>
+      </w:r>
+      <w:del w:id="33" w:author="Anvik, John" w:date="2015-03-19T15:22:00Z">
+        <w:r>
+          <w:delText>w</w:delText>
+        </w:r>
+        <w:r>
+          <w:delText>as</w:delText>
+        </w:r>
+        <w:r>
+          <w:delText xml:space="preserve"> </w:delText>
+        </w:r>
+        <w:r>
+          <w:delText xml:space="preserve">then </w:delText>
+        </w:r>
+      </w:del>
       <w:r>
         <w:t>removed</w:t>
       </w:r>
-      <w:r>
-        <w:t xml:space="preserve"> to</w:t>
-      </w:r>
-      <w:r>
-        <w:t xml:space="preserve"> hide the fact that the underlying model </w:t>
-      </w:r>
-      <w:r>
-        <w:t>was</w:t>
-      </w:r>
-      <w:r>
-        <w:t xml:space="preserve"> operating with differenced time series data.</w:t>
-      </w:r>
+      <w:ins w:id="34" w:author="Anvik, John" w:date="2015-03-19T15:22:00Z">
+        <w:r>
+          <w:t>, and a</w:t>
+        </w:r>
+      </w:ins>
+      <w:ins w:id="35" w:author="Anvik, John" w:date="2015-03-19T15:23:00Z">
+        <w:r>
+          <w:t xml:space="preserve"> </w:t>
+        </w:r>
+      </w:ins>
+      <w:del w:id="36" w:author="Anvik, John" w:date="2015-03-19T15:22:00Z">
+        <w:r>
+          <w:delText xml:space="preserve"> </w:delText>
+        </w:r>
+      </w:del>
+      <w:ins w:id="37" w:author="Anvik, John" w:date="2015-03-19T15:22:00Z">
+        <w:r>
+          <w:t>prediction made.</w:t>
+        </w:r>
+      </w:ins>
+      <w:del w:id="38" w:author="Anvik, John" w:date="2015-03-19T15:22:00Z">
+        <w:r>
+          <w:delText>to</w:delText>
+        </w:r>
+        <w:r>
+          <w:delText xml:space="preserve"> hide the fact that the underlying model </w:delText>
+        </w:r>
+        <w:r>
+          <w:delText>was</w:delText>
+        </w:r>
+        <w:r>
+          <w:delText xml:space="preserve"> operating with differenced time series data</w:delText>
+        </w:r>
+      </w:del>
+      <w:del w:id="39" w:author="Anvik, John" w:date="2015-03-19T15:58:00Z">
+        <w:r>
+          <w:delText>.</w:delText>
+        </w:r>
+      </w:del>
     </w:p>
     <w:p>
       <w:pPr>
@@ -8417,7 +8380,21 @@
         <w:t xml:space="preserve">he actual </w:t>
       </w:r>
       <w:r>
-        <w:t>number of improvements, features, and bugs in the prediction sample period was 4, 0, and 18, respectively. Notice that the actual number of bugs is not in the forecast intervals.</w:t>
+        <w:t xml:space="preserve">number of improvements, features, and bugs in the prediction sample period was 4, 0, and 18, respectively. </w:t>
+      </w:r>
+      <w:commentRangeStart w:id="40"/>
+      <w:r>
+        <w:t>Notice that the actual number of bugs is not in the forecast intervals.</w:t>
+      </w:r>
+      <w:commentRangeEnd w:id="40"/>
+      <w:r>
+        <w:rPr>
+          <w:rStyle w:val="CommentReference"/>
+          <w:rFonts w:ascii="Liberation Serif" w:eastAsia="Droid Sans Fallback" w:hAnsi="Liberation Serif" w:cs="Mangal"/>
+          <w:spacing w:val="0"/>
+          <w:lang w:bidi="hi-IN"/>
+        </w:rPr>
+        <w:commentReference w:id="40"/>
       </w:r>
     </w:p>
     <w:p>
@@ -8488,7 +8465,6 @@
             <w:pPr>
               <w:pStyle w:val="tablecolhead"/>
             </w:pPr>
-            <w:commentRangeStart w:id="12"/>
             <w:r>
               <w:t>Improvements</w:t>
             </w:r>
@@ -9480,7 +9456,6 @@
           </w:p>
         </w:tc>
       </w:tr>
-      <w:commentRangeEnd w:id="12"/>
     </w:tbl>
     <w:p>
       <w:pPr>
@@ -9492,13 +9467,123 @@
         <w:pStyle w:val="Textbody"/>
       </w:pPr>
       <w:r>
-        <w:t>To get an idea of how well prediction will work f</w:t>
-      </w:r>
-      <w:r>
-        <w:t xml:space="preserve">or any given time window in the dataset, a 78-week sliding window is used instead of the fixed window. The sliding window starts at the first sample period, and after each modeling and forecasting is advanced by one sample period until the end is reached. </w:t>
-      </w:r>
-      <w:r>
-        <w:t xml:space="preserve">For the sliding window, only the actual number of improvements and features are used in forecasting. </w:t>
+        <w:t xml:space="preserve">To </w:t>
+      </w:r>
+      <w:del w:id="41" w:author="Anvik, John" w:date="2015-03-19T15:27:00Z">
+        <w:r>
+          <w:delText>get an idea</w:delText>
+        </w:r>
+      </w:del>
+      <w:ins w:id="42" w:author="Anvik, John" w:date="2015-03-19T15:27:00Z">
+        <w:r>
+          <w:t>gauge</w:t>
+        </w:r>
+      </w:ins>
+      <w:r>
+        <w:t xml:space="preserve"> </w:t>
+      </w:r>
+      <w:del w:id="43" w:author="Anvik, John" w:date="2015-03-19T15:27:00Z">
+        <w:r>
+          <w:delText xml:space="preserve">of </w:delText>
+        </w:r>
+      </w:del>
+      <w:r>
+        <w:t>how well prediction will work f</w:t>
+      </w:r>
+      <w:r>
+        <w:t xml:space="preserve">or </w:t>
+      </w:r>
+      <w:del w:id="44" w:author="Anvik, John" w:date="2015-03-19T15:27:00Z">
+        <w:r>
+          <w:delText>any given</w:delText>
+        </w:r>
+      </w:del>
+      <w:ins w:id="45" w:author="Anvik, John" w:date="2015-03-19T15:27:00Z">
+        <w:r>
+          <w:t>a</w:t>
+        </w:r>
+      </w:ins>
+      <w:r>
+        <w:t xml:space="preserve"> time window in the dataset, a 78-week sliding window </w:t>
+      </w:r>
+      <w:del w:id="46" w:author="Anvik, John" w:date="2015-03-19T15:27:00Z">
+        <w:r>
+          <w:delText xml:space="preserve">is </w:delText>
+        </w:r>
+      </w:del>
+      <w:ins w:id="47" w:author="Anvik, John" w:date="2015-03-19T15:27:00Z">
+        <w:r>
+          <w:t xml:space="preserve">was </w:t>
+        </w:r>
+      </w:ins>
+      <w:r>
+        <w:t xml:space="preserve">used instead of </w:t>
+      </w:r>
+      <w:del w:id="48" w:author="Anvik, John" w:date="2015-03-19T15:27:00Z">
+        <w:r>
+          <w:delText xml:space="preserve">the </w:delText>
+        </w:r>
+      </w:del>
+      <w:ins w:id="49" w:author="Anvik, John" w:date="2015-03-19T15:27:00Z">
+        <w:r>
+          <w:t xml:space="preserve">a </w:t>
+        </w:r>
+      </w:ins>
+      <w:r>
+        <w:t xml:space="preserve">fixed window. The sliding window </w:t>
+      </w:r>
+      <w:del w:id="50" w:author="Anvik, John" w:date="2015-03-19T15:28:00Z">
+        <w:r>
+          <w:delText xml:space="preserve">starts </w:delText>
+        </w:r>
+      </w:del>
+      <w:ins w:id="51" w:author="Anvik, John" w:date="2015-03-19T15:28:00Z">
+        <w:r>
+          <w:t xml:space="preserve">started </w:t>
+        </w:r>
+      </w:ins>
+      <w:r>
+        <w:t xml:space="preserve">at the first sample period, and </w:t>
+      </w:r>
+      <w:del w:id="52" w:author="Anvik, John" w:date="2015-03-19T15:28:00Z">
+        <w:r>
+          <w:delText xml:space="preserve">after each modeling and forecasting is </w:delText>
+        </w:r>
+      </w:del>
+      <w:r>
+        <w:t xml:space="preserve">advanced </w:t>
+      </w:r>
+      <w:ins w:id="53" w:author="Anvik, John" w:date="2015-03-19T15:28:00Z">
+        <w:r>
+          <w:t xml:space="preserve">after modelling </w:t>
+        </w:r>
+      </w:ins>
+      <w:r>
+        <w:t>by one sample period</w:t>
+      </w:r>
+      <w:del w:id="54" w:author="Anvik, John" w:date="2015-03-19T15:28:00Z">
+        <w:r>
+          <w:delText xml:space="preserve"> until the end is reached</w:delText>
+        </w:r>
+      </w:del>
+      <w:r>
+        <w:t xml:space="preserve">. </w:t>
+      </w:r>
+      <w:r>
+        <w:t xml:space="preserve">For the sliding window, only the actual number of improvements and features </w:t>
+      </w:r>
+      <w:del w:id="55" w:author="Anvik, John" w:date="2015-03-19T15:28:00Z">
+        <w:r>
+          <w:delText xml:space="preserve">are </w:delText>
+        </w:r>
+      </w:del>
+      <w:ins w:id="56" w:author="Anvik, John" w:date="2015-03-19T15:28:00Z">
+        <w:r>
+          <w:t xml:space="preserve">were </w:t>
+        </w:r>
+      </w:ins>
+      <w:r>
+        <w:t xml:space="preserve">used in forecasting. </w:t>
       </w:r>
       <w:r>
         <w:t xml:space="preserve">The </w:t>
@@ -9507,10 +9592,95 @@
         <w:t xml:space="preserve">distribution of </w:t>
       </w:r>
       <w:r>
-        <w:t xml:space="preserve">errors between mean forecasted number of bugs and actual number of bugs are shown </w:t>
-      </w:r>
-      <w:r>
-        <w:t>as a histogram in Fig. 5, and appears to be normal.</w:t>
+        <w:t xml:space="preserve">errors between </w:t>
+      </w:r>
+      <w:ins w:id="57" w:author="Anvik, John" w:date="2015-03-19T15:29:00Z">
+        <w:r>
+          <w:t xml:space="preserve">the </w:t>
+        </w:r>
+      </w:ins>
+      <w:r>
+        <w:t xml:space="preserve">mean forecasted </w:t>
+      </w:r>
+      <w:ins w:id="58" w:author="Anvik, John" w:date="2015-03-19T15:29:00Z">
+        <w:r>
+          <w:t xml:space="preserve">bugs </w:t>
+        </w:r>
+      </w:ins>
+      <w:del w:id="59" w:author="Anvik, John" w:date="2015-03-19T15:29:00Z">
+        <w:r>
+          <w:delText xml:space="preserve">number of bugs </w:delText>
+        </w:r>
+      </w:del>
+      <w:r>
+        <w:t xml:space="preserve">and </w:t>
+      </w:r>
+      <w:ins w:id="60" w:author="Anvik, John" w:date="2015-03-19T15:29:00Z">
+        <w:r>
+          <w:t xml:space="preserve">the </w:t>
+        </w:r>
+      </w:ins>
+      <w:r>
+        <w:t xml:space="preserve">actual number of bugs </w:t>
+      </w:r>
+      <w:del w:id="61" w:author="Anvik, John" w:date="2015-03-19T15:29:00Z">
+        <w:r>
+          <w:delText xml:space="preserve">are </w:delText>
+        </w:r>
+      </w:del>
+      <w:ins w:id="62" w:author="Anvik, John" w:date="2015-03-19T15:29:00Z">
+        <w:r>
+          <w:t>is</w:t>
+        </w:r>
+        <w:r>
+          <w:t xml:space="preserve"> </w:t>
+        </w:r>
+      </w:ins>
+      <w:r>
+        <w:t xml:space="preserve">shown </w:t>
+      </w:r>
+      <w:r>
+        <w:t>as a histogram in Fig. 5</w:t>
+      </w:r>
+      <w:ins w:id="63" w:author="Anvik, John" w:date="2015-03-19T15:29:00Z">
+        <w:r>
+          <w:t xml:space="preserve">. Note that the </w:t>
+        </w:r>
+      </w:ins>
+      <w:ins w:id="64" w:author="Anvik, John" w:date="2015-03-19T15:30:00Z">
+        <w:r>
+          <w:t>histogram</w:t>
+        </w:r>
+      </w:ins>
+      <w:del w:id="65" w:author="Anvik, John" w:date="2015-03-19T15:30:00Z">
+        <w:r>
+          <w:delText>, and</w:delText>
+        </w:r>
+      </w:del>
+      <w:r>
+        <w:t xml:space="preserve"> appears to be normal</w:t>
+      </w:r>
+      <w:ins w:id="66" w:author="Anvik, John" w:date="2015-03-19T15:30:00Z">
+        <w:r>
+          <w:t xml:space="preserve"> which means that </w:t>
+        </w:r>
+        <w:commentRangeStart w:id="67"/>
+        <w:r>
+          <w:t>…</w:t>
+        </w:r>
+      </w:ins>
+      <w:r>
+        <w:t>.</w:t>
+      </w:r>
+      <w:commentRangeEnd w:id="67"/>
+      <w:r>
+        <w:rPr>
+          <w:rStyle w:val="CommentReference"/>
+          <w:rFonts w:ascii="Liberation Serif" w:eastAsia="Droid Sans Fallback" w:hAnsi="Liberation Serif" w:cs="Mangal"/>
+          <w:spacing w:val="0"/>
+          <w:lang w:bidi="hi-IN"/>
+        </w:rPr>
+        <w:commentReference w:id="67"/>
       </w:r>
     </w:p>
     <w:p>
@@ -9527,6 +9697,7 @@
           <w:noProof/>
           <w:lang w:eastAsia="en-US"/>
         </w:rPr>
+        <w:lastRenderedPageBreak/>
         <w:drawing>
           <wp:inline distT="0" distB="0" distL="0" distR="0" wp14:anchorId="55136DEC" wp14:editId="656CCEFF">
             <wp:extent cx="3090545" cy="1545590"/>
@@ -9585,14 +9756,14 @@
       <w:pPr>
         <w:pStyle w:val="Heading4"/>
       </w:pPr>
-      <w:bookmarkStart w:id="13" w:name="_Ref414091734"/>
+      <w:bookmarkStart w:id="68" w:name="_Ref414091734"/>
       <w:r>
         <w:t>Related</w:t>
       </w:r>
       <w:r>
         <w:t xml:space="preserve"> Work</w:t>
       </w:r>
-      <w:bookmarkEnd w:id="13"/>
+      <w:bookmarkEnd w:id="68"/>
     </w:p>
     <w:p>
       <w:pPr>
@@ -9628,7 +9799,28 @@
         <w:pStyle w:val="Textbody"/>
       </w:pPr>
       <w:r>
-        <w:t>Akiyama [1] predicted defect counts based on lines of code (LOC), number of decisions,</w:t>
+        <w:t xml:space="preserve">Akiyama [1] </w:t>
+      </w:r>
+      <w:ins w:id="69" w:author="Anvik, John" w:date="2015-03-19T15:50:00Z">
+        <w:r>
+          <w:t xml:space="preserve">and </w:t>
+        </w:r>
+      </w:ins>
+      <w:proofErr w:type="spellStart"/>
+      <w:ins w:id="70" w:author="Anvik, John" w:date="2015-03-19T15:51:00Z">
+        <w:r>
+          <w:t>Gafney</w:t>
+        </w:r>
+        <w:proofErr w:type="spellEnd"/>
+        <w:r>
+          <w:t xml:space="preserve"> [6]</w:t>
+        </w:r>
+        <w:r>
+          <w:t xml:space="preserve"> </w:t>
+        </w:r>
+      </w:ins>
+      <w:r>
+        <w:t>predicted defect counts based on lines of code (LOC), number of decisions,</w:t>
       </w:r>
       <w:r>
         <w:rPr>
@@ -9639,42 +9831,162 @@
       <w:r>
         <w:t xml:space="preserve">and the number of subroutine calls. </w:t>
       </w:r>
+      <w:del w:id="71" w:author="Anvik, John" w:date="2015-03-19T15:50:00Z">
+        <w:r>
+          <w:delText xml:space="preserve">Gafney [6] </w:delText>
+        </w:r>
+      </w:del>
+      <w:del w:id="72" w:author="Anvik, John" w:date="2015-03-19T15:51:00Z">
+        <w:r>
+          <w:delText>likewise predicted defect count based on</w:delText>
+        </w:r>
+        <w:r>
+          <w:rPr>
+            <w:rFonts w:eastAsia="Times New Roman"/>
+          </w:rPr>
+          <w:delText xml:space="preserve"> </w:delText>
+        </w:r>
+        <w:r>
+          <w:delText xml:space="preserve">LOC. </w:delText>
+        </w:r>
+      </w:del>
+      <w:r>
+        <w:t xml:space="preserve">Rather than code itself, Henry and </w:t>
+      </w:r>
       <w:proofErr w:type="spellStart"/>
       <w:r>
-        <w:t>Gafney</w:t>
+        <w:t>Kafura</w:t>
       </w:r>
       <w:proofErr w:type="spellEnd"/>
       <w:r>
-        <w:t xml:space="preserve"> [6] likewise predicted defect count based on</w:t>
-      </w:r>
+        <w:t xml:space="preserve"> [9] define</w:t>
+      </w:r>
+      <w:r>
+        <w:t>d</w:t>
+      </w:r>
+      <w:r>
+        <w:t xml:space="preserve"> metrics </w:t>
+      </w:r>
+      <w:del w:id="73" w:author="Anvik, John" w:date="2015-03-19T15:51:00Z">
+        <w:r>
+          <w:delText xml:space="preserve">that </w:delText>
+        </w:r>
+        <w:r>
+          <w:delText>were</w:delText>
+        </w:r>
+        <w:r>
+          <w:delText xml:space="preserve"> based on</w:delText>
+        </w:r>
+      </w:del>
+      <w:ins w:id="74" w:author="Anvik, John" w:date="2015-03-19T15:51:00Z">
+        <w:r>
+          <w:t>from</w:t>
+        </w:r>
+      </w:ins>
       <w:r>
         <w:rPr>
           <w:rFonts w:eastAsia="Times New Roman"/>
         </w:rPr>
         <w:t xml:space="preserve"> </w:t>
       </w:r>
-      <w:r>
-        <w:t xml:space="preserve">LOC. Rather than code itself, Henry and </w:t>
-      </w:r>
+      <w:ins w:id="75" w:author="Anvik, John" w:date="2015-03-19T15:51:00Z">
+        <w:r>
+          <w:t>design document</w:t>
+        </w:r>
+        <w:r>
+          <w:t xml:space="preserve"> </w:t>
+        </w:r>
+      </w:ins>
+      <w:r>
+        <w:t>information</w:t>
+      </w:r>
+      <w:del w:id="76" w:author="Anvik, John" w:date="2015-03-19T15:51:00Z">
+        <w:r>
+          <w:delText xml:space="preserve"> taken from design documents, </w:delText>
+        </w:r>
+      </w:del>
+      <w:ins w:id="77" w:author="Anvik, John" w:date="2015-03-19T15:51:00Z">
+        <w:r>
+          <w:t xml:space="preserve"> </w:t>
+        </w:r>
+      </w:ins>
+      <w:del w:id="78" w:author="Anvik, John" w:date="2015-03-19T15:51:00Z">
+        <w:r>
+          <w:delText>to be</w:delText>
+        </w:r>
+      </w:del>
+      <w:ins w:id="79" w:author="Anvik, John" w:date="2015-03-19T15:51:00Z">
+        <w:r>
+          <w:t>for</w:t>
+        </w:r>
+      </w:ins>
+      <w:r>
+        <w:t xml:space="preserve"> use</w:t>
+      </w:r>
+      <w:del w:id="80" w:author="Anvik, John" w:date="2015-03-19T15:52:00Z">
+        <w:r>
+          <w:delText>d</w:delText>
+        </w:r>
+      </w:del>
+      <w:r>
+        <w:t xml:space="preserve"> in defect prediction. </w:t>
+      </w:r>
+      <w:proofErr w:type="gramStart"/>
+      <w:ins w:id="81" w:author="Anvik, John" w:date="2015-03-19T15:52:00Z">
+        <w:r>
+          <w:t xml:space="preserve">Both </w:t>
+        </w:r>
+      </w:ins>
       <w:proofErr w:type="spellStart"/>
       <w:r>
-        <w:t>Kafura</w:t>
+        <w:t>Nagappan</w:t>
       </w:r>
       <w:proofErr w:type="spellEnd"/>
-      <w:r>
-        <w:t xml:space="preserve"> [9] define</w:t>
+      <w:proofErr w:type="gramEnd"/>
+      <w:r>
+        <w:rPr>
+          <w:rFonts w:eastAsia="Times New Roman"/>
+        </w:rPr>
+        <w:t xml:space="preserve"> </w:t>
+      </w:r>
+      <w:r>
+        <w:t xml:space="preserve">and Ball [13] </w:t>
+      </w:r>
+      <w:ins w:id="82" w:author="Anvik, John" w:date="2015-03-19T15:52:00Z">
+        <w:r>
+          <w:t xml:space="preserve">and </w:t>
+        </w:r>
+        <w:r>
+          <w:t xml:space="preserve">Giger, </w:t>
+        </w:r>
+        <w:proofErr w:type="spellStart"/>
+        <w:r>
+          <w:t>Pinzger</w:t>
+        </w:r>
+        <w:proofErr w:type="spellEnd"/>
+        <w:r>
+          <w:t>, and Gall [7]</w:t>
+        </w:r>
+        <w:r>
+          <w:t xml:space="preserve"> </w:t>
+        </w:r>
+      </w:ins>
+      <w:r>
+        <w:t>use</w:t>
       </w:r>
       <w:r>
         <w:t>d</w:t>
       </w:r>
       <w:r>
-        <w:t xml:space="preserve"> metrics that </w:t>
-      </w:r>
-      <w:r>
-        <w:t>were</w:t>
-      </w:r>
-      <w:r>
-        <w:t xml:space="preserve"> based on</w:t>
+        <w:t xml:space="preserve"> relative code churn</w:t>
+      </w:r>
+      <w:del w:id="83" w:author="Anvik, John" w:date="2015-03-19T15:52:00Z">
+        <w:r>
+          <w:delText xml:space="preserve"> (lines modified)</w:delText>
+        </w:r>
+      </w:del>
+      <w:r>
+        <w:t xml:space="preserve"> as a metric for predicting the</w:t>
       </w:r>
       <w:r>
         <w:rPr>
@@ -9683,69 +9995,42 @@
         <w:t xml:space="preserve"> </w:t>
       </w:r>
       <w:r>
-        <w:t xml:space="preserve">information taken from design documents, to be used in defect prediction. </w:t>
-      </w:r>
-      <w:proofErr w:type="spellStart"/>
-      <w:r>
-        <w:t>Nagappan</w:t>
-      </w:r>
-      <w:proofErr w:type="spellEnd"/>
-      <w:r>
-        <w:rPr>
-          <w:rFonts w:eastAsia="Times New Roman"/>
-        </w:rPr>
-        <w:t xml:space="preserve"> </w:t>
-      </w:r>
-      <w:r>
-        <w:t>and Ball [13] use</w:t>
-      </w:r>
-      <w:r>
-        <w:t>d</w:t>
-      </w:r>
-      <w:r>
-        <w:t xml:space="preserve"> relative code churn (lines modified) as a metric for predicting the</w:t>
-      </w:r>
-      <w:r>
-        <w:rPr>
-          <w:rFonts w:eastAsia="Times New Roman"/>
-        </w:rPr>
-        <w:t xml:space="preserve"> </w:t>
-      </w:r>
-      <w:r>
-        <w:t xml:space="preserve">density of defects. Giger, </w:t>
-      </w:r>
-      <w:proofErr w:type="spellStart"/>
-      <w:r>
-        <w:t>Pinzger</w:t>
-      </w:r>
-      <w:proofErr w:type="spellEnd"/>
-      <w:r>
-        <w:t>, and Gall [7] compare</w:t>
-      </w:r>
-      <w:r>
-        <w:t>d</w:t>
-      </w:r>
-      <w:r>
-        <w:t xml:space="preserve"> the use of code churn to a more</w:t>
-      </w:r>
-      <w:r>
-        <w:rPr>
-          <w:rFonts w:eastAsia="Times New Roman"/>
-        </w:rPr>
-        <w:t xml:space="preserve"> </w:t>
-      </w:r>
-      <w:r>
-        <w:t>fined-grained approach, capturing “the exact code changes and their semantics down to</w:t>
-      </w:r>
-      <w:r>
-        <w:rPr>
-          <w:rFonts w:eastAsia="Times New Roman"/>
-        </w:rPr>
-        <w:t xml:space="preserve"> </w:t>
-      </w:r>
-      <w:r>
-        <w:t>statement level.”</w:t>
-      </w:r>
+        <w:t>density of defects.</w:t>
+      </w:r>
+      <w:del w:id="84" w:author="Anvik, John" w:date="2015-03-19T15:53:00Z">
+        <w:r>
+          <w:delText xml:space="preserve"> </w:delText>
+        </w:r>
+      </w:del>
+      <w:del w:id="85" w:author="Anvik, John" w:date="2015-03-19T15:52:00Z">
+        <w:r>
+          <w:delText>Giger, Pinzger, and Gall [7] compare</w:delText>
+        </w:r>
+        <w:r>
+          <w:delText>d</w:delText>
+        </w:r>
+        <w:r>
+          <w:delText xml:space="preserve"> the use of code churn to a more</w:delText>
+        </w:r>
+        <w:r>
+          <w:rPr>
+            <w:rFonts w:eastAsia="Times New Roman"/>
+          </w:rPr>
+          <w:delText xml:space="preserve"> </w:delText>
+        </w:r>
+        <w:r>
+          <w:delText>fined-grained approach, capturing “the exact code changes and their semantics down to</w:delText>
+        </w:r>
+        <w:r>
+          <w:rPr>
+            <w:rFonts w:eastAsia="Times New Roman"/>
+          </w:rPr>
+          <w:delText xml:space="preserve"> </w:delText>
+        </w:r>
+        <w:r>
+          <w:delText>statement level.”</w:delText>
+        </w:r>
+      </w:del>
     </w:p>
     <w:p>
       <w:pPr>
@@ -9804,30 +10089,126 @@
       <w:pPr>
         <w:pStyle w:val="Textbody"/>
       </w:pPr>
-      <w:r>
-        <w:t xml:space="preserve">A related approach, used by Li, Shaw, </w:t>
-      </w:r>
-      <w:proofErr w:type="spellStart"/>
-      <w:r>
-        <w:t>Herbs</w:t>
-      </w:r>
-      <w:r>
-        <w:t>leb</w:t>
-      </w:r>
-      <w:proofErr w:type="spellEnd"/>
-      <w:r>
-        <w:t xml:space="preserve">, Ray, and </w:t>
-      </w:r>
-      <w:proofErr w:type="spellStart"/>
-      <w:r>
-        <w:t>Santhanam</w:t>
-      </w:r>
-      <w:proofErr w:type="spellEnd"/>
-      <w:r>
-        <w:t xml:space="preserve"> [11], was</w:t>
-      </w:r>
-      <w:r>
-        <w:t xml:space="preserve"> to study only the defect occurrences</w:t>
+      <w:del w:id="86" w:author="Anvik, John" w:date="2015-03-19T15:39:00Z">
+        <w:r>
+          <w:delText xml:space="preserve">A related approach, used by </w:delText>
+        </w:r>
+      </w:del>
+      <w:proofErr w:type="gramStart"/>
+      <w:r>
+        <w:t>Li</w:t>
+      </w:r>
+      <w:ins w:id="87" w:author="Anvik, John" w:date="2015-03-19T15:35:00Z">
+        <w:r>
+          <w:t xml:space="preserve"> et al</w:t>
+        </w:r>
+      </w:ins>
+      <w:ins w:id="88" w:author="Anvik, John" w:date="2015-03-19T15:43:00Z">
+        <w:r>
+          <w:t>.</w:t>
+        </w:r>
+      </w:ins>
+      <w:proofErr w:type="gramEnd"/>
+      <w:del w:id="89" w:author="Anvik, John" w:date="2015-03-19T15:35:00Z">
+        <w:r>
+          <w:delText>, Shaw, Herbs</w:delText>
+        </w:r>
+        <w:r>
+          <w:delText>leb, Ray, and Santhanam</w:delText>
+        </w:r>
+      </w:del>
+      <w:r>
+        <w:t xml:space="preserve"> [11]</w:t>
+      </w:r>
+      <w:del w:id="90" w:author="Anvik, John" w:date="2015-03-19T15:39:00Z">
+        <w:r>
+          <w:delText>,</w:delText>
+        </w:r>
+      </w:del>
+      <w:r>
+        <w:t xml:space="preserve"> </w:t>
+      </w:r>
+      <w:del w:id="91" w:author="Anvik, John" w:date="2015-03-19T15:39:00Z">
+        <w:r>
+          <w:delText>was</w:delText>
+        </w:r>
+        <w:r>
+          <w:delText xml:space="preserve"> to </w:delText>
+        </w:r>
+      </w:del>
+      <w:r>
+        <w:t>stud</w:t>
+      </w:r>
+      <w:ins w:id="92" w:author="Anvik, John" w:date="2015-03-19T15:40:00Z">
+        <w:r>
+          <w:t>ied</w:t>
+        </w:r>
+      </w:ins>
+      <w:del w:id="93" w:author="Anvik, John" w:date="2015-03-19T15:40:00Z">
+        <w:r>
+          <w:delText>y</w:delText>
+        </w:r>
+      </w:del>
+      <w:r>
+        <w:t xml:space="preserve"> </w:t>
+      </w:r>
+      <w:del w:id="94" w:author="Anvik, John" w:date="2015-03-19T15:40:00Z">
+        <w:r>
+          <w:delText xml:space="preserve">only the </w:delText>
+        </w:r>
+      </w:del>
+      <w:r>
+        <w:t>defect occurrences</w:t>
+      </w:r>
+      <w:ins w:id="95" w:author="Anvik, John" w:date="2015-03-19T15:40:00Z">
+        <w:r>
+          <w:t xml:space="preserve"> </w:t>
+        </w:r>
+      </w:ins>
+      <w:del w:id="96" w:author="Anvik, John" w:date="2015-03-19T15:40:00Z">
+        <w:r>
+          <w:rPr>
+            <w:rFonts w:eastAsia="Times New Roman"/>
+          </w:rPr>
+          <w:delText xml:space="preserve"> </w:delText>
+        </w:r>
+        <w:r>
+          <w:delText>themselves</w:delText>
+        </w:r>
+      </w:del>
+      <w:del w:id="97" w:author="Anvik, John" w:date="2015-03-19T15:35:00Z">
+        <w:r>
+          <w:delText xml:space="preserve">, and attempt </w:delText>
+        </w:r>
+      </w:del>
+      <w:r>
+        <w:t xml:space="preserve">to develop a mathematical </w:t>
+      </w:r>
+      <w:ins w:id="98" w:author="Anvik, John" w:date="2015-03-19T15:35:00Z">
+        <w:r>
+          <w:t>defect pr</w:t>
+        </w:r>
+      </w:ins>
+      <w:ins w:id="99" w:author="Anvik, John" w:date="2015-03-19T15:36:00Z">
+        <w:r>
+          <w:t>ediction</w:t>
+        </w:r>
+      </w:ins>
+      <w:ins w:id="100" w:author="Anvik, John" w:date="2015-03-19T15:35:00Z">
+        <w:r>
+          <w:t xml:space="preserve"> </w:t>
+        </w:r>
+      </w:ins>
+      <w:r>
+        <w:t>model</w:t>
+      </w:r>
+      <w:del w:id="101" w:author="Anvik, John" w:date="2015-03-19T15:35:00Z">
+        <w:r>
+          <w:delText xml:space="preserve"> for defect projection</w:delText>
+        </w:r>
+      </w:del>
+      <w:r>
+        <w:t>. In</w:t>
       </w:r>
       <w:r>
         <w:rPr>
@@ -9836,7 +10217,84 @@
         <w:t xml:space="preserve"> </w:t>
       </w:r>
       <w:r>
-        <w:t>themselves, and attempt to develop a mathematical model for defect projection. In</w:t>
+        <w:t>their work, functions were fitted to a time series of defect occurrences</w:t>
+      </w:r>
+      <w:del w:id="102" w:author="Anvik, John" w:date="2015-03-19T15:36:00Z">
+        <w:r>
+          <w:delText>,</w:delText>
+        </w:r>
+      </w:del>
+      <w:r>
+        <w:t xml:space="preserve"> </w:t>
+      </w:r>
+      <w:del w:id="103" w:author="Anvik, John" w:date="2015-03-19T15:36:00Z">
+        <w:r>
+          <w:delText>then</w:delText>
+        </w:r>
+      </w:del>
+      <w:ins w:id="104" w:author="Anvik, John" w:date="2015-03-19T15:36:00Z">
+        <w:r>
+          <w:t xml:space="preserve">and </w:t>
+        </w:r>
+      </w:ins>
+      <w:del w:id="105" w:author="Anvik, John" w:date="2015-03-19T15:36:00Z">
+        <w:r>
+          <w:delText xml:space="preserve"> </w:delText>
+        </w:r>
+      </w:del>
+      <w:r>
+        <w:t xml:space="preserve">the function parameters </w:t>
+      </w:r>
+      <w:ins w:id="106" w:author="Anvik, John" w:date="2015-03-19T15:40:00Z">
+        <w:r>
+          <w:t xml:space="preserve">were </w:t>
+        </w:r>
+      </w:ins>
+      <w:del w:id="107" w:author="Anvik, John" w:date="2015-03-19T15:36:00Z">
+        <w:r>
+          <w:delText xml:space="preserve">themselves were </w:delText>
+        </w:r>
+      </w:del>
+      <w:r>
+        <w:t xml:space="preserve">extrapolated for each new release. </w:t>
+      </w:r>
+      <w:del w:id="108" w:author="Anvik, John" w:date="2015-03-19T15:36:00Z">
+        <w:r>
+          <w:delText>They found that</w:delText>
+        </w:r>
+        <w:r>
+          <w:rPr>
+            <w:rFonts w:eastAsia="Times New Roman"/>
+          </w:rPr>
+          <w:delText xml:space="preserve"> </w:delText>
+        </w:r>
+        <w:r>
+          <w:delText>the</w:delText>
+        </w:r>
+      </w:del>
+      <w:ins w:id="109" w:author="Anvik, John" w:date="2015-03-19T15:36:00Z">
+        <w:r>
+          <w:t>A</w:t>
+        </w:r>
+      </w:ins>
+      <w:r>
+        <w:t xml:space="preserve"> Weibull model </w:t>
+      </w:r>
+      <w:ins w:id="110" w:author="Anvik, John" w:date="2015-03-19T15:36:00Z">
+        <w:r>
+          <w:t xml:space="preserve">was found to </w:t>
+        </w:r>
+      </w:ins>
+      <w:r>
+        <w:t xml:space="preserve">fit </w:t>
+      </w:r>
+      <w:ins w:id="111" w:author="Anvik, John" w:date="2015-03-19T15:37:00Z">
+        <w:r>
+          <w:t xml:space="preserve">the </w:t>
+        </w:r>
+      </w:ins>
+      <w:r>
+        <w:t>best in 73% of the tested software releases. They attempted to</w:t>
       </w:r>
       <w:r>
         <w:rPr>
@@ -9845,15 +10303,508 @@
         <w:t xml:space="preserve"> </w:t>
       </w:r>
       <w:r>
-        <w:t xml:space="preserve">their work, functions were fitted to a time series of defect occurrences, </w:t>
+        <w:t>extrapolate model parameters using naive methods, moving averages, and exponential</w:t>
+      </w:r>
+      <w:r>
+        <w:rPr>
+          <w:rFonts w:eastAsia="Times New Roman"/>
+        </w:rPr>
+        <w:t xml:space="preserve"> </w:t>
+      </w:r>
+      <w:r>
+        <w:t xml:space="preserve">smoothing, but found these techniques to be </w:t>
+      </w:r>
+      <w:ins w:id="112" w:author="Anvik, John" w:date="2015-03-19T15:37:00Z">
+        <w:r>
+          <w:t xml:space="preserve">inadequate </w:t>
+        </w:r>
+      </w:ins>
+      <w:del w:id="113" w:author="Anvik, John" w:date="2015-03-19T15:37:00Z">
+        <w:r>
+          <w:delText>“...inadequate in extrapolating model parameters of the Weibull model for defect-occurrence projection”. The reason given for</w:delText>
+        </w:r>
+        <w:r>
+          <w:rPr>
+            <w:rFonts w:eastAsia="Times New Roman"/>
+          </w:rPr>
+          <w:delText xml:space="preserve"> </w:delText>
+        </w:r>
+        <w:r>
+          <w:delText>this ineffectiveness is</w:delText>
+        </w:r>
+      </w:del>
+      <w:ins w:id="114" w:author="Anvik, John" w:date="2015-03-19T15:37:00Z">
+        <w:r>
+          <w:t>due to</w:t>
+        </w:r>
+      </w:ins>
+      <w:r>
+        <w:t xml:space="preserve"> </w:t>
+      </w:r>
+      <w:del w:id="115" w:author="Anvik, John" w:date="2015-03-19T15:38:00Z">
+        <w:r>
+          <w:delText xml:space="preserve">the </w:delText>
+        </w:r>
+      </w:del>
+      <w:r>
+        <w:t>chang</w:t>
+      </w:r>
+      <w:del w:id="116" w:author="Anvik, John" w:date="2015-03-19T15:38:00Z">
+        <w:r>
+          <w:delText>ing</w:delText>
+        </w:r>
+      </w:del>
+      <w:ins w:id="117" w:author="Anvik, John" w:date="2015-03-19T15:38:00Z">
+        <w:r>
+          <w:t>es</w:t>
+        </w:r>
+      </w:ins>
+      <w:del w:id="118" w:author="Anvik, John" w:date="2015-03-19T15:38:00Z">
+        <w:r>
+          <w:delText xml:space="preserve"> nature of the software development system. For example</w:delText>
+        </w:r>
+      </w:del>
+      <w:ins w:id="119" w:author="Anvik, John" w:date="2015-03-19T15:38:00Z">
+        <w:r>
+          <w:t xml:space="preserve"> in</w:t>
+        </w:r>
+      </w:ins>
+      <w:del w:id="120" w:author="Anvik, John" w:date="2015-03-19T15:38:00Z">
+        <w:r>
+          <w:delText>,</w:delText>
+        </w:r>
+      </w:del>
+      <w:r>
+        <w:t xml:space="preserve"> development practices, staffing levels, and usage patterns </w:t>
+      </w:r>
+      <w:del w:id="121" w:author="Anvik, John" w:date="2015-03-19T15:38:00Z">
+        <w:r>
+          <w:delText xml:space="preserve">may all change </w:delText>
+        </w:r>
+      </w:del>
+      <w:r>
+        <w:t>between</w:t>
+      </w:r>
+      <w:r>
+        <w:rPr>
+          <w:rFonts w:eastAsia="Times New Roman"/>
+        </w:rPr>
+        <w:t xml:space="preserve"> </w:t>
+      </w:r>
+      <w:r>
+        <w:t>releases.</w:t>
+      </w:r>
+      <w:r>
+        <w:t xml:space="preserve"> </w:t>
+      </w:r>
+      <w:del w:id="122" w:author="Anvik, John" w:date="2015-03-19T15:41:00Z">
+        <w:r>
+          <w:delText>Unlike their approach</w:delText>
+        </w:r>
+      </w:del>
+      <w:ins w:id="123" w:author="Anvik, John" w:date="2015-03-19T15:41:00Z">
+        <w:r>
+          <w:t>In contrast</w:t>
+        </w:r>
+      </w:ins>
+      <w:r>
+        <w:t>, we consider features</w:t>
+      </w:r>
+      <w:ins w:id="124" w:author="Anvik, John" w:date="2015-03-19T15:38:00Z">
+        <w:r>
+          <w:t>,</w:t>
+        </w:r>
+      </w:ins>
+      <w:r>
+        <w:t xml:space="preserve"> </w:t>
+      </w:r>
+      <w:del w:id="125" w:author="Anvik, John" w:date="2015-03-19T15:38:00Z">
+        <w:r>
+          <w:delText xml:space="preserve">and </w:delText>
+        </w:r>
+      </w:del>
+      <w:r>
+        <w:t xml:space="preserve">improvements </w:t>
+      </w:r>
+      <w:ins w:id="126" w:author="Anvik, John" w:date="2015-03-19T15:38:00Z">
+        <w:r>
+          <w:t xml:space="preserve">and </w:t>
+        </w:r>
+      </w:ins>
+      <w:del w:id="127" w:author="Anvik, John" w:date="2015-03-19T15:38:00Z">
+        <w:r>
+          <w:delText xml:space="preserve">in addition to </w:delText>
+        </w:r>
+      </w:del>
+      <w:r>
+        <w:t xml:space="preserve">defects, and </w:t>
+      </w:r>
+      <w:ins w:id="128" w:author="Anvik, John" w:date="2015-03-19T15:39:00Z">
+        <w:r>
+          <w:t xml:space="preserve">use time windows to </w:t>
+        </w:r>
+      </w:ins>
+      <w:r>
+        <w:t xml:space="preserve">address </w:t>
+      </w:r>
+      <w:del w:id="129" w:author="Anvik, John" w:date="2015-03-19T15:42:00Z">
+        <w:r>
+          <w:delText xml:space="preserve">the </w:delText>
+        </w:r>
+      </w:del>
+      <w:r>
+        <w:t>chang</w:t>
+      </w:r>
+      <w:del w:id="130" w:author="Anvik, John" w:date="2015-03-19T15:42:00Z">
+        <w:r>
+          <w:delText>ing</w:delText>
+        </w:r>
+      </w:del>
+      <w:ins w:id="131" w:author="Anvik, John" w:date="2015-03-19T15:42:00Z">
+        <w:r>
+          <w:t>es</w:t>
+        </w:r>
+      </w:ins>
+      <w:r>
+        <w:t xml:space="preserve"> </w:t>
+      </w:r>
+      <w:ins w:id="132" w:author="Anvik, John" w:date="2015-03-19T15:42:00Z">
+        <w:r>
+          <w:t xml:space="preserve">in </w:t>
+        </w:r>
+      </w:ins>
+      <w:del w:id="133" w:author="Anvik, John" w:date="2015-03-19T15:42:00Z">
+        <w:r>
+          <w:delText xml:space="preserve">nature of software </w:delText>
+        </w:r>
+      </w:del>
+      <w:ins w:id="134" w:author="Anvik, John" w:date="2015-03-19T15:42:00Z">
+        <w:r>
+          <w:t xml:space="preserve">software </w:t>
+        </w:r>
+      </w:ins>
+      <w:r>
+        <w:t>development practice</w:t>
+      </w:r>
+      <w:del w:id="135" w:author="Anvik, John" w:date="2015-03-19T15:39:00Z">
+        <w:r>
+          <w:delText xml:space="preserve"> by the use of time windows</w:delText>
+        </w:r>
+      </w:del>
+      <w:r>
+        <w:t>.</w:t>
+      </w:r>
+    </w:p>
+    <w:p>
+      <w:pPr>
+        <w:pStyle w:val="Textbody"/>
+      </w:pPr>
+      <w:del w:id="136" w:author="Anvik, John" w:date="2015-03-19T15:39:00Z">
+        <w:r>
+          <w:delText xml:space="preserve">In another related approach, </w:delText>
+        </w:r>
+      </w:del>
+      <w:r>
+        <w:rPr>
+          <w:color w:val="000000"/>
+        </w:rPr>
+        <w:t xml:space="preserve">Graves, </w:t>
+      </w:r>
+      <w:del w:id="137" w:author="Anvik, John" w:date="2015-03-19T15:43:00Z">
+        <w:r>
+          <w:rPr>
+            <w:color w:val="000000"/>
+          </w:rPr>
+          <w:delText>Karr, Marron, and Siy</w:delText>
+        </w:r>
+      </w:del>
+      <w:ins w:id="138" w:author="Anvik, John" w:date="2015-03-19T15:43:00Z">
+        <w:r>
+          <w:rPr>
+            <w:color w:val="000000"/>
+          </w:rPr>
+          <w:t>et al.</w:t>
+        </w:r>
+      </w:ins>
+      <w:r>
+        <w:rPr>
+          <w:color w:val="000000"/>
+        </w:rPr>
+        <w:t xml:space="preserve"> [8]</w:t>
+      </w:r>
+      <w:r>
+        <w:t xml:space="preserve"> developed several models </w:t>
+      </w:r>
+      <w:del w:id="139" w:author="Anvik, John" w:date="2015-03-19T15:43:00Z">
+        <w:r>
+          <w:delText xml:space="preserve">that </w:delText>
+        </w:r>
+      </w:del>
+      <w:ins w:id="140" w:author="Anvik, John" w:date="2015-03-19T15:43:00Z">
+        <w:r>
+          <w:t>to</w:t>
+        </w:r>
+        <w:r>
+          <w:t xml:space="preserve"> </w:t>
+        </w:r>
+      </w:ins>
+      <w:r>
+        <w:t>predict</w:t>
+      </w:r>
+      <w:r>
+        <w:rPr>
+          <w:rFonts w:eastAsia="Times New Roman"/>
+        </w:rPr>
+        <w:t xml:space="preserve"> </w:t>
+      </w:r>
+      <w:r>
+        <w:t>the future distribution of software faults in a given code module. T</w:t>
+      </w:r>
+      <w:del w:id="141" w:author="Anvik, John" w:date="2015-03-19T15:43:00Z">
+        <w:r>
+          <w:delText>he basis of t</w:delText>
+        </w:r>
+      </w:del>
+      <w:r>
+        <w:t>heir</w:t>
+      </w:r>
+      <w:r>
+        <w:rPr>
+          <w:rFonts w:eastAsia="Times New Roman"/>
+        </w:rPr>
+        <w:t xml:space="preserve"> </w:t>
+      </w:r>
+      <w:r>
+        <w:t xml:space="preserve">predictive models </w:t>
+      </w:r>
+      <w:del w:id="142" w:author="Anvik, John" w:date="2015-03-19T15:43:00Z">
+        <w:r>
+          <w:delText>is a</w:delText>
+        </w:r>
+      </w:del>
+      <w:ins w:id="143" w:author="Anvik, John" w:date="2015-03-19T15:43:00Z">
+        <w:r>
+          <w:t>used</w:t>
+        </w:r>
+      </w:ins>
+      <w:r>
+        <w:t xml:space="preserve"> </w:t>
+      </w:r>
+      <w:ins w:id="144" w:author="Anvik, John" w:date="2015-03-19T15:43:00Z">
+        <w:r>
+          <w:t xml:space="preserve">a </w:t>
+        </w:r>
+      </w:ins>
+      <w:r>
+        <w:t>statistical analysis of change management data, which describes</w:t>
+      </w:r>
+      <w:r>
+        <w:rPr>
+          <w:rFonts w:eastAsia="Times New Roman"/>
+        </w:rPr>
+        <w:t xml:space="preserve"> </w:t>
+      </w:r>
+      <w:r>
+        <w:t xml:space="preserve">only the changes made to code files. </w:t>
+      </w:r>
+      <w:del w:id="145" w:author="Anvik, John" w:date="2015-03-19T15:44:00Z">
+        <w:r>
+          <w:delText>The best model t</w:delText>
+        </w:r>
+      </w:del>
+      <w:ins w:id="146" w:author="Anvik, John" w:date="2015-03-19T15:44:00Z">
+        <w:r>
+          <w:t>T</w:t>
+        </w:r>
+      </w:ins>
+      <w:r>
+        <w:t xml:space="preserve">hey found </w:t>
+      </w:r>
+      <w:ins w:id="147" w:author="Anvik, John" w:date="2015-03-19T15:44:00Z">
+        <w:r>
+          <w:t xml:space="preserve">the best model </w:t>
+        </w:r>
+      </w:ins>
+      <w:r>
+        <w:t>was a weighted time</w:t>
+      </w:r>
+      <w:r>
+        <w:rPr>
+          <w:rFonts w:eastAsia="Times New Roman"/>
+        </w:rPr>
+        <w:t xml:space="preserve"> </w:t>
+      </w:r>
+      <w:r>
+        <w:t xml:space="preserve">damping model, where every change in the module files </w:t>
+      </w:r>
+      <w:r>
+        <w:lastRenderedPageBreak/>
+        <w:t>contributed to fault prediction,</w:t>
+      </w:r>
+      <w:r>
+        <w:rPr>
+          <w:rFonts w:eastAsia="Times New Roman"/>
+        </w:rPr>
+        <w:t xml:space="preserve"> </w:t>
+      </w:r>
+      <w:r>
+        <w:t xml:space="preserve">with time-damping to account for age of changes. They </w:t>
+      </w:r>
+      <w:ins w:id="148" w:author="Anvik, John" w:date="2015-03-19T15:46:00Z">
+        <w:r>
+          <w:t xml:space="preserve">found that </w:t>
+        </w:r>
+      </w:ins>
+      <w:del w:id="149" w:author="Anvik, John" w:date="2015-03-19T15:46:00Z">
+        <w:r>
+          <w:delText>achieved “slightly less successful</w:delText>
+        </w:r>
+        <w:r>
+          <w:rPr>
+            <w:rFonts w:eastAsia="Times New Roman"/>
+          </w:rPr>
+          <w:delText xml:space="preserve"> </w:delText>
+        </w:r>
+        <w:r>
+          <w:delText xml:space="preserve">performance” by basing </w:delText>
+        </w:r>
+      </w:del>
+      <w:r>
+        <w:t xml:space="preserve">a generalized linear model </w:t>
+      </w:r>
+      <w:ins w:id="150" w:author="Anvik, John" w:date="2015-03-19T15:47:00Z">
+        <w:r>
+          <w:t xml:space="preserve">using </w:t>
+        </w:r>
+      </w:ins>
+      <w:del w:id="151" w:author="Anvik, John" w:date="2015-03-19T15:47:00Z">
+        <w:r>
+          <w:delText xml:space="preserve">on </w:delText>
+        </w:r>
+      </w:del>
+      <w:r>
+        <w:t>just the modules age and the number of past changes</w:t>
+      </w:r>
+      <w:ins w:id="152" w:author="Anvik, John" w:date="2015-03-19T15:47:00Z">
+        <w:r>
+          <w:t xml:space="preserve"> was less successful</w:t>
+        </w:r>
+      </w:ins>
+      <w:r>
+        <w:t xml:space="preserve">. They also found </w:t>
+      </w:r>
+      <w:ins w:id="153" w:author="Anvik, John" w:date="2015-03-19T15:47:00Z">
+        <w:r>
+          <w:t xml:space="preserve">various </w:t>
+        </w:r>
+      </w:ins>
+      <w:r>
+        <w:t>factors that did not improve model performance</w:t>
+      </w:r>
+      <w:del w:id="154" w:author="Anvik, John" w:date="2015-03-19T15:47:00Z">
+        <w:r>
+          <w:delText>: module length, number of developers making changes in the module, and how often a</w:delText>
+        </w:r>
+        <w:r>
+          <w:rPr>
+            <w:rFonts w:eastAsia="Times New Roman"/>
+          </w:rPr>
+          <w:delText xml:space="preserve"> </w:delText>
+        </w:r>
+        <w:r>
+          <w:delText>module is changed simultaneously with another module</w:delText>
+        </w:r>
+      </w:del>
+      <w:r>
+        <w:t>.</w:t>
+      </w:r>
+    </w:p>
+    <w:p>
+      <w:pPr>
+        <w:pStyle w:val="Textbody"/>
+      </w:pPr>
+      <w:r>
+        <w:t>Finally,</w:t>
+      </w:r>
+      <w:r>
+        <w:t xml:space="preserve"> </w:t>
+      </w:r>
+      <w:r>
+        <w:rPr>
+          <w:color w:val="000000"/>
+        </w:rPr>
+        <w:t>Singh</w:t>
+      </w:r>
+      <w:del w:id="155" w:author="Anvik, John" w:date="2015-03-19T15:48:00Z">
+        <w:r>
+          <w:rPr>
+            <w:color w:val="000000"/>
+          </w:rPr>
+          <w:delText>, Abbas, Ahmad, and Ramaswamy</w:delText>
+        </w:r>
+      </w:del>
+      <w:ins w:id="156" w:author="Anvik, John" w:date="2015-03-19T15:48:00Z">
+        <w:r>
+          <w:rPr>
+            <w:color w:val="000000"/>
+          </w:rPr>
+          <w:t xml:space="preserve"> et al.</w:t>
+        </w:r>
+      </w:ins>
+      <w:r>
+        <w:rPr>
+          <w:color w:val="000000"/>
+        </w:rPr>
+        <w:t xml:space="preserve"> [14</w:t>
       </w:r>
       <w:proofErr w:type="gramStart"/>
       <w:r>
-        <w:t>then</w:t>
+        <w:rPr>
+          <w:color w:val="000000"/>
+        </w:rPr>
+        <w:t>]</w:t>
+      </w:r>
+      <w:r>
+        <w:t>,</w:t>
       </w:r>
       <w:proofErr w:type="gramEnd"/>
       <w:r>
-        <w:t xml:space="preserve"> the function parameters themselves were extrapolated for each new release. They found that</w:t>
+        <w:t xml:space="preserve"> </w:t>
+      </w:r>
+      <w:r>
+        <w:t xml:space="preserve">applied </w:t>
+      </w:r>
+      <w:r>
+        <w:t xml:space="preserve">the Box-Jenkins method to </w:t>
+      </w:r>
+      <w:r>
+        <w:t xml:space="preserve">time series </w:t>
+      </w:r>
+      <w:r>
+        <w:t xml:space="preserve">datasets from the Eclipse and Mozilla </w:t>
+      </w:r>
+      <w:del w:id="157" w:author="Anvik, John" w:date="2015-03-19T15:48:00Z">
+        <w:r>
+          <w:delText xml:space="preserve">software </w:delText>
+        </w:r>
+      </w:del>
+      <w:r>
+        <w:t>projects</w:t>
+      </w:r>
+      <w:r>
+        <w:t xml:space="preserve"> </w:t>
+      </w:r>
+      <w:r>
+        <w:t>to predict</w:t>
+      </w:r>
+      <w:r>
+        <w:t xml:space="preserve"> defect count</w:t>
+      </w:r>
+      <w:r>
+        <w:t>s</w:t>
+      </w:r>
+      <w:r>
+        <w:t xml:space="preserve"> using an ARIMA model. Their</w:t>
       </w:r>
       <w:r>
         <w:rPr>
@@ -9862,7 +10813,47 @@
         <w:t xml:space="preserve"> </w:t>
       </w:r>
       <w:r>
-        <w:t>the Weibull model fit best in 73% of the tested software releases. They attempted to</w:t>
+        <w:t xml:space="preserve">modeling effort </w:t>
+      </w:r>
+      <w:r>
+        <w:t>was</w:t>
+      </w:r>
+      <w:r>
+        <w:t xml:space="preserve"> focused at the component-level, and </w:t>
+      </w:r>
+      <w:del w:id="158" w:author="Anvik, John" w:date="2015-03-19T15:49:00Z">
+        <w:r>
+          <w:delText>they conclude</w:delText>
+        </w:r>
+        <w:r>
+          <w:delText>d</w:delText>
+        </w:r>
+      </w:del>
+      <w:ins w:id="159" w:author="Anvik, John" w:date="2015-03-19T15:49:00Z">
+        <w:r>
+          <w:t>found</w:t>
+        </w:r>
+      </w:ins>
+      <w:r>
+        <w:t xml:space="preserve"> </w:t>
+      </w:r>
+      <w:ins w:id="160" w:author="Anvik, John" w:date="2015-03-19T15:49:00Z">
+        <w:r>
+          <w:t xml:space="preserve">a linear relationship between </w:t>
+        </w:r>
+      </w:ins>
+      <w:ins w:id="161" w:author="Anvik, John" w:date="2015-03-19T15:50:00Z">
+        <w:r>
+          <w:t xml:space="preserve">the </w:t>
+        </w:r>
+      </w:ins>
+      <w:del w:id="162" w:author="Anvik, John" w:date="2015-03-19T15:49:00Z">
+        <w:r>
+          <w:delText>that “</w:delText>
+        </w:r>
+      </w:del>
+      <w:r>
+        <w:t>current bug</w:t>
       </w:r>
       <w:r>
         <w:rPr>
@@ -9871,256 +10862,61 @@
         <w:t xml:space="preserve"> </w:t>
       </w:r>
       <w:r>
-        <w:t>extrapolate model parameters using naive methods, moving averages, and exponential</w:t>
-      </w:r>
-      <w:r>
-        <w:rPr>
-          <w:rFonts w:eastAsia="Times New Roman"/>
-        </w:rPr>
+        <w:t>count of a component</w:t>
+      </w:r>
+      <w:del w:id="163" w:author="Anvik, John" w:date="2015-03-19T15:50:00Z">
+        <w:r>
+          <w:delText xml:space="preserve"> is linearly related</w:delText>
+        </w:r>
+      </w:del>
+      <w:r>
         <w:t xml:space="preserve"> </w:t>
       </w:r>
-      <w:r>
-        <w:t>smoothing, but found these techniques to be “...inadequate in extrapolating model parameters of the Weibull model for defect-occurrence projection”. The reason given for</w:t>
-      </w:r>
-      <w:r>
-        <w:rPr>
-          <w:rFonts w:eastAsia="Times New Roman"/>
-        </w:rPr>
-        <w:t xml:space="preserve"> </w:t>
-      </w:r>
-      <w:r>
-        <w:t xml:space="preserve">this ineffectiveness is the changing nature of the software development system. For </w:t>
-      </w:r>
-      <w:r>
-        <w:lastRenderedPageBreak/>
-        <w:t>example, development practices, staffing levels, and usage patterns may all change between</w:t>
-      </w:r>
-      <w:r>
-        <w:rPr>
-          <w:rFonts w:eastAsia="Times New Roman"/>
-        </w:rPr>
-        <w:t xml:space="preserve"> </w:t>
-      </w:r>
-      <w:r>
-        <w:t>releases.</w:t>
-      </w:r>
-      <w:r>
-        <w:t xml:space="preserve"> Unlike their approach, we consider features and improvements in addition to defects, and address the changing nature of software development practice by the use of time windows.</w:t>
-      </w:r>
+      <w:del w:id="164" w:author="Anvik, John" w:date="2015-03-19T15:50:00Z">
+        <w:r>
+          <w:delText xml:space="preserve">to </w:delText>
+        </w:r>
+      </w:del>
+      <w:proofErr w:type="gramStart"/>
+      <w:ins w:id="165" w:author="Anvik, John" w:date="2015-03-19T15:50:00Z">
+        <w:r>
+          <w:t xml:space="preserve">and </w:t>
+        </w:r>
+        <w:r>
+          <w:t xml:space="preserve"> </w:t>
+        </w:r>
+      </w:ins>
+      <w:r>
+        <w:t>its</w:t>
+      </w:r>
+      <w:proofErr w:type="gramEnd"/>
+      <w:r>
+        <w:t xml:space="preserve"> previous bug count</w:t>
+      </w:r>
+      <w:del w:id="166" w:author="Anvik, John" w:date="2015-03-19T15:50:00Z">
+        <w:r>
+          <w:delText>”</w:delText>
+        </w:r>
+      </w:del>
+      <w:r>
+        <w:t>.</w:t>
+      </w:r>
+    </w:p>
+    <w:p>
+      <w:pPr>
+        <w:pStyle w:val="Heading4"/>
+      </w:pPr>
+      <w:bookmarkStart w:id="167" w:name="_Ref414001612"/>
+      <w:r>
+        <w:t>Conclusions and Future Work</w:t>
+      </w:r>
+      <w:bookmarkEnd w:id="167"/>
     </w:p>
     <w:p>
       <w:pPr>
         <w:pStyle w:val="Textbody"/>
-      </w:pPr>
-      <w:r>
-        <w:t xml:space="preserve">In another related approach, </w:t>
-      </w:r>
-      <w:r>
-        <w:rPr>
-          <w:color w:val="000000"/>
-        </w:rPr>
-        <w:t xml:space="preserve">Graves, Karr, </w:t>
-      </w:r>
-      <w:proofErr w:type="spellStart"/>
-      <w:r>
-        <w:rPr>
-          <w:color w:val="000000"/>
-        </w:rPr>
-        <w:t>Marron</w:t>
-      </w:r>
-      <w:proofErr w:type="spellEnd"/>
-      <w:r>
-        <w:rPr>
-          <w:color w:val="000000"/>
-        </w:rPr>
-        <w:t xml:space="preserve">, and </w:t>
-      </w:r>
-      <w:proofErr w:type="spellStart"/>
-      <w:r>
-        <w:rPr>
-          <w:color w:val="000000"/>
-        </w:rPr>
-        <w:t>Siy</w:t>
-      </w:r>
-      <w:proofErr w:type="spellEnd"/>
-      <w:r>
-        <w:rPr>
-          <w:color w:val="000000"/>
-        </w:rPr>
-        <w:t xml:space="preserve"> [8]</w:t>
-      </w:r>
-      <w:r>
-        <w:t xml:space="preserve"> developed several models that predict</w:t>
-      </w:r>
-      <w:r>
-        <w:rPr>
-          <w:rFonts w:eastAsia="Times New Roman"/>
-        </w:rPr>
-        <w:t xml:space="preserve"> </w:t>
-      </w:r>
-      <w:r>
-        <w:t>the future distribution of software faults in a given code module. The basis of their</w:t>
-      </w:r>
-      <w:r>
-        <w:rPr>
-          <w:rFonts w:eastAsia="Times New Roman"/>
-        </w:rPr>
-        <w:t xml:space="preserve"> </w:t>
-      </w:r>
-      <w:r>
-        <w:t>predictive models is a statistical analysis of change management data, which describes</w:t>
-      </w:r>
-      <w:r>
-        <w:rPr>
-          <w:rFonts w:eastAsia="Times New Roman"/>
-        </w:rPr>
-        <w:t xml:space="preserve"> </w:t>
-      </w:r>
-      <w:r>
-        <w:t>only the changes made to code files. The best model they found was a weighted time</w:t>
-      </w:r>
-      <w:r>
-        <w:rPr>
-          <w:rFonts w:eastAsia="Times New Roman"/>
-        </w:rPr>
-        <w:t xml:space="preserve"> </w:t>
-      </w:r>
-      <w:r>
-        <w:t>damping model, where every change in the module files contributed to fault prediction,</w:t>
-      </w:r>
-      <w:r>
-        <w:rPr>
-          <w:rFonts w:eastAsia="Times New Roman"/>
-        </w:rPr>
-        <w:t xml:space="preserve"> </w:t>
-      </w:r>
-      <w:r>
-        <w:t>with time-damping to account for age of changes. They achieved “slightly less successful</w:t>
-      </w:r>
-      <w:r>
-        <w:rPr>
-          <w:rFonts w:eastAsia="Times New Roman"/>
-        </w:rPr>
-        <w:t xml:space="preserve"> </w:t>
-      </w:r>
-      <w:r>
-        <w:t>performance” by basing a generalized linear model on just the modules age and the number of past changes. They also found factors that did not improve model performance: module length, number of developers making changes in the module, and how often a</w:t>
-      </w:r>
-      <w:r>
-        <w:rPr>
-          <w:rFonts w:eastAsia="Times New Roman"/>
-        </w:rPr>
-        <w:t xml:space="preserve"> </w:t>
-      </w:r>
-      <w:r>
-        <w:t>module is changed simultaneously with another module.</w:t>
-      </w:r>
-    </w:p>
-    <w:p>
-      <w:pPr>
-        <w:pStyle w:val="Textbody"/>
-      </w:pPr>
-      <w:r>
-        <w:t>Finally,</w:t>
-      </w:r>
-      <w:r>
-        <w:t xml:space="preserve"> </w:t>
-      </w:r>
-      <w:r>
-        <w:rPr>
-          <w:color w:val="000000"/>
-        </w:rPr>
-        <w:t xml:space="preserve">Singh, Abbas, Ahmad, and </w:t>
-      </w:r>
-      <w:proofErr w:type="spellStart"/>
-      <w:r>
-        <w:rPr>
-          <w:color w:val="000000"/>
-        </w:rPr>
-        <w:t>Ramaswamy</w:t>
-      </w:r>
-      <w:proofErr w:type="spellEnd"/>
-      <w:r>
-        <w:rPr>
-          <w:color w:val="000000"/>
-        </w:rPr>
-        <w:t xml:space="preserve"> [14]</w:t>
-      </w:r>
-      <w:r>
-        <w:t xml:space="preserve">, </w:t>
-      </w:r>
-      <w:r>
-        <w:t xml:space="preserve">applied </w:t>
-      </w:r>
-      <w:r>
-        <w:t xml:space="preserve">the Box-Jenkins method to </w:t>
-      </w:r>
-      <w:r>
-        <w:t xml:space="preserve">time series </w:t>
-      </w:r>
-      <w:r>
-        <w:t>datasets from the Eclipse and Mozilla software projects</w:t>
-      </w:r>
-      <w:r>
-        <w:t xml:space="preserve"> </w:t>
-      </w:r>
-      <w:r>
-        <w:t>to predict</w:t>
-      </w:r>
-      <w:r>
-        <w:t xml:space="preserve"> defect count</w:t>
-      </w:r>
-      <w:r>
-        <w:t>s</w:t>
-      </w:r>
-      <w:r>
-        <w:t xml:space="preserve"> using an ARIMA model. Their</w:t>
-      </w:r>
-      <w:r>
-        <w:rPr>
-          <w:rFonts w:eastAsia="Times New Roman"/>
-        </w:rPr>
-        <w:t xml:space="preserve"> </w:t>
-      </w:r>
-      <w:r>
-        <w:t xml:space="preserve">modeling effort </w:t>
-      </w:r>
-      <w:r>
-        <w:t>was</w:t>
-      </w:r>
-      <w:r>
-        <w:t xml:space="preserve"> focused at the component-level, and they conclude</w:t>
-      </w:r>
-      <w:r>
-        <w:t>d</w:t>
-      </w:r>
-      <w:r>
-        <w:t xml:space="preserve"> that “current bug</w:t>
-      </w:r>
-      <w:r>
-        <w:rPr>
-          <w:rFonts w:eastAsia="Times New Roman"/>
-        </w:rPr>
-        <w:t xml:space="preserve"> </w:t>
-      </w:r>
-      <w:r>
-        <w:t>count of a component is linearly related to its previous bug count”.</w:t>
-      </w:r>
-    </w:p>
-    <w:p>
-      <w:pPr>
-        <w:pStyle w:val="Heading4"/>
-      </w:pPr>
-      <w:bookmarkStart w:id="14" w:name="_Ref414001612"/>
-      <w:r>
-        <w:t>Conclusions and Future Work</w:t>
-      </w:r>
-      <w:bookmarkEnd w:id="14"/>
-    </w:p>
-    <w:p>
-      <w:pPr>
-        <w:pStyle w:val="Textbody"/>
-        <w:rPr>
+        <w:rPr>
+          <w:del w:id="168" w:author="Anvik, John" w:date="2015-03-19T15:54:00Z"/>
           <w:lang w:eastAsia="en-US"/>
         </w:rPr>
       </w:pPr>
@@ -10167,23 +10963,231 @@
         </w:rPr>
         <w:t>improvements and features.</w:t>
       </w:r>
+      <w:ins w:id="169" w:author="Anvik, John" w:date="2015-03-19T15:53:00Z">
+        <w:r>
+          <w:rPr>
+            <w:lang w:eastAsia="en-US"/>
+          </w:rPr>
+          <w:t xml:space="preserve"> Also, </w:t>
+        </w:r>
+      </w:ins>
+      <w:ins w:id="170" w:author="Anvik, John" w:date="2015-03-19T15:54:00Z">
+        <w:r>
+          <w:rPr>
+            <w:lang w:eastAsia="en-US"/>
+          </w:rPr>
+          <w:t>a picture of the prediction performance was obtained</w:t>
+        </w:r>
+      </w:ins>
     </w:p>
     <w:p>
       <w:pPr>
         <w:pStyle w:val="Textbody"/>
       </w:pPr>
+      <w:ins w:id="171" w:author="Anvik, John" w:date="2015-03-19T15:54:00Z">
+        <w:r>
+          <w:rPr>
+            <w:lang w:eastAsia="en-US"/>
+          </w:rPr>
+          <w:t xml:space="preserve"> </w:t>
+        </w:r>
+        <w:proofErr w:type="gramStart"/>
+        <w:r>
+          <w:rPr>
+            <w:lang w:eastAsia="en-US"/>
+          </w:rPr>
+          <w:t>b</w:t>
+        </w:r>
+      </w:ins>
+      <w:proofErr w:type="gramEnd"/>
+      <w:del w:id="172" w:author="Anvik, John" w:date="2015-03-19T15:54:00Z">
+        <w:r>
+          <w:rPr>
+            <w:lang w:eastAsia="en-US"/>
+          </w:rPr>
+          <w:delText>B</w:delText>
+        </w:r>
+      </w:del>
       <w:r>
         <w:rPr>
           <w:lang w:eastAsia="en-US"/>
         </w:rPr>
-        <w:t>By then applying the same procedure for a sliding window, a rough picture of the prediction performance was obtained. From this, it is expected to see normally distributed error between forecasted mean number of bugs and the actual number of bugs.</w:t>
-      </w:r>
+        <w:t xml:space="preserve">y </w:t>
+      </w:r>
+      <w:del w:id="173" w:author="Anvik, John" w:date="2015-03-19T15:54:00Z">
+        <w:r>
+          <w:rPr>
+            <w:lang w:eastAsia="en-US"/>
+          </w:rPr>
+          <w:delText xml:space="preserve">then </w:delText>
+        </w:r>
+      </w:del>
       <w:r>
         <w:rPr>
           <w:lang w:eastAsia="en-US"/>
         </w:rPr>
-        <w:t xml:space="preserve"> Considering the limit scope of these predictions (only one out-of-sample step is forecasted), the wide spread of the forecast mean errors may indicate that the model chosen will not be useful.</w:t>
-      </w:r>
+        <w:t xml:space="preserve">applying the </w:t>
+      </w:r>
+      <w:del w:id="174" w:author="Anvik, John" w:date="2015-03-19T15:54:00Z">
+        <w:r>
+          <w:rPr>
+            <w:lang w:eastAsia="en-US"/>
+          </w:rPr>
+          <w:delText>same procedure</w:delText>
+        </w:r>
+      </w:del>
+      <w:ins w:id="175" w:author="Anvik, John" w:date="2015-03-19T15:54:00Z">
+        <w:r>
+          <w:rPr>
+            <w:lang w:eastAsia="en-US"/>
+          </w:rPr>
+          <w:t>approach</w:t>
+        </w:r>
+      </w:ins>
+      <w:r>
+        <w:rPr>
+          <w:lang w:eastAsia="en-US"/>
+        </w:rPr>
+        <w:t xml:space="preserve"> </w:t>
+      </w:r>
+      <w:del w:id="176" w:author="Anvik, John" w:date="2015-03-19T15:54:00Z">
+        <w:r>
+          <w:rPr>
+            <w:lang w:eastAsia="en-US"/>
+          </w:rPr>
+          <w:delText xml:space="preserve">for </w:delText>
+        </w:r>
+      </w:del>
+      <w:ins w:id="177" w:author="Anvik, John" w:date="2015-03-19T15:54:00Z">
+        <w:r>
+          <w:rPr>
+            <w:lang w:eastAsia="en-US"/>
+          </w:rPr>
+          <w:t>to</w:t>
+        </w:r>
+        <w:r>
+          <w:rPr>
+            <w:lang w:eastAsia="en-US"/>
+          </w:rPr>
+          <w:t xml:space="preserve"> </w:t>
+        </w:r>
+      </w:ins>
+      <w:r>
+        <w:rPr>
+          <w:lang w:eastAsia="en-US"/>
+        </w:rPr>
+        <w:t>a sliding window</w:t>
+      </w:r>
+      <w:ins w:id="178" w:author="Anvik, John" w:date="2015-03-19T15:54:00Z">
+        <w:r>
+          <w:rPr>
+            <w:lang w:eastAsia="en-US"/>
+          </w:rPr>
+          <w:t>, resulting in a</w:t>
+        </w:r>
+      </w:ins>
+      <w:del w:id="179" w:author="Anvik, John" w:date="2015-03-19T15:54:00Z">
+        <w:r>
+          <w:rPr>
+            <w:lang w:eastAsia="en-US"/>
+          </w:rPr>
+          <w:delText>,</w:delText>
+        </w:r>
+      </w:del>
+      <w:del w:id="180" w:author="Anvik, John" w:date="2015-03-19T15:53:00Z">
+        <w:r>
+          <w:rPr>
+            <w:lang w:eastAsia="en-US"/>
+          </w:rPr>
+          <w:delText xml:space="preserve"> a rough picture of the prediction performance was obtained</w:delText>
+        </w:r>
+      </w:del>
+      <w:del w:id="181" w:author="Anvik, John" w:date="2015-03-19T15:54:00Z">
+        <w:r>
+          <w:rPr>
+            <w:lang w:eastAsia="en-US"/>
+          </w:rPr>
+          <w:delText>. From this, it is expected to see</w:delText>
+        </w:r>
+      </w:del>
+      <w:r>
+        <w:rPr>
+          <w:lang w:eastAsia="en-US"/>
+        </w:rPr>
+        <w:t xml:space="preserve"> normally distributed </w:t>
+      </w:r>
+      <w:ins w:id="182" w:author="Anvik, John" w:date="2015-03-19T15:55:00Z">
+        <w:r>
+          <w:rPr>
+            <w:lang w:eastAsia="en-US"/>
+          </w:rPr>
+          <w:t xml:space="preserve">mean </w:t>
+        </w:r>
+      </w:ins>
+      <w:r>
+        <w:rPr>
+          <w:lang w:eastAsia="en-US"/>
+        </w:rPr>
+        <w:t xml:space="preserve">error between </w:t>
+      </w:r>
+      <w:ins w:id="183" w:author="Anvik, John" w:date="2015-03-19T15:55:00Z">
+        <w:r>
+          <w:rPr>
+            <w:lang w:eastAsia="en-US"/>
+          </w:rPr>
+          <w:t xml:space="preserve">the </w:t>
+        </w:r>
+      </w:ins>
+      <w:r>
+        <w:rPr>
+          <w:lang w:eastAsia="en-US"/>
+        </w:rPr>
+        <w:t xml:space="preserve">forecasted </w:t>
+      </w:r>
+      <w:ins w:id="184" w:author="Anvik, John" w:date="2015-03-19T15:55:00Z">
+        <w:r>
+          <w:rPr>
+            <w:lang w:eastAsia="en-US"/>
+          </w:rPr>
+          <w:t xml:space="preserve">and actual </w:t>
+        </w:r>
+      </w:ins>
+      <w:del w:id="185" w:author="Anvik, John" w:date="2015-03-19T15:55:00Z">
+        <w:r>
+          <w:rPr>
+            <w:lang w:eastAsia="en-US"/>
+          </w:rPr>
+          <w:delText xml:space="preserve">mean </w:delText>
+        </w:r>
+      </w:del>
+      <w:r>
+        <w:rPr>
+          <w:lang w:eastAsia="en-US"/>
+        </w:rPr>
+        <w:t>number of bugs</w:t>
+      </w:r>
+      <w:del w:id="186" w:author="Anvik, John" w:date="2015-03-19T15:55:00Z">
+        <w:r>
+          <w:rPr>
+            <w:lang w:eastAsia="en-US"/>
+          </w:rPr>
+          <w:delText xml:space="preserve"> and the actual number of bugs</w:delText>
+        </w:r>
+      </w:del>
+      <w:r>
+        <w:rPr>
+          <w:lang w:eastAsia="en-US"/>
+        </w:rPr>
+        <w:t>.</w:t>
+      </w:r>
+      <w:del w:id="187" w:author="Anvik, John" w:date="2015-03-19T15:56:00Z">
+        <w:r>
+          <w:rPr>
+            <w:lang w:eastAsia="en-US"/>
+          </w:rPr>
+          <w:delText xml:space="preserve"> Considering the limit scope of these predictions (only one out-of-sample step is forecasted), the wide spread of the forecast mean errors may indicate that the model chosen will not be useful.</w:delText>
+        </w:r>
+      </w:del>
     </w:p>
     <w:p>
       <w:pPr>
@@ -10280,14 +11284,58 @@
         <w:rPr>
           <w:lang w:eastAsia="en-US"/>
         </w:rPr>
-        <w:t>dditional work to characterize forecasting performance could lead to a more certain conclusion about the VARX model’s viability.</w:t>
+        <w:t xml:space="preserve">dditional work to characterize forecasting performance </w:t>
+      </w:r>
+      <w:ins w:id="188" w:author="Anvik, John" w:date="2015-03-19T15:56:00Z">
+        <w:r>
+          <w:rPr>
+            <w:lang w:eastAsia="en-US"/>
+          </w:rPr>
+          <w:t xml:space="preserve">is needed </w:t>
+        </w:r>
+      </w:ins>
+      <w:ins w:id="189" w:author="Anvik, John" w:date="2015-03-19T15:57:00Z">
+        <w:r>
+          <w:rPr>
+            <w:lang w:eastAsia="en-US"/>
+          </w:rPr>
+          <w:t xml:space="preserve">for a more </w:t>
+        </w:r>
+      </w:ins>
+      <w:del w:id="190" w:author="Anvik, John" w:date="2015-03-19T15:57:00Z">
+        <w:r>
+          <w:rPr>
+            <w:lang w:eastAsia="en-US"/>
+          </w:rPr>
+          <w:delText xml:space="preserve">could lead to a more </w:delText>
+        </w:r>
+      </w:del>
+      <w:r>
+        <w:rPr>
+          <w:lang w:eastAsia="en-US"/>
+        </w:rPr>
+        <w:t>certain conclusion about the VARX model’s viability</w:t>
+      </w:r>
+      <w:ins w:id="191" w:author="Anvik, John" w:date="2015-03-19T15:57:00Z">
+        <w:r>
+          <w:rPr>
+            <w:lang w:eastAsia="en-US"/>
+          </w:rPr>
+          <w:t xml:space="preserve"> for defect prediction for release planning</w:t>
+        </w:r>
+      </w:ins>
+      <w:r>
+        <w:rPr>
+          <w:lang w:eastAsia="en-US"/>
+        </w:rPr>
+        <w:t>.</w:t>
       </w:r>
     </w:p>
     <w:p>
       <w:pPr>
         <w:pStyle w:val="Heading5"/>
       </w:pPr>
-      <w:commentRangeStart w:id="15"/>
+      <w:commentRangeStart w:id="192"/>
       <w:r>
         <w:t>Acknowledgment</w:t>
       </w:r>
@@ -10425,14 +11473,14 @@
         </w:rPr>
         <w:t>.</w:t>
       </w:r>
-      <w:commentRangeEnd w:id="15"/>
+      <w:commentRangeEnd w:id="192"/>
       <w:r>
         <w:rPr>
           <w:rStyle w:val="CommentReference"/>
           <w:rFonts w:ascii="Liberation Serif" w:eastAsia="Droid Sans Fallback" w:hAnsi="Liberation Serif" w:cs="Mangal"/>
           <w:lang w:bidi="hi-IN"/>
         </w:rPr>
-        <w:commentReference w:id="15"/>
+        <w:commentReference w:id="192"/>
       </w:r>
     </w:p>
     <w:p>
@@ -10448,8 +11496,212 @@
         <w:pStyle w:val="references"/>
       </w:pPr>
       <w:r>
+        <w:t>F. Akiyama. An example of software system debugging. In IFIP Congress (1), volume 71, pages 353–359, 1971.</w:t>
+      </w:r>
+    </w:p>
+    <w:p>
+      <w:pPr>
+        <w:pStyle w:val="references"/>
+      </w:pPr>
+      <w:r>
+        <w:t xml:space="preserve">A. J. </w:t>
+      </w:r>
+      <w:proofErr w:type="spellStart"/>
+      <w:r>
+        <w:t>Bagnall</w:t>
+      </w:r>
+      <w:proofErr w:type="spellEnd"/>
+      <w:r>
+        <w:t xml:space="preserve">, V. J. </w:t>
+      </w:r>
+      <w:proofErr w:type="spellStart"/>
+      <w:r>
+        <w:t>Rayward</w:t>
+      </w:r>
+      <w:proofErr w:type="spellEnd"/>
+      <w:r>
+        <w:t xml:space="preserve">-Smith, and I. M. </w:t>
+      </w:r>
+      <w:proofErr w:type="spellStart"/>
+      <w:r>
+        <w:t>Whittley</w:t>
+      </w:r>
+      <w:proofErr w:type="spellEnd"/>
+      <w:r>
+        <w:t>. The next release problem. Information and software technology, 43(14):883–890, 2001.</w:t>
+      </w:r>
+    </w:p>
+    <w:p>
+      <w:pPr>
+        <w:pStyle w:val="references"/>
+      </w:pPr>
+      <w:r>
+        <w:t xml:space="preserve">S. </w:t>
+      </w:r>
+      <w:proofErr w:type="spellStart"/>
+      <w:r>
+        <w:t>Bisgaard</w:t>
+      </w:r>
+      <w:proofErr w:type="spellEnd"/>
+      <w:r>
+        <w:t xml:space="preserve"> and M. </w:t>
+      </w:r>
+      <w:proofErr w:type="spellStart"/>
+      <w:r>
+        <w:t>Kulahci</w:t>
+      </w:r>
+      <w:proofErr w:type="spellEnd"/>
+      <w:r>
+        <w:t>. Time series analysis and forecasting by example. John Wiley &amp; Sons, 2011.</w:t>
+      </w:r>
+    </w:p>
+    <w:p>
+      <w:pPr>
+        <w:pStyle w:val="references"/>
+      </w:pPr>
+      <w:r>
+        <w:t xml:space="preserve">G. E. P. Box, G. M. Jenkins, and G. C. </w:t>
+      </w:r>
+      <w:proofErr w:type="spellStart"/>
+      <w:r>
+        <w:t>Reinsel</w:t>
+      </w:r>
+      <w:proofErr w:type="spellEnd"/>
+      <w:r>
+        <w:t>. Time Series Analysis. John Wiley, 2008.</w:t>
+      </w:r>
+    </w:p>
+    <w:p>
+      <w:pPr>
+        <w:pStyle w:val="references"/>
+      </w:pPr>
+      <w:r>
+        <w:t xml:space="preserve">P. H. </w:t>
+      </w:r>
+      <w:proofErr w:type="spellStart"/>
+      <w:r>
+        <w:t>Franses</w:t>
+      </w:r>
+      <w:proofErr w:type="spellEnd"/>
+      <w:r>
+        <w:t>. Time series models for business and economic forecasting. Cambridge university press, 1998.</w:t>
+      </w:r>
+    </w:p>
+    <w:p>
+      <w:pPr>
+        <w:pStyle w:val="references"/>
+      </w:pPr>
+      <w:r>
+        <w:t>J. E. Gaffney. Estimating the number of faults in code. Software Engineering, IEEE Transactions on, SE-10(4):459–464, July 1984.</w:t>
+      </w:r>
+    </w:p>
+    <w:p>
+      <w:pPr>
+        <w:pStyle w:val="references"/>
+      </w:pPr>
+      <w:r>
+        <w:t xml:space="preserve">E. Giger, M. </w:t>
+      </w:r>
+      <w:proofErr w:type="spellStart"/>
+      <w:r>
+        <w:t>Pinzger</w:t>
+      </w:r>
+      <w:proofErr w:type="spellEnd"/>
+      <w:r>
+        <w:t>, and H. C. Gall. Comparing fine-grained source code changes and code churn for bug prediction. In Proceedings of the 8th Working Conference on Mining Software Repositories, pages 83–92. ACM, 2011.</w:t>
+      </w:r>
+    </w:p>
+    <w:p>
+      <w:pPr>
+        <w:pStyle w:val="references"/>
+      </w:pPr>
+      <w:r>
+        <w:t xml:space="preserve">T. L. Graves, A. F. Karr, J. S. </w:t>
+      </w:r>
+      <w:proofErr w:type="spellStart"/>
+      <w:r>
+        <w:t>Marron</w:t>
+      </w:r>
+      <w:proofErr w:type="spellEnd"/>
+      <w:r>
+        <w:t xml:space="preserve">, and H. </w:t>
+      </w:r>
+      <w:proofErr w:type="spellStart"/>
+      <w:r>
+        <w:t>Siy</w:t>
+      </w:r>
+      <w:proofErr w:type="spellEnd"/>
+      <w:r>
+        <w:t>. Predicting fault incidence using software change history. Software Engineering, IEEE Transactions on, 26(7):653–661, 2000.</w:t>
+      </w:r>
+    </w:p>
+    <w:p>
+      <w:pPr>
+        <w:pStyle w:val="references"/>
+      </w:pPr>
+      <w:r>
+        <w:t xml:space="preserve">S. Henry and D. </w:t>
+      </w:r>
+      <w:proofErr w:type="spellStart"/>
+      <w:r>
+        <w:t>Kafura</w:t>
+      </w:r>
+      <w:proofErr w:type="spellEnd"/>
+      <w:r>
+        <w:t>. The evaluation of software systems’ structure using quantitative software metrics. Software: Practice and Experience, 14(6):561–573, 1984.</w:t>
+      </w:r>
+    </w:p>
+    <w:p>
+      <w:pPr>
+        <w:pStyle w:val="references"/>
+      </w:pPr>
+      <w:r>
+        <w:t>H. Jiang, J. Zhang, J. Xuan, Z. Ren, and Y. Hu. A</w:t>
+      </w:r>
+      <w:r>
+        <w:t xml:space="preserve"> </w:t>
+      </w:r>
+      <w:r>
+        <w:t xml:space="preserve">hybrid </w:t>
+      </w:r>
+      <w:r>
+        <w:t xml:space="preserve">ACO </w:t>
+      </w:r>
+      <w:r>
+        <w:t>algorithm for the next release problem. In Software Engineering and Data Mining (SEDM), 2010 2nd International Conference on, pages 166–171. IEEE, 2010.</w:t>
+      </w:r>
+    </w:p>
+    <w:p>
+      <w:pPr>
+        <w:pStyle w:val="references"/>
+      </w:pPr>
+      <w:r>
         <w:lastRenderedPageBreak/>
-        <w:t>F. Akiyama. An example of software system debugging. In IFIP Congress (1), volume 71, pages 353–359, 1971.</w:t>
+        <w:t xml:space="preserve">P. L. Li, M. Shaw, J. </w:t>
+      </w:r>
+      <w:proofErr w:type="spellStart"/>
+      <w:r>
+        <w:t>Herbsleb</w:t>
+      </w:r>
+      <w:proofErr w:type="spellEnd"/>
+      <w:r>
+        <w:t xml:space="preserve">, B. Ray, and P. </w:t>
+      </w:r>
+      <w:proofErr w:type="spellStart"/>
+      <w:r>
+        <w:t>Santhanam</w:t>
+      </w:r>
+      <w:proofErr w:type="spellEnd"/>
+      <w:r>
+        <w:t xml:space="preserve">. Empirical evaluation of defect projection models for widely-deployed production software systems. SIGSOFT </w:t>
+      </w:r>
+      <w:proofErr w:type="spellStart"/>
+      <w:r>
+        <w:t>Softw</w:t>
+      </w:r>
+      <w:proofErr w:type="spellEnd"/>
+      <w:r>
+        <w:t>. Eng. Notes, 29(6):263–272, Oct. 2004.</w:t>
       </w:r>
     </w:p>
     <w:p>
@@ -10457,31 +11709,63 @@
         <w:pStyle w:val="references"/>
       </w:pPr>
       <w:r>
-        <w:t xml:space="preserve">A. J. </w:t>
+        <w:t xml:space="preserve">T. K. Moon and W. C. </w:t>
       </w:r>
       <w:proofErr w:type="spellStart"/>
       <w:r>
-        <w:t>Bagnall</w:t>
+        <w:t>Stirling</w:t>
       </w:r>
       <w:proofErr w:type="spellEnd"/>
       <w:r>
-        <w:t xml:space="preserve">, V. J. </w:t>
+        <w:t>. Mathematical methods and algorithms for signal processing, volume 1. Prentice hall New York, 2000.</w:t>
+      </w:r>
+    </w:p>
+    <w:p>
+      <w:pPr>
+        <w:pStyle w:val="references"/>
+      </w:pPr>
+      <w:r>
+        <w:t xml:space="preserve">N. </w:t>
       </w:r>
       <w:proofErr w:type="spellStart"/>
       <w:r>
-        <w:t>Rayward</w:t>
+        <w:t>Nagappan</w:t>
       </w:r>
       <w:proofErr w:type="spellEnd"/>
       <w:r>
-        <w:t xml:space="preserve">-Smith, and I. M. </w:t>
+        <w:t xml:space="preserve"> and T. Ball. </w:t>
+      </w:r>
+      <w:proofErr w:type="gramStart"/>
+      <w:r>
+        <w:t>Use of relative code churn</w:t>
+      </w:r>
+      <w:proofErr w:type="gramEnd"/>
+      <w:r>
+        <w:t xml:space="preserve"> measures to predict system defect density. In Software Engineering, 2005. ICSE 2005. Proceedings. 27th International Conference on, pages 284–292. IEEE, 2005.</w:t>
+      </w:r>
+    </w:p>
+    <w:p>
+      <w:pPr>
+        <w:pStyle w:val="references"/>
+      </w:pPr>
+      <w:r>
+        <w:t xml:space="preserve">L. L. Singh, A. M. Abbas, F. Ahmad, and S. </w:t>
       </w:r>
       <w:proofErr w:type="spellStart"/>
       <w:r>
-        <w:t>Whittley</w:t>
+        <w:t>Ramaswamy</w:t>
       </w:r>
       <w:proofErr w:type="spellEnd"/>
       <w:r>
-        <w:t>. The next release problem. Information and software technology, 43(14):883–890, 2001.</w:t>
+        <w:t xml:space="preserve">. Predicting software bugs using </w:t>
+      </w:r>
+      <w:proofErr w:type="spellStart"/>
+      <w:r>
+        <w:t>arima</w:t>
+      </w:r>
+      <w:proofErr w:type="spellEnd"/>
+      <w:r>
+        <w:t xml:space="preserve"> model. In Proceedings of the 48th Annual Southeast Regional Conference, page 27. ACM, 2010.</w:t>
       </w:r>
     </w:p>
     <w:p>
@@ -10489,268 +11773,24 @@
         <w:pStyle w:val="references"/>
       </w:pPr>
       <w:r>
-        <w:t xml:space="preserve">S. </w:t>
+        <w:lastRenderedPageBreak/>
+        <w:t>J. Xuan, H. Jiang, Z. Ren, and Z. Luo. Solving the large scale next release problem with a backbone-based multilevel algorithm. Software Engineering, IEEE Transactions on, 38(5):1195–1212, 2012.</w:t>
+      </w:r>
+    </w:p>
+    <w:p>
+      <w:pPr>
+        <w:pStyle w:val="references"/>
+      </w:pPr>
+      <w:r>
+        <w:t xml:space="preserve">K. Yang and C. </w:t>
       </w:r>
       <w:proofErr w:type="spellStart"/>
       <w:r>
-        <w:t>Bisgaard</w:t>
+        <w:t>Shahabi</w:t>
       </w:r>
       <w:proofErr w:type="spellEnd"/>
       <w:r>
-        <w:t xml:space="preserve"> and M. </w:t>
-      </w:r>
-      <w:proofErr w:type="spellStart"/>
-      <w:r>
-        <w:t>Kulahci</w:t>
-      </w:r>
-      <w:proofErr w:type="spellEnd"/>
-      <w:r>
-        <w:t>. Time series analysis and forecasting by example. John Wiley &amp; Sons, 2011.</w:t>
-      </w:r>
-    </w:p>
-    <w:p>
-      <w:pPr>
-        <w:pStyle w:val="references"/>
-      </w:pPr>
-      <w:r>
-        <w:t xml:space="preserve">G. E. P. Box, G. M. Jenkins, and G. C. </w:t>
-      </w:r>
-      <w:proofErr w:type="spellStart"/>
-      <w:r>
-        <w:t>Reinsel</w:t>
-      </w:r>
-      <w:proofErr w:type="spellEnd"/>
-      <w:r>
-        <w:t>. Time Series Analysis. John Wiley, 2008.</w:t>
-      </w:r>
-    </w:p>
-    <w:p>
-      <w:pPr>
-        <w:pStyle w:val="references"/>
-      </w:pPr>
-      <w:r>
-        <w:t xml:space="preserve">P. H. </w:t>
-      </w:r>
-      <w:proofErr w:type="spellStart"/>
-      <w:r>
-        <w:t>Franses</w:t>
-      </w:r>
-      <w:proofErr w:type="spellEnd"/>
-      <w:r>
-        <w:t>. Time series models for business and economic forecasting. Cambridge university press, 1998.</w:t>
-      </w:r>
-    </w:p>
-    <w:p>
-      <w:pPr>
-        <w:pStyle w:val="references"/>
-      </w:pPr>
-      <w:r>
-        <w:t>J. E. Gaffney. Estimating the number of faults in code. Software Engineering, IEEE Transactions on, SE-10(4):459–464, July 1984.</w:t>
-      </w:r>
-    </w:p>
-    <w:p>
-      <w:pPr>
-        <w:pStyle w:val="references"/>
-      </w:pPr>
-      <w:r>
-        <w:t xml:space="preserve">E. Giger, M. </w:t>
-      </w:r>
-      <w:proofErr w:type="spellStart"/>
-      <w:r>
-        <w:t>Pinzger</w:t>
-      </w:r>
-      <w:proofErr w:type="spellEnd"/>
-      <w:r>
-        <w:t>, and H. C. Gall. Comparing fine-grained source code changes and code churn for bug prediction. In Proceedings of the 8th Working Conference on Mining Software Repositories, pages 83–92. ACM, 2011.</w:t>
-      </w:r>
-    </w:p>
-    <w:p>
-      <w:pPr>
-        <w:pStyle w:val="references"/>
-      </w:pPr>
-      <w:r>
-        <w:t xml:space="preserve">T. L. Graves, A. F. Karr, J. S. </w:t>
-      </w:r>
-      <w:proofErr w:type="spellStart"/>
-      <w:r>
-        <w:t>Marron</w:t>
-      </w:r>
-      <w:proofErr w:type="spellEnd"/>
-      <w:r>
-        <w:t xml:space="preserve">, and H. </w:t>
-      </w:r>
-      <w:proofErr w:type="spellStart"/>
-      <w:r>
-        <w:t>Siy</w:t>
-      </w:r>
-      <w:proofErr w:type="spellEnd"/>
-      <w:r>
-        <w:t>. Predicting fault incidence using software change history. Software Engineering, IEEE Transactions on, 26(7):653–661, 2000.</w:t>
-      </w:r>
-    </w:p>
-    <w:p>
-      <w:pPr>
-        <w:pStyle w:val="references"/>
-      </w:pPr>
-      <w:r>
-        <w:t xml:space="preserve">S. Henry and D. </w:t>
-      </w:r>
-      <w:proofErr w:type="spellStart"/>
-      <w:r>
-        <w:t>Kafura</w:t>
-      </w:r>
-      <w:proofErr w:type="spellEnd"/>
-      <w:r>
-        <w:t>. The evaluation of software systems’ structure using quantitative software metrics. Software: Practice and Experience, 14(6):561–573, 1984.</w:t>
-      </w:r>
-    </w:p>
-    <w:p>
-      <w:pPr>
-        <w:pStyle w:val="references"/>
-      </w:pPr>
-      <w:r>
-        <w:lastRenderedPageBreak/>
-        <w:t>H. Jiang, J. Zhang, J. Xuan, Z. Ren, and Y. Hu. A</w:t>
-      </w:r>
-      <w:r>
-        <w:t xml:space="preserve"> </w:t>
-      </w:r>
-      <w:r>
-        <w:t xml:space="preserve">hybrid </w:t>
-      </w:r>
-      <w:r>
-        <w:t xml:space="preserve">ACO </w:t>
-      </w:r>
-      <w:r>
-        <w:t>algorithm for the next release problem. In Software Engineering and Data Mining (SEDM), 2010 2nd International Conference on, pages 166–171. IEEE, 2010.</w:t>
-      </w:r>
-    </w:p>
-    <w:p>
-      <w:pPr>
-        <w:pStyle w:val="references"/>
-      </w:pPr>
-      <w:r>
-        <w:t xml:space="preserve">P. L. Li, M. Shaw, J. </w:t>
-      </w:r>
-      <w:proofErr w:type="spellStart"/>
-      <w:r>
-        <w:t>Herbsleb</w:t>
-      </w:r>
-      <w:proofErr w:type="spellEnd"/>
-      <w:r>
-        <w:t xml:space="preserve">, B. Ray, and P. </w:t>
-      </w:r>
-      <w:proofErr w:type="spellStart"/>
-      <w:r>
-        <w:t>Santhanam</w:t>
-      </w:r>
-      <w:proofErr w:type="spellEnd"/>
-      <w:r>
-        <w:t xml:space="preserve">. Empirical evaluation of defect projection models for widely-deployed production software systems. SIGSOFT </w:t>
-      </w:r>
-      <w:proofErr w:type="spellStart"/>
-      <w:r>
-        <w:t>Softw</w:t>
-      </w:r>
-      <w:proofErr w:type="spellEnd"/>
-      <w:r>
-        <w:t>. Eng. Notes, 29(6):263–272, Oct. 2004.</w:t>
-      </w:r>
-    </w:p>
-    <w:p>
-      <w:pPr>
-        <w:pStyle w:val="references"/>
-      </w:pPr>
-      <w:r>
-        <w:t xml:space="preserve">T. K. Moon and W. C. </w:t>
-      </w:r>
-      <w:proofErr w:type="spellStart"/>
-      <w:r>
-        <w:t>Stirling</w:t>
-      </w:r>
-      <w:proofErr w:type="spellEnd"/>
-      <w:r>
-        <w:t>. Mathematical methods and algorithms for signal processing, volume 1. Prentice hall New York, 2000.</w:t>
-      </w:r>
-    </w:p>
-    <w:p>
-      <w:pPr>
-        <w:pStyle w:val="references"/>
-      </w:pPr>
-      <w:r>
-        <w:t xml:space="preserve">N. </w:t>
-      </w:r>
-      <w:proofErr w:type="spellStart"/>
-      <w:r>
-        <w:t>Nagappan</w:t>
-      </w:r>
-      <w:proofErr w:type="spellEnd"/>
-      <w:r>
-        <w:t xml:space="preserve"> and T. Ball. </w:t>
-      </w:r>
-      <w:proofErr w:type="gramStart"/>
-      <w:r>
-        <w:t>Use of relative code churn</w:t>
-      </w:r>
-      <w:proofErr w:type="gramEnd"/>
-      <w:r>
-        <w:t xml:space="preserve"> measures to predict system defect density. In Software Engineering, 2005. ICSE 2005. Proceedings. 27th International Conference on, pages 284–292. IEEE, 2005.</w:t>
-      </w:r>
-    </w:p>
-    <w:p>
-      <w:pPr>
-        <w:pStyle w:val="references"/>
-      </w:pPr>
-      <w:r>
-        <w:t xml:space="preserve">L. L. Singh, A. M. Abbas, F. Ahmad, and S. </w:t>
-      </w:r>
-      <w:proofErr w:type="spellStart"/>
-      <w:r>
-        <w:t>Ramaswamy</w:t>
-      </w:r>
-      <w:proofErr w:type="spellEnd"/>
-      <w:r>
-        <w:t xml:space="preserve">. Predicting software bugs using </w:t>
-      </w:r>
-      <w:proofErr w:type="spellStart"/>
-      <w:r>
-        <w:t>arima</w:t>
-      </w:r>
-      <w:proofErr w:type="spellEnd"/>
-      <w:r>
-        <w:t xml:space="preserve"> model. In Proceedings of the 48th Annual Southeast Regional Conference, page 27. ACM, 2010.</w:t>
-      </w:r>
-    </w:p>
-    <w:p>
-      <w:pPr>
-        <w:pStyle w:val="references"/>
-      </w:pPr>
-      <w:r>
-        <w:t>J. Xuan, H. Jiang, Z. Ren, and Z. Luo. Solving the large scale next release problem with a backbone-based multilevel algorithm. Software Engineering, IEEE Transactions on, 38(5):1195–1212, 2012.</w:t>
-      </w:r>
-    </w:p>
-    <w:p>
-      <w:pPr>
-        <w:pStyle w:val="references"/>
-      </w:pPr>
-      <w:r>
-        <w:t xml:space="preserve">K. Yang and C. </w:t>
-      </w:r>
-      <w:proofErr w:type="spellStart"/>
-      <w:r>
-        <w:t>Shahabi</w:t>
-      </w:r>
-      <w:proofErr w:type="spellEnd"/>
-      <w:r>
-        <w:t xml:space="preserve">. On the </w:t>
-      </w:r>
-      <w:proofErr w:type="spellStart"/>
-      <w:r>
-        <w:t>stationarity</w:t>
-      </w:r>
-      <w:proofErr w:type="spellEnd"/>
-      <w:r>
-        <w:t xml:space="preserve"> of multivariate time series for correlation-based data analysis. In Data Mining, Fifth IEEE International Conference on, pages 4–pp. IEEE, 2005.</w:t>
+        <w:t>. On the stationarity of multivariate time series for correlation-based data analysis. In Data Mining, Fifth IEEE International Conference on, pages 4–pp. IEEE, 2005.</w:t>
       </w:r>
     </w:p>
     <w:p>
@@ -10795,7 +11835,7 @@
 
 <file path=word/comments.xml><?xml version="1.0" encoding="utf-8"?>
 <w:comments xmlns:wpc="http://schemas.microsoft.com/office/word/2010/wordprocessingCanvas" xmlns:mc="http://schemas.openxmlformats.org/markup-compatibility/2006" xmlns:o="urn:schemas-microsoft-com:office:office" xmlns:r="http://schemas.openxmlformats.org/officeDocument/2006/relationships" xmlns:m="http://schemas.openxmlformats.org/officeDocument/2006/math" xmlns:v="urn:schemas-microsoft-com:vml" xmlns:wp14="http://schemas.microsoft.com/office/word/2010/wordprocessingDrawing" xmlns:wp="http://schemas.openxmlformats.org/drawingml/2006/wordprocessingDrawing" xmlns:w10="urn:schemas-microsoft-com:office:word" xmlns:w="http://schemas.openxmlformats.org/wordprocessingml/2006/main" xmlns:w14="http://schemas.microsoft.com/office/word/2010/wordml" xmlns:wpg="http://schemas.microsoft.com/office/word/2010/wordprocessingGroup" xmlns:wpi="http://schemas.microsoft.com/office/word/2010/wordprocessingInk" xmlns:wne="http://schemas.microsoft.com/office/word/2006/wordml" xmlns:wps="http://schemas.microsoft.com/office/word/2010/wordprocessingShape" mc:Ignorable="w14 wp14">
-  <w:comment w:id="1" w:author="Anvik, John" w:date="2015-03-15T09:22:00Z" w:initials="AJ">
+  <w:comment w:id="0" w:author="Anvik, John" w:date="2015-03-15T09:22:00Z" w:initials="AJ">
     <w:p>
       <w:pPr>
         <w:pStyle w:val="CommentText"/>
@@ -10819,7 +11859,7 @@
       </w:r>
     </w:p>
   </w:comment>
-  <w:comment w:id="2" w:author="Anvik, John" w:date="2015-03-15T09:22:00Z" w:initials="AJ">
+  <w:comment w:id="6" w:author="Anvik, John" w:date="2015-03-15T09:22:00Z" w:initials="AJ">
     <w:p>
       <w:pPr>
         <w:pStyle w:val="CommentText"/>
@@ -10835,7 +11875,7 @@
       </w:r>
     </w:p>
   </w:comment>
-  <w:comment w:id="8" w:author="Anvik, John" w:date="2015-03-15T09:22:00Z" w:initials="AJ">
+  <w:comment w:id="23" w:author="Anvik, John" w:date="2015-03-15T09:22:00Z" w:initials="AJ">
     <w:p>
       <w:pPr>
         <w:pStyle w:val="CommentText"/>
@@ -10849,14 +11889,9 @@
       <w:r>
         <w:t xml:space="preserve">There needs to be a summary/high-level description of the process. Something like “We use a VARX model, with X test to determine </w:t>
       </w:r>
-      <w:proofErr w:type="spellStart"/>
       <w:proofErr w:type="gramStart"/>
       <w:r>
-        <w:t>stationarity</w:t>
-      </w:r>
-      <w:proofErr w:type="spellEnd"/>
-      <w:r>
-        <w:t>, …”</w:t>
+        <w:t>stationarity, …”</w:t>
       </w:r>
       <w:proofErr w:type="gramEnd"/>
       <w:r>
@@ -10864,7 +11899,7 @@
       </w:r>
     </w:p>
   </w:comment>
-  <w:comment w:id="11" w:author="Anvik, John" w:date="2015-03-15T09:22:00Z" w:initials="AJ">
+  <w:comment w:id="27" w:author="Anvik, John" w:date="2015-03-15T09:22:00Z" w:initials="AJ">
     <w:p>
       <w:pPr>
         <w:pStyle w:val="CommentText"/>
@@ -10880,7 +11915,47 @@
       </w:r>
     </w:p>
   </w:comment>
-  <w:comment w:id="15" w:author="Anvik, John" w:date="2015-03-15T09:22:00Z" w:initials="AJ">
+  <w:comment w:id="40" w:author="Anvik, John" w:date="2015-03-19T15:26:00Z" w:initials="AJ">
+    <w:p>
+      <w:pPr>
+        <w:pStyle w:val="CommentText"/>
+      </w:pPr>
+      <w:r>
+        <w:rPr>
+          <w:rStyle w:val="CommentReference"/>
+        </w:rPr>
+        <w:annotationRef/>
+      </w:r>
+      <w:r>
+        <w:t>I don't understand what is meant by this.</w:t>
+      </w:r>
+    </w:p>
+  </w:comment>
+  <w:comment w:id="67" w:author="Anvik, John" w:date="2015-03-19T15:32:00Z" w:initials="AJ">
+    <w:p>
+      <w:pPr>
+        <w:pStyle w:val="CommentText"/>
+      </w:pPr>
+      <w:r>
+        <w:rPr>
+          <w:rStyle w:val="CommentReference"/>
+        </w:rPr>
+        <w:annotationRef/>
+      </w:r>
+      <w:r>
+        <w:t>Need to spell out what a normal error distribution means. (</w:t>
+      </w:r>
+      <w:proofErr w:type="gramStart"/>
+      <w:r>
+        <w:t>is</w:t>
+      </w:r>
+      <w:proofErr w:type="gramEnd"/>
+      <w:r>
+        <w:t xml:space="preserve"> this good? bad?)</w:t>
+      </w:r>
+    </w:p>
+  </w:comment>
+  <w:comment w:id="192" w:author="Anvik, John" w:date="2015-03-15T09:22:00Z" w:initials="AJ">
     <w:p>
       <w:pPr>
         <w:pStyle w:val="CommentText"/>
@@ -15122,7 +16197,7 @@
 </file>
 
 <file path=customXml/itemProps1.xml><?xml version="1.0" encoding="utf-8"?>
-<ds:datastoreItem xmlns:ds="http://schemas.openxmlformats.org/officeDocument/2006/customXml" ds:itemID="{01123B0C-5883-4F99-9A65-9F46F214960D}">
+<ds:datastoreItem xmlns:ds="http://schemas.openxmlformats.org/officeDocument/2006/customXml" ds:itemID="{EC3BCC4C-8A1A-4216-A240-2EFA5D6CC598}">
   <ds:schemaRefs>
     <ds:schemaRef ds:uri="http://schemas.openxmlformats.org/officeDocument/2006/bibliography"/>
   </ds:schemaRefs>

</xml_diff>

<commit_message>
Minor revisions, fixing grammar
</commit_message>
<xml_diff>
--- a/doc/SEKE-paper.docx
+++ b/doc/SEKE-paper.docx
@@ -213,8 +213,13 @@
       <w:r>
         <w:t xml:space="preserve"> </w:t>
       </w:r>
-      <w:r>
-        <w:t xml:space="preserve">the number of future </w:t>
+      <w:del w:id="0" w:author="James" w:date="2015-03-19T21:33:00Z">
+        <w:r>
+          <w:delText>the</w:delText>
+        </w:r>
+      </w:del>
+      <w:r>
+        <w:t xml:space="preserve"> number of future </w:t>
       </w:r>
       <w:r>
         <w:t xml:space="preserve">features and improvements </w:t>
@@ -329,11 +334,11 @@
         </w:rPr>
         <w:t xml:space="preserve"> </w:t>
       </w:r>
-      <w:commentRangeStart w:id="0"/>
+      <w:commentRangeStart w:id="1"/>
       <w:r>
         <w:t>Introduction</w:t>
       </w:r>
-      <w:commentRangeEnd w:id="0"/>
+      <w:commentRangeEnd w:id="1"/>
       <w:r>
         <w:rPr>
           <w:rStyle w:val="CommentReference"/>
@@ -342,7 +347,7 @@
           <w:iCs w:val="0"/>
           <w:lang w:eastAsia="zh-CN" w:bidi="hi-IN"/>
         </w:rPr>
-        <w:commentReference w:id="0"/>
+        <w:commentReference w:id="1"/>
       </w:r>
     </w:p>
     <w:p>
@@ -746,21 +751,11 @@
       <w:r>
         <w:t xml:space="preserve">Section </w:t>
       </w:r>
-      <w:r>
-        <w:fldChar w:fldCharType="begin"/>
-      </w:r>
-      <w:r>
-        <w:instrText xml:space="preserve"> REF _Ref414001223 \r </w:instrText>
-      </w:r>
-      <w:r>
-        <w:fldChar w:fldCharType="separate"/>
-      </w:r>
-      <w:r>
-        <w:t>II</w:t>
-      </w:r>
-      <w:r>
-        <w:fldChar w:fldCharType="end"/>
-      </w:r>
+      <w:fldSimple w:instr=" REF _Ref414001223 \r ">
+        <w:r>
+          <w:t>II</w:t>
+        </w:r>
+      </w:fldSimple>
       <w:r>
         <w:t xml:space="preserve"> presents </w:t>
       </w:r>
@@ -785,39 +780,19 @@
       <w:r>
         <w:t xml:space="preserve">time series modelling in Section </w:t>
       </w:r>
-      <w:r>
-        <w:fldChar w:fldCharType="begin"/>
-      </w:r>
-      <w:r>
-        <w:instrText xml:space="preserve"> REF _Ref414001286 \r </w:instrText>
-      </w:r>
-      <w:r>
-        <w:fldChar w:fldCharType="separate"/>
-      </w:r>
-      <w:r>
-        <w:t>III</w:t>
-      </w:r>
-      <w:r>
-        <w:fldChar w:fldCharType="end"/>
-      </w:r>
+      <w:fldSimple w:instr=" REF _Ref414001286 \r ">
+        <w:r>
+          <w:t>III</w:t>
+        </w:r>
+      </w:fldSimple>
       <w:r>
         <w:t xml:space="preserve">. Section </w:t>
       </w:r>
-      <w:r>
-        <w:fldChar w:fldCharType="begin"/>
-      </w:r>
-      <w:r>
-        <w:instrText xml:space="preserve"> REF _Ref414001407 \r </w:instrText>
-      </w:r>
-      <w:r>
-        <w:fldChar w:fldCharType="separate"/>
-      </w:r>
-      <w:r>
-        <w:t>IV</w:t>
-      </w:r>
-      <w:r>
-        <w:fldChar w:fldCharType="end"/>
-      </w:r>
+      <w:fldSimple w:instr=" REF _Ref414001407 \r ">
+        <w:r>
+          <w:t>IV</w:t>
+        </w:r>
+      </w:fldSimple>
       <w:r>
         <w:t xml:space="preserve"> </w:t>
       </w:r>
@@ -836,21 +811,11 @@
       <w:r>
         <w:t xml:space="preserve">Section </w:t>
       </w:r>
-      <w:r>
-        <w:fldChar w:fldCharType="begin"/>
-      </w:r>
-      <w:r>
-        <w:instrText xml:space="preserve"> REF _Ref414091678 \r </w:instrText>
-      </w:r>
-      <w:r>
-        <w:fldChar w:fldCharType="separate"/>
-      </w:r>
-      <w:r>
-        <w:t>V</w:t>
-      </w:r>
-      <w:r>
-        <w:fldChar w:fldCharType="end"/>
-      </w:r>
+      <w:fldSimple w:instr=" REF _Ref414091678 \r ">
+        <w:r>
+          <w:t>V</w:t>
+        </w:r>
+      </w:fldSimple>
       <w:r>
         <w:t>.</w:t>
       </w:r>
@@ -860,42 +825,22 @@
       <w:r>
         <w:t xml:space="preserve">Related work is presented in Section </w:t>
       </w:r>
-      <w:r>
-        <w:fldChar w:fldCharType="begin"/>
-      </w:r>
-      <w:r>
-        <w:instrText xml:space="preserve"> REF _Ref414091734 \r </w:instrText>
-      </w:r>
-      <w:r>
-        <w:fldChar w:fldCharType="separate"/>
-      </w:r>
-      <w:r>
-        <w:t>VI</w:t>
-      </w:r>
-      <w:r>
-        <w:fldChar w:fldCharType="end"/>
-      </w:r>
+      <w:fldSimple w:instr=" REF _Ref414091734 \r ">
+        <w:r>
+          <w:t>VI</w:t>
+        </w:r>
+      </w:fldSimple>
       <w:r>
         <w:t xml:space="preserve">, and the </w:t>
       </w:r>
       <w:r>
         <w:t xml:space="preserve">paper concludes in Section </w:t>
       </w:r>
-      <w:r>
-        <w:fldChar w:fldCharType="begin"/>
-      </w:r>
-      <w:r>
-        <w:instrText xml:space="preserve"> REF _Ref414001612 \r </w:instrText>
-      </w:r>
-      <w:r>
-        <w:fldChar w:fldCharType="separate"/>
-      </w:r>
-      <w:r>
-        <w:t>VII</w:t>
-      </w:r>
-      <w:r>
-        <w:fldChar w:fldCharType="end"/>
-      </w:r>
+      <w:fldSimple w:instr=" REF _Ref414001612 \r ">
+        <w:r>
+          <w:t>VII</w:t>
+        </w:r>
+      </w:fldSimple>
       <w:r>
         <w:t>.</w:t>
       </w:r>
@@ -904,11 +849,11 @@
       <w:pPr>
         <w:pStyle w:val="Heading4"/>
       </w:pPr>
-      <w:bookmarkStart w:id="1" w:name="_Ref414001223"/>
+      <w:bookmarkStart w:id="2" w:name="_Ref414001223"/>
       <w:r>
         <w:t>Motivation</w:t>
       </w:r>
-      <w:bookmarkEnd w:id="1"/>
+      <w:bookmarkEnd w:id="2"/>
     </w:p>
     <w:p>
       <w:pPr>
@@ -977,7 +922,23 @@
         <w:t xml:space="preserve">For example, </w:t>
       </w:r>
       <w:r>
-        <w:t>suppose two different release plans each being considered. Both include 2</w:t>
+        <w:t xml:space="preserve">suppose two different release plans </w:t>
+      </w:r>
+      <w:del w:id="3" w:author="James" w:date="2015-03-19T21:44:00Z">
+        <w:r>
+          <w:delText xml:space="preserve">each </w:delText>
+        </w:r>
+      </w:del>
+      <w:ins w:id="4" w:author="James" w:date="2015-03-19T21:44:00Z">
+        <w:r>
+          <w:t>are</w:t>
+        </w:r>
+        <w:r>
+          <w:t xml:space="preserve"> </w:t>
+        </w:r>
+      </w:ins>
+      <w:r>
+        <w:t>being considered. Both include 2</w:t>
       </w:r>
       <w:r>
         <w:t xml:space="preserve"> features</w:t>
@@ -1078,8 +1039,13 @@
       <w:r>
         <w:t xml:space="preserve"> release plans</w:t>
       </w:r>
-      <w:r>
-        <w:t>, and that prediction uncertainty can be quantified by confidence intervals.</w:t>
+      <w:del w:id="5" w:author="James" w:date="2015-03-19T21:49:00Z">
+        <w:r>
+          <w:delText>,</w:delText>
+        </w:r>
+      </w:del>
+      <w:r>
+        <w:t xml:space="preserve"> and that prediction uncertainty can be quantified by confidence intervals.</w:t>
       </w:r>
       <w:r>
         <w:t xml:space="preserve"> </w:t>
@@ -1189,7 +1155,7 @@
           <v:shape id="_x0000_i1025" type="#_x0000_t75" style="width:145.25pt;height:102.05pt" o:ole="">
             <v:imagedata r:id="rId13" o:title=""/>
           </v:shape>
-          <o:OLEObject Type="Embed" ProgID="Visio.Drawing.11" ShapeID="_x0000_i1025" DrawAspect="Content" ObjectID="_1488293973" r:id="rId14"/>
+          <o:OLEObject Type="Embed" ProgID="Visio.Drawing.11" ShapeID="_x0000_i1025" DrawAspect="Content" ObjectID="_1488312644" r:id="rId14"/>
         </w:object>
       </w:r>
     </w:p>
@@ -1297,7 +1263,7 @@
           <v:shape id="_x0000_i1026" type="#_x0000_t75" style="width:219.75pt;height:78.9pt" o:ole="">
             <v:imagedata r:id="rId15" o:title=""/>
           </v:shape>
-          <o:OLEObject Type="Embed" ProgID="Visio.Drawing.11" ShapeID="_x0000_i1026" DrawAspect="Content" ObjectID="_1488293974" r:id="rId16"/>
+          <o:OLEObject Type="Embed" ProgID="Visio.Drawing.11" ShapeID="_x0000_i1026" DrawAspect="Content" ObjectID="_1488312645" r:id="rId16"/>
         </w:object>
       </w:r>
     </w:p>
@@ -1447,11 +1413,11 @@
       <w:pPr>
         <w:pStyle w:val="Heading4"/>
       </w:pPr>
-      <w:bookmarkStart w:id="2" w:name="_Ref414001286"/>
+      <w:bookmarkStart w:id="6" w:name="_Ref414001286"/>
       <w:r>
         <w:t>Time Series Modeling</w:t>
       </w:r>
-      <w:bookmarkEnd w:id="2"/>
+      <w:bookmarkEnd w:id="6"/>
     </w:p>
     <w:p>
       <w:pPr>
@@ -1574,7 +1540,15 @@
         <w:t>previous observation</w:t>
       </w:r>
       <w:r>
-        <w:t>. This dependence is termed autocorrelation, and accounting for it is one of the primary functions of a time series model.</w:t>
+        <w:t>. This dependence is termed autocorrelation</w:t>
+      </w:r>
+      <w:del w:id="7" w:author="James" w:date="2015-03-19T21:57:00Z">
+        <w:r>
+          <w:delText>,</w:delText>
+        </w:r>
+      </w:del>
+      <w:r>
+        <w:t xml:space="preserve"> and accounting for it is one of the primary functions of a time series model.</w:t>
       </w:r>
     </w:p>
     <w:p>
@@ -1963,7 +1937,7 @@
           <w:iCs w:val="0"/>
         </w:rPr>
       </w:pPr>
-      <w:bookmarkStart w:id="3" w:name="_Ref414018757"/>
+      <w:bookmarkStart w:id="8" w:name="_Ref414018757"/>
       <w:r>
         <w:rPr>
           <w:iCs w:val="0"/>
@@ -1976,7 +1950,7 @@
         </w:rPr>
         <w:t>Models</w:t>
       </w:r>
-      <w:bookmarkEnd w:id="3"/>
+      <w:bookmarkEnd w:id="8"/>
     </w:p>
     <w:p>
       <w:pPr>
@@ -2093,11 +2067,24 @@
         <w:pStyle w:val="Textbody"/>
       </w:pPr>
       <w:r>
-        <w:t>The alternative is that a time series should not be explained itself, and is only used to explain other time series. This type of explanatory variable is called e</w:t>
-      </w:r>
-      <w:r>
-        <w:t>xogenous,</w:t>
-      </w:r>
+        <w:t>The alternative is that a time series should not be explained itself</w:t>
+      </w:r>
+      <w:del w:id="9" w:author="James" w:date="2015-03-19T22:08:00Z">
+        <w:r>
+          <w:delText>,</w:delText>
+        </w:r>
+      </w:del>
+      <w:r>
+        <w:t xml:space="preserve"> and is only used to explain other time series. This type of explanatory variable is called e</w:t>
+      </w:r>
+      <w:r>
+        <w:t>xogenous</w:t>
+      </w:r>
+      <w:del w:id="10" w:author="James" w:date="2015-03-19T22:09:00Z">
+        <w:r>
+          <w:delText>,</w:delText>
+        </w:r>
+      </w:del>
       <w:r>
         <w:rPr>
           <w:rFonts w:eastAsia="Times New Roman"/>
@@ -2170,7 +2157,15 @@
         <w:t xml:space="preserve"> </w:t>
       </w:r>
       <w:r>
-        <w:t>the Motivation section, since it would allow release plan variables to be kept exogenous and used only to explain defect count.</w:t>
+        <w:t>the Motivation section</w:t>
+      </w:r>
+      <w:del w:id="11" w:author="James" w:date="2015-03-19T22:10:00Z">
+        <w:r>
+          <w:delText>,</w:delText>
+        </w:r>
+      </w:del>
+      <w:r>
+        <w:t xml:space="preserve"> since it would allow release plan variables to be kept exogenous and used only to explain defect count.</w:t>
       </w:r>
     </w:p>
     <w:p>
@@ -2312,8 +2307,18 @@
         </w:rPr>
         <w:t xml:space="preserve"> </w:t>
       </w:r>
-      <w:r>
-        <w:t xml:space="preserve">be moving upward or downward, </w:t>
+      <w:del w:id="12" w:author="James" w:date="2015-03-19T22:14:00Z">
+        <w:r>
+          <w:delText>be moving</w:delText>
+        </w:r>
+      </w:del>
+      <w:ins w:id="13" w:author="James" w:date="2015-03-19T22:14:00Z">
+        <w:r>
+          <w:t>move</w:t>
+        </w:r>
+      </w:ins>
+      <w:r>
+        <w:t xml:space="preserve"> upward or downward, </w:t>
       </w:r>
       <w:r>
         <w:t xml:space="preserve">meaning that </w:t>
@@ -2759,7 +2764,15 @@
         <w:t xml:space="preserve"> </w:t>
       </w:r>
       <w:r>
-        <w:t>null hypothesis that an AR model has a unit root. Then, a test statistic is measured. If</w:t>
+        <w:t>null hypothesis that an AR model has a unit root. Then</w:t>
+      </w:r>
+      <w:del w:id="14" w:author="James" w:date="2015-03-19T22:22:00Z">
+        <w:r>
+          <w:delText>,</w:delText>
+        </w:r>
+      </w:del>
+      <w:r>
+        <w:t xml:space="preserve"> a test statistic is measured. If</w:t>
       </w:r>
       <w:r>
         <w:t xml:space="preserve"> test statistic is</w:t>
@@ -2786,91 +2799,118 @@
         <w:t xml:space="preserve"> </w:t>
       </w:r>
       <w:r>
-        <w:t>the time series has a stochastic trend and is therefore non-stationary. The augmented</w:t>
-      </w:r>
-      <w:r>
-        <w:rPr>
-          <w:rFonts w:eastAsia="Times New Roman"/>
-        </w:rPr>
+        <w:t xml:space="preserve">the time series has a stochastic trend and is therefore non-stationary. The </w:t>
+      </w:r>
+      <w:del w:id="15" w:author="James" w:date="2015-03-19T22:23:00Z">
+        <w:r>
+          <w:delText>augmented</w:delText>
+        </w:r>
+        <w:r>
+          <w:rPr>
+            <w:rFonts w:eastAsia="Times New Roman"/>
+          </w:rPr>
+          <w:delText xml:space="preserve"> </w:delText>
+        </w:r>
+      </w:del>
+      <w:ins w:id="16" w:author="James" w:date="2015-03-19T22:23:00Z">
+        <w:r>
+          <w:t>A</w:t>
+        </w:r>
+        <w:r>
+          <w:t>ugmented</w:t>
+        </w:r>
+        <w:r>
+          <w:rPr>
+            <w:rFonts w:eastAsia="Times New Roman"/>
+          </w:rPr>
+          <w:t xml:space="preserve"> </w:t>
+        </w:r>
+      </w:ins>
+      <w:r>
+        <w:t>Dickey Fuller (ADF) test is often used for unit root testing.</w:t>
+      </w:r>
+    </w:p>
+    <w:p>
+      <w:pPr>
+        <w:pStyle w:val="Textbody"/>
+      </w:pPr>
+      <w:r>
+        <w:t xml:space="preserve">On the other hand, a </w:t>
+      </w:r>
+      <w:proofErr w:type="spellStart"/>
+      <w:r>
+        <w:t>stationarity</w:t>
+      </w:r>
+      <w:proofErr w:type="spellEnd"/>
+      <w:r>
+        <w:t xml:space="preserve"> test uses the null hypothesis that a time series is stationary around a deterministic trend. If the test statistic shows that this hypothesis can be rejected, at some significance level, then a stochastic trend should be considered</w:t>
+      </w:r>
+      <w:r>
         <w:t xml:space="preserve"> </w:t>
       </w:r>
       <w:r>
-        <w:t>Dickey Fuller (ADF) test is often used for unit root testing.</w:t>
-      </w:r>
+        <w:t xml:space="preserve">by the unit root test. The Kwiatkowski–Phillips–Schmidt–Shin (KPSS) test can be applied for testing </w:t>
+      </w:r>
+      <w:proofErr w:type="spellStart"/>
+      <w:r>
+        <w:t>stationarity</w:t>
+      </w:r>
+      <w:proofErr w:type="spellEnd"/>
+      <w:r>
+        <w:t>.</w:t>
+      </w:r>
+    </w:p>
+    <w:p>
+      <w:pPr>
+        <w:pStyle w:val="Heading4"/>
+      </w:pPr>
+      <w:bookmarkStart w:id="17" w:name="_Ref414001407"/>
+      <w:r>
+        <w:t>Modeling Methodology</w:t>
+      </w:r>
+      <w:bookmarkEnd w:id="17"/>
     </w:p>
     <w:p>
       <w:pPr>
         <w:pStyle w:val="Textbody"/>
       </w:pPr>
       <w:r>
-        <w:t xml:space="preserve">On the other hand, a </w:t>
-      </w:r>
-      <w:proofErr w:type="spellStart"/>
-      <w:r>
-        <w:t>stationarity</w:t>
-      </w:r>
-      <w:proofErr w:type="spellEnd"/>
-      <w:r>
-        <w:t xml:space="preserve"> test uses the null hypothesis that a time series is stationary around a deterministic trend. If the test statistic shows that this hypothesis can be rejected, at some significance level, then a stochastic trend should be considered</w:t>
-      </w:r>
-      <w:r>
-        <w:t xml:space="preserve"> </w:t>
-      </w:r>
-      <w:r>
-        <w:t xml:space="preserve">by the unit root test. The Kwiatkowski–Phillips–Schmidt–Shin (KPSS) test can be applied for testing </w:t>
-      </w:r>
-      <w:proofErr w:type="spellStart"/>
-      <w:r>
-        <w:t>stationarity</w:t>
-      </w:r>
-      <w:proofErr w:type="spellEnd"/>
+        <w:t>The typical methodology used for building time series models involves specification, estimation, and diagnostics checking</w:t>
+      </w:r>
+      <w:r>
+        <w:t xml:space="preserve"> [4, p. 478]</w:t>
+      </w:r>
+      <w:r>
+        <w:t xml:space="preserve">. Once specified and estimated, the diagnostic checking step ensures that only valid models are considered for selection. The final step of modeling </w:t>
+      </w:r>
+      <w:r>
+        <w:t>is</w:t>
+      </w:r>
+      <w:r>
+        <w:t xml:space="preserve"> selection, where </w:t>
+      </w:r>
+      <w:r>
+        <w:t xml:space="preserve">the </w:t>
+      </w:r>
+      <w:r>
+        <w:t>models are compared by some model selection criterion</w:t>
+      </w:r>
+      <w:r>
+        <w:t xml:space="preserve"> [4, p. 581]</w:t>
+      </w:r>
       <w:r>
         <w:t>.</w:t>
       </w:r>
-    </w:p>
-    <w:p>
-      <w:pPr>
-        <w:pStyle w:val="Heading4"/>
-      </w:pPr>
-      <w:bookmarkStart w:id="4" w:name="_Ref414001407"/>
-      <w:r>
-        <w:t>Modeling Methodology</w:t>
-      </w:r>
-      <w:bookmarkEnd w:id="4"/>
-    </w:p>
-    <w:p>
-      <w:pPr>
-        <w:pStyle w:val="Textbody"/>
-      </w:pPr>
-      <w:r>
-        <w:t>The typical methodology used for building time series models involves specification, estimation, and diagnostics checking</w:t>
-      </w:r>
-      <w:r>
-        <w:t xml:space="preserve"> [4, p. 478]</w:t>
-      </w:r>
-      <w:r>
-        <w:t xml:space="preserve">. Once specified and estimated, the diagnostic checking step ensures that only valid models are considered for selection. The final step of modeling </w:t>
-      </w:r>
-      <w:r>
-        <w:t>is</w:t>
-      </w:r>
-      <w:r>
-        <w:t xml:space="preserve"> selection, where </w:t>
-      </w:r>
-      <w:r>
-        <w:t xml:space="preserve">the </w:t>
-      </w:r>
-      <w:r>
-        <w:t>models are compared by some model selection criterion</w:t>
-      </w:r>
-      <w:r>
-        <w:t xml:space="preserve"> [4, p. 581]</w:t>
-      </w:r>
-      <w:r>
-        <w:t>.</w:t>
-      </w:r>
-      <w:r>
-        <w:t xml:space="preserve"> This section presents our approach to specifying, estimating, diagnostics checking and model selection for defect prediction.</w:t>
+      <w:r>
+        <w:t xml:space="preserve"> This section presents our approach to specifying, estimating, diagnostics checking</w:t>
+      </w:r>
+      <w:ins w:id="18" w:author="James" w:date="2015-03-19T22:28:00Z">
+        <w:r>
+          <w:t>,</w:t>
+        </w:r>
+      </w:ins>
+      <w:r>
+        <w:t xml:space="preserve"> and model selection for defect prediction.</w:t>
       </w:r>
     </w:p>
     <w:p>
@@ -2881,14 +2921,14 @@
           <w:numId w:val="5"/>
         </w:numPr>
       </w:pPr>
-      <w:commentRangeStart w:id="5"/>
+      <w:commentRangeStart w:id="19"/>
       <w:r>
         <w:rPr>
           <w:iCs w:val="0"/>
         </w:rPr>
         <w:t>Model Specification &amp; Estimation</w:t>
       </w:r>
-      <w:commentRangeEnd w:id="5"/>
+      <w:commentRangeEnd w:id="19"/>
       <w:r>
         <w:rPr>
           <w:rStyle w:val="CommentReference"/>
@@ -2897,7 +2937,7 @@
           <w:iCs w:val="0"/>
           <w:lang w:eastAsia="zh-CN" w:bidi="hi-IN"/>
         </w:rPr>
-        <w:commentReference w:id="5"/>
+        <w:commentReference w:id="19"/>
       </w:r>
     </w:p>
     <w:p>
@@ -3631,7 +3671,15 @@
         <w:t xml:space="preserve">includes </w:t>
       </w:r>
       <w:r>
-        <w:t>testing for stability and for model inadequacy.</w:t>
+        <w:t xml:space="preserve">testing for stability and </w:t>
+      </w:r>
+      <w:del w:id="20" w:author="James" w:date="2015-03-19T22:50:00Z">
+        <w:r>
+          <w:delText xml:space="preserve">for </w:delText>
+        </w:r>
+      </w:del>
+      <w:r>
+        <w:t>model inadequacy.</w:t>
       </w:r>
     </w:p>
     <w:p>
@@ -3804,15 +3852,15 @@
       <w:pPr>
         <w:pStyle w:val="Heading4"/>
       </w:pPr>
-      <w:bookmarkStart w:id="6" w:name="_Ref414091678"/>
-      <w:bookmarkStart w:id="7" w:name="_Ref414001552"/>
+      <w:bookmarkStart w:id="21" w:name="_Ref414091678"/>
+      <w:bookmarkStart w:id="22" w:name="_Ref414001552"/>
       <w:r>
         <w:t>Application</w:t>
       </w:r>
       <w:r>
         <w:t xml:space="preserve"> of Methodology</w:t>
       </w:r>
-      <w:bookmarkEnd w:id="6"/>
+      <w:bookmarkEnd w:id="21"/>
     </w:p>
     <w:p>
       <w:pPr>
@@ -6157,7 +6205,7 @@
       <w:r>
         <w:t>.</w:t>
       </w:r>
-      <w:bookmarkEnd w:id="7"/>
+      <w:bookmarkEnd w:id="22"/>
     </w:p>
     <w:p>
       <w:pPr>
@@ -6411,7 +6459,15 @@
         <w:t xml:space="preserve"> </w:t>
       </w:r>
       <w:r>
-        <w:t xml:space="preserve">time series were both considered exogenous, so that hypothetical future values could be considered in </w:t>
+        <w:t xml:space="preserve">time series were both considered exogenous, so that hypothetical future values could be considered </w:t>
+      </w:r>
+      <w:del w:id="23" w:author="James" w:date="2015-03-19T22:59:00Z">
+        <w:r>
+          <w:delText>in</w:delText>
+        </w:r>
+      </w:del>
+      <w:r>
+        <w:t xml:space="preserve"> </w:t>
       </w:r>
       <w:r>
         <w:t xml:space="preserve">when </w:t>
@@ -9784,14 +9840,14 @@
       <w:pPr>
         <w:pStyle w:val="Heading4"/>
       </w:pPr>
-      <w:bookmarkStart w:id="8" w:name="_Ref414091734"/>
+      <w:bookmarkStart w:id="24" w:name="_Ref414091734"/>
       <w:r>
         <w:t>Related</w:t>
       </w:r>
       <w:r>
         <w:t xml:space="preserve"> Work</w:t>
       </w:r>
-      <w:bookmarkEnd w:id="8"/>
+      <w:bookmarkEnd w:id="24"/>
     </w:p>
     <w:p>
       <w:pPr>
@@ -10035,13 +10091,57 @@
       <w:r>
         <w:t xml:space="preserve"> that is based only on past defect </w:t>
       </w:r>
+      <w:del w:id="25" w:author="James" w:date="2015-03-19T23:24:00Z">
+        <w:r>
+          <w:delText>occurances</w:delText>
+        </w:r>
+      </w:del>
+      <w:ins w:id="26" w:author="James" w:date="2015-03-19T23:24:00Z">
+        <w:r>
+          <w:t>occurrences</w:t>
+        </w:r>
+      </w:ins>
+      <w:r>
+        <w:t>. In</w:t>
+      </w:r>
+      <w:r>
+        <w:rPr>
+          <w:rFonts w:eastAsia="Times New Roman"/>
+        </w:rPr>
+        <w:t xml:space="preserve"> </w:t>
+      </w:r>
+      <w:r>
+        <w:t xml:space="preserve">their work, functions were fitted to a time series of defect occurrences, </w:t>
+      </w:r>
+      <w:del w:id="27" w:author="James" w:date="2015-03-19T23:24:00Z">
+        <w:r>
+          <w:delText>then</w:delText>
+        </w:r>
+      </w:del>
+      <w:ins w:id="28" w:author="James" w:date="2015-03-19T23:24:00Z">
+        <w:r>
+          <w:t>and then</w:t>
+        </w:r>
+      </w:ins>
+      <w:r>
+        <w:t xml:space="preserve"> the function parameters themselves were extrapolated for each new release. They found that</w:t>
+      </w:r>
+      <w:r>
+        <w:rPr>
+          <w:rFonts w:eastAsia="Times New Roman"/>
+        </w:rPr>
+        <w:t xml:space="preserve"> </w:t>
+      </w:r>
+      <w:r>
+        <w:t xml:space="preserve">the </w:t>
+      </w:r>
       <w:proofErr w:type="spellStart"/>
       <w:r>
-        <w:t>occurances</w:t>
+        <w:t>Weibull</w:t>
       </w:r>
       <w:proofErr w:type="spellEnd"/>
       <w:r>
-        <w:t>. In</w:t>
+        <w:t xml:space="preserve"> model fit best in 73% of the tested software releases. They attempted to</w:t>
       </w:r>
       <w:r>
         <w:rPr>
@@ -10050,15 +10150,289 @@
         <w:t xml:space="preserve"> </w:t>
       </w:r>
       <w:r>
-        <w:t xml:space="preserve">their work, functions were fitted to a time series of defect occurrences, </w:t>
+        <w:t>extrapolate model parameters using naive methods, moving averages, and exponential</w:t>
+      </w:r>
+      <w:r>
+        <w:rPr>
+          <w:rFonts w:eastAsia="Times New Roman"/>
+        </w:rPr>
+        <w:t xml:space="preserve"> </w:t>
+      </w:r>
+      <w:r>
+        <w:t>smoothing, but found these techniques to be inadequate. The reason given for</w:t>
+      </w:r>
+      <w:r>
+        <w:rPr>
+          <w:rFonts w:eastAsia="Times New Roman"/>
+        </w:rPr>
+        <w:t xml:space="preserve"> </w:t>
+      </w:r>
+      <w:r>
+        <w:t xml:space="preserve">this ineffectiveness is the changing nature of the software development </w:t>
+      </w:r>
+      <w:r>
+        <w:t>process</w:t>
+      </w:r>
+      <w:r>
+        <w:t xml:space="preserve">. For example, development practices, staffing levels, and usage patterns may </w:t>
+      </w:r>
+      <w:r>
+        <w:t>be changing</w:t>
+      </w:r>
+      <w:r>
+        <w:t xml:space="preserve"> </w:t>
+      </w:r>
+      <w:r>
+        <w:t>over time</w:t>
+      </w:r>
+      <w:r>
+        <w:t>.</w:t>
+      </w:r>
+      <w:r>
+        <w:t xml:space="preserve"> </w:t>
+      </w:r>
+      <w:r>
+        <w:t>In contrast</w:t>
+      </w:r>
+      <w:r>
+        <w:t xml:space="preserve">, we consider </w:t>
+      </w:r>
+      <w:r>
+        <w:lastRenderedPageBreak/>
+        <w:t>features</w:t>
+      </w:r>
+      <w:r>
+        <w:t>,</w:t>
+      </w:r>
+      <w:r>
+        <w:t xml:space="preserve"> improvements </w:t>
+      </w:r>
+      <w:r>
+        <w:t xml:space="preserve">and </w:t>
+      </w:r>
+      <w:r>
+        <w:t xml:space="preserve">defects, and </w:t>
+      </w:r>
+      <w:r>
+        <w:t xml:space="preserve">use time windows to </w:t>
+      </w:r>
+      <w:r>
+        <w:t>address chang</w:t>
+      </w:r>
+      <w:r>
+        <w:t>es</w:t>
+      </w:r>
+      <w:r>
+        <w:t xml:space="preserve"> </w:t>
+      </w:r>
+      <w:r>
+        <w:t xml:space="preserve">in </w:t>
+      </w:r>
+      <w:r>
+        <w:t>software development practice.</w:t>
+      </w:r>
+    </w:p>
+    <w:p>
+      <w:pPr>
+        <w:pStyle w:val="Textbody"/>
+      </w:pPr>
+      <w:r>
+        <w:rPr>
+          <w:color w:val="000000"/>
+        </w:rPr>
+        <w:t>Graves</w:t>
+      </w:r>
+      <w:del w:id="29" w:author="James" w:date="2015-03-19T23:22:00Z">
+        <w:r>
+          <w:rPr>
+            <w:color w:val="000000"/>
+          </w:rPr>
+          <w:delText>,</w:delText>
+        </w:r>
+      </w:del>
+      <w:r>
+        <w:rPr>
+          <w:color w:val="000000"/>
+        </w:rPr>
+        <w:t xml:space="preserve"> </w:t>
+      </w:r>
+      <w:r>
+        <w:rPr>
+          <w:color w:val="000000"/>
+        </w:rPr>
+        <w:t>et al.</w:t>
+      </w:r>
+      <w:r>
+        <w:rPr>
+          <w:color w:val="000000"/>
+        </w:rPr>
+        <w:t xml:space="preserve"> [8]</w:t>
+      </w:r>
+      <w:r>
+        <w:t xml:space="preserve"> developed several models </w:t>
+      </w:r>
+      <w:r>
+        <w:t>to</w:t>
+      </w:r>
+      <w:r>
+        <w:t xml:space="preserve"> predict</w:t>
+      </w:r>
+      <w:r>
+        <w:rPr>
+          <w:rFonts w:eastAsia="Times New Roman"/>
+        </w:rPr>
+        <w:t xml:space="preserve"> </w:t>
+      </w:r>
+      <w:r>
+        <w:t>the future distribution of software faults in a given code module. Their</w:t>
+      </w:r>
+      <w:r>
+        <w:rPr>
+          <w:rFonts w:eastAsia="Times New Roman"/>
+        </w:rPr>
+        <w:t xml:space="preserve"> </w:t>
+      </w:r>
+      <w:r>
+        <w:t xml:space="preserve">predictive models </w:t>
+      </w:r>
+      <w:r>
+        <w:t>used</w:t>
+      </w:r>
+      <w:r>
+        <w:t xml:space="preserve"> a statistical analysis of change management data, which describes</w:t>
+      </w:r>
+      <w:r>
+        <w:rPr>
+          <w:rFonts w:eastAsia="Times New Roman"/>
+        </w:rPr>
+        <w:t xml:space="preserve"> </w:t>
+      </w:r>
+      <w:r>
+        <w:t xml:space="preserve">only the changes made to code files. </w:t>
+      </w:r>
+      <w:r>
+        <w:t>T</w:t>
+      </w:r>
+      <w:r>
+        <w:t xml:space="preserve">hey found </w:t>
+      </w:r>
+      <w:r>
+        <w:t>the</w:t>
+      </w:r>
+      <w:r>
+        <w:t xml:space="preserve"> best model was a weighted time</w:t>
+      </w:r>
+      <w:r>
+        <w:rPr>
+          <w:rFonts w:eastAsia="Times New Roman"/>
+        </w:rPr>
+        <w:t xml:space="preserve"> </w:t>
+      </w:r>
+      <w:r>
+        <w:t>damping model, where every change in the module files contributed to fault prediction,</w:t>
+      </w:r>
+      <w:r>
+        <w:rPr>
+          <w:rFonts w:eastAsia="Times New Roman"/>
+        </w:rPr>
+        <w:t xml:space="preserve"> </w:t>
+      </w:r>
+      <w:r>
+        <w:t xml:space="preserve">with time-damping to account for age of changes. They </w:t>
+      </w:r>
+      <w:r>
+        <w:t>found that</w:t>
+      </w:r>
+      <w:r>
+        <w:t xml:space="preserve"> a generalized linear model </w:t>
+      </w:r>
+      <w:r>
+        <w:t>using</w:t>
+      </w:r>
+      <w:r>
+        <w:t xml:space="preserve"> just the modules age and the number of past changes</w:t>
+      </w:r>
+      <w:r>
+        <w:t xml:space="preserve"> was less successful</w:t>
+      </w:r>
+      <w:r>
+        <w:t xml:space="preserve">. They also found </w:t>
+      </w:r>
+      <w:r>
+        <w:t xml:space="preserve">various </w:t>
+      </w:r>
+      <w:r>
+        <w:t>factors that did not improve model performance.</w:t>
+      </w:r>
+    </w:p>
+    <w:p>
+      <w:pPr>
+        <w:pStyle w:val="Textbody"/>
+      </w:pPr>
+      <w:r>
+        <w:t>Finally,</w:t>
+      </w:r>
+      <w:r>
+        <w:t xml:space="preserve"> </w:t>
+      </w:r>
+      <w:r>
+        <w:rPr>
+          <w:color w:val="000000"/>
+        </w:rPr>
+        <w:t>Singh</w:t>
+      </w:r>
+      <w:r>
+        <w:rPr>
+          <w:color w:val="000000"/>
+        </w:rPr>
+        <w:t xml:space="preserve"> et al.</w:t>
+      </w:r>
+      <w:r>
+        <w:rPr>
+          <w:color w:val="000000"/>
+        </w:rPr>
+        <w:t xml:space="preserve"> [14</w:t>
       </w:r>
       <w:proofErr w:type="gramStart"/>
       <w:r>
-        <w:t>then</w:t>
+        <w:rPr>
+          <w:color w:val="000000"/>
+        </w:rPr>
+        <w:t>]</w:t>
+      </w:r>
+      <w:r>
+        <w:t>,</w:t>
       </w:r>
       <w:proofErr w:type="gramEnd"/>
       <w:r>
-        <w:t xml:space="preserve"> the function parameters themselves were extrapolated for each new release. They found that</w:t>
+        <w:t xml:space="preserve"> </w:t>
+      </w:r>
+      <w:r>
+        <w:t xml:space="preserve">applied </w:t>
+      </w:r>
+      <w:r>
+        <w:t xml:space="preserve">the Box-Jenkins method to </w:t>
+      </w:r>
+      <w:r>
+        <w:t xml:space="preserve">time series </w:t>
+      </w:r>
+      <w:r>
+        <w:t>datasets from the Eclipse and Mozilla projects</w:t>
+      </w:r>
+      <w:r>
+        <w:t xml:space="preserve"> </w:t>
+      </w:r>
+      <w:r>
+        <w:t>to predict</w:t>
+      </w:r>
+      <w:r>
+        <w:t xml:space="preserve"> defect count</w:t>
+      </w:r>
+      <w:r>
+        <w:t>s</w:t>
+      </w:r>
+      <w:r>
+        <w:t xml:space="preserve"> using an ARIMA model. Their</w:t>
       </w:r>
       <w:r>
         <w:rPr>
@@ -10067,15 +10441,25 @@
         <w:t xml:space="preserve"> </w:t>
       </w:r>
       <w:r>
-        <w:t xml:space="preserve">the </w:t>
-      </w:r>
-      <w:proofErr w:type="spellStart"/>
-      <w:r>
-        <w:t>Weibull</w:t>
-      </w:r>
-      <w:proofErr w:type="spellEnd"/>
-      <w:r>
-        <w:t xml:space="preserve"> model fit best in 73% of the tested software releases. They attempted to</w:t>
+        <w:t xml:space="preserve">modeling effort </w:t>
+      </w:r>
+      <w:r>
+        <w:t>was</w:t>
+      </w:r>
+      <w:r>
+        <w:t xml:space="preserve"> focused at the component-level, and </w:t>
+      </w:r>
+      <w:r>
+        <w:t>found</w:t>
+      </w:r>
+      <w:r>
+        <w:t xml:space="preserve"> </w:t>
+      </w:r>
+      <w:r>
+        <w:t xml:space="preserve">a linear relationship between the </w:t>
+      </w:r>
+      <w:r>
+        <w:t>current bug</w:t>
       </w:r>
       <w:r>
         <w:rPr>
@@ -10084,320 +10468,26 @@
         <w:t xml:space="preserve"> </w:t>
       </w:r>
       <w:r>
-        <w:t>extrapolate model parameters using naive methods, moving averages, and exponential</w:t>
-      </w:r>
-      <w:r>
-        <w:rPr>
-          <w:rFonts w:eastAsia="Times New Roman"/>
-        </w:rPr>
-        <w:t xml:space="preserve"> </w:t>
-      </w:r>
-      <w:r>
-        <w:t>smoothing, but found these techniques to be inadequate. The reason given for</w:t>
-      </w:r>
-      <w:r>
-        <w:rPr>
-          <w:rFonts w:eastAsia="Times New Roman"/>
-        </w:rPr>
-        <w:t xml:space="preserve"> </w:t>
-      </w:r>
-      <w:r>
-        <w:t xml:space="preserve">this ineffectiveness is the changing nature of the software development </w:t>
-      </w:r>
-      <w:r>
-        <w:t>process</w:t>
-      </w:r>
-      <w:r>
-        <w:t xml:space="preserve">. For example, development practices, staffing levels, and usage patterns may </w:t>
-      </w:r>
-      <w:r>
-        <w:t>be changing</w:t>
-      </w:r>
-      <w:r>
-        <w:t xml:space="preserve"> </w:t>
-      </w:r>
-      <w:r>
-        <w:t>over time</w:t>
-      </w:r>
-      <w:r>
-        <w:t>.</w:t>
-      </w:r>
-      <w:r>
-        <w:t xml:space="preserve"> </w:t>
-      </w:r>
-      <w:r>
-        <w:t>In contrast</w:t>
-      </w:r>
-      <w:r>
-        <w:t>, we consider features</w:t>
-      </w:r>
-      <w:r>
-        <w:t>,</w:t>
-      </w:r>
-      <w:r>
-        <w:t xml:space="preserve"> improvements </w:t>
-      </w:r>
-      <w:r>
-        <w:t xml:space="preserve">and </w:t>
-      </w:r>
-      <w:r>
-        <w:t xml:space="preserve">defects, </w:t>
-      </w:r>
-      <w:r>
-        <w:lastRenderedPageBreak/>
-        <w:t xml:space="preserve">and </w:t>
-      </w:r>
-      <w:r>
-        <w:t xml:space="preserve">use time windows to </w:t>
-      </w:r>
-      <w:r>
-        <w:t>address chang</w:t>
-      </w:r>
-      <w:r>
-        <w:t>es</w:t>
-      </w:r>
-      <w:r>
-        <w:t xml:space="preserve"> </w:t>
-      </w:r>
-      <w:r>
-        <w:t xml:space="preserve">in </w:t>
-      </w:r>
-      <w:r>
-        <w:t>software development practice.</w:t>
-      </w:r>
-    </w:p>
-    <w:p>
-      <w:pPr>
-        <w:pStyle w:val="Textbody"/>
-      </w:pPr>
-      <w:r>
-        <w:rPr>
-          <w:color w:val="000000"/>
-        </w:rPr>
-        <w:t xml:space="preserve">Graves, </w:t>
-      </w:r>
-      <w:r>
-        <w:rPr>
-          <w:color w:val="000000"/>
-        </w:rPr>
-        <w:t>et al.</w:t>
-      </w:r>
-      <w:r>
-        <w:rPr>
-          <w:color w:val="000000"/>
-        </w:rPr>
-        <w:t xml:space="preserve"> [8]</w:t>
-      </w:r>
-      <w:r>
-        <w:t xml:space="preserve"> developed several models </w:t>
-      </w:r>
-      <w:r>
-        <w:t>to</w:t>
-      </w:r>
-      <w:r>
-        <w:t xml:space="preserve"> predict</w:t>
-      </w:r>
-      <w:r>
-        <w:rPr>
-          <w:rFonts w:eastAsia="Times New Roman"/>
-        </w:rPr>
-        <w:t xml:space="preserve"> </w:t>
-      </w:r>
-      <w:r>
-        <w:t>the future distribution of software faults in a given code module. Their</w:t>
-      </w:r>
-      <w:r>
-        <w:rPr>
-          <w:rFonts w:eastAsia="Times New Roman"/>
-        </w:rPr>
-        <w:t xml:space="preserve"> </w:t>
-      </w:r>
-      <w:r>
-        <w:t xml:space="preserve">predictive models </w:t>
-      </w:r>
-      <w:r>
-        <w:t>used</w:t>
-      </w:r>
-      <w:r>
-        <w:t xml:space="preserve"> a statistical analysis of change management data, which describes</w:t>
-      </w:r>
-      <w:r>
-        <w:rPr>
-          <w:rFonts w:eastAsia="Times New Roman"/>
-        </w:rPr>
-        <w:t xml:space="preserve"> </w:t>
-      </w:r>
-      <w:r>
-        <w:t xml:space="preserve">only the changes made to code files. </w:t>
-      </w:r>
-      <w:r>
-        <w:t>T</w:t>
-      </w:r>
-      <w:r>
-        <w:t xml:space="preserve">hey found </w:t>
-      </w:r>
-      <w:r>
-        <w:t>the</w:t>
-      </w:r>
-      <w:r>
-        <w:t xml:space="preserve"> best model was a weighted time</w:t>
-      </w:r>
-      <w:r>
-        <w:rPr>
-          <w:rFonts w:eastAsia="Times New Roman"/>
-        </w:rPr>
-        <w:t xml:space="preserve"> </w:t>
-      </w:r>
-      <w:r>
-        <w:t>damping model, where every change in the module files contributed to fault prediction,</w:t>
-      </w:r>
-      <w:r>
-        <w:rPr>
-          <w:rFonts w:eastAsia="Times New Roman"/>
-        </w:rPr>
-        <w:t xml:space="preserve"> </w:t>
-      </w:r>
-      <w:r>
-        <w:t xml:space="preserve">with time-damping to account for age of changes. They </w:t>
-      </w:r>
-      <w:r>
-        <w:t>found that</w:t>
-      </w:r>
-      <w:r>
-        <w:t xml:space="preserve"> a generalized linear model </w:t>
-      </w:r>
-      <w:r>
-        <w:t>using</w:t>
-      </w:r>
-      <w:r>
-        <w:t xml:space="preserve"> just the modules age and the number of past changes</w:t>
-      </w:r>
-      <w:r>
-        <w:t xml:space="preserve"> was less successful</w:t>
-      </w:r>
-      <w:r>
-        <w:t xml:space="preserve">. They also found </w:t>
-      </w:r>
-      <w:r>
-        <w:t xml:space="preserve">various </w:t>
-      </w:r>
-      <w:r>
-        <w:t>factors that did not improve model performance.</w:t>
-      </w:r>
-    </w:p>
-    <w:p>
-      <w:pPr>
-        <w:pStyle w:val="Textbody"/>
-      </w:pPr>
-      <w:r>
-        <w:t>Finally,</w:t>
-      </w:r>
-      <w:r>
-        <w:t xml:space="preserve"> </w:t>
-      </w:r>
-      <w:r>
-        <w:rPr>
-          <w:color w:val="000000"/>
-        </w:rPr>
-        <w:t>Singh</w:t>
-      </w:r>
-      <w:r>
-        <w:rPr>
-          <w:color w:val="000000"/>
-        </w:rPr>
-        <w:t xml:space="preserve"> et al.</w:t>
-      </w:r>
-      <w:r>
-        <w:rPr>
-          <w:color w:val="000000"/>
-        </w:rPr>
-        <w:t xml:space="preserve"> [14</w:t>
-      </w:r>
-      <w:proofErr w:type="gramStart"/>
-      <w:r>
-        <w:rPr>
-          <w:color w:val="000000"/>
-        </w:rPr>
-        <w:t>]</w:t>
-      </w:r>
-      <w:r>
-        <w:t>,</w:t>
-      </w:r>
-      <w:proofErr w:type="gramEnd"/>
-      <w:r>
-        <w:t xml:space="preserve"> </w:t>
-      </w:r>
-      <w:r>
-        <w:t xml:space="preserve">applied </w:t>
-      </w:r>
-      <w:r>
-        <w:t xml:space="preserve">the Box-Jenkins method to </w:t>
-      </w:r>
-      <w:r>
-        <w:t xml:space="preserve">time series </w:t>
-      </w:r>
-      <w:r>
-        <w:t>datasets from the Eclipse and Mozilla projects</w:t>
-      </w:r>
-      <w:r>
-        <w:t xml:space="preserve"> </w:t>
-      </w:r>
-      <w:r>
-        <w:t>to predict</w:t>
-      </w:r>
-      <w:r>
-        <w:t xml:space="preserve"> defect count</w:t>
-      </w:r>
-      <w:r>
-        <w:t>s</w:t>
-      </w:r>
-      <w:r>
-        <w:t xml:space="preserve"> using an ARIMA model. Their</w:t>
-      </w:r>
-      <w:r>
-        <w:rPr>
-          <w:rFonts w:eastAsia="Times New Roman"/>
-        </w:rPr>
-        <w:t xml:space="preserve"> </w:t>
-      </w:r>
-      <w:r>
-        <w:t xml:space="preserve">modeling effort </w:t>
-      </w:r>
-      <w:r>
-        <w:t>was</w:t>
-      </w:r>
-      <w:r>
-        <w:t xml:space="preserve"> focused at the component-level, and </w:t>
-      </w:r>
-      <w:r>
-        <w:t>found</w:t>
-      </w:r>
-      <w:r>
-        <w:t xml:space="preserve"> </w:t>
-      </w:r>
-      <w:r>
-        <w:t xml:space="preserve">a linear relationship between the </w:t>
-      </w:r>
-      <w:r>
-        <w:t>current bug</w:t>
-      </w:r>
-      <w:r>
-        <w:rPr>
-          <w:rFonts w:eastAsia="Times New Roman"/>
-        </w:rPr>
-        <w:t xml:space="preserve"> </w:t>
-      </w:r>
-      <w:r>
         <w:t xml:space="preserve">count of a component </w:t>
       </w:r>
-      <w:proofErr w:type="gramStart"/>
-      <w:r>
-        <w:t xml:space="preserve">and </w:t>
-      </w:r>
-      <w:r>
-        <w:t xml:space="preserve"> its</w:t>
-      </w:r>
-      <w:proofErr w:type="gramEnd"/>
+      <w:del w:id="30" w:author="James" w:date="2015-03-19T23:24:00Z">
+        <w:r>
+          <w:delText>an</w:delText>
+        </w:r>
+        <w:bookmarkStart w:id="31" w:name="_GoBack"/>
+        <w:bookmarkEnd w:id="31"/>
+        <w:r>
+          <w:delText xml:space="preserve">d </w:delText>
+        </w:r>
+        <w:r>
+          <w:delText xml:space="preserve"> its</w:delText>
+        </w:r>
+      </w:del>
+      <w:ins w:id="32" w:author="James" w:date="2015-03-19T23:24:00Z">
+        <w:r>
+          <w:t>and its</w:t>
+        </w:r>
+      </w:ins>
       <w:r>
         <w:t xml:space="preserve"> previous bug count.</w:t>
       </w:r>
@@ -10406,11 +10496,11 @@
       <w:pPr>
         <w:pStyle w:val="Heading4"/>
       </w:pPr>
-      <w:bookmarkStart w:id="9" w:name="_Ref414001612"/>
+      <w:bookmarkStart w:id="33" w:name="_Ref414001612"/>
       <w:r>
         <w:t>Conclusions and Future Work</w:t>
       </w:r>
-      <w:bookmarkEnd w:id="9"/>
+      <w:bookmarkEnd w:id="33"/>
     </w:p>
     <w:p>
       <w:pPr>
@@ -11147,7 +11237,7 @@
           <w:pgSz w:w="12240" w:h="15840"/>
           <w:pgMar w:top="1080" w:right="893" w:bottom="1440" w:left="893" w:header="720" w:footer="720" w:gutter="0"/>
           <w:cols w:num="2" w:space="360" w:equalWidth="1"/>
-          <w:sectPrChange w:id="10" w:author="James" w:date="2015-03-19T18:13:00Z">
+          <w:sectPrChange w:id="34" w:author="James" w:date="2015-03-19T18:13:00Z">
             <w:sectPr>
               <w:pgMar w:top="1080" w:right="893" w:bottom="1440" w:left="893" w:header="720" w:footer="720" w:gutter="0"/>
               <w:cols w:space="720" w:equalWidth="0">
@@ -11174,8 +11264,6 @@
       <w:pPr>
         <w:pStyle w:val="Standard"/>
       </w:pPr>
-      <w:bookmarkStart w:id="11" w:name="_GoBack"/>
-      <w:bookmarkEnd w:id="11"/>
     </w:p>
     <w:sectPr>
       <w:type w:val="continuous"/>
@@ -11189,7 +11277,7 @@
 
 <file path=word/comments.xml><?xml version="1.0" encoding="utf-8"?>
 <w:comments xmlns:wpc="http://schemas.microsoft.com/office/word/2010/wordprocessingCanvas" xmlns:mc="http://schemas.openxmlformats.org/markup-compatibility/2006" xmlns:o="urn:schemas-microsoft-com:office:office" xmlns:r="http://schemas.openxmlformats.org/officeDocument/2006/relationships" xmlns:m="http://schemas.openxmlformats.org/officeDocument/2006/math" xmlns:v="urn:schemas-microsoft-com:vml" xmlns:wp14="http://schemas.microsoft.com/office/word/2010/wordprocessingDrawing" xmlns:wp="http://schemas.openxmlformats.org/drawingml/2006/wordprocessingDrawing" xmlns:w10="urn:schemas-microsoft-com:office:word" xmlns:w="http://schemas.openxmlformats.org/wordprocessingml/2006/main" xmlns:w14="http://schemas.microsoft.com/office/word/2010/wordml" xmlns:wpg="http://schemas.microsoft.com/office/word/2010/wordprocessingGroup" xmlns:wpi="http://schemas.microsoft.com/office/word/2010/wordprocessingInk" xmlns:wne="http://schemas.microsoft.com/office/word/2006/wordml" xmlns:wps="http://schemas.microsoft.com/office/word/2010/wordprocessingShape" mc:Ignorable="w14 wp14">
-  <w:comment w:id="0" w:author="Anvik, John" w:date="2015-03-15T09:22:00Z" w:initials="AJ">
+  <w:comment w:id="1" w:author="Anvik, John" w:date="2015-03-15T09:22:00Z" w:initials="AJ">
     <w:p>
       <w:pPr>
         <w:pStyle w:val="CommentText"/>
@@ -11205,7 +11293,7 @@
       </w:r>
     </w:p>
   </w:comment>
-  <w:comment w:id="5" w:author="Anvik, John" w:date="2015-03-15T09:22:00Z" w:initials="AJ">
+  <w:comment w:id="19" w:author="Anvik, John" w:date="2015-03-15T09:22:00Z" w:initials="AJ">
     <w:p>
       <w:pPr>
         <w:pStyle w:val="CommentText"/>
@@ -15506,7 +15594,7 @@
 </file>
 
 <file path=customXml/itemProps1.xml><?xml version="1.0" encoding="utf-8"?>
-<ds:datastoreItem xmlns:ds="http://schemas.openxmlformats.org/officeDocument/2006/customXml" ds:itemID="{E0B9E7C0-1586-479F-AA66-C585036B3E38}">
+<ds:datastoreItem xmlns:ds="http://schemas.openxmlformats.org/officeDocument/2006/customXml" ds:itemID="{DB5A4FA3-63EE-4832-A6E2-79D3FE3FD1F1}">
   <ds:schemaRefs>
     <ds:schemaRef ds:uri="http://schemas.openxmlformats.org/officeDocument/2006/bibliography"/>
   </ds:schemaRefs>
@@ -15514,7 +15602,7 @@
 </file>
 
 <file path=customXml/itemProps2.xml><?xml version="1.0" encoding="utf-8"?>
-<ds:datastoreItem xmlns:ds="http://schemas.openxmlformats.org/officeDocument/2006/customXml" ds:itemID="{127C780A-2AFF-4915-9FC0-2DDDBB8F7A25}">
+<ds:datastoreItem xmlns:ds="http://schemas.openxmlformats.org/officeDocument/2006/customXml" ds:itemID="{42B7A3FA-DA48-4A75-AFC7-1BD9AD748D84}">
   <ds:schemaRefs>
     <ds:schemaRef ds:uri="http://schemas.openxmlformats.org/officeDocument/2006/bibliography"/>
   </ds:schemaRefs>

</xml_diff>

<commit_message>
Got paper down to 6 pages!
</commit_message>
<xml_diff>
--- a/doc/SEKE-paper.docx
+++ b/doc/SEKE-paper.docx
@@ -38,6 +38,7 @@
         <w:pStyle w:val="Author"/>
       </w:pPr>
       <w:r>
+        <w:lastRenderedPageBreak/>
         <w:t xml:space="preserve">James </w:t>
       </w:r>
       <w:proofErr w:type="spellStart"/>
@@ -138,6 +139,7 @@
           <w:i/>
           <w:iCs/>
         </w:rPr>
+        <w:lastRenderedPageBreak/>
         <w:t>Abstract</w:t>
       </w:r>
       <w:r>
@@ -407,19 +409,42 @@
         <w:t xml:space="preserve">the </w:t>
       </w:r>
       <w:r>
-        <w:t xml:space="preserve">planned work must be limited, </w:t>
-      </w:r>
-      <w:r>
-        <w:t xml:space="preserve">such that there is </w:t>
-      </w:r>
-      <w:r>
-        <w:t xml:space="preserve">time available to properly </w:t>
-      </w:r>
-      <w:r>
-        <w:t>handle</w:t>
-      </w:r>
-      <w:r>
-        <w:t xml:space="preserve"> the inevitable defects (bugs) that will arise. </w:t>
+        <w:t>planned work must be limited</w:t>
+      </w:r>
+      <w:del w:id="0" w:author="Anvik, John" w:date="2015-03-20T10:57:00Z">
+        <w:r>
+          <w:delText>,</w:delText>
+        </w:r>
+      </w:del>
+      <w:r>
+        <w:t xml:space="preserve"> </w:t>
+      </w:r>
+      <w:ins w:id="1" w:author="Anvik, John" w:date="2015-03-20T10:58:00Z">
+        <w:r>
+          <w:t xml:space="preserve">to accommodate </w:t>
+        </w:r>
+      </w:ins>
+      <w:del w:id="2" w:author="Anvik, John" w:date="2015-03-20T10:58:00Z">
+        <w:r>
+          <w:delText xml:space="preserve">such that there is </w:delText>
+        </w:r>
+        <w:r>
+          <w:delText xml:space="preserve">time available to properly </w:delText>
+        </w:r>
+        <w:r>
+          <w:delText>handle</w:delText>
+        </w:r>
+        <w:r>
+          <w:delText xml:space="preserve"> the</w:delText>
+        </w:r>
+      </w:del>
+      <w:ins w:id="3" w:author="Anvik, John" w:date="2015-03-20T10:58:00Z">
+        <w:r>
+          <w:t>fixing</w:t>
+        </w:r>
+      </w:ins>
+      <w:r>
+        <w:t xml:space="preserve"> inevitable defects (bugs) that will arise. </w:t>
       </w:r>
       <w:r>
         <w:t>In this way</w:t>
@@ -520,10 +545,26 @@
         <w:t xml:space="preserve">predict </w:t>
       </w:r>
       <w:r>
-        <w:t>the defects that</w:t>
-      </w:r>
-      <w:r>
-        <w:t xml:space="preserve"> can be expected as development proceeds.</w:t>
+        <w:t xml:space="preserve">the </w:t>
+      </w:r>
+      <w:ins w:id="4" w:author="Anvik, John" w:date="2015-03-20T11:00:00Z">
+        <w:r>
+          <w:t xml:space="preserve">number of expected </w:t>
+        </w:r>
+      </w:ins>
+      <w:r>
+        <w:t>defects</w:t>
+      </w:r>
+      <w:del w:id="5" w:author="Anvik, John" w:date="2015-03-20T11:00:00Z">
+        <w:r>
+          <w:delText xml:space="preserve"> that</w:delText>
+        </w:r>
+        <w:r>
+          <w:delText xml:space="preserve"> can be expected as development proceeds</w:delText>
+        </w:r>
+      </w:del>
+      <w:r>
+        <w:t>.</w:t>
       </w:r>
     </w:p>
     <w:p>
@@ -718,6 +759,7 @@
         <w:t xml:space="preserve">the </w:t>
       </w:r>
       <w:r>
+        <w:lastRenderedPageBreak/>
         <w:t xml:space="preserve">planned </w:t>
       </w:r>
       <w:r>
@@ -762,10 +804,41 @@
         <w:t xml:space="preserve"> multivariate time series model </w:t>
       </w:r>
       <w:r>
-        <w:t>is used,</w:t>
-      </w:r>
-      <w:r>
-        <w:t xml:space="preserve"> that incorporates information about proposed features and improvements, as well as historical defect data.</w:t>
+        <w:t>is used</w:t>
+      </w:r>
+      <w:del w:id="6" w:author="Anvik, John" w:date="2015-03-20T11:00:00Z">
+        <w:r>
+          <w:delText>,</w:delText>
+        </w:r>
+      </w:del>
+      <w:r>
+        <w:t xml:space="preserve"> that incorporates information about proposed features</w:t>
+      </w:r>
+      <w:del w:id="7" w:author="Anvik, John" w:date="2015-03-20T11:00:00Z">
+        <w:r>
+          <w:delText xml:space="preserve"> and</w:delText>
+        </w:r>
+      </w:del>
+      <w:ins w:id="8" w:author="Anvik, John" w:date="2015-03-20T11:00:00Z">
+        <w:r>
+          <w:t>,</w:t>
+        </w:r>
+      </w:ins>
+      <w:r>
+        <w:t xml:space="preserve"> improvements, </w:t>
+      </w:r>
+      <w:del w:id="9" w:author="Anvik, John" w:date="2015-03-20T11:01:00Z">
+        <w:r>
+          <w:delText>as well as</w:delText>
+        </w:r>
+      </w:del>
+      <w:ins w:id="10" w:author="Anvik, John" w:date="2015-03-20T11:01:00Z">
+        <w:r>
+          <w:t>and</w:t>
+        </w:r>
+      </w:ins>
+      <w:r>
+        <w:t xml:space="preserve"> historical defect data.</w:t>
       </w:r>
     </w:p>
     <w:p>
@@ -781,21 +854,11 @@
       <w:r>
         <w:t xml:space="preserve">Section </w:t>
       </w:r>
-      <w:r>
-        <w:fldChar w:fldCharType="begin"/>
-      </w:r>
-      <w:r>
-        <w:instrText xml:space="preserve"> REF _Ref414001223 \r </w:instrText>
-      </w:r>
-      <w:r>
-        <w:fldChar w:fldCharType="separate"/>
-      </w:r>
-      <w:r>
-        <w:t>II</w:t>
-      </w:r>
-      <w:r>
-        <w:fldChar w:fldCharType="end"/>
-      </w:r>
+      <w:fldSimple w:instr=" REF _Ref414001223 \r ">
+        <w:r>
+          <w:t>II</w:t>
+        </w:r>
+      </w:fldSimple>
       <w:r>
         <w:t xml:space="preserve"> presents </w:t>
       </w:r>
@@ -826,42 +889,19 @@
       <w:r>
         <w:t xml:space="preserve">time series modeling in Section </w:t>
       </w:r>
-      <w:r>
-        <w:fldChar w:fldCharType="begin"/>
-      </w:r>
-      <w:r>
-        <w:instrText xml:space="preserve"> REF _Ref4</w:instrText>
-      </w:r>
-      <w:r>
-        <w:instrText xml:space="preserve">14001286 \r </w:instrText>
-      </w:r>
-      <w:r>
-        <w:fldChar w:fldCharType="separate"/>
-      </w:r>
-      <w:r>
-        <w:t>III</w:t>
-      </w:r>
-      <w:r>
-        <w:fldChar w:fldCharType="end"/>
-      </w:r>
+      <w:fldSimple w:instr=" REF _Ref414001286 \r ">
+        <w:r>
+          <w:t>III</w:t>
+        </w:r>
+      </w:fldSimple>
       <w:r>
         <w:t xml:space="preserve">. Section </w:t>
       </w:r>
-      <w:r>
-        <w:fldChar w:fldCharType="begin"/>
-      </w:r>
-      <w:r>
-        <w:instrText xml:space="preserve"> REF _Ref414001407 \r </w:instrText>
-      </w:r>
-      <w:r>
-        <w:fldChar w:fldCharType="separate"/>
-      </w:r>
-      <w:r>
-        <w:t>IV</w:t>
-      </w:r>
-      <w:r>
-        <w:fldChar w:fldCharType="end"/>
-      </w:r>
+      <w:fldSimple w:instr=" REF _Ref414001407 \r ">
+        <w:r>
+          <w:t>IV</w:t>
+        </w:r>
+      </w:fldSimple>
       <w:r>
         <w:t xml:space="preserve"> </w:t>
       </w:r>
@@ -877,21 +917,11 @@
       <w:r>
         <w:t xml:space="preserve"> and Section </w:t>
       </w:r>
-      <w:r>
-        <w:fldChar w:fldCharType="begin"/>
-      </w:r>
-      <w:r>
-        <w:instrText xml:space="preserve"> REF _Ref414091678 \r </w:instrText>
-      </w:r>
-      <w:r>
-        <w:fldChar w:fldCharType="separate"/>
-      </w:r>
-      <w:r>
-        <w:t>V</w:t>
-      </w:r>
-      <w:r>
-        <w:fldChar w:fldCharType="end"/>
-      </w:r>
+      <w:fldSimple w:instr=" REF _Ref414091678 \r ">
+        <w:r>
+          <w:t>V</w:t>
+        </w:r>
+      </w:fldSimple>
       <w:r>
         <w:t xml:space="preserve"> present</w:t>
       </w:r>
@@ -937,21 +967,11 @@
       <w:r>
         <w:t xml:space="preserve">Section </w:t>
       </w:r>
-      <w:r>
-        <w:fldChar w:fldCharType="begin"/>
-      </w:r>
-      <w:r>
-        <w:instrText xml:space="preserve"> REF _Ref414091678 \r </w:instrText>
-      </w:r>
-      <w:r>
-        <w:fldChar w:fldCharType="separate"/>
-      </w:r>
-      <w:r>
-        <w:t>V</w:t>
-      </w:r>
-      <w:r>
-        <w:fldChar w:fldCharType="end"/>
-      </w:r>
+      <w:fldSimple w:instr=" REF _Ref414091678 \r ">
+        <w:r>
+          <w:t>V</w:t>
+        </w:r>
+      </w:fldSimple>
       <w:r>
         <w:t>.</w:t>
       </w:r>
@@ -961,42 +981,22 @@
       <w:r>
         <w:t xml:space="preserve">Related work is presented in Section </w:t>
       </w:r>
-      <w:r>
-        <w:fldChar w:fldCharType="begin"/>
-      </w:r>
-      <w:r>
-        <w:instrText xml:space="preserve"> REF _Ref414091734 \r </w:instrText>
-      </w:r>
-      <w:r>
-        <w:fldChar w:fldCharType="separate"/>
-      </w:r>
-      <w:r>
-        <w:t>VI</w:t>
-      </w:r>
-      <w:r>
-        <w:fldChar w:fldCharType="end"/>
-      </w:r>
+      <w:fldSimple w:instr=" REF _Ref414091734 \r ">
+        <w:r>
+          <w:t>VI</w:t>
+        </w:r>
+      </w:fldSimple>
       <w:r>
         <w:t xml:space="preserve">, and the </w:t>
       </w:r>
       <w:r>
         <w:t xml:space="preserve">paper concludes in Section </w:t>
       </w:r>
-      <w:r>
-        <w:fldChar w:fldCharType="begin"/>
-      </w:r>
-      <w:r>
-        <w:instrText xml:space="preserve"> REF _Ref414001612 \r </w:instrText>
-      </w:r>
-      <w:r>
-        <w:fldChar w:fldCharType="separate"/>
-      </w:r>
-      <w:r>
-        <w:t>VII</w:t>
-      </w:r>
-      <w:r>
-        <w:fldChar w:fldCharType="end"/>
-      </w:r>
+      <w:fldSimple w:instr=" REF _Ref414001612 \r ">
+        <w:r>
+          <w:t>VII</w:t>
+        </w:r>
+      </w:fldSimple>
       <w:r>
         <w:t>.</w:t>
       </w:r>
@@ -1005,11 +1005,11 @@
       <w:pPr>
         <w:pStyle w:val="Heading4"/>
       </w:pPr>
-      <w:bookmarkStart w:id="0" w:name="_Ref414001223"/>
+      <w:bookmarkStart w:id="11" w:name="_Ref414001223"/>
       <w:r>
         <w:t>Motivation</w:t>
       </w:r>
-      <w:bookmarkEnd w:id="0"/>
+      <w:bookmarkEnd w:id="11"/>
     </w:p>
     <w:p>
       <w:pPr>
@@ -1022,13 +1022,34 @@
         <w:t xml:space="preserve">both </w:t>
       </w:r>
       <w:r>
-        <w:t xml:space="preserve">their experience and project conventions to generate a release plan. </w:t>
-      </w:r>
-      <w:r>
-        <w:t>As part of this process, planned features and improvements are selected</w:t>
-      </w:r>
-      <w:r>
-        <w:t xml:space="preserve"> such that the estimated time to </w:t>
+        <w:t>their experience and project conventions to generate a release plan</w:t>
+      </w:r>
+      <w:del w:id="12" w:author="Anvik, John" w:date="2015-03-20T11:30:00Z">
+        <w:r>
+          <w:delText xml:space="preserve">. </w:delText>
+        </w:r>
+        <w:r>
+          <w:delText>As part of this process,</w:delText>
+        </w:r>
+      </w:del>
+      <w:ins w:id="13" w:author="Anvik, John" w:date="2015-03-20T11:30:00Z">
+        <w:r>
+          <w:t xml:space="preserve"> by selecting</w:t>
+        </w:r>
+      </w:ins>
+      <w:r>
+        <w:t xml:space="preserve"> planned features and improvements </w:t>
+      </w:r>
+      <w:del w:id="14" w:author="Anvik, John" w:date="2015-03-20T11:30:00Z">
+        <w:r>
+          <w:delText>are selected</w:delText>
+        </w:r>
+        <w:r>
+          <w:delText xml:space="preserve"> </w:delText>
+        </w:r>
+      </w:del>
+      <w:r>
+        <w:t xml:space="preserve">such that the estimated time to </w:t>
       </w:r>
       <w:r>
         <w:t xml:space="preserve">test for </w:t>
@@ -1043,7 +1064,15 @@
         <w:t xml:space="preserve">defects will not </w:t>
       </w:r>
       <w:r>
-        <w:t>cause a schedule slip.</w:t>
+        <w:t xml:space="preserve">cause </w:t>
+      </w:r>
+      <w:r>
+        <w:rPr>
+          <w:rPrChange w:id="15" w:author="Anvik, John" w:date="2015-03-20T11:13:00Z">
+            <w:rPr/>
+          </w:rPrChange>
+        </w:rPr>
+        <w:t>a schedule slip.</w:t>
       </w:r>
     </w:p>
     <w:p>
@@ -1248,7 +1277,11 @@
         <w:t xml:space="preserve"> </w:t>
       </w:r>
       <w:r>
-        <w:t>sufficient time in the schedule to fix bugs, thereby maintaining a high software quality and giving the release planner the freedom to</w:t>
+        <w:t xml:space="preserve">sufficient time in the schedule to fix bugs, thereby maintaining a high software quality and giving the release </w:t>
+      </w:r>
+      <w:r>
+        <w:lastRenderedPageBreak/>
+        <w:t>planner the freedom to</w:t>
       </w:r>
       <w:r>
         <w:t xml:space="preserve"> optimize the subset of requirements planned for the next release to maximize the expected</w:t>
@@ -1298,7 +1331,7 @@
           <v:shape id="_x0000_i1025" type="#_x0000_t75" style="width:145.5pt;height:102pt" o:ole="">
             <v:imagedata r:id="rId11" o:title=""/>
           </v:shape>
-          <o:OLEObject Type="Embed" ProgID="Visio.Drawing.11" ShapeID="_x0000_i1025" DrawAspect="Content" ObjectID="_1488353939" r:id="rId12"/>
+          <o:OLEObject Type="Embed" ProgID="Visio.Drawing.11" ShapeID="_x0000_i1025" DrawAspect="Content" ObjectID="_1488356292" r:id="rId12"/>
         </w:object>
       </w:r>
     </w:p>
@@ -1327,13 +1360,39 @@
         <w:t xml:space="preserve">used </w:t>
       </w:r>
       <w:r>
-        <w:t>to address the consider</w:t>
-      </w:r>
-      <w:r>
-        <w:t>ation of</w:t>
-      </w:r>
-      <w:r>
-        <w:t xml:space="preserve"> defect cost</w:t>
+        <w:t xml:space="preserve">to </w:t>
+      </w:r>
+      <w:del w:id="16" w:author="Anvik, John" w:date="2015-03-20T11:02:00Z">
+        <w:r>
+          <w:delText>address the consider</w:delText>
+        </w:r>
+        <w:r>
+          <w:delText>ation</w:delText>
+        </w:r>
+      </w:del>
+      <w:ins w:id="17" w:author="Anvik, John" w:date="2015-03-20T11:02:00Z">
+        <w:r>
+          <w:t>c</w:t>
+        </w:r>
+      </w:ins>
+      <w:ins w:id="18" w:author="Anvik, John" w:date="2015-03-20T11:03:00Z">
+        <w:r>
+          <w:t>onsider</w:t>
+        </w:r>
+      </w:ins>
+      <w:r>
+        <w:t xml:space="preserve"> </w:t>
+      </w:r>
+      <w:del w:id="19" w:author="Anvik, John" w:date="2015-03-20T11:03:00Z">
+        <w:r>
+          <w:delText>of</w:delText>
+        </w:r>
+        <w:r>
+          <w:delText xml:space="preserve"> </w:delText>
+        </w:r>
+      </w:del>
+      <w:r>
+        <w:t>defect cost</w:t>
       </w:r>
       <w:r>
         <w:t xml:space="preserve"> in release planning</w:t>
@@ -1406,7 +1465,7 @@
           <v:shape id="_x0000_i1026" type="#_x0000_t75" style="width:219.75pt;height:78.75pt" o:ole="">
             <v:imagedata r:id="rId13" o:title=""/>
           </v:shape>
-          <o:OLEObject Type="Embed" ProgID="Visio.Drawing.11" ShapeID="_x0000_i1026" DrawAspect="Content" ObjectID="_1488353940" r:id="rId14"/>
+          <o:OLEObject Type="Embed" ProgID="Visio.Drawing.11" ShapeID="_x0000_i1026" DrawAspect="Content" ObjectID="_1488356293" r:id="rId14"/>
         </w:object>
       </w:r>
     </w:p>
@@ -1446,8 +1505,26 @@
       <w:r>
         <w:t xml:space="preserve">confidence levels are an important part of any prediction. </w:t>
       </w:r>
-      <w:r>
-        <w:t>Taking into account the confidence of a</w:t>
+      <w:del w:id="20" w:author="Anvik, John" w:date="2015-03-20T11:04:00Z">
+        <w:r>
+          <w:delText>Taking into a</w:delText>
+        </w:r>
+      </w:del>
+      <w:ins w:id="21" w:author="Anvik, John" w:date="2015-03-20T11:04:00Z">
+        <w:r>
+          <w:t>A</w:t>
+        </w:r>
+      </w:ins>
+      <w:r>
+        <w:t>ccount</w:t>
+      </w:r>
+      <w:ins w:id="22" w:author="Anvik, John" w:date="2015-03-20T11:04:00Z">
+        <w:r>
+          <w:t>ing for</w:t>
+        </w:r>
+      </w:ins>
+      <w:r>
+        <w:t xml:space="preserve"> the confidence of a</w:t>
       </w:r>
       <w:r>
         <w:rPr>
@@ -1553,11 +1630,11 @@
       <w:pPr>
         <w:pStyle w:val="Heading4"/>
       </w:pPr>
-      <w:bookmarkStart w:id="1" w:name="_Ref414001286"/>
+      <w:bookmarkStart w:id="23" w:name="_Ref414001286"/>
       <w:r>
         <w:t>Time Series Modeling</w:t>
       </w:r>
-      <w:bookmarkEnd w:id="1"/>
+      <w:bookmarkEnd w:id="23"/>
     </w:p>
     <w:p>
       <w:pPr>
@@ -2074,7 +2151,7 @@
           <w:iCs w:val="0"/>
         </w:rPr>
       </w:pPr>
-      <w:bookmarkStart w:id="2" w:name="_Ref414018757"/>
+      <w:bookmarkStart w:id="24" w:name="_Ref414018757"/>
       <w:r>
         <w:rPr>
           <w:iCs w:val="0"/>
@@ -2087,7 +2164,7 @@
         </w:rPr>
         <w:t>Models</w:t>
       </w:r>
-      <w:bookmarkEnd w:id="2"/>
+      <w:bookmarkEnd w:id="24"/>
     </w:p>
     <w:p>
       <w:pPr>
@@ -2190,13 +2267,82 @@
         <w:pStyle w:val="Textbody"/>
       </w:pPr>
       <w:r>
-        <w:t xml:space="preserve">Under the VAR model, the behavior of each time series is explained by its own past values and the past values of the other time series. Each variable </w:t>
-      </w:r>
-      <w:r>
-        <w:t xml:space="preserve">then </w:t>
-      </w:r>
-      <w:r>
-        <w:t>would be called endogenous.</w:t>
+        <w:t xml:space="preserve">Under the VAR model, the behavior of each time series is explained by </w:t>
+      </w:r>
+      <w:ins w:id="25" w:author="Anvik, John" w:date="2015-03-20T11:06:00Z">
+        <w:r>
+          <w:t xml:space="preserve">both </w:t>
+        </w:r>
+      </w:ins>
+      <w:r>
+        <w:t xml:space="preserve">its own past values and the past values of the other time series. </w:t>
+      </w:r>
+      <w:ins w:id="26" w:author="Anvik, John" w:date="2015-03-20T11:06:00Z">
+        <w:r>
+          <w:t xml:space="preserve">This makes </w:t>
+        </w:r>
+      </w:ins>
+      <w:del w:id="27" w:author="Anvik, John" w:date="2015-03-20T11:05:00Z">
+        <w:r>
+          <w:delText xml:space="preserve">Each </w:delText>
+        </w:r>
+      </w:del>
+      <w:ins w:id="28" w:author="Anvik, John" w:date="2015-03-20T11:06:00Z">
+        <w:r>
+          <w:t>the</w:t>
+        </w:r>
+      </w:ins>
+      <w:ins w:id="29" w:author="Anvik, John" w:date="2015-03-20T11:05:00Z">
+        <w:r>
+          <w:t xml:space="preserve"> </w:t>
+        </w:r>
+      </w:ins>
+      <w:r>
+        <w:t>variable</w:t>
+      </w:r>
+      <w:ins w:id="30" w:author="Anvik, John" w:date="2015-03-20T11:05:00Z">
+        <w:r>
+          <w:t>s</w:t>
+        </w:r>
+      </w:ins>
+      <w:r>
+        <w:t xml:space="preserve"> </w:t>
+      </w:r>
+      <w:del w:id="31" w:author="Anvik, John" w:date="2015-03-20T11:04:00Z">
+        <w:r>
+          <w:delText xml:space="preserve">then </w:delText>
+        </w:r>
+      </w:del>
+      <w:del w:id="32" w:author="Anvik, John" w:date="2015-03-20T11:06:00Z">
+        <w:r>
+          <w:delText xml:space="preserve">would </w:delText>
+        </w:r>
+      </w:del>
+      <w:del w:id="33" w:author="Anvik, John" w:date="2015-03-20T11:05:00Z">
+        <w:r>
+          <w:delText xml:space="preserve">be </w:delText>
+        </w:r>
+      </w:del>
+      <w:del w:id="34" w:author="Anvik, John" w:date="2015-03-20T11:06:00Z">
+        <w:r>
+          <w:delText xml:space="preserve">called </w:delText>
+        </w:r>
+      </w:del>
+      <w:ins w:id="35" w:author="Anvik, John" w:date="2015-03-20T11:06:00Z">
+        <w:r>
+          <w:t>“</w:t>
+        </w:r>
+      </w:ins>
+      <w:r>
+        <w:t>endogenous</w:t>
+      </w:r>
+      <w:ins w:id="36" w:author="Anvik, John" w:date="2015-03-20T11:06:00Z">
+        <w:r>
+          <w:t>"</w:t>
+        </w:r>
+      </w:ins>
+      <w:r>
+        <w:t>.</w:t>
       </w:r>
     </w:p>
     <w:p>
@@ -2599,8 +2745,13 @@
       <w:pPr>
         <w:pStyle w:val="Textbody"/>
       </w:pPr>
-      <w:r>
-        <w:t>Stationarity can be strict or weak</w:t>
+      <w:proofErr w:type="spellStart"/>
+      <w:r>
+        <w:t>Stationarity</w:t>
+      </w:r>
+      <w:proofErr w:type="spellEnd"/>
+      <w:r>
+        <w:t xml:space="preserve"> can be strict or weak</w:t>
       </w:r>
       <w:r>
         <w:t xml:space="preserve"> (</w:t>
@@ -2633,7 +2784,15 @@
         <w:t xml:space="preserve"> </w:t>
       </w:r>
       <w:r>
-        <w:t>a weak stationarity (of second order) can be established, and strict stationarity</w:t>
+        <w:t xml:space="preserve">a weak stationarity (of second order) can be </w:t>
+      </w:r>
+      <w:proofErr w:type="gramStart"/>
+      <w:r>
+        <w:t>established,</w:t>
+      </w:r>
+      <w:proofErr w:type="gramEnd"/>
+      <w:r>
+        <w:t xml:space="preserve"> and strict stationarity</w:t>
       </w:r>
       <w:r>
         <w:rPr>
@@ -2641,8 +2800,21 @@
         </w:rPr>
         <w:t xml:space="preserve"> </w:t>
       </w:r>
-      <w:r>
-        <w:t>can be established by then assuming normality</w:t>
+      <w:del w:id="37" w:author="Anvik, John" w:date="2015-03-20T11:14:00Z">
+        <w:r>
+          <w:delText xml:space="preserve">can be </w:delText>
+        </w:r>
+      </w:del>
+      <w:r>
+        <w:t xml:space="preserve">established by </w:t>
+      </w:r>
+      <w:del w:id="38" w:author="Anvik, John" w:date="2015-03-20T11:14:00Z">
+        <w:r>
+          <w:delText xml:space="preserve">then </w:delText>
+        </w:r>
+      </w:del>
+      <w:r>
+        <w:t>assuming normality</w:t>
       </w:r>
       <w:r>
         <w:t xml:space="preserve"> [4]</w:t>
@@ -2671,16 +2843,62 @@
         <w:t xml:space="preserve"> [16]</w:t>
       </w:r>
       <w:r>
-        <w:t>. Therefore,</w:t>
-      </w:r>
-      <w:r>
-        <w:t xml:space="preserve"> the goal of stationarity testing </w:t>
+        <w:t xml:space="preserve">. </w:t>
+      </w:r>
+      <w:del w:id="39" w:author="Anvik, John" w:date="2015-03-20T11:15:00Z">
+        <w:r>
+          <w:delText>Therefore,</w:delText>
+        </w:r>
+        <w:r>
+          <w:delText xml:space="preserve"> t</w:delText>
+        </w:r>
+      </w:del>
+      <w:ins w:id="40" w:author="Anvik, John" w:date="2015-03-20T11:15:00Z">
+        <w:r>
+          <w:t>T</w:t>
+        </w:r>
+      </w:ins>
+      <w:r>
+        <w:t xml:space="preserve">he goal of </w:t>
+      </w:r>
+      <w:proofErr w:type="spellStart"/>
+      <w:r>
+        <w:t>stationarity</w:t>
+      </w:r>
+      <w:proofErr w:type="spellEnd"/>
+      <w:r>
+        <w:t xml:space="preserve"> testing </w:t>
       </w:r>
       <w:r>
         <w:t xml:space="preserve">is </w:t>
       </w:r>
       <w:r>
-        <w:t>to establish second-order stationarity for each univariate time series component, and then show that the</w:t>
+        <w:t xml:space="preserve">to establish second-order stationarity </w:t>
+      </w:r>
+      <w:r>
+        <w:lastRenderedPageBreak/>
+        <w:t xml:space="preserve">for each univariate time series component, </w:t>
+      </w:r>
+      <w:del w:id="41" w:author="Anvik, John" w:date="2015-03-20T11:16:00Z">
+        <w:r>
+          <w:delText>and then</w:delText>
+        </w:r>
+      </w:del>
+      <w:ins w:id="42" w:author="Anvik, John" w:date="2015-03-20T11:16:00Z">
+        <w:r>
+          <w:t>thus</w:t>
+        </w:r>
+      </w:ins>
+      <w:r>
+        <w:t xml:space="preserve"> show</w:t>
+      </w:r>
+      <w:ins w:id="43" w:author="Anvik, John" w:date="2015-03-20T11:16:00Z">
+        <w:r>
+          <w:t>ing</w:t>
+        </w:r>
+      </w:ins>
+      <w:r>
+        <w:t xml:space="preserve"> that the</w:t>
       </w:r>
       <w:r>
         <w:rPr>
@@ -2691,11 +2909,32 @@
       <w:r>
         <w:t>assumption of normality is reasonable</w:t>
       </w:r>
-      <w:r>
-        <w:t>, thereby</w:t>
-      </w:r>
-      <w:r>
-        <w:t xml:space="preserve"> establish</w:t>
+      <w:del w:id="44" w:author="Anvik, John" w:date="2015-03-20T11:16:00Z">
+        <w:r>
+          <w:delText>,</w:delText>
+        </w:r>
+      </w:del>
+      <w:r>
+        <w:t xml:space="preserve"> </w:t>
+      </w:r>
+      <w:del w:id="45" w:author="Anvik, John" w:date="2015-03-20T11:16:00Z">
+        <w:r>
+          <w:delText>thereby</w:delText>
+        </w:r>
+        <w:r>
+          <w:delText xml:space="preserve"> </w:delText>
+        </w:r>
+      </w:del>
+      <w:ins w:id="46" w:author="Anvik, John" w:date="2015-03-20T11:16:00Z">
+        <w:r>
+          <w:t>and</w:t>
+        </w:r>
+        <w:r>
+          <w:t xml:space="preserve"> </w:t>
+        </w:r>
+      </w:ins>
+      <w:r>
+        <w:t>establish</w:t>
       </w:r>
       <w:r>
         <w:t>ing</w:t>
@@ -2844,11 +3083,11 @@
       <w:pPr>
         <w:pStyle w:val="Heading4"/>
       </w:pPr>
-      <w:bookmarkStart w:id="3" w:name="_Ref414001407"/>
+      <w:bookmarkStart w:id="47" w:name="_Ref414001407"/>
       <w:r>
         <w:t>Modeling Methodology</w:t>
       </w:r>
-      <w:bookmarkEnd w:id="3"/>
+      <w:bookmarkEnd w:id="47"/>
     </w:p>
     <w:p>
       <w:pPr>
@@ -3311,6 +3550,7 @@
         <w:pStyle w:val="Textbody"/>
       </w:pPr>
       <w:r>
+        <w:lastRenderedPageBreak/>
         <w:t xml:space="preserve">In terms of </w:t>
       </w:r>
       <w:r>
@@ -3833,15 +4073,15 @@
       <w:pPr>
         <w:pStyle w:val="Heading4"/>
       </w:pPr>
-      <w:bookmarkStart w:id="4" w:name="_Ref414091678"/>
-      <w:bookmarkStart w:id="5" w:name="_Ref414001552"/>
+      <w:bookmarkStart w:id="48" w:name="_Ref414091678"/>
+      <w:bookmarkStart w:id="49" w:name="_Ref414001552"/>
       <w:r>
         <w:t>Application</w:t>
       </w:r>
       <w:r>
         <w:t xml:space="preserve"> of Methodology</w:t>
       </w:r>
-      <w:bookmarkEnd w:id="4"/>
+      <w:bookmarkEnd w:id="48"/>
     </w:p>
     <w:p>
       <w:pPr>
@@ -3916,7 +4156,11 @@
         <w:t>, which made it easy to collect data</w:t>
       </w:r>
       <w:r>
-        <w:t xml:space="preserve">. Issues for versions 0.9.3 through 3.0.0-rc6 were exported from the project’s </w:t>
+        <w:t xml:space="preserve">. Issues for versions 0.9.3 through 3.0.0-rc6 were exported </w:t>
+      </w:r>
+      <w:r>
+        <w:lastRenderedPageBreak/>
+        <w:t xml:space="preserve">from the project’s </w:t>
       </w:r>
       <w:r>
         <w:rPr>
@@ -3975,35 +4219,104 @@
         <w:t>,</w:t>
       </w:r>
       <w:r>
-        <w:t xml:space="preserve"> issues that do not result in any change should not be included in the dataset. For this reason, only issues with resolution </w:t>
-      </w:r>
-      <w:r>
-        <w:rPr>
-          <w:i/>
-        </w:rPr>
-        <w:t>fixed</w:t>
-      </w:r>
-      <w:r>
-        <w:t xml:space="preserve">, </w:t>
-      </w:r>
-      <w:r>
-        <w:rPr>
-          <w:i/>
-        </w:rPr>
-        <w:t>complete</w:t>
-      </w:r>
-      <w:r>
-        <w:t xml:space="preserve">, or </w:t>
-      </w:r>
-      <w:r>
-        <w:rPr>
-          <w:i/>
-        </w:rPr>
-        <w:t>done</w:t>
-      </w:r>
-      <w:r>
-        <w:t xml:space="preserve"> </w:t>
-      </w:r>
+        <w:t xml:space="preserve"> issues </w:t>
+      </w:r>
+      <w:del w:id="51" w:author="Anvik, John" w:date="2015-03-20T11:17:00Z">
+        <w:r>
+          <w:delText xml:space="preserve">that do </w:delText>
+        </w:r>
+      </w:del>
+      <w:r>
+        <w:t>not result</w:t>
+      </w:r>
+      <w:ins w:id="52" w:author="Anvik, John" w:date="2015-03-20T11:17:00Z">
+        <w:r>
+          <w:t>ing</w:t>
+        </w:r>
+      </w:ins>
+      <w:r>
+        <w:t xml:space="preserve"> in </w:t>
+      </w:r>
+      <w:del w:id="53" w:author="Anvik, John" w:date="2015-03-20T11:17:00Z">
+        <w:r>
+          <w:delText xml:space="preserve">any </w:delText>
+        </w:r>
+      </w:del>
+      <w:ins w:id="54" w:author="Anvik, John" w:date="2015-03-20T11:17:00Z">
+        <w:r>
+          <w:t>a</w:t>
+        </w:r>
+        <w:r>
+          <w:t xml:space="preserve"> </w:t>
+        </w:r>
+      </w:ins>
+      <w:r>
+        <w:t xml:space="preserve">change should not be included in the dataset. For this reason, only </w:t>
+      </w:r>
+      <w:ins w:id="55" w:author="Anvik, John" w:date="2015-03-20T11:17:00Z">
+        <w:r>
+          <w:rPr>
+            <w:i/>
+          </w:rPr>
+          <w:t>fixed</w:t>
+        </w:r>
+        <w:r>
+          <w:t xml:space="preserve">, </w:t>
+        </w:r>
+        <w:r>
+          <w:rPr>
+            <w:i/>
+          </w:rPr>
+          <w:t>complete</w:t>
+        </w:r>
+        <w:r>
+          <w:t xml:space="preserve">, or </w:t>
+        </w:r>
+        <w:r>
+          <w:rPr>
+            <w:i/>
+          </w:rPr>
+          <w:t>done</w:t>
+        </w:r>
+        <w:r>
+          <w:t xml:space="preserve"> </w:t>
+        </w:r>
+      </w:ins>
+      <w:r>
+        <w:t xml:space="preserve">issues </w:t>
+      </w:r>
+      <w:del w:id="56" w:author="Anvik, John" w:date="2015-03-20T11:17:00Z">
+        <w:r>
+          <w:delText xml:space="preserve">with resolution </w:delText>
+        </w:r>
+        <w:r>
+          <w:rPr>
+            <w:i/>
+          </w:rPr>
+          <w:delText>fixed</w:delText>
+        </w:r>
+        <w:r>
+          <w:delText xml:space="preserve">, </w:delText>
+        </w:r>
+        <w:r>
+          <w:rPr>
+            <w:i/>
+          </w:rPr>
+          <w:delText>complete</w:delText>
+        </w:r>
+        <w:r>
+          <w:delText xml:space="preserve">, or </w:delText>
+        </w:r>
+        <w:r>
+          <w:rPr>
+            <w:i/>
+          </w:rPr>
+          <w:delText>done</w:delText>
+        </w:r>
+        <w:r>
+          <w:delText xml:space="preserve"> </w:delText>
+        </w:r>
+      </w:del>
       <w:r>
         <w:t>were</w:t>
       </w:r>
@@ -4403,14 +4716,21 @@
       <w:r>
         <w:t xml:space="preserve"> modeling</w:t>
       </w:r>
-      <w:r>
-        <w:t xml:space="preserve">, and are referred to </w:t>
-      </w:r>
-      <w:proofErr w:type="gramStart"/>
-      <w:r>
-        <w:t xml:space="preserve">as </w:t>
-      </w:r>
-      <w:proofErr w:type="gramEnd"/>
+      <w:ins w:id="57" w:author="Anvik, John" w:date="2015-03-20T11:18:00Z">
+        <w:r>
+          <w:t xml:space="preserve"> </w:t>
+        </w:r>
+      </w:ins>
+      <w:del w:id="58" w:author="Anvik, John" w:date="2015-03-20T11:18:00Z">
+        <w:r>
+          <w:delText xml:space="preserve">, and are referred to as </w:delText>
+        </w:r>
+      </w:del>
+      <w:ins w:id="59" w:author="Anvik, John" w:date="2015-03-20T11:18:00Z">
+        <w:r>
+          <w:t>(</w:t>
+        </w:r>
+      </w:ins>
       <m:oMath>
         <m:sSub>
           <m:sSubPr>
@@ -4438,9 +4758,11 @@
           </m:sub>
         </m:sSub>
       </m:oMath>
+      <w:proofErr w:type="gramStart"/>
       <w:r>
         <w:t xml:space="preserve">, </w:t>
       </w:r>
+      <w:proofErr w:type="gramEnd"/>
       <m:oMath>
         <m:sSub>
           <m:sSubPr>
@@ -4498,6 +4820,11 @@
           </m:sub>
         </m:sSub>
       </m:oMath>
+      <w:ins w:id="60" w:author="Anvik, John" w:date="2015-03-20T11:18:00Z">
+        <w:r>
+          <w:t>)</w:t>
+        </w:r>
+      </w:ins>
       <w:r>
         <w:t>.</w:t>
       </w:r>
@@ -5979,7 +6306,7 @@
           <w:lang w:eastAsia="en-US"/>
         </w:rPr>
         <w:drawing>
-          <wp:inline distT="0" distB="0" distL="0" distR="0" wp14:anchorId="08513DE3" wp14:editId="2FBFD554">
+          <wp:inline distT="0" distB="0" distL="0" distR="0" wp14:anchorId="2B3E0EEE" wp14:editId="06CF85EC">
             <wp:extent cx="3090545" cy="2317750"/>
             <wp:effectExtent l="0" t="0" r="0" b="6350"/>
             <wp:docPr id="3" name="Picture 3"/>
@@ -6148,7 +6475,7 @@
       <w:r>
         <w:t>.</w:t>
       </w:r>
-      <w:bookmarkEnd w:id="5"/>
+      <w:bookmarkEnd w:id="49"/>
     </w:p>
     <w:p>
       <w:pPr>
@@ -6416,9 +6743,11 @@
       <w:r>
         <w:t xml:space="preserve"> </w:t>
       </w:r>
-      <w:r>
-        <w:t xml:space="preserve">hypothetical </w:t>
-      </w:r>
+      <w:del w:id="61" w:author="Anvik, John" w:date="2015-03-20T11:19:00Z">
+        <w:r>
+          <w:delText xml:space="preserve">hypothetical </w:delText>
+        </w:r>
+      </w:del>
       <w:r>
         <w:t>release plans.</w:t>
       </w:r>
@@ -6711,16 +7040,13 @@
         <w:t>4</w:t>
       </w:r>
       <w:r>
-        <w:t xml:space="preserve">. All model orders were stable for all windowed periods. Several model orders were found to be inadequate by the </w:t>
-      </w:r>
-      <w:proofErr w:type="spellStart"/>
-      <w:r>
-        <w:t>Ljung</w:t>
-      </w:r>
-      <w:proofErr w:type="spellEnd"/>
-      <w:r>
-        <w:t>-Box test</w:t>
-      </w:r>
+        <w:t>. All model orders were stable for all windowed periods. Several model orders were found to be inadequate</w:t>
+      </w:r>
+      <w:del w:id="62" w:author="Anvik, John" w:date="2015-03-20T11:20:00Z">
+        <w:r>
+          <w:delText xml:space="preserve"> by the Ljung-Box test</w:delText>
+        </w:r>
+      </w:del>
       <w:r>
         <w:t xml:space="preserve">, specifically </w:t>
       </w:r>
@@ -6771,6 +7097,7 @@
         <w:pStyle w:val="tablehead"/>
       </w:pPr>
       <w:r>
+        <w:lastRenderedPageBreak/>
         <w:t xml:space="preserve">Results of running stability and </w:t>
       </w:r>
       <w:proofErr w:type="spellStart"/>
@@ -8330,10 +8657,30 @@
     <w:p>
       <w:pPr>
         <w:pStyle w:val="figurecaption"/>
+        <w:rPr>
+          <w:ins w:id="63" w:author="Anvik, John" w:date="2015-03-20T11:31:00Z"/>
+        </w:rPr>
       </w:pPr>
       <w:r>
         <w:t>One-step predictions vs actual values, for each model selected by AIC score.</w:t>
       </w:r>
+    </w:p>
+    <w:p>
+      <w:pPr>
+        <w:pStyle w:val="figurecaption"/>
+        <w:numPr>
+          <w:ilvl w:val="0"/>
+          <w:numId w:val="0"/>
+        </w:numPr>
+        <w:jc w:val="left"/>
+        <w:pPrChange w:id="64" w:author="Anvik, John" w:date="2015-03-20T11:31:00Z">
+          <w:pPr>
+            <w:pStyle w:val="figurecaption"/>
+          </w:pPr>
+        </w:pPrChange>
+      </w:pPr>
+      <w:bookmarkStart w:id="65" w:name="_GoBack"/>
+      <w:bookmarkEnd w:id="65"/>
     </w:p>
     <w:p>
       <w:pPr>
@@ -8341,6 +8688,7 @@
         <w:ind w:firstLine="0"/>
       </w:pPr>
       <w:r>
+        <w:lastRenderedPageBreak/>
         <w:t>Forecasting</w:t>
       </w:r>
     </w:p>
@@ -8476,7 +8824,7 @@
       <w:r>
         <w:t xml:space="preserve">number of improvements, features, and bugs in the prediction sample period was 4, 0, and 18, respectively. Notice that the </w:t>
       </w:r>
-      <w:commentRangeStart w:id="6"/>
+      <w:commentRangeStart w:id="66"/>
       <w:r>
         <w:t>actual number of bugs</w:t>
       </w:r>
@@ -8498,7 +8846,7 @@
       <w:r>
         <w:t>forecast interval</w:t>
       </w:r>
-      <w:commentRangeEnd w:id="6"/>
+      <w:commentRangeEnd w:id="66"/>
       <w:r>
         <w:rPr>
           <w:rStyle w:val="CommentReference"/>
@@ -8506,7 +8854,7 @@
           <w:spacing w:val="0"/>
           <w:lang w:bidi="hi-IN"/>
         </w:rPr>
-        <w:commentReference w:id="6"/>
+        <w:commentReference w:id="66"/>
       </w:r>
       <w:r>
         <w:t>, which spans from 6.4 to 13.79 (see the outlined row in Table 5).</w:t>
@@ -9575,144 +9923,147 @@
     <w:p>
       <w:pPr>
         <w:pStyle w:val="Textbody"/>
+        <w:rPr>
+          <w:del w:id="67" w:author="Anvik, John" w:date="2015-03-20T11:11:00Z"/>
+        </w:rPr>
       </w:pPr>
     </w:p>
     <w:p>
       <w:pPr>
         <w:pStyle w:val="Textbody"/>
-      </w:pPr>
-      <w:r>
-        <w:t xml:space="preserve">To </w:t>
-      </w:r>
-      <w:r>
-        <w:t>gauge</w:t>
-      </w:r>
-      <w:r>
-        <w:t xml:space="preserve"> </w:t>
-      </w:r>
-      <w:r>
-        <w:t>how well prediction will work f</w:t>
-      </w:r>
-      <w:r>
-        <w:t xml:space="preserve">or </w:t>
-      </w:r>
-      <w:r>
-        <w:t>a</w:t>
-      </w:r>
-      <w:r>
-        <w:t xml:space="preserve"> time window in the dataset, a 78-week sliding window </w:t>
-      </w:r>
-      <w:r>
-        <w:t xml:space="preserve">was </w:t>
-      </w:r>
-      <w:r>
-        <w:t xml:space="preserve">used instead of </w:t>
-      </w:r>
-      <w:r>
-        <w:t xml:space="preserve">a </w:t>
-      </w:r>
-      <w:r>
-        <w:t xml:space="preserve">fixed window. The sliding window </w:t>
-      </w:r>
-      <w:r>
-        <w:t xml:space="preserve">started </w:t>
-      </w:r>
-      <w:r>
-        <w:t xml:space="preserve">at the first sample period, and advanced </w:t>
-      </w:r>
-      <w:r>
-        <w:t xml:space="preserve">after modeling </w:t>
-      </w:r>
-      <w:r>
-        <w:t xml:space="preserve">by one sample period. </w:t>
-      </w:r>
-      <w:r>
-        <w:t xml:space="preserve">For the sliding window, only the actual number of improvements and features </w:t>
-      </w:r>
-      <w:r>
-        <w:t xml:space="preserve">were </w:t>
-      </w:r>
-      <w:r>
-        <w:t xml:space="preserve">used in forecasting. </w:t>
-      </w:r>
-      <w:r>
-        <w:t xml:space="preserve">The </w:t>
-      </w:r>
-      <w:r>
-        <w:t xml:space="preserve">distribution of </w:t>
-      </w:r>
-      <w:r>
-        <w:t xml:space="preserve">errors between </w:t>
-      </w:r>
-      <w:r>
-        <w:t xml:space="preserve">the </w:t>
-      </w:r>
-      <w:r>
-        <w:t xml:space="preserve">mean forecasted </w:t>
-      </w:r>
-      <w:r>
-        <w:t xml:space="preserve">bugs </w:t>
-      </w:r>
-      <w:r>
-        <w:t xml:space="preserve">and </w:t>
-      </w:r>
-      <w:r>
-        <w:t xml:space="preserve">the </w:t>
-      </w:r>
-      <w:r>
-        <w:t xml:space="preserve">actual number of bugs </w:t>
-      </w:r>
-      <w:r>
-        <w:t xml:space="preserve">is </w:t>
-      </w:r>
-      <w:r>
-        <w:t xml:space="preserve">shown </w:t>
-      </w:r>
-      <w:r>
-        <w:t>as a histogram in Fig. 5</w:t>
-      </w:r>
-      <w:r>
-        <w:t>. Note that the histogram</w:t>
-      </w:r>
-      <w:r>
-        <w:t xml:space="preserve"> appears to </w:t>
-      </w:r>
-      <w:proofErr w:type="gramStart"/>
-      <w:r>
-        <w:t xml:space="preserve">be </w:t>
-      </w:r>
-      <w:r>
-        <w:t xml:space="preserve"> </w:t>
-      </w:r>
-      <w:r>
-        <w:t>normal</w:t>
-      </w:r>
-      <w:r>
-        <w:t>ly</w:t>
-      </w:r>
-      <w:proofErr w:type="gramEnd"/>
-      <w:r>
-        <w:t xml:space="preserve"> distributed,</w:t>
-      </w:r>
-      <w:r>
-        <w:t xml:space="preserve"> which means that</w:t>
-      </w:r>
-      <w:r>
-        <w:t xml:space="preserve"> </w:t>
-      </w:r>
-      <w:r>
-        <w:t xml:space="preserve">the predictive performance </w:t>
-      </w:r>
-      <w:r>
-        <w:t>of the model can be approximated by fitting a normal distribution</w:t>
-      </w:r>
-      <w:r>
-        <w:t>.</w:t>
-      </w:r>
+        <w:rPr>
+          <w:del w:id="68" w:author="Anvik, John" w:date="2015-03-20T11:11:00Z"/>
+        </w:rPr>
+      </w:pPr>
+      <w:del w:id="69" w:author="Anvik, John" w:date="2015-03-20T11:11:00Z">
+        <w:r>
+          <w:delText xml:space="preserve">To </w:delText>
+        </w:r>
+        <w:r>
+          <w:delText>gauge</w:delText>
+        </w:r>
+        <w:r>
+          <w:delText xml:space="preserve"> </w:delText>
+        </w:r>
+        <w:r>
+          <w:delText>how well prediction will work f</w:delText>
+        </w:r>
+        <w:r>
+          <w:delText xml:space="preserve">or </w:delText>
+        </w:r>
+        <w:r>
+          <w:delText>a</w:delText>
+        </w:r>
+        <w:r>
+          <w:delText xml:space="preserve"> time window in the dataset, a 78-week sliding window </w:delText>
+        </w:r>
+        <w:r>
+          <w:delText xml:space="preserve">was </w:delText>
+        </w:r>
+        <w:r>
+          <w:delText xml:space="preserve">used instead of </w:delText>
+        </w:r>
+        <w:r>
+          <w:delText xml:space="preserve">a </w:delText>
+        </w:r>
+        <w:r>
+          <w:delText xml:space="preserve">fixed window. The sliding window </w:delText>
+        </w:r>
+        <w:r>
+          <w:delText xml:space="preserve">started </w:delText>
+        </w:r>
+        <w:r>
+          <w:delText xml:space="preserve">at the first sample period, and advanced </w:delText>
+        </w:r>
+        <w:r>
+          <w:delText xml:space="preserve">after modeling </w:delText>
+        </w:r>
+        <w:r>
+          <w:delText xml:space="preserve">by one sample period. </w:delText>
+        </w:r>
+        <w:r>
+          <w:delText xml:space="preserve">For the sliding window, only the actual number of improvements and features </w:delText>
+        </w:r>
+        <w:r>
+          <w:delText xml:space="preserve">were </w:delText>
+        </w:r>
+        <w:r>
+          <w:delText xml:space="preserve">used in forecasting. </w:delText>
+        </w:r>
+        <w:r>
+          <w:delText xml:space="preserve">The </w:delText>
+        </w:r>
+        <w:r>
+          <w:delText xml:space="preserve">distribution of </w:delText>
+        </w:r>
+        <w:r>
+          <w:delText xml:space="preserve">errors between </w:delText>
+        </w:r>
+        <w:r>
+          <w:delText xml:space="preserve">the </w:delText>
+        </w:r>
+        <w:r>
+          <w:delText xml:space="preserve">mean forecasted </w:delText>
+        </w:r>
+        <w:r>
+          <w:delText xml:space="preserve">bugs </w:delText>
+        </w:r>
+        <w:r>
+          <w:delText xml:space="preserve">and </w:delText>
+        </w:r>
+        <w:r>
+          <w:delText xml:space="preserve">the </w:delText>
+        </w:r>
+        <w:r>
+          <w:delText xml:space="preserve">actual number of bugs </w:delText>
+        </w:r>
+        <w:r>
+          <w:delText xml:space="preserve">is </w:delText>
+        </w:r>
+        <w:r>
+          <w:delText xml:space="preserve">shown </w:delText>
+        </w:r>
+        <w:r>
+          <w:delText>as a histogram in Fig. 5</w:delText>
+        </w:r>
+        <w:r>
+          <w:delText>. Note that the histogram</w:delText>
+        </w:r>
+        <w:r>
+          <w:delText xml:space="preserve"> appears to be </w:delText>
+        </w:r>
+        <w:r>
+          <w:delText xml:space="preserve"> </w:delText>
+        </w:r>
+        <w:r>
+          <w:delText>normal</w:delText>
+        </w:r>
+        <w:r>
+          <w:delText>ly distributed,</w:delText>
+        </w:r>
+        <w:r>
+          <w:delText xml:space="preserve"> which means that</w:delText>
+        </w:r>
+        <w:r>
+          <w:delText xml:space="preserve"> </w:delText>
+        </w:r>
+        <w:r>
+          <w:delText xml:space="preserve">the predictive performance </w:delText>
+        </w:r>
+        <w:r>
+          <w:delText>of the model can be approximated by fitting a normal distribution</w:delText>
+        </w:r>
+        <w:r>
+          <w:delText>.</w:delText>
+        </w:r>
+      </w:del>
     </w:p>
     <w:p>
       <w:pPr>
         <w:pStyle w:val="Textbody"/>
+        <w:rPr>
+          <w:del w:id="70" w:author="Anvik, John" w:date="2015-03-20T11:11:00Z"/>
+        </w:rPr>
       </w:pPr>
     </w:p>
     <w:p>
@@ -9770,6 +10121,9 @@
     <w:p>
       <w:pPr>
         <w:pStyle w:val="figurecaption"/>
+        <w:rPr>
+          <w:ins w:id="71" w:author="Anvik, John" w:date="2015-03-20T11:12:00Z"/>
+        </w:rPr>
       </w:pPr>
       <w:r>
         <w:t xml:space="preserve">Histogram of </w:t>
@@ -9780,16 +10134,54 @@
     </w:p>
     <w:p>
       <w:pPr>
+        <w:pStyle w:val="Textbody"/>
+        <w:rPr>
+          <w:ins w:id="72" w:author="Anvik, John" w:date="2015-03-20T11:12:00Z"/>
+        </w:rPr>
+      </w:pPr>
+      <w:ins w:id="73" w:author="Anvik, John" w:date="2015-03-20T11:12:00Z">
+        <w:r>
+          <w:t xml:space="preserve">To gauge how well prediction will work for a time window in the dataset, a 78-week sliding window was used instead of a fixed window. The sliding window started at the first sample period, and advanced after modeling by one sample period. For the sliding window, only the actual number of improvements and features were used in forecasting. The distribution of errors between the mean forecasted bugs and the actual number of bugs is shown as a histogram in Fig. 5. Note that the histogram appears to </w:t>
+        </w:r>
+        <w:proofErr w:type="gramStart"/>
+        <w:r>
+          <w:t>be  normally</w:t>
+        </w:r>
+        <w:proofErr w:type="gramEnd"/>
+        <w:r>
+          <w:t xml:space="preserve"> distributed, which means that the predictive performance of the model can be approximated by fitting a normal distribution.</w:t>
+        </w:r>
+      </w:ins>
+    </w:p>
+    <w:p>
+      <w:pPr>
+        <w:pStyle w:val="figurecaption"/>
+        <w:numPr>
+          <w:ilvl w:val="0"/>
+          <w:numId w:val="0"/>
+        </w:numPr>
+        <w:rPr>
+          <w:del w:id="74" w:author="Anvik, John" w:date="2015-03-20T11:12:00Z"/>
+        </w:rPr>
+        <w:pPrChange w:id="75" w:author="Anvik, John" w:date="2015-03-20T11:12:00Z">
+          <w:pPr>
+            <w:pStyle w:val="figurecaption"/>
+          </w:pPr>
+        </w:pPrChange>
+      </w:pPr>
+    </w:p>
+    <w:p>
+      <w:pPr>
         <w:pStyle w:val="Heading4"/>
       </w:pPr>
-      <w:bookmarkStart w:id="7" w:name="_Ref414091734"/>
+      <w:bookmarkStart w:id="76" w:name="_Ref414091734"/>
       <w:r>
         <w:t>Related</w:t>
       </w:r>
       <w:r>
         <w:t xml:space="preserve"> Work</w:t>
       </w:r>
-      <w:bookmarkEnd w:id="7"/>
+      <w:bookmarkEnd w:id="76"/>
     </w:p>
     <w:p>
       <w:pPr>
@@ -9802,7 +10194,11 @@
         <w:t>:</w:t>
       </w:r>
       <w:r>
-        <w:t xml:space="preserve"> those based on code analysis and those based on statistical analysis. Code analysis techniques typically involve a detailed analysis of code or proposed</w:t>
+        <w:t xml:space="preserve"> those based on code analysis and those based on </w:t>
+      </w:r>
+      <w:r>
+        <w:lastRenderedPageBreak/>
+        <w:t>statistical analysis. Code analysis techniques typically involve a detailed analysis of code or proposed</w:t>
       </w:r>
       <w:r>
         <w:rPr>
@@ -10151,11 +10547,11 @@
       <w:pPr>
         <w:pStyle w:val="Heading4"/>
       </w:pPr>
-      <w:bookmarkStart w:id="8" w:name="_Ref414001612"/>
+      <w:bookmarkStart w:id="77" w:name="_Ref414001612"/>
       <w:r>
         <w:t>Conclusions and Future Work</w:t>
       </w:r>
-      <w:bookmarkEnd w:id="8"/>
+      <w:bookmarkEnd w:id="77"/>
     </w:p>
     <w:p>
       <w:pPr>
@@ -10178,7 +10574,14 @@
         <w:rPr>
           <w:lang w:eastAsia="en-US"/>
         </w:rPr>
-        <w:t xml:space="preserve"> project. A model was created for each of three time windows, and then used to make defect predictions for a range of hypothetical values for the number of improvements and features. Also, a picture of the prediction performance was obtained by applying the approach to a sliding window, resulting in a normally distributed mean error between the forecasted and actual number of bugs.</w:t>
+        <w:t xml:space="preserve"> </w:t>
+      </w:r>
+      <w:r>
+        <w:rPr>
+          <w:lang w:eastAsia="en-US"/>
+        </w:rPr>
+        <w:lastRenderedPageBreak/>
+        <w:t>project. A model was created for each of three time windows, and then used to make defect predictions for a range of hypothetical values for the number of improvements and features. Also, a picture of the prediction performance was obtained by applying the approach to a sliding window, resulting in a normally distributed mean error between the forecasted and actual number of bugs.</w:t>
       </w:r>
     </w:p>
     <w:p>
@@ -10228,154 +10631,156 @@
     <w:p>
       <w:pPr>
         <w:pStyle w:val="Heading5"/>
-      </w:pPr>
-      <w:commentRangeStart w:id="9"/>
-      <w:r>
-        <w:t>Acknowledgment</w:t>
-      </w:r>
+        <w:rPr>
+          <w:del w:id="78" w:author="Anvik, John" w:date="2015-03-20T11:13:00Z"/>
+        </w:rPr>
+      </w:pPr>
+      <w:commentRangeStart w:id="79"/>
+      <w:del w:id="80" w:author="Anvik, John" w:date="2015-03-20T11:13:00Z">
+        <w:r>
+          <w:delText>Acknowledgment</w:delText>
+        </w:r>
+      </w:del>
     </w:p>
     <w:p>
       <w:pPr>
         <w:pStyle w:val="Standard"/>
         <w:jc w:val="left"/>
-      </w:pPr>
-      <w:r>
-        <w:rPr>
-          <w:lang w:eastAsia="en-US"/>
-        </w:rPr>
-        <w:t xml:space="preserve">The authors would like to acknowledge the assistance of Dr. Yvonne </w:t>
-      </w:r>
-      <w:proofErr w:type="spellStart"/>
-      <w:r>
-        <w:rPr>
-          <w:lang w:eastAsia="en-US"/>
-        </w:rPr>
-        <w:t>Che</w:t>
-      </w:r>
-      <w:r>
-        <w:rPr>
-          <w:lang w:eastAsia="en-US"/>
-        </w:rPr>
-        <w:t>u</w:t>
-      </w:r>
-      <w:r>
-        <w:rPr>
-          <w:lang w:eastAsia="en-US"/>
-        </w:rPr>
-        <w:t>h</w:t>
-      </w:r>
-      <w:proofErr w:type="spellEnd"/>
-      <w:r>
-        <w:rPr>
-          <w:lang w:eastAsia="en-US"/>
-        </w:rPr>
-        <w:t>,</w:t>
-      </w:r>
-      <w:r>
-        <w:rPr>
-          <w:lang w:eastAsia="en-US"/>
-        </w:rPr>
-        <w:t xml:space="preserve"> </w:t>
-      </w:r>
-      <w:r>
-        <w:rPr>
-          <w:lang w:eastAsia="en-US"/>
-        </w:rPr>
-        <w:t>who provided</w:t>
-      </w:r>
-      <w:r>
-        <w:rPr>
-          <w:lang w:eastAsia="en-US"/>
-        </w:rPr>
-        <w:t xml:space="preserve"> the encouragement to try a statistical approach, </w:t>
-      </w:r>
-      <w:r>
-        <w:rPr>
-          <w:lang w:eastAsia="en-US"/>
-        </w:rPr>
-        <w:t xml:space="preserve">and Dr. </w:t>
-      </w:r>
-      <w:r>
-        <w:rPr>
-          <w:lang w:eastAsia="en-US"/>
-        </w:rPr>
-        <w:t xml:space="preserve">Kathryn </w:t>
-      </w:r>
-      <w:r>
-        <w:rPr>
-          <w:lang w:eastAsia="en-US"/>
-        </w:rPr>
-        <w:t>Temple</w:t>
-      </w:r>
-      <w:r>
-        <w:rPr>
-          <w:lang w:eastAsia="en-US"/>
-        </w:rPr>
-        <w:t>,</w:t>
-      </w:r>
-      <w:r>
-        <w:rPr>
-          <w:lang w:eastAsia="en-US"/>
-        </w:rPr>
-        <w:t xml:space="preserve"> </w:t>
-      </w:r>
-      <w:r>
-        <w:rPr>
-          <w:lang w:eastAsia="en-US"/>
-        </w:rPr>
-        <w:t xml:space="preserve">who aided </w:t>
-      </w:r>
-      <w:r>
-        <w:rPr>
-          <w:lang w:eastAsia="en-US"/>
-        </w:rPr>
-        <w:t>in understand</w:t>
-      </w:r>
-      <w:r>
-        <w:rPr>
-          <w:lang w:eastAsia="en-US"/>
-        </w:rPr>
-        <w:t>ing</w:t>
-      </w:r>
-      <w:r>
-        <w:rPr>
-          <w:lang w:eastAsia="en-US"/>
-        </w:rPr>
-        <w:t xml:space="preserve"> </w:t>
-      </w:r>
-      <w:r>
-        <w:rPr>
-          <w:lang w:eastAsia="en-US"/>
-        </w:rPr>
-        <w:t xml:space="preserve">the </w:t>
-      </w:r>
-      <w:r>
-        <w:rPr>
-          <w:lang w:eastAsia="en-US"/>
-        </w:rPr>
-        <w:t>time series modeling</w:t>
-      </w:r>
-      <w:r>
-        <w:rPr>
-          <w:lang w:eastAsia="en-US"/>
-        </w:rPr>
-        <w:t xml:space="preserve"> methodology</w:t>
-      </w:r>
-      <w:r>
-        <w:rPr>
-          <w:lang w:eastAsia="en-US"/>
-        </w:rPr>
-        <w:t>.</w:t>
-      </w:r>
-      <w:commentRangeEnd w:id="9"/>
-      <w:r>
-        <w:rPr>
-          <w:rStyle w:val="CommentReference"/>
-          <w:rFonts w:ascii="Liberation Serif" w:eastAsia="Droid Sans Fallback" w:hAnsi="Liberation Serif" w:cs="Mangal"/>
-          <w:lang w:bidi="hi-IN"/>
-        </w:rPr>
-        <w:commentReference w:id="9"/>
-      </w:r>
+        <w:rPr>
+          <w:del w:id="81" w:author="Anvik, John" w:date="2015-03-20T11:13:00Z"/>
+        </w:rPr>
+      </w:pPr>
+      <w:del w:id="82" w:author="Anvik, John" w:date="2015-03-20T11:13:00Z">
+        <w:r>
+          <w:rPr>
+            <w:lang w:eastAsia="en-US"/>
+          </w:rPr>
+          <w:delText>The authors would like to acknowledge the assistance of Dr. Yvonne Che</w:delText>
+        </w:r>
+        <w:r>
+          <w:rPr>
+            <w:lang w:eastAsia="en-US"/>
+          </w:rPr>
+          <w:delText>u</w:delText>
+        </w:r>
+        <w:r>
+          <w:rPr>
+            <w:lang w:eastAsia="en-US"/>
+          </w:rPr>
+          <w:delText>h</w:delText>
+        </w:r>
+        <w:r>
+          <w:rPr>
+            <w:lang w:eastAsia="en-US"/>
+          </w:rPr>
+          <w:delText>,</w:delText>
+        </w:r>
+        <w:r>
+          <w:rPr>
+            <w:lang w:eastAsia="en-US"/>
+          </w:rPr>
+          <w:delText xml:space="preserve"> </w:delText>
+        </w:r>
+        <w:r>
+          <w:rPr>
+            <w:lang w:eastAsia="en-US"/>
+          </w:rPr>
+          <w:delText>who provided</w:delText>
+        </w:r>
+        <w:r>
+          <w:rPr>
+            <w:lang w:eastAsia="en-US"/>
+          </w:rPr>
+          <w:delText xml:space="preserve"> the encouragement to try a statistical approach, </w:delText>
+        </w:r>
+        <w:r>
+          <w:rPr>
+            <w:lang w:eastAsia="en-US"/>
+          </w:rPr>
+          <w:delText xml:space="preserve">and Dr. </w:delText>
+        </w:r>
+        <w:r>
+          <w:rPr>
+            <w:lang w:eastAsia="en-US"/>
+          </w:rPr>
+          <w:delText xml:space="preserve">Kathryn </w:delText>
+        </w:r>
+        <w:r>
+          <w:rPr>
+            <w:lang w:eastAsia="en-US"/>
+          </w:rPr>
+          <w:delText>Temple</w:delText>
+        </w:r>
+        <w:r>
+          <w:rPr>
+            <w:lang w:eastAsia="en-US"/>
+          </w:rPr>
+          <w:delText>,</w:delText>
+        </w:r>
+        <w:r>
+          <w:rPr>
+            <w:lang w:eastAsia="en-US"/>
+          </w:rPr>
+          <w:delText xml:space="preserve"> </w:delText>
+        </w:r>
+        <w:r>
+          <w:rPr>
+            <w:lang w:eastAsia="en-US"/>
+          </w:rPr>
+          <w:delText xml:space="preserve">who aided </w:delText>
+        </w:r>
+        <w:r>
+          <w:rPr>
+            <w:lang w:eastAsia="en-US"/>
+          </w:rPr>
+          <w:delText>in understand</w:delText>
+        </w:r>
+        <w:r>
+          <w:rPr>
+            <w:lang w:eastAsia="en-US"/>
+          </w:rPr>
+          <w:delText>ing</w:delText>
+        </w:r>
+        <w:r>
+          <w:rPr>
+            <w:lang w:eastAsia="en-US"/>
+          </w:rPr>
+          <w:delText xml:space="preserve"> </w:delText>
+        </w:r>
+        <w:r>
+          <w:rPr>
+            <w:lang w:eastAsia="en-US"/>
+          </w:rPr>
+          <w:delText xml:space="preserve">the </w:delText>
+        </w:r>
+        <w:r>
+          <w:rPr>
+            <w:lang w:eastAsia="en-US"/>
+          </w:rPr>
+          <w:delText>time series modeling</w:delText>
+        </w:r>
+        <w:r>
+          <w:rPr>
+            <w:lang w:eastAsia="en-US"/>
+          </w:rPr>
+          <w:delText xml:space="preserve"> methodology</w:delText>
+        </w:r>
+        <w:r>
+          <w:rPr>
+            <w:lang w:eastAsia="en-US"/>
+          </w:rPr>
+          <w:delText>.</w:delText>
+        </w:r>
+        <w:commentRangeEnd w:id="79"/>
+        <w:r>
+          <w:rPr>
+            <w:rStyle w:val="CommentReference"/>
+            <w:rFonts w:ascii="Liberation Serif" w:eastAsia="Droid Sans Fallback" w:hAnsi="Liberation Serif" w:cs="Mangal"/>
+            <w:lang w:bidi="hi-IN"/>
+          </w:rPr>
+          <w:commentReference w:id="79"/>
+        </w:r>
+      </w:del>
     </w:p>
     <w:p>
       <w:pPr>
@@ -10724,7 +11129,7 @@
 
 <file path=word/comments.xml><?xml version="1.0" encoding="utf-8"?>
 <w:comments xmlns:wpc="http://schemas.microsoft.com/office/word/2010/wordprocessingCanvas" xmlns:mc="http://schemas.openxmlformats.org/markup-compatibility/2006" xmlns:o="urn:schemas-microsoft-com:office:office" xmlns:r="http://schemas.openxmlformats.org/officeDocument/2006/relationships" xmlns:m="http://schemas.openxmlformats.org/officeDocument/2006/math" xmlns:v="urn:schemas-microsoft-com:vml" xmlns:wp14="http://schemas.microsoft.com/office/word/2010/wordprocessingDrawing" xmlns:wp="http://schemas.openxmlformats.org/drawingml/2006/wordprocessingDrawing" xmlns:w10="urn:schemas-microsoft-com:office:word" xmlns:w="http://schemas.openxmlformats.org/wordprocessingml/2006/main" xmlns:w14="http://schemas.microsoft.com/office/word/2010/wordml" xmlns:wpg="http://schemas.microsoft.com/office/word/2010/wordprocessingGroup" xmlns:wpi="http://schemas.microsoft.com/office/word/2010/wordprocessingInk" xmlns:wne="http://schemas.microsoft.com/office/word/2006/wordml" xmlns:wps="http://schemas.microsoft.com/office/word/2010/wordprocessingShape" mc:Ignorable="w14 wp14">
-  <w:comment w:id="6" w:author="Anvik, John" w:date="2015-03-20T09:20:00Z" w:initials="AJ">
+  <w:comment w:id="66" w:author="Anvik, John" w:date="2015-03-20T09:20:00Z" w:initials="AJ">
     <w:p>
       <w:pPr>
         <w:pStyle w:val="CommentText"/>
@@ -10748,13 +11153,11 @@
       </w:r>
     </w:p>
   </w:comment>
-  <w:comment w:id="9" w:author="Anvik, John" w:date="2015-03-15T09:22:00Z" w:initials="AJ">
+  <w:comment w:id="79" w:author="Anvik, John" w:date="2015-03-15T09:22:00Z" w:initials="AJ">
     <w:p>
       <w:pPr>
         <w:pStyle w:val="CommentText"/>
       </w:pPr>
-      <w:bookmarkStart w:id="10" w:name="_GoBack"/>
-      <w:bookmarkEnd w:id="10"/>
       <w:r>
         <w:rPr>
           <w:rStyle w:val="CommentReference"/>
@@ -10842,8 +11245,13 @@
         <w:t>Atlassian</w:t>
       </w:r>
       <w:proofErr w:type="spellEnd"/>
-      <w:r>
-        <w:t>, who provide free JIRA subscriptions for qualified open source projects.</w:t>
+      <w:del w:id="50" w:author="Anvik, John" w:date="2015-03-20T11:25:00Z">
+        <w:r>
+          <w:delText>, who provide free JIRA subscriptions for qualified open source projects</w:delText>
+        </w:r>
+      </w:del>
+      <w:r>
+        <w:t>.</w:t>
       </w:r>
     </w:p>
   </w:footnote>
@@ -15020,7 +15428,7 @@
 </file>
 
 <file path=customXml/itemProps1.xml><?xml version="1.0" encoding="utf-8"?>
-<ds:datastoreItem xmlns:ds="http://schemas.openxmlformats.org/officeDocument/2006/customXml" ds:itemID="{7BA76FCA-60B5-4C2E-B237-E344CB5850DF}">
+<ds:datastoreItem xmlns:ds="http://schemas.openxmlformats.org/officeDocument/2006/customXml" ds:itemID="{30A3061B-B92A-4350-8EFE-75437106F27D}">
   <ds:schemaRefs>
     <ds:schemaRef ds:uri="http://schemas.openxmlformats.org/officeDocument/2006/bibliography"/>
   </ds:schemaRefs>

</xml_diff>

<commit_message>
Include additional forecast results for sliding window in SEKE paper
</commit_message>
<xml_diff>
--- a/doc/SEKE-paper.docx
+++ b/doc/SEKE-paper.docx
@@ -854,11 +854,21 @@
       <w:r>
         <w:t xml:space="preserve">Section </w:t>
       </w:r>
-      <w:fldSimple w:instr=" REF _Ref414001223 \r ">
-        <w:r>
-          <w:t>II</w:t>
-        </w:r>
-      </w:fldSimple>
+      <w:r>
+        <w:fldChar w:fldCharType="begin"/>
+      </w:r>
+      <w:r>
+        <w:instrText xml:space="preserve"> REF _Ref414001223 \r </w:instrText>
+      </w:r>
+      <w:r>
+        <w:fldChar w:fldCharType="separate"/>
+      </w:r>
+      <w:r>
+        <w:t>II</w:t>
+      </w:r>
+      <w:r>
+        <w:fldChar w:fldCharType="end"/>
+      </w:r>
       <w:r>
         <w:t xml:space="preserve"> presents </w:t>
       </w:r>
@@ -889,19 +899,39 @@
       <w:r>
         <w:t xml:space="preserve">time series modeling in Section </w:t>
       </w:r>
-      <w:fldSimple w:instr=" REF _Ref414001286 \r ">
-        <w:r>
-          <w:t>III</w:t>
-        </w:r>
-      </w:fldSimple>
+      <w:r>
+        <w:fldChar w:fldCharType="begin"/>
+      </w:r>
+      <w:r>
+        <w:instrText xml:space="preserve"> REF _Ref414001286 \r </w:instrText>
+      </w:r>
+      <w:r>
+        <w:fldChar w:fldCharType="separate"/>
+      </w:r>
+      <w:r>
+        <w:t>III</w:t>
+      </w:r>
+      <w:r>
+        <w:fldChar w:fldCharType="end"/>
+      </w:r>
       <w:r>
         <w:t xml:space="preserve">. Section </w:t>
       </w:r>
-      <w:fldSimple w:instr=" REF _Ref414001407 \r ">
-        <w:r>
-          <w:t>IV</w:t>
-        </w:r>
-      </w:fldSimple>
+      <w:r>
+        <w:fldChar w:fldCharType="begin"/>
+      </w:r>
+      <w:r>
+        <w:instrText xml:space="preserve"> REF _Ref414001407 \r </w:instrText>
+      </w:r>
+      <w:r>
+        <w:fldChar w:fldCharType="separate"/>
+      </w:r>
+      <w:r>
+        <w:t>IV</w:t>
+      </w:r>
+      <w:r>
+        <w:fldChar w:fldCharType="end"/>
+      </w:r>
       <w:r>
         <w:t xml:space="preserve"> </w:t>
       </w:r>
@@ -917,11 +947,21 @@
       <w:r>
         <w:t xml:space="preserve"> and Section </w:t>
       </w:r>
-      <w:fldSimple w:instr=" REF _Ref414091678 \r ">
-        <w:r>
-          <w:t>V</w:t>
-        </w:r>
-      </w:fldSimple>
+      <w:r>
+        <w:fldChar w:fldCharType="begin"/>
+      </w:r>
+      <w:r>
+        <w:instrText xml:space="preserve"> REF _Ref414091678 \r </w:instrText>
+      </w:r>
+      <w:r>
+        <w:fldChar w:fldCharType="separate"/>
+      </w:r>
+      <w:r>
+        <w:t>V</w:t>
+      </w:r>
+      <w:r>
+        <w:fldChar w:fldCharType="end"/>
+      </w:r>
       <w:r>
         <w:t xml:space="preserve"> present</w:t>
       </w:r>
@@ -967,11 +1007,21 @@
       <w:r>
         <w:t xml:space="preserve">Section </w:t>
       </w:r>
-      <w:fldSimple w:instr=" REF _Ref414091678 \r ">
-        <w:r>
-          <w:t>V</w:t>
-        </w:r>
-      </w:fldSimple>
+      <w:r>
+        <w:fldChar w:fldCharType="begin"/>
+      </w:r>
+      <w:r>
+        <w:instrText xml:space="preserve"> REF _Ref414091678 \r </w:instrText>
+      </w:r>
+      <w:r>
+        <w:fldChar w:fldCharType="separate"/>
+      </w:r>
+      <w:r>
+        <w:t>V</w:t>
+      </w:r>
+      <w:r>
+        <w:fldChar w:fldCharType="end"/>
+      </w:r>
       <w:r>
         <w:t>.</w:t>
       </w:r>
@@ -981,22 +1031,42 @@
       <w:r>
         <w:t xml:space="preserve">Related work is presented in Section </w:t>
       </w:r>
-      <w:fldSimple w:instr=" REF _Ref414091734 \r ">
-        <w:r>
-          <w:t>VI</w:t>
-        </w:r>
-      </w:fldSimple>
+      <w:r>
+        <w:fldChar w:fldCharType="begin"/>
+      </w:r>
+      <w:r>
+        <w:instrText xml:space="preserve"> REF _Ref414091734 \r </w:instrText>
+      </w:r>
+      <w:r>
+        <w:fldChar w:fldCharType="separate"/>
+      </w:r>
+      <w:r>
+        <w:t>VI</w:t>
+      </w:r>
+      <w:r>
+        <w:fldChar w:fldCharType="end"/>
+      </w:r>
       <w:r>
         <w:t xml:space="preserve">, and the </w:t>
       </w:r>
       <w:r>
         <w:t xml:space="preserve">paper concludes in Section </w:t>
       </w:r>
-      <w:fldSimple w:instr=" REF _Ref414001612 \r ">
-        <w:r>
-          <w:t>VII</w:t>
-        </w:r>
-      </w:fldSimple>
+      <w:r>
+        <w:fldChar w:fldCharType="begin"/>
+      </w:r>
+      <w:r>
+        <w:instrText xml:space="preserve"> REF _Ref414001612 \r </w:instrText>
+      </w:r>
+      <w:r>
+        <w:fldChar w:fldCharType="separate"/>
+      </w:r>
+      <w:r>
+        <w:t>VII</w:t>
+      </w:r>
+      <w:r>
+        <w:fldChar w:fldCharType="end"/>
+      </w:r>
       <w:r>
         <w:t>.</w:t>
       </w:r>
@@ -1067,11 +1137,6 @@
         <w:t xml:space="preserve">cause </w:t>
       </w:r>
       <w:r>
-        <w:rPr>
-          <w:rPrChange w:id="15" w:author="Anvik, John" w:date="2015-03-20T11:13:00Z">
-            <w:rPr/>
-          </w:rPrChange>
-        </w:rPr>
         <w:t>a schedule slip.</w:t>
       </w:r>
     </w:p>
@@ -1331,7 +1396,7 @@
           <v:shape id="_x0000_i1025" type="#_x0000_t75" style="width:145.5pt;height:102pt" o:ole="">
             <v:imagedata r:id="rId11" o:title=""/>
           </v:shape>
-          <o:OLEObject Type="Embed" ProgID="Visio.Drawing.11" ShapeID="_x0000_i1025" DrawAspect="Content" ObjectID="_1488356292" r:id="rId12"/>
+          <o:OLEObject Type="Embed" ProgID="Visio.Drawing.11" ShapeID="_x0000_i1025" DrawAspect="Content" ObjectID="_1488462748" r:id="rId12"/>
         </w:object>
       </w:r>
     </w:p>
@@ -1362,7 +1427,7 @@
       <w:r>
         <w:t xml:space="preserve">to </w:t>
       </w:r>
-      <w:del w:id="16" w:author="Anvik, John" w:date="2015-03-20T11:02:00Z">
+      <w:del w:id="15" w:author="Anvik, John" w:date="2015-03-20T11:02:00Z">
         <w:r>
           <w:delText>address the consider</w:delText>
         </w:r>
@@ -1370,12 +1435,12 @@
           <w:delText>ation</w:delText>
         </w:r>
       </w:del>
-      <w:ins w:id="17" w:author="Anvik, John" w:date="2015-03-20T11:02:00Z">
+      <w:ins w:id="16" w:author="Anvik, John" w:date="2015-03-20T11:02:00Z">
         <w:r>
           <w:t>c</w:t>
         </w:r>
       </w:ins>
-      <w:ins w:id="18" w:author="Anvik, John" w:date="2015-03-20T11:03:00Z">
+      <w:ins w:id="17" w:author="Anvik, John" w:date="2015-03-20T11:03:00Z">
         <w:r>
           <w:t>onsider</w:t>
         </w:r>
@@ -1383,7 +1448,7 @@
       <w:r>
         <w:t xml:space="preserve"> </w:t>
       </w:r>
-      <w:del w:id="19" w:author="Anvik, John" w:date="2015-03-20T11:03:00Z">
+      <w:del w:id="18" w:author="Anvik, John" w:date="2015-03-20T11:03:00Z">
         <w:r>
           <w:delText>of</w:delText>
         </w:r>
@@ -1465,7 +1530,7 @@
           <v:shape id="_x0000_i1026" type="#_x0000_t75" style="width:219.75pt;height:78.75pt" o:ole="">
             <v:imagedata r:id="rId13" o:title=""/>
           </v:shape>
-          <o:OLEObject Type="Embed" ProgID="Visio.Drawing.11" ShapeID="_x0000_i1026" DrawAspect="Content" ObjectID="_1488356293" r:id="rId14"/>
+          <o:OLEObject Type="Embed" ProgID="Visio.Drawing.11" ShapeID="_x0000_i1026" DrawAspect="Content" ObjectID="_1488462749" r:id="rId14"/>
         </w:object>
       </w:r>
     </w:p>
@@ -1505,25 +1570,25 @@
       <w:r>
         <w:t xml:space="preserve">confidence levels are an important part of any prediction. </w:t>
       </w:r>
-      <w:del w:id="20" w:author="Anvik, John" w:date="2015-03-20T11:04:00Z">
+      <w:del w:id="19" w:author="Anvik, John" w:date="2015-03-20T11:04:00Z">
         <w:r>
           <w:delText>Taking into a</w:delText>
         </w:r>
       </w:del>
+      <w:ins w:id="20" w:author="Anvik, John" w:date="2015-03-20T11:04:00Z">
+        <w:r>
+          <w:t>A</w:t>
+        </w:r>
+      </w:ins>
+      <w:r>
+        <w:t>ccount</w:t>
+      </w:r>
       <w:ins w:id="21" w:author="Anvik, John" w:date="2015-03-20T11:04:00Z">
         <w:r>
-          <w:t>A</w:t>
+          <w:t>ing for</w:t>
         </w:r>
       </w:ins>
       <w:r>
-        <w:t>ccount</w:t>
-      </w:r>
-      <w:ins w:id="22" w:author="Anvik, John" w:date="2015-03-20T11:04:00Z">
-        <w:r>
-          <w:t>ing for</w:t>
-        </w:r>
-      </w:ins>
-      <w:r>
         <w:t xml:space="preserve"> the confidence of a</w:t>
       </w:r>
       <w:r>
@@ -1630,11 +1695,11 @@
       <w:pPr>
         <w:pStyle w:val="Heading4"/>
       </w:pPr>
-      <w:bookmarkStart w:id="23" w:name="_Ref414001286"/>
+      <w:bookmarkStart w:id="22" w:name="_Ref414001286"/>
       <w:r>
         <w:t>Time Series Modeling</w:t>
       </w:r>
-      <w:bookmarkEnd w:id="23"/>
+      <w:bookmarkEnd w:id="22"/>
     </w:p>
     <w:p>
       <w:pPr>
@@ -2151,7 +2216,7 @@
           <w:iCs w:val="0"/>
         </w:rPr>
       </w:pPr>
-      <w:bookmarkStart w:id="24" w:name="_Ref414018757"/>
+      <w:bookmarkStart w:id="23" w:name="_Ref414018757"/>
       <w:r>
         <w:rPr>
           <w:iCs w:val="0"/>
@@ -2164,7 +2229,7 @@
         </w:rPr>
         <w:t>Models</w:t>
       </w:r>
-      <w:bookmarkEnd w:id="24"/>
+      <w:bookmarkEnd w:id="23"/>
     </w:p>
     <w:p>
       <w:pPr>
@@ -2269,74 +2334,74 @@
       <w:r>
         <w:t xml:space="preserve">Under the VAR model, the behavior of each time series is explained by </w:t>
       </w:r>
+      <w:ins w:id="24" w:author="Anvik, John" w:date="2015-03-20T11:06:00Z">
+        <w:r>
+          <w:t xml:space="preserve">both </w:t>
+        </w:r>
+      </w:ins>
+      <w:r>
+        <w:t xml:space="preserve">its own past values and the past values of the other time series. </w:t>
+      </w:r>
       <w:ins w:id="25" w:author="Anvik, John" w:date="2015-03-20T11:06:00Z">
         <w:r>
-          <w:t xml:space="preserve">both </w:t>
+          <w:t xml:space="preserve">This makes </w:t>
         </w:r>
       </w:ins>
-      <w:r>
-        <w:t xml:space="preserve">its own past values and the past values of the other time series. </w:t>
-      </w:r>
-      <w:ins w:id="26" w:author="Anvik, John" w:date="2015-03-20T11:06:00Z">
-        <w:r>
-          <w:t xml:space="preserve">This makes </w:t>
+      <w:del w:id="26" w:author="Anvik, John" w:date="2015-03-20T11:05:00Z">
+        <w:r>
+          <w:delText xml:space="preserve">Each </w:delText>
+        </w:r>
+      </w:del>
+      <w:ins w:id="27" w:author="Anvik, John" w:date="2015-03-20T11:06:00Z">
+        <w:r>
+          <w:t>the</w:t>
         </w:r>
       </w:ins>
-      <w:del w:id="27" w:author="Anvik, John" w:date="2015-03-20T11:05:00Z">
-        <w:r>
-          <w:delText xml:space="preserve">Each </w:delText>
+      <w:ins w:id="28" w:author="Anvik, John" w:date="2015-03-20T11:05:00Z">
+        <w:r>
+          <w:t xml:space="preserve"> </w:t>
+        </w:r>
+      </w:ins>
+      <w:r>
+        <w:t>variable</w:t>
+      </w:r>
+      <w:ins w:id="29" w:author="Anvik, John" w:date="2015-03-20T11:05:00Z">
+        <w:r>
+          <w:t>s</w:t>
+        </w:r>
+      </w:ins>
+      <w:r>
+        <w:t xml:space="preserve"> </w:t>
+      </w:r>
+      <w:del w:id="30" w:author="Anvik, John" w:date="2015-03-20T11:04:00Z">
+        <w:r>
+          <w:delText xml:space="preserve">then </w:delText>
         </w:r>
       </w:del>
-      <w:ins w:id="28" w:author="Anvik, John" w:date="2015-03-20T11:06:00Z">
-        <w:r>
-          <w:t>the</w:t>
+      <w:del w:id="31" w:author="Anvik, John" w:date="2015-03-20T11:06:00Z">
+        <w:r>
+          <w:delText xml:space="preserve">would </w:delText>
+        </w:r>
+      </w:del>
+      <w:del w:id="32" w:author="Anvik, John" w:date="2015-03-20T11:05:00Z">
+        <w:r>
+          <w:delText xml:space="preserve">be </w:delText>
+        </w:r>
+      </w:del>
+      <w:del w:id="33" w:author="Anvik, John" w:date="2015-03-20T11:06:00Z">
+        <w:r>
+          <w:delText xml:space="preserve">called </w:delText>
+        </w:r>
+      </w:del>
+      <w:ins w:id="34" w:author="Anvik, John" w:date="2015-03-20T11:06:00Z">
+        <w:r>
+          <w:t>“</w:t>
         </w:r>
       </w:ins>
-      <w:ins w:id="29" w:author="Anvik, John" w:date="2015-03-20T11:05:00Z">
-        <w:r>
-          <w:t xml:space="preserve"> </w:t>
-        </w:r>
-      </w:ins>
-      <w:r>
-        <w:t>variable</w:t>
-      </w:r>
-      <w:ins w:id="30" w:author="Anvik, John" w:date="2015-03-20T11:05:00Z">
-        <w:r>
-          <w:t>s</w:t>
-        </w:r>
-      </w:ins>
-      <w:r>
-        <w:t xml:space="preserve"> </w:t>
-      </w:r>
-      <w:del w:id="31" w:author="Anvik, John" w:date="2015-03-20T11:04:00Z">
-        <w:r>
-          <w:delText xml:space="preserve">then </w:delText>
-        </w:r>
-      </w:del>
-      <w:del w:id="32" w:author="Anvik, John" w:date="2015-03-20T11:06:00Z">
-        <w:r>
-          <w:delText xml:space="preserve">would </w:delText>
-        </w:r>
-      </w:del>
-      <w:del w:id="33" w:author="Anvik, John" w:date="2015-03-20T11:05:00Z">
-        <w:r>
-          <w:delText xml:space="preserve">be </w:delText>
-        </w:r>
-      </w:del>
-      <w:del w:id="34" w:author="Anvik, John" w:date="2015-03-20T11:06:00Z">
-        <w:r>
-          <w:delText xml:space="preserve">called </w:delText>
-        </w:r>
-      </w:del>
+      <w:r>
+        <w:t>endogenous</w:t>
+      </w:r>
       <w:ins w:id="35" w:author="Anvik, John" w:date="2015-03-20T11:06:00Z">
-        <w:r>
-          <w:t>“</w:t>
-        </w:r>
-      </w:ins>
-      <w:r>
-        <w:t>endogenous</w:t>
-      </w:r>
-      <w:ins w:id="36" w:author="Anvik, John" w:date="2015-03-20T11:06:00Z">
         <w:r>
           <w:t>"</w:t>
         </w:r>
@@ -2800,60 +2865,60 @@
         </w:rPr>
         <w:t xml:space="preserve"> </w:t>
       </w:r>
+      <w:del w:id="36" w:author="Anvik, John" w:date="2015-03-20T11:14:00Z">
+        <w:r>
+          <w:delText xml:space="preserve">can be </w:delText>
+        </w:r>
+      </w:del>
+      <w:r>
+        <w:t xml:space="preserve">established by </w:t>
+      </w:r>
       <w:del w:id="37" w:author="Anvik, John" w:date="2015-03-20T11:14:00Z">
         <w:r>
-          <w:delText xml:space="preserve">can be </w:delText>
+          <w:delText xml:space="preserve">then </w:delText>
         </w:r>
       </w:del>
       <w:r>
-        <w:t xml:space="preserve">established by </w:t>
-      </w:r>
-      <w:del w:id="38" w:author="Anvik, John" w:date="2015-03-20T11:14:00Z">
-        <w:r>
-          <w:delText xml:space="preserve">then </w:delText>
+        <w:t>assuming normality</w:t>
+      </w:r>
+      <w:r>
+        <w:t xml:space="preserve"> [4]</w:t>
+      </w:r>
+      <w:r>
+        <w:t>.</w:t>
+      </w:r>
+    </w:p>
+    <w:p>
+      <w:pPr>
+        <w:pStyle w:val="Textbody"/>
+      </w:pPr>
+      <w:r>
+        <w:t>For a multivariate time series, stationarity holds if all the component univariate time</w:t>
+      </w:r>
+      <w:r>
+        <w:rPr>
+          <w:rFonts w:eastAsia="Times New Roman"/>
+        </w:rPr>
+        <w:t xml:space="preserve"> </w:t>
+      </w:r>
+      <w:r>
+        <w:t>series are stationary</w:t>
+      </w:r>
+      <w:r>
+        <w:t xml:space="preserve"> [16]</w:t>
+      </w:r>
+      <w:r>
+        <w:t xml:space="preserve">. </w:t>
+      </w:r>
+      <w:del w:id="38" w:author="Anvik, John" w:date="2015-03-20T11:15:00Z">
+        <w:r>
+          <w:delText>Therefore,</w:delText>
+        </w:r>
+        <w:r>
+          <w:delText xml:space="preserve"> t</w:delText>
         </w:r>
       </w:del>
-      <w:r>
-        <w:t>assuming normality</w:t>
-      </w:r>
-      <w:r>
-        <w:t xml:space="preserve"> [4]</w:t>
-      </w:r>
-      <w:r>
-        <w:t>.</w:t>
-      </w:r>
-    </w:p>
-    <w:p>
-      <w:pPr>
-        <w:pStyle w:val="Textbody"/>
-      </w:pPr>
-      <w:r>
-        <w:t>For a multivariate time series, stationarity holds if all the component univariate time</w:t>
-      </w:r>
-      <w:r>
-        <w:rPr>
-          <w:rFonts w:eastAsia="Times New Roman"/>
-        </w:rPr>
-        <w:t xml:space="preserve"> </w:t>
-      </w:r>
-      <w:r>
-        <w:t>series are stationary</w:t>
-      </w:r>
-      <w:r>
-        <w:t xml:space="preserve"> [16]</w:t>
-      </w:r>
-      <w:r>
-        <w:t xml:space="preserve">. </w:t>
-      </w:r>
-      <w:del w:id="39" w:author="Anvik, John" w:date="2015-03-20T11:15:00Z">
-        <w:r>
-          <w:delText>Therefore,</w:delText>
-        </w:r>
-        <w:r>
-          <w:delText xml:space="preserve"> t</w:delText>
-        </w:r>
-      </w:del>
-      <w:ins w:id="40" w:author="Anvik, John" w:date="2015-03-20T11:15:00Z">
+      <w:ins w:id="39" w:author="Anvik, John" w:date="2015-03-20T11:15:00Z">
         <w:r>
           <w:t>T</w:t>
         </w:r>
@@ -2879,25 +2944,25 @@
         <w:lastRenderedPageBreak/>
         <w:t xml:space="preserve">for each univariate time series component, </w:t>
       </w:r>
-      <w:del w:id="41" w:author="Anvik, John" w:date="2015-03-20T11:16:00Z">
+      <w:del w:id="40" w:author="Anvik, John" w:date="2015-03-20T11:16:00Z">
         <w:r>
           <w:delText>and then</w:delText>
         </w:r>
       </w:del>
+      <w:ins w:id="41" w:author="Anvik, John" w:date="2015-03-20T11:16:00Z">
+        <w:r>
+          <w:t>thus</w:t>
+        </w:r>
+      </w:ins>
+      <w:r>
+        <w:t xml:space="preserve"> show</w:t>
+      </w:r>
       <w:ins w:id="42" w:author="Anvik, John" w:date="2015-03-20T11:16:00Z">
         <w:r>
-          <w:t>thus</w:t>
+          <w:t>ing</w:t>
         </w:r>
       </w:ins>
       <w:r>
-        <w:t xml:space="preserve"> show</w:t>
-      </w:r>
-      <w:ins w:id="43" w:author="Anvik, John" w:date="2015-03-20T11:16:00Z">
-        <w:r>
-          <w:t>ing</w:t>
-        </w:r>
-      </w:ins>
-      <w:r>
         <w:t xml:space="preserve"> that the</w:t>
       </w:r>
       <w:r>
@@ -2909,28 +2974,25 @@
       <w:r>
         <w:t>assumption of normality is reasonable</w:t>
       </w:r>
+      <w:del w:id="43" w:author="Anvik, John" w:date="2015-03-20T11:16:00Z">
+        <w:r>
+          <w:delText>,</w:delText>
+        </w:r>
+      </w:del>
+      <w:r>
+        <w:t xml:space="preserve"> </w:t>
+      </w:r>
       <w:del w:id="44" w:author="Anvik, John" w:date="2015-03-20T11:16:00Z">
         <w:r>
-          <w:delText>,</w:delText>
+          <w:delText>thereby</w:delText>
+        </w:r>
+        <w:r>
+          <w:delText xml:space="preserve"> </w:delText>
         </w:r>
       </w:del>
-      <w:r>
-        <w:t xml:space="preserve"> </w:t>
-      </w:r>
-      <w:del w:id="45" w:author="Anvik, John" w:date="2015-03-20T11:16:00Z">
-        <w:r>
-          <w:delText>thereby</w:delText>
-        </w:r>
-        <w:r>
-          <w:delText xml:space="preserve"> </w:delText>
-        </w:r>
-      </w:del>
-      <w:ins w:id="46" w:author="Anvik, John" w:date="2015-03-20T11:16:00Z">
-        <w:r>
-          <w:t>and</w:t>
-        </w:r>
-        <w:r>
-          <w:t xml:space="preserve"> </w:t>
+      <w:ins w:id="45" w:author="Anvik, John" w:date="2015-03-20T11:16:00Z">
+        <w:r>
+          <w:t xml:space="preserve">and </w:t>
         </w:r>
       </w:ins>
       <w:r>
@@ -3083,11 +3145,11 @@
       <w:pPr>
         <w:pStyle w:val="Heading4"/>
       </w:pPr>
-      <w:bookmarkStart w:id="47" w:name="_Ref414001407"/>
+      <w:bookmarkStart w:id="46" w:name="_Ref414001407"/>
       <w:r>
         <w:t>Modeling Methodology</w:t>
       </w:r>
-      <w:bookmarkEnd w:id="47"/>
+      <w:bookmarkEnd w:id="46"/>
     </w:p>
     <w:p>
       <w:pPr>
@@ -4073,15 +4135,15 @@
       <w:pPr>
         <w:pStyle w:val="Heading4"/>
       </w:pPr>
-      <w:bookmarkStart w:id="48" w:name="_Ref414091678"/>
-      <w:bookmarkStart w:id="49" w:name="_Ref414001552"/>
+      <w:bookmarkStart w:id="47" w:name="_Ref414091678"/>
+      <w:bookmarkStart w:id="48" w:name="_Ref414001552"/>
       <w:r>
         <w:t>Application</w:t>
       </w:r>
       <w:r>
         <w:t xml:space="preserve"> of Methodology</w:t>
       </w:r>
-      <w:bookmarkEnd w:id="48"/>
+      <w:bookmarkEnd w:id="47"/>
     </w:p>
     <w:p>
       <w:pPr>
@@ -4221,7 +4283,7 @@
       <w:r>
         <w:t xml:space="preserve"> issues </w:t>
       </w:r>
-      <w:del w:id="51" w:author="Anvik, John" w:date="2015-03-20T11:17:00Z">
+      <w:del w:id="50" w:author="Anvik, John" w:date="2015-03-20T11:17:00Z">
         <w:r>
           <w:delText xml:space="preserve">that do </w:delText>
         </w:r>
@@ -4229,7 +4291,7 @@
       <w:r>
         <w:t>not result</w:t>
       </w:r>
-      <w:ins w:id="52" w:author="Anvik, John" w:date="2015-03-20T11:17:00Z">
+      <w:ins w:id="51" w:author="Anvik, John" w:date="2015-03-20T11:17:00Z">
         <w:r>
           <w:t>ing</w:t>
         </w:r>
@@ -4237,23 +4299,20 @@
       <w:r>
         <w:t xml:space="preserve"> in </w:t>
       </w:r>
-      <w:del w:id="53" w:author="Anvik, John" w:date="2015-03-20T11:17:00Z">
+      <w:del w:id="52" w:author="Anvik, John" w:date="2015-03-20T11:17:00Z">
         <w:r>
           <w:delText xml:space="preserve">any </w:delText>
         </w:r>
       </w:del>
+      <w:ins w:id="53" w:author="Anvik, John" w:date="2015-03-20T11:17:00Z">
+        <w:r>
+          <w:t xml:space="preserve">a </w:t>
+        </w:r>
+      </w:ins>
+      <w:r>
+        <w:t xml:space="preserve">change should not be included in the dataset. For this reason, only </w:t>
+      </w:r>
       <w:ins w:id="54" w:author="Anvik, John" w:date="2015-03-20T11:17:00Z">
-        <w:r>
-          <w:t>a</w:t>
-        </w:r>
-        <w:r>
-          <w:t xml:space="preserve"> </w:t>
-        </w:r>
-      </w:ins>
-      <w:r>
-        <w:t xml:space="preserve">change should not be included in the dataset. For this reason, only </w:t>
-      </w:r>
-      <w:ins w:id="55" w:author="Anvik, John" w:date="2015-03-20T11:17:00Z">
         <w:r>
           <w:rPr>
             <w:i/>
@@ -4285,7 +4344,7 @@
       <w:r>
         <w:t xml:space="preserve">issues </w:t>
       </w:r>
-      <w:del w:id="56" w:author="Anvik, John" w:date="2015-03-20T11:17:00Z">
+      <w:del w:id="55" w:author="Anvik, John" w:date="2015-03-20T11:17:00Z">
         <w:r>
           <w:delText xml:space="preserve">with resolution </w:delText>
         </w:r>
@@ -4716,17 +4775,17 @@
       <w:r>
         <w:t xml:space="preserve"> modeling</w:t>
       </w:r>
-      <w:ins w:id="57" w:author="Anvik, John" w:date="2015-03-20T11:18:00Z">
+      <w:ins w:id="56" w:author="Anvik, John" w:date="2015-03-20T11:18:00Z">
         <w:r>
           <w:t xml:space="preserve"> </w:t>
         </w:r>
       </w:ins>
-      <w:del w:id="58" w:author="Anvik, John" w:date="2015-03-20T11:18:00Z">
+      <w:del w:id="57" w:author="Anvik, John" w:date="2015-03-20T11:18:00Z">
         <w:r>
           <w:delText xml:space="preserve">, and are referred to as </w:delText>
         </w:r>
       </w:del>
-      <w:ins w:id="59" w:author="Anvik, John" w:date="2015-03-20T11:18:00Z">
+      <w:ins w:id="58" w:author="Anvik, John" w:date="2015-03-20T11:18:00Z">
         <w:r>
           <w:t>(</w:t>
         </w:r>
@@ -4820,7 +4879,7 @@
           </m:sub>
         </m:sSub>
       </m:oMath>
-      <w:ins w:id="60" w:author="Anvik, John" w:date="2015-03-20T11:18:00Z">
+      <w:ins w:id="59" w:author="Anvik, John" w:date="2015-03-20T11:18:00Z">
         <w:r>
           <w:t>)</w:t>
         </w:r>
@@ -6475,7 +6534,7 @@
       <w:r>
         <w:t>.</w:t>
       </w:r>
-      <w:bookmarkEnd w:id="49"/>
+      <w:bookmarkEnd w:id="48"/>
     </w:p>
     <w:p>
       <w:pPr>
@@ -6720,7 +6779,13 @@
               <w:rPr>
                 <w:rFonts w:ascii="Cambria Math" w:hAnsi="Cambria Math"/>
               </w:rPr>
-              <m:t>∇imp</m:t>
+              <m:t>∇</m:t>
+            </m:r>
+            <m:r>
+              <w:rPr>
+                <w:rFonts w:ascii="Cambria Math" w:hAnsi="Cambria Math"/>
+              </w:rPr>
+              <m:t>imp</m:t>
             </m:r>
           </m:sub>
         </m:sSub>
@@ -6743,7 +6808,7 @@
       <w:r>
         <w:t xml:space="preserve"> </w:t>
       </w:r>
-      <w:del w:id="61" w:author="Anvik, John" w:date="2015-03-20T11:19:00Z">
+      <w:del w:id="60" w:author="Anvik, John" w:date="2015-03-20T11:19:00Z">
         <w:r>
           <w:delText xml:space="preserve">hypothetical </w:delText>
         </w:r>
@@ -7042,7 +7107,7 @@
       <w:r>
         <w:t>. All model orders were stable for all windowed periods. Several model orders were found to be inadequate</w:t>
       </w:r>
-      <w:del w:id="62" w:author="Anvik, John" w:date="2015-03-20T11:20:00Z">
+      <w:del w:id="61" w:author="Anvik, John" w:date="2015-03-20T11:20:00Z">
         <w:r>
           <w:delText xml:space="preserve"> by the Ljung-Box test</w:delText>
         </w:r>
@@ -8454,6 +8519,9 @@
     <w:p>
       <w:pPr>
         <w:pStyle w:val="Textbody"/>
+        <w:rPr>
+          <w:del w:id="62" w:author="James" w:date="2015-03-21T16:02:00Z"/>
+        </w:rPr>
       </w:pPr>
     </w:p>
     <w:tbl>
@@ -8673,14 +8741,15 @@
           <w:numId w:val="0"/>
         </w:numPr>
         <w:jc w:val="left"/>
-        <w:pPrChange w:id="64" w:author="Anvik, John" w:date="2015-03-20T11:31:00Z">
+        <w:rPr>
+          <w:del w:id="64" w:author="James" w:date="2015-03-21T17:06:00Z"/>
+        </w:rPr>
+        <w:pPrChange w:id="65" w:author="Anvik, John" w:date="2015-03-20T11:31:00Z">
           <w:pPr>
             <w:pStyle w:val="figurecaption"/>
           </w:pPr>
         </w:pPrChange>
       </w:pPr>
-      <w:bookmarkStart w:id="65" w:name="_GoBack"/>
-      <w:bookmarkEnd w:id="65"/>
     </w:p>
     <w:p>
       <w:pPr>
@@ -8688,15 +8757,17 @@
         <w:ind w:firstLine="0"/>
       </w:pPr>
       <w:r>
+        <w:t>Forecasting</w:t>
+      </w:r>
+    </w:p>
+    <w:p>
+      <w:pPr>
+        <w:pStyle w:val="Textbody"/>
+      </w:pPr>
+      <w:bookmarkStart w:id="66" w:name="_GoBack"/>
+      <w:bookmarkEnd w:id="66"/>
+      <w:r>
         <w:lastRenderedPageBreak/>
-        <w:t>Forecasting</w:t>
-      </w:r>
-    </w:p>
-    <w:p>
-      <w:pPr>
-        <w:pStyle w:val="Textbody"/>
-      </w:pPr>
-      <w:r>
         <w:t xml:space="preserve">The model selected for each windowed period was then </w:t>
       </w:r>
       <w:r>
@@ -8824,7 +8895,7 @@
       <w:r>
         <w:t xml:space="preserve">number of improvements, features, and bugs in the prediction sample period was 4, 0, and 18, respectively. Notice that the </w:t>
       </w:r>
-      <w:commentRangeStart w:id="66"/>
+      <w:commentRangeStart w:id="67"/>
       <w:r>
         <w:t>actual number of bugs</w:t>
       </w:r>
@@ -8843,10 +8914,20 @@
       <w:r>
         <w:t xml:space="preserve">90% </w:t>
       </w:r>
-      <w:r>
-        <w:t>forecast interval</w:t>
-      </w:r>
-      <w:commentRangeEnd w:id="66"/>
+      <w:del w:id="68" w:author="James" w:date="2015-03-21T16:26:00Z">
+        <w:r>
+          <w:delText xml:space="preserve">forecast </w:delText>
+        </w:r>
+      </w:del>
+      <w:ins w:id="69" w:author="James" w:date="2015-03-21T16:26:00Z">
+        <w:r>
+          <w:t xml:space="preserve">confidence </w:t>
+        </w:r>
+      </w:ins>
+      <w:r>
+        <w:t>interval</w:t>
+      </w:r>
+      <w:commentRangeEnd w:id="67"/>
       <w:r>
         <w:rPr>
           <w:rStyle w:val="CommentReference"/>
@@ -8854,11 +8935,89 @@
           <w:spacing w:val="0"/>
           <w:lang w:bidi="hi-IN"/>
         </w:rPr>
-        <w:commentReference w:id="66"/>
+        <w:commentReference w:id="67"/>
       </w:r>
       <w:r>
         <w:t>, which spans from 6.4 to 13.79 (see the outlined row in Table 5).</w:t>
       </w:r>
+      <w:ins w:id="70" w:author="James" w:date="2015-03-21T16:06:00Z">
+        <w:r>
+          <w:t xml:space="preserve"> </w:t>
+        </w:r>
+        <w:r>
+          <w:t>On the other hand, the actual number of future defects in the next window, W</w:t>
+        </w:r>
+        <w:r>
+          <w:rPr>
+            <w:spacing w:val="-2"/>
+            <w:vertAlign w:val="subscript"/>
+          </w:rPr>
+          <w:t>80−157</w:t>
+        </w:r>
+        <w:r>
+          <w:t xml:space="preserve">, was 17. This was inside the </w:t>
+        </w:r>
+      </w:ins>
+      <w:ins w:id="71" w:author="James" w:date="2015-03-21T16:26:00Z">
+        <w:r>
+          <w:t>90</w:t>
+        </w:r>
+      </w:ins>
+      <w:ins w:id="72" w:author="James" w:date="2015-03-21T16:06:00Z">
+        <w:r>
+          <w:t xml:space="preserve">% </w:t>
+        </w:r>
+      </w:ins>
+      <w:ins w:id="73" w:author="James" w:date="2015-03-21T16:26:00Z">
+        <w:r>
+          <w:t xml:space="preserve">confidence </w:t>
+        </w:r>
+      </w:ins>
+      <w:ins w:id="74" w:author="James" w:date="2015-03-21T16:06:00Z">
+        <w:r>
+          <w:t>interval, which spans from 1</w:t>
+        </w:r>
+      </w:ins>
+      <w:ins w:id="75" w:author="James" w:date="2015-03-21T16:25:00Z">
+        <w:r>
+          <w:t>3</w:t>
+        </w:r>
+      </w:ins>
+      <w:ins w:id="76" w:author="James" w:date="2015-03-21T16:06:00Z">
+        <w:r>
+          <w:t>.</w:t>
+        </w:r>
+      </w:ins>
+      <w:ins w:id="77" w:author="James" w:date="2015-03-21T16:25:00Z">
+        <w:r>
+          <w:t>3</w:t>
+        </w:r>
+      </w:ins>
+      <w:ins w:id="78" w:author="James" w:date="2015-03-21T16:06:00Z">
+        <w:r>
+          <w:t>8 to 1</w:t>
+        </w:r>
+      </w:ins>
+      <w:ins w:id="79" w:author="James" w:date="2015-03-21T16:26:00Z">
+        <w:r>
+          <w:t>8</w:t>
+        </w:r>
+      </w:ins>
+      <w:ins w:id="80" w:author="James" w:date="2015-03-21T16:06:00Z">
+        <w:r>
+          <w:t>.</w:t>
+        </w:r>
+      </w:ins>
+      <w:ins w:id="81" w:author="James" w:date="2015-03-21T16:26:00Z">
+        <w:r>
+          <w:t>00</w:t>
+        </w:r>
+      </w:ins>
+      <w:ins w:id="82" w:author="James" w:date="2015-03-21T16:06:00Z">
+        <w:r>
+          <w:t>.</w:t>
+        </w:r>
+      </w:ins>
     </w:p>
     <w:p>
       <w:pPr>
@@ -9924,7 +10083,7 @@
       <w:pPr>
         <w:pStyle w:val="Textbody"/>
         <w:rPr>
-          <w:del w:id="67" w:author="Anvik, John" w:date="2015-03-20T11:11:00Z"/>
+          <w:del w:id="83" w:author="Anvik, John" w:date="2015-03-20T11:11:00Z"/>
         </w:rPr>
       </w:pPr>
     </w:p>
@@ -9932,10 +10091,153 @@
       <w:pPr>
         <w:pStyle w:val="Textbody"/>
         <w:rPr>
-          <w:del w:id="68" w:author="Anvik, John" w:date="2015-03-20T11:11:00Z"/>
-        </w:rPr>
-      </w:pPr>
-      <w:del w:id="69" w:author="Anvik, John" w:date="2015-03-20T11:11:00Z">
+          <w:ins w:id="84" w:author="James" w:date="2015-03-21T16:01:00Z"/>
+        </w:rPr>
+      </w:pPr>
+    </w:p>
+    <w:p>
+      <w:pPr>
+        <w:pStyle w:val="Textbody"/>
+        <w:rPr>
+          <w:ins w:id="85" w:author="James" w:date="2015-03-21T16:01:00Z"/>
+        </w:rPr>
+      </w:pPr>
+      <w:ins w:id="86" w:author="James" w:date="2015-03-21T16:11:00Z">
+        <w:r>
+          <w:t>To gauge how well prediction will work in general,</w:t>
+        </w:r>
+      </w:ins>
+      <w:ins w:id="87" w:author="James" w:date="2015-03-21T16:12:00Z">
+        <w:r>
+          <w:t xml:space="preserve"> a sliding 78-week window was applied. The sliding window started at the first sample period</w:t>
+        </w:r>
+      </w:ins>
+      <w:ins w:id="88" w:author="James" w:date="2015-03-21T16:13:00Z">
+        <w:r>
+          <w:t>,</w:t>
+        </w:r>
+      </w:ins>
+      <w:ins w:id="89" w:author="James" w:date="2015-03-21T16:12:00Z">
+        <w:r>
+          <w:t xml:space="preserve"> and</w:t>
+        </w:r>
+      </w:ins>
+      <w:ins w:id="90" w:author="James" w:date="2015-03-21T16:13:00Z">
+        <w:r>
+          <w:t xml:space="preserve"> was </w:t>
+        </w:r>
+      </w:ins>
+      <w:ins w:id="91" w:author="James" w:date="2015-03-21T16:24:00Z">
+        <w:r>
+          <w:t>shifted</w:t>
+        </w:r>
+      </w:ins>
+      <w:ins w:id="92" w:author="James" w:date="2015-03-21T16:13:00Z">
+        <w:r>
+          <w:t xml:space="preserve"> by one </w:t>
+        </w:r>
+        <w:r>
+          <w:t>sample period after modeling</w:t>
+        </w:r>
+        <w:r>
+          <w:t xml:space="preserve">. </w:t>
+        </w:r>
+      </w:ins>
+      <w:moveToRangeStart w:id="93" w:author="James" w:date="2015-03-21T16:15:00Z" w:name="move414717844"/>
+      <w:moveTo w:id="94" w:author="James" w:date="2015-03-21T16:15:00Z">
+        <w:del w:id="95" w:author="James" w:date="2015-03-21T16:16:00Z">
+          <w:r>
+            <w:delText>For the sliding window, o</w:delText>
+          </w:r>
+        </w:del>
+      </w:moveTo>
+      <w:ins w:id="96" w:author="James" w:date="2015-03-21T16:16:00Z">
+        <w:r>
+          <w:t>O</w:t>
+        </w:r>
+      </w:ins>
+      <w:moveTo w:id="97" w:author="James" w:date="2015-03-21T16:15:00Z">
+        <w:r>
+          <w:t xml:space="preserve">nly the actual number of improvements and features were used in </w:t>
+        </w:r>
+      </w:moveTo>
+      <w:ins w:id="98" w:author="James" w:date="2015-03-21T16:24:00Z">
+        <w:r>
+          <w:t xml:space="preserve">this </w:t>
+        </w:r>
+      </w:ins>
+      <w:moveTo w:id="99" w:author="James" w:date="2015-03-21T16:15:00Z">
+        <w:r>
+          <w:t xml:space="preserve">forecasting. The </w:t>
+        </w:r>
+      </w:moveTo>
+      <w:ins w:id="100" w:author="James" w:date="2015-03-21T16:16:00Z">
+        <w:r>
+          <w:t xml:space="preserve">resulting </w:t>
+        </w:r>
+      </w:ins>
+      <w:moveTo w:id="101" w:author="James" w:date="2015-03-21T16:15:00Z">
+        <w:r>
+          <w:t>distribution of errors between the mean forecasted bugs and the actual number of bugs is shown as a histogram in Fig. 5. Note that the histogram appears to be normally distributed</w:t>
+        </w:r>
+      </w:moveTo>
+      <w:ins w:id="102" w:author="James" w:date="2015-03-21T16:15:00Z">
+        <w:r>
+          <w:t>.</w:t>
+        </w:r>
+      </w:ins>
+      <w:moveTo w:id="103" w:author="James" w:date="2015-03-21T16:15:00Z">
+        <w:del w:id="104" w:author="James" w:date="2015-03-21T16:15:00Z">
+          <w:r>
+            <w:delText>, which means that the predictive performance of the model can be approximated by fitting a normal distribution.</w:delText>
+          </w:r>
+        </w:del>
+      </w:moveTo>
+      <w:moveToRangeEnd w:id="93"/>
+      <w:ins w:id="105" w:author="James" w:date="2015-03-21T16:20:00Z">
+        <w:r>
+          <w:t xml:space="preserve">  </w:t>
+        </w:r>
+      </w:ins>
+      <w:ins w:id="106" w:author="James" w:date="2015-03-21T16:25:00Z">
+        <w:r>
+          <w:t>The actual number of bugs was inside the</w:t>
+        </w:r>
+      </w:ins>
+      <w:ins w:id="107" w:author="James" w:date="2015-03-21T16:24:00Z">
+        <w:r>
+          <w:t xml:space="preserve"> </w:t>
+        </w:r>
+      </w:ins>
+      <w:ins w:id="108" w:author="James" w:date="2015-03-21T16:26:00Z">
+        <w:r>
+          <w:t xml:space="preserve">90% confidence interval </w:t>
+        </w:r>
+      </w:ins>
+      <w:ins w:id="109" w:author="James" w:date="2015-03-21T16:27:00Z">
+        <w:r>
+          <w:t xml:space="preserve">for </w:t>
+        </w:r>
+      </w:ins>
+      <w:ins w:id="110" w:author="James" w:date="2015-03-21T16:25:00Z">
+        <w:r>
+          <w:t>23.87%</w:t>
+        </w:r>
+      </w:ins>
+      <w:ins w:id="111" w:author="James" w:date="2015-03-21T16:27:00Z">
+        <w:r>
+          <w:t xml:space="preserve"> of the sliding window ranges.</w:t>
+        </w:r>
+      </w:ins>
+    </w:p>
+    <w:p>
+      <w:pPr>
+        <w:pStyle w:val="Textbody"/>
+        <w:rPr>
+          <w:del w:id="112" w:author="Anvik, John" w:date="2015-03-20T11:11:00Z"/>
+        </w:rPr>
+      </w:pPr>
+      <w:del w:id="113" w:author="Anvik, John" w:date="2015-03-20T11:11:00Z">
         <w:r>
           <w:delText xml:space="preserve">To </w:delText>
         </w:r>
@@ -10062,7 +10364,7 @@
       <w:pPr>
         <w:pStyle w:val="Textbody"/>
         <w:rPr>
-          <w:del w:id="70" w:author="Anvik, John" w:date="2015-03-20T11:11:00Z"/>
+          <w:del w:id="114" w:author="Anvik, John" w:date="2015-03-20T11:11:00Z"/>
         </w:rPr>
       </w:pPr>
     </w:p>
@@ -10076,7 +10378,7 @@
           <w:lang w:eastAsia="en-US"/>
         </w:rPr>
         <w:drawing>
-          <wp:inline distT="0" distB="0" distL="0" distR="0" wp14:anchorId="78FBFA5E" wp14:editId="75C0D850">
+          <wp:inline distT="0" distB="0" distL="0" distR="0" wp14:anchorId="75B5E604" wp14:editId="5E461778">
             <wp:extent cx="3090545" cy="1545590"/>
             <wp:effectExtent l="0" t="0" r="0" b="0"/>
             <wp:docPr id="7" name="Picture 7"/>
@@ -10122,7 +10424,8 @@
       <w:pPr>
         <w:pStyle w:val="figurecaption"/>
         <w:rPr>
-          <w:ins w:id="71" w:author="Anvik, John" w:date="2015-03-20T11:12:00Z"/>
+          <w:ins w:id="115" w:author="Anvik, John" w:date="2015-03-20T11:12:00Z"/>
+          <w:del w:id="116" w:author="James" w:date="2015-03-21T16:18:00Z"/>
         </w:rPr>
       </w:pPr>
       <w:r>
@@ -10134,24 +10437,38 @@
     </w:p>
     <w:p>
       <w:pPr>
-        <w:pStyle w:val="Textbody"/>
-        <w:rPr>
-          <w:ins w:id="72" w:author="Anvik, John" w:date="2015-03-20T11:12:00Z"/>
-        </w:rPr>
-      </w:pPr>
-      <w:ins w:id="73" w:author="Anvik, John" w:date="2015-03-20T11:12:00Z">
-        <w:r>
-          <w:t xml:space="preserve">To gauge how well prediction will work for a time window in the dataset, a 78-week sliding window was used instead of a fixed window. The sliding window started at the first sample period, and advanced after modeling by one sample period. For the sliding window, only the actual number of improvements and features were used in forecasting. The distribution of errors between the mean forecasted bugs and the actual number of bugs is shown as a histogram in Fig. 5. Note that the histogram appears to </w:t>
-        </w:r>
-        <w:proofErr w:type="gramStart"/>
-        <w:r>
-          <w:t>be  normally</w:t>
-        </w:r>
-        <w:proofErr w:type="gramEnd"/>
-        <w:r>
-          <w:t xml:space="preserve"> distributed, which means that the predictive performance of the model can be approximated by fitting a normal distribution.</w:t>
-        </w:r>
+        <w:pStyle w:val="figurecaption"/>
+        <w:rPr>
+          <w:ins w:id="117" w:author="Anvik, John" w:date="2015-03-20T11:12:00Z"/>
+        </w:rPr>
+        <w:pPrChange w:id="118" w:author="James" w:date="2015-03-21T16:18:00Z">
+          <w:pPr>
+            <w:pStyle w:val="Textbody"/>
+          </w:pPr>
+        </w:pPrChange>
+      </w:pPr>
+      <w:ins w:id="119" w:author="Anvik, John" w:date="2015-03-20T11:12:00Z">
+        <w:del w:id="120" w:author="James" w:date="2015-03-21T16:14:00Z">
+          <w:r>
+            <w:delText xml:space="preserve">To gauge how well prediction will work for a time window in the dataset, a 78-week sliding window was used instead of a fixed window. The sliding window started at the first sample period, and advanced after modeling by one sample period. </w:delText>
+          </w:r>
+        </w:del>
       </w:ins>
+      <w:moveFromRangeStart w:id="121" w:author="James" w:date="2015-03-21T16:15:00Z" w:name="move414717844"/>
+      <w:moveFrom w:id="122" w:author="James" w:date="2015-03-21T16:15:00Z">
+        <w:ins w:id="123" w:author="Anvik, John" w:date="2015-03-20T11:12:00Z">
+          <w:r>
+            <w:t>For the sliding window, only the actual number of improvements and features were used in forecasting. The distribution of errors between the mean forecasted bugs and the actual number of bugs is shown as a histogram in Fig. 5. Note that the histogram appears to be</w:t>
+          </w:r>
+          <w:r>
+            <w:t xml:space="preserve"> </w:t>
+          </w:r>
+          <w:r>
+            <w:t xml:space="preserve"> normally distributed, which means that the predictive performance of the model can be approximated by fitting a normal distribution.</w:t>
+          </w:r>
+        </w:ins>
+      </w:moveFrom>
+      <w:moveFromRangeEnd w:id="121"/>
     </w:p>
     <w:p>
       <w:pPr>
@@ -10161,9 +10478,9 @@
           <w:numId w:val="0"/>
         </w:numPr>
         <w:rPr>
-          <w:del w:id="74" w:author="Anvik, John" w:date="2015-03-20T11:12:00Z"/>
-        </w:rPr>
-        <w:pPrChange w:id="75" w:author="Anvik, John" w:date="2015-03-20T11:12:00Z">
+          <w:del w:id="124" w:author="Anvik, John" w:date="2015-03-20T11:12:00Z"/>
+        </w:rPr>
+        <w:pPrChange w:id="125" w:author="Anvik, John" w:date="2015-03-20T11:12:00Z">
           <w:pPr>
             <w:pStyle w:val="figurecaption"/>
           </w:pPr>
@@ -10174,31 +10491,28 @@
       <w:pPr>
         <w:pStyle w:val="Heading4"/>
       </w:pPr>
-      <w:bookmarkStart w:id="76" w:name="_Ref414091734"/>
+      <w:bookmarkStart w:id="126" w:name="_Ref414091734"/>
       <w:r>
         <w:t>Related</w:t>
       </w:r>
       <w:r>
         <w:t xml:space="preserve"> Work</w:t>
       </w:r>
-      <w:bookmarkEnd w:id="76"/>
+      <w:bookmarkEnd w:id="126"/>
     </w:p>
     <w:p>
       <w:pPr>
         <w:pStyle w:val="Textbody"/>
       </w:pPr>
       <w:r>
+        <w:lastRenderedPageBreak/>
         <w:t>Prior defect prediction techniques generally fall into two categories</w:t>
       </w:r>
       <w:r>
         <w:t>:</w:t>
       </w:r>
       <w:r>
-        <w:t xml:space="preserve"> those based on code analysis and those based on </w:t>
-      </w:r>
-      <w:r>
-        <w:lastRenderedPageBreak/>
-        <w:t>statistical analysis. Code analysis techniques typically involve a detailed analysis of code or proposed</w:t>
+        <w:t xml:space="preserve"> those based on code analysis and those based on statistical analysis. Code analysis techniques typically involve a detailed analysis of code or proposed</w:t>
       </w:r>
       <w:r>
         <w:rPr>
@@ -10304,7 +10618,15 @@
         <w:t xml:space="preserve">and Ball [13] </w:t>
       </w:r>
       <w:r>
-        <w:t xml:space="preserve">and Giger, </w:t>
+        <w:t xml:space="preserve">and </w:t>
+      </w:r>
+      <w:proofErr w:type="spellStart"/>
+      <w:r>
+        <w:t>Giger</w:t>
+      </w:r>
+      <w:proofErr w:type="spellEnd"/>
+      <w:r>
+        <w:t xml:space="preserve">, </w:t>
       </w:r>
       <w:proofErr w:type="spellStart"/>
       <w:r>
@@ -10357,8 +10679,18 @@
       <w:pPr>
         <w:pStyle w:val="Textbody"/>
       </w:pPr>
-      <w:r>
-        <w:t>Rather than requiring a detailed code analysis to predict defects, the approach proposed</w:t>
+      <w:del w:id="127" w:author="James" w:date="2015-03-21T16:33:00Z">
+        <w:r>
+          <w:delText>Rather than requiring a detailed code analysis to predict defects, t</w:delText>
+        </w:r>
+      </w:del>
+      <w:ins w:id="128" w:author="James" w:date="2015-03-21T16:33:00Z">
+        <w:r>
+          <w:t>T</w:t>
+        </w:r>
+      </w:ins>
+      <w:r>
+        <w:t>he approach proposed</w:t>
       </w:r>
       <w:r>
         <w:rPr>
@@ -10547,15 +10879,20 @@
       <w:pPr>
         <w:pStyle w:val="Heading4"/>
       </w:pPr>
-      <w:bookmarkStart w:id="77" w:name="_Ref414001612"/>
+      <w:bookmarkStart w:id="129" w:name="_Ref414001612"/>
       <w:r>
         <w:t>Conclusions and Future Work</w:t>
       </w:r>
-      <w:bookmarkEnd w:id="77"/>
+      <w:bookmarkEnd w:id="129"/>
     </w:p>
     <w:p>
       <w:pPr>
         <w:pStyle w:val="Textbody"/>
+        <w:rPr>
+          <w:rPrChange w:id="130" w:author="James" w:date="2015-03-21T16:37:00Z">
+            <w:rPr/>
+          </w:rPrChange>
+        </w:rPr>
       </w:pPr>
       <w:r>
         <w:rPr>
@@ -10581,8 +10918,231 @@
           <w:lang w:eastAsia="en-US"/>
         </w:rPr>
         <w:lastRenderedPageBreak/>
-        <w:t>project. A model was created for each of three time windows, and then used to make defect predictions for a range of hypothetical values for the number of improvements and features. Also, a picture of the prediction performance was obtained by applying the approach to a sliding window, resulting in a normally distributed mean error between the forecasted and actual number of bugs.</w:t>
-      </w:r>
+        <w:t>project. A model was created for each of three time windows</w:t>
+      </w:r>
+      <w:del w:id="131" w:author="James" w:date="2015-03-21T16:55:00Z">
+        <w:r>
+          <w:rPr>
+            <w:lang w:eastAsia="en-US"/>
+          </w:rPr>
+          <w:delText>,</w:delText>
+        </w:r>
+      </w:del>
+      <w:r>
+        <w:rPr>
+          <w:lang w:eastAsia="en-US"/>
+        </w:rPr>
+        <w:t xml:space="preserve"> and then used to make defect predictions for a range of hypothetical values for the number of improvements and features. Also, a picture of the prediction performance was obtained by applying the approach </w:t>
+      </w:r>
+      <w:del w:id="132" w:author="James" w:date="2015-03-21T16:29:00Z">
+        <w:r>
+          <w:rPr>
+            <w:lang w:eastAsia="en-US"/>
+          </w:rPr>
+          <w:delText xml:space="preserve">to </w:delText>
+        </w:r>
+      </w:del>
+      <w:ins w:id="133" w:author="James" w:date="2015-03-21T16:29:00Z">
+        <w:r>
+          <w:rPr>
+            <w:lang w:eastAsia="en-US"/>
+          </w:rPr>
+          <w:t xml:space="preserve">with </w:t>
+        </w:r>
+      </w:ins>
+      <w:r>
+        <w:rPr>
+          <w:lang w:eastAsia="en-US"/>
+        </w:rPr>
+        <w:t>a sliding window</w:t>
+      </w:r>
+      <w:del w:id="134" w:author="James" w:date="2015-03-21T16:29:00Z">
+        <w:r>
+          <w:rPr>
+            <w:lang w:eastAsia="en-US"/>
+          </w:rPr>
+          <w:delText xml:space="preserve">, </w:delText>
+        </w:r>
+      </w:del>
+      <w:ins w:id="135" w:author="James" w:date="2015-03-21T16:29:00Z">
+        <w:r>
+          <w:rPr>
+            <w:lang w:eastAsia="en-US"/>
+          </w:rPr>
+          <w:t>.</w:t>
+        </w:r>
+        <w:r>
+          <w:rPr>
+            <w:lang w:eastAsia="en-US"/>
+          </w:rPr>
+          <w:t xml:space="preserve"> </w:t>
+        </w:r>
+        <w:r>
+          <w:rPr>
+            <w:lang w:eastAsia="en-US"/>
+          </w:rPr>
+          <w:t xml:space="preserve">This </w:t>
+        </w:r>
+      </w:ins>
+      <w:r>
+        <w:rPr>
+          <w:lang w:eastAsia="en-US"/>
+        </w:rPr>
+        <w:t>result</w:t>
+      </w:r>
+      <w:ins w:id="136" w:author="James" w:date="2015-03-21T16:29:00Z">
+        <w:r>
+          <w:rPr>
+            <w:lang w:eastAsia="en-US"/>
+          </w:rPr>
+          <w:t>ed</w:t>
+        </w:r>
+      </w:ins>
+      <w:del w:id="137" w:author="James" w:date="2015-03-21T16:29:00Z">
+        <w:r>
+          <w:rPr>
+            <w:lang w:eastAsia="en-US"/>
+          </w:rPr>
+          <w:delText>ing</w:delText>
+        </w:r>
+      </w:del>
+      <w:r>
+        <w:rPr>
+          <w:lang w:eastAsia="en-US"/>
+        </w:rPr>
+        <w:t xml:space="preserve"> in a normally distributed </w:t>
+      </w:r>
+      <w:del w:id="138" w:author="James" w:date="2015-03-21T16:29:00Z">
+        <w:r>
+          <w:rPr>
+            <w:lang w:eastAsia="en-US"/>
+          </w:rPr>
+          <w:delText xml:space="preserve">mean </w:delText>
+        </w:r>
+      </w:del>
+      <w:r>
+        <w:rPr>
+          <w:lang w:eastAsia="en-US"/>
+        </w:rPr>
+        <w:t xml:space="preserve">error between the </w:t>
+      </w:r>
+      <w:ins w:id="139" w:author="James" w:date="2015-03-21T16:29:00Z">
+        <w:r>
+          <w:rPr>
+            <w:lang w:eastAsia="en-US"/>
+          </w:rPr>
+          <w:t xml:space="preserve">mean </w:t>
+        </w:r>
+      </w:ins>
+      <w:r>
+        <w:rPr>
+          <w:lang w:eastAsia="en-US"/>
+        </w:rPr>
+        <w:t>forecasted and actual number of bugs</w:t>
+      </w:r>
+      <w:del w:id="140" w:author="James" w:date="2015-03-21T16:28:00Z">
+        <w:r>
+          <w:rPr>
+            <w:lang w:eastAsia="en-US"/>
+          </w:rPr>
+          <w:delText>.</w:delText>
+        </w:r>
+      </w:del>
+      <w:ins w:id="141" w:author="James" w:date="2015-03-21T16:31:00Z">
+        <w:r>
+          <w:rPr>
+            <w:lang w:eastAsia="en-US"/>
+          </w:rPr>
+          <w:t xml:space="preserve">, and in a low </w:t>
+        </w:r>
+      </w:ins>
+      <w:ins w:id="142" w:author="James" w:date="2015-03-21T16:32:00Z">
+        <w:r>
+          <w:rPr>
+            <w:lang w:eastAsia="en-US"/>
+          </w:rPr>
+          <w:t>proportion (</w:t>
+        </w:r>
+      </w:ins>
+      <w:ins w:id="143" w:author="James" w:date="2015-03-21T16:30:00Z">
+        <w:r>
+          <w:rPr>
+            <w:lang w:eastAsia="en-US"/>
+          </w:rPr>
+          <w:t>23.87%</w:t>
+        </w:r>
+      </w:ins>
+      <w:ins w:id="144" w:author="James" w:date="2015-03-21T16:32:00Z">
+        <w:r>
+          <w:rPr>
+            <w:lang w:eastAsia="en-US"/>
+          </w:rPr>
+          <w:t>)</w:t>
+        </w:r>
+      </w:ins>
+      <w:ins w:id="145" w:author="James" w:date="2015-03-21T16:30:00Z">
+        <w:r>
+          <w:rPr>
+            <w:lang w:eastAsia="en-US"/>
+          </w:rPr>
+          <w:t xml:space="preserve"> of the sliding window ranges</w:t>
+        </w:r>
+      </w:ins>
+      <w:ins w:id="146" w:author="James" w:date="2015-03-21T16:28:00Z">
+        <w:r>
+          <w:rPr>
+            <w:lang w:eastAsia="en-US"/>
+          </w:rPr>
+          <w:t xml:space="preserve"> </w:t>
+        </w:r>
+      </w:ins>
+      <w:ins w:id="147" w:author="James" w:date="2015-03-21T16:32:00Z">
+        <w:r>
+          <w:rPr>
+            <w:lang w:eastAsia="en-US"/>
+          </w:rPr>
+          <w:t>whose 90% confidence interval included the actual number of bugs.</w:t>
+        </w:r>
+      </w:ins>
+      <w:ins w:id="148" w:author="James" w:date="2015-03-21T16:35:00Z">
+        <w:r>
+          <w:rPr>
+            <w:lang w:eastAsia="en-US"/>
+          </w:rPr>
+          <w:t xml:space="preserve"> These results show that the </w:t>
+        </w:r>
+      </w:ins>
+      <w:ins w:id="149" w:author="James" w:date="2015-03-21T16:36:00Z">
+        <w:r>
+          <w:rPr>
+            <w:lang w:eastAsia="en-US"/>
+          </w:rPr>
+          <w:t xml:space="preserve">VARX model </w:t>
+        </w:r>
+      </w:ins>
+      <w:ins w:id="150" w:author="James" w:date="2015-03-21T16:37:00Z">
+        <w:r>
+          <w:rPr>
+            <w:lang w:eastAsia="en-US"/>
+          </w:rPr>
+          <w:t xml:space="preserve">did not prove useful for making accurate predictions in the </w:t>
+        </w:r>
+        <w:proofErr w:type="spellStart"/>
+        <w:r>
+          <w:rPr>
+            <w:i/>
+            <w:lang w:eastAsia="en-US"/>
+          </w:rPr>
+          <w:t>MongoDB</w:t>
+        </w:r>
+        <w:proofErr w:type="spellEnd"/>
+        <w:r>
+          <w:rPr>
+            <w:lang w:eastAsia="en-US"/>
+          </w:rPr>
+          <w:t xml:space="preserve"> dataset.</w:t>
+        </w:r>
+      </w:ins>
     </w:p>
     <w:p>
       <w:pPr>
@@ -10592,7 +11152,59 @@
         <w:rPr>
           <w:lang w:eastAsia="en-US"/>
         </w:rPr>
-        <w:t xml:space="preserve">Having applied the time series modelling methodology to one project dataset, a next step is to apply the methodology to other software project data sets, such as </w:t>
+        <w:t xml:space="preserve">Having applied the </w:t>
+      </w:r>
+      <w:ins w:id="151" w:author="James" w:date="2015-03-21T16:38:00Z">
+        <w:r>
+          <w:rPr>
+            <w:lang w:eastAsia="en-US"/>
+          </w:rPr>
+          <w:t xml:space="preserve">VARX </w:t>
+        </w:r>
+      </w:ins>
+      <w:r>
+        <w:rPr>
+          <w:lang w:eastAsia="en-US"/>
+        </w:rPr>
+        <w:t xml:space="preserve">time series </w:t>
+      </w:r>
+      <w:del w:id="152" w:author="James" w:date="2015-03-21T16:38:00Z">
+        <w:r>
+          <w:rPr>
+            <w:lang w:eastAsia="en-US"/>
+          </w:rPr>
+          <w:delText xml:space="preserve">modelling </w:delText>
+        </w:r>
+      </w:del>
+      <w:ins w:id="153" w:author="James" w:date="2015-03-21T16:38:00Z">
+        <w:r>
+          <w:rPr>
+            <w:lang w:eastAsia="en-US"/>
+          </w:rPr>
+          <w:t xml:space="preserve">model </w:t>
+        </w:r>
+      </w:ins>
+      <w:del w:id="154" w:author="James" w:date="2015-03-21T16:38:00Z">
+        <w:r>
+          <w:rPr>
+            <w:lang w:eastAsia="en-US"/>
+          </w:rPr>
+          <w:delText xml:space="preserve">methodology to </w:delText>
+        </w:r>
+      </w:del>
+      <w:ins w:id="155" w:author="James" w:date="2015-03-21T16:38:00Z">
+        <w:r>
+          <w:rPr>
+            <w:lang w:eastAsia="en-US"/>
+          </w:rPr>
+          <w:t xml:space="preserve">to </w:t>
+        </w:r>
+      </w:ins>
+      <w:r>
+        <w:rPr>
+          <w:lang w:eastAsia="en-US"/>
+        </w:rPr>
+        <w:t xml:space="preserve">one project dataset, a next step is to apply the methodology to other software project data sets, such as </w:t>
       </w:r>
       <w:r>
         <w:rPr>
@@ -10614,29 +11226,88 @@
         </w:rPr>
         <w:t>Firefox</w:t>
       </w:r>
-      <w:r>
-        <w:rPr>
-          <w:i/>
-          <w:lang w:eastAsia="en-US"/>
-        </w:rPr>
-        <w:t>.</w:t>
-      </w:r>
-      <w:r>
-        <w:rPr>
-          <w:lang w:eastAsia="en-US"/>
-        </w:rPr>
-        <w:t xml:space="preserve"> Also, additional work to characterize forecasting performance is needed for a more certain conclusion about the VARX model’s viability for defect prediction for release planning.</w:t>
-      </w:r>
+      <w:del w:id="156" w:author="James" w:date="2015-03-21T16:38:00Z">
+        <w:r>
+          <w:rPr>
+            <w:lang w:eastAsia="en-US"/>
+            <w:rPrChange w:id="157" w:author="James" w:date="2015-03-21T16:38:00Z">
+              <w:rPr>
+                <w:i/>
+                <w:lang w:eastAsia="en-US"/>
+              </w:rPr>
+            </w:rPrChange>
+          </w:rPr>
+          <w:delText>.</w:delText>
+        </w:r>
+      </w:del>
+      <w:del w:id="158" w:author="James" w:date="2015-03-21T16:34:00Z">
+        <w:r>
+          <w:rPr>
+            <w:lang w:eastAsia="en-US"/>
+            <w:rPrChange w:id="159" w:author="James" w:date="2015-03-21T16:38:00Z">
+              <w:rPr>
+                <w:lang w:eastAsia="en-US"/>
+              </w:rPr>
+            </w:rPrChange>
+          </w:rPr>
+          <w:delText xml:space="preserve"> Also, additional work to characterize forecasting performance is needed for a more certain conclusion about the VARX model’s viability for defect prediction for release planning</w:delText>
+        </w:r>
+      </w:del>
+      <w:del w:id="160" w:author="James" w:date="2015-03-21T16:38:00Z">
+        <w:r>
+          <w:rPr>
+            <w:lang w:eastAsia="en-US"/>
+            <w:rPrChange w:id="161" w:author="James" w:date="2015-03-21T16:38:00Z">
+              <w:rPr>
+                <w:lang w:eastAsia="en-US"/>
+              </w:rPr>
+            </w:rPrChange>
+          </w:rPr>
+          <w:delText>.</w:delText>
+        </w:r>
+      </w:del>
+      <w:ins w:id="162" w:author="James" w:date="2015-03-21T16:40:00Z">
+        <w:r>
+          <w:rPr>
+            <w:lang w:eastAsia="en-US"/>
+          </w:rPr>
+          <w:t>, which should confirm or contradict the</w:t>
+        </w:r>
+      </w:ins>
+      <w:ins w:id="163" w:author="James" w:date="2015-03-21T16:41:00Z">
+        <w:r>
+          <w:rPr>
+            <w:lang w:eastAsia="en-US"/>
+          </w:rPr>
+          <w:t>se</w:t>
+        </w:r>
+      </w:ins>
+      <w:ins w:id="164" w:author="James" w:date="2015-03-21T16:40:00Z">
+        <w:r>
+          <w:rPr>
+            <w:lang w:eastAsia="en-US"/>
+          </w:rPr>
+          <w:t xml:space="preserve"> results.</w:t>
+        </w:r>
+      </w:ins>
+      <w:ins w:id="165" w:author="James" w:date="2015-03-21T16:39:00Z">
+        <w:r>
+          <w:rPr>
+            <w:lang w:eastAsia="en-US"/>
+          </w:rPr>
+          <w:t xml:space="preserve"> </w:t>
+        </w:r>
+      </w:ins>
     </w:p>
     <w:p>
       <w:pPr>
         <w:pStyle w:val="Heading5"/>
         <w:rPr>
-          <w:del w:id="78" w:author="Anvik, John" w:date="2015-03-20T11:13:00Z"/>
-        </w:rPr>
-      </w:pPr>
-      <w:commentRangeStart w:id="79"/>
-      <w:del w:id="80" w:author="Anvik, John" w:date="2015-03-20T11:13:00Z">
+          <w:del w:id="166" w:author="Anvik, John" w:date="2015-03-20T11:13:00Z"/>
+        </w:rPr>
+      </w:pPr>
+      <w:commentRangeStart w:id="167"/>
+      <w:del w:id="168" w:author="Anvik, John" w:date="2015-03-20T11:13:00Z">
         <w:r>
           <w:delText>Acknowledgment</w:delText>
         </w:r>
@@ -10647,10 +11318,10 @@
         <w:pStyle w:val="Standard"/>
         <w:jc w:val="left"/>
         <w:rPr>
-          <w:del w:id="81" w:author="Anvik, John" w:date="2015-03-20T11:13:00Z"/>
-        </w:rPr>
-      </w:pPr>
-      <w:del w:id="82" w:author="Anvik, John" w:date="2015-03-20T11:13:00Z">
+          <w:del w:id="169" w:author="Anvik, John" w:date="2015-03-20T11:13:00Z"/>
+        </w:rPr>
+      </w:pPr>
+      <w:del w:id="170" w:author="Anvik, John" w:date="2015-03-20T11:13:00Z">
         <w:r>
           <w:rPr>
             <w:lang w:eastAsia="en-US"/>
@@ -10771,14 +11442,14 @@
           </w:rPr>
           <w:delText>.</w:delText>
         </w:r>
-        <w:commentRangeEnd w:id="79"/>
+        <w:commentRangeEnd w:id="167"/>
         <w:r>
           <w:rPr>
             <w:rStyle w:val="CommentReference"/>
             <w:rFonts w:ascii="Liberation Serif" w:eastAsia="Droid Sans Fallback" w:hAnsi="Liberation Serif" w:cs="Mangal"/>
             <w:lang w:bidi="hi-IN"/>
           </w:rPr>
-          <w:commentReference w:id="79"/>
+          <w:commentReference w:id="167"/>
         </w:r>
       </w:del>
     </w:p>
@@ -11129,7 +11800,7 @@
 
 <file path=word/comments.xml><?xml version="1.0" encoding="utf-8"?>
 <w:comments xmlns:wpc="http://schemas.microsoft.com/office/word/2010/wordprocessingCanvas" xmlns:mc="http://schemas.openxmlformats.org/markup-compatibility/2006" xmlns:o="urn:schemas-microsoft-com:office:office" xmlns:r="http://schemas.openxmlformats.org/officeDocument/2006/relationships" xmlns:m="http://schemas.openxmlformats.org/officeDocument/2006/math" xmlns:v="urn:schemas-microsoft-com:vml" xmlns:wp14="http://schemas.microsoft.com/office/word/2010/wordprocessingDrawing" xmlns:wp="http://schemas.openxmlformats.org/drawingml/2006/wordprocessingDrawing" xmlns:w10="urn:schemas-microsoft-com:office:word" xmlns:w="http://schemas.openxmlformats.org/wordprocessingml/2006/main" xmlns:w14="http://schemas.microsoft.com/office/word/2010/wordml" xmlns:wpg="http://schemas.microsoft.com/office/word/2010/wordprocessingGroup" xmlns:wpi="http://schemas.microsoft.com/office/word/2010/wordprocessingInk" xmlns:wne="http://schemas.microsoft.com/office/word/2006/wordml" xmlns:wps="http://schemas.microsoft.com/office/word/2010/wordprocessingShape" mc:Ignorable="w14 wp14">
-  <w:comment w:id="66" w:author="Anvik, John" w:date="2015-03-20T09:20:00Z" w:initials="AJ">
+  <w:comment w:id="67" w:author="Anvik, John" w:date="2015-03-20T09:20:00Z" w:initials="AJ">
     <w:p>
       <w:pPr>
         <w:pStyle w:val="CommentText"/>
@@ -11153,7 +11824,7 @@
       </w:r>
     </w:p>
   </w:comment>
-  <w:comment w:id="79" w:author="Anvik, John" w:date="2015-03-15T09:22:00Z" w:initials="AJ">
+  <w:comment w:id="167" w:author="Anvik, John" w:date="2015-03-15T09:22:00Z" w:initials="AJ">
     <w:p>
       <w:pPr>
         <w:pStyle w:val="CommentText"/>
@@ -11245,7 +11916,7 @@
         <w:t>Atlassian</w:t>
       </w:r>
       <w:proofErr w:type="spellEnd"/>
-      <w:del w:id="50" w:author="Anvik, John" w:date="2015-03-20T11:25:00Z">
+      <w:del w:id="49" w:author="Anvik, John" w:date="2015-03-20T11:25:00Z">
         <w:r>
           <w:delText>, who provide free JIRA subscriptions for qualified open source projects</w:delText>
         </w:r>
@@ -13734,6 +14405,7 @@
     <w:uiPriority w:val="59"/>
     <w:rsid w:val="00A117A6"/>
     <w:tblPr>
+      <w:tblInd w:w="0" w:type="dxa"/>
       <w:tblBorders>
         <w:top w:val="single" w:sz="4" w:space="0" w:color="auto"/>
         <w:left w:val="single" w:sz="4" w:space="0" w:color="auto"/>
@@ -13742,6 +14414,12 @@
         <w:insideH w:val="single" w:sz="4" w:space="0" w:color="auto"/>
         <w:insideV w:val="single" w:sz="4" w:space="0" w:color="auto"/>
       </w:tblBorders>
+      <w:tblCellMar>
+        <w:top w:w="0" w:type="dxa"/>
+        <w:left w:w="108" w:type="dxa"/>
+        <w:bottom w:w="0" w:type="dxa"/>
+        <w:right w:w="108" w:type="dxa"/>
+      </w:tblCellMar>
     </w:tblPr>
   </w:style>
   <w:style w:type="character" w:styleId="PlaceholderText">
@@ -15040,6 +15718,7 @@
     <w:uiPriority w:val="59"/>
     <w:rsid w:val="00A117A6"/>
     <w:tblPr>
+      <w:tblInd w:w="0" w:type="dxa"/>
       <w:tblBorders>
         <w:top w:val="single" w:sz="4" w:space="0" w:color="auto"/>
         <w:left w:val="single" w:sz="4" w:space="0" w:color="auto"/>
@@ -15048,6 +15727,12 @@
         <w:insideH w:val="single" w:sz="4" w:space="0" w:color="auto"/>
         <w:insideV w:val="single" w:sz="4" w:space="0" w:color="auto"/>
       </w:tblBorders>
+      <w:tblCellMar>
+        <w:top w:w="0" w:type="dxa"/>
+        <w:left w:w="108" w:type="dxa"/>
+        <w:bottom w:w="0" w:type="dxa"/>
+        <w:right w:w="108" w:type="dxa"/>
+      </w:tblCellMar>
     </w:tblPr>
   </w:style>
   <w:style w:type="character" w:styleId="PlaceholderText">
@@ -15428,7 +16113,7 @@
 </file>
 
 <file path=customXml/itemProps1.xml><?xml version="1.0" encoding="utf-8"?>
-<ds:datastoreItem xmlns:ds="http://schemas.openxmlformats.org/officeDocument/2006/customXml" ds:itemID="{30A3061B-B92A-4350-8EFE-75437106F27D}">
+<ds:datastoreItem xmlns:ds="http://schemas.openxmlformats.org/officeDocument/2006/customXml" ds:itemID="{44863122-2F51-4749-8E34-56E8E6606BCF}">
   <ds:schemaRefs>
     <ds:schemaRef ds:uri="http://schemas.openxmlformats.org/officeDocument/2006/bibliography"/>
   </ds:schemaRefs>

</xml_diff>

<commit_message>
Toned down the statement about the model not being useful.
</commit_message>
<xml_diff>
--- a/doc/SEKE-paper.docx
+++ b/doc/SEKE-paper.docx
@@ -75,25 +75,7 @@
         <w:pStyle w:val="Affiliation"/>
       </w:pPr>
       <w:r>
-        <w:t>[</w:t>
-      </w:r>
-      <w:proofErr w:type="spellStart"/>
-      <w:proofErr w:type="gramStart"/>
-      <w:r>
-        <w:t>tunnellj</w:t>
-      </w:r>
-      <w:proofErr w:type="spellEnd"/>
-      <w:proofErr w:type="gramEnd"/>
-      <w:r>
-        <w:t xml:space="preserve">, </w:t>
-      </w:r>
-      <w:proofErr w:type="spellStart"/>
-      <w:r>
-        <w:t>janvik</w:t>
-      </w:r>
-      <w:proofErr w:type="spellEnd"/>
-      <w:r>
-        <w:t>]@cwu.edu</w:t>
+        <w:t>[tunnellj, janvik]@cwu.edu</w:t>
       </w:r>
     </w:p>
     <w:p/>
@@ -123,13 +105,8 @@
       <w:r>
         <w:t>—</w:t>
       </w:r>
-      <w:proofErr w:type="gramStart"/>
-      <w:r>
-        <w:t>To</w:t>
-      </w:r>
-      <w:proofErr w:type="gramEnd"/>
-      <w:r>
-        <w:t xml:space="preserve"> produce a high-quality software release, sufficient time should be allowed for testing and fixing defects. Otherwise, there is a risk of a slip in the schedule and/or the quality. A time series model is presented that uses historical </w:t>
+      <w:r>
+        <w:t xml:space="preserve">To produce a high-quality software release, sufficient time should be allowed for testing and fixing defects. Otherwise, there is a risk of a slip in the schedule and/or the quality. A time series model is presented that uses historical </w:t>
       </w:r>
       <w:r>
         <w:t xml:space="preserve">project </w:t>
@@ -228,16 +205,11 @@
         <w:t>1</w:t>
       </w:r>
       <w:r>
-        <w:t xml:space="preserve">, 6, 7, 9, </w:t>
-      </w:r>
-      <w:proofErr w:type="gramStart"/>
-      <w:r>
-        <w:t>1</w:t>
+        <w:t>, 6, 7, 9, 1</w:t>
       </w:r>
       <w:r>
         <w:t>3</w:t>
       </w:r>
-      <w:proofErr w:type="gramEnd"/>
       <w:r>
         <w:t>]</w:t>
       </w:r>
@@ -361,15 +333,7 @@
         <w:t xml:space="preserve"> </w:t>
       </w:r>
       <w:r>
-        <w:t xml:space="preserve">presents the application </w:t>
-      </w:r>
-      <w:proofErr w:type="gramStart"/>
-      <w:r>
-        <w:t>of</w:t>
-      </w:r>
-      <w:proofErr w:type="gramEnd"/>
-      <w:r>
-        <w:t xml:space="preserve"> the approach, which is applied to a software project dataset. Related work is presented in Section</w:t>
+        <w:t>presents the application of the approach, which is applied to a software project dataset. Related work is presented in Section</w:t>
       </w:r>
       <w:r>
         <w:t xml:space="preserve"> </w:t>
@@ -516,7 +480,7 @@
           <v:shape id="_x0000_i1025" type="#_x0000_t75" style="width:145.6pt;height:102.1pt" o:ole="">
             <v:imagedata r:id="rId9" o:title=""/>
           </v:shape>
-          <o:OLEObject Type="Embed" ProgID="Visio.Drawing.11" ShapeID="_x0000_i1025" DrawAspect="Content" ObjectID="_1488484310" r:id="rId10"/>
+          <o:OLEObject Type="Embed" ProgID="Visio.Drawing.11" ShapeID="_x0000_i1025" DrawAspect="Content" ObjectID="_1488519461" r:id="rId10"/>
         </w:object>
       </w:r>
     </w:p>
@@ -551,28 +515,7 @@
         <w:pStyle w:val="BodyText"/>
       </w:pPr>
       <w:r>
-        <w:t xml:space="preserve">In this section, time series and autoregressive models are introduced. Then, further concepts related to modeling, </w:t>
-      </w:r>
-      <w:proofErr w:type="spellStart"/>
-      <w:r>
-        <w:t>exogeneity</w:t>
-      </w:r>
-      <w:proofErr w:type="spellEnd"/>
-      <w:r>
-        <w:t xml:space="preserve"> and </w:t>
-      </w:r>
-      <w:proofErr w:type="spellStart"/>
-      <w:proofErr w:type="gramStart"/>
-      <w:r>
-        <w:t>stationarity</w:t>
-      </w:r>
-      <w:proofErr w:type="spellEnd"/>
-      <w:r>
-        <w:t>,</w:t>
-      </w:r>
-      <w:proofErr w:type="gramEnd"/>
-      <w:r>
-        <w:t xml:space="preserve"> are discussed.</w:t>
+        <w:t>In this section, time series and autoregressive models are introduced. Then, further concepts related to modeling, exogeneity and stationarity, are discussed.</w:t>
       </w:r>
     </w:p>
     <w:p>
@@ -633,19 +576,11 @@
       <w:r>
         <w:t xml:space="preserve">A basic autoregressive (AR) model is formed as a linear combination of previous values, plus a white noise term that accounts for random variations (the stochastic portion). An </w:t>
       </w:r>
-      <w:proofErr w:type="gramStart"/>
       <w:r>
         <w:rPr>
           <w:i/>
         </w:rPr>
-        <w:t>AR(</w:t>
-      </w:r>
-      <w:proofErr w:type="gramEnd"/>
-      <w:r>
-        <w:rPr>
-          <w:i/>
-        </w:rPr>
-        <w:t>p)</w:t>
+        <w:t>AR(p)</w:t>
       </w:r>
       <w:r>
         <w:t xml:space="preserve"> model for predicting value at time </w:t>
@@ -677,11 +612,9 @@
       <w:pPr>
         <w:pStyle w:val="BodyText"/>
       </w:pPr>
-      <w:proofErr w:type="gramStart"/>
       <w:r>
         <w:t>where</w:t>
       </w:r>
-      <w:proofErr w:type="gramEnd"/>
       <w:r>
         <w:t xml:space="preserve"> </w:t>
       </w:r>
@@ -717,7 +650,6 @@
       <w:r>
         <w:t xml:space="preserve">, …, </w:t>
       </w:r>
-      <w:proofErr w:type="spellStart"/>
       <w:r>
         <w:rPr>
           <w:i/>
@@ -731,7 +663,6 @@
         </w:rPr>
         <w:t>p</w:t>
       </w:r>
-      <w:proofErr w:type="spellEnd"/>
       <w:r>
         <w:t xml:space="preserve"> </w:t>
       </w:r>
@@ -756,7 +687,6 @@
       <w:r>
         <w:t xml:space="preserve"> is a constant, and </w:t>
       </w:r>
-      <w:proofErr w:type="spellStart"/>
       <w:r>
         <w:rPr>
           <w:rFonts w:ascii="Calibri" w:hAnsi="Calibri"/>
@@ -771,7 +701,6 @@
         </w:rPr>
         <w:t>t</w:t>
       </w:r>
-      <w:proofErr w:type="spellEnd"/>
       <w:r>
         <w:t xml:space="preserve"> is the white noise term.</w:t>
       </w:r>
@@ -859,13 +788,8 @@
         <w:t xml:space="preserve"> If a </w:t>
       </w:r>
       <w:r>
-        <w:t xml:space="preserve">time series is not stationary, differencing may produce a stationary series. Trends and tests for </w:t>
-      </w:r>
-      <w:proofErr w:type="spellStart"/>
-      <w:r>
-        <w:t>stationarity</w:t>
-      </w:r>
-      <w:proofErr w:type="spellEnd"/>
+        <w:t>time series is not stationary, differencing may produce a stationary series. Trends and tests for stationarity</w:t>
+      </w:r>
       <w:r>
         <w:rPr>
           <w:rFonts w:eastAsia="Times New Roman"/>
@@ -890,15 +814,7 @@
         <w:t xml:space="preserve"> </w:t>
       </w:r>
       <w:r>
-        <w:t xml:space="preserve">variance, and </w:t>
-      </w:r>
-      <w:proofErr w:type="spellStart"/>
-      <w:r>
-        <w:t>autocovariance</w:t>
-      </w:r>
-      <w:proofErr w:type="spellEnd"/>
-      <w:r>
-        <w:t xml:space="preserve"> vary over time, and are therefore not interpretable [5].</w:t>
+        <w:t>variance, and autocovariance vary over time, and are therefore not interpretable [5].</w:t>
       </w:r>
       <w:r>
         <w:rPr>
@@ -1010,45 +926,8 @@
       <w:pPr>
         <w:pStyle w:val="BodyText"/>
       </w:pPr>
-      <w:proofErr w:type="spellStart"/>
-      <w:r>
-        <w:t>Stationarity</w:t>
-      </w:r>
-      <w:proofErr w:type="spellEnd"/>
-      <w:r>
-        <w:t xml:space="preserve"> can be strict or weak (of some order). Strict </w:t>
-      </w:r>
-      <w:proofErr w:type="spellStart"/>
-      <w:r>
-        <w:t>stationarity</w:t>
-      </w:r>
-      <w:proofErr w:type="spellEnd"/>
-      <w:r>
-        <w:t xml:space="preserve"> occurs when the statistical properties are invariant with respect to shifts of the time origin [12]. Alternatively, a weak </w:t>
-      </w:r>
-      <w:proofErr w:type="spellStart"/>
-      <w:r>
-        <w:t>stationarity</w:t>
-      </w:r>
-      <w:proofErr w:type="spellEnd"/>
-      <w:r>
-        <w:t xml:space="preserve"> (of second order) can be </w:t>
-      </w:r>
-      <w:proofErr w:type="gramStart"/>
-      <w:r>
-        <w:t>established,</w:t>
-      </w:r>
-      <w:proofErr w:type="gramEnd"/>
-      <w:r>
-        <w:t xml:space="preserve"> and strict </w:t>
-      </w:r>
-      <w:proofErr w:type="spellStart"/>
-      <w:r>
-        <w:t>stationarity</w:t>
-      </w:r>
-      <w:proofErr w:type="spellEnd"/>
-      <w:r>
-        <w:t xml:space="preserve"> established by assuming normality [4].</w:t>
+      <w:r>
+        <w:t>Stationarity can be strict or weak (of some order). Strict stationarity occurs when the statistical properties are invariant with respect to shifts of the time origin [12]. Alternatively, a weak stationarity (of second order) can be established, and strict stationarity established by assuming normality [4].</w:t>
       </w:r>
     </w:p>
     <w:p>
@@ -1056,55 +935,7 @@
         <w:pStyle w:val="BodyText"/>
       </w:pPr>
       <w:r>
-        <w:t xml:space="preserve">For a multivariate time series, </w:t>
-      </w:r>
-      <w:proofErr w:type="spellStart"/>
-      <w:r>
-        <w:t>stationarity</w:t>
-      </w:r>
-      <w:proofErr w:type="spellEnd"/>
-      <w:r>
-        <w:t xml:space="preserve"> holds if all the component </w:t>
-      </w:r>
-      <w:proofErr w:type="spellStart"/>
-      <w:r>
-        <w:t>univariate</w:t>
-      </w:r>
-      <w:proofErr w:type="spellEnd"/>
-      <w:r>
-        <w:t xml:space="preserve"> time series are stationary [16]. The goal of </w:t>
-      </w:r>
-      <w:proofErr w:type="spellStart"/>
-      <w:r>
-        <w:t>stationarity</w:t>
-      </w:r>
-      <w:proofErr w:type="spellEnd"/>
-      <w:r>
-        <w:t xml:space="preserve"> testing is to establish second-order </w:t>
-      </w:r>
-      <w:proofErr w:type="spellStart"/>
-      <w:r>
-        <w:t>stationarity</w:t>
-      </w:r>
-      <w:proofErr w:type="spellEnd"/>
-      <w:r>
-        <w:t xml:space="preserve"> for each </w:t>
-      </w:r>
-      <w:proofErr w:type="spellStart"/>
-      <w:r>
-        <w:t>univariate</w:t>
-      </w:r>
-      <w:proofErr w:type="spellEnd"/>
-      <w:r>
-        <w:t xml:space="preserve"> time series component, thus showing that the assumption of normality is reasonable and establishing the </w:t>
-      </w:r>
-      <w:proofErr w:type="spellStart"/>
-      <w:r>
-        <w:t>stationarity</w:t>
-      </w:r>
-      <w:proofErr w:type="spellEnd"/>
-      <w:r>
-        <w:t xml:space="preserve"> of the multivariate time series as a whole.</w:t>
+        <w:t>For a multivariate time series, stationarity holds if all the component univariate time series are stationary [16]. The goal of stationarity testing is to establish second-order stationarity for each univariate time series component, thus showing that the assumption of normality is reasonable and establishing the stationarity of the multivariate time series as a whole.</w:t>
       </w:r>
     </w:p>
     <w:p>
@@ -1121,15 +952,7 @@
         <w:pStyle w:val="BodyText"/>
       </w:pPr>
       <w:r>
-        <w:t>A time series that contains a stochastic trend is non-stationary. A pure auto-regressive (AR) model of such a time series contains a unit root [5]. Testing for the presence of a unit root can therefore be used to test for non-</w:t>
-      </w:r>
-      <w:proofErr w:type="spellStart"/>
-      <w:r>
-        <w:t>stationarity</w:t>
-      </w:r>
-      <w:proofErr w:type="spellEnd"/>
-      <w:r>
-        <w:t>. A unit-root test poses as the null hypothesis that an AR model has a unit root. Then, a test statistic is measured. If the test statistic is found to be significant, the null hypothesis cannot be rejected, and it is established that the time series has a stochastic trend and is therefore non-stationary. The Augmented Dickey Fuller (ADF) test is often used for unit root testing.</w:t>
+        <w:t>A time series that contains a stochastic trend is non-stationary. A pure auto-regressive (AR) model of such a time series contains a unit root [5]. Testing for the presence of a unit root can therefore be used to test for non-stationarity. A unit-root test poses as the null hypothesis that an AR model has a unit root. Then, a test statistic is measured. If the test statistic is found to be significant, the null hypothesis cannot be rejected, and it is established that the time series has a stochastic trend and is therefore non-stationary. The Augmented Dickey Fuller (ADF) test is often used for unit root testing.</w:t>
       </w:r>
     </w:p>
     <w:p>
@@ -1137,23 +960,7 @@
         <w:pStyle w:val="BodyText"/>
       </w:pPr>
       <w:r>
-        <w:t xml:space="preserve">On the other hand, a </w:t>
-      </w:r>
-      <w:proofErr w:type="spellStart"/>
-      <w:r>
-        <w:t>stationarity</w:t>
-      </w:r>
-      <w:proofErr w:type="spellEnd"/>
-      <w:r>
-        <w:t xml:space="preserve"> test uses the null hypothesis that a time series is stationary around a deterministic trend. If the test statistic shows that this hypothesis can be rejected, at some significance level, then a stochastic trend should be considered by the unit root test. The Kwiatkowski–Phillips–Schmidt–Shin (KPSS) test can be applied for testing </w:t>
-      </w:r>
-      <w:proofErr w:type="spellStart"/>
-      <w:r>
-        <w:t>stationarity</w:t>
-      </w:r>
-      <w:proofErr w:type="spellEnd"/>
-      <w:r>
-        <w:t>.</w:t>
+        <w:t>On the other hand, a stationarity test uses the null hypothesis that a time series is stationary around a deterministic trend. If the test statistic shows that this hypothesis can be rejected, at some significance level, then a stochastic trend should be considered by the unit root test. The Kwiatkowski–Phillips–Schmidt–Shin (KPSS) test can be applied for testing stationarity.</w:t>
       </w:r>
     </w:p>
     <w:p>
@@ -1189,54 +996,55 @@
       <w:r>
         <w:t xml:space="preserve">The specification of a </w:t>
       </w:r>
-      <w:proofErr w:type="gramStart"/>
       <w:r>
         <w:rPr>
           <w:i/>
         </w:rPr>
-        <w:t>VARX(</w:t>
-      </w:r>
-      <w:proofErr w:type="gramEnd"/>
+        <w:t>VARX(p)</w:t>
+      </w:r>
+      <w:r>
+        <w:t xml:space="preserve"> model is accomplished by choosing an order </w:t>
+      </w:r>
       <w:r>
         <w:rPr>
           <w:i/>
         </w:rPr>
-        <w:t>p)</w:t>
-      </w:r>
-      <w:r>
-        <w:t xml:space="preserve"> model is accomplished by choosing an order </w:t>
+        <w:t>p</w:t>
+      </w:r>
+      <w:r>
+        <w:t xml:space="preserve">, which is the number of autoregressive terms to include in the model. </w:t>
+      </w:r>
+      <w:r>
+        <w:t>Then</w:t>
+      </w:r>
+      <w:r>
+        <w:t xml:space="preserve"> the model parameters can be estimated by a procedure such as least squares regression.</w:t>
+      </w:r>
+    </w:p>
+    <w:p>
+      <w:pPr>
+        <w:pStyle w:val="BodyText"/>
+      </w:pPr>
+      <w:r>
+        <w:t xml:space="preserve">The model order will directly affect the number of parameters included in the model. One goal of specification is to avoid having too many parameters relative to the number of observations. The following derivation will lead to a simple rule for limiting the model order in this respect. First, let </w:t>
       </w:r>
       <w:r>
         <w:rPr>
           <w:i/>
         </w:rPr>
-        <w:t>p</w:t>
-      </w:r>
-      <w:r>
-        <w:t xml:space="preserve">, which is the number of autoregressive terms to include in the model. </w:t>
-      </w:r>
-      <w:r>
-        <w:t>Then</w:t>
-      </w:r>
-      <w:r>
-        <w:t xml:space="preserve"> the model parameters can be estimated by a procedure such as least squares regression.</w:t>
-      </w:r>
-    </w:p>
-    <w:p>
-      <w:pPr>
-        <w:pStyle w:val="BodyText"/>
-      </w:pPr>
-      <w:r>
-        <w:t xml:space="preserve">The model order will directly affect the number of parameters included in the model. One goal of specification is to avoid having too many parameters relative to the number of observations. The following derivation will lead to a simple rule for limiting the model order in this respect. First, let </w:t>
+        <w:t>n</w:t>
+      </w:r>
+      <w:r>
+        <w:t xml:space="preserve"> be the number of time samples in a time series. When there are </w:t>
       </w:r>
       <w:r>
         <w:rPr>
           <w:i/>
         </w:rPr>
-        <w:t>n</w:t>
-      </w:r>
-      <w:r>
-        <w:t xml:space="preserve"> be the number of time samples in a time series. When there are </w:t>
+        <w:t>m</w:t>
+      </w:r>
+      <w:r>
+        <w:t xml:space="preserve"> time series, each sample contains </w:t>
       </w:r>
       <w:r>
         <w:rPr>
@@ -1245,25 +1053,14 @@
         <w:t>m</w:t>
       </w:r>
       <w:r>
-        <w:t xml:space="preserve"> time series, each sample contains </w:t>
+        <w:t xml:space="preserve"> observations, so there are </w:t>
       </w:r>
       <w:r>
         <w:rPr>
           <w:i/>
         </w:rPr>
-        <w:t>m</w:t>
-      </w:r>
-      <w:r>
-        <w:t xml:space="preserve"> observations, so there are </w:t>
-      </w:r>
-      <w:proofErr w:type="spellStart"/>
-      <w:r>
-        <w:rPr>
-          <w:i/>
-        </w:rPr>
         <w:t>mn</w:t>
       </w:r>
-      <w:proofErr w:type="spellEnd"/>
       <w:r>
         <w:rPr>
           <w:i/>
@@ -1272,29 +1069,13 @@
         <w:t xml:space="preserve"> </w:t>
       </w:r>
       <w:r>
-        <w:t xml:space="preserve">total observations for </w:t>
-      </w:r>
-      <w:proofErr w:type="spellStart"/>
-      <w:r>
-        <w:t>all time</w:t>
-      </w:r>
-      <w:proofErr w:type="spellEnd"/>
-      <w:r>
-        <w:t xml:space="preserve"> series. Next, for a </w:t>
-      </w:r>
-      <w:proofErr w:type="gramStart"/>
+        <w:t xml:space="preserve">total observations for all time series. Next, for a </w:t>
+      </w:r>
       <w:r>
         <w:rPr>
           <w:i/>
         </w:rPr>
-        <w:t>VARX(</w:t>
-      </w:r>
-      <w:proofErr w:type="gramEnd"/>
-      <w:r>
-        <w:rPr>
-          <w:i/>
-        </w:rPr>
-        <w:t>p</w:t>
+        <w:t>VARX(p</w:t>
       </w:r>
       <w:r>
         <w:rPr>
@@ -1357,7 +1138,6 @@
       <w:r>
         <w:t xml:space="preserve"> at or above some minimum ratio </w:t>
       </w:r>
-      <w:proofErr w:type="spellStart"/>
       <w:r>
         <w:rPr>
           <w:i/>
@@ -1371,7 +1151,6 @@
         </w:rPr>
         <w:t>min</w:t>
       </w:r>
-      <w:proofErr w:type="spellEnd"/>
       <w:r>
         <w:t>, we form the inequality</w:t>
       </w:r>
@@ -1428,7 +1207,6 @@
       <w:r>
         <w:t xml:space="preserve">For a fixed value of </w:t>
       </w:r>
-      <w:proofErr w:type="spellStart"/>
       <w:r>
         <w:rPr>
           <w:i/>
@@ -1442,7 +1220,6 @@
         </w:rPr>
         <w:t>min</w:t>
       </w:r>
-      <w:proofErr w:type="spellEnd"/>
       <w:r>
         <w:t>, an upper bound on the model order would be</w:t>
       </w:r>
@@ -1465,17 +1242,8 @@
         <w:pStyle w:val="BodyText"/>
       </w:pPr>
       <w:r>
-        <w:t>With this upper bound, model specification will include the generation of models having order 1, 2</w:t>
-      </w:r>
-      <w:proofErr w:type="gramStart"/>
-      <w:r>
-        <w:t>, …,</w:t>
-      </w:r>
-      <w:proofErr w:type="gramEnd"/>
-      <w:r>
-        <w:t xml:space="preserve"> </w:t>
-      </w:r>
-      <w:proofErr w:type="spellStart"/>
+        <w:t xml:space="preserve">With this upper bound, model specification will include the generation of models having order 1, 2, …, </w:t>
+      </w:r>
       <w:r>
         <w:rPr>
           <w:i/>
@@ -1489,7 +1257,6 @@
         </w:rPr>
         <w:t>max</w:t>
       </w:r>
-      <w:proofErr w:type="spellEnd"/>
       <w:r>
         <w:t>. These models, with their estimated parameters, will be candidates for final model selection after undergoing diagnostic checking.</w:t>
       </w:r>
@@ -1523,15 +1290,7 @@
         <w:pStyle w:val="BodyText"/>
       </w:pPr>
       <w:r>
-        <w:t xml:space="preserve">For an ARMA model to be accurate, it is sufficient to show that “[as] the series length increases, the [model residuals] become close to the white noise...” [4, p. 338]. For this reason, the model inadequacy tests are formed around a study of the residuals. These lack-of-fit tests are a kind of portmanteau test. The </w:t>
-      </w:r>
-      <w:proofErr w:type="spellStart"/>
-      <w:r>
-        <w:t>Ljung</w:t>
-      </w:r>
-      <w:proofErr w:type="spellEnd"/>
-      <w:r>
-        <w:t>-Box test is used for this purpose.</w:t>
+        <w:t>For an ARMA model to be accurate, it is sufficient to show that “[as] the series length increases, the [model residuals] become close to the white noise...” [4, p. 338]. For this reason, the model inadequacy tests are formed around a study of the residuals. These lack-of-fit tests are a kind of portmanteau test. The Ljung-Box test is used for this purpose.</w:t>
       </w:r>
     </w:p>
     <w:p>
@@ -1547,45 +1306,13 @@
         <w:pStyle w:val="BodyText"/>
       </w:pPr>
       <w:r>
-        <w:t xml:space="preserve">Model selection criteria are used to compare models by their fit, to minimize residual error, and to penalize the model to some degree based on the number of parameters. There are a number of different selection criteria, including </w:t>
-      </w:r>
-      <w:proofErr w:type="spellStart"/>
-      <w:r>
-        <w:t>Akaike</w:t>
-      </w:r>
-      <w:proofErr w:type="spellEnd"/>
-      <w:r>
-        <w:t xml:space="preserve"> Information Criterion (AIC), AIC with correction (</w:t>
-      </w:r>
-      <w:proofErr w:type="spellStart"/>
-      <w:r>
-        <w:t>AICc</w:t>
-      </w:r>
-      <w:proofErr w:type="spellEnd"/>
-      <w:r>
-        <w:t xml:space="preserve">), and </w:t>
+        <w:t xml:space="preserve">Model selection criteria are used to compare models by their fit, to minimize residual error, and to penalize the model to some degree based on the number of parameters. There are a number of different selection criteria, including Akaike Information Criterion (AIC), AIC with correction (AICc), and </w:t>
       </w:r>
       <w:r>
         <w:t>Bayesian Information Criterion</w:t>
       </w:r>
       <w:r>
-        <w:t xml:space="preserve"> (BIC). </w:t>
-      </w:r>
-      <w:proofErr w:type="spellStart"/>
-      <w:r>
-        <w:t>Bisgaard</w:t>
-      </w:r>
-      <w:proofErr w:type="spellEnd"/>
-      <w:r>
-        <w:t xml:space="preserve"> and </w:t>
-      </w:r>
-      <w:proofErr w:type="spellStart"/>
-      <w:r>
-        <w:t>Kulahci</w:t>
-      </w:r>
-      <w:proofErr w:type="spellEnd"/>
-      <w:r>
-        <w:t xml:space="preserve"> noted that “[t]he penalty for introducing unnecessary parameters is more severe for BIC and AICC than for AIC” [3]. A less severe penalty for the number of parameters would be preferred in this case, since we are already limiting the number of parameters in the model specification step, and because additional parameters may in fact be necessary to account for time series autocorrelations with higher lags. Therefore, AIC was chosen as the selection criterion.</w:t>
+        <w:t xml:space="preserve"> (BIC). Bisgaard and Kulahci noted that “[t]he penalty for introducing unnecessary parameters is more severe for BIC and AICC than for AIC” [3]. A less severe penalty for the number of parameters would be preferred in this case, since we are already limiting the number of parameters in the model specification step, and because additional parameters may in fact be necessary to account for time series autocorrelations with higher lags. Therefore, AIC was chosen as the selection criterion.</w:t>
       </w:r>
     </w:p>
     <w:p>
@@ -1613,14 +1340,12 @@
       <w:r>
         <w:t xml:space="preserve">We chose the </w:t>
       </w:r>
-      <w:proofErr w:type="spellStart"/>
       <w:r>
         <w:rPr>
           <w:i/>
         </w:rPr>
         <w:t>MongoDB</w:t>
       </w:r>
-      <w:proofErr w:type="spellEnd"/>
       <w:r>
         <w:rPr>
           <w:rStyle w:val="FootnoteReference"/>
@@ -1767,23 +1492,7 @@
         <w:pStyle w:val="Textbody"/>
       </w:pPr>
       <w:r>
-        <w:t xml:space="preserve">To establish </w:t>
-      </w:r>
-      <w:proofErr w:type="spellStart"/>
-      <w:r>
-        <w:t>stationarity</w:t>
-      </w:r>
-      <w:proofErr w:type="spellEnd"/>
-      <w:r>
-        <w:t xml:space="preserve">, the ADF unit root and KPSS </w:t>
-      </w:r>
-      <w:proofErr w:type="spellStart"/>
-      <w:r>
-        <w:t>stationarity</w:t>
-      </w:r>
-      <w:proofErr w:type="spellEnd"/>
-      <w:r>
-        <w:t xml:space="preserve"> tests were applied. In both tests, it was assumed that the deterministic component was constant (without slope). The results of the tests are listed in Table </w:t>
+        <w:t xml:space="preserve">To establish stationarity, the ADF unit root and KPSS stationarity tests were applied. In both tests, it was assumed that the deterministic component was constant (without slope). The results of the tests are listed in Table </w:t>
       </w:r>
       <w:r>
         <w:t>I</w:t>
@@ -1797,23 +1506,7 @@
         <w:pStyle w:val="Textbody"/>
       </w:pPr>
       <w:r>
-        <w:t xml:space="preserve">The unit root test results showed less than 1% significance for </w:t>
-      </w:r>
-      <w:proofErr w:type="spellStart"/>
-      <w:r>
-        <w:t>all time</w:t>
-      </w:r>
-      <w:proofErr w:type="spellEnd"/>
-      <w:r>
-        <w:t xml:space="preserve"> series. However, the </w:t>
-      </w:r>
-      <w:proofErr w:type="spellStart"/>
-      <w:r>
-        <w:t>stationarity</w:t>
-      </w:r>
-      <w:proofErr w:type="spellEnd"/>
-      <w:r>
-        <w:t xml:space="preserve"> test also showed low significance, meaning there is evidence to reject the hypothesis of stability. Since there is disagreement in the test results, the time series were differenced and the tests rerun.</w:t>
+        <w:t>The unit root test results showed less than 1% significance for all time series. However, the stationarity test also showed low significance, meaning there is evidence to reject the hypothesis of stability. Since there is disagreement in the test results, the time series were differenced and the tests rerun.</w:t>
       </w:r>
     </w:p>
     <w:p>
@@ -1821,29 +1514,13 @@
         <w:pStyle w:val="BodyText"/>
       </w:pPr>
       <w:r>
-        <w:t xml:space="preserve">As the results of the unit root and </w:t>
-      </w:r>
-      <w:proofErr w:type="spellStart"/>
-      <w:r>
-        <w:t>stationarity</w:t>
-      </w:r>
-      <w:proofErr w:type="spellEnd"/>
-      <w:r>
-        <w:t xml:space="preserve"> test (Table </w:t>
+        <w:t xml:space="preserve">As the results of the unit root and stationarity test (Table </w:t>
       </w:r>
       <w:r>
         <w:t>II</w:t>
       </w:r>
       <w:r>
-        <w:t xml:space="preserve">) agreed, we rejected the hypothesis that a unit root (stochastic trend) is present at the 1% significance level and we failed to reject the hypothesis of </w:t>
-      </w:r>
-      <w:proofErr w:type="spellStart"/>
-      <w:r>
-        <w:t>stationarity</w:t>
-      </w:r>
-      <w:proofErr w:type="spellEnd"/>
-      <w:r>
-        <w:t xml:space="preserve"> with greater than 10% significance. Hence, the differenced time series (see Fig. </w:t>
+        <w:t xml:space="preserve">) agreed, we rejected the hypothesis that a unit root (stochastic trend) is present at the 1% significance level and we failed to reject the hypothesis of stationarity with greater than 10% significance. Hence, the differenced time series (see Fig. </w:t>
       </w:r>
       <w:r>
         <w:t>2</w:t>
@@ -1851,7 +1528,6 @@
       <w:r>
         <w:t>) were used for modeling (</w:t>
       </w:r>
-      <w:proofErr w:type="spellStart"/>
       <w:r>
         <w:rPr>
           <w:i/>
@@ -1873,11 +1549,9 @@
         </w:rPr>
         <w:t>bug</w:t>
       </w:r>
-      <w:proofErr w:type="spellEnd"/>
       <w:r>
         <w:t xml:space="preserve">, </w:t>
       </w:r>
-      <w:proofErr w:type="spellStart"/>
       <w:r>
         <w:rPr>
           <w:i/>
@@ -1899,11 +1573,9 @@
         </w:rPr>
         <w:t>imp</w:t>
       </w:r>
-      <w:proofErr w:type="spellEnd"/>
       <w:r>
         <w:t xml:space="preserve">, and </w:t>
       </w:r>
-      <w:proofErr w:type="spellStart"/>
       <w:r>
         <w:rPr>
           <w:i/>
@@ -1925,7 +1597,6 @@
         </w:rPr>
         <w:t>new</w:t>
       </w:r>
-      <w:proofErr w:type="spellEnd"/>
       <w:r>
         <w:t>).</w:t>
       </w:r>
@@ -2058,7 +1729,6 @@
                 <w:kern w:val="3"/>
               </w:rPr>
             </w:pPr>
-            <w:proofErr w:type="spellStart"/>
             <w:r>
               <w:rPr>
                 <w:rFonts w:ascii="Liberation Serif" w:eastAsia="Droid Sans Fallback" w:hAnsi="Liberation Serif" w:cs="FreeSans"/>
@@ -2074,7 +1744,6 @@
               </w:rPr>
               <w:t>bug</w:t>
             </w:r>
-            <w:proofErr w:type="spellEnd"/>
           </w:p>
         </w:tc>
         <w:tc>
@@ -2092,7 +1761,6 @@
                 <w:kern w:val="3"/>
               </w:rPr>
             </w:pPr>
-            <w:proofErr w:type="spellStart"/>
             <w:r>
               <w:rPr>
                 <w:rFonts w:ascii="Liberation Serif" w:eastAsia="Droid Sans Fallback" w:hAnsi="Liberation Serif" w:cs="FreeSans"/>
@@ -2108,7 +1776,6 @@
               </w:rPr>
               <w:t>imp</w:t>
             </w:r>
-            <w:proofErr w:type="spellEnd"/>
           </w:p>
         </w:tc>
         <w:tc>
@@ -2126,7 +1793,6 @@
                 <w:kern w:val="3"/>
               </w:rPr>
             </w:pPr>
-            <w:proofErr w:type="spellStart"/>
             <w:r>
               <w:rPr>
                 <w:rFonts w:ascii="Liberation Serif" w:eastAsia="Droid Sans Fallback" w:hAnsi="Liberation Serif" w:cs="FreeSans"/>
@@ -2142,7 +1808,6 @@
               </w:rPr>
               <w:t>new</w:t>
             </w:r>
-            <w:proofErr w:type="spellEnd"/>
           </w:p>
         </w:tc>
       </w:tr>
@@ -3074,7 +2739,6 @@
                 <w:kern w:val="3"/>
               </w:rPr>
             </w:pPr>
-            <w:proofErr w:type="spellStart"/>
             <w:r>
               <w:rPr>
                 <w:rFonts w:ascii="Liberation Serif" w:eastAsia="Droid Sans Fallback" w:hAnsi="Liberation Serif" w:cs="FreeSans"/>
@@ -3090,7 +2754,6 @@
               </w:rPr>
               <w:t>∆bug</w:t>
             </w:r>
-            <w:proofErr w:type="spellEnd"/>
           </w:p>
         </w:tc>
         <w:tc>
@@ -3108,7 +2771,6 @@
                 <w:kern w:val="3"/>
               </w:rPr>
             </w:pPr>
-            <w:proofErr w:type="spellStart"/>
             <w:r>
               <w:rPr>
                 <w:rFonts w:ascii="Liberation Serif" w:eastAsia="Droid Sans Fallback" w:hAnsi="Liberation Serif" w:cs="FreeSans"/>
@@ -3124,7 +2786,6 @@
               </w:rPr>
               <w:t>∆imp</w:t>
             </w:r>
-            <w:proofErr w:type="spellEnd"/>
           </w:p>
         </w:tc>
         <w:tc>
@@ -3142,7 +2803,6 @@
                 <w:kern w:val="3"/>
               </w:rPr>
             </w:pPr>
-            <w:proofErr w:type="spellStart"/>
             <w:r>
               <w:rPr>
                 <w:rFonts w:ascii="Liberation Serif" w:eastAsia="Droid Sans Fallback" w:hAnsi="Liberation Serif" w:cs="FreeSans"/>
@@ -3158,7 +2818,6 @@
               </w:rPr>
               <w:t>∆new</w:t>
             </w:r>
-            <w:proofErr w:type="spellEnd"/>
           </w:p>
         </w:tc>
       </w:tr>
@@ -4071,7 +3730,6 @@
       <w:r>
         <w:t xml:space="preserve">As discussed in Section </w:t>
       </w:r>
-      <w:proofErr w:type="gramStart"/>
       <w:r>
         <w:fldChar w:fldCharType="begin"/>
       </w:r>
@@ -4081,7 +3739,6 @@
       <w:r>
         <w:fldChar w:fldCharType="separate"/>
       </w:r>
-      <w:proofErr w:type="spellStart"/>
       <w:r>
         <w:t>III</w:t>
       </w:r>
@@ -4089,38 +3746,7 @@
         <w:fldChar w:fldCharType="end"/>
       </w:r>
       <w:r>
-        <w:fldChar w:fldCharType="begin"/>
-      </w:r>
-      <w:r>
-        <w:instrText xml:space="preserve"> REF _Ref414001286 \r \h </w:instrText>
-      </w:r>
-      <w:r>
-        <w:fldChar w:fldCharType="separate"/>
-      </w:r>
-      <w:r>
-        <w:rPr>
-          <w:b/>
-          <w:bCs/>
-        </w:rPr>
-        <w:t>Error</w:t>
-      </w:r>
-      <w:proofErr w:type="spellEnd"/>
-      <w:r>
-        <w:rPr>
-          <w:b/>
-          <w:bCs/>
-        </w:rPr>
-        <w:t>! Reference source not found.</w:t>
-      </w:r>
-      <w:r>
-        <w:fldChar w:fldCharType="end"/>
-      </w:r>
-      <w:r>
-        <w:t>,</w:t>
-      </w:r>
-      <w:proofErr w:type="gramEnd"/>
-      <w:r>
-        <w:t xml:space="preserve"> the </w:t>
+        <w:t xml:space="preserve">, the </w:t>
       </w:r>
       <w:r>
         <w:rPr>
@@ -4131,7 +3757,6 @@
       <w:r>
         <w:t xml:space="preserve"> model was chosen to model the time series because there are multiple time series to be considered jointly. The </w:t>
       </w:r>
-      <w:proofErr w:type="spellStart"/>
       <w:r>
         <w:rPr>
           <w:i/>
@@ -4153,11 +3778,9 @@
         </w:rPr>
         <w:t>imp</w:t>
       </w:r>
-      <w:proofErr w:type="spellEnd"/>
       <w:r>
         <w:t xml:space="preserve"> and </w:t>
       </w:r>
-      <w:proofErr w:type="spellStart"/>
       <w:r>
         <w:rPr>
           <w:i/>
@@ -4179,7 +3802,6 @@
         </w:rPr>
         <w:t>new</w:t>
       </w:r>
-      <w:proofErr w:type="spellEnd"/>
       <w:r>
         <w:fldChar w:fldCharType="begin"/>
       </w:r>
@@ -4214,11 +3836,7 @@
         <w:pStyle w:val="BodyText"/>
       </w:pPr>
       <w:r>
-        <w:t xml:space="preserve">By selecting </w:t>
-      </w:r>
-      <w:proofErr w:type="spellStart"/>
-      <w:r>
-        <w:t>K</w:t>
+        <w:t>By selecting K</w:t>
       </w:r>
       <w:r>
         <w:rPr>
@@ -4226,7 +3844,6 @@
         </w:rPr>
         <w:t>min</w:t>
       </w:r>
-      <w:proofErr w:type="spellEnd"/>
       <w:r>
         <w:t>=4, a maximum model order is obtained by</w:t>
       </w:r>
@@ -4251,7 +3868,6 @@
       <w:r>
         <w:t xml:space="preserve">So models of order 1 through </w:t>
       </w:r>
-      <w:proofErr w:type="spellStart"/>
       <w:r>
         <w:rPr>
           <w:i/>
@@ -4265,7 +3881,6 @@
         </w:rPr>
         <w:t>max</w:t>
       </w:r>
-      <w:proofErr w:type="spellEnd"/>
       <w:r>
         <w:t xml:space="preserve"> = </w:t>
       </w:r>
@@ -4286,25 +3901,13 @@
         <w:pStyle w:val="Textbody"/>
       </w:pPr>
       <w:r>
-        <w:t xml:space="preserve">Candidate models were tested for stability and inadequacy. A 5% significance level was used in the </w:t>
-      </w:r>
-      <w:proofErr w:type="spellStart"/>
-      <w:r>
-        <w:t>Ljung</w:t>
-      </w:r>
-      <w:proofErr w:type="spellEnd"/>
-      <w:r>
-        <w:t xml:space="preserve">-Box test. The results for each windowed period are shown in Table </w:t>
+        <w:t xml:space="preserve">Candidate models were tested for stability and inadequacy. A 5% significance level was used in the Ljung-Box test. The results for each windowed period are shown in Table </w:t>
       </w:r>
       <w:r>
         <w:t>III</w:t>
       </w:r>
       <w:r>
-        <w:t xml:space="preserve">. All model orders were stable for all windowed periods. Several </w:t>
-      </w:r>
-      <w:r>
-        <w:lastRenderedPageBreak/>
-        <w:t xml:space="preserve">model orders were found to be inadequate, specifically orders 1-2 for period </w:t>
+        <w:t xml:space="preserve">. All model orders were stable for all windowed periods. Several model orders were found to be inadequate, specifically orders 1-2 for period </w:t>
       </w:r>
       <w:r>
         <w:rPr>
@@ -4350,6 +3953,7 @@
         <w:pStyle w:val="tablehead"/>
       </w:pPr>
       <w:r>
+        <w:lastRenderedPageBreak/>
         <w:t>Results of running stability and Ljung-Box test on each windowed period.</w:t>
       </w:r>
     </w:p>
@@ -5820,12 +5424,7 @@
         <w:pStyle w:val="BodyText"/>
       </w:pPr>
       <w:r>
-        <w:t>Models that were not rejected for instability or inadequacy were then compared and the best for each windowed period was selected by AIC selection criterion. The results of selection are shown in Table IV</w:t>
-      </w:r>
-      <w:bookmarkStart w:id="4" w:name="_GoBack"/>
-      <w:bookmarkEnd w:id="4"/>
-      <w:r>
-        <w:t>. The fit for each of these models was demonstrated by plotting one-step predictions along with actual values, as shown for each model in Fig.</w:t>
+        <w:t>Models that were not rejected for instability or inadequacy were then compared and the best for each windowed period was selected by AIC selection criterion. The results of selection are shown in Table IV. The fit for each of these models was demonstrated by plotting one-step predictions along with actual values, as shown for each model in Fig.</w:t>
       </w:r>
       <w:r>
         <w:t xml:space="preserve"> 3</w:t>
@@ -8803,11 +8402,245 @@
       <w:pPr>
         <w:pStyle w:val="Heading1"/>
       </w:pPr>
-      <w:bookmarkStart w:id="5" w:name="_Ref414740561"/>
+      <w:bookmarkStart w:id="4" w:name="_Ref414740561"/>
       <w:r>
         <w:lastRenderedPageBreak/>
         <w:t>Related Work</w:t>
       </w:r>
+      <w:bookmarkEnd w:id="4"/>
+    </w:p>
+    <w:p>
+      <w:pPr>
+        <w:pStyle w:val="Textbody"/>
+      </w:pPr>
+      <w:r>
+        <w:t>Prior defect prediction techniques generally fall into two categories: those based on code analysis and those based on statistical analysis. Code analysis techniques typically involve a detailed analysis of code or proposed</w:t>
+      </w:r>
+      <w:r>
+        <w:rPr>
+          <w:rFonts w:eastAsia="Times New Roman"/>
+        </w:rPr>
+        <w:t xml:space="preserve"> </w:t>
+      </w:r>
+      <w:r>
+        <w:t>design changes using metrics such as lines of code (LOC) or decision points. Statistical analysis techniques create mathematical models based on historical defect occurrence information.  This section presents an overview of some of the previous work on defect prediction that fall into these two categories.</w:t>
+      </w:r>
+    </w:p>
+    <w:p>
+      <w:pPr>
+        <w:pStyle w:val="Heading2"/>
+      </w:pPr>
+      <w:r>
+        <w:t>Code Analysis Approaches</w:t>
+      </w:r>
+    </w:p>
+    <w:p>
+      <w:pPr>
+        <w:pStyle w:val="Textbody"/>
+      </w:pPr>
+      <w:r>
+        <w:t>Akiyama [1] and Gafney [6] predicted defect counts based on lines of code (LOC), number of decisions,</w:t>
+      </w:r>
+      <w:r>
+        <w:rPr>
+          <w:rFonts w:eastAsia="Times New Roman"/>
+        </w:rPr>
+        <w:t xml:space="preserve"> </w:t>
+      </w:r>
+      <w:r>
+        <w:t>and the number of subroutine calls. Rather than code itself, Henry and Kafura [9] defined metrics from design document information for use in defect prediction. Both Nagappan</w:t>
+      </w:r>
+      <w:r>
+        <w:rPr>
+          <w:rFonts w:eastAsia="Times New Roman"/>
+        </w:rPr>
+        <w:t xml:space="preserve"> </w:t>
+      </w:r>
+      <w:r>
+        <w:t>and Ball [13] and Giger, Pinzger, and Gall [7] used relative code churnas a metric for predicting the</w:t>
+      </w:r>
+      <w:r>
+        <w:rPr>
+          <w:rFonts w:eastAsia="Times New Roman"/>
+        </w:rPr>
+        <w:t xml:space="preserve"> </w:t>
+      </w:r>
+      <w:r>
+        <w:t>density of defects.</w:t>
+      </w:r>
+    </w:p>
+    <w:p>
+      <w:pPr>
+        <w:pStyle w:val="Heading2"/>
+      </w:pPr>
+      <w:r>
+        <w:t>Statistical Approaches</w:t>
+      </w:r>
+    </w:p>
+    <w:p>
+      <w:pPr>
+        <w:pStyle w:val="Textbody"/>
+      </w:pPr>
+      <w:r>
+        <w:t>Li et al. [11] studied defect occurrences to develop a mathematical model for defect projection that is based only on past defect occurrences. In</w:t>
+      </w:r>
+      <w:r>
+        <w:rPr>
+          <w:rFonts w:eastAsia="Times New Roman"/>
+        </w:rPr>
+        <w:t xml:space="preserve"> </w:t>
+      </w:r>
+      <w:r>
+        <w:t>their work, functions were fitted to a time series of defect occurrences, and then the function parameters were extrapolated for each new release. A Weibull model fit best in 73% of the tested software releases. They attempted to</w:t>
+      </w:r>
+      <w:r>
+        <w:rPr>
+          <w:rFonts w:eastAsia="Times New Roman"/>
+        </w:rPr>
+        <w:t xml:space="preserve"> </w:t>
+      </w:r>
+      <w:r>
+        <w:t>extrapolate model parameters using naive methods, moving averages, and exponential</w:t>
+      </w:r>
+      <w:r>
+        <w:rPr>
+          <w:rFonts w:eastAsia="Times New Roman"/>
+        </w:rPr>
+        <w:t xml:space="preserve"> </w:t>
+      </w:r>
+      <w:r>
+        <w:t>smoothing, but found these techniques to be inadequate due to changes in development practices, staffing levels, and usage patterns between</w:t>
+      </w:r>
+      <w:r>
+        <w:rPr>
+          <w:rFonts w:eastAsia="Times New Roman"/>
+        </w:rPr>
+        <w:t xml:space="preserve"> </w:t>
+      </w:r>
+      <w:r>
+        <w:t xml:space="preserve">releases. </w:t>
+      </w:r>
+      <w:r>
+        <w:t>We use time windowed data</w:t>
+      </w:r>
+      <w:r>
+        <w:t xml:space="preserve"> to </w:t>
+      </w:r>
+      <w:r>
+        <w:t>limit the effects from changing</w:t>
+      </w:r>
+      <w:r>
+        <w:t xml:space="preserve"> software development practice.</w:t>
+      </w:r>
+    </w:p>
+    <w:p>
+      <w:pPr>
+        <w:pStyle w:val="Textbody"/>
+      </w:pPr>
+      <w:r>
+        <w:rPr>
+          <w:color w:val="000000"/>
+        </w:rPr>
+        <w:t>Graves et al. [8]</w:t>
+      </w:r>
+      <w:r>
+        <w:t xml:space="preserve"> developed several models to predict</w:t>
+      </w:r>
+      <w:r>
+        <w:rPr>
+          <w:rFonts w:eastAsia="Times New Roman"/>
+        </w:rPr>
+        <w:t xml:space="preserve"> </w:t>
+      </w:r>
+      <w:r>
+        <w:t>the future distribution of software faults in a given code module. Their</w:t>
+      </w:r>
+      <w:r>
+        <w:rPr>
+          <w:rFonts w:eastAsia="Times New Roman"/>
+        </w:rPr>
+        <w:t xml:space="preserve"> </w:t>
+      </w:r>
+      <w:r>
+        <w:t>predictive models used a statistical analysis of change management data, which describes</w:t>
+      </w:r>
+      <w:r>
+        <w:rPr>
+          <w:rFonts w:eastAsia="Times New Roman"/>
+        </w:rPr>
+        <w:t xml:space="preserve"> </w:t>
+      </w:r>
+      <w:r>
+        <w:t>only the changes made to code files. They found the best model was a weighted time</w:t>
+      </w:r>
+      <w:r>
+        <w:rPr>
+          <w:rFonts w:eastAsia="Times New Roman"/>
+        </w:rPr>
+        <w:t xml:space="preserve"> </w:t>
+      </w:r>
+      <w:r>
+        <w:t>damping model, where every change in the module files contributed to fault prediction,</w:t>
+      </w:r>
+      <w:r>
+        <w:rPr>
+          <w:rFonts w:eastAsia="Times New Roman"/>
+        </w:rPr>
+        <w:t xml:space="preserve"> </w:t>
+      </w:r>
+      <w:r>
+        <w:t xml:space="preserve">with time-damping to account for age of changes. </w:t>
+      </w:r>
+      <w:r>
+        <w:t>The model we use is instead based on project issue tracking data, and includes changes to whatever modules are found in that project.</w:t>
+      </w:r>
+    </w:p>
+    <w:p>
+      <w:pPr>
+        <w:pStyle w:val="BodyText"/>
+      </w:pPr>
+      <w:r>
+        <w:t xml:space="preserve">Finally, </w:t>
+      </w:r>
+      <w:r>
+        <w:rPr>
+          <w:color w:val="000000"/>
+        </w:rPr>
+        <w:t>Singh et al. [14]</w:t>
+      </w:r>
+      <w:r>
+        <w:t>, applied the Box-Jenkins method to time series datasets from the Eclipse and Mozilla projects to predict defect counts using an ARIMA model. Their</w:t>
+      </w:r>
+      <w:r>
+        <w:rPr>
+          <w:rFonts w:eastAsia="Times New Roman"/>
+        </w:rPr>
+        <w:t xml:space="preserve"> </w:t>
+      </w:r>
+      <w:r>
+        <w:t>modeling effort was focused at the component-level, and found a linear relationship between the current bug</w:t>
+      </w:r>
+      <w:r>
+        <w:rPr>
+          <w:rFonts w:eastAsia="Times New Roman"/>
+        </w:rPr>
+        <w:t xml:space="preserve"> </w:t>
+      </w:r>
+      <w:r>
+        <w:t>count of a component and its previous bug count.</w:t>
+      </w:r>
+      <w:r>
+        <w:t xml:space="preserve"> Their model is only in terms of past defects. We include past features and improvements as model inputs, so defects can be predicted using values from hypothetical release plans.</w:t>
+      </w:r>
+    </w:p>
+    <w:p>
+      <w:pPr>
+        <w:pStyle w:val="Heading1"/>
+      </w:pPr>
+      <w:bookmarkStart w:id="5" w:name="_Ref414740599"/>
+      <w:r>
+        <w:t>Conclusions and Future Work</w:t>
+      </w:r>
       <w:bookmarkEnd w:id="5"/>
     </w:p>
     <w:p>
@@ -8815,315 +8648,11 @@
         <w:pStyle w:val="Textbody"/>
       </w:pPr>
       <w:r>
-        <w:t>Prior defect prediction techniques generally fall into two categories: those based on code analysis and those based on statistical analysis. Code analysis techniques typically involve a detailed analysis of code or proposed</w:t>
-      </w:r>
-      <w:r>
-        <w:rPr>
-          <w:rFonts w:eastAsia="Times New Roman"/>
-        </w:rPr>
-        <w:t xml:space="preserve"> </w:t>
-      </w:r>
-      <w:r>
-        <w:t>design changes using metrics such as lines of code (LOC) or decision points. Statistical analysis techniques create mathematical models based on historical defect occurrence information.  This section presents an overview of some of the previous work on defect prediction that fall into these two categories.</w:t>
-      </w:r>
-    </w:p>
-    <w:p>
-      <w:pPr>
-        <w:pStyle w:val="Heading2"/>
-      </w:pPr>
-      <w:r>
-        <w:t>Code Analysis Approaches</w:t>
-      </w:r>
-    </w:p>
-    <w:p>
-      <w:pPr>
-        <w:pStyle w:val="Textbody"/>
-      </w:pPr>
-      <w:r>
-        <w:t xml:space="preserve">Akiyama [1] and </w:t>
-      </w:r>
-      <w:proofErr w:type="spellStart"/>
-      <w:r>
-        <w:t>Gafney</w:t>
-      </w:r>
-      <w:proofErr w:type="spellEnd"/>
-      <w:r>
-        <w:t xml:space="preserve"> [6] predicted defect counts based on lines of code (LOC), number of decisions,</w:t>
-      </w:r>
-      <w:r>
-        <w:rPr>
-          <w:rFonts w:eastAsia="Times New Roman"/>
-        </w:rPr>
-        <w:t xml:space="preserve"> </w:t>
-      </w:r>
-      <w:r>
-        <w:t xml:space="preserve">and the number of subroutine calls. Rather than code itself, Henry and </w:t>
-      </w:r>
-      <w:proofErr w:type="spellStart"/>
-      <w:r>
-        <w:t>Kafura</w:t>
-      </w:r>
-      <w:proofErr w:type="spellEnd"/>
-      <w:r>
-        <w:t xml:space="preserve"> [9] defined metrics from design document information for use in defect prediction. </w:t>
-      </w:r>
-      <w:proofErr w:type="gramStart"/>
-      <w:r>
-        <w:t xml:space="preserve">Both </w:t>
-      </w:r>
-      <w:proofErr w:type="spellStart"/>
-      <w:r>
-        <w:t>Nagappan</w:t>
-      </w:r>
-      <w:proofErr w:type="spellEnd"/>
-      <w:proofErr w:type="gramEnd"/>
-      <w:r>
-        <w:rPr>
-          <w:rFonts w:eastAsia="Times New Roman"/>
-        </w:rPr>
-        <w:t xml:space="preserve"> </w:t>
-      </w:r>
-      <w:r>
-        <w:t xml:space="preserve">and Ball [13] and </w:t>
-      </w:r>
-      <w:proofErr w:type="spellStart"/>
-      <w:r>
-        <w:t>Giger</w:t>
-      </w:r>
-      <w:proofErr w:type="spellEnd"/>
-      <w:r>
-        <w:t xml:space="preserve">, </w:t>
-      </w:r>
-      <w:proofErr w:type="spellStart"/>
-      <w:r>
-        <w:t>Pinzger</w:t>
-      </w:r>
-      <w:proofErr w:type="spellEnd"/>
-      <w:r>
-        <w:t xml:space="preserve">, and Gall [7] used relative code </w:t>
-      </w:r>
-      <w:proofErr w:type="spellStart"/>
-      <w:r>
-        <w:t>churnas</w:t>
-      </w:r>
-      <w:proofErr w:type="spellEnd"/>
-      <w:r>
-        <w:t xml:space="preserve"> a metric for predicting the</w:t>
-      </w:r>
-      <w:r>
-        <w:rPr>
-          <w:rFonts w:eastAsia="Times New Roman"/>
-        </w:rPr>
-        <w:t xml:space="preserve"> </w:t>
-      </w:r>
-      <w:r>
-        <w:t>density of defects.</w:t>
-      </w:r>
-    </w:p>
-    <w:p>
-      <w:pPr>
-        <w:pStyle w:val="Heading2"/>
-      </w:pPr>
-      <w:r>
-        <w:t>Statistical Approaches</w:t>
-      </w:r>
-    </w:p>
-    <w:p>
-      <w:pPr>
-        <w:pStyle w:val="Textbody"/>
-      </w:pPr>
-      <w:r>
-        <w:t>Li et al. [11] studied defect occurrences to develop a mathematical model for defect projection that is based only on past defect occurrences. In</w:t>
-      </w:r>
-      <w:r>
-        <w:rPr>
-          <w:rFonts w:eastAsia="Times New Roman"/>
-        </w:rPr>
-        <w:t xml:space="preserve"> </w:t>
-      </w:r>
-      <w:r>
-        <w:t xml:space="preserve">their work, functions were fitted to a time series of defect occurrences, and then the function parameters were extrapolated for each new release. A </w:t>
-      </w:r>
-      <w:proofErr w:type="spellStart"/>
-      <w:r>
-        <w:t>Weibull</w:t>
-      </w:r>
-      <w:proofErr w:type="spellEnd"/>
-      <w:r>
-        <w:t xml:space="preserve"> model fit best in 73% of the tested software releases. They attempted to</w:t>
-      </w:r>
-      <w:r>
-        <w:rPr>
-          <w:rFonts w:eastAsia="Times New Roman"/>
-        </w:rPr>
-        <w:t xml:space="preserve"> </w:t>
-      </w:r>
-      <w:r>
-        <w:t>extrapolate model parameters using naive methods, moving averages, and exponential</w:t>
-      </w:r>
-      <w:r>
-        <w:rPr>
-          <w:rFonts w:eastAsia="Times New Roman"/>
-        </w:rPr>
-        <w:t xml:space="preserve"> </w:t>
-      </w:r>
-      <w:r>
-        <w:t>smoothing, but found these techniques to be inadequate due to changes in development practices, staffing levels, and usage patterns between</w:t>
-      </w:r>
-      <w:r>
-        <w:rPr>
-          <w:rFonts w:eastAsia="Times New Roman"/>
-        </w:rPr>
-        <w:t xml:space="preserve"> </w:t>
-      </w:r>
-      <w:r>
-        <w:t xml:space="preserve">releases. </w:t>
-      </w:r>
-      <w:r>
-        <w:t>We use time windowed data</w:t>
-      </w:r>
-      <w:r>
-        <w:t xml:space="preserve"> to </w:t>
-      </w:r>
-      <w:r>
-        <w:t>limit the effects from changing</w:t>
-      </w:r>
-      <w:r>
-        <w:t xml:space="preserve"> software development practice.</w:t>
-      </w:r>
-    </w:p>
-    <w:p>
-      <w:pPr>
-        <w:pStyle w:val="Textbody"/>
-      </w:pPr>
-      <w:r>
-        <w:rPr>
-          <w:color w:val="000000"/>
-        </w:rPr>
-        <w:t>Graves et al. [8]</w:t>
-      </w:r>
-      <w:r>
-        <w:t xml:space="preserve"> developed several models to predict</w:t>
-      </w:r>
-      <w:r>
-        <w:rPr>
-          <w:rFonts w:eastAsia="Times New Roman"/>
-        </w:rPr>
-        <w:t xml:space="preserve"> </w:t>
-      </w:r>
-      <w:r>
-        <w:t>the future distribution of software faults in a given code module. Their</w:t>
-      </w:r>
-      <w:r>
-        <w:rPr>
-          <w:rFonts w:eastAsia="Times New Roman"/>
-        </w:rPr>
-        <w:t xml:space="preserve"> </w:t>
-      </w:r>
-      <w:r>
-        <w:t>predictive models used a statistical analysis of change management data, which describes</w:t>
-      </w:r>
-      <w:r>
-        <w:rPr>
-          <w:rFonts w:eastAsia="Times New Roman"/>
-        </w:rPr>
-        <w:t xml:space="preserve"> </w:t>
-      </w:r>
-      <w:r>
-        <w:t>only the changes made to code files. They found the best model was a weighted time</w:t>
-      </w:r>
-      <w:r>
-        <w:rPr>
-          <w:rFonts w:eastAsia="Times New Roman"/>
-        </w:rPr>
-        <w:t xml:space="preserve"> </w:t>
-      </w:r>
-      <w:r>
-        <w:t>damping model, where every change in the module files contributed to fault prediction,</w:t>
-      </w:r>
-      <w:r>
-        <w:rPr>
-          <w:rFonts w:eastAsia="Times New Roman"/>
-        </w:rPr>
-        <w:t xml:space="preserve"> </w:t>
-      </w:r>
-      <w:r>
-        <w:t xml:space="preserve">with time-damping to account for age of changes. </w:t>
-      </w:r>
-      <w:r>
-        <w:t>The model we use is instead based on project issue tracking data, and includes changes to whatever modules are found in that project.</w:t>
-      </w:r>
-    </w:p>
-    <w:p>
-      <w:pPr>
-        <w:pStyle w:val="BodyText"/>
-      </w:pPr>
-      <w:r>
-        <w:t xml:space="preserve">Finally, </w:t>
-      </w:r>
-      <w:r>
-        <w:rPr>
-          <w:color w:val="000000"/>
-        </w:rPr>
-        <w:t>Singh et al. [14</w:t>
-      </w:r>
-      <w:proofErr w:type="gramStart"/>
-      <w:r>
-        <w:rPr>
-          <w:color w:val="000000"/>
-        </w:rPr>
-        <w:t>]</w:t>
-      </w:r>
-      <w:r>
-        <w:t>,</w:t>
-      </w:r>
-      <w:proofErr w:type="gramEnd"/>
-      <w:r>
-        <w:t xml:space="preserve"> applied the Box-Jenkins method to time series datasets from the Eclipse and Mozilla projects to predict defect counts using an ARIMA model. Their</w:t>
-      </w:r>
-      <w:r>
-        <w:rPr>
-          <w:rFonts w:eastAsia="Times New Roman"/>
-        </w:rPr>
-        <w:t xml:space="preserve"> </w:t>
-      </w:r>
-      <w:r>
-        <w:t>modeling effort was focused at the component-level, and found a linear relationship between the current bug</w:t>
-      </w:r>
-      <w:r>
-        <w:rPr>
-          <w:rFonts w:eastAsia="Times New Roman"/>
-        </w:rPr>
-        <w:t xml:space="preserve"> </w:t>
-      </w:r>
-      <w:r>
-        <w:t>count of a component and its previous bug count.</w:t>
-      </w:r>
-      <w:r>
-        <w:t xml:space="preserve"> Their model is only in terms of past defects. We include past features and improvements as model inputs, so defects can be predicted using values from hypothetical release plans.</w:t>
-      </w:r>
-    </w:p>
-    <w:p>
-      <w:pPr>
-        <w:pStyle w:val="Heading1"/>
-      </w:pPr>
-      <w:bookmarkStart w:id="6" w:name="_Ref414740599"/>
-      <w:r>
-        <w:t>Conclusions and Future Work</w:t>
-      </w:r>
-      <w:bookmarkEnd w:id="6"/>
-    </w:p>
-    <w:p>
-      <w:pPr>
-        <w:pStyle w:val="Textbody"/>
-      </w:pPr>
-      <w:r>
         <w:rPr>
           <w:lang w:eastAsia="en-US"/>
         </w:rPr>
         <w:t xml:space="preserve">The VARX modeling methodology was successfully applied to the time series data collected from the </w:t>
       </w:r>
-      <w:proofErr w:type="spellStart"/>
       <w:r>
         <w:rPr>
           <w:i/>
@@ -9131,7 +8660,6 @@
         </w:rPr>
         <w:t>MongoDB</w:t>
       </w:r>
-      <w:proofErr w:type="spellEnd"/>
       <w:r>
         <w:rPr>
           <w:lang w:eastAsia="en-US"/>
@@ -9143,9 +8671,106 @@
           <w:lang w:eastAsia="en-US"/>
         </w:rPr>
         <w:lastRenderedPageBreak/>
-        <w:t xml:space="preserve">and then used to make defect predictions for a range of hypothetical values for the number of improvements and features. Also, a picture of the prediction performance was obtained by applying the approach with a sliding window. This resulted in a normally distributed error between the mean forecasted and actual number of bugs, and in a low proportion (23.87%) of the sliding window ranges whose 90% confidence interval included the actual number of bugs. These results show that the VARX model did not prove useful for making accurate predictions in the </w:t>
-      </w:r>
-      <w:proofErr w:type="spellStart"/>
+        <w:t>and then used to make defect predictions for a range of hypothetical values for the number of improvements and features. Also, a picture of the prediction performance was obtained by applying the approach with a sliding window. This resulted in a normally distributed error between the mean forecasted and actual number of bugs</w:t>
+      </w:r>
+      <w:r>
+        <w:rPr>
+          <w:lang w:eastAsia="en-US"/>
+        </w:rPr>
+        <w:t>.</w:t>
+      </w:r>
+      <w:r>
+        <w:rPr>
+          <w:lang w:eastAsia="en-US"/>
+        </w:rPr>
+        <w:t xml:space="preserve"> </w:t>
+      </w:r>
+      <w:r>
+        <w:rPr>
+          <w:lang w:eastAsia="en-US"/>
+        </w:rPr>
+        <w:t>A</w:t>
+      </w:r>
+      <w:r>
+        <w:rPr>
+          <w:lang w:eastAsia="en-US"/>
+        </w:rPr>
+        <w:t xml:space="preserve"> low proportion (23.87%) of the sliding window ranges </w:t>
+      </w:r>
+      <w:r>
+        <w:rPr>
+          <w:lang w:eastAsia="en-US"/>
+        </w:rPr>
+        <w:t>included the actual number of bugs</w:t>
+      </w:r>
+      <w:r>
+        <w:rPr>
+          <w:lang w:eastAsia="en-US"/>
+        </w:rPr>
+        <w:t xml:space="preserve"> using a</w:t>
+      </w:r>
+      <w:r>
+        <w:rPr>
+          <w:lang w:eastAsia="en-US"/>
+        </w:rPr>
+        <w:t xml:space="preserve"> 90% confidence interval. These results </w:t>
+      </w:r>
+      <w:r>
+        <w:rPr>
+          <w:lang w:eastAsia="en-US"/>
+        </w:rPr>
+        <w:t xml:space="preserve">indicate </w:t>
+      </w:r>
+      <w:r>
+        <w:rPr>
+          <w:lang w:eastAsia="en-US"/>
+        </w:rPr>
+        <w:t xml:space="preserve">that the VARX model </w:t>
+      </w:r>
+      <w:r>
+        <w:rPr>
+          <w:lang w:eastAsia="en-US"/>
+        </w:rPr>
+        <w:t xml:space="preserve">had </w:t>
+      </w:r>
+      <w:r>
+        <w:rPr>
+          <w:lang w:eastAsia="en-US"/>
+        </w:rPr>
+        <w:t xml:space="preserve">a </w:t>
+      </w:r>
+      <w:bookmarkStart w:id="6" w:name="_GoBack"/>
+      <w:bookmarkEnd w:id="6"/>
+      <w:r>
+        <w:rPr>
+          <w:lang w:eastAsia="en-US"/>
+        </w:rPr>
+        <w:t>low</w:t>
+      </w:r>
+      <w:r>
+        <w:rPr>
+          <w:lang w:eastAsia="en-US"/>
+        </w:rPr>
+        <w:t xml:space="preserve"> </w:t>
+      </w:r>
+      <w:r>
+        <w:rPr>
+          <w:lang w:eastAsia="en-US"/>
+        </w:rPr>
+        <w:t xml:space="preserve">prediction </w:t>
+      </w:r>
+      <w:r>
+        <w:rPr>
+          <w:lang w:eastAsia="en-US"/>
+        </w:rPr>
+        <w:t xml:space="preserve">accuracy for the actual number of defects </w:t>
+      </w:r>
+      <w:r>
+        <w:rPr>
+          <w:lang w:eastAsia="en-US"/>
+        </w:rPr>
+        <w:t xml:space="preserve">in the </w:t>
+      </w:r>
       <w:r>
         <w:rPr>
           <w:i/>
@@ -9153,7 +8778,6 @@
         </w:rPr>
         <w:t>MongoDB</w:t>
       </w:r>
-      <w:proofErr w:type="spellEnd"/>
       <w:r>
         <w:rPr>
           <w:lang w:eastAsia="en-US"/>
@@ -9411,13 +9035,8 @@
         </w:rPr>
         <w:t>Mong</w:t>
       </w:r>
-      <w:proofErr w:type="gramStart"/>
-      <w:r>
-        <w:t>oDB</w:t>
-      </w:r>
-      <w:proofErr w:type="gramEnd"/>
-      <w:r>
-        <w:t xml:space="preserve"> is an open source, document-oriented database system.</w:t>
+      <w:r>
+        <w:t>oDB is an open source, document-oriented database system.</w:t>
       </w:r>
     </w:p>
   </w:footnote>
@@ -9430,15 +9049,7 @@
         <w:t>JIRA</w:t>
       </w:r>
       <w:r>
-        <w:t xml:space="preserve"> is an issue tracking and project management system made by </w:t>
-      </w:r>
-      <w:proofErr w:type="spellStart"/>
-      <w:r>
-        <w:t>Atlassian</w:t>
-      </w:r>
-      <w:proofErr w:type="spellEnd"/>
-      <w:r>
-        <w:t>.</w:t>
+        <w:t xml:space="preserve"> is an issue tracking and project management system made by Atlassian.</w:t>
       </w:r>
     </w:p>
   </w:footnote>
@@ -11584,7 +11195,6 @@
       <w:lang w:eastAsia="zh-CN" w:bidi="hi-IN"/>
     </w:rPr>
     <w:tblPr>
-      <w:tblInd w:w="0" w:type="dxa"/>
       <w:tblBorders>
         <w:top w:val="single" w:sz="4" w:space="0" w:color="auto"/>
         <w:left w:val="single" w:sz="4" w:space="0" w:color="auto"/>
@@ -11593,12 +11203,6 @@
         <w:insideH w:val="single" w:sz="4" w:space="0" w:color="auto"/>
         <w:insideV w:val="single" w:sz="4" w:space="0" w:color="auto"/>
       </w:tblBorders>
-      <w:tblCellMar>
-        <w:top w:w="0" w:type="dxa"/>
-        <w:left w:w="108" w:type="dxa"/>
-        <w:bottom w:w="0" w:type="dxa"/>
-        <w:right w:w="108" w:type="dxa"/>
-      </w:tblCellMar>
     </w:tblPr>
   </w:style>
   <w:style w:type="character" w:styleId="CommentReference">
@@ -11863,6 +11467,54 @@
     <w:uiPriority w:val="99"/>
     <w:semiHidden/>
     <w:unhideWhenUsed/>
+  </w:style>
+  <w:style w:type="numbering" w:customStyle="1" w:styleId="Abstract">
+    <w:name w:val="WW8Num4"/>
+    <w:pPr>
+      <w:numPr>
+        <w:numId w:val="16"/>
+      </w:numPr>
+    </w:pPr>
+  </w:style>
+  <w:style w:type="numbering" w:customStyle="1" w:styleId="Affiliation">
+    <w:name w:val="WW8Num5"/>
+    <w:pPr>
+      <w:numPr>
+        <w:numId w:val="17"/>
+      </w:numPr>
+    </w:pPr>
+  </w:style>
+  <w:style w:type="numbering" w:customStyle="1" w:styleId="Author">
+    <w:name w:val="WW8Num8"/>
+    <w:pPr>
+      <w:numPr>
+        <w:numId w:val="18"/>
+      </w:numPr>
+    </w:pPr>
+  </w:style>
+  <w:style w:type="numbering" w:customStyle="1" w:styleId="BodyText">
+    <w:name w:val="WW8Num2"/>
+    <w:pPr>
+      <w:numPr>
+        <w:numId w:val="13"/>
+      </w:numPr>
+    </w:pPr>
+  </w:style>
+  <w:style w:type="numbering" w:customStyle="1" w:styleId="bulletlist">
+    <w:name w:val="WW8Num6"/>
+    <w:pPr>
+      <w:numPr>
+        <w:numId w:val="12"/>
+      </w:numPr>
+    </w:pPr>
+  </w:style>
+  <w:style w:type="numbering" w:customStyle="1" w:styleId="equation">
+    <w:name w:val="WW8Num7"/>
+    <w:pPr>
+      <w:numPr>
+        <w:numId w:val="19"/>
+      </w:numPr>
+    </w:pPr>
   </w:style>
 </w:styles>
 </file>
@@ -12157,7 +11809,7 @@
 </file>
 
 <file path=customXml/itemProps1.xml><?xml version="1.0" encoding="utf-8"?>
-<ds:datastoreItem xmlns:ds="http://schemas.openxmlformats.org/officeDocument/2006/customXml" ds:itemID="{FF75CB8D-AF55-4BFB-87A1-F3B841DC2698}">
+<ds:datastoreItem xmlns:ds="http://schemas.openxmlformats.org/officeDocument/2006/customXml" ds:itemID="{4ADB06A9-9154-45EB-B2C4-E9CC95F46DE9}">
   <ds:schemaRefs>
     <ds:schemaRef ds:uri="http://schemas.openxmlformats.org/officeDocument/2006/bibliography"/>
   </ds:schemaRefs>

</xml_diff>

<commit_message>
Indicated that Model order 6 was chosen Minor tweaks Resubmitted
</commit_message>
<xml_diff>
--- a/doc/SEKE-paper.docx
+++ b/doc/SEKE-paper.docx
@@ -58,8 +58,6 @@
       <w:pPr>
         <w:pStyle w:val="Affiliation"/>
       </w:pPr>
-      <w:bookmarkStart w:id="0" w:name="_GoBack"/>
-      <w:bookmarkEnd w:id="0"/>
       <w:r>
         <w:t>Central Washington University</w:t>
       </w:r>
@@ -77,25 +75,7 @@
         <w:pStyle w:val="Affiliation"/>
       </w:pPr>
       <w:r>
-        <w:t>[</w:t>
-      </w:r>
-      <w:proofErr w:type="spellStart"/>
-      <w:proofErr w:type="gramStart"/>
-      <w:r>
-        <w:t>tunnellj</w:t>
-      </w:r>
-      <w:proofErr w:type="spellEnd"/>
-      <w:proofErr w:type="gramEnd"/>
-      <w:r>
-        <w:t xml:space="preserve">, </w:t>
-      </w:r>
-      <w:proofErr w:type="spellStart"/>
-      <w:r>
-        <w:t>janvik</w:t>
-      </w:r>
-      <w:proofErr w:type="spellEnd"/>
-      <w:r>
-        <w:t>]@cwu.edu</w:t>
+        <w:t>[tunnellj, janvik]@cwu.edu</w:t>
       </w:r>
     </w:p>
     <w:p/>
@@ -125,13 +105,8 @@
       <w:r>
         <w:t>—</w:t>
       </w:r>
-      <w:proofErr w:type="gramStart"/>
-      <w:r>
-        <w:t>To</w:t>
-      </w:r>
-      <w:proofErr w:type="gramEnd"/>
-      <w:r>
-        <w:t xml:space="preserve"> produce a high-quality software release, sufficient time should be allowed for testing and fixing defects. Otherwise, there is a risk of a slip in the schedule and/or the quality. A time series model is presented that uses historical </w:t>
+      <w:r>
+        <w:t xml:space="preserve">To produce a high-quality software release, sufficient time should be allowed for testing and fixing defects. Otherwise, there is a risk of a slip in the schedule and/or the quality. A time series model is presented that uses historical </w:t>
       </w:r>
       <w:r>
         <w:t xml:space="preserve">project </w:t>
@@ -281,16 +256,11 @@
         <w:t>1</w:t>
       </w:r>
       <w:r>
-        <w:t xml:space="preserve">, 6, 7, 9, </w:t>
-      </w:r>
-      <w:proofErr w:type="gramStart"/>
-      <w:r>
-        <w:t>1</w:t>
+        <w:t>, 6, 7, 9, 1</w:t>
       </w:r>
       <w:r>
         <w:t>3</w:t>
       </w:r>
-      <w:proofErr w:type="gramEnd"/>
       <w:r>
         <w:t>]</w:t>
       </w:r>
@@ -469,26 +439,18 @@
       <w:pPr>
         <w:pStyle w:val="Heading1"/>
       </w:pPr>
-      <w:bookmarkStart w:id="1" w:name="_Ref414740339"/>
+      <w:bookmarkStart w:id="0" w:name="_Ref414740339"/>
       <w:r>
         <w:t>Motivation</w:t>
       </w:r>
-      <w:bookmarkEnd w:id="1"/>
+      <w:bookmarkEnd w:id="0"/>
     </w:p>
     <w:p>
       <w:pPr>
         <w:pStyle w:val="BodyText"/>
       </w:pPr>
       <w:r>
-        <w:t xml:space="preserve">Release planners typically rely on both their experience and project conventions to generate a release plan by selecting planned features and improvements such that the estimated </w:t>
-      </w:r>
-      <w:proofErr w:type="gramStart"/>
-      <w:r>
-        <w:t>time</w:t>
-      </w:r>
-      <w:proofErr w:type="gramEnd"/>
-      <w:r>
-        <w:t xml:space="preserve"> to test for and fix defects will not cause a schedule slip.</w:t>
+        <w:t>Release planners typically rely on both their experience and project conventions to generate a release plan by selecting planned features and improvements such that the estimated time to test for and fix defects will not cause a schedule slip.</w:t>
       </w:r>
     </w:p>
     <w:p>
@@ -569,7 +531,7 @@
           <v:shape id="_x0000_i1025" type="#_x0000_t75" style="width:145.6pt;height:102.1pt" o:ole="">
             <v:imagedata r:id="rId9" o:title=""/>
           </v:shape>
-          <o:OLEObject Type="Embed" ProgID="Visio.Drawing.11" ShapeID="_x0000_i1025" DrawAspect="Content" ObjectID="_1488520580" r:id="rId10"/>
+          <o:OLEObject Type="Embed" ProgID="Visio.Drawing.11" ShapeID="_x0000_i1025" DrawAspect="Content" ObjectID="_1488524234" r:id="rId10"/>
         </w:object>
       </w:r>
     </w:p>
@@ -593,11 +555,11 @@
       <w:pPr>
         <w:pStyle w:val="Heading1"/>
       </w:pPr>
-      <w:bookmarkStart w:id="2" w:name="_Ref414740437"/>
+      <w:bookmarkStart w:id="1" w:name="_Ref414740437"/>
       <w:r>
         <w:t>Time Series Modeling</w:t>
       </w:r>
-      <w:bookmarkEnd w:id="2"/>
+      <w:bookmarkEnd w:id="1"/>
     </w:p>
     <w:p>
       <w:pPr>
@@ -672,7 +634,19 @@
         <w:t>AR(p)</w:t>
       </w:r>
       <w:r>
-        <w:t xml:space="preserve"> model for predicting value at time </w:t>
+        <w:t xml:space="preserve"> model for predicting </w:t>
+      </w:r>
+      <w:r>
+        <w:rPr>
+          <w:i/>
+        </w:rPr>
+        <w:t>X</w:t>
+      </w:r>
+      <w:r>
+        <w:t xml:space="preserve"> </w:t>
+      </w:r>
+      <w:r>
+        <w:t xml:space="preserve">value at time </w:t>
       </w:r>
       <w:r>
         <w:rPr>
@@ -1056,11 +1030,11 @@
       <w:pPr>
         <w:pStyle w:val="Heading1"/>
       </w:pPr>
-      <w:bookmarkStart w:id="3" w:name="_Ref414740456"/>
+      <w:bookmarkStart w:id="2" w:name="_Ref414740456"/>
       <w:r>
         <w:t>Modeling Methodology</w:t>
       </w:r>
-      <w:bookmarkEnd w:id="3"/>
+      <w:bookmarkEnd w:id="2"/>
     </w:p>
     <w:p>
       <w:pPr>
@@ -1281,6 +1255,7 @@
         <w:jc w:val="center"/>
       </w:pPr>
       <w:r>
+        <w:lastRenderedPageBreak/>
         <w:pict>
           <v:shape id="_x0000_i1029" type="#_x0000_t75" style="width:62.85pt;height:24.7pt">
             <v:imagedata r:id="rId14" o:title="eqn-p"/>
@@ -1407,11 +1382,11 @@
       <w:pPr>
         <w:pStyle w:val="Heading1"/>
       </w:pPr>
-      <w:bookmarkStart w:id="4" w:name="_Ref414740471"/>
+      <w:bookmarkStart w:id="3" w:name="_Ref414740471"/>
       <w:r>
         <w:t>Application of Methodology</w:t>
       </w:r>
-      <w:bookmarkEnd w:id="4"/>
+      <w:bookmarkEnd w:id="3"/>
     </w:p>
     <w:p>
       <w:pPr>
@@ -1457,7 +1432,11 @@
         <w:footnoteReference w:id="2"/>
       </w:r>
       <w:r>
-        <w:t xml:space="preserve"> for issue tracking, which made it easy to collect data. Issues for versions 0.9.3 through 3.0.0-rc6 were exported</w:t>
+        <w:t xml:space="preserve"> for issue tracking, which made it easy to </w:t>
+      </w:r>
+      <w:r>
+        <w:lastRenderedPageBreak/>
+        <w:t>collect data. Issues for versions 0.9.3 through 3.0.0-rc6 were exported</w:t>
       </w:r>
       <w:r>
         <w:t xml:space="preserve"> from the project’s </w:t>
@@ -1598,7 +1577,13 @@
         <w:pStyle w:val="BodyText"/>
       </w:pPr>
       <w:r>
-        <w:t xml:space="preserve">As the results of the unit root and stationarity test (Table </w:t>
+        <w:t xml:space="preserve">As the </w:t>
+      </w:r>
+      <w:r>
+        <w:t xml:space="preserve">new </w:t>
+      </w:r>
+      <w:r>
+        <w:t xml:space="preserve">results of the unit root and stationarity test (Table </w:t>
       </w:r>
       <w:r>
         <w:t>II</w:t>
@@ -3680,21 +3665,13 @@
     <w:p>
       <w:pPr>
         <w:pStyle w:val="Textbody"/>
+      </w:pPr>
+      <w:r>
         <w:rPr>
           <w:noProof/>
           <w:lang w:eastAsia="en-US"/>
         </w:rPr>
-      </w:pPr>
-    </w:p>
-    <w:p>
-      <w:pPr>
-        <w:pStyle w:val="Textbody"/>
-      </w:pPr>
-      <w:r>
-        <w:rPr>
-          <w:noProof/>
-          <w:lang w:eastAsia="en-US"/>
-        </w:rPr>
+        <w:lastRenderedPageBreak/>
         <w:pict>
           <v:shape id="Picture 3" o:spid="_x0000_i1031" type="#_x0000_t75" style="width:243.4pt;height:182.7pt;visibility:visible;mso-wrap-style:square">
             <v:imagedata r:id="rId16" o:title=""/>
@@ -3841,7 +3818,6 @@
       <w:r>
         <w:t xml:space="preserve"> model was chosen to model the time series because there are multiple time series to be considered jointly. The </w:t>
       </w:r>
-      <w:proofErr w:type="spellStart"/>
       <w:r>
         <w:rPr>
           <w:i/>
@@ -3863,11 +3839,9 @@
         </w:rPr>
         <w:t>imp</w:t>
       </w:r>
-      <w:proofErr w:type="spellEnd"/>
       <w:r>
         <w:t xml:space="preserve"> and </w:t>
       </w:r>
-      <w:proofErr w:type="spellStart"/>
       <w:r>
         <w:rPr>
           <w:i/>
@@ -3889,7 +3863,6 @@
         </w:rPr>
         <w:t>new</w:t>
       </w:r>
-      <w:proofErr w:type="spellEnd"/>
       <w:r>
         <w:fldChar w:fldCharType="begin"/>
       </w:r>
@@ -4041,6 +4014,7 @@
         <w:pStyle w:val="tablehead"/>
       </w:pPr>
       <w:r>
+        <w:lastRenderedPageBreak/>
         <w:t>Results of running stability and Ljung-Box test on each windowed period.</w:t>
       </w:r>
     </w:p>
@@ -5511,7 +5485,15 @@
         <w:pStyle w:val="BodyText"/>
       </w:pPr>
       <w:r>
-        <w:t>Models that were not rejected for instability or inadequacy were then compared and the best for each windowed period was selected by AIC selection criterion. The results of selection are shown in Table IV. The fit for each of these models was demonstrated by plotting one-step predictions along with actual values, as shown for each model in Fig.</w:t>
+        <w:t>Models that were not rejected for instability or inadequacy were then compared and the best for each windowed period was selected by AIC selection criterion</w:t>
+      </w:r>
+      <w:r>
+        <w:t xml:space="preserve"> (model order 6)</w:t>
+      </w:r>
+      <w:bookmarkStart w:id="4" w:name="_GoBack"/>
+      <w:bookmarkEnd w:id="4"/>
+      <w:r>
+        <w:t>. The results of selection are shown in Table IV. The fit for each of these models was demonstrated by plotting one-step predictions along with actual values, as shown for each model in Fig.</w:t>
       </w:r>
       <w:r>
         <w:t xml:space="preserve"> 3</w:t>
@@ -6312,12 +6294,14 @@
               <w:textAlignment w:val="baseline"/>
               <w:rPr>
                 <w:rFonts w:ascii="Liberation Serif" w:eastAsia="Droid Sans Fallback" w:hAnsi="Liberation Serif" w:cs="FreeSans"/>
-                <w:kern w:val="3"/>
-              </w:rPr>
-            </w:pPr>
-            <w:r>
-              <w:rPr>
-                <w:rFonts w:ascii="Liberation Serif" w:eastAsia="Droid Sans Fallback" w:hAnsi="Liberation Serif" w:cs="FreeSans"/>
+                <w:b/>
+                <w:kern w:val="3"/>
+              </w:rPr>
+            </w:pPr>
+            <w:r>
+              <w:rPr>
+                <w:rFonts w:ascii="Liberation Serif" w:eastAsia="Droid Sans Fallback" w:hAnsi="Liberation Serif" w:cs="FreeSans"/>
+                <w:b/>
                 <w:kern w:val="3"/>
               </w:rPr>
               <w:t>414.9</w:t>
@@ -6338,12 +6322,14 @@
               <w:textAlignment w:val="baseline"/>
               <w:rPr>
                 <w:rFonts w:ascii="Liberation Serif" w:eastAsia="Droid Sans Fallback" w:hAnsi="Liberation Serif" w:cs="FreeSans"/>
-                <w:kern w:val="3"/>
-              </w:rPr>
-            </w:pPr>
-            <w:r>
-              <w:rPr>
-                <w:rFonts w:ascii="Liberation Serif" w:eastAsia="Droid Sans Fallback" w:hAnsi="Liberation Serif" w:cs="FreeSans"/>
+                <w:b/>
+                <w:kern w:val="3"/>
+              </w:rPr>
+            </w:pPr>
+            <w:r>
+              <w:rPr>
+                <w:rFonts w:ascii="Liberation Serif" w:eastAsia="Droid Sans Fallback" w:hAnsi="Liberation Serif" w:cs="FreeSans"/>
+                <w:b/>
                 <w:kern w:val="3"/>
               </w:rPr>
               <w:t>461.7</w:t>
@@ -6364,12 +6350,14 @@
               <w:textAlignment w:val="baseline"/>
               <w:rPr>
                 <w:rFonts w:ascii="Liberation Serif" w:eastAsia="Droid Sans Fallback" w:hAnsi="Liberation Serif" w:cs="FreeSans"/>
-                <w:kern w:val="3"/>
-              </w:rPr>
-            </w:pPr>
-            <w:r>
-              <w:rPr>
-                <w:rFonts w:ascii="Liberation Serif" w:eastAsia="Droid Sans Fallback" w:hAnsi="Liberation Serif" w:cs="FreeSans"/>
+                <w:b/>
+                <w:kern w:val="3"/>
+              </w:rPr>
+            </w:pPr>
+            <w:r>
+              <w:rPr>
+                <w:rFonts w:ascii="Liberation Serif" w:eastAsia="Droid Sans Fallback" w:hAnsi="Liberation Serif" w:cs="FreeSans"/>
+                <w:b/>
                 <w:kern w:val="3"/>
               </w:rPr>
               <w:t>508.8</w:t>
@@ -6510,6 +6498,7 @@
         <w:pStyle w:val="Heading2"/>
       </w:pPr>
       <w:r>
+        <w:lastRenderedPageBreak/>
         <w:t>Forecasting</w:t>
       </w:r>
     </w:p>
@@ -6518,7 +6507,22 @@
         <w:pStyle w:val="Textbody"/>
       </w:pPr>
       <w:r>
-        <w:t xml:space="preserve">The model selected for each windowed period was used to forecast </w:t>
+        <w:t xml:space="preserve">The model selected for each windowed period </w:t>
+      </w:r>
+      <w:r>
+        <w:t>(m</w:t>
+      </w:r>
+      <w:r>
+        <w:t xml:space="preserve">odel </w:t>
+      </w:r>
+      <w:r>
+        <w:t xml:space="preserve">order </w:t>
+      </w:r>
+      <w:r>
+        <w:t xml:space="preserve">6) </w:t>
+      </w:r>
+      <w:r>
+        <w:t xml:space="preserve">was used to forecast </w:t>
       </w:r>
       <w:r>
         <w:t xml:space="preserve">the number of defects in the next sample after </w:t>
@@ -8490,6 +8494,7 @@
       </w:pPr>
       <w:bookmarkStart w:id="5" w:name="_Ref414740561"/>
       <w:r>
+        <w:lastRenderedPageBreak/>
         <w:t>Related Work</w:t>
       </w:r>
       <w:bookmarkEnd w:id="5"/>
@@ -8542,7 +8547,13 @@
         <w:t xml:space="preserve"> </w:t>
       </w:r>
       <w:r>
-        <w:t>and Ball [13] and Giger, Pinzger, and Gall [7] used relative code churnas a metric for predicting the</w:t>
+        <w:t>and Ball [13] and Giger, Pinzger, and Gall [7] used relative code churn</w:t>
+      </w:r>
+      <w:r>
+        <w:t xml:space="preserve"> </w:t>
+      </w:r>
+      <w:r>
+        <w:t>as a metric for predicting the</w:t>
       </w:r>
       <w:r>
         <w:rPr>
@@ -8749,7 +8760,14 @@
         <w:rPr>
           <w:lang w:eastAsia="en-US"/>
         </w:rPr>
-        <w:t xml:space="preserve"> project. A model was created for each of three time windows and then used to make defect predictions for a range of hypothetical values for the number of improvements and features. Also, a picture of the prediction performance was obtained by applying the approach with a sliding window. This resulted in a normally distributed error between the mean forecasted and actual number of bugs</w:t>
+        <w:t xml:space="preserve"> project. A model was created for each of three time windows </w:t>
+      </w:r>
+      <w:r>
+        <w:rPr>
+          <w:lang w:eastAsia="en-US"/>
+        </w:rPr>
+        <w:lastRenderedPageBreak/>
+        <w:t>and then used to make defect predictions for a range of hypothetical values for the number of improvements and features. Also, a picture of the prediction performance was obtained by applying the approach with a sliding window. This resulted in a normally distributed error between the mean forecasted and actual number of bugs</w:t>
       </w:r>
       <w:r>
         <w:rPr>
@@ -8872,10 +8890,10 @@
         <w:t>Firefox</w:t>
       </w:r>
       <w:r>
-        <w:t xml:space="preserve">, which should confirm or contradict </w:t>
-      </w:r>
-      <w:r>
-        <w:t>the results so far</w:t>
+        <w:t xml:space="preserve">, </w:t>
+      </w:r>
+      <w:r>
+        <w:t>to better determine the applicability of the modeling approach</w:t>
       </w:r>
       <w:r>
         <w:t>.</w:t>
@@ -9099,13 +9117,8 @@
         </w:rPr>
         <w:t>Mong</w:t>
       </w:r>
-      <w:proofErr w:type="gramStart"/>
-      <w:r>
-        <w:t>oDB</w:t>
-      </w:r>
-      <w:proofErr w:type="gramEnd"/>
-      <w:r>
-        <w:t xml:space="preserve"> is an open source, document-oriented database system.</w:t>
+      <w:r>
+        <w:t>oDB is an open source, document-oriented database system.</w:t>
       </w:r>
     </w:p>
   </w:footnote>
@@ -9118,15 +9131,7 @@
         <w:t>JIRA</w:t>
       </w:r>
       <w:r>
-        <w:t xml:space="preserve"> is an issue tracking and project management system made by </w:t>
-      </w:r>
-      <w:proofErr w:type="spellStart"/>
-      <w:r>
-        <w:t>Atlassian</w:t>
-      </w:r>
-      <w:proofErr w:type="spellEnd"/>
-      <w:r>
-        <w:t>.</w:t>
+        <w:t xml:space="preserve"> is an issue tracking and project management system made by Atlassian.</w:t>
       </w:r>
     </w:p>
   </w:footnote>
@@ -11886,7 +11891,7 @@
 </file>
 
 <file path=customXml/itemProps1.xml><?xml version="1.0" encoding="utf-8"?>
-<ds:datastoreItem xmlns:ds="http://schemas.openxmlformats.org/officeDocument/2006/customXml" ds:itemID="{81D5C9CC-5A74-4A08-8D28-0ADE96AF382C}">
+<ds:datastoreItem xmlns:ds="http://schemas.openxmlformats.org/officeDocument/2006/customXml" ds:itemID="{254E2049-4C27-44FA-B110-CE9763455306}">
   <ds:schemaRefs>
     <ds:schemaRef ds:uri="http://schemas.openxmlformats.org/officeDocument/2006/bibliography"/>
   </ds:schemaRefs>

</xml_diff>

<commit_message>
Fixed model orders used for forcasting
</commit_message>
<xml_diff>
--- a/doc/SEKE-paper.docx
+++ b/doc/SEKE-paper.docx
@@ -531,7 +531,7 @@
           <v:shape id="_x0000_i1025" type="#_x0000_t75" style="width:145.6pt;height:102.1pt" o:ole="">
             <v:imagedata r:id="rId9" o:title=""/>
           </v:shape>
-          <o:OLEObject Type="Embed" ProgID="Visio.Drawing.11" ShapeID="_x0000_i1025" DrawAspect="Content" ObjectID="_1488524234" r:id="rId10"/>
+          <o:OLEObject Type="Embed" ProgID="Visio.Drawing.11" ShapeID="_x0000_i1025" DrawAspect="Content" ObjectID="_1488524713" r:id="rId10"/>
         </w:object>
       </w:r>
     </w:p>
@@ -5485,15 +5485,13 @@
         <w:pStyle w:val="BodyText"/>
       </w:pPr>
       <w:r>
-        <w:t>Models that were not rejected for instability or inadequacy were then compared and the best for each windowed period was selected by AIC selection criterion</w:t>
-      </w:r>
-      <w:r>
-        <w:t xml:space="preserve"> (model order 6)</w:t>
-      </w:r>
-      <w:bookmarkStart w:id="4" w:name="_GoBack"/>
-      <w:bookmarkEnd w:id="4"/>
-      <w:r>
-        <w:t>. The results of selection are shown in Table IV. The fit for each of these models was demonstrated by plotting one-step predictions along with actual values, as shown for each model in Fig.</w:t>
+        <w:t xml:space="preserve">Models that were not rejected for instability or inadequacy were then compared and the best for each windowed period was selected by AIC selection criterion. The results of selection are </w:t>
+      </w:r>
+      <w:r>
+        <w:t xml:space="preserve">the bolded values </w:t>
+      </w:r>
+      <w:r>
+        <w:t>shown in Table IV. The fit for each of these models was demonstrated by plotting one-step predictions along with actual values, as shown for each model in Fig.</w:t>
       </w:r>
       <w:r>
         <w:t xml:space="preserve"> 3</w:t>
@@ -5790,12 +5788,14 @@
               <w:textAlignment w:val="baseline"/>
               <w:rPr>
                 <w:rFonts w:ascii="Liberation Serif" w:eastAsia="Droid Sans Fallback" w:hAnsi="Liberation Serif" w:cs="FreeSans"/>
-                <w:kern w:val="3"/>
-              </w:rPr>
-            </w:pPr>
-            <w:r>
-              <w:rPr>
-                <w:rFonts w:ascii="Liberation Serif" w:eastAsia="Droid Sans Fallback" w:hAnsi="Liberation Serif" w:cs="FreeSans"/>
+                <w:b/>
+                <w:kern w:val="3"/>
+              </w:rPr>
+            </w:pPr>
+            <w:r>
+              <w:rPr>
+                <w:rFonts w:ascii="Liberation Serif" w:eastAsia="Droid Sans Fallback" w:hAnsi="Liberation Serif" w:cs="FreeSans"/>
+                <w:b/>
                 <w:kern w:val="3"/>
               </w:rPr>
               <w:t>429.8</w:t>
@@ -5816,12 +5816,14 @@
               <w:textAlignment w:val="baseline"/>
               <w:rPr>
                 <w:rFonts w:ascii="Liberation Serif" w:eastAsia="Droid Sans Fallback" w:hAnsi="Liberation Serif" w:cs="FreeSans"/>
-                <w:kern w:val="3"/>
-              </w:rPr>
-            </w:pPr>
-            <w:r>
-              <w:rPr>
-                <w:rFonts w:ascii="Liberation Serif" w:eastAsia="Droid Sans Fallback" w:hAnsi="Liberation Serif" w:cs="FreeSans"/>
+                <w:b/>
+                <w:kern w:val="3"/>
+              </w:rPr>
+            </w:pPr>
+            <w:r>
+              <w:rPr>
+                <w:rFonts w:ascii="Liberation Serif" w:eastAsia="Droid Sans Fallback" w:hAnsi="Liberation Serif" w:cs="FreeSans"/>
+                <w:b/>
                 <w:kern w:val="3"/>
               </w:rPr>
               <w:t>477.9</w:t>
@@ -6082,12 +6084,14 @@
               <w:textAlignment w:val="baseline"/>
               <w:rPr>
                 <w:rFonts w:ascii="Liberation Serif" w:eastAsia="Droid Sans Fallback" w:hAnsi="Liberation Serif" w:cs="FreeSans"/>
-                <w:kern w:val="3"/>
-              </w:rPr>
-            </w:pPr>
-            <w:r>
-              <w:rPr>
-                <w:rFonts w:ascii="Liberation Serif" w:eastAsia="Droid Sans Fallback" w:hAnsi="Liberation Serif" w:cs="FreeSans"/>
+                <w:b/>
+                <w:kern w:val="3"/>
+              </w:rPr>
+            </w:pPr>
+            <w:r>
+              <w:rPr>
+                <w:rFonts w:ascii="Liberation Serif" w:eastAsia="Droid Sans Fallback" w:hAnsi="Liberation Serif" w:cs="FreeSans"/>
+                <w:b/>
                 <w:kern w:val="3"/>
               </w:rPr>
               <w:t>400.3</w:t>
@@ -6294,14 +6298,12 @@
               <w:textAlignment w:val="baseline"/>
               <w:rPr>
                 <w:rFonts w:ascii="Liberation Serif" w:eastAsia="Droid Sans Fallback" w:hAnsi="Liberation Serif" w:cs="FreeSans"/>
-                <w:b/>
-                <w:kern w:val="3"/>
-              </w:rPr>
-            </w:pPr>
-            <w:r>
-              <w:rPr>
-                <w:rFonts w:ascii="Liberation Serif" w:eastAsia="Droid Sans Fallback" w:hAnsi="Liberation Serif" w:cs="FreeSans"/>
-                <w:b/>
+                <w:kern w:val="3"/>
+              </w:rPr>
+            </w:pPr>
+            <w:r>
+              <w:rPr>
+                <w:rFonts w:ascii="Liberation Serif" w:eastAsia="Droid Sans Fallback" w:hAnsi="Liberation Serif" w:cs="FreeSans"/>
                 <w:kern w:val="3"/>
               </w:rPr>
               <w:t>414.9</w:t>
@@ -6322,14 +6324,12 @@
               <w:textAlignment w:val="baseline"/>
               <w:rPr>
                 <w:rFonts w:ascii="Liberation Serif" w:eastAsia="Droid Sans Fallback" w:hAnsi="Liberation Serif" w:cs="FreeSans"/>
-                <w:b/>
-                <w:kern w:val="3"/>
-              </w:rPr>
-            </w:pPr>
-            <w:r>
-              <w:rPr>
-                <w:rFonts w:ascii="Liberation Serif" w:eastAsia="Droid Sans Fallback" w:hAnsi="Liberation Serif" w:cs="FreeSans"/>
-                <w:b/>
+                <w:kern w:val="3"/>
+              </w:rPr>
+            </w:pPr>
+            <w:r>
+              <w:rPr>
+                <w:rFonts w:ascii="Liberation Serif" w:eastAsia="Droid Sans Fallback" w:hAnsi="Liberation Serif" w:cs="FreeSans"/>
                 <w:kern w:val="3"/>
               </w:rPr>
               <w:t>461.7</w:t>
@@ -6350,14 +6350,12 @@
               <w:textAlignment w:val="baseline"/>
               <w:rPr>
                 <w:rFonts w:ascii="Liberation Serif" w:eastAsia="Droid Sans Fallback" w:hAnsi="Liberation Serif" w:cs="FreeSans"/>
-                <w:b/>
-                <w:kern w:val="3"/>
-              </w:rPr>
-            </w:pPr>
-            <w:r>
-              <w:rPr>
-                <w:rFonts w:ascii="Liberation Serif" w:eastAsia="Droid Sans Fallback" w:hAnsi="Liberation Serif" w:cs="FreeSans"/>
-                <w:b/>
+                <w:kern w:val="3"/>
+              </w:rPr>
+            </w:pPr>
+            <w:r>
+              <w:rPr>
+                <w:rFonts w:ascii="Liberation Serif" w:eastAsia="Droid Sans Fallback" w:hAnsi="Liberation Serif" w:cs="FreeSans"/>
                 <w:kern w:val="3"/>
               </w:rPr>
               <w:t>508.8</w:t>
@@ -6516,10 +6514,21 @@
         <w:t xml:space="preserve">odel </w:t>
       </w:r>
       <w:r>
-        <w:t xml:space="preserve">order </w:t>
-      </w:r>
-      <w:r>
-        <w:t xml:space="preserve">6) </w:t>
+        <w:t>order</w:t>
+      </w:r>
+      <w:r>
+        <w:t>s</w:t>
+      </w:r>
+      <w:r>
+        <w:t xml:space="preserve"> </w:t>
+      </w:r>
+      <w:r>
+        <w:t>4, 1 and 1</w:t>
+      </w:r>
+      <w:bookmarkStart w:id="4" w:name="_GoBack"/>
+      <w:bookmarkEnd w:id="4"/>
+      <w:r>
+        <w:t xml:space="preserve">) </w:t>
       </w:r>
       <w:r>
         <w:t xml:space="preserve">was used to forecast </w:t>
@@ -11891,7 +11900,7 @@
 </file>
 
 <file path=customXml/itemProps1.xml><?xml version="1.0" encoding="utf-8"?>
-<ds:datastoreItem xmlns:ds="http://schemas.openxmlformats.org/officeDocument/2006/customXml" ds:itemID="{254E2049-4C27-44FA-B110-CE9763455306}">
+<ds:datastoreItem xmlns:ds="http://schemas.openxmlformats.org/officeDocument/2006/customXml" ds:itemID="{1EE960F8-C4B9-4507-A210-C47C7F0EF5C2}">
   <ds:schemaRefs>
     <ds:schemaRef ds:uri="http://schemas.openxmlformats.org/officeDocument/2006/bibliography"/>
   </ds:schemaRefs>

</xml_diff>